<commit_message>
...ei ja heitti spagettia rattaisiin.
Also fuck viitteet. No srs. It's strong independent document who needs
no references.
</commit_message>
<xml_diff>
--- a/Pelin algoritmit.docx
+++ b/Pelin algoritmit.docx
@@ -100,7 +100,16 @@
         <w:t xml:space="preserve">Ryhmä </w:t>
       </w:r>
       <w:r>
-        <w:t>en tiedä</w:t>
+        <w:t>n</w:t>
+      </w:r>
+      <w:r>
+        <w:t>o.</w:t>
+      </w:r>
+      <w:r>
+        <w:t xml:space="preserve"> </w:t>
+      </w:r>
+      <w:r>
+        <w:t>2</w:t>
       </w:r>
     </w:p>
     <w:p>
@@ -194,7 +203,10 @@
         <w:jc w:val="center"/>
       </w:pPr>
       <w:r>
-        <w:t>Maaliskuu 2014</w:t>
+        <w:t>Joulukuu</w:t>
+      </w:r>
+      <w:r>
+        <w:t xml:space="preserve"> 2014</w:t>
       </w:r>
     </w:p>
     <w:p>
@@ -438,7 +450,7 @@
           <w:r>
             <w:fldChar w:fldCharType="separate"/>
           </w:r>
-          <w:hyperlink w:anchor="_Toc405374349" w:history="1">
+          <w:hyperlink w:anchor="_Toc405392830" w:history="1">
             <w:r>
               <w:rPr>
                 <w:rStyle w:val="Hyperlink"/>
@@ -482,7 +494,7 @@
                 <w:noProof/>
                 <w:webHidden/>
               </w:rPr>
-              <w:instrText xml:space="preserve"> PAGEREF _Toc405374349 \h </w:instrText>
+              <w:instrText xml:space="preserve"> PAGEREF _Toc405392830 \h </w:instrText>
             </w:r>
             <w:r>
               <w:rPr>
@@ -528,7 +540,7 @@
               <w:lang w:eastAsia="fi-FI"/>
             </w:rPr>
           </w:pPr>
-          <w:hyperlink w:anchor="_Toc405374350" w:history="1">
+          <w:hyperlink w:anchor="_Toc405392831" w:history="1">
             <w:r>
               <w:rPr>
                 <w:rStyle w:val="Hyperlink"/>
@@ -572,7 +584,7 @@
                 <w:noProof/>
                 <w:webHidden/>
               </w:rPr>
-              <w:instrText xml:space="preserve"> PAGEREF _Toc405374350 \h </w:instrText>
+              <w:instrText xml:space="preserve"> PAGEREF _Toc405392831 \h </w:instrText>
             </w:r>
             <w:r>
               <w:rPr>
@@ -618,7 +630,7 @@
               <w:lang w:eastAsia="fi-FI"/>
             </w:rPr>
           </w:pPr>
-          <w:hyperlink w:anchor="_Toc405374351" w:history="1">
+          <w:hyperlink w:anchor="_Toc405392832" w:history="1">
             <w:r>
               <w:rPr>
                 <w:rStyle w:val="Hyperlink"/>
@@ -641,7 +653,7 @@
                 <w:rStyle w:val="Hyperlink"/>
                 <w:noProof/>
               </w:rPr>
-              <w:t>Testiaineiston generointi &amp; testaus</w:t>
+              <w:t>Toteutus</w:t>
             </w:r>
             <w:r>
               <w:rPr>
@@ -662,7 +674,7 @@
                 <w:noProof/>
                 <w:webHidden/>
               </w:rPr>
-              <w:instrText xml:space="preserve"> PAGEREF _Toc405374351 \h </w:instrText>
+              <w:instrText xml:space="preserve"> PAGEREF _Toc405392832 \h </w:instrText>
             </w:r>
             <w:r>
               <w:rPr>
@@ -708,13 +720,103 @@
               <w:lang w:eastAsia="fi-FI"/>
             </w:rPr>
           </w:pPr>
-          <w:hyperlink w:anchor="_Toc405374352" w:history="1">
+          <w:hyperlink w:anchor="_Toc405392833" w:history="1">
             <w:r>
               <w:rPr>
                 <w:rStyle w:val="Hyperlink"/>
                 <w:noProof/>
               </w:rPr>
               <w:t>4</w:t>
+            </w:r>
+            <w:r>
+              <w:rPr>
+                <w:rFonts w:eastAsiaTheme="minorEastAsia"/>
+                <w:b w:val="0"/>
+                <w:noProof/>
+                <w:sz w:val="22"/>
+                <w:lang w:eastAsia="fi-FI"/>
+              </w:rPr>
+              <w:tab/>
+            </w:r>
+            <w:r>
+              <w:rPr>
+                <w:rStyle w:val="Hyperlink"/>
+                <w:noProof/>
+              </w:rPr>
+              <w:t>Testiaineiston generointi ja testaus</w:t>
+            </w:r>
+            <w:r>
+              <w:rPr>
+                <w:noProof/>
+                <w:webHidden/>
+              </w:rPr>
+              <w:tab/>
+            </w:r>
+            <w:r>
+              <w:rPr>
+                <w:noProof/>
+                <w:webHidden/>
+              </w:rPr>
+              <w:fldChar w:fldCharType="begin"/>
+            </w:r>
+            <w:r>
+              <w:rPr>
+                <w:noProof/>
+                <w:webHidden/>
+              </w:rPr>
+              <w:instrText xml:space="preserve"> PAGEREF _Toc405392833 \h </w:instrText>
+            </w:r>
+            <w:r>
+              <w:rPr>
+                <w:noProof/>
+                <w:webHidden/>
+              </w:rPr>
+            </w:r>
+            <w:r>
+              <w:rPr>
+                <w:noProof/>
+                <w:webHidden/>
+              </w:rPr>
+              <w:fldChar w:fldCharType="separate"/>
+            </w:r>
+            <w:r>
+              <w:rPr>
+                <w:noProof/>
+                <w:webHidden/>
+              </w:rPr>
+              <w:t>5</w:t>
+            </w:r>
+            <w:r>
+              <w:rPr>
+                <w:noProof/>
+                <w:webHidden/>
+              </w:rPr>
+              <w:fldChar w:fldCharType="end"/>
+            </w:r>
+          </w:hyperlink>
+        </w:p>
+        <w:p>
+          <w:pPr>
+            <w:pStyle w:val="TOC1"/>
+            <w:tabs>
+              <w:tab w:val="left" w:pos="482"/>
+              <w:tab w:val="right" w:leader="dot" w:pos="8324"/>
+            </w:tabs>
+            <w:rPr>
+              <w:rFonts w:eastAsiaTheme="minorEastAsia"/>
+              <w:b w:val="0"/>
+              <w:noProof/>
+              <w:sz w:val="22"/>
+              <w:lang w:eastAsia="fi-FI"/>
+            </w:rPr>
+          </w:pPr>
+          <w:hyperlink w:anchor="_Toc405392834" w:history="1">
+            <w:r>
+              <w:rPr>
+                <w:rStyle w:val="Hyperlink"/>
+                <w:noProof/>
+              </w:rPr>
+              <w:t>5</w:t>
             </w:r>
             <w:r>
               <w:rPr>
@@ -752,7 +854,7 @@
                 <w:noProof/>
                 <w:webHidden/>
               </w:rPr>
-              <w:instrText xml:space="preserve"> PAGEREF _Toc405374352 \h </w:instrText>
+              <w:instrText xml:space="preserve"> PAGEREF _Toc405392834 \h </w:instrText>
             </w:r>
             <w:r>
               <w:rPr>
@@ -772,7 +874,7 @@
                 <w:noProof/>
                 <w:webHidden/>
               </w:rPr>
-              <w:t>5</w:t>
+              <w:t>6</w:t>
             </w:r>
             <w:r>
               <w:rPr>
@@ -877,9 +979,8 @@
       <w:pPr>
         <w:pStyle w:val="Heading1"/>
       </w:pPr>
-      <w:bookmarkStart w:id="0" w:name="_Toc405374349"/>
-      <w:r>
-        <w:lastRenderedPageBreak/>
+      <w:bookmarkStart w:id="0" w:name="_Toc405392830"/>
+      <w:r>
         <w:t>Johdanto</w:t>
       </w:r>
       <w:bookmarkEnd w:id="0"/>
@@ -895,7 +996,10 @@
         <w:t>kolmen hengen ryhmässä</w:t>
       </w:r>
       <w:r>
-        <w:t xml:space="preserve"> 2d tasohyppely peliä. Kartan koon kasvaessa peli alkoi kuitenkin hidastua johtuen piirtämisestä ja törmäystarkastelusta. Aloimme pohtia tähän ratkaisuja ja hyväksyimme Kytän esittämän idean kartan paloittelusta eri ruutuihin x ja y akselille. Tällöin tekisimme piirron ja törmäystarkastelut vain pelaajan lähellä oleville ruuduille.</w:t>
+        <w:t xml:space="preserve"> 2D</w:t>
+      </w:r>
+      <w:r>
+        <w:t xml:space="preserve"> tasohyppely peliä. Kartan koon kasvaessa peli alkoi kuitenkin hidastua johtuen piirtämisestä ja törmäystarkastelusta. Aloimme pohtia tähän ratkaisuja ja hyväksyimme Kytän esittämän idean kartan paloittelusta eri ruutuihin x ja y akselille. Tällöin tekisimme piirron ja törmäystarkastelut vain pelaajan lähellä oleville ruuduille.</w:t>
       </w:r>
       <w:r>
         <w:t xml:space="preserve"> Päämääränä oli</w:t>
@@ -922,14 +1026,22 @@
         <w:t>alku</w:t>
       </w:r>
       <w:r>
-        <w:t xml:space="preserve"> käynnistykseen. </w:t>
+        <w:t xml:space="preserve"> käynnistykseen.</w:t>
+      </w:r>
+    </w:p>
+    <w:p>
+      <w:pPr>
+        <w:pStyle w:val="BodyText"/>
+      </w:pPr>
+      <w:r>
+        <w:t xml:space="preserve">Tässä dokumentissa tutkimme kartan latausta tiedostosta latauksen tehokkuutta sekä vihollisten määrän ja ruudunpäivityksen nopeuden suhdetta. </w:t>
       </w:r>
     </w:p>
     <w:p>
       <w:pPr>
         <w:pStyle w:val="Heading1"/>
       </w:pPr>
-      <w:bookmarkStart w:id="1" w:name="_Toc405374350"/>
+      <w:bookmarkStart w:id="1" w:name="_Toc405392831"/>
       <w:r>
         <w:t>Algoritmin tehokkuus &amp; erityispiirteet</w:t>
       </w:r>
@@ -941,15 +1053,11 @@
         <w:keepNext/>
       </w:pPr>
       <w:r>
-        <w:t xml:space="preserve">Alussa kartta parsittaisiin kartta editorissa käyttäjän tekemistä paloista </w:t>
-      </w:r>
-      <w:proofErr w:type="spellStart"/>
-      <w:r>
-        <w:t>merge</w:t>
-      </w:r>
-      <w:proofErr w:type="spellEnd"/>
-      <w:r>
-        <w:t xml:space="preserve"> tilassa. Käyttäjällä on tällä hetkellä kyky uudelleen rakentaa kartta ja tallentaa se. Tallennettu kartta avataan peli tilassa ja parsitaan kolmiulotteiseksi vektoriksi x- ja y akselin mukaan kuvan 1 tavoin.</w:t>
+        <w:t xml:space="preserve">Alussa kartta parsittaisiin kartta editorissa käyttäjän tekemistä paloista merge tilassa. Käyttäjällä on tällä hetkellä kyky uudelleen rakentaa kartta ja tallentaa se. Tallennettu kartta avataan peli tilassa ja parsitaan kolmiulotteiseksi vektoriksi x- ja y </w:t>
+      </w:r>
+      <w:r>
+        <w:lastRenderedPageBreak/>
+        <w:t>akselin mukaan kuvan 1 tavoin.</w:t>
       </w:r>
       <w:r>
         <w:rPr>
@@ -1028,24 +1136,13 @@
     <w:p/>
     <w:p/>
     <w:p>
-      <w:proofErr w:type="gramStart"/>
-      <w:r>
-        <w:lastRenderedPageBreak/>
-        <w:t>Pseudo-koodina algoritmi jolla mappi rakennettiin on seuraavanlainen:</w:t>
-      </w:r>
-      <w:proofErr w:type="gramEnd"/>
-      <w:r>
-        <w:t xml:space="preserve"> </w:t>
-      </w:r>
-    </w:p>
-    <w:p>
-      <w:proofErr w:type="spellStart"/>
-      <w:r>
-        <w:t>Map</w:t>
-      </w:r>
-      <w:proofErr w:type="spellEnd"/>
-      <w:r>
-        <w:t>()</w:t>
+      <w:r>
+        <w:t xml:space="preserve">Pseudo-koodina algoritmi jolla mappi rakennettiin on seuraavanlainen: </w:t>
+      </w:r>
+    </w:p>
+    <w:p>
+      <w:r>
+        <w:t>Map()</w:t>
       </w:r>
     </w:p>
     <w:p>
@@ -1080,13 +1177,8 @@
     </w:p>
     <w:p>
       <w:r>
-        <w:t xml:space="preserve">jos rivi on </w:t>
-      </w:r>
-      <w:proofErr w:type="gramStart"/>
-      <w:r>
-        <w:t>--</w:t>
-      </w:r>
-      <w:proofErr w:type="gramEnd"/>
+        <w:t>jos rivi on --</w:t>
+      </w:r>
     </w:p>
     <w:p>
       <w:r>
@@ -1097,23 +1189,7 @@
     <w:p>
       <w:r>
         <w:tab/>
-        <w:t xml:space="preserve">heitä </w:t>
-      </w:r>
-      <w:proofErr w:type="spellStart"/>
-      <w:r>
-        <w:t>mapObjects</w:t>
-      </w:r>
-      <w:proofErr w:type="spellEnd"/>
-      <w:r>
-        <w:t xml:space="preserve"> vektori </w:t>
-      </w:r>
-      <w:proofErr w:type="spellStart"/>
-      <w:r>
-        <w:t>yRivi</w:t>
-      </w:r>
-      <w:proofErr w:type="spellEnd"/>
-      <w:r>
-        <w:t xml:space="preserve"> vektorin jatkoksi</w:t>
+        <w:t>heitä mapObjects vektori yRivi vektorin jatkoksi</w:t>
       </w:r>
     </w:p>
     <w:p>
@@ -1125,33 +1201,18 @@
     <w:p>
       <w:r>
         <w:tab/>
-        <w:t xml:space="preserve">tyhjää </w:t>
-      </w:r>
-      <w:proofErr w:type="spellStart"/>
-      <w:r>
-        <w:t>mapObjects</w:t>
-      </w:r>
-      <w:proofErr w:type="spellEnd"/>
-      <w:r>
-        <w:t xml:space="preserve"> vektori</w:t>
+        <w:t>tyhjää mapObjects vektori</w:t>
       </w:r>
     </w:p>
     <w:p>
       <w:r>
         <w:tab/>
-        <w:t xml:space="preserve">jos kerroin on </w:t>
-      </w:r>
-      <w:proofErr w:type="spellStart"/>
-      <w:r>
-        <w:t>yhtäsuuri</w:t>
-      </w:r>
-      <w:proofErr w:type="spellEnd"/>
-      <w:r>
-        <w:t xml:space="preserve"> kuin koko</w:t>
-      </w:r>
-    </w:p>
-    <w:p>
-      <w:r>
+        <w:t>jos kerroin on yhtäsuuri kuin koko</w:t>
+      </w:r>
+    </w:p>
+    <w:p>
+      <w:r>
+        <w:lastRenderedPageBreak/>
         <w:tab/>
       </w:r>
       <w:r>
@@ -1167,23 +1228,7 @@
         <w:tab/>
       </w:r>
       <w:r>
-        <w:t xml:space="preserve">heitä </w:t>
-      </w:r>
-      <w:proofErr w:type="spellStart"/>
-      <w:r>
-        <w:t>yRivi</w:t>
-      </w:r>
-      <w:proofErr w:type="spellEnd"/>
-      <w:r>
-        <w:t xml:space="preserve"> vektori </w:t>
-      </w:r>
-      <w:proofErr w:type="spellStart"/>
-      <w:r>
-        <w:t>xRivi</w:t>
-      </w:r>
-      <w:proofErr w:type="spellEnd"/>
-      <w:r>
-        <w:t xml:space="preserve"> vektorin jatkoksi</w:t>
+        <w:t>heitä yRivi vektori xRivi vektorin jatkoksi</w:t>
       </w:r>
     </w:p>
     <w:p>
@@ -1201,15 +1246,7 @@
       </w:r>
       <w:r>
         <w:tab/>
-        <w:t xml:space="preserve">tyhjää </w:t>
-      </w:r>
-      <w:proofErr w:type="spellStart"/>
-      <w:r>
-        <w:t>yrivi</w:t>
-      </w:r>
-      <w:proofErr w:type="spellEnd"/>
-      <w:r>
-        <w:t xml:space="preserve"> vektori</w:t>
+        <w:t>tyhjää yrivi vektori</w:t>
       </w:r>
     </w:p>
     <w:p>
@@ -1247,23 +1284,7 @@
     <w:p>
       <w:r>
         <w:tab/>
-        <w:t xml:space="preserve">vertaile minkä </w:t>
-      </w:r>
-      <w:proofErr w:type="spellStart"/>
-      <w:r>
-        <w:t>objectin</w:t>
-      </w:r>
-      <w:proofErr w:type="spellEnd"/>
-      <w:r>
-        <w:t xml:space="preserve"> pointteri luodaan </w:t>
-      </w:r>
-      <w:proofErr w:type="spellStart"/>
-      <w:r>
-        <w:t>mapObject</w:t>
-      </w:r>
-      <w:proofErr w:type="spellEnd"/>
-      <w:r>
-        <w:t xml:space="preserve"> vektoriin ja anna </w:t>
+        <w:t xml:space="preserve">vertaile minkä objectin pointteri luodaan mapObject vektoriin ja anna </w:t>
       </w:r>
       <w:r>
         <w:tab/>
@@ -1289,11 +1310,7 @@
     <w:p/>
     <w:p>
       <w:r>
-        <w:t xml:space="preserve">Tässä vaiheessa kartan paloittelun etuja ei havaita edes teoreettisesti. Kartan luominen hidastuu verrattuna siihen että kaikki esineet luotaisiin osoittimina vain </w:t>
-      </w:r>
-      <w:r>
-        <w:lastRenderedPageBreak/>
-        <w:t xml:space="preserve">yhteen vektoriin. </w:t>
+        <w:t xml:space="preserve">Tässä vaiheessa kartan paloittelun etuja ei havaita edes teoreettisesti. Kartan luominen hidastuu verrattuna siihen että kaikki esineet luotaisiin osoittimina vain yhteen vektoriin. </w:t>
       </w:r>
       <w:r>
         <w:t>Edut heijastuvat vasta</w:t>
@@ -1342,15 +1359,7 @@
     </w:p>
     <w:p>
       <w:r>
-        <w:t>for (</w:t>
-      </w:r>
-      <w:proofErr w:type="spellStart"/>
-      <w:r>
-        <w:t>int</w:t>
-      </w:r>
-      <w:proofErr w:type="spellEnd"/>
-      <w:r>
-        <w:t xml:space="preserve"> xx = -1; xx &lt; 2; ++xx)</w:t>
+        <w:t>for (int xx = -1; xx &lt; 2; ++xx)</w:t>
       </w:r>
     </w:p>
     <w:p>
@@ -1359,257 +1368,37 @@
           <w:lang w:val="en-US"/>
         </w:rPr>
       </w:pPr>
-      <w:proofErr w:type="gramStart"/>
       <w:r>
         <w:rPr>
           <w:lang w:val="en-US"/>
         </w:rPr>
-        <w:t>for</w:t>
-      </w:r>
-      <w:proofErr w:type="gramEnd"/>
-      <w:r>
+        <w:t>for (int yy = -1; yy &lt; 2; ++yy)</w:t>
+      </w:r>
+    </w:p>
+    <w:p>
+      <w:pPr>
         <w:rPr>
           <w:lang w:val="en-US"/>
         </w:rPr>
-        <w:t xml:space="preserve"> (</w:t>
-      </w:r>
-      <w:proofErr w:type="spellStart"/>
+      </w:pPr>
       <w:r>
         <w:rPr>
           <w:lang w:val="en-US"/>
         </w:rPr>
-        <w:t>int</w:t>
-      </w:r>
-      <w:proofErr w:type="spellEnd"/>
-      <w:r>
+        <w:t>if (x + xx &gt;= 0 &amp;&amp; y + yy &gt;= 0 &amp;&amp; x + xx &lt; xRivi.size() &amp;&amp; y + yy &lt; xRivi.size())</w:t>
+      </w:r>
+    </w:p>
+    <w:p>
+      <w:pPr>
         <w:rPr>
           <w:lang w:val="en-US"/>
         </w:rPr>
-        <w:t xml:space="preserve"> </w:t>
-      </w:r>
-      <w:proofErr w:type="spellStart"/>
+      </w:pPr>
       <w:r>
         <w:rPr>
           <w:lang w:val="en-US"/>
         </w:rPr>
-        <w:t>yy</w:t>
-      </w:r>
-      <w:proofErr w:type="spellEnd"/>
-      <w:r>
-        <w:rPr>
-          <w:lang w:val="en-US"/>
-        </w:rPr>
-        <w:t xml:space="preserve"> = -1; </w:t>
-      </w:r>
-      <w:proofErr w:type="spellStart"/>
-      <w:r>
-        <w:rPr>
-          <w:lang w:val="en-US"/>
-        </w:rPr>
-        <w:t>yy</w:t>
-      </w:r>
-      <w:proofErr w:type="spellEnd"/>
-      <w:r>
-        <w:rPr>
-          <w:lang w:val="en-US"/>
-        </w:rPr>
-        <w:t xml:space="preserve"> &lt; 2; ++</w:t>
-      </w:r>
-      <w:proofErr w:type="spellStart"/>
-      <w:r>
-        <w:rPr>
-          <w:lang w:val="en-US"/>
-        </w:rPr>
-        <w:t>yy</w:t>
-      </w:r>
-      <w:proofErr w:type="spellEnd"/>
-      <w:r>
-        <w:rPr>
-          <w:lang w:val="en-US"/>
-        </w:rPr>
-        <w:t>)</w:t>
-      </w:r>
-    </w:p>
-    <w:p>
-      <w:pPr>
-        <w:rPr>
-          <w:lang w:val="en-US"/>
-        </w:rPr>
-      </w:pPr>
-      <w:proofErr w:type="gramStart"/>
-      <w:r>
-        <w:rPr>
-          <w:lang w:val="en-US"/>
-        </w:rPr>
-        <w:t>if</w:t>
-      </w:r>
-      <w:proofErr w:type="gramEnd"/>
-      <w:r>
-        <w:rPr>
-          <w:lang w:val="en-US"/>
-        </w:rPr>
-        <w:t xml:space="preserve"> (x + xx &gt;= 0 &amp;&amp; y + </w:t>
-      </w:r>
-      <w:proofErr w:type="spellStart"/>
-      <w:r>
-        <w:rPr>
-          <w:lang w:val="en-US"/>
-        </w:rPr>
-        <w:t>yy</w:t>
-      </w:r>
-      <w:proofErr w:type="spellEnd"/>
-      <w:r>
-        <w:rPr>
-          <w:lang w:val="en-US"/>
-        </w:rPr>
-        <w:t xml:space="preserve"> &gt;= 0 &amp;&amp; x + xx &lt; </w:t>
-      </w:r>
-      <w:proofErr w:type="spellStart"/>
-      <w:r>
-        <w:rPr>
-          <w:lang w:val="en-US"/>
-        </w:rPr>
-        <w:t>xRivi.size</w:t>
-      </w:r>
-      <w:proofErr w:type="spellEnd"/>
-      <w:r>
-        <w:rPr>
-          <w:lang w:val="en-US"/>
-        </w:rPr>
-        <w:t xml:space="preserve">() &amp;&amp; y + </w:t>
-      </w:r>
-      <w:proofErr w:type="spellStart"/>
-      <w:r>
-        <w:rPr>
-          <w:lang w:val="en-US"/>
-        </w:rPr>
-        <w:t>yy</w:t>
-      </w:r>
-      <w:proofErr w:type="spellEnd"/>
-      <w:r>
-        <w:rPr>
-          <w:lang w:val="en-US"/>
-        </w:rPr>
-        <w:t xml:space="preserve"> &lt; </w:t>
-      </w:r>
-      <w:proofErr w:type="spellStart"/>
-      <w:r>
-        <w:rPr>
-          <w:lang w:val="en-US"/>
-        </w:rPr>
-        <w:t>xRivi.size</w:t>
-      </w:r>
-      <w:proofErr w:type="spellEnd"/>
-      <w:r>
-        <w:rPr>
-          <w:lang w:val="en-US"/>
-        </w:rPr>
-        <w:t>())</w:t>
-      </w:r>
-    </w:p>
-    <w:p>
-      <w:pPr>
-        <w:rPr>
-          <w:lang w:val="en-US"/>
-        </w:rPr>
-      </w:pPr>
-      <w:proofErr w:type="gramStart"/>
-      <w:r>
-        <w:rPr>
-          <w:lang w:val="en-US"/>
-        </w:rPr>
-        <w:t>for</w:t>
-      </w:r>
-      <w:proofErr w:type="gramEnd"/>
-      <w:r>
-        <w:rPr>
-          <w:lang w:val="en-US"/>
-        </w:rPr>
-        <w:t xml:space="preserve"> (</w:t>
-      </w:r>
-      <w:proofErr w:type="spellStart"/>
-      <w:r>
-        <w:rPr>
-          <w:lang w:val="en-US"/>
-        </w:rPr>
-        <w:t>int</w:t>
-      </w:r>
-      <w:proofErr w:type="spellEnd"/>
-      <w:r>
-        <w:rPr>
-          <w:lang w:val="en-US"/>
-        </w:rPr>
-        <w:t xml:space="preserve"> </w:t>
-      </w:r>
-      <w:proofErr w:type="spellStart"/>
-      <w:r>
-        <w:rPr>
-          <w:lang w:val="en-US"/>
-        </w:rPr>
-        <w:t>i</w:t>
-      </w:r>
-      <w:proofErr w:type="spellEnd"/>
-      <w:r>
-        <w:rPr>
-          <w:lang w:val="en-US"/>
-        </w:rPr>
-        <w:t xml:space="preserve"> = 0; </w:t>
-      </w:r>
-      <w:proofErr w:type="spellStart"/>
-      <w:r>
-        <w:rPr>
-          <w:lang w:val="en-US"/>
-        </w:rPr>
-        <w:t>i</w:t>
-      </w:r>
-      <w:proofErr w:type="spellEnd"/>
-      <w:r>
-        <w:rPr>
-          <w:lang w:val="en-US"/>
-        </w:rPr>
-        <w:t xml:space="preserve"> &lt; </w:t>
-      </w:r>
-      <w:proofErr w:type="spellStart"/>
-      <w:r>
-        <w:rPr>
-          <w:lang w:val="en-US"/>
-        </w:rPr>
-        <w:t>xRivi</w:t>
-      </w:r>
-      <w:proofErr w:type="spellEnd"/>
-      <w:r>
-        <w:rPr>
-          <w:lang w:val="en-US"/>
-        </w:rPr>
-        <w:t xml:space="preserve">[x + xx][y + </w:t>
-      </w:r>
-      <w:proofErr w:type="spellStart"/>
-      <w:r>
-        <w:rPr>
-          <w:lang w:val="en-US"/>
-        </w:rPr>
-        <w:t>yy</w:t>
-      </w:r>
-      <w:proofErr w:type="spellEnd"/>
-      <w:r>
-        <w:rPr>
-          <w:lang w:val="en-US"/>
-        </w:rPr>
-        <w:t>].size(); ++</w:t>
-      </w:r>
-      <w:proofErr w:type="spellStart"/>
-      <w:r>
-        <w:rPr>
-          <w:lang w:val="en-US"/>
-        </w:rPr>
-        <w:t>i</w:t>
-      </w:r>
-      <w:proofErr w:type="spellEnd"/>
-      <w:r>
-        <w:rPr>
-          <w:lang w:val="en-US"/>
-        </w:rPr>
-        <w:t>)</w:t>
+        <w:t>for (int i = 0; i &lt; xRivi[x + xx][y + yy].size(); ++i)</w:t>
       </w:r>
     </w:p>
     <w:p>
@@ -1623,31 +1412,7 @@
         <w:t>piirrä</w:t>
       </w:r>
       <w:r>
-        <w:t>(</w:t>
-      </w:r>
-      <w:proofErr w:type="spellStart"/>
-      <w:r>
-        <w:t>xRivi</w:t>
-      </w:r>
-      <w:proofErr w:type="spellEnd"/>
-      <w:r>
-        <w:t xml:space="preserve">[x + xx][y + </w:t>
-      </w:r>
-      <w:proofErr w:type="spellStart"/>
-      <w:r>
-        <w:t>yy</w:t>
-      </w:r>
-      <w:proofErr w:type="spellEnd"/>
-      <w:r>
-        <w:t>][i]-&gt;</w:t>
-      </w:r>
-      <w:proofErr w:type="spellStart"/>
-      <w:r>
-        <w:t>shape</w:t>
-      </w:r>
-      <w:proofErr w:type="spellEnd"/>
-      <w:r>
-        <w:t>);</w:t>
+        <w:t>(xRivi[x + xx][y + yy][i]-&gt;shape);</w:t>
       </w:r>
     </w:p>
     <w:p>
@@ -1657,6 +1422,7 @@
     </w:p>
     <w:p>
       <w:r>
+        <w:lastRenderedPageBreak/>
         <w:t xml:space="preserve">Tällöin maksimissaan 9 pelaajaa lähinnä olevaa ruutua piirretään sen sijaan että koko kartta piirrettäisiin kerralla. </w:t>
       </w:r>
       <w:r>
@@ -1744,88 +1510,333 @@
       </w:fldSimple>
     </w:p>
     <w:p>
+      <w:r>
+        <w:t>Yksi ruutu kuvaa yhtä karttapalaa. Yhteensä päivitetään yhdeksää karttapalaa, jotka kuuluvat isompaan kartta kokonaisuuteen.</w:t>
+      </w:r>
+    </w:p>
+    <w:p>
       <w:pPr>
         <w:pStyle w:val="Heading1"/>
       </w:pPr>
+      <w:bookmarkStart w:id="2" w:name="_Toc405392832"/>
+      <w:r>
+        <w:t>Toteutus</w:t>
+      </w:r>
+      <w:bookmarkEnd w:id="2"/>
+    </w:p>
+    <w:p>
+      <w:pPr>
+        <w:pStyle w:val="BodyText"/>
+      </w:pPr>
+      <w:r>
+        <w:t>Aloitimme testaamaan edellä mainittua kartanluonti algoritmia katsomalla mitä eri kokoja kartanluontiin pystyi laittamaan ja kauan ne veivät aikaa. Ensimmäiseksi selvitimme maksimi arvon, kuinka monta karttapalaa karttaan pystyi asettamaan, ennen kuin kääntäjä lopettaa koodin ajamisen. Minimiarvo on selvästi</w:t>
+      </w:r>
+      <w:r>
+        <w:t>kin</w:t>
+      </w:r>
+      <w:r>
+        <w:t xml:space="preserve"> 1x1 ruudukko</w:t>
+      </w:r>
+      <w:r>
+        <w:t>, joka koostuu vain yhdestä kartanpalasta</w:t>
+      </w:r>
+      <w:r>
+        <w:t>. Testasimme aina neliön muotoisilla kartoilla. Meidän lopetusehtomme oli ohjelman käynnistyminen ja kartan valmistuminen pelikäyttöön.</w:t>
+      </w:r>
+      <w:r>
+        <w:t xml:space="preserve"> Kartan latautumisnopeutta tutkimme sekunti kellolla, aloittaen kartanlataamisesta ja lopettaen pelitilan käynnistymiseen.</w:t>
+      </w:r>
+    </w:p>
+    <w:p>
+      <w:pPr>
+        <w:pStyle w:val="BodyText"/>
+      </w:pPr>
+      <w:r>
+        <w:t xml:space="preserve">Testasimme tämän jälkeen vihollisten määrän vaikutusta ruudunpäivitykseen. Teoreettisesti vihollisten määrällä ei pitäisi olla vaikutusta ruudunpäivitykseen juuri </w:t>
+      </w:r>
       <w:r>
         <w:lastRenderedPageBreak/>
-        <w:t>Toteutus</w:t>
-      </w:r>
+        <w:t xml:space="preserve">lainkaan. </w:t>
+      </w:r>
+      <w:r>
+        <w:t>FPS tulee sanoista Frames Per Second, kertoen kuinka monta ruudunpäivitystä tehdään sekuntissa.</w:t>
+      </w:r>
+      <w:bookmarkStart w:id="3" w:name="_GoBack"/>
+      <w:bookmarkEnd w:id="3"/>
     </w:p>
     <w:p>
       <w:pPr>
         <w:pStyle w:val="BodyText"/>
-      </w:pPr>
-      <w:r>
-        <w:t>Aloitimme testaamaan edellä mainittua kartanluonti algoritmia katsomalla mitä eri kokoja kartanluontiin pystyi laittamaan ja kauan ne veivät aikaa. Ensimmäiseksi selvitimme maksimi arvon, kuinka monta karttapalaa karttaan pystyi asettamaan, ennen kuin kääntäjä lopettaa koodin ajamisen. Minimiarvo on itsestään selvästi 1x1 ruudukko</w:t>
-      </w:r>
-      <w:r>
-        <w:t>, joka koostuu vain yhdestä kartanpalasta</w:t>
-      </w:r>
-      <w:r>
-        <w:t>. Testasimme aina neliön muotoisilla kartoilla. Meidän lopetusehtomme oli ohje</w:t>
-      </w:r>
-      <w:bookmarkStart w:id="2" w:name="_GoBack"/>
-      <w:bookmarkEnd w:id="2"/>
-      <w:r>
-        <w:t>lman käynnistyminen ja kartan valmistuminen pelikäyttöön.</w:t>
-      </w:r>
+        <w:keepNext/>
+      </w:pPr>
+      <w:r>
+        <w:rPr>
+          <w:noProof/>
+          <w:lang w:eastAsia="fi-FI"/>
+        </w:rPr>
+        <w:drawing>
+          <wp:inline distT="0" distB="0" distL="0" distR="0" wp14:anchorId="5D95FFF0" wp14:editId="5E8890B9">
+            <wp:extent cx="3933825" cy="2295525"/>
+            <wp:effectExtent l="0" t="0" r="0" b="0"/>
+            <wp:docPr id="13" name="Picture 13" descr="C:\Users\Kafei\Desktop\fps.png"/>
+            <wp:cNvGraphicFramePr>
+              <a:graphicFrameLocks xmlns:a="http://schemas.openxmlformats.org/drawingml/2006/main" noChangeAspect="1"/>
+            </wp:cNvGraphicFramePr>
+            <a:graphic xmlns:a="http://schemas.openxmlformats.org/drawingml/2006/main">
+              <a:graphicData uri="http://schemas.openxmlformats.org/drawingml/2006/picture">
+                <pic:pic xmlns:pic="http://schemas.openxmlformats.org/drawingml/2006/picture">
+                  <pic:nvPicPr>
+                    <pic:cNvPr id="0" name="Picture 113" descr="C:\Users\Kafei\Desktop\fps.png"/>
+                    <pic:cNvPicPr>
+                      <a:picLocks noChangeAspect="1" noChangeArrowheads="1"/>
+                    </pic:cNvPicPr>
+                  </pic:nvPicPr>
+                  <pic:blipFill>
+                    <a:blip r:embed="rId13">
+                      <a:extLst>
+                        <a:ext uri="{28A0092B-C50C-407E-A947-70E740481C1C}">
+                          <a14:useLocalDpi xmlns:a14="http://schemas.microsoft.com/office/drawing/2010/main" val="0"/>
+                        </a:ext>
+                      </a:extLst>
+                    </a:blip>
+                    <a:srcRect/>
+                    <a:stretch>
+                      <a:fillRect/>
+                    </a:stretch>
+                  </pic:blipFill>
+                  <pic:spPr bwMode="auto">
+                    <a:xfrm>
+                      <a:off x="0" y="0"/>
+                      <a:ext cx="3933825" cy="2295525"/>
+                    </a:xfrm>
+                    <a:prstGeom prst="rect">
+                      <a:avLst/>
+                    </a:prstGeom>
+                    <a:noFill/>
+                    <a:ln>
+                      <a:noFill/>
+                    </a:ln>
+                  </pic:spPr>
+                </pic:pic>
+              </a:graphicData>
+            </a:graphic>
+          </wp:inline>
+        </w:drawing>
+      </w:r>
+    </w:p>
+    <w:p>
+      <w:pPr>
+        <w:pStyle w:val="Caption"/>
+      </w:pPr>
+      <w:r>
+        <w:t xml:space="preserve">Kuva </w:t>
+      </w:r>
+      <w:fldSimple w:instr=" SEQ Kuva \* ARABIC ">
+        <w:r>
+          <w:rPr>
+            <w:noProof/>
+          </w:rPr>
+          <w:t>3</w:t>
+        </w:r>
+      </w:fldSimple>
+      <w:r>
+        <w:t xml:space="preserve"> FPS mittari</w:t>
+      </w:r>
+    </w:p>
+    <w:p>
+      <w:pPr>
+        <w:pStyle w:val="Heading1"/>
+      </w:pPr>
+      <w:bookmarkStart w:id="4" w:name="_Toc405392833"/>
+      <w:r>
+        <w:t>Testiaineiston generointi ja testaus</w:t>
+      </w:r>
+      <w:bookmarkEnd w:id="4"/>
     </w:p>
     <w:p>
       <w:pPr>
         <w:pStyle w:val="BodyText"/>
       </w:pPr>
       <w:r>
-        <w:t xml:space="preserve">Testasimme tämän jälkeen vihollisten määrän vaikutusta ruudunpäivitykseen. Teoreettisesti vihollisten määrällä ei pitäisi olla vaikutusta ruudunpäivitykseen juuri lainkaan. </w:t>
+        <w:t>Kartan generointia peliympäristöön testattiin mittaamalla aikaa manuaalisesti sekuntikellolla ja vihollisten vaikutusta ruudunpäivitykseen mitattiin peliin ohjelmoidulla ruudunpäivitys mittarilla. Seuraavassa taulukossa nähdään mittaustulokset</w:t>
+      </w:r>
+      <w:r>
+        <w:t xml:space="preserve"> kartanluonnille</w:t>
+      </w:r>
+      <w:r>
+        <w:t xml:space="preserve"> ja vihollismäärälle</w:t>
+      </w:r>
+      <w:r>
+        <w:t>:</w:t>
+      </w:r>
+    </w:p>
+    <w:bookmarkStart w:id="5" w:name="_MON_1479135357"/>
+    <w:bookmarkEnd w:id="5"/>
+    <w:p>
+      <w:pPr>
+        <w:pStyle w:val="BodyText"/>
+      </w:pPr>
+      <w:r>
+        <w:object w:dxaOrig="7858" w:dyaOrig="5238">
+          <v:shapetype id="_x0000_t75" coordsize="21600,21600" o:spt="75" o:preferrelative="t" path="m@4@5l@4@11@9@11@9@5xe" filled="f" stroked="f">
+            <v:stroke joinstyle="miter"/>
+            <v:formulas>
+              <v:f eqn="if lineDrawn pixelLineWidth 0"/>
+              <v:f eqn="sum @0 1 0"/>
+              <v:f eqn="sum 0 0 @1"/>
+              <v:f eqn="prod @2 1 2"/>
+              <v:f eqn="prod @3 21600 pixelWidth"/>
+              <v:f eqn="prod @3 21600 pixelHeight"/>
+              <v:f eqn="sum @0 0 1"/>
+              <v:f eqn="prod @6 1 2"/>
+              <v:f eqn="prod @7 21600 pixelWidth"/>
+              <v:f eqn="sum @8 21600 0"/>
+              <v:f eqn="prod @7 21600 pixelHeight"/>
+              <v:f eqn="sum @10 21600 0"/>
+            </v:formulas>
+            <v:path o:extrusionok="f" gradientshapeok="t" o:connecttype="rect"/>
+            <o:lock v:ext="edit" aspectratio="t"/>
+          </v:shapetype>
+          <v:shape id="_x0000_i1025" type="#_x0000_t75" style="width:393pt;height:261.75pt" o:ole="">
+            <v:imagedata r:id="rId14" o:title=""/>
+          </v:shape>
+          <o:OLEObject Type="Embed" ProgID="Excel.Sheet.12" ShapeID="_x0000_i1025" DrawAspect="Content" ObjectID="_1479142804" r:id="rId15"/>
+        </w:object>
+      </w:r>
+    </w:p>
+    <w:p>
+      <w:pPr>
+        <w:pStyle w:val="BodyText"/>
+      </w:pPr>
+      <w:r>
+        <w:lastRenderedPageBreak/>
+        <w:t>Testattaessa kartanluontia viho</w:t>
+      </w:r>
+      <w:r>
+        <w:t>llisia luotiin karttaan 200 kpl. Vihollisia testatessa kartan koko oli 50.</w:t>
+      </w:r>
+    </w:p>
+    <w:p>
+      <w:pPr>
+        <w:pStyle w:val="BodyText"/>
+      </w:pPr>
+      <w:r>
+        <w:rPr>
+          <w:noProof/>
+          <w:lang w:eastAsia="fi-FI"/>
+        </w:rPr>
+        <w:drawing>
+          <wp:inline distT="0" distB="0" distL="0" distR="0" wp14:anchorId="68B4840F" wp14:editId="703B20C5">
+            <wp:extent cx="4572000" cy="2743200"/>
+            <wp:effectExtent l="0" t="0" r="0" b="0"/>
+            <wp:docPr id="11" name="Chart 11"/>
+            <wp:cNvGraphicFramePr/>
+            <a:graphic xmlns:a="http://schemas.openxmlformats.org/drawingml/2006/main">
+              <a:graphicData uri="http://schemas.openxmlformats.org/drawingml/2006/chart">
+                <c:chart xmlns:c="http://schemas.openxmlformats.org/drawingml/2006/chart" xmlns:r="http://schemas.openxmlformats.org/officeDocument/2006/relationships" r:id="rId16"/>
+              </a:graphicData>
+            </a:graphic>
+          </wp:inline>
+        </w:drawing>
+      </w:r>
+    </w:p>
+    <w:p>
+      <w:pPr>
+        <w:pStyle w:val="BodyText"/>
+      </w:pPr>
+      <w:r>
+        <w:t>Ohjelman ajo kaatui, jos yritti ajaa suurempaa kuin 544 karttapalan karttaa per sivu.</w:t>
+      </w:r>
+      <w:r>
+        <w:t xml:space="preserve"> Yhteensä peli pystyy siis käsittelemään 295 936 karttapalaa sama</w:t>
+      </w:r>
+      <w:r>
+        <w:t>an peliin.</w:t>
+      </w:r>
+    </w:p>
+    <w:p>
+      <w:pPr>
+        <w:pStyle w:val="BodyText"/>
+      </w:pPr>
+      <w:r>
+        <w:rPr>
+          <w:noProof/>
+          <w:lang w:eastAsia="fi-FI"/>
+        </w:rPr>
+        <w:drawing>
+          <wp:inline distT="0" distB="0" distL="0" distR="0" wp14:anchorId="38134774" wp14:editId="2CFC42AD">
+            <wp:extent cx="4572000" cy="2743200"/>
+            <wp:effectExtent l="0" t="0" r="0" b="0"/>
+            <wp:docPr id="12" name="Chart 12"/>
+            <wp:cNvGraphicFramePr/>
+            <a:graphic xmlns:a="http://schemas.openxmlformats.org/drawingml/2006/main">
+              <a:graphicData uri="http://schemas.openxmlformats.org/drawingml/2006/chart">
+                <c:chart xmlns:c="http://schemas.openxmlformats.org/drawingml/2006/chart" xmlns:r="http://schemas.openxmlformats.org/officeDocument/2006/relationships" r:id="rId17"/>
+              </a:graphicData>
+            </a:graphic>
+          </wp:inline>
+        </w:drawing>
+      </w:r>
+    </w:p>
+    <w:p>
+      <w:pPr>
+        <w:pStyle w:val="BodyText"/>
+      </w:pPr>
+      <w:r>
+        <w:t>Ohjelma kesti kääntyä vielä 100 000 viholliseen asti, mutta ruudunpäivitykselle jäi aikaa vain päivittyä 3 kertaa sekunnissa. Toki tulokset vaihtelevat tietokoneittain.</w:t>
       </w:r>
     </w:p>
     <w:p>
       <w:pPr>
         <w:pStyle w:val="Heading1"/>
       </w:pPr>
-      <w:r>
-        <w:t>Testiaineiston generointi ja testaus</w:t>
-      </w:r>
+      <w:bookmarkStart w:id="6" w:name="_Toc405392834"/>
+      <w:r>
+        <w:lastRenderedPageBreak/>
+        <w:t>Yhteenveto</w:t>
+      </w:r>
+      <w:bookmarkEnd w:id="6"/>
     </w:p>
     <w:p>
       <w:pPr>
         <w:pStyle w:val="BodyText"/>
       </w:pPr>
       <w:r>
-        <w:t>Kartan generointia peliympäristöön testattiin mittaamalla aikaa manuaalisesti sekuntikellolla ja vihollisten vaikutusta ruudunpäivitykseen mitattiin peliin ohjelmoidulla ruudunpäivitys mittarilla. Seuraavassa taulukossa nähdään mittaustulokset:</w:t>
+        <w:t>Tuloksista voidaan huomata, että vaikka kartan lataukseen menee suhteellisen kauan aikaa, niin silti ohjelma pystyy merkittäviin tuloksiin. Tavallisessa peli tilanteessa todennäköisesti käyttäisimme n. 50–100 karttapalaa per kartta. Kartan koko itsessään ei vaikuttanut latauksen jälkeen pelin ruudun päivitys nopeuteen. Kuten kuvasta voi huomata</w:t>
+      </w:r>
+      <w:r>
+        <w:t>,</w:t>
+      </w:r>
+      <w:r>
+        <w:t xml:space="preserve"> latausajan käyrä on melkein lineaarinen </w:t>
+      </w:r>
+      <w:r>
+        <w:t>kartan kokoon verrattuna.</w:t>
+      </w:r>
+      <w:r>
+        <w:t xml:space="preserve"> </w:t>
+      </w:r>
+      <w:r>
+        <w:t>Pientä kasvua on kuitenkin huomattavissa mennessä suurempiin luku</w:t>
+      </w:r>
+      <w:r>
+        <w:t>ihin.</w:t>
       </w:r>
     </w:p>
     <w:p>
       <w:pPr>
         <w:pStyle w:val="BodyText"/>
       </w:pPr>
-      <w:proofErr w:type="gramStart"/>
-      <w:r>
-        <w:t>//</w:t>
-      </w:r>
-      <w:proofErr w:type="gramEnd"/>
-      <w:r>
-        <w:t>tulokset</w:t>
-      </w:r>
-    </w:p>
-    <w:p>
-      <w:pPr>
-        <w:pStyle w:val="Heading1"/>
-      </w:pPr>
-      <w:bookmarkStart w:id="3" w:name="_Toc405374352"/>
-      <w:r>
-        <w:t>Yhteenveto</w:t>
-      </w:r>
-      <w:bookmarkEnd w:id="3"/>
-    </w:p>
-    <w:p>
-      <w:pPr>
-        <w:pStyle w:val="BodyText"/>
-      </w:pPr>
+      <w:r>
+        <w:t xml:space="preserve">Vihollisten määrässä suhteessa ruudunpäivitysnopeuteen tuloksista voidaan huomata, että ruudunpäivitysnopeus laskee eksponentiaalisen hitaasti ja lähestyy nollaa, kunnes jumiutuu. Vihollisten määrä aiheutti yllättävän paljon rasitetta pelille, vaikka </w:t>
+      </w:r>
+      <w:r>
+        <w:t>piirrämme ja aktivoimme (piirto ja törmäystarkastelu) vain näytöllä näkyvät viholliset. Ilmeisesti linkitetyssä listassa olevien vihollisten läpikäynti useita kertoja sekunnissa toi liikaa rasitetta. Käytännön tilanteeseen tämä menetelmä tosin sopii, koska ruudunpäivitys tippui alle 60 vasta 5000 yhtäaikaisen vihollisen jälkeen.</w:t>
+      </w:r>
     </w:p>
     <w:sectPr>
-      <w:headerReference w:type="default" r:id="rId13"/>
-      <w:footerReference w:type="default" r:id="rId14"/>
+      <w:headerReference w:type="default" r:id="rId18"/>
+      <w:footerReference w:type="default" r:id="rId19"/>
       <w:pgSz w:w="11906" w:h="16838"/>
       <w:pgMar w:top="1134" w:right="1134" w:bottom="1134" w:left="2438" w:header="709" w:footer="709" w:gutter="0"/>
       <w:pgNumType w:start="1"/>
@@ -2054,7 +2065,7 @@
           <w:rPr>
             <w:noProof/>
           </w:rPr>
-          <w:t>3</w:t>
+          <w:t>8</w:t>
         </w:r>
         <w:r>
           <w:rPr>
@@ -3682,6 +3693,2340 @@
 </w:styles>
 </file>
 
+<file path=word/charts/chart1.xml><?xml version="1.0" encoding="utf-8"?>
+<c:chartSpace xmlns:c="http://schemas.openxmlformats.org/drawingml/2006/chart" xmlns:a="http://schemas.openxmlformats.org/drawingml/2006/main" xmlns:r="http://schemas.openxmlformats.org/officeDocument/2006/relationships">
+  <c:date1904 val="0"/>
+  <c:lang val="en-US"/>
+  <c:roundedCorners val="0"/>
+  <mc:AlternateContent xmlns:mc="http://schemas.openxmlformats.org/markup-compatibility/2006">
+    <mc:Choice xmlns:c14="http://schemas.microsoft.com/office/drawing/2007/8/2/chart" Requires="c14">
+      <c14:style val="102"/>
+    </mc:Choice>
+    <mc:Fallback>
+      <c:style val="2"/>
+    </mc:Fallback>
+  </mc:AlternateContent>
+  <c:chart>
+    <c:title>
+      <c:tx>
+        <c:rich>
+          <a:bodyPr rot="0" spcFirstLastPara="1" vertOverflow="ellipsis" vert="horz" wrap="square" anchor="ctr" anchorCtr="1"/>
+          <a:lstStyle/>
+          <a:p>
+            <a:pPr>
+              <a:defRPr sz="1400" b="0" i="0" u="none" strike="noStrike" kern="1200" spc="0" baseline="0">
+                <a:solidFill>
+                  <a:schemeClr val="tx1">
+                    <a:lumMod val="65000"/>
+                    <a:lumOff val="35000"/>
+                  </a:schemeClr>
+                </a:solidFill>
+                <a:latin typeface="+mn-lt"/>
+                <a:ea typeface="+mn-ea"/>
+                <a:cs typeface="+mn-cs"/>
+              </a:defRPr>
+            </a:pPr>
+            <a:r>
+              <a:rPr lang="en-US"/>
+              <a:t>Kartan latausaika</a:t>
+            </a:r>
+          </a:p>
+        </c:rich>
+      </c:tx>
+      <c:overlay val="0"/>
+      <c:spPr>
+        <a:noFill/>
+        <a:ln>
+          <a:noFill/>
+        </a:ln>
+        <a:effectLst/>
+      </c:spPr>
+      <c:txPr>
+        <a:bodyPr rot="0" spcFirstLastPara="1" vertOverflow="ellipsis" vert="horz" wrap="square" anchor="ctr" anchorCtr="1"/>
+        <a:lstStyle/>
+        <a:p>
+          <a:pPr>
+            <a:defRPr sz="1400" b="0" i="0" u="none" strike="noStrike" kern="1200" spc="0" baseline="0">
+              <a:solidFill>
+                <a:schemeClr val="tx1">
+                  <a:lumMod val="65000"/>
+                  <a:lumOff val="35000"/>
+                </a:schemeClr>
+              </a:solidFill>
+              <a:latin typeface="+mn-lt"/>
+              <a:ea typeface="+mn-ea"/>
+              <a:cs typeface="+mn-cs"/>
+            </a:defRPr>
+          </a:pPr>
+          <a:endParaRPr lang="fi-FI"/>
+        </a:p>
+      </c:txPr>
+    </c:title>
+    <c:autoTitleDeleted val="0"/>
+    <c:plotArea>
+      <c:layout/>
+      <c:scatterChart>
+        <c:scatterStyle val="lineMarker"/>
+        <c:varyColors val="0"/>
+        <c:ser>
+          <c:idx val="0"/>
+          <c:order val="0"/>
+          <c:tx>
+            <c:strRef>
+              <c:f>'[Chart in Microsoft Word]Sheet1'!$B$1</c:f>
+              <c:strCache>
+                <c:ptCount val="1"/>
+                <c:pt idx="0">
+                  <c:v>Aika</c:v>
+                </c:pt>
+              </c:strCache>
+            </c:strRef>
+          </c:tx>
+          <c:spPr>
+            <a:ln w="19050" cap="rnd">
+              <a:solidFill>
+                <a:schemeClr val="accent1"/>
+              </a:solidFill>
+              <a:round/>
+            </a:ln>
+            <a:effectLst/>
+          </c:spPr>
+          <c:marker>
+            <c:symbol val="circle"/>
+            <c:size val="5"/>
+            <c:spPr>
+              <a:solidFill>
+                <a:schemeClr val="accent1"/>
+              </a:solidFill>
+              <a:ln w="9525">
+                <a:solidFill>
+                  <a:schemeClr val="accent1"/>
+                </a:solidFill>
+              </a:ln>
+              <a:effectLst/>
+            </c:spPr>
+          </c:marker>
+          <c:xVal>
+            <c:numRef>
+              <c:f>'[Chart in Microsoft Word]Sheet1'!$A$2:$A$12</c:f>
+              <c:numCache>
+                <c:formatCode>General</c:formatCode>
+                <c:ptCount val="11"/>
+                <c:pt idx="0">
+                  <c:v>10</c:v>
+                </c:pt>
+                <c:pt idx="1">
+                  <c:v>50</c:v>
+                </c:pt>
+                <c:pt idx="2">
+                  <c:v>100</c:v>
+                </c:pt>
+                <c:pt idx="3">
+                  <c:v>150</c:v>
+                </c:pt>
+                <c:pt idx="4">
+                  <c:v>200</c:v>
+                </c:pt>
+                <c:pt idx="5">
+                  <c:v>250</c:v>
+                </c:pt>
+                <c:pt idx="6">
+                  <c:v>300</c:v>
+                </c:pt>
+                <c:pt idx="7">
+                  <c:v>400</c:v>
+                </c:pt>
+                <c:pt idx="8">
+                  <c:v>500</c:v>
+                </c:pt>
+                <c:pt idx="9">
+                  <c:v>525</c:v>
+                </c:pt>
+                <c:pt idx="10">
+                  <c:v>540</c:v>
+                </c:pt>
+              </c:numCache>
+            </c:numRef>
+          </c:xVal>
+          <c:yVal>
+            <c:numRef>
+              <c:f>'[Chart in Microsoft Word]Sheet1'!$B$2:$B$12</c:f>
+              <c:numCache>
+                <c:formatCode>General</c:formatCode>
+                <c:ptCount val="11"/>
+                <c:pt idx="0">
+                  <c:v>2.64</c:v>
+                </c:pt>
+                <c:pt idx="1">
+                  <c:v>2.95</c:v>
+                </c:pt>
+                <c:pt idx="2">
+                  <c:v>3.39</c:v>
+                </c:pt>
+                <c:pt idx="3">
+                  <c:v>4.1500000000000004</c:v>
+                </c:pt>
+                <c:pt idx="4">
+                  <c:v>5.38</c:v>
+                </c:pt>
+                <c:pt idx="5">
+                  <c:v>6.92</c:v>
+                </c:pt>
+                <c:pt idx="6">
+                  <c:v>8.82</c:v>
+                </c:pt>
+                <c:pt idx="7">
+                  <c:v>13.38</c:v>
+                </c:pt>
+                <c:pt idx="8">
+                  <c:v>19.829999999999998</c:v>
+                </c:pt>
+                <c:pt idx="9">
+                  <c:v>21.21</c:v>
+                </c:pt>
+                <c:pt idx="10">
+                  <c:v>22.67</c:v>
+                </c:pt>
+              </c:numCache>
+            </c:numRef>
+          </c:yVal>
+          <c:smooth val="0"/>
+        </c:ser>
+        <c:dLbls>
+          <c:showLegendKey val="0"/>
+          <c:showVal val="0"/>
+          <c:showCatName val="0"/>
+          <c:showSerName val="0"/>
+          <c:showPercent val="0"/>
+          <c:showBubbleSize val="0"/>
+        </c:dLbls>
+        <c:axId val="322946624"/>
+        <c:axId val="323955200"/>
+        <c:extLst>
+          <c:ext xmlns:c15="http://schemas.microsoft.com/office/drawing/2012/chart" uri="{02D57815-91ED-43cb-92C2-25804820EDAC}">
+            <c15:filteredScatterSeries>
+              <c15:ser>
+                <c:idx val="1"/>
+                <c:order val="1"/>
+                <c:tx>
+                  <c:strRef>
+                    <c:extLst>
+                      <c:ext uri="{02D57815-91ED-43cb-92C2-25804820EDAC}">
+                        <c15:formulaRef>
+                          <c15:sqref>'[Chart in Microsoft Word]Sheet1'!$C$1</c15:sqref>
+                        </c15:formulaRef>
+                      </c:ext>
+                    </c:extLst>
+                    <c:strCache>
+                      <c:ptCount val="1"/>
+                      <c:pt idx="0">
+                        <c:v>Column1</c:v>
+                      </c:pt>
+                    </c:strCache>
+                  </c:strRef>
+                </c:tx>
+                <c:spPr>
+                  <a:ln w="19050" cap="rnd">
+                    <a:solidFill>
+                      <a:schemeClr val="accent2"/>
+                    </a:solidFill>
+                    <a:round/>
+                  </a:ln>
+                  <a:effectLst/>
+                </c:spPr>
+                <c:marker>
+                  <c:symbol val="circle"/>
+                  <c:size val="5"/>
+                  <c:spPr>
+                    <a:solidFill>
+                      <a:schemeClr val="accent2"/>
+                    </a:solidFill>
+                    <a:ln w="9525">
+                      <a:solidFill>
+                        <a:schemeClr val="accent2"/>
+                      </a:solidFill>
+                    </a:ln>
+                    <a:effectLst/>
+                  </c:spPr>
+                </c:marker>
+                <c:xVal>
+                  <c:numRef>
+                    <c:extLst>
+                      <c:ext uri="{02D57815-91ED-43cb-92C2-25804820EDAC}">
+                        <c15:formulaRef>
+                          <c15:sqref>'[Chart in Microsoft Word]Sheet1'!$A$2:$A$12</c15:sqref>
+                        </c15:formulaRef>
+                      </c:ext>
+                    </c:extLst>
+                    <c:numCache>
+                      <c:formatCode>General</c:formatCode>
+                      <c:ptCount val="11"/>
+                      <c:pt idx="0">
+                        <c:v>10</c:v>
+                      </c:pt>
+                      <c:pt idx="1">
+                        <c:v>50</c:v>
+                      </c:pt>
+                      <c:pt idx="2">
+                        <c:v>100</c:v>
+                      </c:pt>
+                      <c:pt idx="3">
+                        <c:v>150</c:v>
+                      </c:pt>
+                      <c:pt idx="4">
+                        <c:v>200</c:v>
+                      </c:pt>
+                      <c:pt idx="5">
+                        <c:v>250</c:v>
+                      </c:pt>
+                      <c:pt idx="6">
+                        <c:v>300</c:v>
+                      </c:pt>
+                      <c:pt idx="7">
+                        <c:v>400</c:v>
+                      </c:pt>
+                      <c:pt idx="8">
+                        <c:v>500</c:v>
+                      </c:pt>
+                      <c:pt idx="9">
+                        <c:v>525</c:v>
+                      </c:pt>
+                      <c:pt idx="10">
+                        <c:v>540</c:v>
+                      </c:pt>
+                    </c:numCache>
+                  </c:numRef>
+                </c:xVal>
+                <c:yVal>
+                  <c:numRef>
+                    <c:extLst>
+                      <c:ext uri="{02D57815-91ED-43cb-92C2-25804820EDAC}">
+                        <c15:formulaRef>
+                          <c15:sqref>'[Chart in Microsoft Word]Sheet1'!$C$2:$C$12</c15:sqref>
+                        </c15:formulaRef>
+                      </c:ext>
+                    </c:extLst>
+                    <c:numCache>
+                      <c:formatCode>General</c:formatCode>
+                      <c:ptCount val="11"/>
+                    </c:numCache>
+                  </c:numRef>
+                </c:yVal>
+                <c:smooth val="0"/>
+              </c15:ser>
+            </c15:filteredScatterSeries>
+            <c15:filteredScatterSeries>
+              <c15:ser>
+                <c:idx val="2"/>
+                <c:order val="2"/>
+                <c:tx>
+                  <c:strRef>
+                    <c:extLst xmlns:c15="http://schemas.microsoft.com/office/drawing/2012/chart">
+                      <c:ext xmlns:c15="http://schemas.microsoft.com/office/drawing/2012/chart" uri="{02D57815-91ED-43cb-92C2-25804820EDAC}">
+                        <c15:formulaRef>
+                          <c15:sqref>'[Chart in Microsoft Word]Sheet1'!$D$1</c15:sqref>
+                        </c15:formulaRef>
+                      </c:ext>
+                    </c:extLst>
+                    <c:strCache>
+                      <c:ptCount val="1"/>
+                      <c:pt idx="0">
+                        <c:v>Column2</c:v>
+                      </c:pt>
+                    </c:strCache>
+                  </c:strRef>
+                </c:tx>
+                <c:spPr>
+                  <a:ln w="19050" cap="rnd">
+                    <a:solidFill>
+                      <a:schemeClr val="accent3"/>
+                    </a:solidFill>
+                    <a:round/>
+                  </a:ln>
+                  <a:effectLst/>
+                </c:spPr>
+                <c:marker>
+                  <c:symbol val="circle"/>
+                  <c:size val="5"/>
+                  <c:spPr>
+                    <a:solidFill>
+                      <a:schemeClr val="accent3"/>
+                    </a:solidFill>
+                    <a:ln w="9525">
+                      <a:solidFill>
+                        <a:schemeClr val="accent3"/>
+                      </a:solidFill>
+                    </a:ln>
+                    <a:effectLst/>
+                  </c:spPr>
+                </c:marker>
+                <c:xVal>
+                  <c:numRef>
+                    <c:extLst xmlns:c15="http://schemas.microsoft.com/office/drawing/2012/chart">
+                      <c:ext xmlns:c15="http://schemas.microsoft.com/office/drawing/2012/chart" uri="{02D57815-91ED-43cb-92C2-25804820EDAC}">
+                        <c15:formulaRef>
+                          <c15:sqref>'[Chart in Microsoft Word]Sheet1'!$A$2:$A$12</c15:sqref>
+                        </c15:formulaRef>
+                      </c:ext>
+                    </c:extLst>
+                    <c:numCache>
+                      <c:formatCode>General</c:formatCode>
+                      <c:ptCount val="11"/>
+                      <c:pt idx="0">
+                        <c:v>10</c:v>
+                      </c:pt>
+                      <c:pt idx="1">
+                        <c:v>50</c:v>
+                      </c:pt>
+                      <c:pt idx="2">
+                        <c:v>100</c:v>
+                      </c:pt>
+                      <c:pt idx="3">
+                        <c:v>150</c:v>
+                      </c:pt>
+                      <c:pt idx="4">
+                        <c:v>200</c:v>
+                      </c:pt>
+                      <c:pt idx="5">
+                        <c:v>250</c:v>
+                      </c:pt>
+                      <c:pt idx="6">
+                        <c:v>300</c:v>
+                      </c:pt>
+                      <c:pt idx="7">
+                        <c:v>400</c:v>
+                      </c:pt>
+                      <c:pt idx="8">
+                        <c:v>500</c:v>
+                      </c:pt>
+                      <c:pt idx="9">
+                        <c:v>525</c:v>
+                      </c:pt>
+                      <c:pt idx="10">
+                        <c:v>540</c:v>
+                      </c:pt>
+                    </c:numCache>
+                  </c:numRef>
+                </c:xVal>
+                <c:yVal>
+                  <c:numRef>
+                    <c:extLst xmlns:c15="http://schemas.microsoft.com/office/drawing/2012/chart">
+                      <c:ext xmlns:c15="http://schemas.microsoft.com/office/drawing/2012/chart" uri="{02D57815-91ED-43cb-92C2-25804820EDAC}">
+                        <c15:formulaRef>
+                          <c15:sqref>'[Chart in Microsoft Word]Sheet1'!$D$2:$D$12</c15:sqref>
+                        </c15:formulaRef>
+                      </c:ext>
+                    </c:extLst>
+                    <c:numCache>
+                      <c:formatCode>General</c:formatCode>
+                      <c:ptCount val="11"/>
+                    </c:numCache>
+                  </c:numRef>
+                </c:yVal>
+                <c:smooth val="0"/>
+              </c15:ser>
+            </c15:filteredScatterSeries>
+          </c:ext>
+        </c:extLst>
+      </c:scatterChart>
+      <c:valAx>
+        <c:axId val="322946624"/>
+        <c:scaling>
+          <c:orientation val="minMax"/>
+        </c:scaling>
+        <c:delete val="0"/>
+        <c:axPos val="b"/>
+        <c:majorGridlines>
+          <c:spPr>
+            <a:ln w="9525" cap="flat" cmpd="sng" algn="ctr">
+              <a:solidFill>
+                <a:schemeClr val="tx1">
+                  <a:lumMod val="15000"/>
+                  <a:lumOff val="85000"/>
+                </a:schemeClr>
+              </a:solidFill>
+              <a:round/>
+            </a:ln>
+            <a:effectLst/>
+          </c:spPr>
+        </c:majorGridlines>
+        <c:title>
+          <c:tx>
+            <c:rich>
+              <a:bodyPr rot="0" spcFirstLastPara="1" vertOverflow="ellipsis" vert="horz" wrap="square" anchor="ctr" anchorCtr="1"/>
+              <a:lstStyle/>
+              <a:p>
+                <a:pPr>
+                  <a:defRPr sz="1000" b="0" i="0" u="none" strike="noStrike" kern="1200" baseline="0">
+                    <a:solidFill>
+                      <a:schemeClr val="tx1">
+                        <a:lumMod val="65000"/>
+                        <a:lumOff val="35000"/>
+                      </a:schemeClr>
+                    </a:solidFill>
+                    <a:latin typeface="+mn-lt"/>
+                    <a:ea typeface="+mn-ea"/>
+                    <a:cs typeface="+mn-cs"/>
+                  </a:defRPr>
+                </a:pPr>
+                <a:r>
+                  <a:rPr lang="fi-FI"/>
+                  <a:t>Kartta</a:t>
+                </a:r>
+                <a:r>
+                  <a:rPr lang="fi-FI" baseline="0"/>
+                  <a:t> (kpl)</a:t>
+                </a:r>
+                <a:endParaRPr lang="fi-FI"/>
+              </a:p>
+            </c:rich>
+          </c:tx>
+          <c:overlay val="0"/>
+          <c:spPr>
+            <a:noFill/>
+            <a:ln>
+              <a:noFill/>
+            </a:ln>
+            <a:effectLst/>
+          </c:spPr>
+          <c:txPr>
+            <a:bodyPr rot="0" spcFirstLastPara="1" vertOverflow="ellipsis" vert="horz" wrap="square" anchor="ctr" anchorCtr="1"/>
+            <a:lstStyle/>
+            <a:p>
+              <a:pPr>
+                <a:defRPr sz="1000" b="0" i="0" u="none" strike="noStrike" kern="1200" baseline="0">
+                  <a:solidFill>
+                    <a:schemeClr val="tx1">
+                      <a:lumMod val="65000"/>
+                      <a:lumOff val="35000"/>
+                    </a:schemeClr>
+                  </a:solidFill>
+                  <a:latin typeface="+mn-lt"/>
+                  <a:ea typeface="+mn-ea"/>
+                  <a:cs typeface="+mn-cs"/>
+                </a:defRPr>
+              </a:pPr>
+              <a:endParaRPr lang="fi-FI"/>
+            </a:p>
+          </c:txPr>
+        </c:title>
+        <c:numFmt formatCode="General" sourceLinked="1"/>
+        <c:majorTickMark val="none"/>
+        <c:minorTickMark val="none"/>
+        <c:tickLblPos val="nextTo"/>
+        <c:spPr>
+          <a:noFill/>
+          <a:ln w="9525" cap="flat" cmpd="sng" algn="ctr">
+            <a:solidFill>
+              <a:schemeClr val="tx1">
+                <a:lumMod val="25000"/>
+                <a:lumOff val="75000"/>
+              </a:schemeClr>
+            </a:solidFill>
+            <a:round/>
+          </a:ln>
+          <a:effectLst/>
+        </c:spPr>
+        <c:txPr>
+          <a:bodyPr rot="-60000000" spcFirstLastPara="1" vertOverflow="ellipsis" vert="horz" wrap="square" anchor="ctr" anchorCtr="1"/>
+          <a:lstStyle/>
+          <a:p>
+            <a:pPr>
+              <a:defRPr sz="900" b="0" i="0" u="none" strike="noStrike" kern="1200" baseline="0">
+                <a:solidFill>
+                  <a:schemeClr val="tx1">
+                    <a:lumMod val="65000"/>
+                    <a:lumOff val="35000"/>
+                  </a:schemeClr>
+                </a:solidFill>
+                <a:latin typeface="+mn-lt"/>
+                <a:ea typeface="+mn-ea"/>
+                <a:cs typeface="+mn-cs"/>
+              </a:defRPr>
+            </a:pPr>
+            <a:endParaRPr lang="fi-FI"/>
+          </a:p>
+        </c:txPr>
+        <c:crossAx val="323955200"/>
+        <c:crosses val="autoZero"/>
+        <c:crossBetween val="midCat"/>
+      </c:valAx>
+      <c:valAx>
+        <c:axId val="323955200"/>
+        <c:scaling>
+          <c:orientation val="minMax"/>
+        </c:scaling>
+        <c:delete val="0"/>
+        <c:axPos val="l"/>
+        <c:majorGridlines>
+          <c:spPr>
+            <a:ln w="9525" cap="flat" cmpd="sng" algn="ctr">
+              <a:solidFill>
+                <a:schemeClr val="tx1">
+                  <a:lumMod val="15000"/>
+                  <a:lumOff val="85000"/>
+                </a:schemeClr>
+              </a:solidFill>
+              <a:round/>
+            </a:ln>
+            <a:effectLst/>
+          </c:spPr>
+        </c:majorGridlines>
+        <c:title>
+          <c:tx>
+            <c:rich>
+              <a:bodyPr rot="-5400000" spcFirstLastPara="1" vertOverflow="ellipsis" vert="horz" wrap="square" anchor="ctr" anchorCtr="1"/>
+              <a:lstStyle/>
+              <a:p>
+                <a:pPr>
+                  <a:defRPr sz="1000" b="0" i="0" u="none" strike="noStrike" kern="1200" baseline="0">
+                    <a:solidFill>
+                      <a:schemeClr val="tx1">
+                        <a:lumMod val="65000"/>
+                        <a:lumOff val="35000"/>
+                      </a:schemeClr>
+                    </a:solidFill>
+                    <a:latin typeface="+mn-lt"/>
+                    <a:ea typeface="+mn-ea"/>
+                    <a:cs typeface="+mn-cs"/>
+                  </a:defRPr>
+                </a:pPr>
+                <a:r>
+                  <a:rPr lang="fi-FI"/>
+                  <a:t>Aika (s)</a:t>
+                </a:r>
+              </a:p>
+            </c:rich>
+          </c:tx>
+          <c:overlay val="0"/>
+          <c:spPr>
+            <a:noFill/>
+            <a:ln>
+              <a:noFill/>
+            </a:ln>
+            <a:effectLst/>
+          </c:spPr>
+          <c:txPr>
+            <a:bodyPr rot="-5400000" spcFirstLastPara="1" vertOverflow="ellipsis" vert="horz" wrap="square" anchor="ctr" anchorCtr="1"/>
+            <a:lstStyle/>
+            <a:p>
+              <a:pPr>
+                <a:defRPr sz="1000" b="0" i="0" u="none" strike="noStrike" kern="1200" baseline="0">
+                  <a:solidFill>
+                    <a:schemeClr val="tx1">
+                      <a:lumMod val="65000"/>
+                      <a:lumOff val="35000"/>
+                    </a:schemeClr>
+                  </a:solidFill>
+                  <a:latin typeface="+mn-lt"/>
+                  <a:ea typeface="+mn-ea"/>
+                  <a:cs typeface="+mn-cs"/>
+                </a:defRPr>
+              </a:pPr>
+              <a:endParaRPr lang="fi-FI"/>
+            </a:p>
+          </c:txPr>
+        </c:title>
+        <c:numFmt formatCode="General" sourceLinked="1"/>
+        <c:majorTickMark val="none"/>
+        <c:minorTickMark val="none"/>
+        <c:tickLblPos val="nextTo"/>
+        <c:spPr>
+          <a:noFill/>
+          <a:ln w="9525" cap="flat" cmpd="sng" algn="ctr">
+            <a:solidFill>
+              <a:schemeClr val="tx1">
+                <a:lumMod val="25000"/>
+                <a:lumOff val="75000"/>
+              </a:schemeClr>
+            </a:solidFill>
+            <a:round/>
+          </a:ln>
+          <a:effectLst/>
+        </c:spPr>
+        <c:txPr>
+          <a:bodyPr rot="-60000000" spcFirstLastPara="1" vertOverflow="ellipsis" vert="horz" wrap="square" anchor="ctr" anchorCtr="1"/>
+          <a:lstStyle/>
+          <a:p>
+            <a:pPr>
+              <a:defRPr sz="900" b="0" i="0" u="none" strike="noStrike" kern="1200" baseline="0">
+                <a:solidFill>
+                  <a:schemeClr val="tx1">
+                    <a:lumMod val="65000"/>
+                    <a:lumOff val="35000"/>
+                  </a:schemeClr>
+                </a:solidFill>
+                <a:latin typeface="+mn-lt"/>
+                <a:ea typeface="+mn-ea"/>
+                <a:cs typeface="+mn-cs"/>
+              </a:defRPr>
+            </a:pPr>
+            <a:endParaRPr lang="fi-FI"/>
+          </a:p>
+        </c:txPr>
+        <c:crossAx val="322946624"/>
+        <c:crosses val="autoZero"/>
+        <c:crossBetween val="midCat"/>
+      </c:valAx>
+      <c:spPr>
+        <a:noFill/>
+        <a:ln>
+          <a:noFill/>
+        </a:ln>
+        <a:effectLst/>
+      </c:spPr>
+    </c:plotArea>
+    <c:plotVisOnly val="1"/>
+    <c:dispBlanksAs val="gap"/>
+    <c:showDLblsOverMax val="0"/>
+  </c:chart>
+  <c:spPr>
+    <a:solidFill>
+      <a:schemeClr val="bg1"/>
+    </a:solidFill>
+    <a:ln w="9525" cap="flat" cmpd="sng" algn="ctr">
+      <a:solidFill>
+        <a:schemeClr val="tx1">
+          <a:lumMod val="15000"/>
+          <a:lumOff val="85000"/>
+        </a:schemeClr>
+      </a:solidFill>
+      <a:round/>
+    </a:ln>
+    <a:effectLst/>
+  </c:spPr>
+  <c:txPr>
+    <a:bodyPr/>
+    <a:lstStyle/>
+    <a:p>
+      <a:pPr>
+        <a:defRPr/>
+      </a:pPr>
+      <a:endParaRPr lang="fi-FI"/>
+    </a:p>
+  </c:txPr>
+  <c:externalData r:id="rId3">
+    <c:autoUpdate val="0"/>
+  </c:externalData>
+</c:chartSpace>
+</file>
+
+<file path=word/charts/chart2.xml><?xml version="1.0" encoding="utf-8"?>
+<c:chartSpace xmlns:c="http://schemas.openxmlformats.org/drawingml/2006/chart" xmlns:a="http://schemas.openxmlformats.org/drawingml/2006/main" xmlns:r="http://schemas.openxmlformats.org/officeDocument/2006/relationships">
+  <c:date1904 val="0"/>
+  <c:lang val="en-US"/>
+  <c:roundedCorners val="0"/>
+  <mc:AlternateContent xmlns:mc="http://schemas.openxmlformats.org/markup-compatibility/2006">
+    <mc:Choice xmlns:c14="http://schemas.microsoft.com/office/drawing/2007/8/2/chart" Requires="c14">
+      <c14:style val="102"/>
+    </mc:Choice>
+    <mc:Fallback>
+      <c:style val="2"/>
+    </mc:Fallback>
+  </mc:AlternateContent>
+  <c:chart>
+    <c:title>
+      <c:tx>
+        <c:rich>
+          <a:bodyPr rot="0" spcFirstLastPara="1" vertOverflow="ellipsis" vert="horz" wrap="square" anchor="ctr" anchorCtr="1"/>
+          <a:lstStyle/>
+          <a:p>
+            <a:pPr>
+              <a:defRPr sz="1400" b="0" i="0" u="none" strike="noStrike" kern="1200" spc="0" baseline="0">
+                <a:solidFill>
+                  <a:schemeClr val="tx1">
+                    <a:lumMod val="65000"/>
+                    <a:lumOff val="35000"/>
+                  </a:schemeClr>
+                </a:solidFill>
+                <a:latin typeface="+mn-lt"/>
+                <a:ea typeface="+mn-ea"/>
+                <a:cs typeface="+mn-cs"/>
+              </a:defRPr>
+            </a:pPr>
+            <a:r>
+              <a:rPr lang="en-US"/>
+              <a:t>FPS suhteessa vihollisten</a:t>
+            </a:r>
+            <a:r>
+              <a:rPr lang="en-US" baseline="0"/>
+              <a:t> määrään</a:t>
+            </a:r>
+            <a:endParaRPr lang="en-US"/>
+          </a:p>
+        </c:rich>
+      </c:tx>
+      <c:overlay val="0"/>
+      <c:spPr>
+        <a:noFill/>
+        <a:ln>
+          <a:noFill/>
+        </a:ln>
+        <a:effectLst/>
+      </c:spPr>
+      <c:txPr>
+        <a:bodyPr rot="0" spcFirstLastPara="1" vertOverflow="ellipsis" vert="horz" wrap="square" anchor="ctr" anchorCtr="1"/>
+        <a:lstStyle/>
+        <a:p>
+          <a:pPr>
+            <a:defRPr sz="1400" b="0" i="0" u="none" strike="noStrike" kern="1200" spc="0" baseline="0">
+              <a:solidFill>
+                <a:schemeClr val="tx1">
+                  <a:lumMod val="65000"/>
+                  <a:lumOff val="35000"/>
+                </a:schemeClr>
+              </a:solidFill>
+              <a:latin typeface="+mn-lt"/>
+              <a:ea typeface="+mn-ea"/>
+              <a:cs typeface="+mn-cs"/>
+            </a:defRPr>
+          </a:pPr>
+          <a:endParaRPr lang="fi-FI"/>
+        </a:p>
+      </c:txPr>
+    </c:title>
+    <c:autoTitleDeleted val="0"/>
+    <c:plotArea>
+      <c:layout/>
+      <c:scatterChart>
+        <c:scatterStyle val="lineMarker"/>
+        <c:varyColors val="0"/>
+        <c:ser>
+          <c:idx val="0"/>
+          <c:order val="0"/>
+          <c:tx>
+            <c:strRef>
+              <c:f>Sheet1!$B$1</c:f>
+              <c:strCache>
+                <c:ptCount val="1"/>
+                <c:pt idx="0">
+                  <c:v>FPS</c:v>
+                </c:pt>
+              </c:strCache>
+            </c:strRef>
+          </c:tx>
+          <c:spPr>
+            <a:ln w="19050" cap="rnd">
+              <a:solidFill>
+                <a:schemeClr val="accent1"/>
+              </a:solidFill>
+              <a:round/>
+            </a:ln>
+            <a:effectLst/>
+          </c:spPr>
+          <c:marker>
+            <c:symbol val="circle"/>
+            <c:size val="5"/>
+            <c:spPr>
+              <a:solidFill>
+                <a:schemeClr val="accent1"/>
+              </a:solidFill>
+              <a:ln w="9525">
+                <a:solidFill>
+                  <a:schemeClr val="accent1"/>
+                </a:solidFill>
+              </a:ln>
+              <a:effectLst/>
+            </c:spPr>
+          </c:marker>
+          <c:xVal>
+            <c:numRef>
+              <c:f>Sheet1!$A$2:$A$14</c:f>
+              <c:numCache>
+                <c:formatCode>General</c:formatCode>
+                <c:ptCount val="13"/>
+                <c:pt idx="0">
+                  <c:v>10</c:v>
+                </c:pt>
+                <c:pt idx="1">
+                  <c:v>50</c:v>
+                </c:pt>
+                <c:pt idx="2">
+                  <c:v>100</c:v>
+                </c:pt>
+                <c:pt idx="3">
+                  <c:v>150</c:v>
+                </c:pt>
+                <c:pt idx="4">
+                  <c:v>200</c:v>
+                </c:pt>
+                <c:pt idx="5">
+                  <c:v>300</c:v>
+                </c:pt>
+                <c:pt idx="6">
+                  <c:v>400</c:v>
+                </c:pt>
+                <c:pt idx="7">
+                  <c:v>500</c:v>
+                </c:pt>
+                <c:pt idx="8">
+                  <c:v>1000</c:v>
+                </c:pt>
+                <c:pt idx="9">
+                  <c:v>2000</c:v>
+                </c:pt>
+                <c:pt idx="10">
+                  <c:v>3000</c:v>
+                </c:pt>
+                <c:pt idx="11">
+                  <c:v>4000</c:v>
+                </c:pt>
+                <c:pt idx="12">
+                  <c:v>5000</c:v>
+                </c:pt>
+              </c:numCache>
+            </c:numRef>
+          </c:xVal>
+          <c:yVal>
+            <c:numRef>
+              <c:f>Sheet1!$B$2:$B$14</c:f>
+              <c:numCache>
+                <c:formatCode>General</c:formatCode>
+                <c:ptCount val="13"/>
+                <c:pt idx="0">
+                  <c:v>481</c:v>
+                </c:pt>
+                <c:pt idx="1">
+                  <c:v>457</c:v>
+                </c:pt>
+                <c:pt idx="2">
+                  <c:v>427</c:v>
+                </c:pt>
+                <c:pt idx="3">
+                  <c:v>405</c:v>
+                </c:pt>
+                <c:pt idx="4">
+                  <c:v>382</c:v>
+                </c:pt>
+                <c:pt idx="5">
+                  <c:v>343</c:v>
+                </c:pt>
+                <c:pt idx="6">
+                  <c:v>315</c:v>
+                </c:pt>
+                <c:pt idx="7">
+                  <c:v>286</c:v>
+                </c:pt>
+                <c:pt idx="8">
+                  <c:v>200</c:v>
+                </c:pt>
+                <c:pt idx="9">
+                  <c:v>125</c:v>
+                </c:pt>
+                <c:pt idx="10">
+                  <c:v>93</c:v>
+                </c:pt>
+                <c:pt idx="11">
+                  <c:v>73</c:v>
+                </c:pt>
+                <c:pt idx="12">
+                  <c:v>61</c:v>
+                </c:pt>
+              </c:numCache>
+            </c:numRef>
+          </c:yVal>
+          <c:smooth val="0"/>
+        </c:ser>
+        <c:dLbls>
+          <c:showLegendKey val="0"/>
+          <c:showVal val="0"/>
+          <c:showCatName val="0"/>
+          <c:showSerName val="0"/>
+          <c:showPercent val="0"/>
+          <c:showBubbleSize val="0"/>
+        </c:dLbls>
+        <c:axId val="328543152"/>
+        <c:axId val="328543712"/>
+      </c:scatterChart>
+      <c:valAx>
+        <c:axId val="328543152"/>
+        <c:scaling>
+          <c:orientation val="minMax"/>
+        </c:scaling>
+        <c:delete val="0"/>
+        <c:axPos val="b"/>
+        <c:majorGridlines>
+          <c:spPr>
+            <a:ln w="9525" cap="flat" cmpd="sng" algn="ctr">
+              <a:solidFill>
+                <a:schemeClr val="tx1">
+                  <a:lumMod val="15000"/>
+                  <a:lumOff val="85000"/>
+                </a:schemeClr>
+              </a:solidFill>
+              <a:round/>
+            </a:ln>
+            <a:effectLst/>
+          </c:spPr>
+        </c:majorGridlines>
+        <c:title>
+          <c:tx>
+            <c:rich>
+              <a:bodyPr rot="0" spcFirstLastPara="1" vertOverflow="ellipsis" vert="horz" wrap="square" anchor="ctr" anchorCtr="1"/>
+              <a:lstStyle/>
+              <a:p>
+                <a:pPr>
+                  <a:defRPr sz="1000" b="0" i="0" u="none" strike="noStrike" kern="1200" baseline="0">
+                    <a:solidFill>
+                      <a:schemeClr val="tx1">
+                        <a:lumMod val="65000"/>
+                        <a:lumOff val="35000"/>
+                      </a:schemeClr>
+                    </a:solidFill>
+                    <a:latin typeface="+mn-lt"/>
+                    <a:ea typeface="+mn-ea"/>
+                    <a:cs typeface="+mn-cs"/>
+                  </a:defRPr>
+                </a:pPr>
+                <a:r>
+                  <a:rPr lang="fi-FI"/>
+                  <a:t>Enemy (kpl)</a:t>
+                </a:r>
+              </a:p>
+            </c:rich>
+          </c:tx>
+          <c:overlay val="0"/>
+          <c:spPr>
+            <a:noFill/>
+            <a:ln>
+              <a:noFill/>
+            </a:ln>
+            <a:effectLst/>
+          </c:spPr>
+          <c:txPr>
+            <a:bodyPr rot="0" spcFirstLastPara="1" vertOverflow="ellipsis" vert="horz" wrap="square" anchor="ctr" anchorCtr="1"/>
+            <a:lstStyle/>
+            <a:p>
+              <a:pPr>
+                <a:defRPr sz="1000" b="0" i="0" u="none" strike="noStrike" kern="1200" baseline="0">
+                  <a:solidFill>
+                    <a:schemeClr val="tx1">
+                      <a:lumMod val="65000"/>
+                      <a:lumOff val="35000"/>
+                    </a:schemeClr>
+                  </a:solidFill>
+                  <a:latin typeface="+mn-lt"/>
+                  <a:ea typeface="+mn-ea"/>
+                  <a:cs typeface="+mn-cs"/>
+                </a:defRPr>
+              </a:pPr>
+              <a:endParaRPr lang="fi-FI"/>
+            </a:p>
+          </c:txPr>
+        </c:title>
+        <c:numFmt formatCode="General" sourceLinked="1"/>
+        <c:majorTickMark val="none"/>
+        <c:minorTickMark val="none"/>
+        <c:tickLblPos val="nextTo"/>
+        <c:spPr>
+          <a:noFill/>
+          <a:ln w="9525" cap="flat" cmpd="sng" algn="ctr">
+            <a:solidFill>
+              <a:schemeClr val="tx1">
+                <a:lumMod val="25000"/>
+                <a:lumOff val="75000"/>
+              </a:schemeClr>
+            </a:solidFill>
+            <a:round/>
+          </a:ln>
+          <a:effectLst/>
+        </c:spPr>
+        <c:txPr>
+          <a:bodyPr rot="-60000000" spcFirstLastPara="1" vertOverflow="ellipsis" vert="horz" wrap="square" anchor="ctr" anchorCtr="1"/>
+          <a:lstStyle/>
+          <a:p>
+            <a:pPr>
+              <a:defRPr sz="900" b="0" i="0" u="none" strike="noStrike" kern="1200" baseline="0">
+                <a:solidFill>
+                  <a:schemeClr val="tx1">
+                    <a:lumMod val="65000"/>
+                    <a:lumOff val="35000"/>
+                  </a:schemeClr>
+                </a:solidFill>
+                <a:latin typeface="+mn-lt"/>
+                <a:ea typeface="+mn-ea"/>
+                <a:cs typeface="+mn-cs"/>
+              </a:defRPr>
+            </a:pPr>
+            <a:endParaRPr lang="fi-FI"/>
+          </a:p>
+        </c:txPr>
+        <c:crossAx val="328543712"/>
+        <c:crosses val="autoZero"/>
+        <c:crossBetween val="midCat"/>
+      </c:valAx>
+      <c:valAx>
+        <c:axId val="328543712"/>
+        <c:scaling>
+          <c:orientation val="minMax"/>
+        </c:scaling>
+        <c:delete val="0"/>
+        <c:axPos val="l"/>
+        <c:majorGridlines>
+          <c:spPr>
+            <a:ln w="9525" cap="flat" cmpd="sng" algn="ctr">
+              <a:solidFill>
+                <a:schemeClr val="tx1">
+                  <a:lumMod val="15000"/>
+                  <a:lumOff val="85000"/>
+                </a:schemeClr>
+              </a:solidFill>
+              <a:round/>
+            </a:ln>
+            <a:effectLst/>
+          </c:spPr>
+        </c:majorGridlines>
+        <c:title>
+          <c:tx>
+            <c:rich>
+              <a:bodyPr rot="-5400000" spcFirstLastPara="1" vertOverflow="ellipsis" vert="horz" wrap="square" anchor="ctr" anchorCtr="1"/>
+              <a:lstStyle/>
+              <a:p>
+                <a:pPr>
+                  <a:defRPr sz="1000" b="0" i="0" u="none" strike="noStrike" kern="1200" baseline="0">
+                    <a:solidFill>
+                      <a:schemeClr val="tx1">
+                        <a:lumMod val="65000"/>
+                        <a:lumOff val="35000"/>
+                      </a:schemeClr>
+                    </a:solidFill>
+                    <a:latin typeface="+mn-lt"/>
+                    <a:ea typeface="+mn-ea"/>
+                    <a:cs typeface="+mn-cs"/>
+                  </a:defRPr>
+                </a:pPr>
+                <a:r>
+                  <a:rPr lang="fi-FI"/>
+                  <a:t>FPS</a:t>
+                </a:r>
+              </a:p>
+            </c:rich>
+          </c:tx>
+          <c:overlay val="0"/>
+          <c:spPr>
+            <a:noFill/>
+            <a:ln>
+              <a:noFill/>
+            </a:ln>
+            <a:effectLst/>
+          </c:spPr>
+          <c:txPr>
+            <a:bodyPr rot="-5400000" spcFirstLastPara="1" vertOverflow="ellipsis" vert="horz" wrap="square" anchor="ctr" anchorCtr="1"/>
+            <a:lstStyle/>
+            <a:p>
+              <a:pPr>
+                <a:defRPr sz="1000" b="0" i="0" u="none" strike="noStrike" kern="1200" baseline="0">
+                  <a:solidFill>
+                    <a:schemeClr val="tx1">
+                      <a:lumMod val="65000"/>
+                      <a:lumOff val="35000"/>
+                    </a:schemeClr>
+                  </a:solidFill>
+                  <a:latin typeface="+mn-lt"/>
+                  <a:ea typeface="+mn-ea"/>
+                  <a:cs typeface="+mn-cs"/>
+                </a:defRPr>
+              </a:pPr>
+              <a:endParaRPr lang="fi-FI"/>
+            </a:p>
+          </c:txPr>
+        </c:title>
+        <c:numFmt formatCode="General" sourceLinked="1"/>
+        <c:majorTickMark val="none"/>
+        <c:minorTickMark val="none"/>
+        <c:tickLblPos val="nextTo"/>
+        <c:spPr>
+          <a:noFill/>
+          <a:ln w="9525" cap="flat" cmpd="sng" algn="ctr">
+            <a:solidFill>
+              <a:schemeClr val="tx1">
+                <a:lumMod val="25000"/>
+                <a:lumOff val="75000"/>
+              </a:schemeClr>
+            </a:solidFill>
+            <a:round/>
+          </a:ln>
+          <a:effectLst/>
+        </c:spPr>
+        <c:txPr>
+          <a:bodyPr rot="-60000000" spcFirstLastPara="1" vertOverflow="ellipsis" vert="horz" wrap="square" anchor="ctr" anchorCtr="1"/>
+          <a:lstStyle/>
+          <a:p>
+            <a:pPr>
+              <a:defRPr sz="900" b="0" i="0" u="none" strike="noStrike" kern="1200" baseline="0">
+                <a:solidFill>
+                  <a:schemeClr val="tx1">
+                    <a:lumMod val="65000"/>
+                    <a:lumOff val="35000"/>
+                  </a:schemeClr>
+                </a:solidFill>
+                <a:latin typeface="+mn-lt"/>
+                <a:ea typeface="+mn-ea"/>
+                <a:cs typeface="+mn-cs"/>
+              </a:defRPr>
+            </a:pPr>
+            <a:endParaRPr lang="fi-FI"/>
+          </a:p>
+        </c:txPr>
+        <c:crossAx val="328543152"/>
+        <c:crosses val="autoZero"/>
+        <c:crossBetween val="midCat"/>
+      </c:valAx>
+      <c:spPr>
+        <a:noFill/>
+        <a:ln>
+          <a:noFill/>
+        </a:ln>
+        <a:effectLst/>
+      </c:spPr>
+    </c:plotArea>
+    <c:plotVisOnly val="1"/>
+    <c:dispBlanksAs val="gap"/>
+    <c:showDLblsOverMax val="0"/>
+  </c:chart>
+  <c:spPr>
+    <a:solidFill>
+      <a:schemeClr val="bg1"/>
+    </a:solidFill>
+    <a:ln w="9525" cap="flat" cmpd="sng" algn="ctr">
+      <a:solidFill>
+        <a:schemeClr val="tx1">
+          <a:lumMod val="15000"/>
+          <a:lumOff val="85000"/>
+        </a:schemeClr>
+      </a:solidFill>
+      <a:round/>
+    </a:ln>
+    <a:effectLst/>
+  </c:spPr>
+  <c:txPr>
+    <a:bodyPr/>
+    <a:lstStyle/>
+    <a:p>
+      <a:pPr>
+        <a:defRPr/>
+      </a:pPr>
+      <a:endParaRPr lang="fi-FI"/>
+    </a:p>
+  </c:txPr>
+  <c:externalData r:id="rId3">
+    <c:autoUpdate val="0"/>
+  </c:externalData>
+</c:chartSpace>
+</file>
+
+<file path=word/charts/colors1.xml><?xml version="1.0" encoding="utf-8"?>
+<cs:colorStyle xmlns:cs="http://schemas.microsoft.com/office/drawing/2012/chartStyle" xmlns:a="http://schemas.openxmlformats.org/drawingml/2006/main" meth="cycle" id="10">
+  <a:schemeClr val="accent1"/>
+  <a:schemeClr val="accent2"/>
+  <a:schemeClr val="accent3"/>
+  <a:schemeClr val="accent4"/>
+  <a:schemeClr val="accent5"/>
+  <a:schemeClr val="accent6"/>
+  <cs:variation/>
+  <cs:variation>
+    <a:lumMod val="60000"/>
+  </cs:variation>
+  <cs:variation>
+    <a:lumMod val="80000"/>
+    <a:lumOff val="20000"/>
+  </cs:variation>
+  <cs:variation>
+    <a:lumMod val="80000"/>
+  </cs:variation>
+  <cs:variation>
+    <a:lumMod val="60000"/>
+    <a:lumOff val="40000"/>
+  </cs:variation>
+  <cs:variation>
+    <a:lumMod val="50000"/>
+  </cs:variation>
+  <cs:variation>
+    <a:lumMod val="70000"/>
+    <a:lumOff val="30000"/>
+  </cs:variation>
+  <cs:variation>
+    <a:lumMod val="70000"/>
+  </cs:variation>
+  <cs:variation>
+    <a:lumMod val="50000"/>
+    <a:lumOff val="50000"/>
+  </cs:variation>
+</cs:colorStyle>
+</file>
+
+<file path=word/charts/colors2.xml><?xml version="1.0" encoding="utf-8"?>
+<cs:colorStyle xmlns:cs="http://schemas.microsoft.com/office/drawing/2012/chartStyle" xmlns:a="http://schemas.openxmlformats.org/drawingml/2006/main" meth="cycle" id="10">
+  <a:schemeClr val="accent1"/>
+  <a:schemeClr val="accent2"/>
+  <a:schemeClr val="accent3"/>
+  <a:schemeClr val="accent4"/>
+  <a:schemeClr val="accent5"/>
+  <a:schemeClr val="accent6"/>
+  <cs:variation/>
+  <cs:variation>
+    <a:lumMod val="60000"/>
+  </cs:variation>
+  <cs:variation>
+    <a:lumMod val="80000"/>
+    <a:lumOff val="20000"/>
+  </cs:variation>
+  <cs:variation>
+    <a:lumMod val="80000"/>
+  </cs:variation>
+  <cs:variation>
+    <a:lumMod val="60000"/>
+    <a:lumOff val="40000"/>
+  </cs:variation>
+  <cs:variation>
+    <a:lumMod val="50000"/>
+  </cs:variation>
+  <cs:variation>
+    <a:lumMod val="70000"/>
+    <a:lumOff val="30000"/>
+  </cs:variation>
+  <cs:variation>
+    <a:lumMod val="70000"/>
+  </cs:variation>
+  <cs:variation>
+    <a:lumMod val="50000"/>
+    <a:lumOff val="50000"/>
+  </cs:variation>
+</cs:colorStyle>
+</file>
+
+<file path=word/charts/style1.xml><?xml version="1.0" encoding="utf-8"?>
+<cs:chartStyle xmlns:cs="http://schemas.microsoft.com/office/drawing/2012/chartStyle" xmlns:a="http://schemas.openxmlformats.org/drawingml/2006/main" id="240">
+  <cs:axisTitle>
+    <cs:lnRef idx="0"/>
+    <cs:fillRef idx="0"/>
+    <cs:effectRef idx="0"/>
+    <cs:fontRef idx="minor">
+      <a:schemeClr val="tx1">
+        <a:lumMod val="65000"/>
+        <a:lumOff val="35000"/>
+      </a:schemeClr>
+    </cs:fontRef>
+    <cs:defRPr sz="1000" kern="1200"/>
+  </cs:axisTitle>
+  <cs:categoryAxis>
+    <cs:lnRef idx="0"/>
+    <cs:fillRef idx="0"/>
+    <cs:effectRef idx="0"/>
+    <cs:fontRef idx="minor">
+      <a:schemeClr val="tx1">
+        <a:lumMod val="65000"/>
+        <a:lumOff val="35000"/>
+      </a:schemeClr>
+    </cs:fontRef>
+    <cs:spPr>
+      <a:ln w="9525" cap="flat" cmpd="sng" algn="ctr">
+        <a:solidFill>
+          <a:schemeClr val="tx1">
+            <a:lumMod val="25000"/>
+            <a:lumOff val="75000"/>
+          </a:schemeClr>
+        </a:solidFill>
+        <a:round/>
+      </a:ln>
+    </cs:spPr>
+    <cs:defRPr sz="900" kern="1200"/>
+  </cs:categoryAxis>
+  <cs:chartArea mods="allowNoFillOverride allowNoLineOverride">
+    <cs:lnRef idx="0"/>
+    <cs:fillRef idx="0"/>
+    <cs:effectRef idx="0"/>
+    <cs:fontRef idx="minor">
+      <a:schemeClr val="tx1"/>
+    </cs:fontRef>
+    <cs:spPr>
+      <a:solidFill>
+        <a:schemeClr val="bg1"/>
+      </a:solidFill>
+      <a:ln w="9525" cap="flat" cmpd="sng" algn="ctr">
+        <a:solidFill>
+          <a:schemeClr val="tx1">
+            <a:lumMod val="15000"/>
+            <a:lumOff val="85000"/>
+          </a:schemeClr>
+        </a:solidFill>
+        <a:round/>
+      </a:ln>
+    </cs:spPr>
+    <cs:defRPr sz="1000" kern="1200"/>
+  </cs:chartArea>
+  <cs:dataLabel>
+    <cs:lnRef idx="0"/>
+    <cs:fillRef idx="0"/>
+    <cs:effectRef idx="0"/>
+    <cs:fontRef idx="minor">
+      <a:schemeClr val="tx1">
+        <a:lumMod val="75000"/>
+        <a:lumOff val="25000"/>
+      </a:schemeClr>
+    </cs:fontRef>
+    <cs:defRPr sz="900" kern="1200"/>
+  </cs:dataLabel>
+  <cs:dataLabelCallout>
+    <cs:lnRef idx="0"/>
+    <cs:fillRef idx="0"/>
+    <cs:effectRef idx="0"/>
+    <cs:fontRef idx="minor">
+      <a:schemeClr val="dk1">
+        <a:lumMod val="65000"/>
+        <a:lumOff val="35000"/>
+      </a:schemeClr>
+    </cs:fontRef>
+    <cs:spPr>
+      <a:solidFill>
+        <a:schemeClr val="lt1"/>
+      </a:solidFill>
+      <a:ln>
+        <a:solidFill>
+          <a:schemeClr val="dk1">
+            <a:lumMod val="25000"/>
+            <a:lumOff val="75000"/>
+          </a:schemeClr>
+        </a:solidFill>
+      </a:ln>
+    </cs:spPr>
+    <cs:defRPr sz="900" kern="1200"/>
+    <cs:bodyPr rot="0" spcFirstLastPara="1" vertOverflow="clip" horzOverflow="clip" vert="horz" wrap="square" lIns="36576" tIns="18288" rIns="36576" bIns="18288" anchor="ctr" anchorCtr="1">
+      <a:spAutoFit/>
+    </cs:bodyPr>
+  </cs:dataLabelCallout>
+  <cs:dataPoint>
+    <cs:lnRef idx="0"/>
+    <cs:fillRef idx="1">
+      <cs:styleClr val="auto"/>
+    </cs:fillRef>
+    <cs:effectRef idx="0"/>
+    <cs:fontRef idx="minor">
+      <a:schemeClr val="tx1"/>
+    </cs:fontRef>
+  </cs:dataPoint>
+  <cs:dataPoint3D>
+    <cs:lnRef idx="0"/>
+    <cs:fillRef idx="1">
+      <cs:styleClr val="auto"/>
+    </cs:fillRef>
+    <cs:effectRef idx="0"/>
+    <cs:fontRef idx="minor">
+      <a:schemeClr val="tx1"/>
+    </cs:fontRef>
+  </cs:dataPoint3D>
+  <cs:dataPointLine>
+    <cs:lnRef idx="0">
+      <cs:styleClr val="auto"/>
+    </cs:lnRef>
+    <cs:fillRef idx="1"/>
+    <cs:effectRef idx="0"/>
+    <cs:fontRef idx="minor">
+      <a:schemeClr val="tx1"/>
+    </cs:fontRef>
+    <cs:spPr>
+      <a:ln w="19050" cap="rnd">
+        <a:solidFill>
+          <a:schemeClr val="phClr"/>
+        </a:solidFill>
+        <a:round/>
+      </a:ln>
+    </cs:spPr>
+  </cs:dataPointLine>
+  <cs:dataPointMarker>
+    <cs:lnRef idx="0">
+      <cs:styleClr val="auto"/>
+    </cs:lnRef>
+    <cs:fillRef idx="1">
+      <cs:styleClr val="auto"/>
+    </cs:fillRef>
+    <cs:effectRef idx="0"/>
+    <cs:fontRef idx="minor">
+      <a:schemeClr val="tx1"/>
+    </cs:fontRef>
+    <cs:spPr>
+      <a:ln w="9525">
+        <a:solidFill>
+          <a:schemeClr val="phClr"/>
+        </a:solidFill>
+      </a:ln>
+    </cs:spPr>
+  </cs:dataPointMarker>
+  <cs:dataPointMarkerLayout symbol="circle" size="5"/>
+  <cs:dataPointWireframe>
+    <cs:lnRef idx="0">
+      <cs:styleClr val="auto"/>
+    </cs:lnRef>
+    <cs:fillRef idx="0"/>
+    <cs:effectRef idx="0"/>
+    <cs:fontRef idx="minor">
+      <a:schemeClr val="dk1"/>
+    </cs:fontRef>
+    <cs:spPr>
+      <a:ln w="9525" cap="rnd">
+        <a:solidFill>
+          <a:schemeClr val="phClr"/>
+        </a:solidFill>
+        <a:round/>
+      </a:ln>
+    </cs:spPr>
+  </cs:dataPointWireframe>
+  <cs:dataTable>
+    <cs:lnRef idx="0"/>
+    <cs:fillRef idx="0"/>
+    <cs:effectRef idx="0"/>
+    <cs:fontRef idx="minor">
+      <a:schemeClr val="tx1">
+        <a:lumMod val="65000"/>
+        <a:lumOff val="35000"/>
+      </a:schemeClr>
+    </cs:fontRef>
+    <cs:spPr>
+      <a:noFill/>
+      <a:ln w="9525" cap="flat" cmpd="sng" algn="ctr">
+        <a:solidFill>
+          <a:schemeClr val="tx1">
+            <a:lumMod val="15000"/>
+            <a:lumOff val="85000"/>
+          </a:schemeClr>
+        </a:solidFill>
+        <a:round/>
+      </a:ln>
+    </cs:spPr>
+    <cs:defRPr sz="900" kern="1200"/>
+  </cs:dataTable>
+  <cs:downBar>
+    <cs:lnRef idx="0"/>
+    <cs:fillRef idx="0"/>
+    <cs:effectRef idx="0"/>
+    <cs:fontRef idx="minor">
+      <a:schemeClr val="tx1"/>
+    </cs:fontRef>
+    <cs:spPr>
+      <a:solidFill>
+        <a:schemeClr val="dk1">
+          <a:lumMod val="75000"/>
+          <a:lumOff val="25000"/>
+        </a:schemeClr>
+      </a:solidFill>
+      <a:ln w="9525" cap="flat" cmpd="sng" algn="ctr">
+        <a:solidFill>
+          <a:schemeClr val="tx1">
+            <a:lumMod val="65000"/>
+            <a:lumOff val="35000"/>
+          </a:schemeClr>
+        </a:solidFill>
+        <a:round/>
+      </a:ln>
+    </cs:spPr>
+  </cs:downBar>
+  <cs:dropLine>
+    <cs:lnRef idx="0"/>
+    <cs:fillRef idx="0"/>
+    <cs:effectRef idx="0"/>
+    <cs:fontRef idx="minor">
+      <a:schemeClr val="tx1"/>
+    </cs:fontRef>
+    <cs:spPr>
+      <a:ln w="9525" cap="flat" cmpd="sng" algn="ctr">
+        <a:solidFill>
+          <a:schemeClr val="tx1">
+            <a:lumMod val="35000"/>
+            <a:lumOff val="65000"/>
+          </a:schemeClr>
+        </a:solidFill>
+        <a:round/>
+      </a:ln>
+    </cs:spPr>
+  </cs:dropLine>
+  <cs:errorBar>
+    <cs:lnRef idx="0"/>
+    <cs:fillRef idx="0"/>
+    <cs:effectRef idx="0"/>
+    <cs:fontRef idx="minor">
+      <a:schemeClr val="tx1"/>
+    </cs:fontRef>
+    <cs:spPr>
+      <a:ln w="9525" cap="flat" cmpd="sng" algn="ctr">
+        <a:solidFill>
+          <a:schemeClr val="tx1">
+            <a:lumMod val="65000"/>
+            <a:lumOff val="35000"/>
+          </a:schemeClr>
+        </a:solidFill>
+        <a:round/>
+      </a:ln>
+    </cs:spPr>
+  </cs:errorBar>
+  <cs:floor>
+    <cs:lnRef idx="0"/>
+    <cs:fillRef idx="0"/>
+    <cs:effectRef idx="0"/>
+    <cs:fontRef idx="minor">
+      <a:schemeClr val="tx1"/>
+    </cs:fontRef>
+    <cs:spPr>
+      <a:noFill/>
+      <a:ln>
+        <a:noFill/>
+      </a:ln>
+    </cs:spPr>
+  </cs:floor>
+  <cs:gridlineMajor>
+    <cs:lnRef idx="0"/>
+    <cs:fillRef idx="0"/>
+    <cs:effectRef idx="0"/>
+    <cs:fontRef idx="minor">
+      <a:schemeClr val="tx1"/>
+    </cs:fontRef>
+    <cs:spPr>
+      <a:ln w="9525" cap="flat" cmpd="sng" algn="ctr">
+        <a:solidFill>
+          <a:schemeClr val="tx1">
+            <a:lumMod val="15000"/>
+            <a:lumOff val="85000"/>
+          </a:schemeClr>
+        </a:solidFill>
+        <a:round/>
+      </a:ln>
+    </cs:spPr>
+  </cs:gridlineMajor>
+  <cs:gridlineMinor>
+    <cs:lnRef idx="0"/>
+    <cs:fillRef idx="0"/>
+    <cs:effectRef idx="0"/>
+    <cs:fontRef idx="minor">
+      <a:schemeClr val="tx1"/>
+    </cs:fontRef>
+    <cs:spPr>
+      <a:ln w="9525" cap="flat" cmpd="sng" algn="ctr">
+        <a:solidFill>
+          <a:schemeClr val="tx1">
+            <a:lumMod val="5000"/>
+            <a:lumOff val="95000"/>
+          </a:schemeClr>
+        </a:solidFill>
+        <a:round/>
+      </a:ln>
+    </cs:spPr>
+  </cs:gridlineMinor>
+  <cs:hiLoLine>
+    <cs:lnRef idx="0"/>
+    <cs:fillRef idx="0"/>
+    <cs:effectRef idx="0"/>
+    <cs:fontRef idx="minor">
+      <a:schemeClr val="tx1"/>
+    </cs:fontRef>
+    <cs:spPr>
+      <a:ln w="9525" cap="flat" cmpd="sng" algn="ctr">
+        <a:solidFill>
+          <a:schemeClr val="tx1">
+            <a:lumMod val="50000"/>
+            <a:lumOff val="50000"/>
+          </a:schemeClr>
+        </a:solidFill>
+        <a:round/>
+      </a:ln>
+    </cs:spPr>
+  </cs:hiLoLine>
+  <cs:leaderLine>
+    <cs:lnRef idx="0"/>
+    <cs:fillRef idx="0"/>
+    <cs:effectRef idx="0"/>
+    <cs:fontRef idx="minor">
+      <a:schemeClr val="tx1"/>
+    </cs:fontRef>
+    <cs:spPr>
+      <a:ln w="9525" cap="flat" cmpd="sng" algn="ctr">
+        <a:solidFill>
+          <a:schemeClr val="tx1">
+            <a:lumMod val="35000"/>
+            <a:lumOff val="65000"/>
+          </a:schemeClr>
+        </a:solidFill>
+        <a:round/>
+      </a:ln>
+    </cs:spPr>
+  </cs:leaderLine>
+  <cs:legend>
+    <cs:lnRef idx="0"/>
+    <cs:fillRef idx="0"/>
+    <cs:effectRef idx="0"/>
+    <cs:fontRef idx="minor">
+      <a:schemeClr val="tx1">
+        <a:lumMod val="65000"/>
+        <a:lumOff val="35000"/>
+      </a:schemeClr>
+    </cs:fontRef>
+    <cs:defRPr sz="900" kern="1200"/>
+  </cs:legend>
+  <cs:plotArea mods="allowNoFillOverride allowNoLineOverride">
+    <cs:lnRef idx="0"/>
+    <cs:fillRef idx="0"/>
+    <cs:effectRef idx="0"/>
+    <cs:fontRef idx="minor">
+      <a:schemeClr val="tx1"/>
+    </cs:fontRef>
+  </cs:plotArea>
+  <cs:plotArea3D mods="allowNoFillOverride allowNoLineOverride">
+    <cs:lnRef idx="0"/>
+    <cs:fillRef idx="0"/>
+    <cs:effectRef idx="0"/>
+    <cs:fontRef idx="minor">
+      <a:schemeClr val="tx1"/>
+    </cs:fontRef>
+  </cs:plotArea3D>
+  <cs:seriesAxis>
+    <cs:lnRef idx="0"/>
+    <cs:fillRef idx="0"/>
+    <cs:effectRef idx="0"/>
+    <cs:fontRef idx="minor">
+      <a:schemeClr val="tx1">
+        <a:lumMod val="65000"/>
+        <a:lumOff val="35000"/>
+      </a:schemeClr>
+    </cs:fontRef>
+    <cs:defRPr sz="900" kern="1200"/>
+  </cs:seriesAxis>
+  <cs:seriesLine>
+    <cs:lnRef idx="0"/>
+    <cs:fillRef idx="0"/>
+    <cs:effectRef idx="0"/>
+    <cs:fontRef idx="minor">
+      <a:schemeClr val="tx1"/>
+    </cs:fontRef>
+    <cs:spPr>
+      <a:ln w="9525" cap="flat" cmpd="sng" algn="ctr">
+        <a:solidFill>
+          <a:schemeClr val="tx1">
+            <a:lumMod val="35000"/>
+            <a:lumOff val="65000"/>
+          </a:schemeClr>
+        </a:solidFill>
+        <a:round/>
+      </a:ln>
+    </cs:spPr>
+  </cs:seriesLine>
+  <cs:title>
+    <cs:lnRef idx="0"/>
+    <cs:fillRef idx="0"/>
+    <cs:effectRef idx="0"/>
+    <cs:fontRef idx="minor">
+      <a:schemeClr val="tx1">
+        <a:lumMod val="65000"/>
+        <a:lumOff val="35000"/>
+      </a:schemeClr>
+    </cs:fontRef>
+    <cs:defRPr sz="1400" b="0" kern="1200" spc="0" baseline="0"/>
+  </cs:title>
+  <cs:trendline>
+    <cs:lnRef idx="0">
+      <cs:styleClr val="auto"/>
+    </cs:lnRef>
+    <cs:fillRef idx="0"/>
+    <cs:effectRef idx="0"/>
+    <cs:fontRef idx="minor">
+      <a:schemeClr val="tx1"/>
+    </cs:fontRef>
+    <cs:spPr>
+      <a:ln w="19050" cap="rnd">
+        <a:solidFill>
+          <a:schemeClr val="phClr"/>
+        </a:solidFill>
+        <a:prstDash val="sysDot"/>
+      </a:ln>
+    </cs:spPr>
+  </cs:trendline>
+  <cs:trendlineLabel>
+    <cs:lnRef idx="0"/>
+    <cs:fillRef idx="0"/>
+    <cs:effectRef idx="0"/>
+    <cs:fontRef idx="minor">
+      <a:schemeClr val="tx1">
+        <a:lumMod val="65000"/>
+        <a:lumOff val="35000"/>
+      </a:schemeClr>
+    </cs:fontRef>
+    <cs:defRPr sz="900" kern="1200"/>
+  </cs:trendlineLabel>
+  <cs:upBar>
+    <cs:lnRef idx="0"/>
+    <cs:fillRef idx="0"/>
+    <cs:effectRef idx="0"/>
+    <cs:fontRef idx="minor">
+      <a:schemeClr val="tx1"/>
+    </cs:fontRef>
+    <cs:spPr>
+      <a:solidFill>
+        <a:schemeClr val="lt1"/>
+      </a:solidFill>
+      <a:ln w="9525" cap="flat" cmpd="sng" algn="ctr">
+        <a:solidFill>
+          <a:schemeClr val="tx1">
+            <a:lumMod val="65000"/>
+            <a:lumOff val="35000"/>
+          </a:schemeClr>
+        </a:solidFill>
+        <a:round/>
+      </a:ln>
+    </cs:spPr>
+  </cs:upBar>
+  <cs:valueAxis>
+    <cs:lnRef idx="0"/>
+    <cs:fillRef idx="0"/>
+    <cs:effectRef idx="0"/>
+    <cs:fontRef idx="minor">
+      <a:schemeClr val="tx1">
+        <a:lumMod val="65000"/>
+        <a:lumOff val="35000"/>
+      </a:schemeClr>
+    </cs:fontRef>
+    <cs:spPr>
+      <a:ln w="9525" cap="flat" cmpd="sng" algn="ctr">
+        <a:solidFill>
+          <a:schemeClr val="tx1">
+            <a:lumMod val="25000"/>
+            <a:lumOff val="75000"/>
+          </a:schemeClr>
+        </a:solidFill>
+        <a:round/>
+      </a:ln>
+    </cs:spPr>
+    <cs:defRPr sz="900" kern="1200"/>
+  </cs:valueAxis>
+  <cs:wall>
+    <cs:lnRef idx="0"/>
+    <cs:fillRef idx="0"/>
+    <cs:effectRef idx="0"/>
+    <cs:fontRef idx="minor">
+      <a:schemeClr val="tx1"/>
+    </cs:fontRef>
+    <cs:spPr>
+      <a:noFill/>
+      <a:ln>
+        <a:noFill/>
+      </a:ln>
+    </cs:spPr>
+  </cs:wall>
+</cs:chartStyle>
+</file>
+
+<file path=word/charts/style2.xml><?xml version="1.0" encoding="utf-8"?>
+<cs:chartStyle xmlns:cs="http://schemas.microsoft.com/office/drawing/2012/chartStyle" xmlns:a="http://schemas.openxmlformats.org/drawingml/2006/main" id="240">
+  <cs:axisTitle>
+    <cs:lnRef idx="0"/>
+    <cs:fillRef idx="0"/>
+    <cs:effectRef idx="0"/>
+    <cs:fontRef idx="minor">
+      <a:schemeClr val="tx1">
+        <a:lumMod val="65000"/>
+        <a:lumOff val="35000"/>
+      </a:schemeClr>
+    </cs:fontRef>
+    <cs:defRPr sz="1000" kern="1200"/>
+  </cs:axisTitle>
+  <cs:categoryAxis>
+    <cs:lnRef idx="0"/>
+    <cs:fillRef idx="0"/>
+    <cs:effectRef idx="0"/>
+    <cs:fontRef idx="minor">
+      <a:schemeClr val="tx1">
+        <a:lumMod val="65000"/>
+        <a:lumOff val="35000"/>
+      </a:schemeClr>
+    </cs:fontRef>
+    <cs:spPr>
+      <a:ln w="9525" cap="flat" cmpd="sng" algn="ctr">
+        <a:solidFill>
+          <a:schemeClr val="tx1">
+            <a:lumMod val="25000"/>
+            <a:lumOff val="75000"/>
+          </a:schemeClr>
+        </a:solidFill>
+        <a:round/>
+      </a:ln>
+    </cs:spPr>
+    <cs:defRPr sz="900" kern="1200"/>
+  </cs:categoryAxis>
+  <cs:chartArea mods="allowNoFillOverride allowNoLineOverride">
+    <cs:lnRef idx="0"/>
+    <cs:fillRef idx="0"/>
+    <cs:effectRef idx="0"/>
+    <cs:fontRef idx="minor">
+      <a:schemeClr val="tx1"/>
+    </cs:fontRef>
+    <cs:spPr>
+      <a:solidFill>
+        <a:schemeClr val="bg1"/>
+      </a:solidFill>
+      <a:ln w="9525" cap="flat" cmpd="sng" algn="ctr">
+        <a:solidFill>
+          <a:schemeClr val="tx1">
+            <a:lumMod val="15000"/>
+            <a:lumOff val="85000"/>
+          </a:schemeClr>
+        </a:solidFill>
+        <a:round/>
+      </a:ln>
+    </cs:spPr>
+    <cs:defRPr sz="1000" kern="1200"/>
+  </cs:chartArea>
+  <cs:dataLabel>
+    <cs:lnRef idx="0"/>
+    <cs:fillRef idx="0"/>
+    <cs:effectRef idx="0"/>
+    <cs:fontRef idx="minor">
+      <a:schemeClr val="tx1">
+        <a:lumMod val="75000"/>
+        <a:lumOff val="25000"/>
+      </a:schemeClr>
+    </cs:fontRef>
+    <cs:defRPr sz="900" kern="1200"/>
+  </cs:dataLabel>
+  <cs:dataLabelCallout>
+    <cs:lnRef idx="0"/>
+    <cs:fillRef idx="0"/>
+    <cs:effectRef idx="0"/>
+    <cs:fontRef idx="minor">
+      <a:schemeClr val="dk1">
+        <a:lumMod val="65000"/>
+        <a:lumOff val="35000"/>
+      </a:schemeClr>
+    </cs:fontRef>
+    <cs:spPr>
+      <a:solidFill>
+        <a:schemeClr val="lt1"/>
+      </a:solidFill>
+      <a:ln>
+        <a:solidFill>
+          <a:schemeClr val="dk1">
+            <a:lumMod val="25000"/>
+            <a:lumOff val="75000"/>
+          </a:schemeClr>
+        </a:solidFill>
+      </a:ln>
+    </cs:spPr>
+    <cs:defRPr sz="900" kern="1200"/>
+    <cs:bodyPr rot="0" spcFirstLastPara="1" vertOverflow="clip" horzOverflow="clip" vert="horz" wrap="square" lIns="36576" tIns="18288" rIns="36576" bIns="18288" anchor="ctr" anchorCtr="1">
+      <a:spAutoFit/>
+    </cs:bodyPr>
+  </cs:dataLabelCallout>
+  <cs:dataPoint>
+    <cs:lnRef idx="0"/>
+    <cs:fillRef idx="1">
+      <cs:styleClr val="auto"/>
+    </cs:fillRef>
+    <cs:effectRef idx="0"/>
+    <cs:fontRef idx="minor">
+      <a:schemeClr val="tx1"/>
+    </cs:fontRef>
+  </cs:dataPoint>
+  <cs:dataPoint3D>
+    <cs:lnRef idx="0"/>
+    <cs:fillRef idx="1">
+      <cs:styleClr val="auto"/>
+    </cs:fillRef>
+    <cs:effectRef idx="0"/>
+    <cs:fontRef idx="minor">
+      <a:schemeClr val="tx1"/>
+    </cs:fontRef>
+  </cs:dataPoint3D>
+  <cs:dataPointLine>
+    <cs:lnRef idx="0">
+      <cs:styleClr val="auto"/>
+    </cs:lnRef>
+    <cs:fillRef idx="1"/>
+    <cs:effectRef idx="0"/>
+    <cs:fontRef idx="minor">
+      <a:schemeClr val="tx1"/>
+    </cs:fontRef>
+    <cs:spPr>
+      <a:ln w="19050" cap="rnd">
+        <a:solidFill>
+          <a:schemeClr val="phClr"/>
+        </a:solidFill>
+        <a:round/>
+      </a:ln>
+    </cs:spPr>
+  </cs:dataPointLine>
+  <cs:dataPointMarker>
+    <cs:lnRef idx="0">
+      <cs:styleClr val="auto"/>
+    </cs:lnRef>
+    <cs:fillRef idx="1">
+      <cs:styleClr val="auto"/>
+    </cs:fillRef>
+    <cs:effectRef idx="0"/>
+    <cs:fontRef idx="minor">
+      <a:schemeClr val="tx1"/>
+    </cs:fontRef>
+    <cs:spPr>
+      <a:ln w="9525">
+        <a:solidFill>
+          <a:schemeClr val="phClr"/>
+        </a:solidFill>
+      </a:ln>
+    </cs:spPr>
+  </cs:dataPointMarker>
+  <cs:dataPointMarkerLayout symbol="circle" size="5"/>
+  <cs:dataPointWireframe>
+    <cs:lnRef idx="0">
+      <cs:styleClr val="auto"/>
+    </cs:lnRef>
+    <cs:fillRef idx="0"/>
+    <cs:effectRef idx="0"/>
+    <cs:fontRef idx="minor">
+      <a:schemeClr val="dk1"/>
+    </cs:fontRef>
+    <cs:spPr>
+      <a:ln w="9525" cap="rnd">
+        <a:solidFill>
+          <a:schemeClr val="phClr"/>
+        </a:solidFill>
+        <a:round/>
+      </a:ln>
+    </cs:spPr>
+  </cs:dataPointWireframe>
+  <cs:dataTable>
+    <cs:lnRef idx="0"/>
+    <cs:fillRef idx="0"/>
+    <cs:effectRef idx="0"/>
+    <cs:fontRef idx="minor">
+      <a:schemeClr val="tx1">
+        <a:lumMod val="65000"/>
+        <a:lumOff val="35000"/>
+      </a:schemeClr>
+    </cs:fontRef>
+    <cs:spPr>
+      <a:noFill/>
+      <a:ln w="9525" cap="flat" cmpd="sng" algn="ctr">
+        <a:solidFill>
+          <a:schemeClr val="tx1">
+            <a:lumMod val="15000"/>
+            <a:lumOff val="85000"/>
+          </a:schemeClr>
+        </a:solidFill>
+        <a:round/>
+      </a:ln>
+    </cs:spPr>
+    <cs:defRPr sz="900" kern="1200"/>
+  </cs:dataTable>
+  <cs:downBar>
+    <cs:lnRef idx="0"/>
+    <cs:fillRef idx="0"/>
+    <cs:effectRef idx="0"/>
+    <cs:fontRef idx="minor">
+      <a:schemeClr val="tx1"/>
+    </cs:fontRef>
+    <cs:spPr>
+      <a:solidFill>
+        <a:schemeClr val="dk1">
+          <a:lumMod val="75000"/>
+          <a:lumOff val="25000"/>
+        </a:schemeClr>
+      </a:solidFill>
+      <a:ln w="9525" cap="flat" cmpd="sng" algn="ctr">
+        <a:solidFill>
+          <a:schemeClr val="tx1">
+            <a:lumMod val="65000"/>
+            <a:lumOff val="35000"/>
+          </a:schemeClr>
+        </a:solidFill>
+        <a:round/>
+      </a:ln>
+    </cs:spPr>
+  </cs:downBar>
+  <cs:dropLine>
+    <cs:lnRef idx="0"/>
+    <cs:fillRef idx="0"/>
+    <cs:effectRef idx="0"/>
+    <cs:fontRef idx="minor">
+      <a:schemeClr val="tx1"/>
+    </cs:fontRef>
+    <cs:spPr>
+      <a:ln w="9525" cap="flat" cmpd="sng" algn="ctr">
+        <a:solidFill>
+          <a:schemeClr val="tx1">
+            <a:lumMod val="35000"/>
+            <a:lumOff val="65000"/>
+          </a:schemeClr>
+        </a:solidFill>
+        <a:round/>
+      </a:ln>
+    </cs:spPr>
+  </cs:dropLine>
+  <cs:errorBar>
+    <cs:lnRef idx="0"/>
+    <cs:fillRef idx="0"/>
+    <cs:effectRef idx="0"/>
+    <cs:fontRef idx="minor">
+      <a:schemeClr val="tx1"/>
+    </cs:fontRef>
+    <cs:spPr>
+      <a:ln w="9525" cap="flat" cmpd="sng" algn="ctr">
+        <a:solidFill>
+          <a:schemeClr val="tx1">
+            <a:lumMod val="65000"/>
+            <a:lumOff val="35000"/>
+          </a:schemeClr>
+        </a:solidFill>
+        <a:round/>
+      </a:ln>
+    </cs:spPr>
+  </cs:errorBar>
+  <cs:floor>
+    <cs:lnRef idx="0"/>
+    <cs:fillRef idx="0"/>
+    <cs:effectRef idx="0"/>
+    <cs:fontRef idx="minor">
+      <a:schemeClr val="tx1"/>
+    </cs:fontRef>
+    <cs:spPr>
+      <a:noFill/>
+      <a:ln>
+        <a:noFill/>
+      </a:ln>
+    </cs:spPr>
+  </cs:floor>
+  <cs:gridlineMajor>
+    <cs:lnRef idx="0"/>
+    <cs:fillRef idx="0"/>
+    <cs:effectRef idx="0"/>
+    <cs:fontRef idx="minor">
+      <a:schemeClr val="tx1"/>
+    </cs:fontRef>
+    <cs:spPr>
+      <a:ln w="9525" cap="flat" cmpd="sng" algn="ctr">
+        <a:solidFill>
+          <a:schemeClr val="tx1">
+            <a:lumMod val="15000"/>
+            <a:lumOff val="85000"/>
+          </a:schemeClr>
+        </a:solidFill>
+        <a:round/>
+      </a:ln>
+    </cs:spPr>
+  </cs:gridlineMajor>
+  <cs:gridlineMinor>
+    <cs:lnRef idx="0"/>
+    <cs:fillRef idx="0"/>
+    <cs:effectRef idx="0"/>
+    <cs:fontRef idx="minor">
+      <a:schemeClr val="tx1"/>
+    </cs:fontRef>
+    <cs:spPr>
+      <a:ln w="9525" cap="flat" cmpd="sng" algn="ctr">
+        <a:solidFill>
+          <a:schemeClr val="tx1">
+            <a:lumMod val="5000"/>
+            <a:lumOff val="95000"/>
+          </a:schemeClr>
+        </a:solidFill>
+        <a:round/>
+      </a:ln>
+    </cs:spPr>
+  </cs:gridlineMinor>
+  <cs:hiLoLine>
+    <cs:lnRef idx="0"/>
+    <cs:fillRef idx="0"/>
+    <cs:effectRef idx="0"/>
+    <cs:fontRef idx="minor">
+      <a:schemeClr val="tx1"/>
+    </cs:fontRef>
+    <cs:spPr>
+      <a:ln w="9525" cap="flat" cmpd="sng" algn="ctr">
+        <a:solidFill>
+          <a:schemeClr val="tx1">
+            <a:lumMod val="50000"/>
+            <a:lumOff val="50000"/>
+          </a:schemeClr>
+        </a:solidFill>
+        <a:round/>
+      </a:ln>
+    </cs:spPr>
+  </cs:hiLoLine>
+  <cs:leaderLine>
+    <cs:lnRef idx="0"/>
+    <cs:fillRef idx="0"/>
+    <cs:effectRef idx="0"/>
+    <cs:fontRef idx="minor">
+      <a:schemeClr val="tx1"/>
+    </cs:fontRef>
+    <cs:spPr>
+      <a:ln w="9525" cap="flat" cmpd="sng" algn="ctr">
+        <a:solidFill>
+          <a:schemeClr val="tx1">
+            <a:lumMod val="35000"/>
+            <a:lumOff val="65000"/>
+          </a:schemeClr>
+        </a:solidFill>
+        <a:round/>
+      </a:ln>
+    </cs:spPr>
+  </cs:leaderLine>
+  <cs:legend>
+    <cs:lnRef idx="0"/>
+    <cs:fillRef idx="0"/>
+    <cs:effectRef idx="0"/>
+    <cs:fontRef idx="minor">
+      <a:schemeClr val="tx1">
+        <a:lumMod val="65000"/>
+        <a:lumOff val="35000"/>
+      </a:schemeClr>
+    </cs:fontRef>
+    <cs:defRPr sz="900" kern="1200"/>
+  </cs:legend>
+  <cs:plotArea mods="allowNoFillOverride allowNoLineOverride">
+    <cs:lnRef idx="0"/>
+    <cs:fillRef idx="0"/>
+    <cs:effectRef idx="0"/>
+    <cs:fontRef idx="minor">
+      <a:schemeClr val="tx1"/>
+    </cs:fontRef>
+  </cs:plotArea>
+  <cs:plotArea3D mods="allowNoFillOverride allowNoLineOverride">
+    <cs:lnRef idx="0"/>
+    <cs:fillRef idx="0"/>
+    <cs:effectRef idx="0"/>
+    <cs:fontRef idx="minor">
+      <a:schemeClr val="tx1"/>
+    </cs:fontRef>
+  </cs:plotArea3D>
+  <cs:seriesAxis>
+    <cs:lnRef idx="0"/>
+    <cs:fillRef idx="0"/>
+    <cs:effectRef idx="0"/>
+    <cs:fontRef idx="minor">
+      <a:schemeClr val="tx1">
+        <a:lumMod val="65000"/>
+        <a:lumOff val="35000"/>
+      </a:schemeClr>
+    </cs:fontRef>
+    <cs:defRPr sz="900" kern="1200"/>
+  </cs:seriesAxis>
+  <cs:seriesLine>
+    <cs:lnRef idx="0"/>
+    <cs:fillRef idx="0"/>
+    <cs:effectRef idx="0"/>
+    <cs:fontRef idx="minor">
+      <a:schemeClr val="tx1"/>
+    </cs:fontRef>
+    <cs:spPr>
+      <a:ln w="9525" cap="flat" cmpd="sng" algn="ctr">
+        <a:solidFill>
+          <a:schemeClr val="tx1">
+            <a:lumMod val="35000"/>
+            <a:lumOff val="65000"/>
+          </a:schemeClr>
+        </a:solidFill>
+        <a:round/>
+      </a:ln>
+    </cs:spPr>
+  </cs:seriesLine>
+  <cs:title>
+    <cs:lnRef idx="0"/>
+    <cs:fillRef idx="0"/>
+    <cs:effectRef idx="0"/>
+    <cs:fontRef idx="minor">
+      <a:schemeClr val="tx1">
+        <a:lumMod val="65000"/>
+        <a:lumOff val="35000"/>
+      </a:schemeClr>
+    </cs:fontRef>
+    <cs:defRPr sz="1400" b="0" kern="1200" spc="0" baseline="0"/>
+  </cs:title>
+  <cs:trendline>
+    <cs:lnRef idx="0">
+      <cs:styleClr val="auto"/>
+    </cs:lnRef>
+    <cs:fillRef idx="0"/>
+    <cs:effectRef idx="0"/>
+    <cs:fontRef idx="minor">
+      <a:schemeClr val="tx1"/>
+    </cs:fontRef>
+    <cs:spPr>
+      <a:ln w="19050" cap="rnd">
+        <a:solidFill>
+          <a:schemeClr val="phClr"/>
+        </a:solidFill>
+        <a:prstDash val="sysDot"/>
+      </a:ln>
+    </cs:spPr>
+  </cs:trendline>
+  <cs:trendlineLabel>
+    <cs:lnRef idx="0"/>
+    <cs:fillRef idx="0"/>
+    <cs:effectRef idx="0"/>
+    <cs:fontRef idx="minor">
+      <a:schemeClr val="tx1">
+        <a:lumMod val="65000"/>
+        <a:lumOff val="35000"/>
+      </a:schemeClr>
+    </cs:fontRef>
+    <cs:defRPr sz="900" kern="1200"/>
+  </cs:trendlineLabel>
+  <cs:upBar>
+    <cs:lnRef idx="0"/>
+    <cs:fillRef idx="0"/>
+    <cs:effectRef idx="0"/>
+    <cs:fontRef idx="minor">
+      <a:schemeClr val="tx1"/>
+    </cs:fontRef>
+    <cs:spPr>
+      <a:solidFill>
+        <a:schemeClr val="lt1"/>
+      </a:solidFill>
+      <a:ln w="9525" cap="flat" cmpd="sng" algn="ctr">
+        <a:solidFill>
+          <a:schemeClr val="tx1">
+            <a:lumMod val="65000"/>
+            <a:lumOff val="35000"/>
+          </a:schemeClr>
+        </a:solidFill>
+        <a:round/>
+      </a:ln>
+    </cs:spPr>
+  </cs:upBar>
+  <cs:valueAxis>
+    <cs:lnRef idx="0"/>
+    <cs:fillRef idx="0"/>
+    <cs:effectRef idx="0"/>
+    <cs:fontRef idx="minor">
+      <a:schemeClr val="tx1">
+        <a:lumMod val="65000"/>
+        <a:lumOff val="35000"/>
+      </a:schemeClr>
+    </cs:fontRef>
+    <cs:spPr>
+      <a:ln w="9525" cap="flat" cmpd="sng" algn="ctr">
+        <a:solidFill>
+          <a:schemeClr val="tx1">
+            <a:lumMod val="25000"/>
+            <a:lumOff val="75000"/>
+          </a:schemeClr>
+        </a:solidFill>
+        <a:round/>
+      </a:ln>
+    </cs:spPr>
+    <cs:defRPr sz="900" kern="1200"/>
+  </cs:valueAxis>
+  <cs:wall>
+    <cs:lnRef idx="0"/>
+    <cs:fillRef idx="0"/>
+    <cs:effectRef idx="0"/>
+    <cs:fontRef idx="minor">
+      <a:schemeClr val="tx1"/>
+    </cs:fontRef>
+    <cs:spPr>
+      <a:noFill/>
+      <a:ln>
+        <a:noFill/>
+      </a:ln>
+    </cs:spPr>
+  </cs:wall>
+</cs:chartStyle>
+</file>
+
 <file path=word/theme/theme1.xml><?xml version="1.0" encoding="utf-8"?>
 <a:theme xmlns:a="http://schemas.openxmlformats.org/drawingml/2006/main" name="Office Theme">
   <a:themeElements>
@@ -3948,7 +6293,7 @@
 </file>
 
 <file path=customXml/itemProps1.xml><?xml version="1.0" encoding="utf-8"?>
-<ds:datastoreItem xmlns:ds="http://schemas.openxmlformats.org/officeDocument/2006/customXml" ds:itemID="{18360926-6128-4FC2-ABE2-E43FEDDAD6C6}">
+<ds:datastoreItem xmlns:ds="http://schemas.openxmlformats.org/officeDocument/2006/customXml" ds:itemID="{816AFC2E-9A4B-47E3-99E1-6AEFA24E6EE2}">
   <ds:schemaRefs>
     <ds:schemaRef ds:uri="http://schemas.openxmlformats.org/officeDocument/2006/bibliography"/>
   </ds:schemaRefs>

</xml_diff>

<commit_message>
tl dr; life's a bitch and then you die
next level kaavion muutoksia, also kartan piirrossa jotain häikkää
</commit_message>
<xml_diff>
--- a/Pelin algoritmit.docx
+++ b/Pelin algoritmit.docx
@@ -1,6 +1,6 @@
 
 <file path=word/document.xml><?xml version="1.0" encoding="utf-8"?>
-<w:document xmlns:wpc="http://schemas.microsoft.com/office/word/2010/wordprocessingCanvas" xmlns:mc="http://schemas.openxmlformats.org/markup-compatibility/2006" xmlns:o="urn:schemas-microsoft-com:office:office" xmlns:r="http://schemas.openxmlformats.org/officeDocument/2006/relationships" xmlns:m="http://schemas.openxmlformats.org/officeDocument/2006/math" xmlns:v="urn:schemas-microsoft-com:vml" xmlns:wp14="http://schemas.microsoft.com/office/word/2010/wordprocessingDrawing" xmlns:wp="http://schemas.openxmlformats.org/drawingml/2006/wordprocessingDrawing" xmlns:w10="urn:schemas-microsoft-com:office:word" xmlns:w="http://schemas.openxmlformats.org/wordprocessingml/2006/main" xmlns:w14="http://schemas.microsoft.com/office/word/2010/wordml" xmlns:w15="http://schemas.microsoft.com/office/word/2012/wordml" xmlns:wpg="http://schemas.microsoft.com/office/word/2010/wordprocessingGroup" xmlns:wpi="http://schemas.microsoft.com/office/word/2010/wordprocessingInk" xmlns:wne="http://schemas.microsoft.com/office/word/2006/wordml" xmlns:wps="http://schemas.microsoft.com/office/word/2010/wordprocessingShape" mc:Ignorable="w14 w15 wp14">
+<w:document xmlns:wpc="http://schemas.microsoft.com/office/word/2010/wordprocessingCanvas" xmlns:mc="http://schemas.openxmlformats.org/markup-compatibility/2006" xmlns:o="urn:schemas-microsoft-com:office:office" xmlns:r="http://schemas.openxmlformats.org/officeDocument/2006/relationships" xmlns:m="http://schemas.openxmlformats.org/officeDocument/2006/math" xmlns:v="urn:schemas-microsoft-com:vml" xmlns:wp14="http://schemas.microsoft.com/office/word/2010/wordprocessingDrawing" xmlns:wp="http://schemas.openxmlformats.org/drawingml/2006/wordprocessingDrawing" xmlns:w10="urn:schemas-microsoft-com:office:word" xmlns:w="http://schemas.openxmlformats.org/wordprocessingml/2006/main" xmlns:w14="http://schemas.microsoft.com/office/word/2010/wordml" xmlns:wpg="http://schemas.microsoft.com/office/word/2010/wordprocessingGroup" xmlns:wpi="http://schemas.microsoft.com/office/word/2010/wordprocessingInk" xmlns:wne="http://schemas.microsoft.com/office/word/2006/wordml" xmlns:wps="http://schemas.microsoft.com/office/word/2010/wordprocessingShape" mc:Ignorable="w14 wp14">
   <w:body>
     <w:p>
       <w:pPr>
@@ -262,7 +262,7 @@
                     </pic:cNvPicPr>
                   </pic:nvPicPr>
                   <pic:blipFill>
-                    <a:blip r:embed="rId8" cstate="print">
+                    <a:blip r:embed="rId9" cstate="print">
                       <a:extLst>
                         <a:ext uri="{28A0092B-C50C-407E-A947-70E740481C1C}">
                           <a14:useLocalDpi xmlns:a14="http://schemas.microsoft.com/office/drawing/2010/main" val="0"/>
@@ -332,7 +332,7 @@
                     </pic:cNvPicPr>
                   </pic:nvPicPr>
                   <pic:blipFill>
-                    <a:blip r:embed="rId8" cstate="print">
+                    <a:blip r:embed="rId9" cstate="print">
                       <a:extLst>
                         <a:ext uri="{28A0092B-C50C-407E-A947-70E740481C1C}">
                           <a14:useLocalDpi xmlns:a14="http://schemas.microsoft.com/office/drawing/2010/main" val="0"/>
@@ -384,8 +384,8 @@
     <w:p>
       <w:pPr>
         <w:sectPr>
-          <w:headerReference w:type="default" r:id="rId9"/>
-          <w:footerReference w:type="default" r:id="rId10"/>
+          <w:headerReference w:type="default" r:id="rId10"/>
+          <w:footerReference w:type="default" r:id="rId11"/>
           <w:pgSz w:w="11906" w:h="16838"/>
           <w:pgMar w:top="1134" w:right="1134" w:bottom="1134" w:left="1134" w:header="709" w:footer="709" w:gutter="0"/>
           <w:cols w:space="708"/>
@@ -1080,7 +1080,7 @@
                     <pic:cNvPicPr/>
                   </pic:nvPicPr>
                   <pic:blipFill>
-                    <a:blip r:embed="rId11" cstate="print"/>
+                    <a:blip r:embed="rId12" cstate="print"/>
                     <a:stretch>
                       <a:fillRect/>
                     </a:stretch>
@@ -1108,27 +1108,14 @@
       <w:r>
         <w:t xml:space="preserve">Kuva </w:t>
       </w:r>
-      <w:r>
-        <w:fldChar w:fldCharType="begin"/>
-      </w:r>
-      <w:r>
-        <w:instrText xml:space="preserve"> SEQ Kuva \* ARABIC </w:instrText>
-      </w:r>
-      <w:r>
-        <w:fldChar w:fldCharType="separate"/>
-      </w:r>
-      <w:r>
-        <w:rPr>
-          <w:noProof/>
-        </w:rPr>
-        <w:t>1</w:t>
-      </w:r>
-      <w:r>
-        <w:rPr>
-          <w:noProof/>
-        </w:rPr>
-        <w:fldChar w:fldCharType="end"/>
-      </w:r>
+      <w:fldSimple w:instr=" SEQ Kuva \* ARABIC ">
+        <w:r>
+          <w:rPr>
+            <w:noProof/>
+          </w:rPr>
+          <w:t>1</w:t>
+        </w:r>
+      </w:fldSimple>
       <w:r>
         <w:t xml:space="preserve"> </w:t>
       </w:r>
@@ -1368,37 +1355,215 @@
           <w:lang w:val="en-US"/>
         </w:rPr>
       </w:pPr>
+      <w:proofErr w:type="gramStart"/>
       <w:r>
         <w:rPr>
           <w:lang w:val="en-US"/>
         </w:rPr>
-        <w:t>for (int yy = -1; yy &lt; 2; ++yy)</w:t>
-      </w:r>
-    </w:p>
-    <w:p>
-      <w:pPr>
+        <w:t>for</w:t>
+      </w:r>
+      <w:proofErr w:type="gramEnd"/>
+      <w:r>
         <w:rPr>
           <w:lang w:val="en-US"/>
         </w:rPr>
-      </w:pPr>
+        <w:t xml:space="preserve"> (</w:t>
+      </w:r>
+      <w:proofErr w:type="spellStart"/>
       <w:r>
         <w:rPr>
           <w:lang w:val="en-US"/>
         </w:rPr>
-        <w:t>if (x + xx &gt;= 0 &amp;&amp; y + yy &gt;= 0 &amp;&amp; x + xx &lt; xRivi.size() &amp;&amp; y + yy &lt; xRivi.size())</w:t>
-      </w:r>
-    </w:p>
-    <w:p>
-      <w:pPr>
+        <w:t>int</w:t>
+      </w:r>
+      <w:proofErr w:type="spellEnd"/>
+      <w:r>
         <w:rPr>
           <w:lang w:val="en-US"/>
         </w:rPr>
-      </w:pPr>
+        <w:t xml:space="preserve"> </w:t>
+      </w:r>
+      <w:proofErr w:type="spellStart"/>
       <w:r>
         <w:rPr>
           <w:lang w:val="en-US"/>
         </w:rPr>
-        <w:t>for (int i = 0; i &lt; xRivi[x + xx][y + yy].size(); ++i)</w:t>
+        <w:t>yy</w:t>
+      </w:r>
+      <w:proofErr w:type="spellEnd"/>
+      <w:r>
+        <w:rPr>
+          <w:lang w:val="en-US"/>
+        </w:rPr>
+        <w:t xml:space="preserve"> = -1; </w:t>
+      </w:r>
+      <w:proofErr w:type="spellStart"/>
+      <w:r>
+        <w:rPr>
+          <w:lang w:val="en-US"/>
+        </w:rPr>
+        <w:t>yy</w:t>
+      </w:r>
+      <w:proofErr w:type="spellEnd"/>
+      <w:r>
+        <w:rPr>
+          <w:lang w:val="en-US"/>
+        </w:rPr>
+        <w:t xml:space="preserve"> &lt; 2; ++</w:t>
+      </w:r>
+      <w:proofErr w:type="spellStart"/>
+      <w:r>
+        <w:rPr>
+          <w:lang w:val="en-US"/>
+        </w:rPr>
+        <w:t>yy</w:t>
+      </w:r>
+      <w:proofErr w:type="spellEnd"/>
+      <w:r>
+        <w:rPr>
+          <w:lang w:val="en-US"/>
+        </w:rPr>
+        <w:t>)</w:t>
+      </w:r>
+    </w:p>
+    <w:p>
+      <w:pPr>
+        <w:rPr>
+          <w:lang w:val="en-US"/>
+        </w:rPr>
+      </w:pPr>
+      <w:proofErr w:type="gramStart"/>
+      <w:r>
+        <w:rPr>
+          <w:lang w:val="en-US"/>
+        </w:rPr>
+        <w:t>if</w:t>
+      </w:r>
+      <w:proofErr w:type="gramEnd"/>
+      <w:r>
+        <w:rPr>
+          <w:lang w:val="en-US"/>
+        </w:rPr>
+        <w:t xml:space="preserve"> (x + xx &gt;= 0 &amp;&amp; y + </w:t>
+      </w:r>
+      <w:proofErr w:type="spellStart"/>
+      <w:r>
+        <w:rPr>
+          <w:lang w:val="en-US"/>
+        </w:rPr>
+        <w:t>yy</w:t>
+      </w:r>
+      <w:proofErr w:type="spellEnd"/>
+      <w:r>
+        <w:rPr>
+          <w:lang w:val="en-US"/>
+        </w:rPr>
+        <w:t xml:space="preserve"> &gt;= 0 &amp;&amp; x + xx &lt; </w:t>
+      </w:r>
+      <w:proofErr w:type="spellStart"/>
+      <w:r>
+        <w:rPr>
+          <w:lang w:val="en-US"/>
+        </w:rPr>
+        <w:t>xRivi.size</w:t>
+      </w:r>
+      <w:proofErr w:type="spellEnd"/>
+      <w:r>
+        <w:rPr>
+          <w:lang w:val="en-US"/>
+        </w:rPr>
+        <w:t xml:space="preserve">() &amp;&amp; y + </w:t>
+      </w:r>
+      <w:proofErr w:type="spellStart"/>
+      <w:r>
+        <w:rPr>
+          <w:lang w:val="en-US"/>
+        </w:rPr>
+        <w:t>yy</w:t>
+      </w:r>
+      <w:proofErr w:type="spellEnd"/>
+      <w:r>
+        <w:rPr>
+          <w:lang w:val="en-US"/>
+        </w:rPr>
+        <w:t xml:space="preserve"> &lt; </w:t>
+      </w:r>
+      <w:proofErr w:type="spellStart"/>
+      <w:r>
+        <w:rPr>
+          <w:lang w:val="en-US"/>
+        </w:rPr>
+        <w:t>xRivi.size</w:t>
+      </w:r>
+      <w:proofErr w:type="spellEnd"/>
+      <w:r>
+        <w:rPr>
+          <w:lang w:val="en-US"/>
+        </w:rPr>
+        <w:t>())</w:t>
+      </w:r>
+    </w:p>
+    <w:p>
+      <w:pPr>
+        <w:rPr>
+          <w:lang w:val="en-US"/>
+        </w:rPr>
+      </w:pPr>
+      <w:proofErr w:type="gramStart"/>
+      <w:r>
+        <w:rPr>
+          <w:lang w:val="en-US"/>
+        </w:rPr>
+        <w:t>for</w:t>
+      </w:r>
+      <w:proofErr w:type="gramEnd"/>
+      <w:r>
+        <w:rPr>
+          <w:lang w:val="en-US"/>
+        </w:rPr>
+        <w:t xml:space="preserve"> (</w:t>
+      </w:r>
+      <w:proofErr w:type="spellStart"/>
+      <w:r>
+        <w:rPr>
+          <w:lang w:val="en-US"/>
+        </w:rPr>
+        <w:t>int</w:t>
+      </w:r>
+      <w:proofErr w:type="spellEnd"/>
+      <w:r>
+        <w:rPr>
+          <w:lang w:val="en-US"/>
+        </w:rPr>
+        <w:t xml:space="preserve"> i = 0; i &lt; </w:t>
+      </w:r>
+      <w:proofErr w:type="spellStart"/>
+      <w:r>
+        <w:rPr>
+          <w:lang w:val="en-US"/>
+        </w:rPr>
+        <w:t>xRivi</w:t>
+      </w:r>
+      <w:proofErr w:type="spellEnd"/>
+      <w:r>
+        <w:rPr>
+          <w:lang w:val="en-US"/>
+        </w:rPr>
+        <w:t xml:space="preserve">[x + xx][y + </w:t>
+      </w:r>
+      <w:proofErr w:type="spellStart"/>
+      <w:r>
+        <w:rPr>
+          <w:lang w:val="en-US"/>
+        </w:rPr>
+        <w:t>yy</w:t>
+      </w:r>
+      <w:proofErr w:type="spellEnd"/>
+      <w:r>
+        <w:rPr>
+          <w:lang w:val="en-US"/>
+        </w:rPr>
+        <w:t>].size(); ++i)</w:t>
       </w:r>
     </w:p>
     <w:p>
@@ -1461,7 +1626,7 @@
                     </pic:cNvPicPr>
                   </pic:nvPicPr>
                   <pic:blipFill>
-                    <a:blip r:embed="rId12">
+                    <a:blip r:embed="rId13">
                       <a:extLst>
                         <a:ext uri="{28A0092B-C50C-407E-A947-70E740481C1C}">
                           <a14:useLocalDpi xmlns:a14="http://schemas.microsoft.com/office/drawing/2010/main" val="0"/>
@@ -1500,14 +1665,27 @@
       <w:r>
         <w:t xml:space="preserve">Kuva </w:t>
       </w:r>
-      <w:fldSimple w:instr=" SEQ Kuva \* ARABIC ">
-        <w:r>
-          <w:rPr>
-            <w:noProof/>
-          </w:rPr>
-          <w:t>2</w:t>
-        </w:r>
-      </w:fldSimple>
+      <w:r>
+        <w:fldChar w:fldCharType="begin"/>
+      </w:r>
+      <w:r>
+        <w:instrText xml:space="preserve"> SEQ Kuva \* ARABIC </w:instrText>
+      </w:r>
+      <w:r>
+        <w:fldChar w:fldCharType="separate"/>
+      </w:r>
+      <w:r>
+        <w:rPr>
+          <w:noProof/>
+        </w:rPr>
+        <w:t>2</w:t>
+      </w:r>
+      <w:r>
+        <w:rPr>
+          <w:noProof/>
+        </w:rPr>
+        <w:fldChar w:fldCharType="end"/>
+      </w:r>
     </w:p>
     <w:p>
       <w:r>
@@ -1561,8 +1739,6 @@
       <w:r>
         <w:t>FPS tulee sanoista Frames Per Second, kertoen kuinka monta ruudunpäivitystä tehdään sekuntissa.</w:t>
       </w:r>
-      <w:bookmarkStart w:id="3" w:name="_GoBack"/>
-      <w:bookmarkEnd w:id="3"/>
     </w:p>
     <w:p>
       <w:pPr>
@@ -1592,7 +1768,7 @@
                     </pic:cNvPicPr>
                   </pic:nvPicPr>
                   <pic:blipFill>
-                    <a:blip r:embed="rId13">
+                    <a:blip r:embed="rId14">
                       <a:extLst>
                         <a:ext uri="{28A0092B-C50C-407E-A947-70E740481C1C}">
                           <a14:useLocalDpi xmlns:a14="http://schemas.microsoft.com/office/drawing/2010/main" val="0"/>
@@ -1631,14 +1807,27 @@
       <w:r>
         <w:t xml:space="preserve">Kuva </w:t>
       </w:r>
-      <w:fldSimple w:instr=" SEQ Kuva \* ARABIC ">
-        <w:r>
-          <w:rPr>
-            <w:noProof/>
-          </w:rPr>
-          <w:t>3</w:t>
-        </w:r>
-      </w:fldSimple>
+      <w:r>
+        <w:fldChar w:fldCharType="begin"/>
+      </w:r>
+      <w:r>
+        <w:instrText xml:space="preserve"> SEQ Kuva \* ARABIC </w:instrText>
+      </w:r>
+      <w:r>
+        <w:fldChar w:fldCharType="separate"/>
+      </w:r>
+      <w:r>
+        <w:rPr>
+          <w:noProof/>
+        </w:rPr>
+        <w:t>3</w:t>
+      </w:r>
+      <w:r>
+        <w:rPr>
+          <w:noProof/>
+        </w:rPr>
+        <w:fldChar w:fldCharType="end"/>
+      </w:r>
       <w:r>
         <w:t xml:space="preserve"> FPS mittari</w:t>
       </w:r>
@@ -1647,11 +1836,11 @@
       <w:pPr>
         <w:pStyle w:val="Heading1"/>
       </w:pPr>
-      <w:bookmarkStart w:id="4" w:name="_Toc405392833"/>
+      <w:bookmarkStart w:id="3" w:name="_Toc405392833"/>
       <w:r>
         <w:t>Testiaineiston generointi ja testaus</w:t>
       </w:r>
-      <w:bookmarkEnd w:id="4"/>
+      <w:bookmarkEnd w:id="3"/>
     </w:p>
     <w:p>
       <w:pPr>
@@ -1670,8 +1859,8 @@
         <w:t>:</w:t>
       </w:r>
     </w:p>
-    <w:bookmarkStart w:id="5" w:name="_MON_1479135357"/>
-    <w:bookmarkEnd w:id="5"/>
+    <w:bookmarkStart w:id="4" w:name="_MON_1479135357"/>
+    <w:bookmarkEnd w:id="4"/>
     <w:p>
       <w:pPr>
         <w:pStyle w:val="BodyText"/>
@@ -1698,9 +1887,9 @@
             <o:lock v:ext="edit" aspectratio="t"/>
           </v:shapetype>
           <v:shape id="_x0000_i1025" type="#_x0000_t75" style="width:393pt;height:261.75pt" o:ole="">
-            <v:imagedata r:id="rId14" o:title=""/>
+            <v:imagedata r:id="rId15" o:title=""/>
           </v:shape>
-          <o:OLEObject Type="Embed" ProgID="Excel.Sheet.12" ShapeID="_x0000_i1025" DrawAspect="Content" ObjectID="_1479142804" r:id="rId15"/>
+          <o:OLEObject Type="Embed" ProgID="Excel.Sheet.12" ShapeID="_x0000_i1025" DrawAspect="Content" ObjectID="_1479145424" r:id="rId16"/>
         </w:object>
       </w:r>
     </w:p>
@@ -1733,7 +1922,7 @@
             <wp:cNvGraphicFramePr/>
             <a:graphic xmlns:a="http://schemas.openxmlformats.org/drawingml/2006/main">
               <a:graphicData uri="http://schemas.openxmlformats.org/drawingml/2006/chart">
-                <c:chart xmlns:c="http://schemas.openxmlformats.org/drawingml/2006/chart" xmlns:r="http://schemas.openxmlformats.org/officeDocument/2006/relationships" r:id="rId16"/>
+                <c:chart xmlns:c="http://schemas.openxmlformats.org/drawingml/2006/chart" xmlns:r="http://schemas.openxmlformats.org/officeDocument/2006/relationships" r:id="rId17"/>
               </a:graphicData>
             </a:graphic>
           </wp:inline>
@@ -1771,7 +1960,7 @@
             <wp:cNvGraphicFramePr/>
             <a:graphic xmlns:a="http://schemas.openxmlformats.org/drawingml/2006/main">
               <a:graphicData uri="http://schemas.openxmlformats.org/drawingml/2006/chart">
-                <c:chart xmlns:c="http://schemas.openxmlformats.org/drawingml/2006/chart" xmlns:r="http://schemas.openxmlformats.org/officeDocument/2006/relationships" r:id="rId17"/>
+                <c:chart xmlns:c="http://schemas.openxmlformats.org/drawingml/2006/chart" xmlns:r="http://schemas.openxmlformats.org/officeDocument/2006/relationships" r:id="rId18"/>
               </a:graphicData>
             </a:graphic>
           </wp:inline>
@@ -1783,7 +1972,11 @@
         <w:pStyle w:val="BodyText"/>
       </w:pPr>
       <w:r>
-        <w:t>Ohjelma kesti kääntyä vielä 100 000 viholliseen asti, mutta ruudunpäivitykselle jäi aikaa vain päivittyä 3 kertaa sekunnissa. Toki tulokset vaihtelevat tietokoneittain.</w:t>
+        <w:t xml:space="preserve">Ohjelma kesti kääntyä vielä 100 000 viholliseen asti, mutta ruudunpäivitykselle jäi </w:t>
+      </w:r>
+      <w:bookmarkStart w:id="5" w:name="_GoBack"/>
+      <w:r>
+        <w:t>aikaa vain päivittyä 3 kertaa sekunnissa. Toki tulokset vaihtelevat tietokoneittain.</w:t>
       </w:r>
     </w:p>
     <w:p>
@@ -1791,6 +1984,7 @@
         <w:pStyle w:val="Heading1"/>
       </w:pPr>
       <w:bookmarkStart w:id="6" w:name="_Toc405392834"/>
+      <w:bookmarkEnd w:id="5"/>
       <w:r>
         <w:lastRenderedPageBreak/>
         <w:t>Yhteenveto</w:t>
@@ -1835,8 +2029,8 @@
       </w:r>
     </w:p>
     <w:sectPr>
-      <w:headerReference w:type="default" r:id="rId18"/>
-      <w:footerReference w:type="default" r:id="rId19"/>
+      <w:headerReference w:type="default" r:id="rId19"/>
+      <w:footerReference w:type="default" r:id="rId20"/>
       <w:pgSz w:w="11906" w:h="16838"/>
       <w:pgMar w:top="1134" w:right="1134" w:bottom="1134" w:left="2438" w:header="709" w:footer="709" w:gutter="0"/>
       <w:pgNumType w:start="1"/>
@@ -1848,7 +2042,7 @@
 </file>
 
 <file path=word/endnotes.xml><?xml version="1.0" encoding="utf-8"?>
-<w:endnotes xmlns:wpc="http://schemas.microsoft.com/office/word/2010/wordprocessingCanvas" xmlns:mc="http://schemas.openxmlformats.org/markup-compatibility/2006" xmlns:o="urn:schemas-microsoft-com:office:office" xmlns:r="http://schemas.openxmlformats.org/officeDocument/2006/relationships" xmlns:m="http://schemas.openxmlformats.org/officeDocument/2006/math" xmlns:v="urn:schemas-microsoft-com:vml" xmlns:wp14="http://schemas.microsoft.com/office/word/2010/wordprocessingDrawing" xmlns:wp="http://schemas.openxmlformats.org/drawingml/2006/wordprocessingDrawing" xmlns:w10="urn:schemas-microsoft-com:office:word" xmlns:w="http://schemas.openxmlformats.org/wordprocessingml/2006/main" xmlns:w14="http://schemas.microsoft.com/office/word/2010/wordml" xmlns:w15="http://schemas.microsoft.com/office/word/2012/wordml" xmlns:wpg="http://schemas.microsoft.com/office/word/2010/wordprocessingGroup" xmlns:wpi="http://schemas.microsoft.com/office/word/2010/wordprocessingInk" xmlns:wne="http://schemas.microsoft.com/office/word/2006/wordml" xmlns:wps="http://schemas.microsoft.com/office/word/2010/wordprocessingShape" mc:Ignorable="w14 w15 wp14">
+<w:endnotes xmlns:wpc="http://schemas.microsoft.com/office/word/2010/wordprocessingCanvas" xmlns:mc="http://schemas.openxmlformats.org/markup-compatibility/2006" xmlns:o="urn:schemas-microsoft-com:office:office" xmlns:r="http://schemas.openxmlformats.org/officeDocument/2006/relationships" xmlns:m="http://schemas.openxmlformats.org/officeDocument/2006/math" xmlns:v="urn:schemas-microsoft-com:vml" xmlns:wp14="http://schemas.microsoft.com/office/word/2010/wordprocessingDrawing" xmlns:wp="http://schemas.openxmlformats.org/drawingml/2006/wordprocessingDrawing" xmlns:w10="urn:schemas-microsoft-com:office:word" xmlns:w="http://schemas.openxmlformats.org/wordprocessingml/2006/main" xmlns:w14="http://schemas.microsoft.com/office/word/2010/wordml" xmlns:wpg="http://schemas.microsoft.com/office/word/2010/wordprocessingGroup" xmlns:wpi="http://schemas.microsoft.com/office/word/2010/wordprocessingInk" xmlns:wne="http://schemas.microsoft.com/office/word/2006/wordml" xmlns:wps="http://schemas.microsoft.com/office/word/2010/wordprocessingShape" mc:Ignorable="w14 wp14">
   <w:endnote w:type="separator" w:id="-1">
     <w:p>
       <w:pPr>
@@ -1873,7 +2067,7 @@
 </file>
 
 <file path=word/footer1.xml><?xml version="1.0" encoding="utf-8"?>
-<w:ftr xmlns:wpc="http://schemas.microsoft.com/office/word/2010/wordprocessingCanvas" xmlns:mc="http://schemas.openxmlformats.org/markup-compatibility/2006" xmlns:o="urn:schemas-microsoft-com:office:office" xmlns:r="http://schemas.openxmlformats.org/officeDocument/2006/relationships" xmlns:m="http://schemas.openxmlformats.org/officeDocument/2006/math" xmlns:v="urn:schemas-microsoft-com:vml" xmlns:wp14="http://schemas.microsoft.com/office/word/2010/wordprocessingDrawing" xmlns:wp="http://schemas.openxmlformats.org/drawingml/2006/wordprocessingDrawing" xmlns:w10="urn:schemas-microsoft-com:office:word" xmlns:w="http://schemas.openxmlformats.org/wordprocessingml/2006/main" xmlns:w14="http://schemas.microsoft.com/office/word/2010/wordml" xmlns:w15="http://schemas.microsoft.com/office/word/2012/wordml" xmlns:wpg="http://schemas.microsoft.com/office/word/2010/wordprocessingGroup" xmlns:wpi="http://schemas.microsoft.com/office/word/2010/wordprocessingInk" xmlns:wne="http://schemas.microsoft.com/office/word/2006/wordml" xmlns:wps="http://schemas.microsoft.com/office/word/2010/wordprocessingShape" mc:Ignorable="w14 w15 wp14">
+<w:ftr xmlns:wpc="http://schemas.microsoft.com/office/word/2010/wordprocessingCanvas" xmlns:mc="http://schemas.openxmlformats.org/markup-compatibility/2006" xmlns:o="urn:schemas-microsoft-com:office:office" xmlns:r="http://schemas.openxmlformats.org/officeDocument/2006/relationships" xmlns:m="http://schemas.openxmlformats.org/officeDocument/2006/math" xmlns:v="urn:schemas-microsoft-com:vml" xmlns:wp14="http://schemas.microsoft.com/office/word/2010/wordprocessingDrawing" xmlns:wp="http://schemas.openxmlformats.org/drawingml/2006/wordprocessingDrawing" xmlns:w10="urn:schemas-microsoft-com:office:word" xmlns:w="http://schemas.openxmlformats.org/wordprocessingml/2006/main" xmlns:w14="http://schemas.microsoft.com/office/word/2010/wordml" xmlns:wpg="http://schemas.microsoft.com/office/word/2010/wordprocessingGroup" xmlns:wpi="http://schemas.microsoft.com/office/word/2010/wordprocessingInk" xmlns:wne="http://schemas.microsoft.com/office/word/2006/wordml" xmlns:wps="http://schemas.microsoft.com/office/word/2010/wordprocessingShape" mc:Ignorable="w14 wp14">
   <w:p>
     <w:pPr>
       <w:pStyle w:val="Footer"/>
@@ -1936,7 +2130,7 @@
 </file>
 
 <file path=word/footer2.xml><?xml version="1.0" encoding="utf-8"?>
-<w:ftr xmlns:wpc="http://schemas.microsoft.com/office/word/2010/wordprocessingCanvas" xmlns:mc="http://schemas.openxmlformats.org/markup-compatibility/2006" xmlns:o="urn:schemas-microsoft-com:office:office" xmlns:r="http://schemas.openxmlformats.org/officeDocument/2006/relationships" xmlns:m="http://schemas.openxmlformats.org/officeDocument/2006/math" xmlns:v="urn:schemas-microsoft-com:vml" xmlns:wp14="http://schemas.microsoft.com/office/word/2010/wordprocessingDrawing" xmlns:wp="http://schemas.openxmlformats.org/drawingml/2006/wordprocessingDrawing" xmlns:w10="urn:schemas-microsoft-com:office:word" xmlns:w="http://schemas.openxmlformats.org/wordprocessingml/2006/main" xmlns:w14="http://schemas.microsoft.com/office/word/2010/wordml" xmlns:w15="http://schemas.microsoft.com/office/word/2012/wordml" xmlns:wpg="http://schemas.microsoft.com/office/word/2010/wordprocessingGroup" xmlns:wpi="http://schemas.microsoft.com/office/word/2010/wordprocessingInk" xmlns:wne="http://schemas.microsoft.com/office/word/2006/wordml" xmlns:wps="http://schemas.microsoft.com/office/word/2010/wordprocessingShape" mc:Ignorable="w14 w15 wp14">
+<w:ftr xmlns:wpc="http://schemas.microsoft.com/office/word/2010/wordprocessingCanvas" xmlns:mc="http://schemas.openxmlformats.org/markup-compatibility/2006" xmlns:o="urn:schemas-microsoft-com:office:office" xmlns:r="http://schemas.openxmlformats.org/officeDocument/2006/relationships" xmlns:m="http://schemas.openxmlformats.org/officeDocument/2006/math" xmlns:v="urn:schemas-microsoft-com:vml" xmlns:wp14="http://schemas.microsoft.com/office/word/2010/wordprocessingDrawing" xmlns:wp="http://schemas.openxmlformats.org/drawingml/2006/wordprocessingDrawing" xmlns:w10="urn:schemas-microsoft-com:office:word" xmlns:w="http://schemas.openxmlformats.org/wordprocessingml/2006/main" xmlns:w14="http://schemas.microsoft.com/office/word/2010/wordml" xmlns:wpg="http://schemas.microsoft.com/office/word/2010/wordprocessingGroup" xmlns:wpi="http://schemas.microsoft.com/office/word/2010/wordprocessingInk" xmlns:wne="http://schemas.microsoft.com/office/word/2006/wordml" xmlns:wps="http://schemas.microsoft.com/office/word/2010/wordprocessingShape" mc:Ignorable="w14 wp14">
   <w:p>
     <w:pPr>
       <w:pStyle w:val="Footer"/>
@@ -1946,7 +2140,7 @@
 </file>
 
 <file path=word/footnotes.xml><?xml version="1.0" encoding="utf-8"?>
-<w:footnotes xmlns:wpc="http://schemas.microsoft.com/office/word/2010/wordprocessingCanvas" xmlns:mc="http://schemas.openxmlformats.org/markup-compatibility/2006" xmlns:o="urn:schemas-microsoft-com:office:office" xmlns:r="http://schemas.openxmlformats.org/officeDocument/2006/relationships" xmlns:m="http://schemas.openxmlformats.org/officeDocument/2006/math" xmlns:v="urn:schemas-microsoft-com:vml" xmlns:wp14="http://schemas.microsoft.com/office/word/2010/wordprocessingDrawing" xmlns:wp="http://schemas.openxmlformats.org/drawingml/2006/wordprocessingDrawing" xmlns:w10="urn:schemas-microsoft-com:office:word" xmlns:w="http://schemas.openxmlformats.org/wordprocessingml/2006/main" xmlns:w14="http://schemas.microsoft.com/office/word/2010/wordml" xmlns:w15="http://schemas.microsoft.com/office/word/2012/wordml" xmlns:wpg="http://schemas.microsoft.com/office/word/2010/wordprocessingGroup" xmlns:wpi="http://schemas.microsoft.com/office/word/2010/wordprocessingInk" xmlns:wne="http://schemas.microsoft.com/office/word/2006/wordml" xmlns:wps="http://schemas.microsoft.com/office/word/2010/wordprocessingShape" mc:Ignorable="w14 w15 wp14">
+<w:footnotes xmlns:wpc="http://schemas.microsoft.com/office/word/2010/wordprocessingCanvas" xmlns:mc="http://schemas.openxmlformats.org/markup-compatibility/2006" xmlns:o="urn:schemas-microsoft-com:office:office" xmlns:r="http://schemas.openxmlformats.org/officeDocument/2006/relationships" xmlns:m="http://schemas.openxmlformats.org/officeDocument/2006/math" xmlns:v="urn:schemas-microsoft-com:vml" xmlns:wp14="http://schemas.microsoft.com/office/word/2010/wordprocessingDrawing" xmlns:wp="http://schemas.openxmlformats.org/drawingml/2006/wordprocessingDrawing" xmlns:w10="urn:schemas-microsoft-com:office:word" xmlns:w="http://schemas.openxmlformats.org/wordprocessingml/2006/main" xmlns:w14="http://schemas.microsoft.com/office/word/2010/wordml" xmlns:wpg="http://schemas.microsoft.com/office/word/2010/wordprocessingGroup" xmlns:wpi="http://schemas.microsoft.com/office/word/2010/wordprocessingInk" xmlns:wne="http://schemas.microsoft.com/office/word/2006/wordml" xmlns:wps="http://schemas.microsoft.com/office/word/2010/wordprocessingShape" mc:Ignorable="w14 wp14">
   <w:footnote w:type="separator" w:id="-1">
     <w:p>
       <w:pPr>
@@ -1971,7 +2165,7 @@
 </file>
 
 <file path=word/header1.xml><?xml version="1.0" encoding="utf-8"?>
-<w:hdr xmlns:wpc="http://schemas.microsoft.com/office/word/2010/wordprocessingCanvas" xmlns:mc="http://schemas.openxmlformats.org/markup-compatibility/2006" xmlns:o="urn:schemas-microsoft-com:office:office" xmlns:r="http://schemas.openxmlformats.org/officeDocument/2006/relationships" xmlns:m="http://schemas.openxmlformats.org/officeDocument/2006/math" xmlns:v="urn:schemas-microsoft-com:vml" xmlns:wp14="http://schemas.microsoft.com/office/word/2010/wordprocessingDrawing" xmlns:wp="http://schemas.openxmlformats.org/drawingml/2006/wordprocessingDrawing" xmlns:w10="urn:schemas-microsoft-com:office:word" xmlns:w="http://schemas.openxmlformats.org/wordprocessingml/2006/main" xmlns:w14="http://schemas.microsoft.com/office/word/2010/wordml" xmlns:w15="http://schemas.microsoft.com/office/word/2012/wordml" xmlns:wpg="http://schemas.microsoft.com/office/word/2010/wordprocessingGroup" xmlns:wpi="http://schemas.microsoft.com/office/word/2010/wordprocessingInk" xmlns:wne="http://schemas.microsoft.com/office/word/2006/wordml" xmlns:wps="http://schemas.microsoft.com/office/word/2010/wordprocessingShape" mc:Ignorable="w14 w15 wp14">
+<w:hdr xmlns:wpc="http://schemas.microsoft.com/office/word/2010/wordprocessingCanvas" xmlns:mc="http://schemas.openxmlformats.org/markup-compatibility/2006" xmlns:o="urn:schemas-microsoft-com:office:office" xmlns:r="http://schemas.openxmlformats.org/officeDocument/2006/relationships" xmlns:m="http://schemas.openxmlformats.org/officeDocument/2006/math" xmlns:v="urn:schemas-microsoft-com:vml" xmlns:wp14="http://schemas.microsoft.com/office/word/2010/wordprocessingDrawing" xmlns:wp="http://schemas.openxmlformats.org/drawingml/2006/wordprocessingDrawing" xmlns:w10="urn:schemas-microsoft-com:office:word" xmlns:w="http://schemas.openxmlformats.org/wordprocessingml/2006/main" xmlns:w14="http://schemas.microsoft.com/office/word/2010/wordml" xmlns:wpg="http://schemas.microsoft.com/office/word/2010/wordprocessingGroup" xmlns:wpi="http://schemas.microsoft.com/office/word/2010/wordprocessingInk" xmlns:wne="http://schemas.microsoft.com/office/word/2006/wordml" xmlns:wps="http://schemas.microsoft.com/office/word/2010/wordprocessingShape" mc:Ignorable="w14 wp14">
   <w:p>
     <w:pPr>
       <w:pStyle w:val="Header"/>
@@ -2033,7 +2227,7 @@
 </file>
 
 <file path=word/header2.xml><?xml version="1.0" encoding="utf-8"?>
-<w:hdr xmlns:wpc="http://schemas.microsoft.com/office/word/2010/wordprocessingCanvas" xmlns:mc="http://schemas.openxmlformats.org/markup-compatibility/2006" xmlns:o="urn:schemas-microsoft-com:office:office" xmlns:r="http://schemas.openxmlformats.org/officeDocument/2006/relationships" xmlns:m="http://schemas.openxmlformats.org/officeDocument/2006/math" xmlns:v="urn:schemas-microsoft-com:vml" xmlns:wp14="http://schemas.microsoft.com/office/word/2010/wordprocessingDrawing" xmlns:wp="http://schemas.openxmlformats.org/drawingml/2006/wordprocessingDrawing" xmlns:w10="urn:schemas-microsoft-com:office:word" xmlns:w="http://schemas.openxmlformats.org/wordprocessingml/2006/main" xmlns:w14="http://schemas.microsoft.com/office/word/2010/wordml" xmlns:w15="http://schemas.microsoft.com/office/word/2012/wordml" xmlns:wpg="http://schemas.microsoft.com/office/word/2010/wordprocessingGroup" xmlns:wpi="http://schemas.microsoft.com/office/word/2010/wordprocessingInk" xmlns:wne="http://schemas.microsoft.com/office/word/2006/wordml" xmlns:wps="http://schemas.microsoft.com/office/word/2010/wordprocessingShape" mc:Ignorable="w14 w15 wp14">
+<w:hdr xmlns:wpc="http://schemas.microsoft.com/office/word/2010/wordprocessingCanvas" xmlns:mc="http://schemas.openxmlformats.org/markup-compatibility/2006" xmlns:o="urn:schemas-microsoft-com:office:office" xmlns:r="http://schemas.openxmlformats.org/officeDocument/2006/relationships" xmlns:m="http://schemas.openxmlformats.org/officeDocument/2006/math" xmlns:v="urn:schemas-microsoft-com:vml" xmlns:wp14="http://schemas.microsoft.com/office/word/2010/wordprocessingDrawing" xmlns:wp="http://schemas.openxmlformats.org/drawingml/2006/wordprocessingDrawing" xmlns:w10="urn:schemas-microsoft-com:office:word" xmlns:w="http://schemas.openxmlformats.org/wordprocessingml/2006/main" xmlns:w14="http://schemas.microsoft.com/office/word/2010/wordml" xmlns:wpg="http://schemas.microsoft.com/office/word/2010/wordprocessingGroup" xmlns:wpi="http://schemas.microsoft.com/office/word/2010/wordprocessingInk" xmlns:wne="http://schemas.microsoft.com/office/word/2006/wordml" xmlns:wps="http://schemas.microsoft.com/office/word/2010/wordprocessingShape" mc:Ignorable="w14 wp14">
   <w:sdt>
     <w:sdtPr>
       <w:id w:val="-429132827"/>
@@ -2065,7 +2259,7 @@
           <w:rPr>
             <w:noProof/>
           </w:rPr>
-          <w:t>8</w:t>
+          <w:t>7</w:t>
         </w:r>
         <w:r>
           <w:rPr>
@@ -2085,7 +2279,7 @@
 </file>
 
 <file path=word/numbering.xml><?xml version="1.0" encoding="utf-8"?>
-<w:numbering xmlns:wpc="http://schemas.microsoft.com/office/word/2010/wordprocessingCanvas" xmlns:mc="http://schemas.openxmlformats.org/markup-compatibility/2006" xmlns:o="urn:schemas-microsoft-com:office:office" xmlns:r="http://schemas.openxmlformats.org/officeDocument/2006/relationships" xmlns:m="http://schemas.openxmlformats.org/officeDocument/2006/math" xmlns:v="urn:schemas-microsoft-com:vml" xmlns:wp14="http://schemas.microsoft.com/office/word/2010/wordprocessingDrawing" xmlns:wp="http://schemas.openxmlformats.org/drawingml/2006/wordprocessingDrawing" xmlns:w10="urn:schemas-microsoft-com:office:word" xmlns:w="http://schemas.openxmlformats.org/wordprocessingml/2006/main" xmlns:w14="http://schemas.microsoft.com/office/word/2010/wordml" xmlns:w15="http://schemas.microsoft.com/office/word/2012/wordml" xmlns:wpg="http://schemas.microsoft.com/office/word/2010/wordprocessingGroup" xmlns:wpi="http://schemas.microsoft.com/office/word/2010/wordprocessingInk" xmlns:wne="http://schemas.microsoft.com/office/word/2006/wordml" xmlns:wps="http://schemas.microsoft.com/office/word/2010/wordprocessingShape" mc:Ignorable="w14 w15 wp14">
+<w:numbering xmlns:wpc="http://schemas.microsoft.com/office/word/2010/wordprocessingCanvas" xmlns:mc="http://schemas.openxmlformats.org/markup-compatibility/2006" xmlns:o="urn:schemas-microsoft-com:office:office" xmlns:r="http://schemas.openxmlformats.org/officeDocument/2006/relationships" xmlns:m="http://schemas.openxmlformats.org/officeDocument/2006/math" xmlns:v="urn:schemas-microsoft-com:vml" xmlns:wp14="http://schemas.microsoft.com/office/word/2010/wordprocessingDrawing" xmlns:wp="http://schemas.openxmlformats.org/drawingml/2006/wordprocessingDrawing" xmlns:w10="urn:schemas-microsoft-com:office:word" xmlns:w="http://schemas.openxmlformats.org/wordprocessingml/2006/main" xmlns:w14="http://schemas.microsoft.com/office/word/2010/wordml" xmlns:wpg="http://schemas.microsoft.com/office/word/2010/wordprocessingGroup" xmlns:wpi="http://schemas.microsoft.com/office/word/2010/wordprocessingInk" xmlns:wne="http://schemas.microsoft.com/office/word/2006/wordml" xmlns:wps="http://schemas.microsoft.com/office/word/2010/wordprocessingShape" mc:Ignorable="w14 wp14">
   <w:abstractNum w:abstractNumId="0">
     <w:nsid w:val="FFFFFF7C"/>
     <w:multiLevelType w:val="singleLevel"/>
@@ -2492,7 +2686,7 @@
 </file>
 
 <file path=word/styles.xml><?xml version="1.0" encoding="utf-8"?>
-<w:styles xmlns:mc="http://schemas.openxmlformats.org/markup-compatibility/2006" xmlns:r="http://schemas.openxmlformats.org/officeDocument/2006/relationships" xmlns:w="http://schemas.openxmlformats.org/wordprocessingml/2006/main" xmlns:w14="http://schemas.microsoft.com/office/word/2010/wordml" xmlns:w15="http://schemas.microsoft.com/office/word/2012/wordml" mc:Ignorable="w14 w15">
+<w:styles xmlns:mc="http://schemas.openxmlformats.org/markup-compatibility/2006" xmlns:r="http://schemas.openxmlformats.org/officeDocument/2006/relationships" xmlns:w="http://schemas.openxmlformats.org/wordprocessingml/2006/main" xmlns:w14="http://schemas.microsoft.com/office/word/2010/wordml" mc:Ignorable="w14">
   <w:docDefaults>
     <w:rPrDefault>
       <w:rPr>
@@ -2508,378 +2702,144 @@
       </w:pPr>
     </w:pPrDefault>
   </w:docDefaults>
-  <w:latentStyles w:defLockedState="0" w:defUIPriority="99" w:defSemiHidden="0" w:defUnhideWhenUsed="0" w:defQFormat="0" w:count="371">
-    <w:lsdException w:name="Normal" w:uiPriority="0" w:qFormat="1"/>
-    <w:lsdException w:name="heading 1" w:uiPriority="9" w:qFormat="1"/>
-    <w:lsdException w:name="heading 2" w:semiHidden="1" w:uiPriority="9" w:unhideWhenUsed="1" w:qFormat="1"/>
-    <w:lsdException w:name="heading 3" w:semiHidden="1" w:uiPriority="9" w:unhideWhenUsed="1" w:qFormat="1"/>
-    <w:lsdException w:name="heading 4" w:semiHidden="1" w:uiPriority="9" w:unhideWhenUsed="1" w:qFormat="1"/>
-    <w:lsdException w:name="heading 5" w:semiHidden="1" w:uiPriority="9" w:unhideWhenUsed="1" w:qFormat="1"/>
-    <w:lsdException w:name="heading 6" w:semiHidden="1" w:uiPriority="9" w:unhideWhenUsed="1" w:qFormat="1"/>
-    <w:lsdException w:name="heading 7" w:semiHidden="1" w:uiPriority="9" w:unhideWhenUsed="1" w:qFormat="1"/>
-    <w:lsdException w:name="heading 8" w:semiHidden="1" w:uiPriority="9" w:unhideWhenUsed="1" w:qFormat="1"/>
-    <w:lsdException w:name="heading 9" w:semiHidden="1" w:uiPriority="9" w:unhideWhenUsed="1" w:qFormat="1"/>
-    <w:lsdException w:name="index 1" w:semiHidden="1" w:unhideWhenUsed="1"/>
-    <w:lsdException w:name="index 2" w:semiHidden="1" w:unhideWhenUsed="1"/>
-    <w:lsdException w:name="index 3" w:semiHidden="1" w:unhideWhenUsed="1"/>
-    <w:lsdException w:name="index 4" w:semiHidden="1" w:unhideWhenUsed="1"/>
-    <w:lsdException w:name="index 5" w:semiHidden="1" w:unhideWhenUsed="1"/>
-    <w:lsdException w:name="index 6" w:semiHidden="1" w:unhideWhenUsed="1"/>
-    <w:lsdException w:name="index 7" w:semiHidden="1" w:unhideWhenUsed="1"/>
-    <w:lsdException w:name="index 8" w:semiHidden="1" w:unhideWhenUsed="1"/>
-    <w:lsdException w:name="index 9" w:semiHidden="1" w:unhideWhenUsed="1"/>
-    <w:lsdException w:name="toc 1" w:semiHidden="1" w:uiPriority="39" w:unhideWhenUsed="1"/>
-    <w:lsdException w:name="toc 2" w:semiHidden="1" w:uiPriority="39" w:unhideWhenUsed="1"/>
-    <w:lsdException w:name="toc 3" w:semiHidden="1" w:uiPriority="39" w:unhideWhenUsed="1"/>
-    <w:lsdException w:name="toc 4" w:semiHidden="1" w:uiPriority="39" w:unhideWhenUsed="1"/>
-    <w:lsdException w:name="toc 5" w:semiHidden="1" w:uiPriority="39" w:unhideWhenUsed="1"/>
-    <w:lsdException w:name="toc 6" w:semiHidden="1" w:uiPriority="39" w:unhideWhenUsed="1"/>
-    <w:lsdException w:name="toc 7" w:semiHidden="1" w:uiPriority="39" w:unhideWhenUsed="1"/>
-    <w:lsdException w:name="toc 8" w:semiHidden="1" w:uiPriority="39" w:unhideWhenUsed="1"/>
-    <w:lsdException w:name="toc 9" w:semiHidden="1" w:uiPriority="39" w:unhideWhenUsed="1"/>
-    <w:lsdException w:name="Normal Indent" w:semiHidden="1" w:unhideWhenUsed="1"/>
-    <w:lsdException w:name="footnote text" w:semiHidden="1" w:unhideWhenUsed="1"/>
-    <w:lsdException w:name="annotation text" w:semiHidden="1" w:unhideWhenUsed="1"/>
-    <w:lsdException w:name="header" w:semiHidden="1" w:unhideWhenUsed="1"/>
-    <w:lsdException w:name="footer" w:semiHidden="1" w:unhideWhenUsed="1"/>
-    <w:lsdException w:name="index heading" w:semiHidden="1" w:unhideWhenUsed="1"/>
-    <w:lsdException w:name="caption" w:semiHidden="1" w:uiPriority="35" w:unhideWhenUsed="1" w:qFormat="1"/>
-    <w:lsdException w:name="table of figures" w:semiHidden="1" w:unhideWhenUsed="1"/>
-    <w:lsdException w:name="envelope address" w:semiHidden="1" w:unhideWhenUsed="1"/>
-    <w:lsdException w:name="envelope return" w:semiHidden="1" w:unhideWhenUsed="1"/>
-    <w:lsdException w:name="footnote reference" w:semiHidden="1" w:unhideWhenUsed="1"/>
-    <w:lsdException w:name="annotation reference" w:semiHidden="1" w:unhideWhenUsed="1"/>
-    <w:lsdException w:name="line number" w:semiHidden="1" w:unhideWhenUsed="1"/>
-    <w:lsdException w:name="page number" w:semiHidden="1" w:unhideWhenUsed="1"/>
-    <w:lsdException w:name="endnote reference" w:semiHidden="1" w:unhideWhenUsed="1"/>
-    <w:lsdException w:name="endnote text" w:semiHidden="1" w:unhideWhenUsed="1"/>
-    <w:lsdException w:name="table of authorities" w:semiHidden="1" w:unhideWhenUsed="1"/>
-    <w:lsdException w:name="macro" w:semiHidden="1" w:unhideWhenUsed="1"/>
-    <w:lsdException w:name="toa heading" w:semiHidden="1" w:unhideWhenUsed="1"/>
-    <w:lsdException w:name="List" w:semiHidden="1" w:unhideWhenUsed="1"/>
-    <w:lsdException w:name="List Bullet" w:semiHidden="1" w:unhideWhenUsed="1"/>
-    <w:lsdException w:name="List Number" w:semiHidden="1" w:unhideWhenUsed="1"/>
-    <w:lsdException w:name="List 2" w:semiHidden="1" w:unhideWhenUsed="1"/>
-    <w:lsdException w:name="List 3" w:semiHidden="1" w:unhideWhenUsed="1"/>
-    <w:lsdException w:name="List 4" w:semiHidden="1" w:unhideWhenUsed="1"/>
-    <w:lsdException w:name="List 5" w:semiHidden="1" w:unhideWhenUsed="1"/>
-    <w:lsdException w:name="List Bullet 2" w:semiHidden="1" w:unhideWhenUsed="1"/>
-    <w:lsdException w:name="List Bullet 3" w:semiHidden="1" w:unhideWhenUsed="1"/>
-    <w:lsdException w:name="List Bullet 4" w:semiHidden="1" w:unhideWhenUsed="1"/>
-    <w:lsdException w:name="List Bullet 5" w:semiHidden="1" w:unhideWhenUsed="1"/>
-    <w:lsdException w:name="List Number 2" w:semiHidden="1" w:unhideWhenUsed="1"/>
-    <w:lsdException w:name="List Number 3" w:semiHidden="1" w:unhideWhenUsed="1"/>
-    <w:lsdException w:name="List Number 4" w:semiHidden="1" w:unhideWhenUsed="1"/>
-    <w:lsdException w:name="List Number 5" w:semiHidden="1" w:unhideWhenUsed="1"/>
-    <w:lsdException w:name="Title" w:uiPriority="10" w:qFormat="1"/>
-    <w:lsdException w:name="Closing" w:semiHidden="1" w:unhideWhenUsed="1"/>
-    <w:lsdException w:name="Signature" w:semiHidden="1" w:unhideWhenUsed="1"/>
-    <w:lsdException w:name="Default Paragraph Font" w:semiHidden="1" w:uiPriority="1" w:unhideWhenUsed="1"/>
-    <w:lsdException w:name="Body Text" w:semiHidden="1" w:unhideWhenUsed="1"/>
-    <w:lsdException w:name="Body Text Indent" w:semiHidden="1" w:unhideWhenUsed="1"/>
-    <w:lsdException w:name="List Continue" w:semiHidden="1" w:unhideWhenUsed="1"/>
-    <w:lsdException w:name="List Continue 2" w:semiHidden="1" w:unhideWhenUsed="1"/>
-    <w:lsdException w:name="List Continue 3" w:semiHidden="1" w:unhideWhenUsed="1"/>
-    <w:lsdException w:name="List Continue 4" w:semiHidden="1" w:unhideWhenUsed="1"/>
-    <w:lsdException w:name="List Continue 5" w:semiHidden="1" w:unhideWhenUsed="1"/>
-    <w:lsdException w:name="Message Header" w:semiHidden="1" w:unhideWhenUsed="1"/>
-    <w:lsdException w:name="Subtitle" w:uiPriority="11" w:qFormat="1"/>
-    <w:lsdException w:name="Salutation" w:semiHidden="1" w:unhideWhenUsed="1"/>
-    <w:lsdException w:name="Date" w:semiHidden="1" w:unhideWhenUsed="1"/>
-    <w:lsdException w:name="Body Text First Indent" w:semiHidden="1" w:unhideWhenUsed="1"/>
-    <w:lsdException w:name="Body Text First Indent 2" w:semiHidden="1" w:unhideWhenUsed="1"/>
-    <w:lsdException w:name="Note Heading" w:semiHidden="1" w:unhideWhenUsed="1"/>
-    <w:lsdException w:name="Body Text 2" w:semiHidden="1" w:unhideWhenUsed="1"/>
-    <w:lsdException w:name="Body Text 3" w:semiHidden="1" w:unhideWhenUsed="1"/>
-    <w:lsdException w:name="Body Text Indent 2" w:semiHidden="1" w:unhideWhenUsed="1"/>
-    <w:lsdException w:name="Body Text Indent 3" w:semiHidden="1" w:unhideWhenUsed="1"/>
-    <w:lsdException w:name="Block Text" w:semiHidden="1" w:unhideWhenUsed="1"/>
-    <w:lsdException w:name="Hyperlink" w:semiHidden="1" w:unhideWhenUsed="1"/>
-    <w:lsdException w:name="FollowedHyperlink" w:semiHidden="1" w:unhideWhenUsed="1"/>
-    <w:lsdException w:name="Strong" w:uiPriority="22" w:qFormat="1"/>
-    <w:lsdException w:name="Emphasis" w:uiPriority="20" w:qFormat="1"/>
-    <w:lsdException w:name="Document Map" w:semiHidden="1" w:unhideWhenUsed="1"/>
-    <w:lsdException w:name="Plain Text" w:semiHidden="1" w:unhideWhenUsed="1"/>
-    <w:lsdException w:name="E-mail Signature" w:semiHidden="1" w:unhideWhenUsed="1"/>
-    <w:lsdException w:name="HTML Top of Form" w:semiHidden="1" w:unhideWhenUsed="1"/>
-    <w:lsdException w:name="HTML Bottom of Form" w:semiHidden="1" w:unhideWhenUsed="1"/>
-    <w:lsdException w:name="Normal (Web)" w:semiHidden="1" w:unhideWhenUsed="1"/>
-    <w:lsdException w:name="HTML Acronym" w:semiHidden="1" w:unhideWhenUsed="1"/>
-    <w:lsdException w:name="HTML Address" w:semiHidden="1" w:unhideWhenUsed="1"/>
-    <w:lsdException w:name="HTML Cite" w:semiHidden="1" w:unhideWhenUsed="1"/>
-    <w:lsdException w:name="HTML Code" w:semiHidden="1" w:unhideWhenUsed="1"/>
-    <w:lsdException w:name="HTML Definition" w:semiHidden="1" w:unhideWhenUsed="1"/>
-    <w:lsdException w:name="HTML Keyboard" w:semiHidden="1" w:unhideWhenUsed="1"/>
-    <w:lsdException w:name="HTML Preformatted" w:semiHidden="1" w:unhideWhenUsed="1"/>
-    <w:lsdException w:name="HTML Sample" w:semiHidden="1" w:unhideWhenUsed="1"/>
-    <w:lsdException w:name="HTML Typewriter" w:semiHidden="1" w:unhideWhenUsed="1"/>
-    <w:lsdException w:name="HTML Variable" w:semiHidden="1" w:unhideWhenUsed="1"/>
-    <w:lsdException w:name="Normal Table" w:semiHidden="1" w:unhideWhenUsed="1"/>
-    <w:lsdException w:name="annotation subject" w:semiHidden="1" w:unhideWhenUsed="1"/>
-    <w:lsdException w:name="No List" w:semiHidden="1" w:unhideWhenUsed="1"/>
-    <w:lsdException w:name="Outline List 1" w:semiHidden="1" w:unhideWhenUsed="1"/>
-    <w:lsdException w:name="Outline List 2" w:semiHidden="1" w:unhideWhenUsed="1"/>
-    <w:lsdException w:name="Outline List 3" w:semiHidden="1" w:unhideWhenUsed="1"/>
-    <w:lsdException w:name="Table Simple 1" w:semiHidden="1" w:unhideWhenUsed="1"/>
-    <w:lsdException w:name="Table Simple 2" w:semiHidden="1" w:unhideWhenUsed="1"/>
-    <w:lsdException w:name="Table Simple 3" w:semiHidden="1" w:unhideWhenUsed="1"/>
-    <w:lsdException w:name="Table Classic 1" w:semiHidden="1" w:unhideWhenUsed="1"/>
-    <w:lsdException w:name="Table Classic 2" w:semiHidden="1" w:unhideWhenUsed="1"/>
-    <w:lsdException w:name="Table Classic 3" w:semiHidden="1" w:unhideWhenUsed="1"/>
-    <w:lsdException w:name="Table Classic 4" w:semiHidden="1" w:unhideWhenUsed="1"/>
-    <w:lsdException w:name="Table Colorful 1" w:semiHidden="1" w:unhideWhenUsed="1"/>
-    <w:lsdException w:name="Table Colorful 2" w:semiHidden="1" w:unhideWhenUsed="1"/>
-    <w:lsdException w:name="Table Colorful 3" w:semiHidden="1" w:unhideWhenUsed="1"/>
-    <w:lsdException w:name="Table Columns 1" w:semiHidden="1" w:unhideWhenUsed="1"/>
-    <w:lsdException w:name="Table Columns 2" w:semiHidden="1" w:unhideWhenUsed="1"/>
-    <w:lsdException w:name="Table Columns 3" w:semiHidden="1" w:unhideWhenUsed="1"/>
-    <w:lsdException w:name="Table Columns 4" w:semiHidden="1" w:unhideWhenUsed="1"/>
-    <w:lsdException w:name="Table Columns 5" w:semiHidden="1" w:unhideWhenUsed="1"/>
-    <w:lsdException w:name="Table Grid 1" w:semiHidden="1" w:unhideWhenUsed="1"/>
-    <w:lsdException w:name="Table Grid 2" w:semiHidden="1" w:unhideWhenUsed="1"/>
-    <w:lsdException w:name="Table Grid 3" w:semiHidden="1" w:unhideWhenUsed="1"/>
-    <w:lsdException w:name="Table Grid 4" w:semiHidden="1" w:unhideWhenUsed="1"/>
-    <w:lsdException w:name="Table Grid 5" w:semiHidden="1" w:unhideWhenUsed="1"/>
-    <w:lsdException w:name="Table Grid 6" w:semiHidden="1" w:unhideWhenUsed="1"/>
-    <w:lsdException w:name="Table Grid 7" w:semiHidden="1" w:unhideWhenUsed="1"/>
-    <w:lsdException w:name="Table Grid 8" w:semiHidden="1" w:unhideWhenUsed="1"/>
-    <w:lsdException w:name="Table List 1" w:semiHidden="1" w:unhideWhenUsed="1"/>
-    <w:lsdException w:name="Table List 2" w:semiHidden="1" w:unhideWhenUsed="1"/>
-    <w:lsdException w:name="Table List 3" w:semiHidden="1" w:unhideWhenUsed="1"/>
-    <w:lsdException w:name="Table List 4" w:semiHidden="1" w:unhideWhenUsed="1"/>
-    <w:lsdException w:name="Table List 5" w:semiHidden="1" w:unhideWhenUsed="1"/>
-    <w:lsdException w:name="Table List 6" w:semiHidden="1" w:unhideWhenUsed="1"/>
-    <w:lsdException w:name="Table List 7" w:semiHidden="1" w:unhideWhenUsed="1"/>
-    <w:lsdException w:name="Table List 8" w:semiHidden="1" w:unhideWhenUsed="1"/>
-    <w:lsdException w:name="Table 3D effects 1" w:semiHidden="1" w:unhideWhenUsed="1"/>
-    <w:lsdException w:name="Table 3D effects 2" w:semiHidden="1" w:unhideWhenUsed="1"/>
-    <w:lsdException w:name="Table 3D effects 3" w:semiHidden="1" w:unhideWhenUsed="1"/>
-    <w:lsdException w:name="Table Contemporary" w:semiHidden="1" w:unhideWhenUsed="1"/>
-    <w:lsdException w:name="Table Elegant" w:semiHidden="1" w:unhideWhenUsed="1"/>
-    <w:lsdException w:name="Table Professional" w:semiHidden="1" w:unhideWhenUsed="1"/>
-    <w:lsdException w:name="Table Subtle 1" w:semiHidden="1" w:unhideWhenUsed="1"/>
-    <w:lsdException w:name="Table Subtle 2" w:semiHidden="1" w:unhideWhenUsed="1"/>
-    <w:lsdException w:name="Table Web 1" w:semiHidden="1" w:unhideWhenUsed="1"/>
-    <w:lsdException w:name="Table Web 2" w:semiHidden="1" w:unhideWhenUsed="1"/>
-    <w:lsdException w:name="Table Web 3" w:semiHidden="1" w:unhideWhenUsed="1"/>
-    <w:lsdException w:name="Balloon Text" w:semiHidden="1" w:unhideWhenUsed="1"/>
-    <w:lsdException w:name="Table Grid" w:uiPriority="39"/>
-    <w:lsdException w:name="Table Theme" w:semiHidden="1" w:unhideWhenUsed="1"/>
-    <w:lsdException w:name="Placeholder Text" w:semiHidden="1"/>
-    <w:lsdException w:name="No Spacing" w:uiPriority="1" w:qFormat="1"/>
-    <w:lsdException w:name="Light Shading" w:uiPriority="60"/>
-    <w:lsdException w:name="Light List" w:uiPriority="61"/>
-    <w:lsdException w:name="Light Grid" w:uiPriority="62"/>
-    <w:lsdException w:name="Medium Shading 1" w:uiPriority="63"/>
-    <w:lsdException w:name="Medium Shading 2" w:uiPriority="64"/>
-    <w:lsdException w:name="Medium List 1" w:uiPriority="65"/>
-    <w:lsdException w:name="Medium List 2" w:uiPriority="66"/>
-    <w:lsdException w:name="Medium Grid 1" w:uiPriority="67"/>
-    <w:lsdException w:name="Medium Grid 2" w:uiPriority="68"/>
-    <w:lsdException w:name="Medium Grid 3" w:uiPriority="69"/>
-    <w:lsdException w:name="Dark List" w:uiPriority="70"/>
-    <w:lsdException w:name="Colorful Shading" w:uiPriority="71"/>
-    <w:lsdException w:name="Colorful List" w:uiPriority="72"/>
-    <w:lsdException w:name="Colorful Grid" w:uiPriority="73"/>
-    <w:lsdException w:name="Light Shading Accent 1" w:uiPriority="60"/>
-    <w:lsdException w:name="Light List Accent 1" w:uiPriority="61"/>
-    <w:lsdException w:name="Light Grid Accent 1" w:uiPriority="62"/>
-    <w:lsdException w:name="Medium Shading 1 Accent 1" w:uiPriority="63"/>
-    <w:lsdException w:name="Medium Shading 2 Accent 1" w:uiPriority="64"/>
-    <w:lsdException w:name="Medium List 1 Accent 1" w:uiPriority="65"/>
-    <w:lsdException w:name="Revision" w:semiHidden="1"/>
-    <w:lsdException w:name="List Paragraph" w:uiPriority="34" w:qFormat="1"/>
-    <w:lsdException w:name="Quote" w:uiPriority="29" w:qFormat="1"/>
-    <w:lsdException w:name="Intense Quote" w:uiPriority="30" w:qFormat="1"/>
-    <w:lsdException w:name="Medium List 2 Accent 1" w:uiPriority="66"/>
-    <w:lsdException w:name="Medium Grid 1 Accent 1" w:uiPriority="67"/>
-    <w:lsdException w:name="Medium Grid 2 Accent 1" w:uiPriority="68"/>
-    <w:lsdException w:name="Medium Grid 3 Accent 1" w:uiPriority="69"/>
-    <w:lsdException w:name="Dark List Accent 1" w:uiPriority="70"/>
-    <w:lsdException w:name="Colorful Shading Accent 1" w:uiPriority="71"/>
-    <w:lsdException w:name="Colorful List Accent 1" w:uiPriority="72"/>
-    <w:lsdException w:name="Colorful Grid Accent 1" w:uiPriority="73"/>
-    <w:lsdException w:name="Light Shading Accent 2" w:uiPriority="60"/>
-    <w:lsdException w:name="Light List Accent 2" w:uiPriority="61"/>
-    <w:lsdException w:name="Light Grid Accent 2" w:uiPriority="62"/>
-    <w:lsdException w:name="Medium Shading 1 Accent 2" w:uiPriority="63"/>
-    <w:lsdException w:name="Medium Shading 2 Accent 2" w:uiPriority="64"/>
-    <w:lsdException w:name="Medium List 1 Accent 2" w:uiPriority="65"/>
-    <w:lsdException w:name="Medium List 2 Accent 2" w:uiPriority="66"/>
-    <w:lsdException w:name="Medium Grid 1 Accent 2" w:uiPriority="67"/>
-    <w:lsdException w:name="Medium Grid 2 Accent 2" w:uiPriority="68"/>
-    <w:lsdException w:name="Medium Grid 3 Accent 2" w:uiPriority="69"/>
-    <w:lsdException w:name="Dark List Accent 2" w:uiPriority="70"/>
-    <w:lsdException w:name="Colorful Shading Accent 2" w:uiPriority="71"/>
-    <w:lsdException w:name="Colorful List Accent 2" w:uiPriority="72"/>
-    <w:lsdException w:name="Colorful Grid Accent 2" w:uiPriority="73"/>
-    <w:lsdException w:name="Light Shading Accent 3" w:uiPriority="60"/>
-    <w:lsdException w:name="Light List Accent 3" w:uiPriority="61"/>
-    <w:lsdException w:name="Light Grid Accent 3" w:uiPriority="62"/>
-    <w:lsdException w:name="Medium Shading 1 Accent 3" w:uiPriority="63"/>
-    <w:lsdException w:name="Medium Shading 2 Accent 3" w:uiPriority="64"/>
-    <w:lsdException w:name="Medium List 1 Accent 3" w:uiPriority="65"/>
-    <w:lsdException w:name="Medium List 2 Accent 3" w:uiPriority="66"/>
-    <w:lsdException w:name="Medium Grid 1 Accent 3" w:uiPriority="67"/>
-    <w:lsdException w:name="Medium Grid 2 Accent 3" w:uiPriority="68"/>
-    <w:lsdException w:name="Medium Grid 3 Accent 3" w:uiPriority="69"/>
-    <w:lsdException w:name="Dark List Accent 3" w:uiPriority="70"/>
-    <w:lsdException w:name="Colorful Shading Accent 3" w:uiPriority="71"/>
-    <w:lsdException w:name="Colorful List Accent 3" w:uiPriority="72"/>
-    <w:lsdException w:name="Colorful Grid Accent 3" w:uiPriority="73"/>
-    <w:lsdException w:name="Light Shading Accent 4" w:uiPriority="60"/>
-    <w:lsdException w:name="Light List Accent 4" w:uiPriority="61"/>
-    <w:lsdException w:name="Light Grid Accent 4" w:uiPriority="62"/>
-    <w:lsdException w:name="Medium Shading 1 Accent 4" w:uiPriority="63"/>
-    <w:lsdException w:name="Medium Shading 2 Accent 4" w:uiPriority="64"/>
-    <w:lsdException w:name="Medium List 1 Accent 4" w:uiPriority="65"/>
-    <w:lsdException w:name="Medium List 2 Accent 4" w:uiPriority="66"/>
-    <w:lsdException w:name="Medium Grid 1 Accent 4" w:uiPriority="67"/>
-    <w:lsdException w:name="Medium Grid 2 Accent 4" w:uiPriority="68"/>
-    <w:lsdException w:name="Medium Grid 3 Accent 4" w:uiPriority="69"/>
-    <w:lsdException w:name="Dark List Accent 4" w:uiPriority="70"/>
-    <w:lsdException w:name="Colorful Shading Accent 4" w:uiPriority="71"/>
-    <w:lsdException w:name="Colorful List Accent 4" w:uiPriority="72"/>
-    <w:lsdException w:name="Colorful Grid Accent 4" w:uiPriority="73"/>
-    <w:lsdException w:name="Light Shading Accent 5" w:uiPriority="60"/>
-    <w:lsdException w:name="Light List Accent 5" w:uiPriority="61"/>
-    <w:lsdException w:name="Light Grid Accent 5" w:uiPriority="62"/>
-    <w:lsdException w:name="Medium Shading 1 Accent 5" w:uiPriority="63"/>
-    <w:lsdException w:name="Medium Shading 2 Accent 5" w:uiPriority="64"/>
-    <w:lsdException w:name="Medium List 1 Accent 5" w:uiPriority="65"/>
-    <w:lsdException w:name="Medium List 2 Accent 5" w:uiPriority="66"/>
-    <w:lsdException w:name="Medium Grid 1 Accent 5" w:uiPriority="67"/>
-    <w:lsdException w:name="Medium Grid 2 Accent 5" w:uiPriority="68"/>
-    <w:lsdException w:name="Medium Grid 3 Accent 5" w:uiPriority="69"/>
-    <w:lsdException w:name="Dark List Accent 5" w:uiPriority="70"/>
-    <w:lsdException w:name="Colorful Shading Accent 5" w:uiPriority="71"/>
-    <w:lsdException w:name="Colorful List Accent 5" w:uiPriority="72"/>
-    <w:lsdException w:name="Colorful Grid Accent 5" w:uiPriority="73"/>
-    <w:lsdException w:name="Light Shading Accent 6" w:uiPriority="60"/>
-    <w:lsdException w:name="Light List Accent 6" w:uiPriority="61"/>
-    <w:lsdException w:name="Light Grid Accent 6" w:uiPriority="62"/>
-    <w:lsdException w:name="Medium Shading 1 Accent 6" w:uiPriority="63"/>
-    <w:lsdException w:name="Medium Shading 2 Accent 6" w:uiPriority="64"/>
-    <w:lsdException w:name="Medium List 1 Accent 6" w:uiPriority="65"/>
-    <w:lsdException w:name="Medium List 2 Accent 6" w:uiPriority="66"/>
-    <w:lsdException w:name="Medium Grid 1 Accent 6" w:uiPriority="67"/>
-    <w:lsdException w:name="Medium Grid 2 Accent 6" w:uiPriority="68"/>
-    <w:lsdException w:name="Medium Grid 3 Accent 6" w:uiPriority="69"/>
-    <w:lsdException w:name="Dark List Accent 6" w:uiPriority="70"/>
-    <w:lsdException w:name="Colorful Shading Accent 6" w:uiPriority="71"/>
-    <w:lsdException w:name="Colorful List Accent 6" w:uiPriority="72"/>
-    <w:lsdException w:name="Colorful Grid Accent 6" w:uiPriority="73"/>
-    <w:lsdException w:name="Subtle Emphasis" w:uiPriority="19" w:qFormat="1"/>
-    <w:lsdException w:name="Intense Emphasis" w:uiPriority="21" w:qFormat="1"/>
-    <w:lsdException w:name="Subtle Reference" w:uiPriority="31" w:qFormat="1"/>
-    <w:lsdException w:name="Intense Reference" w:uiPriority="32" w:qFormat="1"/>
-    <w:lsdException w:name="Book Title" w:uiPriority="33" w:qFormat="1"/>
-    <w:lsdException w:name="Bibliography" w:semiHidden="1" w:uiPriority="37" w:unhideWhenUsed="1"/>
-    <w:lsdException w:name="TOC Heading" w:semiHidden="1" w:uiPriority="39" w:unhideWhenUsed="1" w:qFormat="1"/>
-    <w:lsdException w:name="Plain Table 1" w:uiPriority="41"/>
-    <w:lsdException w:name="Plain Table 2" w:uiPriority="42"/>
-    <w:lsdException w:name="Plain Table 3" w:uiPriority="43"/>
-    <w:lsdException w:name="Plain Table 4" w:uiPriority="44"/>
-    <w:lsdException w:name="Plain Table 5" w:uiPriority="45"/>
-    <w:lsdException w:name="Grid Table Light" w:uiPriority="40"/>
-    <w:lsdException w:name="Grid Table 1 Light" w:uiPriority="46"/>
-    <w:lsdException w:name="Grid Table 2" w:uiPriority="47"/>
-    <w:lsdException w:name="Grid Table 3" w:uiPriority="48"/>
-    <w:lsdException w:name="Grid Table 4" w:uiPriority="49"/>
-    <w:lsdException w:name="Grid Table 5 Dark" w:uiPriority="50"/>
-    <w:lsdException w:name="Grid Table 6 Colorful" w:uiPriority="51"/>
-    <w:lsdException w:name="Grid Table 7 Colorful" w:uiPriority="52"/>
-    <w:lsdException w:name="Grid Table 1 Light Accent 1" w:uiPriority="46"/>
-    <w:lsdException w:name="Grid Table 2 Accent 1" w:uiPriority="47"/>
-    <w:lsdException w:name="Grid Table 3 Accent 1" w:uiPriority="48"/>
-    <w:lsdException w:name="Grid Table 4 Accent 1" w:uiPriority="49"/>
-    <w:lsdException w:name="Grid Table 5 Dark Accent 1" w:uiPriority="50"/>
-    <w:lsdException w:name="Grid Table 6 Colorful Accent 1" w:uiPriority="51"/>
-    <w:lsdException w:name="Grid Table 7 Colorful Accent 1" w:uiPriority="52"/>
-    <w:lsdException w:name="Grid Table 1 Light Accent 2" w:uiPriority="46"/>
-    <w:lsdException w:name="Grid Table 2 Accent 2" w:uiPriority="47"/>
-    <w:lsdException w:name="Grid Table 3 Accent 2" w:uiPriority="48"/>
-    <w:lsdException w:name="Grid Table 4 Accent 2" w:uiPriority="49"/>
-    <w:lsdException w:name="Grid Table 5 Dark Accent 2" w:uiPriority="50"/>
-    <w:lsdException w:name="Grid Table 6 Colorful Accent 2" w:uiPriority="51"/>
-    <w:lsdException w:name="Grid Table 7 Colorful Accent 2" w:uiPriority="52"/>
-    <w:lsdException w:name="Grid Table 1 Light Accent 3" w:uiPriority="46"/>
-    <w:lsdException w:name="Grid Table 2 Accent 3" w:uiPriority="47"/>
-    <w:lsdException w:name="Grid Table 3 Accent 3" w:uiPriority="48"/>
-    <w:lsdException w:name="Grid Table 4 Accent 3" w:uiPriority="49"/>
-    <w:lsdException w:name="Grid Table 5 Dark Accent 3" w:uiPriority="50"/>
-    <w:lsdException w:name="Grid Table 6 Colorful Accent 3" w:uiPriority="51"/>
-    <w:lsdException w:name="Grid Table 7 Colorful Accent 3" w:uiPriority="52"/>
-    <w:lsdException w:name="Grid Table 1 Light Accent 4" w:uiPriority="46"/>
-    <w:lsdException w:name="Grid Table 2 Accent 4" w:uiPriority="47"/>
-    <w:lsdException w:name="Grid Table 3 Accent 4" w:uiPriority="48"/>
-    <w:lsdException w:name="Grid Table 4 Accent 4" w:uiPriority="49"/>
-    <w:lsdException w:name="Grid Table 5 Dark Accent 4" w:uiPriority="50"/>
-    <w:lsdException w:name="Grid Table 6 Colorful Accent 4" w:uiPriority="51"/>
-    <w:lsdException w:name="Grid Table 7 Colorful Accent 4" w:uiPriority="52"/>
-    <w:lsdException w:name="Grid Table 1 Light Accent 5" w:uiPriority="46"/>
-    <w:lsdException w:name="Grid Table 2 Accent 5" w:uiPriority="47"/>
-    <w:lsdException w:name="Grid Table 3 Accent 5" w:uiPriority="48"/>
-    <w:lsdException w:name="Grid Table 4 Accent 5" w:uiPriority="49"/>
-    <w:lsdException w:name="Grid Table 5 Dark Accent 5" w:uiPriority="50"/>
-    <w:lsdException w:name="Grid Table 6 Colorful Accent 5" w:uiPriority="51"/>
-    <w:lsdException w:name="Grid Table 7 Colorful Accent 5" w:uiPriority="52"/>
-    <w:lsdException w:name="Grid Table 1 Light Accent 6" w:uiPriority="46"/>
-    <w:lsdException w:name="Grid Table 2 Accent 6" w:uiPriority="47"/>
-    <w:lsdException w:name="Grid Table 3 Accent 6" w:uiPriority="48"/>
-    <w:lsdException w:name="Grid Table 4 Accent 6" w:uiPriority="49"/>
-    <w:lsdException w:name="Grid Table 5 Dark Accent 6" w:uiPriority="50"/>
-    <w:lsdException w:name="Grid Table 6 Colorful Accent 6" w:uiPriority="51"/>
-    <w:lsdException w:name="Grid Table 7 Colorful Accent 6" w:uiPriority="52"/>
-    <w:lsdException w:name="List Table 1 Light" w:uiPriority="46"/>
-    <w:lsdException w:name="List Table 2" w:uiPriority="47"/>
-    <w:lsdException w:name="List Table 3" w:uiPriority="48"/>
-    <w:lsdException w:name="List Table 4" w:uiPriority="49"/>
-    <w:lsdException w:name="List Table 5 Dark" w:uiPriority="50"/>
-    <w:lsdException w:name="List Table 6 Colorful" w:uiPriority="51"/>
-    <w:lsdException w:name="List Table 7 Colorful" w:uiPriority="52"/>
-    <w:lsdException w:name="List Table 1 Light Accent 1" w:uiPriority="46"/>
-    <w:lsdException w:name="List Table 2 Accent 1" w:uiPriority="47"/>
-    <w:lsdException w:name="List Table 3 Accent 1" w:uiPriority="48"/>
-    <w:lsdException w:name="List Table 4 Accent 1" w:uiPriority="49"/>
-    <w:lsdException w:name="List Table 5 Dark Accent 1" w:uiPriority="50"/>
-    <w:lsdException w:name="List Table 6 Colorful Accent 1" w:uiPriority="51"/>
-    <w:lsdException w:name="List Table 7 Colorful Accent 1" w:uiPriority="52"/>
-    <w:lsdException w:name="List Table 1 Light Accent 2" w:uiPriority="46"/>
-    <w:lsdException w:name="List Table 2 Accent 2" w:uiPriority="47"/>
-    <w:lsdException w:name="List Table 3 Accent 2" w:uiPriority="48"/>
-    <w:lsdException w:name="List Table 4 Accent 2" w:uiPriority="49"/>
-    <w:lsdException w:name="List Table 5 Dark Accent 2" w:uiPriority="50"/>
-    <w:lsdException w:name="List Table 6 Colorful Accent 2" w:uiPriority="51"/>
-    <w:lsdException w:name="List Table 7 Colorful Accent 2" w:uiPriority="52"/>
-    <w:lsdException w:name="List Table 1 Light Accent 3" w:uiPriority="46"/>
-    <w:lsdException w:name="List Table 2 Accent 3" w:uiPriority="47"/>
-    <w:lsdException w:name="List Table 3 Accent 3" w:uiPriority="48"/>
-    <w:lsdException w:name="List Table 4 Accent 3" w:uiPriority="49"/>
-    <w:lsdException w:name="List Table 5 Dark Accent 3" w:uiPriority="50"/>
-    <w:lsdException w:name="List Table 6 Colorful Accent 3" w:uiPriority="51"/>
-    <w:lsdException w:name="List Table 7 Colorful Accent 3" w:uiPriority="52"/>
-    <w:lsdException w:name="List Table 1 Light Accent 4" w:uiPriority="46"/>
-    <w:lsdException w:name="List Table 2 Accent 4" w:uiPriority="47"/>
-    <w:lsdException w:name="List Table 3 Accent 4" w:uiPriority="48"/>
-    <w:lsdException w:name="List Table 4 Accent 4" w:uiPriority="49"/>
-    <w:lsdException w:name="List Table 5 Dark Accent 4" w:uiPriority="50"/>
-    <w:lsdException w:name="List Table 6 Colorful Accent 4" w:uiPriority="51"/>
-    <w:lsdException w:name="List Table 7 Colorful Accent 4" w:uiPriority="52"/>
-    <w:lsdException w:name="List Table 1 Light Accent 5" w:uiPriority="46"/>
-    <w:lsdException w:name="List Table 2 Accent 5" w:uiPriority="47"/>
-    <w:lsdException w:name="List Table 3 Accent 5" w:uiPriority="48"/>
-    <w:lsdException w:name="List Table 4 Accent 5" w:uiPriority="49"/>
-    <w:lsdException w:name="List Table 5 Dark Accent 5" w:uiPriority="50"/>
-    <w:lsdException w:name="List Table 6 Colorful Accent 5" w:uiPriority="51"/>
-    <w:lsdException w:name="List Table 7 Colorful Accent 5" w:uiPriority="52"/>
-    <w:lsdException w:name="List Table 1 Light Accent 6" w:uiPriority="46"/>
-    <w:lsdException w:name="List Table 2 Accent 6" w:uiPriority="47"/>
-    <w:lsdException w:name="List Table 3 Accent 6" w:uiPriority="48"/>
-    <w:lsdException w:name="List Table 4 Accent 6" w:uiPriority="49"/>
-    <w:lsdException w:name="List Table 5 Dark Accent 6" w:uiPriority="50"/>
-    <w:lsdException w:name="List Table 6 Colorful Accent 6" w:uiPriority="51"/>
-    <w:lsdException w:name="List Table 7 Colorful Accent 6" w:uiPriority="52"/>
+  <w:latentStyles w:defLockedState="0" w:defUIPriority="99" w:defSemiHidden="1" w:defUnhideWhenUsed="1" w:defQFormat="0" w:count="267">
+    <w:lsdException w:name="Normal" w:semiHidden="0" w:uiPriority="0" w:unhideWhenUsed="0" w:qFormat="1"/>
+    <w:lsdException w:name="heading 1" w:semiHidden="0" w:uiPriority="9" w:unhideWhenUsed="0" w:qFormat="1"/>
+    <w:lsdException w:name="heading 2" w:uiPriority="9" w:qFormat="1"/>
+    <w:lsdException w:name="heading 3" w:uiPriority="9" w:qFormat="1"/>
+    <w:lsdException w:name="heading 4" w:uiPriority="9" w:qFormat="1"/>
+    <w:lsdException w:name="heading 5" w:uiPriority="9" w:qFormat="1"/>
+    <w:lsdException w:name="heading 6" w:uiPriority="9" w:qFormat="1"/>
+    <w:lsdException w:name="heading 7" w:uiPriority="9" w:qFormat="1"/>
+    <w:lsdException w:name="heading 8" w:uiPriority="9" w:qFormat="1"/>
+    <w:lsdException w:name="heading 9" w:uiPriority="9" w:qFormat="1"/>
+    <w:lsdException w:name="toc 1" w:uiPriority="39"/>
+    <w:lsdException w:name="toc 2" w:uiPriority="39"/>
+    <w:lsdException w:name="toc 3" w:uiPriority="39"/>
+    <w:lsdException w:name="toc 4" w:uiPriority="39"/>
+    <w:lsdException w:name="toc 5" w:uiPriority="39"/>
+    <w:lsdException w:name="toc 6" w:uiPriority="39"/>
+    <w:lsdException w:name="toc 7" w:uiPriority="39"/>
+    <w:lsdException w:name="toc 8" w:uiPriority="39"/>
+    <w:lsdException w:name="toc 9" w:uiPriority="39"/>
+    <w:lsdException w:name="caption" w:uiPriority="35" w:qFormat="1"/>
+    <w:lsdException w:name="Title" w:semiHidden="0" w:uiPriority="10" w:unhideWhenUsed="0" w:qFormat="1"/>
+    <w:lsdException w:name="Default Paragraph Font" w:uiPriority="1"/>
+    <w:lsdException w:name="Subtitle" w:semiHidden="0" w:uiPriority="11" w:unhideWhenUsed="0" w:qFormat="1"/>
+    <w:lsdException w:name="Strong" w:semiHidden="0" w:uiPriority="22" w:unhideWhenUsed="0" w:qFormat="1"/>
+    <w:lsdException w:name="Emphasis" w:semiHidden="0" w:uiPriority="20" w:unhideWhenUsed="0" w:qFormat="1"/>
+    <w:lsdException w:name="Table Grid" w:semiHidden="0" w:uiPriority="39" w:unhideWhenUsed="0"/>
+    <w:lsdException w:name="Placeholder Text" w:unhideWhenUsed="0"/>
+    <w:lsdException w:name="No Spacing" w:semiHidden="0" w:uiPriority="1" w:unhideWhenUsed="0" w:qFormat="1"/>
+    <w:lsdException w:name="Light Shading" w:semiHidden="0" w:uiPriority="60" w:unhideWhenUsed="0"/>
+    <w:lsdException w:name="Light List" w:semiHidden="0" w:uiPriority="61" w:unhideWhenUsed="0"/>
+    <w:lsdException w:name="Light Grid" w:semiHidden="0" w:uiPriority="62" w:unhideWhenUsed="0"/>
+    <w:lsdException w:name="Medium Shading 1" w:semiHidden="0" w:uiPriority="63" w:unhideWhenUsed="0"/>
+    <w:lsdException w:name="Medium Shading 2" w:semiHidden="0" w:uiPriority="64" w:unhideWhenUsed="0"/>
+    <w:lsdException w:name="Medium List 1" w:semiHidden="0" w:uiPriority="65" w:unhideWhenUsed="0"/>
+    <w:lsdException w:name="Medium List 2" w:semiHidden="0" w:uiPriority="66" w:unhideWhenUsed="0"/>
+    <w:lsdException w:name="Medium Grid 1" w:semiHidden="0" w:uiPriority="67" w:unhideWhenUsed="0"/>
+    <w:lsdException w:name="Medium Grid 2" w:semiHidden="0" w:uiPriority="68" w:unhideWhenUsed="0"/>
+    <w:lsdException w:name="Medium Grid 3" w:semiHidden="0" w:uiPriority="69" w:unhideWhenUsed="0"/>
+    <w:lsdException w:name="Dark List" w:semiHidden="0" w:uiPriority="70" w:unhideWhenUsed="0"/>
+    <w:lsdException w:name="Colorful Shading" w:semiHidden="0" w:uiPriority="71" w:unhideWhenUsed="0"/>
+    <w:lsdException w:name="Colorful List" w:semiHidden="0" w:uiPriority="72" w:unhideWhenUsed="0"/>
+    <w:lsdException w:name="Colorful Grid" w:semiHidden="0" w:uiPriority="73" w:unhideWhenUsed="0"/>
+    <w:lsdException w:name="Light Shading Accent 1" w:semiHidden="0" w:uiPriority="60" w:unhideWhenUsed="0"/>
+    <w:lsdException w:name="Light List Accent 1" w:semiHidden="0" w:uiPriority="61" w:unhideWhenUsed="0"/>
+    <w:lsdException w:name="Light Grid Accent 1" w:semiHidden="0" w:uiPriority="62" w:unhideWhenUsed="0"/>
+    <w:lsdException w:name="Medium Shading 1 Accent 1" w:semiHidden="0" w:uiPriority="63" w:unhideWhenUsed="0"/>
+    <w:lsdException w:name="Medium Shading 2 Accent 1" w:semiHidden="0" w:uiPriority="64" w:unhideWhenUsed="0"/>
+    <w:lsdException w:name="Medium List 1 Accent 1" w:semiHidden="0" w:uiPriority="65" w:unhideWhenUsed="0"/>
+    <w:lsdException w:name="Revision" w:unhideWhenUsed="0"/>
+    <w:lsdException w:name="List Paragraph" w:semiHidden="0" w:uiPriority="34" w:unhideWhenUsed="0" w:qFormat="1"/>
+    <w:lsdException w:name="Quote" w:semiHidden="0" w:uiPriority="29" w:unhideWhenUsed="0" w:qFormat="1"/>
+    <w:lsdException w:name="Intense Quote" w:semiHidden="0" w:uiPriority="30" w:unhideWhenUsed="0" w:qFormat="1"/>
+    <w:lsdException w:name="Medium List 2 Accent 1" w:semiHidden="0" w:uiPriority="66" w:unhideWhenUsed="0"/>
+    <w:lsdException w:name="Medium Grid 1 Accent 1" w:semiHidden="0" w:uiPriority="67" w:unhideWhenUsed="0"/>
+    <w:lsdException w:name="Medium Grid 2 Accent 1" w:semiHidden="0" w:uiPriority="68" w:unhideWhenUsed="0"/>
+    <w:lsdException w:name="Medium Grid 3 Accent 1" w:semiHidden="0" w:uiPriority="69" w:unhideWhenUsed="0"/>
+    <w:lsdException w:name="Dark List Accent 1" w:semiHidden="0" w:uiPriority="70" w:unhideWhenUsed="0"/>
+    <w:lsdException w:name="Colorful Shading Accent 1" w:semiHidden="0" w:uiPriority="71" w:unhideWhenUsed="0"/>
+    <w:lsdException w:name="Colorful List Accent 1" w:semiHidden="0" w:uiPriority="72" w:unhideWhenUsed="0"/>
+    <w:lsdException w:name="Colorful Grid Accent 1" w:semiHidden="0" w:uiPriority="73" w:unhideWhenUsed="0"/>
+    <w:lsdException w:name="Light Shading Accent 2" w:semiHidden="0" w:uiPriority="60" w:unhideWhenUsed="0"/>
+    <w:lsdException w:name="Light List Accent 2" w:semiHidden="0" w:uiPriority="61" w:unhideWhenUsed="0"/>
+    <w:lsdException w:name="Light Grid Accent 2" w:semiHidden="0" w:uiPriority="62" w:unhideWhenUsed="0"/>
+    <w:lsdException w:name="Medium Shading 1 Accent 2" w:semiHidden="0" w:uiPriority="63" w:unhideWhenUsed="0"/>
+    <w:lsdException w:name="Medium Shading 2 Accent 2" w:semiHidden="0" w:uiPriority="64" w:unhideWhenUsed="0"/>
+    <w:lsdException w:name="Medium List 1 Accent 2" w:semiHidden="0" w:uiPriority="65" w:unhideWhenUsed="0"/>
+    <w:lsdException w:name="Medium List 2 Accent 2" w:semiHidden="0" w:uiPriority="66" w:unhideWhenUsed="0"/>
+    <w:lsdException w:name="Medium Grid 1 Accent 2" w:semiHidden="0" w:uiPriority="67" w:unhideWhenUsed="0"/>
+    <w:lsdException w:name="Medium Grid 2 Accent 2" w:semiHidden="0" w:uiPriority="68" w:unhideWhenUsed="0"/>
+    <w:lsdException w:name="Medium Grid 3 Accent 2" w:semiHidden="0" w:uiPriority="69" w:unhideWhenUsed="0"/>
+    <w:lsdException w:name="Dark List Accent 2" w:semiHidden="0" w:uiPriority="70" w:unhideWhenUsed="0"/>
+    <w:lsdException w:name="Colorful Shading Accent 2" w:semiHidden="0" w:uiPriority="71" w:unhideWhenUsed="0"/>
+    <w:lsdException w:name="Colorful List Accent 2" w:semiHidden="0" w:uiPriority="72" w:unhideWhenUsed="0"/>
+    <w:lsdException w:name="Colorful Grid Accent 2" w:semiHidden="0" w:uiPriority="73" w:unhideWhenUsed="0"/>
+    <w:lsdException w:name="Light Shading Accent 3" w:semiHidden="0" w:uiPriority="60" w:unhideWhenUsed="0"/>
+    <w:lsdException w:name="Light List Accent 3" w:semiHidden="0" w:uiPriority="61" w:unhideWhenUsed="0"/>
+    <w:lsdException w:name="Light Grid Accent 3" w:semiHidden="0" w:uiPriority="62" w:unhideWhenUsed="0"/>
+    <w:lsdException w:name="Medium Shading 1 Accent 3" w:semiHidden="0" w:uiPriority="63" w:unhideWhenUsed="0"/>
+    <w:lsdException w:name="Medium Shading 2 Accent 3" w:semiHidden="0" w:uiPriority="64" w:unhideWhenUsed="0"/>
+    <w:lsdException w:name="Medium List 1 Accent 3" w:semiHidden="0" w:uiPriority="65" w:unhideWhenUsed="0"/>
+    <w:lsdException w:name="Medium List 2 Accent 3" w:semiHidden="0" w:uiPriority="66" w:unhideWhenUsed="0"/>
+    <w:lsdException w:name="Medium Grid 1 Accent 3" w:semiHidden="0" w:uiPriority="67" w:unhideWhenUsed="0"/>
+    <w:lsdException w:name="Medium Grid 2 Accent 3" w:semiHidden="0" w:uiPriority="68" w:unhideWhenUsed="0"/>
+    <w:lsdException w:name="Medium Grid 3 Accent 3" w:semiHidden="0" w:uiPriority="69" w:unhideWhenUsed="0"/>
+    <w:lsdException w:name="Dark List Accent 3" w:semiHidden="0" w:uiPriority="70" w:unhideWhenUsed="0"/>
+    <w:lsdException w:name="Colorful Shading Accent 3" w:semiHidden="0" w:uiPriority="71" w:unhideWhenUsed="0"/>
+    <w:lsdException w:name="Colorful List Accent 3" w:semiHidden="0" w:uiPriority="72" w:unhideWhenUsed="0"/>
+    <w:lsdException w:name="Colorful Grid Accent 3" w:semiHidden="0" w:uiPriority="73" w:unhideWhenUsed="0"/>
+    <w:lsdException w:name="Light Shading Accent 4" w:semiHidden="0" w:uiPriority="60" w:unhideWhenUsed="0"/>
+    <w:lsdException w:name="Light List Accent 4" w:semiHidden="0" w:uiPriority="61" w:unhideWhenUsed="0"/>
+    <w:lsdException w:name="Light Grid Accent 4" w:semiHidden="0" w:uiPriority="62" w:unhideWhenUsed="0"/>
+    <w:lsdException w:name="Medium Shading 1 Accent 4" w:semiHidden="0" w:uiPriority="63" w:unhideWhenUsed="0"/>
+    <w:lsdException w:name="Medium Shading 2 Accent 4" w:semiHidden="0" w:uiPriority="64" w:unhideWhenUsed="0"/>
+    <w:lsdException w:name="Medium List 1 Accent 4" w:semiHidden="0" w:uiPriority="65" w:unhideWhenUsed="0"/>
+    <w:lsdException w:name="Medium List 2 Accent 4" w:semiHidden="0" w:uiPriority="66" w:unhideWhenUsed="0"/>
+    <w:lsdException w:name="Medium Grid 1 Accent 4" w:semiHidden="0" w:uiPriority="67" w:unhideWhenUsed="0"/>
+    <w:lsdException w:name="Medium Grid 2 Accent 4" w:semiHidden="0" w:uiPriority="68" w:unhideWhenUsed="0"/>
+    <w:lsdException w:name="Medium Grid 3 Accent 4" w:semiHidden="0" w:uiPriority="69" w:unhideWhenUsed="0"/>
+    <w:lsdException w:name="Dark List Accent 4" w:semiHidden="0" w:uiPriority="70" w:unhideWhenUsed="0"/>
+    <w:lsdException w:name="Colorful Shading Accent 4" w:semiHidden="0" w:uiPriority="71" w:unhideWhenUsed="0"/>
+    <w:lsdException w:name="Colorful List Accent 4" w:semiHidden="0" w:uiPriority="72" w:unhideWhenUsed="0"/>
+    <w:lsdException w:name="Colorful Grid Accent 4" w:semiHidden="0" w:uiPriority="73" w:unhideWhenUsed="0"/>
+    <w:lsdException w:name="Light Shading Accent 5" w:semiHidden="0" w:uiPriority="60" w:unhideWhenUsed="0"/>
+    <w:lsdException w:name="Light List Accent 5" w:semiHidden="0" w:uiPriority="61" w:unhideWhenUsed="0"/>
+    <w:lsdException w:name="Light Grid Accent 5" w:semiHidden="0" w:uiPriority="62" w:unhideWhenUsed="0"/>
+    <w:lsdException w:name="Medium Shading 1 Accent 5" w:semiHidden="0" w:uiPriority="63" w:unhideWhenUsed="0"/>
+    <w:lsdException w:name="Medium Shading 2 Accent 5" w:semiHidden="0" w:uiPriority="64" w:unhideWhenUsed="0"/>
+    <w:lsdException w:name="Medium List 1 Accent 5" w:semiHidden="0" w:uiPriority="65" w:unhideWhenUsed="0"/>
+    <w:lsdException w:name="Medium List 2 Accent 5" w:semiHidden="0" w:uiPriority="66" w:unhideWhenUsed="0"/>
+    <w:lsdException w:name="Medium Grid 1 Accent 5" w:semiHidden="0" w:uiPriority="67" w:unhideWhenUsed="0"/>
+    <w:lsdException w:name="Medium Grid 2 Accent 5" w:semiHidden="0" w:uiPriority="68" w:unhideWhenUsed="0"/>
+    <w:lsdException w:name="Medium Grid 3 Accent 5" w:semiHidden="0" w:uiPriority="69" w:unhideWhenUsed="0"/>
+    <w:lsdException w:name="Dark List Accent 5" w:semiHidden="0" w:uiPriority="70" w:unhideWhenUsed="0"/>
+    <w:lsdException w:name="Colorful Shading Accent 5" w:semiHidden="0" w:uiPriority="71" w:unhideWhenUsed="0"/>
+    <w:lsdException w:name="Colorful List Accent 5" w:semiHidden="0" w:uiPriority="72" w:unhideWhenUsed="0"/>
+    <w:lsdException w:name="Colorful Grid Accent 5" w:semiHidden="0" w:uiPriority="73" w:unhideWhenUsed="0"/>
+    <w:lsdException w:name="Light Shading Accent 6" w:semiHidden="0" w:uiPriority="60" w:unhideWhenUsed="0"/>
+    <w:lsdException w:name="Light List Accent 6" w:semiHidden="0" w:uiPriority="61" w:unhideWhenUsed="0"/>
+    <w:lsdException w:name="Light Grid Accent 6" w:semiHidden="0" w:uiPriority="62" w:unhideWhenUsed="0"/>
+    <w:lsdException w:name="Medium Shading 1 Accent 6" w:semiHidden="0" w:uiPriority="63" w:unhideWhenUsed="0"/>
+    <w:lsdException w:name="Medium Shading 2 Accent 6" w:semiHidden="0" w:uiPriority="64" w:unhideWhenUsed="0"/>
+    <w:lsdException w:name="Medium List 1 Accent 6" w:semiHidden="0" w:uiPriority="65" w:unhideWhenUsed="0"/>
+    <w:lsdException w:name="Medium List 2 Accent 6" w:semiHidden="0" w:uiPriority="66" w:unhideWhenUsed="0"/>
+    <w:lsdException w:name="Medium Grid 1 Accent 6" w:semiHidden="0" w:uiPriority="67" w:unhideWhenUsed="0"/>
+    <w:lsdException w:name="Medium Grid 2 Accent 6" w:semiHidden="0" w:uiPriority="68" w:unhideWhenUsed="0"/>
+    <w:lsdException w:name="Medium Grid 3 Accent 6" w:semiHidden="0" w:uiPriority="69" w:unhideWhenUsed="0"/>
+    <w:lsdException w:name="Dark List Accent 6" w:semiHidden="0" w:uiPriority="70" w:unhideWhenUsed="0"/>
+    <w:lsdException w:name="Colorful Shading Accent 6" w:semiHidden="0" w:uiPriority="71" w:unhideWhenUsed="0"/>
+    <w:lsdException w:name="Colorful List Accent 6" w:semiHidden="0" w:uiPriority="72" w:unhideWhenUsed="0"/>
+    <w:lsdException w:name="Colorful Grid Accent 6" w:semiHidden="0" w:uiPriority="73" w:unhideWhenUsed="0"/>
+    <w:lsdException w:name="Subtle Emphasis" w:semiHidden="0" w:uiPriority="19" w:unhideWhenUsed="0" w:qFormat="1"/>
+    <w:lsdException w:name="Intense Emphasis" w:semiHidden="0" w:uiPriority="21" w:unhideWhenUsed="0" w:qFormat="1"/>
+    <w:lsdException w:name="Subtle Reference" w:semiHidden="0" w:uiPriority="31" w:unhideWhenUsed="0" w:qFormat="1"/>
+    <w:lsdException w:name="Intense Reference" w:semiHidden="0" w:uiPriority="32" w:unhideWhenUsed="0" w:qFormat="1"/>
+    <w:lsdException w:name="Book Title" w:semiHidden="0" w:uiPriority="33" w:unhideWhenUsed="0" w:qFormat="1"/>
+    <w:lsdException w:name="Bibliography" w:uiPriority="37"/>
+    <w:lsdException w:name="TOC Heading" w:uiPriority="39" w:qFormat="1"/>
   </w:latentStyles>
   <w:style w:type="paragraph" w:default="1" w:styleId="Normal">
     <w:name w:val="Normal"/>
@@ -3669,6 +3629,7 @@
       <w:spacing w:after="0" w:line="240" w:lineRule="auto"/>
     </w:pPr>
     <w:tblPr>
+      <w:tblInd w:w="0" w:type="dxa"/>
       <w:tblBorders>
         <w:top w:val="single" w:sz="4" w:space="0" w:color="auto"/>
         <w:left w:val="single" w:sz="4" w:space="0" w:color="auto"/>
@@ -3677,6 +3638,12 @@
         <w:insideH w:val="single" w:sz="4" w:space="0" w:color="auto"/>
         <w:insideV w:val="single" w:sz="4" w:space="0" w:color="auto"/>
       </w:tblBorders>
+      <w:tblCellMar>
+        <w:top w:w="0" w:type="dxa"/>
+        <w:left w:w="108" w:type="dxa"/>
+        <w:bottom w:w="0" w:type="dxa"/>
+        <w:right w:w="108" w:type="dxa"/>
+      </w:tblCellMar>
     </w:tblPr>
   </w:style>
   <w:style w:type="character" w:styleId="Hyperlink">
@@ -3693,10 +3660,200 @@
 </w:styles>
 </file>
 
+<file path=word/stylesWithEffects.xml><?xml version="1.0" encoding="utf-8"?>
+<w:styles xmlns:wpc="http://schemas.microsoft.com/office/word/2010/wordprocessingCanvas" xmlns:mc="http://schemas.openxmlformats.org/markup-compatibility/2006" xmlns:o="urn:schemas-microsoft-com:office:office" xmlns:r="http://schemas.openxmlformats.org/officeDocument/2006/relationships" xmlns:m="http://schemas.openxmlformats.org/officeDocument/2006/math" xmlns:v="urn:schemas-microsoft-com:vml" xmlns:wp14="http://schemas.microsoft.com/office/word/2010/wordprocessingDrawing" xmlns:wp="http://schemas.openxmlformats.org/drawingml/2006/wordprocessingDrawing" xmlns:w10="urn:schemas-microsoft-com:office:word" xmlns:w="http://schemas.openxmlformats.org/wordprocessingml/2006/main" xmlns:w14="http://schemas.microsoft.com/office/word/2010/wordml" xmlns:wpg="http://schemas.microsoft.com/office/word/2010/wordprocessingGroup" xmlns:wpi="http://schemas.microsoft.com/office/word/2010/wordprocessingInk" xmlns:wne="http://schemas.microsoft.com/office/word/2006/wordml" xmlns:wps="http://schemas.microsoft.com/office/word/2010/wordprocessingShape" mc:Ignorable="w14 wp14">
+  <w:docDefaults>
+    <w:rPrDefault>
+      <w:rPr>
+        <w:rFonts w:asciiTheme="minorHAnsi" w:eastAsiaTheme="minorEastAsia" w:hAnsiTheme="minorHAnsi" w:cstheme="minorBidi"/>
+        <w:sz w:val="22"/>
+        <w:szCs w:val="22"/>
+        <w:lang w:val="fi-FI" w:eastAsia="fi-FI" w:bidi="ar-SA"/>
+      </w:rPr>
+    </w:rPrDefault>
+    <w:pPrDefault>
+      <w:pPr>
+        <w:spacing w:after="200" w:line="276" w:lineRule="auto"/>
+      </w:pPr>
+    </w:pPrDefault>
+  </w:docDefaults>
+  <w:latentStyles w:defLockedState="0" w:defUIPriority="99" w:defSemiHidden="1" w:defUnhideWhenUsed="1" w:defQFormat="0" w:count="267">
+    <w:lsdException w:name="Normal" w:semiHidden="0" w:uiPriority="0" w:unhideWhenUsed="0" w:qFormat="1"/>
+    <w:lsdException w:name="heading 1" w:semiHidden="0" w:uiPriority="9" w:unhideWhenUsed="0" w:qFormat="1"/>
+    <w:lsdException w:name="heading 2" w:uiPriority="9" w:qFormat="1"/>
+    <w:lsdException w:name="heading 3" w:uiPriority="9" w:qFormat="1"/>
+    <w:lsdException w:name="heading 4" w:uiPriority="9" w:qFormat="1"/>
+    <w:lsdException w:name="heading 5" w:uiPriority="9" w:qFormat="1"/>
+    <w:lsdException w:name="heading 6" w:uiPriority="9" w:qFormat="1"/>
+    <w:lsdException w:name="heading 7" w:uiPriority="9" w:qFormat="1"/>
+    <w:lsdException w:name="heading 8" w:uiPriority="9" w:qFormat="1"/>
+    <w:lsdException w:name="heading 9" w:uiPriority="9" w:qFormat="1"/>
+    <w:lsdException w:name="toc 1" w:uiPriority="39"/>
+    <w:lsdException w:name="toc 2" w:uiPriority="39"/>
+    <w:lsdException w:name="toc 3" w:uiPriority="39"/>
+    <w:lsdException w:name="toc 4" w:uiPriority="39"/>
+    <w:lsdException w:name="toc 5" w:uiPriority="39"/>
+    <w:lsdException w:name="toc 6" w:uiPriority="39"/>
+    <w:lsdException w:name="toc 7" w:uiPriority="39"/>
+    <w:lsdException w:name="toc 8" w:uiPriority="39"/>
+    <w:lsdException w:name="toc 9" w:uiPriority="39"/>
+    <w:lsdException w:name="caption" w:uiPriority="35" w:qFormat="1"/>
+    <w:lsdException w:name="Title" w:semiHidden="0" w:uiPriority="10" w:unhideWhenUsed="0" w:qFormat="1"/>
+    <w:lsdException w:name="Default Paragraph Font" w:uiPriority="1"/>
+    <w:lsdException w:name="Subtitle" w:semiHidden="0" w:uiPriority="11" w:unhideWhenUsed="0" w:qFormat="1"/>
+    <w:lsdException w:name="Strong" w:semiHidden="0" w:uiPriority="22" w:unhideWhenUsed="0" w:qFormat="1"/>
+    <w:lsdException w:name="Emphasis" w:semiHidden="0" w:uiPriority="20" w:unhideWhenUsed="0" w:qFormat="1"/>
+    <w:lsdException w:name="Table Grid" w:semiHidden="0" w:uiPriority="59" w:unhideWhenUsed="0"/>
+    <w:lsdException w:name="Placeholder Text" w:unhideWhenUsed="0"/>
+    <w:lsdException w:name="No Spacing" w:semiHidden="0" w:uiPriority="1" w:unhideWhenUsed="0" w:qFormat="1"/>
+    <w:lsdException w:name="Light Shading" w:semiHidden="0" w:uiPriority="60" w:unhideWhenUsed="0"/>
+    <w:lsdException w:name="Light List" w:semiHidden="0" w:uiPriority="61" w:unhideWhenUsed="0"/>
+    <w:lsdException w:name="Light Grid" w:semiHidden="0" w:uiPriority="62" w:unhideWhenUsed="0"/>
+    <w:lsdException w:name="Medium Shading 1" w:semiHidden="0" w:uiPriority="63" w:unhideWhenUsed="0"/>
+    <w:lsdException w:name="Medium Shading 2" w:semiHidden="0" w:uiPriority="64" w:unhideWhenUsed="0"/>
+    <w:lsdException w:name="Medium List 1" w:semiHidden="0" w:uiPriority="65" w:unhideWhenUsed="0"/>
+    <w:lsdException w:name="Medium List 2" w:semiHidden="0" w:uiPriority="66" w:unhideWhenUsed="0"/>
+    <w:lsdException w:name="Medium Grid 1" w:semiHidden="0" w:uiPriority="67" w:unhideWhenUsed="0"/>
+    <w:lsdException w:name="Medium Grid 2" w:semiHidden="0" w:uiPriority="68" w:unhideWhenUsed="0"/>
+    <w:lsdException w:name="Medium Grid 3" w:semiHidden="0" w:uiPriority="69" w:unhideWhenUsed="0"/>
+    <w:lsdException w:name="Dark List" w:semiHidden="0" w:uiPriority="70" w:unhideWhenUsed="0"/>
+    <w:lsdException w:name="Colorful Shading" w:semiHidden="0" w:uiPriority="71" w:unhideWhenUsed="0"/>
+    <w:lsdException w:name="Colorful List" w:semiHidden="0" w:uiPriority="72" w:unhideWhenUsed="0"/>
+    <w:lsdException w:name="Colorful Grid" w:semiHidden="0" w:uiPriority="73" w:unhideWhenUsed="0"/>
+    <w:lsdException w:name="Light Shading Accent 1" w:semiHidden="0" w:uiPriority="60" w:unhideWhenUsed="0"/>
+    <w:lsdException w:name="Light List Accent 1" w:semiHidden="0" w:uiPriority="61" w:unhideWhenUsed="0"/>
+    <w:lsdException w:name="Light Grid Accent 1" w:semiHidden="0" w:uiPriority="62" w:unhideWhenUsed="0"/>
+    <w:lsdException w:name="Medium Shading 1 Accent 1" w:semiHidden="0" w:uiPriority="63" w:unhideWhenUsed="0"/>
+    <w:lsdException w:name="Medium Shading 2 Accent 1" w:semiHidden="0" w:uiPriority="64" w:unhideWhenUsed="0"/>
+    <w:lsdException w:name="Medium List 1 Accent 1" w:semiHidden="0" w:uiPriority="65" w:unhideWhenUsed="0"/>
+    <w:lsdException w:name="Revision" w:unhideWhenUsed="0"/>
+    <w:lsdException w:name="List Paragraph" w:semiHidden="0" w:uiPriority="34" w:unhideWhenUsed="0" w:qFormat="1"/>
+    <w:lsdException w:name="Quote" w:semiHidden="0" w:uiPriority="29" w:unhideWhenUsed="0" w:qFormat="1"/>
+    <w:lsdException w:name="Intense Quote" w:semiHidden="0" w:uiPriority="30" w:unhideWhenUsed="0" w:qFormat="1"/>
+    <w:lsdException w:name="Medium List 2 Accent 1" w:semiHidden="0" w:uiPriority="66" w:unhideWhenUsed="0"/>
+    <w:lsdException w:name="Medium Grid 1 Accent 1" w:semiHidden="0" w:uiPriority="67" w:unhideWhenUsed="0"/>
+    <w:lsdException w:name="Medium Grid 2 Accent 1" w:semiHidden="0" w:uiPriority="68" w:unhideWhenUsed="0"/>
+    <w:lsdException w:name="Medium Grid 3 Accent 1" w:semiHidden="0" w:uiPriority="69" w:unhideWhenUsed="0"/>
+    <w:lsdException w:name="Dark List Accent 1" w:semiHidden="0" w:uiPriority="70" w:unhideWhenUsed="0"/>
+    <w:lsdException w:name="Colorful Shading Accent 1" w:semiHidden="0" w:uiPriority="71" w:unhideWhenUsed="0"/>
+    <w:lsdException w:name="Colorful List Accent 1" w:semiHidden="0" w:uiPriority="72" w:unhideWhenUsed="0"/>
+    <w:lsdException w:name="Colorful Grid Accent 1" w:semiHidden="0" w:uiPriority="73" w:unhideWhenUsed="0"/>
+    <w:lsdException w:name="Light Shading Accent 2" w:semiHidden="0" w:uiPriority="60" w:unhideWhenUsed="0"/>
+    <w:lsdException w:name="Light List Accent 2" w:semiHidden="0" w:uiPriority="61" w:unhideWhenUsed="0"/>
+    <w:lsdException w:name="Light Grid Accent 2" w:semiHidden="0" w:uiPriority="62" w:unhideWhenUsed="0"/>
+    <w:lsdException w:name="Medium Shading 1 Accent 2" w:semiHidden="0" w:uiPriority="63" w:unhideWhenUsed="0"/>
+    <w:lsdException w:name="Medium Shading 2 Accent 2" w:semiHidden="0" w:uiPriority="64" w:unhideWhenUsed="0"/>
+    <w:lsdException w:name="Medium List 1 Accent 2" w:semiHidden="0" w:uiPriority="65" w:unhideWhenUsed="0"/>
+    <w:lsdException w:name="Medium List 2 Accent 2" w:semiHidden="0" w:uiPriority="66" w:unhideWhenUsed="0"/>
+    <w:lsdException w:name="Medium Grid 1 Accent 2" w:semiHidden="0" w:uiPriority="67" w:unhideWhenUsed="0"/>
+    <w:lsdException w:name="Medium Grid 2 Accent 2" w:semiHidden="0" w:uiPriority="68" w:unhideWhenUsed="0"/>
+    <w:lsdException w:name="Medium Grid 3 Accent 2" w:semiHidden="0" w:uiPriority="69" w:unhideWhenUsed="0"/>
+    <w:lsdException w:name="Dark List Accent 2" w:semiHidden="0" w:uiPriority="70" w:unhideWhenUsed="0"/>
+    <w:lsdException w:name="Colorful Shading Accent 2" w:semiHidden="0" w:uiPriority="71" w:unhideWhenUsed="0"/>
+    <w:lsdException w:name="Colorful List Accent 2" w:semiHidden="0" w:uiPriority="72" w:unhideWhenUsed="0"/>
+    <w:lsdException w:name="Colorful Grid Accent 2" w:semiHidden="0" w:uiPriority="73" w:unhideWhenUsed="0"/>
+    <w:lsdException w:name="Light Shading Accent 3" w:semiHidden="0" w:uiPriority="60" w:unhideWhenUsed="0"/>
+    <w:lsdException w:name="Light List Accent 3" w:semiHidden="0" w:uiPriority="61" w:unhideWhenUsed="0"/>
+    <w:lsdException w:name="Light Grid Accent 3" w:semiHidden="0" w:uiPriority="62" w:unhideWhenUsed="0"/>
+    <w:lsdException w:name="Medium Shading 1 Accent 3" w:semiHidden="0" w:uiPriority="63" w:unhideWhenUsed="0"/>
+    <w:lsdException w:name="Medium Shading 2 Accent 3" w:semiHidden="0" w:uiPriority="64" w:unhideWhenUsed="0"/>
+    <w:lsdException w:name="Medium List 1 Accent 3" w:semiHidden="0" w:uiPriority="65" w:unhideWhenUsed="0"/>
+    <w:lsdException w:name="Medium List 2 Accent 3" w:semiHidden="0" w:uiPriority="66" w:unhideWhenUsed="0"/>
+    <w:lsdException w:name="Medium Grid 1 Accent 3" w:semiHidden="0" w:uiPriority="67" w:unhideWhenUsed="0"/>
+    <w:lsdException w:name="Medium Grid 2 Accent 3" w:semiHidden="0" w:uiPriority="68" w:unhideWhenUsed="0"/>
+    <w:lsdException w:name="Medium Grid 3 Accent 3" w:semiHidden="0" w:uiPriority="69" w:unhideWhenUsed="0"/>
+    <w:lsdException w:name="Dark List Accent 3" w:semiHidden="0" w:uiPriority="70" w:unhideWhenUsed="0"/>
+    <w:lsdException w:name="Colorful Shading Accent 3" w:semiHidden="0" w:uiPriority="71" w:unhideWhenUsed="0"/>
+    <w:lsdException w:name="Colorful List Accent 3" w:semiHidden="0" w:uiPriority="72" w:unhideWhenUsed="0"/>
+    <w:lsdException w:name="Colorful Grid Accent 3" w:semiHidden="0" w:uiPriority="73" w:unhideWhenUsed="0"/>
+    <w:lsdException w:name="Light Shading Accent 4" w:semiHidden="0" w:uiPriority="60" w:unhideWhenUsed="0"/>
+    <w:lsdException w:name="Light List Accent 4" w:semiHidden="0" w:uiPriority="61" w:unhideWhenUsed="0"/>
+    <w:lsdException w:name="Light Grid Accent 4" w:semiHidden="0" w:uiPriority="62" w:unhideWhenUsed="0"/>
+    <w:lsdException w:name="Medium Shading 1 Accent 4" w:semiHidden="0" w:uiPriority="63" w:unhideWhenUsed="0"/>
+    <w:lsdException w:name="Medium Shading 2 Accent 4" w:semiHidden="0" w:uiPriority="64" w:unhideWhenUsed="0"/>
+    <w:lsdException w:name="Medium List 1 Accent 4" w:semiHidden="0" w:uiPriority="65" w:unhideWhenUsed="0"/>
+    <w:lsdException w:name="Medium List 2 Accent 4" w:semiHidden="0" w:uiPriority="66" w:unhideWhenUsed="0"/>
+    <w:lsdException w:name="Medium Grid 1 Accent 4" w:semiHidden="0" w:uiPriority="67" w:unhideWhenUsed="0"/>
+    <w:lsdException w:name="Medium Grid 2 Accent 4" w:semiHidden="0" w:uiPriority="68" w:unhideWhenUsed="0"/>
+    <w:lsdException w:name="Medium Grid 3 Accent 4" w:semiHidden="0" w:uiPriority="69" w:unhideWhenUsed="0"/>
+    <w:lsdException w:name="Dark List Accent 4" w:semiHidden="0" w:uiPriority="70" w:unhideWhenUsed="0"/>
+    <w:lsdException w:name="Colorful Shading Accent 4" w:semiHidden="0" w:uiPriority="71" w:unhideWhenUsed="0"/>
+    <w:lsdException w:name="Colorful List Accent 4" w:semiHidden="0" w:uiPriority="72" w:unhideWhenUsed="0"/>
+    <w:lsdException w:name="Colorful Grid Accent 4" w:semiHidden="0" w:uiPriority="73" w:unhideWhenUsed="0"/>
+    <w:lsdException w:name="Light Shading Accent 5" w:semiHidden="0" w:uiPriority="60" w:unhideWhenUsed="0"/>
+    <w:lsdException w:name="Light List Accent 5" w:semiHidden="0" w:uiPriority="61" w:unhideWhenUsed="0"/>
+    <w:lsdException w:name="Light Grid Accent 5" w:semiHidden="0" w:uiPriority="62" w:unhideWhenUsed="0"/>
+    <w:lsdException w:name="Medium Shading 1 Accent 5" w:semiHidden="0" w:uiPriority="63" w:unhideWhenUsed="0"/>
+    <w:lsdException w:name="Medium Shading 2 Accent 5" w:semiHidden="0" w:uiPriority="64" w:unhideWhenUsed="0"/>
+    <w:lsdException w:name="Medium List 1 Accent 5" w:semiHidden="0" w:uiPriority="65" w:unhideWhenUsed="0"/>
+    <w:lsdException w:name="Medium List 2 Accent 5" w:semiHidden="0" w:uiPriority="66" w:unhideWhenUsed="0"/>
+    <w:lsdException w:name="Medium Grid 1 Accent 5" w:semiHidden="0" w:uiPriority="67" w:unhideWhenUsed="0"/>
+    <w:lsdException w:name="Medium Grid 2 Accent 5" w:semiHidden="0" w:uiPriority="68" w:unhideWhenUsed="0"/>
+    <w:lsdException w:name="Medium Grid 3 Accent 5" w:semiHidden="0" w:uiPriority="69" w:unhideWhenUsed="0"/>
+    <w:lsdException w:name="Dark List Accent 5" w:semiHidden="0" w:uiPriority="70" w:unhideWhenUsed="0"/>
+    <w:lsdException w:name="Colorful Shading Accent 5" w:semiHidden="0" w:uiPriority="71" w:unhideWhenUsed="0"/>
+    <w:lsdException w:name="Colorful List Accent 5" w:semiHidden="0" w:uiPriority="72" w:unhideWhenUsed="0"/>
+    <w:lsdException w:name="Colorful Grid Accent 5" w:semiHidden="0" w:uiPriority="73" w:unhideWhenUsed="0"/>
+    <w:lsdException w:name="Light Shading Accent 6" w:semiHidden="0" w:uiPriority="60" w:unhideWhenUsed="0"/>
+    <w:lsdException w:name="Light List Accent 6" w:semiHidden="0" w:uiPriority="61" w:unhideWhenUsed="0"/>
+    <w:lsdException w:name="Light Grid Accent 6" w:semiHidden="0" w:uiPriority="62" w:unhideWhenUsed="0"/>
+    <w:lsdException w:name="Medium Shading 1 Accent 6" w:semiHidden="0" w:uiPriority="63" w:unhideWhenUsed="0"/>
+    <w:lsdException w:name="Medium Shading 2 Accent 6" w:semiHidden="0" w:uiPriority="64" w:unhideWhenUsed="0"/>
+    <w:lsdException w:name="Medium List 1 Accent 6" w:semiHidden="0" w:uiPriority="65" w:unhideWhenUsed="0"/>
+    <w:lsdException w:name="Medium List 2 Accent 6" w:semiHidden="0" w:uiPriority="66" w:unhideWhenUsed="0"/>
+    <w:lsdException w:name="Medium Grid 1 Accent 6" w:semiHidden="0" w:uiPriority="67" w:unhideWhenUsed="0"/>
+    <w:lsdException w:name="Medium Grid 2 Accent 6" w:semiHidden="0" w:uiPriority="68" w:unhideWhenUsed="0"/>
+    <w:lsdException w:name="Medium Grid 3 Accent 6" w:semiHidden="0" w:uiPriority="69" w:unhideWhenUsed="0"/>
+    <w:lsdException w:name="Dark List Accent 6" w:semiHidden="0" w:uiPriority="70" w:unhideWhenUsed="0"/>
+    <w:lsdException w:name="Colorful Shading Accent 6" w:semiHidden="0" w:uiPriority="71" w:unhideWhenUsed="0"/>
+    <w:lsdException w:name="Colorful List Accent 6" w:semiHidden="0" w:uiPriority="72" w:unhideWhenUsed="0"/>
+    <w:lsdException w:name="Colorful Grid Accent 6" w:semiHidden="0" w:uiPriority="73" w:unhideWhenUsed="0"/>
+    <w:lsdException w:name="Subtle Emphasis" w:semiHidden="0" w:uiPriority="19" w:unhideWhenUsed="0" w:qFormat="1"/>
+    <w:lsdException w:name="Intense Emphasis" w:semiHidden="0" w:uiPriority="21" w:unhideWhenUsed="0" w:qFormat="1"/>
+    <w:lsdException w:name="Subtle Reference" w:semiHidden="0" w:uiPriority="31" w:unhideWhenUsed="0" w:qFormat="1"/>
+    <w:lsdException w:name="Intense Reference" w:semiHidden="0" w:uiPriority="32" w:unhideWhenUsed="0" w:qFormat="1"/>
+    <w:lsdException w:name="Book Title" w:semiHidden="0" w:uiPriority="33" w:unhideWhenUsed="0" w:qFormat="1"/>
+    <w:lsdException w:name="Bibliography" w:uiPriority="37"/>
+    <w:lsdException w:name="TOC Heading" w:uiPriority="39" w:qFormat="1"/>
+  </w:latentStyles>
+  <w:style w:type="paragraph" w:default="1" w:styleId="Normal">
+    <w:name w:val="Normal"/>
+    <w:qFormat/>
+  </w:style>
+  <w:style w:type="character" w:default="1" w:styleId="DefaultParagraphFont">
+    <w:name w:val="Default Paragraph Font"/>
+    <w:uiPriority w:val="1"/>
+    <w:semiHidden/>
+    <w:unhideWhenUsed/>
+  </w:style>
+  <w:style w:type="table" w:default="1" w:styleId="TableNormal">
+    <w:name w:val="Normal Table"/>
+    <w:uiPriority w:val="99"/>
+    <w:semiHidden/>
+    <w:unhideWhenUsed/>
+    <w:tblPr>
+      <w:tblInd w:w="0" w:type="dxa"/>
+      <w:tblCellMar>
+        <w:top w:w="0" w:type="dxa"/>
+        <w:left w:w="108" w:type="dxa"/>
+        <w:bottom w:w="0" w:type="dxa"/>
+        <w:right w:w="108" w:type="dxa"/>
+      </w:tblCellMar>
+    </w:tblPr>
+  </w:style>
+  <w:style w:type="numbering" w:default="1" w:styleId="NoList">
+    <w:name w:val="No List"/>
+    <w:uiPriority w:val="99"/>
+    <w:semiHidden/>
+    <w:unhideWhenUsed/>
+  </w:style>
+</w:styles>
+</file>
+
 <file path=word/charts/chart1.xml><?xml version="1.0" encoding="utf-8"?>
 <c:chartSpace xmlns:c="http://schemas.openxmlformats.org/drawingml/2006/chart" xmlns:a="http://schemas.openxmlformats.org/drawingml/2006/main" xmlns:r="http://schemas.openxmlformats.org/officeDocument/2006/relationships">
   <c:date1904 val="0"/>
-  <c:lang val="en-US"/>
+  <c:lang val="fi-FI"/>
   <c:roundedCorners val="0"/>
   <mc:AlternateContent xmlns:mc="http://schemas.openxmlformats.org/markup-compatibility/2006">
     <mc:Choice xmlns:c14="http://schemas.microsoft.com/office/drawing/2007/8/2/chart" Requires="c14">
@@ -3741,26 +3898,6 @@
         </a:ln>
         <a:effectLst/>
       </c:spPr>
-      <c:txPr>
-        <a:bodyPr rot="0" spcFirstLastPara="1" vertOverflow="ellipsis" vert="horz" wrap="square" anchor="ctr" anchorCtr="1"/>
-        <a:lstStyle/>
-        <a:p>
-          <a:pPr>
-            <a:defRPr sz="1400" b="0" i="0" u="none" strike="noStrike" kern="1200" spc="0" baseline="0">
-              <a:solidFill>
-                <a:schemeClr val="tx1">
-                  <a:lumMod val="65000"/>
-                  <a:lumOff val="35000"/>
-                </a:schemeClr>
-              </a:solidFill>
-              <a:latin typeface="+mn-lt"/>
-              <a:ea typeface="+mn-ea"/>
-              <a:cs typeface="+mn-cs"/>
-            </a:defRPr>
-          </a:pPr>
-          <a:endParaRPr lang="fi-FI"/>
-        </a:p>
-      </c:txPr>
     </c:title>
     <c:autoTitleDeleted val="0"/>
     <c:plotArea>
@@ -3900,8 +4037,8 @@
           <c:showPercent val="0"/>
           <c:showBubbleSize val="0"/>
         </c:dLbls>
-        <c:axId val="322946624"/>
-        <c:axId val="323955200"/>
+        <c:axId val="173233664"/>
+        <c:axId val="158949376"/>
         <c:extLst>
           <c:ext xmlns:c15="http://schemas.microsoft.com/office/drawing/2012/chart" uri="{02D57815-91ED-43cb-92C2-25804820EDAC}">
             <c15:filteredScatterSeries>
@@ -4130,7 +4267,7 @@
         </c:extLst>
       </c:scatterChart>
       <c:valAx>
-        <c:axId val="322946624"/>
+        <c:axId val="173233664"/>
         <c:scaling>
           <c:orientation val="minMax"/>
         </c:scaling>
@@ -4189,26 +4326,6 @@
             </a:ln>
             <a:effectLst/>
           </c:spPr>
-          <c:txPr>
-            <a:bodyPr rot="0" spcFirstLastPara="1" vertOverflow="ellipsis" vert="horz" wrap="square" anchor="ctr" anchorCtr="1"/>
-            <a:lstStyle/>
-            <a:p>
-              <a:pPr>
-                <a:defRPr sz="1000" b="0" i="0" u="none" strike="noStrike" kern="1200" baseline="0">
-                  <a:solidFill>
-                    <a:schemeClr val="tx1">
-                      <a:lumMod val="65000"/>
-                      <a:lumOff val="35000"/>
-                    </a:schemeClr>
-                  </a:solidFill>
-                  <a:latin typeface="+mn-lt"/>
-                  <a:ea typeface="+mn-ea"/>
-                  <a:cs typeface="+mn-cs"/>
-                </a:defRPr>
-              </a:pPr>
-              <a:endParaRPr lang="fi-FI"/>
-            </a:p>
-          </c:txPr>
         </c:title>
         <c:numFmt formatCode="General" sourceLinked="1"/>
         <c:majorTickMark val="none"/>
@@ -4247,12 +4364,12 @@
             <a:endParaRPr lang="fi-FI"/>
           </a:p>
         </c:txPr>
-        <c:crossAx val="323955200"/>
+        <c:crossAx val="158949376"/>
         <c:crosses val="autoZero"/>
         <c:crossBetween val="midCat"/>
       </c:valAx>
       <c:valAx>
-        <c:axId val="323955200"/>
+        <c:axId val="158949376"/>
         <c:scaling>
           <c:orientation val="minMax"/>
         </c:scaling>
@@ -4306,26 +4423,6 @@
             </a:ln>
             <a:effectLst/>
           </c:spPr>
-          <c:txPr>
-            <a:bodyPr rot="-5400000" spcFirstLastPara="1" vertOverflow="ellipsis" vert="horz" wrap="square" anchor="ctr" anchorCtr="1"/>
-            <a:lstStyle/>
-            <a:p>
-              <a:pPr>
-                <a:defRPr sz="1000" b="0" i="0" u="none" strike="noStrike" kern="1200" baseline="0">
-                  <a:solidFill>
-                    <a:schemeClr val="tx1">
-                      <a:lumMod val="65000"/>
-                      <a:lumOff val="35000"/>
-                    </a:schemeClr>
-                  </a:solidFill>
-                  <a:latin typeface="+mn-lt"/>
-                  <a:ea typeface="+mn-ea"/>
-                  <a:cs typeface="+mn-cs"/>
-                </a:defRPr>
-              </a:pPr>
-              <a:endParaRPr lang="fi-FI"/>
-            </a:p>
-          </c:txPr>
         </c:title>
         <c:numFmt formatCode="General" sourceLinked="1"/>
         <c:majorTickMark val="none"/>
@@ -4364,7 +4461,7 @@
             <a:endParaRPr lang="fi-FI"/>
           </a:p>
         </c:txPr>
-        <c:crossAx val="322946624"/>
+        <c:crossAx val="173233664"/>
         <c:crosses val="autoZero"/>
         <c:crossBetween val="midCat"/>
       </c:valAx>
@@ -4405,7 +4502,7 @@
       <a:endParaRPr lang="fi-FI"/>
     </a:p>
   </c:txPr>
-  <c:externalData r:id="rId3">
+  <c:externalData r:id="rId1">
     <c:autoUpdate val="0"/>
   </c:externalData>
 </c:chartSpace>
@@ -4414,7 +4511,7 @@
 <file path=word/charts/chart2.xml><?xml version="1.0" encoding="utf-8"?>
 <c:chartSpace xmlns:c="http://schemas.openxmlformats.org/drawingml/2006/chart" xmlns:a="http://schemas.openxmlformats.org/drawingml/2006/main" xmlns:r="http://schemas.openxmlformats.org/officeDocument/2006/relationships">
   <c:date1904 val="0"/>
-  <c:lang val="en-US"/>
+  <c:lang val="fi-FI"/>
   <c:roundedCorners val="0"/>
   <mc:AlternateContent xmlns:mc="http://schemas.openxmlformats.org/markup-compatibility/2006">
     <mc:Choice xmlns:c14="http://schemas.microsoft.com/office/drawing/2007/8/2/chart" Requires="c14">
@@ -4464,26 +4561,6 @@
         </a:ln>
         <a:effectLst/>
       </c:spPr>
-      <c:txPr>
-        <a:bodyPr rot="0" spcFirstLastPara="1" vertOverflow="ellipsis" vert="horz" wrap="square" anchor="ctr" anchorCtr="1"/>
-        <a:lstStyle/>
-        <a:p>
-          <a:pPr>
-            <a:defRPr sz="1400" b="0" i="0" u="none" strike="noStrike" kern="1200" spc="0" baseline="0">
-              <a:solidFill>
-                <a:schemeClr val="tx1">
-                  <a:lumMod val="65000"/>
-                  <a:lumOff val="35000"/>
-                </a:schemeClr>
-              </a:solidFill>
-              <a:latin typeface="+mn-lt"/>
-              <a:ea typeface="+mn-ea"/>
-              <a:cs typeface="+mn-cs"/>
-            </a:defRPr>
-          </a:pPr>
-          <a:endParaRPr lang="fi-FI"/>
-        </a:p>
-      </c:txPr>
     </c:title>
     <c:autoTitleDeleted val="0"/>
     <c:plotArea>
@@ -4635,13 +4712,15 @@
           <c:showPercent val="0"/>
           <c:showBubbleSize val="0"/>
         </c:dLbls>
-        <c:axId val="328543152"/>
-        <c:axId val="328543712"/>
+        <c:axId val="158990336"/>
+        <c:axId val="158992640"/>
       </c:scatterChart>
       <c:valAx>
-        <c:axId val="328543152"/>
+        <c:axId val="158990336"/>
         <c:scaling>
+          <c:logBase val="10"/>
           <c:orientation val="minMax"/>
+          <c:min val="10"/>
         </c:scaling>
         <c:delete val="0"/>
         <c:axPos val="b"/>
@@ -4693,26 +4772,6 @@
             </a:ln>
             <a:effectLst/>
           </c:spPr>
-          <c:txPr>
-            <a:bodyPr rot="0" spcFirstLastPara="1" vertOverflow="ellipsis" vert="horz" wrap="square" anchor="ctr" anchorCtr="1"/>
-            <a:lstStyle/>
-            <a:p>
-              <a:pPr>
-                <a:defRPr sz="1000" b="0" i="0" u="none" strike="noStrike" kern="1200" baseline="0">
-                  <a:solidFill>
-                    <a:schemeClr val="tx1">
-                      <a:lumMod val="65000"/>
-                      <a:lumOff val="35000"/>
-                    </a:schemeClr>
-                  </a:solidFill>
-                  <a:latin typeface="+mn-lt"/>
-                  <a:ea typeface="+mn-ea"/>
-                  <a:cs typeface="+mn-cs"/>
-                </a:defRPr>
-              </a:pPr>
-              <a:endParaRPr lang="fi-FI"/>
-            </a:p>
-          </c:txPr>
         </c:title>
         <c:numFmt formatCode="General" sourceLinked="1"/>
         <c:majorTickMark val="none"/>
@@ -4751,12 +4810,12 @@
             <a:endParaRPr lang="fi-FI"/>
           </a:p>
         </c:txPr>
-        <c:crossAx val="328543712"/>
+        <c:crossAx val="158992640"/>
         <c:crosses val="autoZero"/>
         <c:crossBetween val="midCat"/>
       </c:valAx>
       <c:valAx>
-        <c:axId val="328543712"/>
+        <c:axId val="158992640"/>
         <c:scaling>
           <c:orientation val="minMax"/>
         </c:scaling>
@@ -4810,26 +4869,6 @@
             </a:ln>
             <a:effectLst/>
           </c:spPr>
-          <c:txPr>
-            <a:bodyPr rot="-5400000" spcFirstLastPara="1" vertOverflow="ellipsis" vert="horz" wrap="square" anchor="ctr" anchorCtr="1"/>
-            <a:lstStyle/>
-            <a:p>
-              <a:pPr>
-                <a:defRPr sz="1000" b="0" i="0" u="none" strike="noStrike" kern="1200" baseline="0">
-                  <a:solidFill>
-                    <a:schemeClr val="tx1">
-                      <a:lumMod val="65000"/>
-                      <a:lumOff val="35000"/>
-                    </a:schemeClr>
-                  </a:solidFill>
-                  <a:latin typeface="+mn-lt"/>
-                  <a:ea typeface="+mn-ea"/>
-                  <a:cs typeface="+mn-cs"/>
-                </a:defRPr>
-              </a:pPr>
-              <a:endParaRPr lang="fi-FI"/>
-            </a:p>
-          </c:txPr>
         </c:title>
         <c:numFmt formatCode="General" sourceLinked="1"/>
         <c:majorTickMark val="none"/>
@@ -4868,7 +4907,7 @@
             <a:endParaRPr lang="fi-FI"/>
           </a:p>
         </c:txPr>
-        <c:crossAx val="328543152"/>
+        <c:crossAx val="158990336"/>
         <c:crosses val="autoZero"/>
         <c:crossBetween val="midCat"/>
       </c:valAx>
@@ -4909,1122 +4948,10 @@
       <a:endParaRPr lang="fi-FI"/>
     </a:p>
   </c:txPr>
-  <c:externalData r:id="rId3">
+  <c:externalData r:id="rId1">
     <c:autoUpdate val="0"/>
   </c:externalData>
 </c:chartSpace>
-</file>
-
-<file path=word/charts/colors1.xml><?xml version="1.0" encoding="utf-8"?>
-<cs:colorStyle xmlns:cs="http://schemas.microsoft.com/office/drawing/2012/chartStyle" xmlns:a="http://schemas.openxmlformats.org/drawingml/2006/main" meth="cycle" id="10">
-  <a:schemeClr val="accent1"/>
-  <a:schemeClr val="accent2"/>
-  <a:schemeClr val="accent3"/>
-  <a:schemeClr val="accent4"/>
-  <a:schemeClr val="accent5"/>
-  <a:schemeClr val="accent6"/>
-  <cs:variation/>
-  <cs:variation>
-    <a:lumMod val="60000"/>
-  </cs:variation>
-  <cs:variation>
-    <a:lumMod val="80000"/>
-    <a:lumOff val="20000"/>
-  </cs:variation>
-  <cs:variation>
-    <a:lumMod val="80000"/>
-  </cs:variation>
-  <cs:variation>
-    <a:lumMod val="60000"/>
-    <a:lumOff val="40000"/>
-  </cs:variation>
-  <cs:variation>
-    <a:lumMod val="50000"/>
-  </cs:variation>
-  <cs:variation>
-    <a:lumMod val="70000"/>
-    <a:lumOff val="30000"/>
-  </cs:variation>
-  <cs:variation>
-    <a:lumMod val="70000"/>
-  </cs:variation>
-  <cs:variation>
-    <a:lumMod val="50000"/>
-    <a:lumOff val="50000"/>
-  </cs:variation>
-</cs:colorStyle>
-</file>
-
-<file path=word/charts/colors2.xml><?xml version="1.0" encoding="utf-8"?>
-<cs:colorStyle xmlns:cs="http://schemas.microsoft.com/office/drawing/2012/chartStyle" xmlns:a="http://schemas.openxmlformats.org/drawingml/2006/main" meth="cycle" id="10">
-  <a:schemeClr val="accent1"/>
-  <a:schemeClr val="accent2"/>
-  <a:schemeClr val="accent3"/>
-  <a:schemeClr val="accent4"/>
-  <a:schemeClr val="accent5"/>
-  <a:schemeClr val="accent6"/>
-  <cs:variation/>
-  <cs:variation>
-    <a:lumMod val="60000"/>
-  </cs:variation>
-  <cs:variation>
-    <a:lumMod val="80000"/>
-    <a:lumOff val="20000"/>
-  </cs:variation>
-  <cs:variation>
-    <a:lumMod val="80000"/>
-  </cs:variation>
-  <cs:variation>
-    <a:lumMod val="60000"/>
-    <a:lumOff val="40000"/>
-  </cs:variation>
-  <cs:variation>
-    <a:lumMod val="50000"/>
-  </cs:variation>
-  <cs:variation>
-    <a:lumMod val="70000"/>
-    <a:lumOff val="30000"/>
-  </cs:variation>
-  <cs:variation>
-    <a:lumMod val="70000"/>
-  </cs:variation>
-  <cs:variation>
-    <a:lumMod val="50000"/>
-    <a:lumOff val="50000"/>
-  </cs:variation>
-</cs:colorStyle>
-</file>
-
-<file path=word/charts/style1.xml><?xml version="1.0" encoding="utf-8"?>
-<cs:chartStyle xmlns:cs="http://schemas.microsoft.com/office/drawing/2012/chartStyle" xmlns:a="http://schemas.openxmlformats.org/drawingml/2006/main" id="240">
-  <cs:axisTitle>
-    <cs:lnRef idx="0"/>
-    <cs:fillRef idx="0"/>
-    <cs:effectRef idx="0"/>
-    <cs:fontRef idx="minor">
-      <a:schemeClr val="tx1">
-        <a:lumMod val="65000"/>
-        <a:lumOff val="35000"/>
-      </a:schemeClr>
-    </cs:fontRef>
-    <cs:defRPr sz="1000" kern="1200"/>
-  </cs:axisTitle>
-  <cs:categoryAxis>
-    <cs:lnRef idx="0"/>
-    <cs:fillRef idx="0"/>
-    <cs:effectRef idx="0"/>
-    <cs:fontRef idx="minor">
-      <a:schemeClr val="tx1">
-        <a:lumMod val="65000"/>
-        <a:lumOff val="35000"/>
-      </a:schemeClr>
-    </cs:fontRef>
-    <cs:spPr>
-      <a:ln w="9525" cap="flat" cmpd="sng" algn="ctr">
-        <a:solidFill>
-          <a:schemeClr val="tx1">
-            <a:lumMod val="25000"/>
-            <a:lumOff val="75000"/>
-          </a:schemeClr>
-        </a:solidFill>
-        <a:round/>
-      </a:ln>
-    </cs:spPr>
-    <cs:defRPr sz="900" kern="1200"/>
-  </cs:categoryAxis>
-  <cs:chartArea mods="allowNoFillOverride allowNoLineOverride">
-    <cs:lnRef idx="0"/>
-    <cs:fillRef idx="0"/>
-    <cs:effectRef idx="0"/>
-    <cs:fontRef idx="minor">
-      <a:schemeClr val="tx1"/>
-    </cs:fontRef>
-    <cs:spPr>
-      <a:solidFill>
-        <a:schemeClr val="bg1"/>
-      </a:solidFill>
-      <a:ln w="9525" cap="flat" cmpd="sng" algn="ctr">
-        <a:solidFill>
-          <a:schemeClr val="tx1">
-            <a:lumMod val="15000"/>
-            <a:lumOff val="85000"/>
-          </a:schemeClr>
-        </a:solidFill>
-        <a:round/>
-      </a:ln>
-    </cs:spPr>
-    <cs:defRPr sz="1000" kern="1200"/>
-  </cs:chartArea>
-  <cs:dataLabel>
-    <cs:lnRef idx="0"/>
-    <cs:fillRef idx="0"/>
-    <cs:effectRef idx="0"/>
-    <cs:fontRef idx="minor">
-      <a:schemeClr val="tx1">
-        <a:lumMod val="75000"/>
-        <a:lumOff val="25000"/>
-      </a:schemeClr>
-    </cs:fontRef>
-    <cs:defRPr sz="900" kern="1200"/>
-  </cs:dataLabel>
-  <cs:dataLabelCallout>
-    <cs:lnRef idx="0"/>
-    <cs:fillRef idx="0"/>
-    <cs:effectRef idx="0"/>
-    <cs:fontRef idx="minor">
-      <a:schemeClr val="dk1">
-        <a:lumMod val="65000"/>
-        <a:lumOff val="35000"/>
-      </a:schemeClr>
-    </cs:fontRef>
-    <cs:spPr>
-      <a:solidFill>
-        <a:schemeClr val="lt1"/>
-      </a:solidFill>
-      <a:ln>
-        <a:solidFill>
-          <a:schemeClr val="dk1">
-            <a:lumMod val="25000"/>
-            <a:lumOff val="75000"/>
-          </a:schemeClr>
-        </a:solidFill>
-      </a:ln>
-    </cs:spPr>
-    <cs:defRPr sz="900" kern="1200"/>
-    <cs:bodyPr rot="0" spcFirstLastPara="1" vertOverflow="clip" horzOverflow="clip" vert="horz" wrap="square" lIns="36576" tIns="18288" rIns="36576" bIns="18288" anchor="ctr" anchorCtr="1">
-      <a:spAutoFit/>
-    </cs:bodyPr>
-  </cs:dataLabelCallout>
-  <cs:dataPoint>
-    <cs:lnRef idx="0"/>
-    <cs:fillRef idx="1">
-      <cs:styleClr val="auto"/>
-    </cs:fillRef>
-    <cs:effectRef idx="0"/>
-    <cs:fontRef idx="minor">
-      <a:schemeClr val="tx1"/>
-    </cs:fontRef>
-  </cs:dataPoint>
-  <cs:dataPoint3D>
-    <cs:lnRef idx="0"/>
-    <cs:fillRef idx="1">
-      <cs:styleClr val="auto"/>
-    </cs:fillRef>
-    <cs:effectRef idx="0"/>
-    <cs:fontRef idx="minor">
-      <a:schemeClr val="tx1"/>
-    </cs:fontRef>
-  </cs:dataPoint3D>
-  <cs:dataPointLine>
-    <cs:lnRef idx="0">
-      <cs:styleClr val="auto"/>
-    </cs:lnRef>
-    <cs:fillRef idx="1"/>
-    <cs:effectRef idx="0"/>
-    <cs:fontRef idx="minor">
-      <a:schemeClr val="tx1"/>
-    </cs:fontRef>
-    <cs:spPr>
-      <a:ln w="19050" cap="rnd">
-        <a:solidFill>
-          <a:schemeClr val="phClr"/>
-        </a:solidFill>
-        <a:round/>
-      </a:ln>
-    </cs:spPr>
-  </cs:dataPointLine>
-  <cs:dataPointMarker>
-    <cs:lnRef idx="0">
-      <cs:styleClr val="auto"/>
-    </cs:lnRef>
-    <cs:fillRef idx="1">
-      <cs:styleClr val="auto"/>
-    </cs:fillRef>
-    <cs:effectRef idx="0"/>
-    <cs:fontRef idx="minor">
-      <a:schemeClr val="tx1"/>
-    </cs:fontRef>
-    <cs:spPr>
-      <a:ln w="9525">
-        <a:solidFill>
-          <a:schemeClr val="phClr"/>
-        </a:solidFill>
-      </a:ln>
-    </cs:spPr>
-  </cs:dataPointMarker>
-  <cs:dataPointMarkerLayout symbol="circle" size="5"/>
-  <cs:dataPointWireframe>
-    <cs:lnRef idx="0">
-      <cs:styleClr val="auto"/>
-    </cs:lnRef>
-    <cs:fillRef idx="0"/>
-    <cs:effectRef idx="0"/>
-    <cs:fontRef idx="minor">
-      <a:schemeClr val="dk1"/>
-    </cs:fontRef>
-    <cs:spPr>
-      <a:ln w="9525" cap="rnd">
-        <a:solidFill>
-          <a:schemeClr val="phClr"/>
-        </a:solidFill>
-        <a:round/>
-      </a:ln>
-    </cs:spPr>
-  </cs:dataPointWireframe>
-  <cs:dataTable>
-    <cs:lnRef idx="0"/>
-    <cs:fillRef idx="0"/>
-    <cs:effectRef idx="0"/>
-    <cs:fontRef idx="minor">
-      <a:schemeClr val="tx1">
-        <a:lumMod val="65000"/>
-        <a:lumOff val="35000"/>
-      </a:schemeClr>
-    </cs:fontRef>
-    <cs:spPr>
-      <a:noFill/>
-      <a:ln w="9525" cap="flat" cmpd="sng" algn="ctr">
-        <a:solidFill>
-          <a:schemeClr val="tx1">
-            <a:lumMod val="15000"/>
-            <a:lumOff val="85000"/>
-          </a:schemeClr>
-        </a:solidFill>
-        <a:round/>
-      </a:ln>
-    </cs:spPr>
-    <cs:defRPr sz="900" kern="1200"/>
-  </cs:dataTable>
-  <cs:downBar>
-    <cs:lnRef idx="0"/>
-    <cs:fillRef idx="0"/>
-    <cs:effectRef idx="0"/>
-    <cs:fontRef idx="minor">
-      <a:schemeClr val="tx1"/>
-    </cs:fontRef>
-    <cs:spPr>
-      <a:solidFill>
-        <a:schemeClr val="dk1">
-          <a:lumMod val="75000"/>
-          <a:lumOff val="25000"/>
-        </a:schemeClr>
-      </a:solidFill>
-      <a:ln w="9525" cap="flat" cmpd="sng" algn="ctr">
-        <a:solidFill>
-          <a:schemeClr val="tx1">
-            <a:lumMod val="65000"/>
-            <a:lumOff val="35000"/>
-          </a:schemeClr>
-        </a:solidFill>
-        <a:round/>
-      </a:ln>
-    </cs:spPr>
-  </cs:downBar>
-  <cs:dropLine>
-    <cs:lnRef idx="0"/>
-    <cs:fillRef idx="0"/>
-    <cs:effectRef idx="0"/>
-    <cs:fontRef idx="minor">
-      <a:schemeClr val="tx1"/>
-    </cs:fontRef>
-    <cs:spPr>
-      <a:ln w="9525" cap="flat" cmpd="sng" algn="ctr">
-        <a:solidFill>
-          <a:schemeClr val="tx1">
-            <a:lumMod val="35000"/>
-            <a:lumOff val="65000"/>
-          </a:schemeClr>
-        </a:solidFill>
-        <a:round/>
-      </a:ln>
-    </cs:spPr>
-  </cs:dropLine>
-  <cs:errorBar>
-    <cs:lnRef idx="0"/>
-    <cs:fillRef idx="0"/>
-    <cs:effectRef idx="0"/>
-    <cs:fontRef idx="minor">
-      <a:schemeClr val="tx1"/>
-    </cs:fontRef>
-    <cs:spPr>
-      <a:ln w="9525" cap="flat" cmpd="sng" algn="ctr">
-        <a:solidFill>
-          <a:schemeClr val="tx1">
-            <a:lumMod val="65000"/>
-            <a:lumOff val="35000"/>
-          </a:schemeClr>
-        </a:solidFill>
-        <a:round/>
-      </a:ln>
-    </cs:spPr>
-  </cs:errorBar>
-  <cs:floor>
-    <cs:lnRef idx="0"/>
-    <cs:fillRef idx="0"/>
-    <cs:effectRef idx="0"/>
-    <cs:fontRef idx="minor">
-      <a:schemeClr val="tx1"/>
-    </cs:fontRef>
-    <cs:spPr>
-      <a:noFill/>
-      <a:ln>
-        <a:noFill/>
-      </a:ln>
-    </cs:spPr>
-  </cs:floor>
-  <cs:gridlineMajor>
-    <cs:lnRef idx="0"/>
-    <cs:fillRef idx="0"/>
-    <cs:effectRef idx="0"/>
-    <cs:fontRef idx="minor">
-      <a:schemeClr val="tx1"/>
-    </cs:fontRef>
-    <cs:spPr>
-      <a:ln w="9525" cap="flat" cmpd="sng" algn="ctr">
-        <a:solidFill>
-          <a:schemeClr val="tx1">
-            <a:lumMod val="15000"/>
-            <a:lumOff val="85000"/>
-          </a:schemeClr>
-        </a:solidFill>
-        <a:round/>
-      </a:ln>
-    </cs:spPr>
-  </cs:gridlineMajor>
-  <cs:gridlineMinor>
-    <cs:lnRef idx="0"/>
-    <cs:fillRef idx="0"/>
-    <cs:effectRef idx="0"/>
-    <cs:fontRef idx="minor">
-      <a:schemeClr val="tx1"/>
-    </cs:fontRef>
-    <cs:spPr>
-      <a:ln w="9525" cap="flat" cmpd="sng" algn="ctr">
-        <a:solidFill>
-          <a:schemeClr val="tx1">
-            <a:lumMod val="5000"/>
-            <a:lumOff val="95000"/>
-          </a:schemeClr>
-        </a:solidFill>
-        <a:round/>
-      </a:ln>
-    </cs:spPr>
-  </cs:gridlineMinor>
-  <cs:hiLoLine>
-    <cs:lnRef idx="0"/>
-    <cs:fillRef idx="0"/>
-    <cs:effectRef idx="0"/>
-    <cs:fontRef idx="minor">
-      <a:schemeClr val="tx1"/>
-    </cs:fontRef>
-    <cs:spPr>
-      <a:ln w="9525" cap="flat" cmpd="sng" algn="ctr">
-        <a:solidFill>
-          <a:schemeClr val="tx1">
-            <a:lumMod val="50000"/>
-            <a:lumOff val="50000"/>
-          </a:schemeClr>
-        </a:solidFill>
-        <a:round/>
-      </a:ln>
-    </cs:spPr>
-  </cs:hiLoLine>
-  <cs:leaderLine>
-    <cs:lnRef idx="0"/>
-    <cs:fillRef idx="0"/>
-    <cs:effectRef idx="0"/>
-    <cs:fontRef idx="minor">
-      <a:schemeClr val="tx1"/>
-    </cs:fontRef>
-    <cs:spPr>
-      <a:ln w="9525" cap="flat" cmpd="sng" algn="ctr">
-        <a:solidFill>
-          <a:schemeClr val="tx1">
-            <a:lumMod val="35000"/>
-            <a:lumOff val="65000"/>
-          </a:schemeClr>
-        </a:solidFill>
-        <a:round/>
-      </a:ln>
-    </cs:spPr>
-  </cs:leaderLine>
-  <cs:legend>
-    <cs:lnRef idx="0"/>
-    <cs:fillRef idx="0"/>
-    <cs:effectRef idx="0"/>
-    <cs:fontRef idx="minor">
-      <a:schemeClr val="tx1">
-        <a:lumMod val="65000"/>
-        <a:lumOff val="35000"/>
-      </a:schemeClr>
-    </cs:fontRef>
-    <cs:defRPr sz="900" kern="1200"/>
-  </cs:legend>
-  <cs:plotArea mods="allowNoFillOverride allowNoLineOverride">
-    <cs:lnRef idx="0"/>
-    <cs:fillRef idx="0"/>
-    <cs:effectRef idx="0"/>
-    <cs:fontRef idx="minor">
-      <a:schemeClr val="tx1"/>
-    </cs:fontRef>
-  </cs:plotArea>
-  <cs:plotArea3D mods="allowNoFillOverride allowNoLineOverride">
-    <cs:lnRef idx="0"/>
-    <cs:fillRef idx="0"/>
-    <cs:effectRef idx="0"/>
-    <cs:fontRef idx="minor">
-      <a:schemeClr val="tx1"/>
-    </cs:fontRef>
-  </cs:plotArea3D>
-  <cs:seriesAxis>
-    <cs:lnRef idx="0"/>
-    <cs:fillRef idx="0"/>
-    <cs:effectRef idx="0"/>
-    <cs:fontRef idx="minor">
-      <a:schemeClr val="tx1">
-        <a:lumMod val="65000"/>
-        <a:lumOff val="35000"/>
-      </a:schemeClr>
-    </cs:fontRef>
-    <cs:defRPr sz="900" kern="1200"/>
-  </cs:seriesAxis>
-  <cs:seriesLine>
-    <cs:lnRef idx="0"/>
-    <cs:fillRef idx="0"/>
-    <cs:effectRef idx="0"/>
-    <cs:fontRef idx="minor">
-      <a:schemeClr val="tx1"/>
-    </cs:fontRef>
-    <cs:spPr>
-      <a:ln w="9525" cap="flat" cmpd="sng" algn="ctr">
-        <a:solidFill>
-          <a:schemeClr val="tx1">
-            <a:lumMod val="35000"/>
-            <a:lumOff val="65000"/>
-          </a:schemeClr>
-        </a:solidFill>
-        <a:round/>
-      </a:ln>
-    </cs:spPr>
-  </cs:seriesLine>
-  <cs:title>
-    <cs:lnRef idx="0"/>
-    <cs:fillRef idx="0"/>
-    <cs:effectRef idx="0"/>
-    <cs:fontRef idx="minor">
-      <a:schemeClr val="tx1">
-        <a:lumMod val="65000"/>
-        <a:lumOff val="35000"/>
-      </a:schemeClr>
-    </cs:fontRef>
-    <cs:defRPr sz="1400" b="0" kern="1200" spc="0" baseline="0"/>
-  </cs:title>
-  <cs:trendline>
-    <cs:lnRef idx="0">
-      <cs:styleClr val="auto"/>
-    </cs:lnRef>
-    <cs:fillRef idx="0"/>
-    <cs:effectRef idx="0"/>
-    <cs:fontRef idx="minor">
-      <a:schemeClr val="tx1"/>
-    </cs:fontRef>
-    <cs:spPr>
-      <a:ln w="19050" cap="rnd">
-        <a:solidFill>
-          <a:schemeClr val="phClr"/>
-        </a:solidFill>
-        <a:prstDash val="sysDot"/>
-      </a:ln>
-    </cs:spPr>
-  </cs:trendline>
-  <cs:trendlineLabel>
-    <cs:lnRef idx="0"/>
-    <cs:fillRef idx="0"/>
-    <cs:effectRef idx="0"/>
-    <cs:fontRef idx="minor">
-      <a:schemeClr val="tx1">
-        <a:lumMod val="65000"/>
-        <a:lumOff val="35000"/>
-      </a:schemeClr>
-    </cs:fontRef>
-    <cs:defRPr sz="900" kern="1200"/>
-  </cs:trendlineLabel>
-  <cs:upBar>
-    <cs:lnRef idx="0"/>
-    <cs:fillRef idx="0"/>
-    <cs:effectRef idx="0"/>
-    <cs:fontRef idx="minor">
-      <a:schemeClr val="tx1"/>
-    </cs:fontRef>
-    <cs:spPr>
-      <a:solidFill>
-        <a:schemeClr val="lt1"/>
-      </a:solidFill>
-      <a:ln w="9525" cap="flat" cmpd="sng" algn="ctr">
-        <a:solidFill>
-          <a:schemeClr val="tx1">
-            <a:lumMod val="65000"/>
-            <a:lumOff val="35000"/>
-          </a:schemeClr>
-        </a:solidFill>
-        <a:round/>
-      </a:ln>
-    </cs:spPr>
-  </cs:upBar>
-  <cs:valueAxis>
-    <cs:lnRef idx="0"/>
-    <cs:fillRef idx="0"/>
-    <cs:effectRef idx="0"/>
-    <cs:fontRef idx="minor">
-      <a:schemeClr val="tx1">
-        <a:lumMod val="65000"/>
-        <a:lumOff val="35000"/>
-      </a:schemeClr>
-    </cs:fontRef>
-    <cs:spPr>
-      <a:ln w="9525" cap="flat" cmpd="sng" algn="ctr">
-        <a:solidFill>
-          <a:schemeClr val="tx1">
-            <a:lumMod val="25000"/>
-            <a:lumOff val="75000"/>
-          </a:schemeClr>
-        </a:solidFill>
-        <a:round/>
-      </a:ln>
-    </cs:spPr>
-    <cs:defRPr sz="900" kern="1200"/>
-  </cs:valueAxis>
-  <cs:wall>
-    <cs:lnRef idx="0"/>
-    <cs:fillRef idx="0"/>
-    <cs:effectRef idx="0"/>
-    <cs:fontRef idx="minor">
-      <a:schemeClr val="tx1"/>
-    </cs:fontRef>
-    <cs:spPr>
-      <a:noFill/>
-      <a:ln>
-        <a:noFill/>
-      </a:ln>
-    </cs:spPr>
-  </cs:wall>
-</cs:chartStyle>
-</file>
-
-<file path=word/charts/style2.xml><?xml version="1.0" encoding="utf-8"?>
-<cs:chartStyle xmlns:cs="http://schemas.microsoft.com/office/drawing/2012/chartStyle" xmlns:a="http://schemas.openxmlformats.org/drawingml/2006/main" id="240">
-  <cs:axisTitle>
-    <cs:lnRef idx="0"/>
-    <cs:fillRef idx="0"/>
-    <cs:effectRef idx="0"/>
-    <cs:fontRef idx="minor">
-      <a:schemeClr val="tx1">
-        <a:lumMod val="65000"/>
-        <a:lumOff val="35000"/>
-      </a:schemeClr>
-    </cs:fontRef>
-    <cs:defRPr sz="1000" kern="1200"/>
-  </cs:axisTitle>
-  <cs:categoryAxis>
-    <cs:lnRef idx="0"/>
-    <cs:fillRef idx="0"/>
-    <cs:effectRef idx="0"/>
-    <cs:fontRef idx="minor">
-      <a:schemeClr val="tx1">
-        <a:lumMod val="65000"/>
-        <a:lumOff val="35000"/>
-      </a:schemeClr>
-    </cs:fontRef>
-    <cs:spPr>
-      <a:ln w="9525" cap="flat" cmpd="sng" algn="ctr">
-        <a:solidFill>
-          <a:schemeClr val="tx1">
-            <a:lumMod val="25000"/>
-            <a:lumOff val="75000"/>
-          </a:schemeClr>
-        </a:solidFill>
-        <a:round/>
-      </a:ln>
-    </cs:spPr>
-    <cs:defRPr sz="900" kern="1200"/>
-  </cs:categoryAxis>
-  <cs:chartArea mods="allowNoFillOverride allowNoLineOverride">
-    <cs:lnRef idx="0"/>
-    <cs:fillRef idx="0"/>
-    <cs:effectRef idx="0"/>
-    <cs:fontRef idx="minor">
-      <a:schemeClr val="tx1"/>
-    </cs:fontRef>
-    <cs:spPr>
-      <a:solidFill>
-        <a:schemeClr val="bg1"/>
-      </a:solidFill>
-      <a:ln w="9525" cap="flat" cmpd="sng" algn="ctr">
-        <a:solidFill>
-          <a:schemeClr val="tx1">
-            <a:lumMod val="15000"/>
-            <a:lumOff val="85000"/>
-          </a:schemeClr>
-        </a:solidFill>
-        <a:round/>
-      </a:ln>
-    </cs:spPr>
-    <cs:defRPr sz="1000" kern="1200"/>
-  </cs:chartArea>
-  <cs:dataLabel>
-    <cs:lnRef idx="0"/>
-    <cs:fillRef idx="0"/>
-    <cs:effectRef idx="0"/>
-    <cs:fontRef idx="minor">
-      <a:schemeClr val="tx1">
-        <a:lumMod val="75000"/>
-        <a:lumOff val="25000"/>
-      </a:schemeClr>
-    </cs:fontRef>
-    <cs:defRPr sz="900" kern="1200"/>
-  </cs:dataLabel>
-  <cs:dataLabelCallout>
-    <cs:lnRef idx="0"/>
-    <cs:fillRef idx="0"/>
-    <cs:effectRef idx="0"/>
-    <cs:fontRef idx="minor">
-      <a:schemeClr val="dk1">
-        <a:lumMod val="65000"/>
-        <a:lumOff val="35000"/>
-      </a:schemeClr>
-    </cs:fontRef>
-    <cs:spPr>
-      <a:solidFill>
-        <a:schemeClr val="lt1"/>
-      </a:solidFill>
-      <a:ln>
-        <a:solidFill>
-          <a:schemeClr val="dk1">
-            <a:lumMod val="25000"/>
-            <a:lumOff val="75000"/>
-          </a:schemeClr>
-        </a:solidFill>
-      </a:ln>
-    </cs:spPr>
-    <cs:defRPr sz="900" kern="1200"/>
-    <cs:bodyPr rot="0" spcFirstLastPara="1" vertOverflow="clip" horzOverflow="clip" vert="horz" wrap="square" lIns="36576" tIns="18288" rIns="36576" bIns="18288" anchor="ctr" anchorCtr="1">
-      <a:spAutoFit/>
-    </cs:bodyPr>
-  </cs:dataLabelCallout>
-  <cs:dataPoint>
-    <cs:lnRef idx="0"/>
-    <cs:fillRef idx="1">
-      <cs:styleClr val="auto"/>
-    </cs:fillRef>
-    <cs:effectRef idx="0"/>
-    <cs:fontRef idx="minor">
-      <a:schemeClr val="tx1"/>
-    </cs:fontRef>
-  </cs:dataPoint>
-  <cs:dataPoint3D>
-    <cs:lnRef idx="0"/>
-    <cs:fillRef idx="1">
-      <cs:styleClr val="auto"/>
-    </cs:fillRef>
-    <cs:effectRef idx="0"/>
-    <cs:fontRef idx="minor">
-      <a:schemeClr val="tx1"/>
-    </cs:fontRef>
-  </cs:dataPoint3D>
-  <cs:dataPointLine>
-    <cs:lnRef idx="0">
-      <cs:styleClr val="auto"/>
-    </cs:lnRef>
-    <cs:fillRef idx="1"/>
-    <cs:effectRef idx="0"/>
-    <cs:fontRef idx="minor">
-      <a:schemeClr val="tx1"/>
-    </cs:fontRef>
-    <cs:spPr>
-      <a:ln w="19050" cap="rnd">
-        <a:solidFill>
-          <a:schemeClr val="phClr"/>
-        </a:solidFill>
-        <a:round/>
-      </a:ln>
-    </cs:spPr>
-  </cs:dataPointLine>
-  <cs:dataPointMarker>
-    <cs:lnRef idx="0">
-      <cs:styleClr val="auto"/>
-    </cs:lnRef>
-    <cs:fillRef idx="1">
-      <cs:styleClr val="auto"/>
-    </cs:fillRef>
-    <cs:effectRef idx="0"/>
-    <cs:fontRef idx="minor">
-      <a:schemeClr val="tx1"/>
-    </cs:fontRef>
-    <cs:spPr>
-      <a:ln w="9525">
-        <a:solidFill>
-          <a:schemeClr val="phClr"/>
-        </a:solidFill>
-      </a:ln>
-    </cs:spPr>
-  </cs:dataPointMarker>
-  <cs:dataPointMarkerLayout symbol="circle" size="5"/>
-  <cs:dataPointWireframe>
-    <cs:lnRef idx="0">
-      <cs:styleClr val="auto"/>
-    </cs:lnRef>
-    <cs:fillRef idx="0"/>
-    <cs:effectRef idx="0"/>
-    <cs:fontRef idx="minor">
-      <a:schemeClr val="dk1"/>
-    </cs:fontRef>
-    <cs:spPr>
-      <a:ln w="9525" cap="rnd">
-        <a:solidFill>
-          <a:schemeClr val="phClr"/>
-        </a:solidFill>
-        <a:round/>
-      </a:ln>
-    </cs:spPr>
-  </cs:dataPointWireframe>
-  <cs:dataTable>
-    <cs:lnRef idx="0"/>
-    <cs:fillRef idx="0"/>
-    <cs:effectRef idx="0"/>
-    <cs:fontRef idx="minor">
-      <a:schemeClr val="tx1">
-        <a:lumMod val="65000"/>
-        <a:lumOff val="35000"/>
-      </a:schemeClr>
-    </cs:fontRef>
-    <cs:spPr>
-      <a:noFill/>
-      <a:ln w="9525" cap="flat" cmpd="sng" algn="ctr">
-        <a:solidFill>
-          <a:schemeClr val="tx1">
-            <a:lumMod val="15000"/>
-            <a:lumOff val="85000"/>
-          </a:schemeClr>
-        </a:solidFill>
-        <a:round/>
-      </a:ln>
-    </cs:spPr>
-    <cs:defRPr sz="900" kern="1200"/>
-  </cs:dataTable>
-  <cs:downBar>
-    <cs:lnRef idx="0"/>
-    <cs:fillRef idx="0"/>
-    <cs:effectRef idx="0"/>
-    <cs:fontRef idx="minor">
-      <a:schemeClr val="tx1"/>
-    </cs:fontRef>
-    <cs:spPr>
-      <a:solidFill>
-        <a:schemeClr val="dk1">
-          <a:lumMod val="75000"/>
-          <a:lumOff val="25000"/>
-        </a:schemeClr>
-      </a:solidFill>
-      <a:ln w="9525" cap="flat" cmpd="sng" algn="ctr">
-        <a:solidFill>
-          <a:schemeClr val="tx1">
-            <a:lumMod val="65000"/>
-            <a:lumOff val="35000"/>
-          </a:schemeClr>
-        </a:solidFill>
-        <a:round/>
-      </a:ln>
-    </cs:spPr>
-  </cs:downBar>
-  <cs:dropLine>
-    <cs:lnRef idx="0"/>
-    <cs:fillRef idx="0"/>
-    <cs:effectRef idx="0"/>
-    <cs:fontRef idx="minor">
-      <a:schemeClr val="tx1"/>
-    </cs:fontRef>
-    <cs:spPr>
-      <a:ln w="9525" cap="flat" cmpd="sng" algn="ctr">
-        <a:solidFill>
-          <a:schemeClr val="tx1">
-            <a:lumMod val="35000"/>
-            <a:lumOff val="65000"/>
-          </a:schemeClr>
-        </a:solidFill>
-        <a:round/>
-      </a:ln>
-    </cs:spPr>
-  </cs:dropLine>
-  <cs:errorBar>
-    <cs:lnRef idx="0"/>
-    <cs:fillRef idx="0"/>
-    <cs:effectRef idx="0"/>
-    <cs:fontRef idx="minor">
-      <a:schemeClr val="tx1"/>
-    </cs:fontRef>
-    <cs:spPr>
-      <a:ln w="9525" cap="flat" cmpd="sng" algn="ctr">
-        <a:solidFill>
-          <a:schemeClr val="tx1">
-            <a:lumMod val="65000"/>
-            <a:lumOff val="35000"/>
-          </a:schemeClr>
-        </a:solidFill>
-        <a:round/>
-      </a:ln>
-    </cs:spPr>
-  </cs:errorBar>
-  <cs:floor>
-    <cs:lnRef idx="0"/>
-    <cs:fillRef idx="0"/>
-    <cs:effectRef idx="0"/>
-    <cs:fontRef idx="minor">
-      <a:schemeClr val="tx1"/>
-    </cs:fontRef>
-    <cs:spPr>
-      <a:noFill/>
-      <a:ln>
-        <a:noFill/>
-      </a:ln>
-    </cs:spPr>
-  </cs:floor>
-  <cs:gridlineMajor>
-    <cs:lnRef idx="0"/>
-    <cs:fillRef idx="0"/>
-    <cs:effectRef idx="0"/>
-    <cs:fontRef idx="minor">
-      <a:schemeClr val="tx1"/>
-    </cs:fontRef>
-    <cs:spPr>
-      <a:ln w="9525" cap="flat" cmpd="sng" algn="ctr">
-        <a:solidFill>
-          <a:schemeClr val="tx1">
-            <a:lumMod val="15000"/>
-            <a:lumOff val="85000"/>
-          </a:schemeClr>
-        </a:solidFill>
-        <a:round/>
-      </a:ln>
-    </cs:spPr>
-  </cs:gridlineMajor>
-  <cs:gridlineMinor>
-    <cs:lnRef idx="0"/>
-    <cs:fillRef idx="0"/>
-    <cs:effectRef idx="0"/>
-    <cs:fontRef idx="minor">
-      <a:schemeClr val="tx1"/>
-    </cs:fontRef>
-    <cs:spPr>
-      <a:ln w="9525" cap="flat" cmpd="sng" algn="ctr">
-        <a:solidFill>
-          <a:schemeClr val="tx1">
-            <a:lumMod val="5000"/>
-            <a:lumOff val="95000"/>
-          </a:schemeClr>
-        </a:solidFill>
-        <a:round/>
-      </a:ln>
-    </cs:spPr>
-  </cs:gridlineMinor>
-  <cs:hiLoLine>
-    <cs:lnRef idx="0"/>
-    <cs:fillRef idx="0"/>
-    <cs:effectRef idx="0"/>
-    <cs:fontRef idx="minor">
-      <a:schemeClr val="tx1"/>
-    </cs:fontRef>
-    <cs:spPr>
-      <a:ln w="9525" cap="flat" cmpd="sng" algn="ctr">
-        <a:solidFill>
-          <a:schemeClr val="tx1">
-            <a:lumMod val="50000"/>
-            <a:lumOff val="50000"/>
-          </a:schemeClr>
-        </a:solidFill>
-        <a:round/>
-      </a:ln>
-    </cs:spPr>
-  </cs:hiLoLine>
-  <cs:leaderLine>
-    <cs:lnRef idx="0"/>
-    <cs:fillRef idx="0"/>
-    <cs:effectRef idx="0"/>
-    <cs:fontRef idx="minor">
-      <a:schemeClr val="tx1"/>
-    </cs:fontRef>
-    <cs:spPr>
-      <a:ln w="9525" cap="flat" cmpd="sng" algn="ctr">
-        <a:solidFill>
-          <a:schemeClr val="tx1">
-            <a:lumMod val="35000"/>
-            <a:lumOff val="65000"/>
-          </a:schemeClr>
-        </a:solidFill>
-        <a:round/>
-      </a:ln>
-    </cs:spPr>
-  </cs:leaderLine>
-  <cs:legend>
-    <cs:lnRef idx="0"/>
-    <cs:fillRef idx="0"/>
-    <cs:effectRef idx="0"/>
-    <cs:fontRef idx="minor">
-      <a:schemeClr val="tx1">
-        <a:lumMod val="65000"/>
-        <a:lumOff val="35000"/>
-      </a:schemeClr>
-    </cs:fontRef>
-    <cs:defRPr sz="900" kern="1200"/>
-  </cs:legend>
-  <cs:plotArea mods="allowNoFillOverride allowNoLineOverride">
-    <cs:lnRef idx="0"/>
-    <cs:fillRef idx="0"/>
-    <cs:effectRef idx="0"/>
-    <cs:fontRef idx="minor">
-      <a:schemeClr val="tx1"/>
-    </cs:fontRef>
-  </cs:plotArea>
-  <cs:plotArea3D mods="allowNoFillOverride allowNoLineOverride">
-    <cs:lnRef idx="0"/>
-    <cs:fillRef idx="0"/>
-    <cs:effectRef idx="0"/>
-    <cs:fontRef idx="minor">
-      <a:schemeClr val="tx1"/>
-    </cs:fontRef>
-  </cs:plotArea3D>
-  <cs:seriesAxis>
-    <cs:lnRef idx="0"/>
-    <cs:fillRef idx="0"/>
-    <cs:effectRef idx="0"/>
-    <cs:fontRef idx="minor">
-      <a:schemeClr val="tx1">
-        <a:lumMod val="65000"/>
-        <a:lumOff val="35000"/>
-      </a:schemeClr>
-    </cs:fontRef>
-    <cs:defRPr sz="900" kern="1200"/>
-  </cs:seriesAxis>
-  <cs:seriesLine>
-    <cs:lnRef idx="0"/>
-    <cs:fillRef idx="0"/>
-    <cs:effectRef idx="0"/>
-    <cs:fontRef idx="minor">
-      <a:schemeClr val="tx1"/>
-    </cs:fontRef>
-    <cs:spPr>
-      <a:ln w="9525" cap="flat" cmpd="sng" algn="ctr">
-        <a:solidFill>
-          <a:schemeClr val="tx1">
-            <a:lumMod val="35000"/>
-            <a:lumOff val="65000"/>
-          </a:schemeClr>
-        </a:solidFill>
-        <a:round/>
-      </a:ln>
-    </cs:spPr>
-  </cs:seriesLine>
-  <cs:title>
-    <cs:lnRef idx="0"/>
-    <cs:fillRef idx="0"/>
-    <cs:effectRef idx="0"/>
-    <cs:fontRef idx="minor">
-      <a:schemeClr val="tx1">
-        <a:lumMod val="65000"/>
-        <a:lumOff val="35000"/>
-      </a:schemeClr>
-    </cs:fontRef>
-    <cs:defRPr sz="1400" b="0" kern="1200" spc="0" baseline="0"/>
-  </cs:title>
-  <cs:trendline>
-    <cs:lnRef idx="0">
-      <cs:styleClr val="auto"/>
-    </cs:lnRef>
-    <cs:fillRef idx="0"/>
-    <cs:effectRef idx="0"/>
-    <cs:fontRef idx="minor">
-      <a:schemeClr val="tx1"/>
-    </cs:fontRef>
-    <cs:spPr>
-      <a:ln w="19050" cap="rnd">
-        <a:solidFill>
-          <a:schemeClr val="phClr"/>
-        </a:solidFill>
-        <a:prstDash val="sysDot"/>
-      </a:ln>
-    </cs:spPr>
-  </cs:trendline>
-  <cs:trendlineLabel>
-    <cs:lnRef idx="0"/>
-    <cs:fillRef idx="0"/>
-    <cs:effectRef idx="0"/>
-    <cs:fontRef idx="minor">
-      <a:schemeClr val="tx1">
-        <a:lumMod val="65000"/>
-        <a:lumOff val="35000"/>
-      </a:schemeClr>
-    </cs:fontRef>
-    <cs:defRPr sz="900" kern="1200"/>
-  </cs:trendlineLabel>
-  <cs:upBar>
-    <cs:lnRef idx="0"/>
-    <cs:fillRef idx="0"/>
-    <cs:effectRef idx="0"/>
-    <cs:fontRef idx="minor">
-      <a:schemeClr val="tx1"/>
-    </cs:fontRef>
-    <cs:spPr>
-      <a:solidFill>
-        <a:schemeClr val="lt1"/>
-      </a:solidFill>
-      <a:ln w="9525" cap="flat" cmpd="sng" algn="ctr">
-        <a:solidFill>
-          <a:schemeClr val="tx1">
-            <a:lumMod val="65000"/>
-            <a:lumOff val="35000"/>
-          </a:schemeClr>
-        </a:solidFill>
-        <a:round/>
-      </a:ln>
-    </cs:spPr>
-  </cs:upBar>
-  <cs:valueAxis>
-    <cs:lnRef idx="0"/>
-    <cs:fillRef idx="0"/>
-    <cs:effectRef idx="0"/>
-    <cs:fontRef idx="minor">
-      <a:schemeClr val="tx1">
-        <a:lumMod val="65000"/>
-        <a:lumOff val="35000"/>
-      </a:schemeClr>
-    </cs:fontRef>
-    <cs:spPr>
-      <a:ln w="9525" cap="flat" cmpd="sng" algn="ctr">
-        <a:solidFill>
-          <a:schemeClr val="tx1">
-            <a:lumMod val="25000"/>
-            <a:lumOff val="75000"/>
-          </a:schemeClr>
-        </a:solidFill>
-        <a:round/>
-      </a:ln>
-    </cs:spPr>
-    <cs:defRPr sz="900" kern="1200"/>
-  </cs:valueAxis>
-  <cs:wall>
-    <cs:lnRef idx="0"/>
-    <cs:fillRef idx="0"/>
-    <cs:effectRef idx="0"/>
-    <cs:fontRef idx="minor">
-      <a:schemeClr val="tx1"/>
-    </cs:fontRef>
-    <cs:spPr>
-      <a:noFill/>
-      <a:ln>
-        <a:noFill/>
-      </a:ln>
-    </cs:spPr>
-  </cs:wall>
-</cs:chartStyle>
 </file>
 
 <file path=word/theme/theme1.xml><?xml version="1.0" encoding="utf-8"?>
@@ -6282,7 +5209,7 @@
   <a:extraClrSchemeLst/>
   <a:extLst>
     <a:ext uri="{05A4C25C-085E-4340-85A3-A5531E510DB2}">
-      <thm15:themeFamily xmlns:thm15="http://schemas.microsoft.com/office/thememl/2012/main" name="Office Theme" id="{62F939B6-93AF-4DB8-9C6B-D6C7DFDC589F}" vid="{4A3C46E8-61CC-4603-A589-7422A47A8E4A}"/>
+      <thm15:themeFamily xmlns:thm15="http://schemas.microsoft.com/office/thememl/2012/main" xmlns="" name="Office Theme" id="{62F939B6-93AF-4DB8-9C6B-D6C7DFDC589F}" vid="{4A3C46E8-61CC-4603-A589-7422A47A8E4A}"/>
     </a:ext>
   </a:extLst>
 </a:theme>
@@ -6293,7 +5220,7 @@
 </file>
 
 <file path=customXml/itemProps1.xml><?xml version="1.0" encoding="utf-8"?>
-<ds:datastoreItem xmlns:ds="http://schemas.openxmlformats.org/officeDocument/2006/customXml" ds:itemID="{816AFC2E-9A4B-47E3-99E1-6AEFA24E6EE2}">
+<ds:datastoreItem xmlns:ds="http://schemas.openxmlformats.org/officeDocument/2006/customXml" ds:itemID="{8043BC38-50EC-4677-AEA8-7924F9BDC180}">
   <ds:schemaRefs>
     <ds:schemaRef ds:uri="http://schemas.openxmlformats.org/officeDocument/2006/bibliography"/>
   </ds:schemaRefs>

</xml_diff>

<commit_message>
tl dl; and resurrect to die again
</commit_message>
<xml_diff>
--- a/Pelin algoritmit.docx
+++ b/Pelin algoritmit.docx
@@ -1,6 +1,6 @@
 
 <file path=word/document.xml><?xml version="1.0" encoding="utf-8"?>
-<w:document xmlns:wpc="http://schemas.microsoft.com/office/word/2010/wordprocessingCanvas" xmlns:mc="http://schemas.openxmlformats.org/markup-compatibility/2006" xmlns:o="urn:schemas-microsoft-com:office:office" xmlns:r="http://schemas.openxmlformats.org/officeDocument/2006/relationships" xmlns:m="http://schemas.openxmlformats.org/officeDocument/2006/math" xmlns:v="urn:schemas-microsoft-com:vml" xmlns:wp14="http://schemas.microsoft.com/office/word/2010/wordprocessingDrawing" xmlns:wp="http://schemas.openxmlformats.org/drawingml/2006/wordprocessingDrawing" xmlns:w10="urn:schemas-microsoft-com:office:word" xmlns:w="http://schemas.openxmlformats.org/wordprocessingml/2006/main" xmlns:w14="http://schemas.microsoft.com/office/word/2010/wordml" xmlns:wpg="http://schemas.microsoft.com/office/word/2010/wordprocessingGroup" xmlns:wpi="http://schemas.microsoft.com/office/word/2010/wordprocessingInk" xmlns:wne="http://schemas.microsoft.com/office/word/2006/wordml" xmlns:wps="http://schemas.microsoft.com/office/word/2010/wordprocessingShape" mc:Ignorable="w14 wp14">
+<w:document xmlns:wpc="http://schemas.microsoft.com/office/word/2010/wordprocessingCanvas" xmlns:mc="http://schemas.openxmlformats.org/markup-compatibility/2006" xmlns:o="urn:schemas-microsoft-com:office:office" xmlns:r="http://schemas.openxmlformats.org/officeDocument/2006/relationships" xmlns:m="http://schemas.openxmlformats.org/officeDocument/2006/math" xmlns:v="urn:schemas-microsoft-com:vml" xmlns:wp14="http://schemas.microsoft.com/office/word/2010/wordprocessingDrawing" xmlns:wp="http://schemas.openxmlformats.org/drawingml/2006/wordprocessingDrawing" xmlns:w10="urn:schemas-microsoft-com:office:word" xmlns:w="http://schemas.openxmlformats.org/wordprocessingml/2006/main" xmlns:w14="http://schemas.microsoft.com/office/word/2010/wordml" xmlns:w15="http://schemas.microsoft.com/office/word/2012/wordml" xmlns:wpg="http://schemas.microsoft.com/office/word/2010/wordprocessingGroup" xmlns:wpi="http://schemas.microsoft.com/office/word/2010/wordprocessingInk" xmlns:wne="http://schemas.microsoft.com/office/word/2006/wordml" xmlns:wps="http://schemas.microsoft.com/office/word/2010/wordprocessingShape" mc:Ignorable="w14 w15 wp14">
   <w:body>
     <w:p>
       <w:pPr>
@@ -262,7 +262,7 @@
                     </pic:cNvPicPr>
                   </pic:nvPicPr>
                   <pic:blipFill>
-                    <a:blip r:embed="rId9" cstate="print">
+                    <a:blip r:embed="rId8" cstate="print">
                       <a:extLst>
                         <a:ext uri="{28A0092B-C50C-407E-A947-70E740481C1C}">
                           <a14:useLocalDpi xmlns:a14="http://schemas.microsoft.com/office/drawing/2010/main" val="0"/>
@@ -332,7 +332,7 @@
                     </pic:cNvPicPr>
                   </pic:nvPicPr>
                   <pic:blipFill>
-                    <a:blip r:embed="rId9" cstate="print">
+                    <a:blip r:embed="rId8" cstate="print">
                       <a:extLst>
                         <a:ext uri="{28A0092B-C50C-407E-A947-70E740481C1C}">
                           <a14:useLocalDpi xmlns:a14="http://schemas.microsoft.com/office/drawing/2010/main" val="0"/>
@@ -384,8 +384,8 @@
     <w:p>
       <w:pPr>
         <w:sectPr>
-          <w:headerReference w:type="default" r:id="rId10"/>
-          <w:footerReference w:type="default" r:id="rId11"/>
+          <w:headerReference w:type="default" r:id="rId9"/>
+          <w:footerReference w:type="default" r:id="rId10"/>
           <w:pgSz w:w="11906" w:h="16838"/>
           <w:pgMar w:top="1134" w:right="1134" w:bottom="1134" w:left="1134" w:header="709" w:footer="709" w:gutter="0"/>
           <w:cols w:space="708"/>
@@ -1080,7 +1080,7 @@
                     <pic:cNvPicPr/>
                   </pic:nvPicPr>
                   <pic:blipFill>
-                    <a:blip r:embed="rId12" cstate="print"/>
+                    <a:blip r:embed="rId11" cstate="print"/>
                     <a:stretch>
                       <a:fillRect/>
                     </a:stretch>
@@ -1108,14 +1108,30 @@
       <w:r>
         <w:t xml:space="preserve">Kuva </w:t>
       </w:r>
-      <w:fldSimple w:instr=" SEQ Kuva \* ARABIC ">
-        <w:r>
-          <w:rPr>
-            <w:noProof/>
-          </w:rPr>
-          <w:t>1</w:t>
-        </w:r>
-      </w:fldSimple>
+      <w:r>
+        <w:fldChar w:fldCharType="begin"/>
+      </w:r>
+      <w:r>
+        <w:instrText xml:space="preserve"> SEQ Kuva \* ARA</w:instrText>
+      </w:r>
+      <w:r>
+        <w:instrText xml:space="preserve">BIC </w:instrText>
+      </w:r>
+      <w:r>
+        <w:fldChar w:fldCharType="separate"/>
+      </w:r>
+      <w:r>
+        <w:rPr>
+          <w:noProof/>
+        </w:rPr>
+        <w:t>1</w:t>
+      </w:r>
+      <w:r>
+        <w:rPr>
+          <w:noProof/>
+        </w:rPr>
+        <w:fldChar w:fldCharType="end"/>
+      </w:r>
       <w:r>
         <w:t xml:space="preserve"> </w:t>
       </w:r>
@@ -1535,7 +1551,35 @@
         <w:rPr>
           <w:lang w:val="en-US"/>
         </w:rPr>
-        <w:t xml:space="preserve"> i = 0; i &lt; </w:t>
+        <w:t xml:space="preserve"> </w:t>
+      </w:r>
+      <w:proofErr w:type="spellStart"/>
+      <w:r>
+        <w:rPr>
+          <w:lang w:val="en-US"/>
+        </w:rPr>
+        <w:t>i</w:t>
+      </w:r>
+      <w:proofErr w:type="spellEnd"/>
+      <w:r>
+        <w:rPr>
+          <w:lang w:val="en-US"/>
+        </w:rPr>
+        <w:t xml:space="preserve"> = 0; </w:t>
+      </w:r>
+      <w:proofErr w:type="spellStart"/>
+      <w:r>
+        <w:rPr>
+          <w:lang w:val="en-US"/>
+        </w:rPr>
+        <w:t>i</w:t>
+      </w:r>
+      <w:proofErr w:type="spellEnd"/>
+      <w:r>
+        <w:rPr>
+          <w:lang w:val="en-US"/>
+        </w:rPr>
+        <w:t xml:space="preserve"> &lt; </w:t>
       </w:r>
       <w:proofErr w:type="spellStart"/>
       <w:r>
@@ -1563,7 +1607,21 @@
         <w:rPr>
           <w:lang w:val="en-US"/>
         </w:rPr>
-        <w:t>].size(); ++i)</w:t>
+        <w:t>].size(); ++</w:t>
+      </w:r>
+      <w:proofErr w:type="spellStart"/>
+      <w:r>
+        <w:rPr>
+          <w:lang w:val="en-US"/>
+        </w:rPr>
+        <w:t>i</w:t>
+      </w:r>
+      <w:proofErr w:type="spellEnd"/>
+      <w:r>
+        <w:rPr>
+          <w:lang w:val="en-US"/>
+        </w:rPr>
+        <w:t>)</w:t>
       </w:r>
     </w:p>
     <w:p>
@@ -1626,7 +1684,7 @@
                     </pic:cNvPicPr>
                   </pic:nvPicPr>
                   <pic:blipFill>
-                    <a:blip r:embed="rId13">
+                    <a:blip r:embed="rId12">
                       <a:extLst>
                         <a:ext uri="{28A0092B-C50C-407E-A947-70E740481C1C}">
                           <a14:useLocalDpi xmlns:a14="http://schemas.microsoft.com/office/drawing/2010/main" val="0"/>
@@ -1665,27 +1723,14 @@
       <w:r>
         <w:t xml:space="preserve">Kuva </w:t>
       </w:r>
-      <w:r>
-        <w:fldChar w:fldCharType="begin"/>
-      </w:r>
-      <w:r>
-        <w:instrText xml:space="preserve"> SEQ Kuva \* ARABIC </w:instrText>
-      </w:r>
-      <w:r>
-        <w:fldChar w:fldCharType="separate"/>
-      </w:r>
-      <w:r>
-        <w:rPr>
-          <w:noProof/>
-        </w:rPr>
-        <w:t>2</w:t>
-      </w:r>
-      <w:r>
-        <w:rPr>
-          <w:noProof/>
-        </w:rPr>
-        <w:fldChar w:fldCharType="end"/>
-      </w:r>
+      <w:fldSimple w:instr=" SEQ Kuva \* ARABIC ">
+        <w:r>
+          <w:rPr>
+            <w:noProof/>
+          </w:rPr>
+          <w:t>2</w:t>
+        </w:r>
+      </w:fldSimple>
     </w:p>
     <w:p>
       <w:r>
@@ -1768,7 +1813,7 @@
                     </pic:cNvPicPr>
                   </pic:nvPicPr>
                   <pic:blipFill>
-                    <a:blip r:embed="rId14">
+                    <a:blip r:embed="rId13">
                       <a:extLst>
                         <a:ext uri="{28A0092B-C50C-407E-A947-70E740481C1C}">
                           <a14:useLocalDpi xmlns:a14="http://schemas.microsoft.com/office/drawing/2010/main" val="0"/>
@@ -1807,27 +1852,14 @@
       <w:r>
         <w:t xml:space="preserve">Kuva </w:t>
       </w:r>
-      <w:r>
-        <w:fldChar w:fldCharType="begin"/>
-      </w:r>
-      <w:r>
-        <w:instrText xml:space="preserve"> SEQ Kuva \* ARABIC </w:instrText>
-      </w:r>
-      <w:r>
-        <w:fldChar w:fldCharType="separate"/>
-      </w:r>
-      <w:r>
-        <w:rPr>
-          <w:noProof/>
-        </w:rPr>
-        <w:t>3</w:t>
-      </w:r>
-      <w:r>
-        <w:rPr>
-          <w:noProof/>
-        </w:rPr>
-        <w:fldChar w:fldCharType="end"/>
-      </w:r>
+      <w:fldSimple w:instr=" SEQ Kuva \* ARABIC ">
+        <w:r>
+          <w:rPr>
+            <w:noProof/>
+          </w:rPr>
+          <w:t>3</w:t>
+        </w:r>
+      </w:fldSimple>
       <w:r>
         <w:t xml:space="preserve"> FPS mittari</w:t>
       </w:r>
@@ -1866,7 +1898,7 @@
         <w:pStyle w:val="BodyText"/>
       </w:pPr>
       <w:r>
-        <w:object w:dxaOrig="7858" w:dyaOrig="5238">
+        <w:object w:dxaOrig="7858" w:dyaOrig="5529">
           <v:shapetype id="_x0000_t75" coordsize="21600,21600" o:spt="75" o:preferrelative="t" path="m@4@5l@4@11@9@11@9@5xe" filled="f" stroked="f">
             <v:stroke joinstyle="miter"/>
             <v:formulas>
@@ -1886,10 +1918,10 @@
             <v:path o:extrusionok="f" gradientshapeok="t" o:connecttype="rect"/>
             <o:lock v:ext="edit" aspectratio="t"/>
           </v:shapetype>
-          <v:shape id="_x0000_i1025" type="#_x0000_t75" style="width:393pt;height:261.75pt" o:ole="">
-            <v:imagedata r:id="rId15" o:title=""/>
+          <v:shape id="_x0000_i1025" type="#_x0000_t75" style="width:393pt;height:276pt" o:ole="">
+            <v:imagedata r:id="rId14" o:title=""/>
           </v:shape>
-          <o:OLEObject Type="Embed" ProgID="Excel.Sheet.12" ShapeID="_x0000_i1025" DrawAspect="Content" ObjectID="_1479145424" r:id="rId16"/>
+          <o:OLEObject Type="Embed" ProgID="Excel.Sheet.12" ShapeID="_x0000_i1025" DrawAspect="Content" ObjectID="_1479149801" r:id="rId15"/>
         </w:object>
       </w:r>
     </w:p>
@@ -1915,10 +1947,48 @@
           <w:lang w:eastAsia="fi-FI"/>
         </w:rPr>
         <w:drawing>
-          <wp:inline distT="0" distB="0" distL="0" distR="0" wp14:anchorId="68B4840F" wp14:editId="703B20C5">
+          <wp:inline distT="0" distB="0" distL="0" distR="0" wp14:anchorId="4DFB9669" wp14:editId="17DF1ADB">
             <wp:extent cx="4572000" cy="2743200"/>
             <wp:effectExtent l="0" t="0" r="0" b="0"/>
-            <wp:docPr id="11" name="Chart 11"/>
+            <wp:docPr id="8" name="Chart 8"/>
+            <wp:cNvGraphicFramePr/>
+            <a:graphic xmlns:a="http://schemas.openxmlformats.org/drawingml/2006/main">
+              <a:graphicData uri="http://schemas.openxmlformats.org/drawingml/2006/chart">
+                <c:chart xmlns:c="http://schemas.openxmlformats.org/drawingml/2006/chart" xmlns:r="http://schemas.openxmlformats.org/officeDocument/2006/relationships" r:id="rId16"/>
+              </a:graphicData>
+            </a:graphic>
+          </wp:inline>
+        </w:drawing>
+      </w:r>
+    </w:p>
+    <w:p>
+      <w:pPr>
+        <w:pStyle w:val="BodyText"/>
+      </w:pPr>
+      <w:r>
+        <w:t>Ohjelman ajo kaatui, jos yritti ajaa suurempaa kuin 544 karttapalan karttaa per sivu.</w:t>
+      </w:r>
+      <w:r>
+        <w:t xml:space="preserve"> Yhteensä peli pystyy siis käsittelemään 295 936 karttapalaa sama</w:t>
+      </w:r>
+      <w:r>
+        <w:t>an peliin.</w:t>
+      </w:r>
+    </w:p>
+    <w:p>
+      <w:pPr>
+        <w:pStyle w:val="BodyText"/>
+      </w:pPr>
+      <w:r>
+        <w:rPr>
+          <w:noProof/>
+          <w:lang w:eastAsia="fi-FI"/>
+        </w:rPr>
+        <w:drawing>
+          <wp:inline distT="0" distB="0" distL="0" distR="0" wp14:anchorId="15DC1EB5" wp14:editId="6F4084F5">
+            <wp:extent cx="4572000" cy="2743200"/>
+            <wp:effectExtent l="0" t="0" r="0" b="0"/>
+            <wp:docPr id="9" name="Chart 9"/>
             <wp:cNvGraphicFramePr/>
             <a:graphic xmlns:a="http://schemas.openxmlformats.org/drawingml/2006/main">
               <a:graphicData uri="http://schemas.openxmlformats.org/drawingml/2006/chart">
@@ -1934,103 +2004,146 @@
         <w:pStyle w:val="BodyText"/>
       </w:pPr>
       <w:r>
-        <w:t>Ohjelman ajo kaatui, jos yritti ajaa suurempaa kuin 544 karttapalan karttaa per sivu.</w:t>
-      </w:r>
-      <w:r>
-        <w:t xml:space="preserve"> Yhteensä peli pystyy siis käsittelemään 295 936 karttapalaa sama</w:t>
-      </w:r>
-      <w:r>
-        <w:t>an peliin.</w:t>
-      </w:r>
-    </w:p>
-    <w:p>
-      <w:pPr>
-        <w:pStyle w:val="BodyText"/>
-      </w:pPr>
-      <w:r>
-        <w:rPr>
-          <w:noProof/>
-          <w:lang w:eastAsia="fi-FI"/>
-        </w:rPr>
-        <w:drawing>
-          <wp:inline distT="0" distB="0" distL="0" distR="0" wp14:anchorId="38134774" wp14:editId="2CFC42AD">
-            <wp:extent cx="4572000" cy="2743200"/>
-            <wp:effectExtent l="0" t="0" r="0" b="0"/>
-            <wp:docPr id="12" name="Chart 12"/>
-            <wp:cNvGraphicFramePr/>
-            <a:graphic xmlns:a="http://schemas.openxmlformats.org/drawingml/2006/main">
-              <a:graphicData uri="http://schemas.openxmlformats.org/drawingml/2006/chart">
-                <c:chart xmlns:c="http://schemas.openxmlformats.org/drawingml/2006/chart" xmlns:r="http://schemas.openxmlformats.org/officeDocument/2006/relationships" r:id="rId18"/>
-              </a:graphicData>
-            </a:graphic>
-          </wp:inline>
-        </w:drawing>
-      </w:r>
-    </w:p>
-    <w:p>
-      <w:pPr>
-        <w:pStyle w:val="BodyText"/>
-      </w:pPr>
-      <w:r>
-        <w:t xml:space="preserve">Ohjelma kesti kääntyä vielä 100 000 viholliseen asti, mutta ruudunpäivitykselle jäi </w:t>
-      </w:r>
-      <w:bookmarkStart w:id="5" w:name="_GoBack"/>
-      <w:r>
-        <w:t>aikaa vain päivittyä 3 kertaa sekunnissa. Toki tulokset vaihtelevat tietokoneittain.</w:t>
+        <w:t>Ohjelma kesti kääntyä vielä 100 000 viholliseen asti, mutta ruudunpäivitykselle jäi aikaa vain päivittyä 3 kertaa sekunnissa. Toki tulokset vaihtelevat tietokoneittain.</w:t>
       </w:r>
     </w:p>
     <w:p>
       <w:pPr>
         <w:pStyle w:val="Heading1"/>
       </w:pPr>
-      <w:bookmarkStart w:id="6" w:name="_Toc405392834"/>
-      <w:bookmarkEnd w:id="5"/>
+      <w:bookmarkStart w:id="5" w:name="_Toc405392834"/>
       <w:r>
         <w:lastRenderedPageBreak/>
         <w:t>Yhteenveto</w:t>
       </w:r>
+      <w:bookmarkEnd w:id="5"/>
+    </w:p>
+    <w:p>
+      <w:pPr>
+        <w:pStyle w:val="BodyText"/>
+      </w:pPr>
+      <w:r>
+        <w:t>Tuloksista voidaan huomata, että vaikka kartan lataukseen menee suhteellisen kauan aikaa, niin silti ohjelma pystyy merkittäviin tuloksiin. Tavallisessa peli tilanteessa todennäköisesti käyttäisimme n. 50–100 karttapalaa per kartta. Kartan koko itsessään ei vaikuttanut latauksen jälkeen pelin ruudun päivitys nopeuteen. Kuten kuvasta voi huomata</w:t>
+      </w:r>
+      <w:r>
+        <w:t>,</w:t>
+      </w:r>
+      <w:r>
+        <w:t xml:space="preserve"> latausajan käyrä on melkein lineaarinen </w:t>
+      </w:r>
+      <w:r>
+        <w:t>kartan kokoon verrattuna.</w:t>
+      </w:r>
+      <w:r>
+        <w:t xml:space="preserve"> </w:t>
+      </w:r>
+      <w:r>
+        <w:t>Pientä kasvua on kuitenkin huomattavissa mennessä suurempiin luku</w:t>
+      </w:r>
+      <w:r>
+        <w:t>ihin.</w:t>
+      </w:r>
+    </w:p>
+    <w:p>
+      <w:pPr>
+        <w:pStyle w:val="BodyText"/>
+      </w:pPr>
+      <w:r>
+        <w:t xml:space="preserve">Vihollisten määrässä suhteessa ruudunpäivitysnopeuteen tuloksista voidaan huomata, että ruudunpäivitysnopeus laskee eksponentiaalisen hitaasti ja lähestyy nollaa, kunnes jumiutuu. Vihollisten määrä aiheutti yllättävän paljon rasitetta pelille, vaikka </w:t>
+      </w:r>
+      <w:r>
+        <w:t>piirrämme ja aktivoimme (piirto ja törmäystarkastelu) vain näytöllä näkyvät viholliset. Ilmeisesti linkitetyssä listassa olevien vihollisten läpikäynti useita kertoja sekunnissa toi liikaa rasitetta. Käytännön tilanteeseen tämä menetelmä tosin sopii, koska ruudunpäivitys tippui alle 60 vasta 5000 yhtäaikaisen vihollisen jälkeen.</w:t>
+      </w:r>
+    </w:p>
+    <w:p>
+      <w:pPr>
+        <w:pStyle w:val="Heading1"/>
+      </w:pPr>
+      <w:r>
+        <w:t>Viitteet</w:t>
+      </w:r>
+    </w:p>
+    <w:p>
+      <w:pPr>
+        <w:pStyle w:val="BodyText"/>
+      </w:pPr>
+      <w:r>
+        <w:t xml:space="preserve">Dokumentissa ei käytetty viitteitä, koska </w:t>
+      </w:r>
+      <w:r>
+        <w:t xml:space="preserve">kaikki dokumentin sisältävä materiaali on ryhmän omaa tuotosta. Projekti on tehty avoimella lähdekoodilla ja sen netti sivut löytyvät täältä: </w:t>
+      </w:r>
+      <w:hyperlink r:id="rId18" w:history="1">
+        <w:r>
+          <w:rPr>
+            <w:rStyle w:val="Hyperlink"/>
+          </w:rPr>
+          <w:t>https://github.com/JamkOlioOhjelmointi2HarkkaTiimiHKK/oo22/</w:t>
+        </w:r>
+      </w:hyperlink>
+    </w:p>
+    <w:p>
+      <w:pPr>
+        <w:pStyle w:val="BodyText"/>
+        <w:rPr>
+          <w:lang w:val="en-US"/>
+        </w:rPr>
+      </w:pPr>
+      <w:proofErr w:type="spellStart"/>
+      <w:r>
+        <w:rPr>
+          <w:lang w:val="en-US"/>
+        </w:rPr>
+        <w:t>Projekti</w:t>
+      </w:r>
+      <w:r>
+        <w:rPr>
+          <w:lang w:val="en-US"/>
+        </w:rPr>
+        <w:t>n</w:t>
+      </w:r>
+      <w:proofErr w:type="spellEnd"/>
+      <w:r>
+        <w:rPr>
+          <w:lang w:val="en-US"/>
+        </w:rPr>
+        <w:t xml:space="preserve"> </w:t>
+      </w:r>
+      <w:proofErr w:type="spellStart"/>
+      <w:r>
+        <w:rPr>
+          <w:lang w:val="en-US"/>
+        </w:rPr>
+        <w:t>li</w:t>
+      </w:r>
+      <w:bookmarkStart w:id="6" w:name="_GoBack"/>
       <w:bookmarkEnd w:id="6"/>
-    </w:p>
-    <w:p>
-      <w:pPr>
-        <w:pStyle w:val="BodyText"/>
-      </w:pPr>
-      <w:r>
-        <w:t>Tuloksista voidaan huomata, että vaikka kartan lataukseen menee suhteellisen kauan aikaa, niin silti ohjelma pystyy merkittäviin tuloksiin. Tavallisessa peli tilanteessa todennäköisesti käyttäisimme n. 50–100 karttapalaa per kartta. Kartan koko itsessään ei vaikuttanut latauksen jälkeen pelin ruudun päivitys nopeuteen. Kuten kuvasta voi huomata</w:t>
-      </w:r>
-      <w:r>
-        <w:t>,</w:t>
-      </w:r>
-      <w:r>
-        <w:t xml:space="preserve"> latausajan käyrä on melkein lineaarinen </w:t>
-      </w:r>
-      <w:r>
-        <w:t>kartan kokoon verrattuna.</w:t>
-      </w:r>
-      <w:r>
-        <w:t xml:space="preserve"> </w:t>
-      </w:r>
-      <w:r>
-        <w:t>Pientä kasvua on kuitenkin huomattavissa mennessä suurempiin luku</w:t>
-      </w:r>
-      <w:r>
-        <w:t>ihin.</w:t>
-      </w:r>
-    </w:p>
-    <w:p>
-      <w:pPr>
-        <w:pStyle w:val="BodyText"/>
-      </w:pPr>
-      <w:r>
-        <w:t xml:space="preserve">Vihollisten määrässä suhteessa ruudunpäivitysnopeuteen tuloksista voidaan huomata, että ruudunpäivitysnopeus laskee eksponentiaalisen hitaasti ja lähestyy nollaa, kunnes jumiutuu. Vihollisten määrä aiheutti yllättävän paljon rasitetta pelille, vaikka </w:t>
-      </w:r>
-      <w:r>
-        <w:t>piirrämme ja aktivoimme (piirto ja törmäystarkastelu) vain näytöllä näkyvät viholliset. Ilmeisesti linkitetyssä listassa olevien vihollisten läpikäynti useita kertoja sekunnissa toi liikaa rasitetta. Käytännön tilanteeseen tämä menetelmä tosin sopii, koska ruudunpäivitys tippui alle 60 vasta 5000 yhtäaikaisen vihollisen jälkeen.</w:t>
-      </w:r>
+      <w:r>
+        <w:rPr>
+          <w:lang w:val="en-US"/>
+        </w:rPr>
+        <w:t>senssi</w:t>
+      </w:r>
+      <w:proofErr w:type="spellEnd"/>
+      <w:r>
+        <w:rPr>
+          <w:lang w:val="en-US"/>
+        </w:rPr>
+        <w:t xml:space="preserve"> on: </w:t>
+      </w:r>
+      <w:hyperlink r:id="rId19" w:history="1">
+        <w:r>
+          <w:rPr>
+            <w:rStyle w:val="Hyperlink"/>
+            <w:lang w:val="en-US"/>
+          </w:rPr>
+          <w:t>GNU General Public License, Version 2</w:t>
+        </w:r>
+      </w:hyperlink>
     </w:p>
     <w:sectPr>
-      <w:headerReference w:type="default" r:id="rId19"/>
-      <w:footerReference w:type="default" r:id="rId20"/>
+      <w:headerReference w:type="default" r:id="rId20"/>
+      <w:footerReference w:type="default" r:id="rId21"/>
       <w:pgSz w:w="11906" w:h="16838"/>
       <w:pgMar w:top="1134" w:right="1134" w:bottom="1134" w:left="2438" w:header="709" w:footer="709" w:gutter="0"/>
       <w:pgNumType w:start="1"/>
@@ -2042,7 +2155,7 @@
 </file>
 
 <file path=word/endnotes.xml><?xml version="1.0" encoding="utf-8"?>
-<w:endnotes xmlns:wpc="http://schemas.microsoft.com/office/word/2010/wordprocessingCanvas" xmlns:mc="http://schemas.openxmlformats.org/markup-compatibility/2006" xmlns:o="urn:schemas-microsoft-com:office:office" xmlns:r="http://schemas.openxmlformats.org/officeDocument/2006/relationships" xmlns:m="http://schemas.openxmlformats.org/officeDocument/2006/math" xmlns:v="urn:schemas-microsoft-com:vml" xmlns:wp14="http://schemas.microsoft.com/office/word/2010/wordprocessingDrawing" xmlns:wp="http://schemas.openxmlformats.org/drawingml/2006/wordprocessingDrawing" xmlns:w10="urn:schemas-microsoft-com:office:word" xmlns:w="http://schemas.openxmlformats.org/wordprocessingml/2006/main" xmlns:w14="http://schemas.microsoft.com/office/word/2010/wordml" xmlns:wpg="http://schemas.microsoft.com/office/word/2010/wordprocessingGroup" xmlns:wpi="http://schemas.microsoft.com/office/word/2010/wordprocessingInk" xmlns:wne="http://schemas.microsoft.com/office/word/2006/wordml" xmlns:wps="http://schemas.microsoft.com/office/word/2010/wordprocessingShape" mc:Ignorable="w14 wp14">
+<w:endnotes xmlns:wpc="http://schemas.microsoft.com/office/word/2010/wordprocessingCanvas" xmlns:mc="http://schemas.openxmlformats.org/markup-compatibility/2006" xmlns:o="urn:schemas-microsoft-com:office:office" xmlns:r="http://schemas.openxmlformats.org/officeDocument/2006/relationships" xmlns:m="http://schemas.openxmlformats.org/officeDocument/2006/math" xmlns:v="urn:schemas-microsoft-com:vml" xmlns:wp14="http://schemas.microsoft.com/office/word/2010/wordprocessingDrawing" xmlns:wp="http://schemas.openxmlformats.org/drawingml/2006/wordprocessingDrawing" xmlns:w10="urn:schemas-microsoft-com:office:word" xmlns:w="http://schemas.openxmlformats.org/wordprocessingml/2006/main" xmlns:w14="http://schemas.microsoft.com/office/word/2010/wordml" xmlns:w15="http://schemas.microsoft.com/office/word/2012/wordml" xmlns:wpg="http://schemas.microsoft.com/office/word/2010/wordprocessingGroup" xmlns:wpi="http://schemas.microsoft.com/office/word/2010/wordprocessingInk" xmlns:wne="http://schemas.microsoft.com/office/word/2006/wordml" xmlns:wps="http://schemas.microsoft.com/office/word/2010/wordprocessingShape" mc:Ignorable="w14 w15 wp14">
   <w:endnote w:type="separator" w:id="-1">
     <w:p>
       <w:pPr>
@@ -2067,7 +2180,7 @@
 </file>
 
 <file path=word/footer1.xml><?xml version="1.0" encoding="utf-8"?>
-<w:ftr xmlns:wpc="http://schemas.microsoft.com/office/word/2010/wordprocessingCanvas" xmlns:mc="http://schemas.openxmlformats.org/markup-compatibility/2006" xmlns:o="urn:schemas-microsoft-com:office:office" xmlns:r="http://schemas.openxmlformats.org/officeDocument/2006/relationships" xmlns:m="http://schemas.openxmlformats.org/officeDocument/2006/math" xmlns:v="urn:schemas-microsoft-com:vml" xmlns:wp14="http://schemas.microsoft.com/office/word/2010/wordprocessingDrawing" xmlns:wp="http://schemas.openxmlformats.org/drawingml/2006/wordprocessingDrawing" xmlns:w10="urn:schemas-microsoft-com:office:word" xmlns:w="http://schemas.openxmlformats.org/wordprocessingml/2006/main" xmlns:w14="http://schemas.microsoft.com/office/word/2010/wordml" xmlns:wpg="http://schemas.microsoft.com/office/word/2010/wordprocessingGroup" xmlns:wpi="http://schemas.microsoft.com/office/word/2010/wordprocessingInk" xmlns:wne="http://schemas.microsoft.com/office/word/2006/wordml" xmlns:wps="http://schemas.microsoft.com/office/word/2010/wordprocessingShape" mc:Ignorable="w14 wp14">
+<w:ftr xmlns:wpc="http://schemas.microsoft.com/office/word/2010/wordprocessingCanvas" xmlns:mc="http://schemas.openxmlformats.org/markup-compatibility/2006" xmlns:o="urn:schemas-microsoft-com:office:office" xmlns:r="http://schemas.openxmlformats.org/officeDocument/2006/relationships" xmlns:m="http://schemas.openxmlformats.org/officeDocument/2006/math" xmlns:v="urn:schemas-microsoft-com:vml" xmlns:wp14="http://schemas.microsoft.com/office/word/2010/wordprocessingDrawing" xmlns:wp="http://schemas.openxmlformats.org/drawingml/2006/wordprocessingDrawing" xmlns:w10="urn:schemas-microsoft-com:office:word" xmlns:w="http://schemas.openxmlformats.org/wordprocessingml/2006/main" xmlns:w14="http://schemas.microsoft.com/office/word/2010/wordml" xmlns:w15="http://schemas.microsoft.com/office/word/2012/wordml" xmlns:wpg="http://schemas.microsoft.com/office/word/2010/wordprocessingGroup" xmlns:wpi="http://schemas.microsoft.com/office/word/2010/wordprocessingInk" xmlns:wne="http://schemas.microsoft.com/office/word/2006/wordml" xmlns:wps="http://schemas.microsoft.com/office/word/2010/wordprocessingShape" mc:Ignorable="w14 w15 wp14">
   <w:p>
     <w:pPr>
       <w:pStyle w:val="Footer"/>
@@ -2130,7 +2243,7 @@
 </file>
 
 <file path=word/footer2.xml><?xml version="1.0" encoding="utf-8"?>
-<w:ftr xmlns:wpc="http://schemas.microsoft.com/office/word/2010/wordprocessingCanvas" xmlns:mc="http://schemas.openxmlformats.org/markup-compatibility/2006" xmlns:o="urn:schemas-microsoft-com:office:office" xmlns:r="http://schemas.openxmlformats.org/officeDocument/2006/relationships" xmlns:m="http://schemas.openxmlformats.org/officeDocument/2006/math" xmlns:v="urn:schemas-microsoft-com:vml" xmlns:wp14="http://schemas.microsoft.com/office/word/2010/wordprocessingDrawing" xmlns:wp="http://schemas.openxmlformats.org/drawingml/2006/wordprocessingDrawing" xmlns:w10="urn:schemas-microsoft-com:office:word" xmlns:w="http://schemas.openxmlformats.org/wordprocessingml/2006/main" xmlns:w14="http://schemas.microsoft.com/office/word/2010/wordml" xmlns:wpg="http://schemas.microsoft.com/office/word/2010/wordprocessingGroup" xmlns:wpi="http://schemas.microsoft.com/office/word/2010/wordprocessingInk" xmlns:wne="http://schemas.microsoft.com/office/word/2006/wordml" xmlns:wps="http://schemas.microsoft.com/office/word/2010/wordprocessingShape" mc:Ignorable="w14 wp14">
+<w:ftr xmlns:wpc="http://schemas.microsoft.com/office/word/2010/wordprocessingCanvas" xmlns:mc="http://schemas.openxmlformats.org/markup-compatibility/2006" xmlns:o="urn:schemas-microsoft-com:office:office" xmlns:r="http://schemas.openxmlformats.org/officeDocument/2006/relationships" xmlns:m="http://schemas.openxmlformats.org/officeDocument/2006/math" xmlns:v="urn:schemas-microsoft-com:vml" xmlns:wp14="http://schemas.microsoft.com/office/word/2010/wordprocessingDrawing" xmlns:wp="http://schemas.openxmlformats.org/drawingml/2006/wordprocessingDrawing" xmlns:w10="urn:schemas-microsoft-com:office:word" xmlns:w="http://schemas.openxmlformats.org/wordprocessingml/2006/main" xmlns:w14="http://schemas.microsoft.com/office/word/2010/wordml" xmlns:w15="http://schemas.microsoft.com/office/word/2012/wordml" xmlns:wpg="http://schemas.microsoft.com/office/word/2010/wordprocessingGroup" xmlns:wpi="http://schemas.microsoft.com/office/word/2010/wordprocessingInk" xmlns:wne="http://schemas.microsoft.com/office/word/2006/wordml" xmlns:wps="http://schemas.microsoft.com/office/word/2010/wordprocessingShape" mc:Ignorable="w14 w15 wp14">
   <w:p>
     <w:pPr>
       <w:pStyle w:val="Footer"/>
@@ -2140,7 +2253,7 @@
 </file>
 
 <file path=word/footnotes.xml><?xml version="1.0" encoding="utf-8"?>
-<w:footnotes xmlns:wpc="http://schemas.microsoft.com/office/word/2010/wordprocessingCanvas" xmlns:mc="http://schemas.openxmlformats.org/markup-compatibility/2006" xmlns:o="urn:schemas-microsoft-com:office:office" xmlns:r="http://schemas.openxmlformats.org/officeDocument/2006/relationships" xmlns:m="http://schemas.openxmlformats.org/officeDocument/2006/math" xmlns:v="urn:schemas-microsoft-com:vml" xmlns:wp14="http://schemas.microsoft.com/office/word/2010/wordprocessingDrawing" xmlns:wp="http://schemas.openxmlformats.org/drawingml/2006/wordprocessingDrawing" xmlns:w10="urn:schemas-microsoft-com:office:word" xmlns:w="http://schemas.openxmlformats.org/wordprocessingml/2006/main" xmlns:w14="http://schemas.microsoft.com/office/word/2010/wordml" xmlns:wpg="http://schemas.microsoft.com/office/word/2010/wordprocessingGroup" xmlns:wpi="http://schemas.microsoft.com/office/word/2010/wordprocessingInk" xmlns:wne="http://schemas.microsoft.com/office/word/2006/wordml" xmlns:wps="http://schemas.microsoft.com/office/word/2010/wordprocessingShape" mc:Ignorable="w14 wp14">
+<w:footnotes xmlns:wpc="http://schemas.microsoft.com/office/word/2010/wordprocessingCanvas" xmlns:mc="http://schemas.openxmlformats.org/markup-compatibility/2006" xmlns:o="urn:schemas-microsoft-com:office:office" xmlns:r="http://schemas.openxmlformats.org/officeDocument/2006/relationships" xmlns:m="http://schemas.openxmlformats.org/officeDocument/2006/math" xmlns:v="urn:schemas-microsoft-com:vml" xmlns:wp14="http://schemas.microsoft.com/office/word/2010/wordprocessingDrawing" xmlns:wp="http://schemas.openxmlformats.org/drawingml/2006/wordprocessingDrawing" xmlns:w10="urn:schemas-microsoft-com:office:word" xmlns:w="http://schemas.openxmlformats.org/wordprocessingml/2006/main" xmlns:w14="http://schemas.microsoft.com/office/word/2010/wordml" xmlns:w15="http://schemas.microsoft.com/office/word/2012/wordml" xmlns:wpg="http://schemas.microsoft.com/office/word/2010/wordprocessingGroup" xmlns:wpi="http://schemas.microsoft.com/office/word/2010/wordprocessingInk" xmlns:wne="http://schemas.microsoft.com/office/word/2006/wordml" xmlns:wps="http://schemas.microsoft.com/office/word/2010/wordprocessingShape" mc:Ignorable="w14 w15 wp14">
   <w:footnote w:type="separator" w:id="-1">
     <w:p>
       <w:pPr>
@@ -2165,7 +2278,7 @@
 </file>
 
 <file path=word/header1.xml><?xml version="1.0" encoding="utf-8"?>
-<w:hdr xmlns:wpc="http://schemas.microsoft.com/office/word/2010/wordprocessingCanvas" xmlns:mc="http://schemas.openxmlformats.org/markup-compatibility/2006" xmlns:o="urn:schemas-microsoft-com:office:office" xmlns:r="http://schemas.openxmlformats.org/officeDocument/2006/relationships" xmlns:m="http://schemas.openxmlformats.org/officeDocument/2006/math" xmlns:v="urn:schemas-microsoft-com:vml" xmlns:wp14="http://schemas.microsoft.com/office/word/2010/wordprocessingDrawing" xmlns:wp="http://schemas.openxmlformats.org/drawingml/2006/wordprocessingDrawing" xmlns:w10="urn:schemas-microsoft-com:office:word" xmlns:w="http://schemas.openxmlformats.org/wordprocessingml/2006/main" xmlns:w14="http://schemas.microsoft.com/office/word/2010/wordml" xmlns:wpg="http://schemas.microsoft.com/office/word/2010/wordprocessingGroup" xmlns:wpi="http://schemas.microsoft.com/office/word/2010/wordprocessingInk" xmlns:wne="http://schemas.microsoft.com/office/word/2006/wordml" xmlns:wps="http://schemas.microsoft.com/office/word/2010/wordprocessingShape" mc:Ignorable="w14 wp14">
+<w:hdr xmlns:wpc="http://schemas.microsoft.com/office/word/2010/wordprocessingCanvas" xmlns:mc="http://schemas.openxmlformats.org/markup-compatibility/2006" xmlns:o="urn:schemas-microsoft-com:office:office" xmlns:r="http://schemas.openxmlformats.org/officeDocument/2006/relationships" xmlns:m="http://schemas.openxmlformats.org/officeDocument/2006/math" xmlns:v="urn:schemas-microsoft-com:vml" xmlns:wp14="http://schemas.microsoft.com/office/word/2010/wordprocessingDrawing" xmlns:wp="http://schemas.openxmlformats.org/drawingml/2006/wordprocessingDrawing" xmlns:w10="urn:schemas-microsoft-com:office:word" xmlns:w="http://schemas.openxmlformats.org/wordprocessingml/2006/main" xmlns:w14="http://schemas.microsoft.com/office/word/2010/wordml" xmlns:w15="http://schemas.microsoft.com/office/word/2012/wordml" xmlns:wpg="http://schemas.microsoft.com/office/word/2010/wordprocessingGroup" xmlns:wpi="http://schemas.microsoft.com/office/word/2010/wordprocessingInk" xmlns:wne="http://schemas.microsoft.com/office/word/2006/wordml" xmlns:wps="http://schemas.microsoft.com/office/word/2010/wordprocessingShape" mc:Ignorable="w14 w15 wp14">
   <w:p>
     <w:pPr>
       <w:pStyle w:val="Header"/>
@@ -2227,7 +2340,7 @@
 </file>
 
 <file path=word/header2.xml><?xml version="1.0" encoding="utf-8"?>
-<w:hdr xmlns:wpc="http://schemas.microsoft.com/office/word/2010/wordprocessingCanvas" xmlns:mc="http://schemas.openxmlformats.org/markup-compatibility/2006" xmlns:o="urn:schemas-microsoft-com:office:office" xmlns:r="http://schemas.openxmlformats.org/officeDocument/2006/relationships" xmlns:m="http://schemas.openxmlformats.org/officeDocument/2006/math" xmlns:v="urn:schemas-microsoft-com:vml" xmlns:wp14="http://schemas.microsoft.com/office/word/2010/wordprocessingDrawing" xmlns:wp="http://schemas.openxmlformats.org/drawingml/2006/wordprocessingDrawing" xmlns:w10="urn:schemas-microsoft-com:office:word" xmlns:w="http://schemas.openxmlformats.org/wordprocessingml/2006/main" xmlns:w14="http://schemas.microsoft.com/office/word/2010/wordml" xmlns:wpg="http://schemas.microsoft.com/office/word/2010/wordprocessingGroup" xmlns:wpi="http://schemas.microsoft.com/office/word/2010/wordprocessingInk" xmlns:wne="http://schemas.microsoft.com/office/word/2006/wordml" xmlns:wps="http://schemas.microsoft.com/office/word/2010/wordprocessingShape" mc:Ignorable="w14 wp14">
+<w:hdr xmlns:wpc="http://schemas.microsoft.com/office/word/2010/wordprocessingCanvas" xmlns:mc="http://schemas.openxmlformats.org/markup-compatibility/2006" xmlns:o="urn:schemas-microsoft-com:office:office" xmlns:r="http://schemas.openxmlformats.org/officeDocument/2006/relationships" xmlns:m="http://schemas.openxmlformats.org/officeDocument/2006/math" xmlns:v="urn:schemas-microsoft-com:vml" xmlns:wp14="http://schemas.microsoft.com/office/word/2010/wordprocessingDrawing" xmlns:wp="http://schemas.openxmlformats.org/drawingml/2006/wordprocessingDrawing" xmlns:w10="urn:schemas-microsoft-com:office:word" xmlns:w="http://schemas.openxmlformats.org/wordprocessingml/2006/main" xmlns:w14="http://schemas.microsoft.com/office/word/2010/wordml" xmlns:w15="http://schemas.microsoft.com/office/word/2012/wordml" xmlns:wpg="http://schemas.microsoft.com/office/word/2010/wordprocessingGroup" xmlns:wpi="http://schemas.microsoft.com/office/word/2010/wordprocessingInk" xmlns:wne="http://schemas.microsoft.com/office/word/2006/wordml" xmlns:wps="http://schemas.microsoft.com/office/word/2010/wordprocessingShape" mc:Ignorable="w14 w15 wp14">
   <w:sdt>
     <w:sdtPr>
       <w:id w:val="-429132827"/>
@@ -2279,7 +2392,7 @@
 </file>
 
 <file path=word/numbering.xml><?xml version="1.0" encoding="utf-8"?>
-<w:numbering xmlns:wpc="http://schemas.microsoft.com/office/word/2010/wordprocessingCanvas" xmlns:mc="http://schemas.openxmlformats.org/markup-compatibility/2006" xmlns:o="urn:schemas-microsoft-com:office:office" xmlns:r="http://schemas.openxmlformats.org/officeDocument/2006/relationships" xmlns:m="http://schemas.openxmlformats.org/officeDocument/2006/math" xmlns:v="urn:schemas-microsoft-com:vml" xmlns:wp14="http://schemas.microsoft.com/office/word/2010/wordprocessingDrawing" xmlns:wp="http://schemas.openxmlformats.org/drawingml/2006/wordprocessingDrawing" xmlns:w10="urn:schemas-microsoft-com:office:word" xmlns:w="http://schemas.openxmlformats.org/wordprocessingml/2006/main" xmlns:w14="http://schemas.microsoft.com/office/word/2010/wordml" xmlns:wpg="http://schemas.microsoft.com/office/word/2010/wordprocessingGroup" xmlns:wpi="http://schemas.microsoft.com/office/word/2010/wordprocessingInk" xmlns:wne="http://schemas.microsoft.com/office/word/2006/wordml" xmlns:wps="http://schemas.microsoft.com/office/word/2010/wordprocessingShape" mc:Ignorable="w14 wp14">
+<w:numbering xmlns:wpc="http://schemas.microsoft.com/office/word/2010/wordprocessingCanvas" xmlns:mc="http://schemas.openxmlformats.org/markup-compatibility/2006" xmlns:o="urn:schemas-microsoft-com:office:office" xmlns:r="http://schemas.openxmlformats.org/officeDocument/2006/relationships" xmlns:m="http://schemas.openxmlformats.org/officeDocument/2006/math" xmlns:v="urn:schemas-microsoft-com:vml" xmlns:wp14="http://schemas.microsoft.com/office/word/2010/wordprocessingDrawing" xmlns:wp="http://schemas.openxmlformats.org/drawingml/2006/wordprocessingDrawing" xmlns:w10="urn:schemas-microsoft-com:office:word" xmlns:w="http://schemas.openxmlformats.org/wordprocessingml/2006/main" xmlns:w14="http://schemas.microsoft.com/office/word/2010/wordml" xmlns:w15="http://schemas.microsoft.com/office/word/2012/wordml" xmlns:wpg="http://schemas.microsoft.com/office/word/2010/wordprocessingGroup" xmlns:wpi="http://schemas.microsoft.com/office/word/2010/wordprocessingInk" xmlns:wne="http://schemas.microsoft.com/office/word/2006/wordml" xmlns:wps="http://schemas.microsoft.com/office/word/2010/wordprocessingShape" mc:Ignorable="w14 w15 wp14">
   <w:abstractNum w:abstractNumId="0">
     <w:nsid w:val="FFFFFF7C"/>
     <w:multiLevelType w:val="singleLevel"/>
@@ -2686,7 +2799,7 @@
 </file>
 
 <file path=word/styles.xml><?xml version="1.0" encoding="utf-8"?>
-<w:styles xmlns:mc="http://schemas.openxmlformats.org/markup-compatibility/2006" xmlns:r="http://schemas.openxmlformats.org/officeDocument/2006/relationships" xmlns:w="http://schemas.openxmlformats.org/wordprocessingml/2006/main" xmlns:w14="http://schemas.microsoft.com/office/word/2010/wordml" mc:Ignorable="w14">
+<w:styles xmlns:mc="http://schemas.openxmlformats.org/markup-compatibility/2006" xmlns:r="http://schemas.openxmlformats.org/officeDocument/2006/relationships" xmlns:w="http://schemas.openxmlformats.org/wordprocessingml/2006/main" xmlns:w14="http://schemas.microsoft.com/office/word/2010/wordml" xmlns:w15="http://schemas.microsoft.com/office/word/2012/wordml" mc:Ignorable="w14 w15">
   <w:docDefaults>
     <w:rPrDefault>
       <w:rPr>
@@ -2702,144 +2815,378 @@
       </w:pPr>
     </w:pPrDefault>
   </w:docDefaults>
-  <w:latentStyles w:defLockedState="0" w:defUIPriority="99" w:defSemiHidden="1" w:defUnhideWhenUsed="1" w:defQFormat="0" w:count="267">
-    <w:lsdException w:name="Normal" w:semiHidden="0" w:uiPriority="0" w:unhideWhenUsed="0" w:qFormat="1"/>
-    <w:lsdException w:name="heading 1" w:semiHidden="0" w:uiPriority="9" w:unhideWhenUsed="0" w:qFormat="1"/>
-    <w:lsdException w:name="heading 2" w:uiPriority="9" w:qFormat="1"/>
-    <w:lsdException w:name="heading 3" w:uiPriority="9" w:qFormat="1"/>
-    <w:lsdException w:name="heading 4" w:uiPriority="9" w:qFormat="1"/>
-    <w:lsdException w:name="heading 5" w:uiPriority="9" w:qFormat="1"/>
-    <w:lsdException w:name="heading 6" w:uiPriority="9" w:qFormat="1"/>
-    <w:lsdException w:name="heading 7" w:uiPriority="9" w:qFormat="1"/>
-    <w:lsdException w:name="heading 8" w:uiPriority="9" w:qFormat="1"/>
-    <w:lsdException w:name="heading 9" w:uiPriority="9" w:qFormat="1"/>
-    <w:lsdException w:name="toc 1" w:uiPriority="39"/>
-    <w:lsdException w:name="toc 2" w:uiPriority="39"/>
-    <w:lsdException w:name="toc 3" w:uiPriority="39"/>
-    <w:lsdException w:name="toc 4" w:uiPriority="39"/>
-    <w:lsdException w:name="toc 5" w:uiPriority="39"/>
-    <w:lsdException w:name="toc 6" w:uiPriority="39"/>
-    <w:lsdException w:name="toc 7" w:uiPriority="39"/>
-    <w:lsdException w:name="toc 8" w:uiPriority="39"/>
-    <w:lsdException w:name="toc 9" w:uiPriority="39"/>
-    <w:lsdException w:name="caption" w:uiPriority="35" w:qFormat="1"/>
-    <w:lsdException w:name="Title" w:semiHidden="0" w:uiPriority="10" w:unhideWhenUsed="0" w:qFormat="1"/>
-    <w:lsdException w:name="Default Paragraph Font" w:uiPriority="1"/>
-    <w:lsdException w:name="Subtitle" w:semiHidden="0" w:uiPriority="11" w:unhideWhenUsed="0" w:qFormat="1"/>
-    <w:lsdException w:name="Strong" w:semiHidden="0" w:uiPriority="22" w:unhideWhenUsed="0" w:qFormat="1"/>
-    <w:lsdException w:name="Emphasis" w:semiHidden="0" w:uiPriority="20" w:unhideWhenUsed="0" w:qFormat="1"/>
-    <w:lsdException w:name="Table Grid" w:semiHidden="0" w:uiPriority="39" w:unhideWhenUsed="0"/>
-    <w:lsdException w:name="Placeholder Text" w:unhideWhenUsed="0"/>
-    <w:lsdException w:name="No Spacing" w:semiHidden="0" w:uiPriority="1" w:unhideWhenUsed="0" w:qFormat="1"/>
-    <w:lsdException w:name="Light Shading" w:semiHidden="0" w:uiPriority="60" w:unhideWhenUsed="0"/>
-    <w:lsdException w:name="Light List" w:semiHidden="0" w:uiPriority="61" w:unhideWhenUsed="0"/>
-    <w:lsdException w:name="Light Grid" w:semiHidden="0" w:uiPriority="62" w:unhideWhenUsed="0"/>
-    <w:lsdException w:name="Medium Shading 1" w:semiHidden="0" w:uiPriority="63" w:unhideWhenUsed="0"/>
-    <w:lsdException w:name="Medium Shading 2" w:semiHidden="0" w:uiPriority="64" w:unhideWhenUsed="0"/>
-    <w:lsdException w:name="Medium List 1" w:semiHidden="0" w:uiPriority="65" w:unhideWhenUsed="0"/>
-    <w:lsdException w:name="Medium List 2" w:semiHidden="0" w:uiPriority="66" w:unhideWhenUsed="0"/>
-    <w:lsdException w:name="Medium Grid 1" w:semiHidden="0" w:uiPriority="67" w:unhideWhenUsed="0"/>
-    <w:lsdException w:name="Medium Grid 2" w:semiHidden="0" w:uiPriority="68" w:unhideWhenUsed="0"/>
-    <w:lsdException w:name="Medium Grid 3" w:semiHidden="0" w:uiPriority="69" w:unhideWhenUsed="0"/>
-    <w:lsdException w:name="Dark List" w:semiHidden="0" w:uiPriority="70" w:unhideWhenUsed="0"/>
-    <w:lsdException w:name="Colorful Shading" w:semiHidden="0" w:uiPriority="71" w:unhideWhenUsed="0"/>
-    <w:lsdException w:name="Colorful List" w:semiHidden="0" w:uiPriority="72" w:unhideWhenUsed="0"/>
-    <w:lsdException w:name="Colorful Grid" w:semiHidden="0" w:uiPriority="73" w:unhideWhenUsed="0"/>
-    <w:lsdException w:name="Light Shading Accent 1" w:semiHidden="0" w:uiPriority="60" w:unhideWhenUsed="0"/>
-    <w:lsdException w:name="Light List Accent 1" w:semiHidden="0" w:uiPriority="61" w:unhideWhenUsed="0"/>
-    <w:lsdException w:name="Light Grid Accent 1" w:semiHidden="0" w:uiPriority="62" w:unhideWhenUsed="0"/>
-    <w:lsdException w:name="Medium Shading 1 Accent 1" w:semiHidden="0" w:uiPriority="63" w:unhideWhenUsed="0"/>
-    <w:lsdException w:name="Medium Shading 2 Accent 1" w:semiHidden="0" w:uiPriority="64" w:unhideWhenUsed="0"/>
-    <w:lsdException w:name="Medium List 1 Accent 1" w:semiHidden="0" w:uiPriority="65" w:unhideWhenUsed="0"/>
-    <w:lsdException w:name="Revision" w:unhideWhenUsed="0"/>
-    <w:lsdException w:name="List Paragraph" w:semiHidden="0" w:uiPriority="34" w:unhideWhenUsed="0" w:qFormat="1"/>
-    <w:lsdException w:name="Quote" w:semiHidden="0" w:uiPriority="29" w:unhideWhenUsed="0" w:qFormat="1"/>
-    <w:lsdException w:name="Intense Quote" w:semiHidden="0" w:uiPriority="30" w:unhideWhenUsed="0" w:qFormat="1"/>
-    <w:lsdException w:name="Medium List 2 Accent 1" w:semiHidden="0" w:uiPriority="66" w:unhideWhenUsed="0"/>
-    <w:lsdException w:name="Medium Grid 1 Accent 1" w:semiHidden="0" w:uiPriority="67" w:unhideWhenUsed="0"/>
-    <w:lsdException w:name="Medium Grid 2 Accent 1" w:semiHidden="0" w:uiPriority="68" w:unhideWhenUsed="0"/>
-    <w:lsdException w:name="Medium Grid 3 Accent 1" w:semiHidden="0" w:uiPriority="69" w:unhideWhenUsed="0"/>
-    <w:lsdException w:name="Dark List Accent 1" w:semiHidden="0" w:uiPriority="70" w:unhideWhenUsed="0"/>
-    <w:lsdException w:name="Colorful Shading Accent 1" w:semiHidden="0" w:uiPriority="71" w:unhideWhenUsed="0"/>
-    <w:lsdException w:name="Colorful List Accent 1" w:semiHidden="0" w:uiPriority="72" w:unhideWhenUsed="0"/>
-    <w:lsdException w:name="Colorful Grid Accent 1" w:semiHidden="0" w:uiPriority="73" w:unhideWhenUsed="0"/>
-    <w:lsdException w:name="Light Shading Accent 2" w:semiHidden="0" w:uiPriority="60" w:unhideWhenUsed="0"/>
-    <w:lsdException w:name="Light List Accent 2" w:semiHidden="0" w:uiPriority="61" w:unhideWhenUsed="0"/>
-    <w:lsdException w:name="Light Grid Accent 2" w:semiHidden="0" w:uiPriority="62" w:unhideWhenUsed="0"/>
-    <w:lsdException w:name="Medium Shading 1 Accent 2" w:semiHidden="0" w:uiPriority="63" w:unhideWhenUsed="0"/>
-    <w:lsdException w:name="Medium Shading 2 Accent 2" w:semiHidden="0" w:uiPriority="64" w:unhideWhenUsed="0"/>
-    <w:lsdException w:name="Medium List 1 Accent 2" w:semiHidden="0" w:uiPriority="65" w:unhideWhenUsed="0"/>
-    <w:lsdException w:name="Medium List 2 Accent 2" w:semiHidden="0" w:uiPriority="66" w:unhideWhenUsed="0"/>
-    <w:lsdException w:name="Medium Grid 1 Accent 2" w:semiHidden="0" w:uiPriority="67" w:unhideWhenUsed="0"/>
-    <w:lsdException w:name="Medium Grid 2 Accent 2" w:semiHidden="0" w:uiPriority="68" w:unhideWhenUsed="0"/>
-    <w:lsdException w:name="Medium Grid 3 Accent 2" w:semiHidden="0" w:uiPriority="69" w:unhideWhenUsed="0"/>
-    <w:lsdException w:name="Dark List Accent 2" w:semiHidden="0" w:uiPriority="70" w:unhideWhenUsed="0"/>
-    <w:lsdException w:name="Colorful Shading Accent 2" w:semiHidden="0" w:uiPriority="71" w:unhideWhenUsed="0"/>
-    <w:lsdException w:name="Colorful List Accent 2" w:semiHidden="0" w:uiPriority="72" w:unhideWhenUsed="0"/>
-    <w:lsdException w:name="Colorful Grid Accent 2" w:semiHidden="0" w:uiPriority="73" w:unhideWhenUsed="0"/>
-    <w:lsdException w:name="Light Shading Accent 3" w:semiHidden="0" w:uiPriority="60" w:unhideWhenUsed="0"/>
-    <w:lsdException w:name="Light List Accent 3" w:semiHidden="0" w:uiPriority="61" w:unhideWhenUsed="0"/>
-    <w:lsdException w:name="Light Grid Accent 3" w:semiHidden="0" w:uiPriority="62" w:unhideWhenUsed="0"/>
-    <w:lsdException w:name="Medium Shading 1 Accent 3" w:semiHidden="0" w:uiPriority="63" w:unhideWhenUsed="0"/>
-    <w:lsdException w:name="Medium Shading 2 Accent 3" w:semiHidden="0" w:uiPriority="64" w:unhideWhenUsed="0"/>
-    <w:lsdException w:name="Medium List 1 Accent 3" w:semiHidden="0" w:uiPriority="65" w:unhideWhenUsed="0"/>
-    <w:lsdException w:name="Medium List 2 Accent 3" w:semiHidden="0" w:uiPriority="66" w:unhideWhenUsed="0"/>
-    <w:lsdException w:name="Medium Grid 1 Accent 3" w:semiHidden="0" w:uiPriority="67" w:unhideWhenUsed="0"/>
-    <w:lsdException w:name="Medium Grid 2 Accent 3" w:semiHidden="0" w:uiPriority="68" w:unhideWhenUsed="0"/>
-    <w:lsdException w:name="Medium Grid 3 Accent 3" w:semiHidden="0" w:uiPriority="69" w:unhideWhenUsed="0"/>
-    <w:lsdException w:name="Dark List Accent 3" w:semiHidden="0" w:uiPriority="70" w:unhideWhenUsed="0"/>
-    <w:lsdException w:name="Colorful Shading Accent 3" w:semiHidden="0" w:uiPriority="71" w:unhideWhenUsed="0"/>
-    <w:lsdException w:name="Colorful List Accent 3" w:semiHidden="0" w:uiPriority="72" w:unhideWhenUsed="0"/>
-    <w:lsdException w:name="Colorful Grid Accent 3" w:semiHidden="0" w:uiPriority="73" w:unhideWhenUsed="0"/>
-    <w:lsdException w:name="Light Shading Accent 4" w:semiHidden="0" w:uiPriority="60" w:unhideWhenUsed="0"/>
-    <w:lsdException w:name="Light List Accent 4" w:semiHidden="0" w:uiPriority="61" w:unhideWhenUsed="0"/>
-    <w:lsdException w:name="Light Grid Accent 4" w:semiHidden="0" w:uiPriority="62" w:unhideWhenUsed="0"/>
-    <w:lsdException w:name="Medium Shading 1 Accent 4" w:semiHidden="0" w:uiPriority="63" w:unhideWhenUsed="0"/>
-    <w:lsdException w:name="Medium Shading 2 Accent 4" w:semiHidden="0" w:uiPriority="64" w:unhideWhenUsed="0"/>
-    <w:lsdException w:name="Medium List 1 Accent 4" w:semiHidden="0" w:uiPriority="65" w:unhideWhenUsed="0"/>
-    <w:lsdException w:name="Medium List 2 Accent 4" w:semiHidden="0" w:uiPriority="66" w:unhideWhenUsed="0"/>
-    <w:lsdException w:name="Medium Grid 1 Accent 4" w:semiHidden="0" w:uiPriority="67" w:unhideWhenUsed="0"/>
-    <w:lsdException w:name="Medium Grid 2 Accent 4" w:semiHidden="0" w:uiPriority="68" w:unhideWhenUsed="0"/>
-    <w:lsdException w:name="Medium Grid 3 Accent 4" w:semiHidden="0" w:uiPriority="69" w:unhideWhenUsed="0"/>
-    <w:lsdException w:name="Dark List Accent 4" w:semiHidden="0" w:uiPriority="70" w:unhideWhenUsed="0"/>
-    <w:lsdException w:name="Colorful Shading Accent 4" w:semiHidden="0" w:uiPriority="71" w:unhideWhenUsed="0"/>
-    <w:lsdException w:name="Colorful List Accent 4" w:semiHidden="0" w:uiPriority="72" w:unhideWhenUsed="0"/>
-    <w:lsdException w:name="Colorful Grid Accent 4" w:semiHidden="0" w:uiPriority="73" w:unhideWhenUsed="0"/>
-    <w:lsdException w:name="Light Shading Accent 5" w:semiHidden="0" w:uiPriority="60" w:unhideWhenUsed="0"/>
-    <w:lsdException w:name="Light List Accent 5" w:semiHidden="0" w:uiPriority="61" w:unhideWhenUsed="0"/>
-    <w:lsdException w:name="Light Grid Accent 5" w:semiHidden="0" w:uiPriority="62" w:unhideWhenUsed="0"/>
-    <w:lsdException w:name="Medium Shading 1 Accent 5" w:semiHidden="0" w:uiPriority="63" w:unhideWhenUsed="0"/>
-    <w:lsdException w:name="Medium Shading 2 Accent 5" w:semiHidden="0" w:uiPriority="64" w:unhideWhenUsed="0"/>
-    <w:lsdException w:name="Medium List 1 Accent 5" w:semiHidden="0" w:uiPriority="65" w:unhideWhenUsed="0"/>
-    <w:lsdException w:name="Medium List 2 Accent 5" w:semiHidden="0" w:uiPriority="66" w:unhideWhenUsed="0"/>
-    <w:lsdException w:name="Medium Grid 1 Accent 5" w:semiHidden="0" w:uiPriority="67" w:unhideWhenUsed="0"/>
-    <w:lsdException w:name="Medium Grid 2 Accent 5" w:semiHidden="0" w:uiPriority="68" w:unhideWhenUsed="0"/>
-    <w:lsdException w:name="Medium Grid 3 Accent 5" w:semiHidden="0" w:uiPriority="69" w:unhideWhenUsed="0"/>
-    <w:lsdException w:name="Dark List Accent 5" w:semiHidden="0" w:uiPriority="70" w:unhideWhenUsed="0"/>
-    <w:lsdException w:name="Colorful Shading Accent 5" w:semiHidden="0" w:uiPriority="71" w:unhideWhenUsed="0"/>
-    <w:lsdException w:name="Colorful List Accent 5" w:semiHidden="0" w:uiPriority="72" w:unhideWhenUsed="0"/>
-    <w:lsdException w:name="Colorful Grid Accent 5" w:semiHidden="0" w:uiPriority="73" w:unhideWhenUsed="0"/>
-    <w:lsdException w:name="Light Shading Accent 6" w:semiHidden="0" w:uiPriority="60" w:unhideWhenUsed="0"/>
-    <w:lsdException w:name="Light List Accent 6" w:semiHidden="0" w:uiPriority="61" w:unhideWhenUsed="0"/>
-    <w:lsdException w:name="Light Grid Accent 6" w:semiHidden="0" w:uiPriority="62" w:unhideWhenUsed="0"/>
-    <w:lsdException w:name="Medium Shading 1 Accent 6" w:semiHidden="0" w:uiPriority="63" w:unhideWhenUsed="0"/>
-    <w:lsdException w:name="Medium Shading 2 Accent 6" w:semiHidden="0" w:uiPriority="64" w:unhideWhenUsed="0"/>
-    <w:lsdException w:name="Medium List 1 Accent 6" w:semiHidden="0" w:uiPriority="65" w:unhideWhenUsed="0"/>
-    <w:lsdException w:name="Medium List 2 Accent 6" w:semiHidden="0" w:uiPriority="66" w:unhideWhenUsed="0"/>
-    <w:lsdException w:name="Medium Grid 1 Accent 6" w:semiHidden="0" w:uiPriority="67" w:unhideWhenUsed="0"/>
-    <w:lsdException w:name="Medium Grid 2 Accent 6" w:semiHidden="0" w:uiPriority="68" w:unhideWhenUsed="0"/>
-    <w:lsdException w:name="Medium Grid 3 Accent 6" w:semiHidden="0" w:uiPriority="69" w:unhideWhenUsed="0"/>
-    <w:lsdException w:name="Dark List Accent 6" w:semiHidden="0" w:uiPriority="70" w:unhideWhenUsed="0"/>
-    <w:lsdException w:name="Colorful Shading Accent 6" w:semiHidden="0" w:uiPriority="71" w:unhideWhenUsed="0"/>
-    <w:lsdException w:name="Colorful List Accent 6" w:semiHidden="0" w:uiPriority="72" w:unhideWhenUsed="0"/>
-    <w:lsdException w:name="Colorful Grid Accent 6" w:semiHidden="0" w:uiPriority="73" w:unhideWhenUsed="0"/>
-    <w:lsdException w:name="Subtle Emphasis" w:semiHidden="0" w:uiPriority="19" w:unhideWhenUsed="0" w:qFormat="1"/>
-    <w:lsdException w:name="Intense Emphasis" w:semiHidden="0" w:uiPriority="21" w:unhideWhenUsed="0" w:qFormat="1"/>
-    <w:lsdException w:name="Subtle Reference" w:semiHidden="0" w:uiPriority="31" w:unhideWhenUsed="0" w:qFormat="1"/>
-    <w:lsdException w:name="Intense Reference" w:semiHidden="0" w:uiPriority="32" w:unhideWhenUsed="0" w:qFormat="1"/>
-    <w:lsdException w:name="Book Title" w:semiHidden="0" w:uiPriority="33" w:unhideWhenUsed="0" w:qFormat="1"/>
-    <w:lsdException w:name="Bibliography" w:uiPriority="37"/>
-    <w:lsdException w:name="TOC Heading" w:uiPriority="39" w:qFormat="1"/>
+  <w:latentStyles w:defLockedState="0" w:defUIPriority="99" w:defSemiHidden="0" w:defUnhideWhenUsed="0" w:defQFormat="0" w:count="371">
+    <w:lsdException w:name="Normal" w:uiPriority="0" w:qFormat="1"/>
+    <w:lsdException w:name="heading 1" w:uiPriority="9" w:qFormat="1"/>
+    <w:lsdException w:name="heading 2" w:semiHidden="1" w:uiPriority="9" w:unhideWhenUsed="1" w:qFormat="1"/>
+    <w:lsdException w:name="heading 3" w:semiHidden="1" w:uiPriority="9" w:unhideWhenUsed="1" w:qFormat="1"/>
+    <w:lsdException w:name="heading 4" w:semiHidden="1" w:uiPriority="9" w:unhideWhenUsed="1" w:qFormat="1"/>
+    <w:lsdException w:name="heading 5" w:semiHidden="1" w:uiPriority="9" w:unhideWhenUsed="1" w:qFormat="1"/>
+    <w:lsdException w:name="heading 6" w:semiHidden="1" w:uiPriority="9" w:unhideWhenUsed="1" w:qFormat="1"/>
+    <w:lsdException w:name="heading 7" w:semiHidden="1" w:uiPriority="9" w:unhideWhenUsed="1" w:qFormat="1"/>
+    <w:lsdException w:name="heading 8" w:semiHidden="1" w:uiPriority="9" w:unhideWhenUsed="1" w:qFormat="1"/>
+    <w:lsdException w:name="heading 9" w:semiHidden="1" w:uiPriority="9" w:unhideWhenUsed="1" w:qFormat="1"/>
+    <w:lsdException w:name="index 1" w:semiHidden="1" w:unhideWhenUsed="1"/>
+    <w:lsdException w:name="index 2" w:semiHidden="1" w:unhideWhenUsed="1"/>
+    <w:lsdException w:name="index 3" w:semiHidden="1" w:unhideWhenUsed="1"/>
+    <w:lsdException w:name="index 4" w:semiHidden="1" w:unhideWhenUsed="1"/>
+    <w:lsdException w:name="index 5" w:semiHidden="1" w:unhideWhenUsed="1"/>
+    <w:lsdException w:name="index 6" w:semiHidden="1" w:unhideWhenUsed="1"/>
+    <w:lsdException w:name="index 7" w:semiHidden="1" w:unhideWhenUsed="1"/>
+    <w:lsdException w:name="index 8" w:semiHidden="1" w:unhideWhenUsed="1"/>
+    <w:lsdException w:name="index 9" w:semiHidden="1" w:unhideWhenUsed="1"/>
+    <w:lsdException w:name="toc 1" w:semiHidden="1" w:uiPriority="39" w:unhideWhenUsed="1"/>
+    <w:lsdException w:name="toc 2" w:semiHidden="1" w:uiPriority="39" w:unhideWhenUsed="1"/>
+    <w:lsdException w:name="toc 3" w:semiHidden="1" w:uiPriority="39" w:unhideWhenUsed="1"/>
+    <w:lsdException w:name="toc 4" w:semiHidden="1" w:uiPriority="39" w:unhideWhenUsed="1"/>
+    <w:lsdException w:name="toc 5" w:semiHidden="1" w:uiPriority="39" w:unhideWhenUsed="1"/>
+    <w:lsdException w:name="toc 6" w:semiHidden="1" w:uiPriority="39" w:unhideWhenUsed="1"/>
+    <w:lsdException w:name="toc 7" w:semiHidden="1" w:uiPriority="39" w:unhideWhenUsed="1"/>
+    <w:lsdException w:name="toc 8" w:semiHidden="1" w:uiPriority="39" w:unhideWhenUsed="1"/>
+    <w:lsdException w:name="toc 9" w:semiHidden="1" w:uiPriority="39" w:unhideWhenUsed="1"/>
+    <w:lsdException w:name="Normal Indent" w:semiHidden="1" w:unhideWhenUsed="1"/>
+    <w:lsdException w:name="footnote text" w:semiHidden="1" w:unhideWhenUsed="1"/>
+    <w:lsdException w:name="annotation text" w:semiHidden="1" w:unhideWhenUsed="1"/>
+    <w:lsdException w:name="header" w:semiHidden="1" w:unhideWhenUsed="1"/>
+    <w:lsdException w:name="footer" w:semiHidden="1" w:unhideWhenUsed="1"/>
+    <w:lsdException w:name="index heading" w:semiHidden="1" w:unhideWhenUsed="1"/>
+    <w:lsdException w:name="caption" w:semiHidden="1" w:uiPriority="35" w:unhideWhenUsed="1" w:qFormat="1"/>
+    <w:lsdException w:name="table of figures" w:semiHidden="1" w:unhideWhenUsed="1"/>
+    <w:lsdException w:name="envelope address" w:semiHidden="1" w:unhideWhenUsed="1"/>
+    <w:lsdException w:name="envelope return" w:semiHidden="1" w:unhideWhenUsed="1"/>
+    <w:lsdException w:name="footnote reference" w:semiHidden="1" w:unhideWhenUsed="1"/>
+    <w:lsdException w:name="annotation reference" w:semiHidden="1" w:unhideWhenUsed="1"/>
+    <w:lsdException w:name="line number" w:semiHidden="1" w:unhideWhenUsed="1"/>
+    <w:lsdException w:name="page number" w:semiHidden="1" w:unhideWhenUsed="1"/>
+    <w:lsdException w:name="endnote reference" w:semiHidden="1" w:unhideWhenUsed="1"/>
+    <w:lsdException w:name="endnote text" w:semiHidden="1" w:unhideWhenUsed="1"/>
+    <w:lsdException w:name="table of authorities" w:semiHidden="1" w:unhideWhenUsed="1"/>
+    <w:lsdException w:name="macro" w:semiHidden="1" w:unhideWhenUsed="1"/>
+    <w:lsdException w:name="toa heading" w:semiHidden="1" w:unhideWhenUsed="1"/>
+    <w:lsdException w:name="List" w:semiHidden="1" w:unhideWhenUsed="1"/>
+    <w:lsdException w:name="List Bullet" w:semiHidden="1" w:unhideWhenUsed="1"/>
+    <w:lsdException w:name="List Number" w:semiHidden="1" w:unhideWhenUsed="1"/>
+    <w:lsdException w:name="List 2" w:semiHidden="1" w:unhideWhenUsed="1"/>
+    <w:lsdException w:name="List 3" w:semiHidden="1" w:unhideWhenUsed="1"/>
+    <w:lsdException w:name="List 4" w:semiHidden="1" w:unhideWhenUsed="1"/>
+    <w:lsdException w:name="List 5" w:semiHidden="1" w:unhideWhenUsed="1"/>
+    <w:lsdException w:name="List Bullet 2" w:semiHidden="1" w:unhideWhenUsed="1"/>
+    <w:lsdException w:name="List Bullet 3" w:semiHidden="1" w:unhideWhenUsed="1"/>
+    <w:lsdException w:name="List Bullet 4" w:semiHidden="1" w:unhideWhenUsed="1"/>
+    <w:lsdException w:name="List Bullet 5" w:semiHidden="1" w:unhideWhenUsed="1"/>
+    <w:lsdException w:name="List Number 2" w:semiHidden="1" w:unhideWhenUsed="1"/>
+    <w:lsdException w:name="List Number 3" w:semiHidden="1" w:unhideWhenUsed="1"/>
+    <w:lsdException w:name="List Number 4" w:semiHidden="1" w:unhideWhenUsed="1"/>
+    <w:lsdException w:name="List Number 5" w:semiHidden="1" w:unhideWhenUsed="1"/>
+    <w:lsdException w:name="Title" w:uiPriority="10" w:qFormat="1"/>
+    <w:lsdException w:name="Closing" w:semiHidden="1" w:unhideWhenUsed="1"/>
+    <w:lsdException w:name="Signature" w:semiHidden="1" w:unhideWhenUsed="1"/>
+    <w:lsdException w:name="Default Paragraph Font" w:semiHidden="1" w:uiPriority="1" w:unhideWhenUsed="1"/>
+    <w:lsdException w:name="Body Text" w:semiHidden="1" w:unhideWhenUsed="1"/>
+    <w:lsdException w:name="Body Text Indent" w:semiHidden="1" w:unhideWhenUsed="1"/>
+    <w:lsdException w:name="List Continue" w:semiHidden="1" w:unhideWhenUsed="1"/>
+    <w:lsdException w:name="List Continue 2" w:semiHidden="1" w:unhideWhenUsed="1"/>
+    <w:lsdException w:name="List Continue 3" w:semiHidden="1" w:unhideWhenUsed="1"/>
+    <w:lsdException w:name="List Continue 4" w:semiHidden="1" w:unhideWhenUsed="1"/>
+    <w:lsdException w:name="List Continue 5" w:semiHidden="1" w:unhideWhenUsed="1"/>
+    <w:lsdException w:name="Message Header" w:semiHidden="1" w:unhideWhenUsed="1"/>
+    <w:lsdException w:name="Subtitle" w:uiPriority="11" w:qFormat="1"/>
+    <w:lsdException w:name="Salutation" w:semiHidden="1" w:unhideWhenUsed="1"/>
+    <w:lsdException w:name="Date" w:semiHidden="1" w:unhideWhenUsed="1"/>
+    <w:lsdException w:name="Body Text First Indent" w:semiHidden="1" w:unhideWhenUsed="1"/>
+    <w:lsdException w:name="Body Text First Indent 2" w:semiHidden="1" w:unhideWhenUsed="1"/>
+    <w:lsdException w:name="Note Heading" w:semiHidden="1" w:unhideWhenUsed="1"/>
+    <w:lsdException w:name="Body Text 2" w:semiHidden="1" w:unhideWhenUsed="1"/>
+    <w:lsdException w:name="Body Text 3" w:semiHidden="1" w:unhideWhenUsed="1"/>
+    <w:lsdException w:name="Body Text Indent 2" w:semiHidden="1" w:unhideWhenUsed="1"/>
+    <w:lsdException w:name="Body Text Indent 3" w:semiHidden="1" w:unhideWhenUsed="1"/>
+    <w:lsdException w:name="Block Text" w:semiHidden="1" w:unhideWhenUsed="1"/>
+    <w:lsdException w:name="Hyperlink" w:semiHidden="1" w:unhideWhenUsed="1"/>
+    <w:lsdException w:name="FollowedHyperlink" w:semiHidden="1" w:unhideWhenUsed="1"/>
+    <w:lsdException w:name="Strong" w:uiPriority="22" w:qFormat="1"/>
+    <w:lsdException w:name="Emphasis" w:uiPriority="20" w:qFormat="1"/>
+    <w:lsdException w:name="Document Map" w:semiHidden="1" w:unhideWhenUsed="1"/>
+    <w:lsdException w:name="Plain Text" w:semiHidden="1" w:unhideWhenUsed="1"/>
+    <w:lsdException w:name="E-mail Signature" w:semiHidden="1" w:unhideWhenUsed="1"/>
+    <w:lsdException w:name="HTML Top of Form" w:semiHidden="1" w:unhideWhenUsed="1"/>
+    <w:lsdException w:name="HTML Bottom of Form" w:semiHidden="1" w:unhideWhenUsed="1"/>
+    <w:lsdException w:name="Normal (Web)" w:semiHidden="1" w:unhideWhenUsed="1"/>
+    <w:lsdException w:name="HTML Acronym" w:semiHidden="1" w:unhideWhenUsed="1"/>
+    <w:lsdException w:name="HTML Address" w:semiHidden="1" w:unhideWhenUsed="1"/>
+    <w:lsdException w:name="HTML Cite" w:semiHidden="1" w:unhideWhenUsed="1"/>
+    <w:lsdException w:name="HTML Code" w:semiHidden="1" w:unhideWhenUsed="1"/>
+    <w:lsdException w:name="HTML Definition" w:semiHidden="1" w:unhideWhenUsed="1"/>
+    <w:lsdException w:name="HTML Keyboard" w:semiHidden="1" w:unhideWhenUsed="1"/>
+    <w:lsdException w:name="HTML Preformatted" w:semiHidden="1" w:unhideWhenUsed="1"/>
+    <w:lsdException w:name="HTML Sample" w:semiHidden="1" w:unhideWhenUsed="1"/>
+    <w:lsdException w:name="HTML Typewriter" w:semiHidden="1" w:unhideWhenUsed="1"/>
+    <w:lsdException w:name="HTML Variable" w:semiHidden="1" w:unhideWhenUsed="1"/>
+    <w:lsdException w:name="Normal Table" w:semiHidden="1" w:unhideWhenUsed="1"/>
+    <w:lsdException w:name="annotation subject" w:semiHidden="1" w:unhideWhenUsed="1"/>
+    <w:lsdException w:name="No List" w:semiHidden="1" w:unhideWhenUsed="1"/>
+    <w:lsdException w:name="Outline List 1" w:semiHidden="1" w:unhideWhenUsed="1"/>
+    <w:lsdException w:name="Outline List 2" w:semiHidden="1" w:unhideWhenUsed="1"/>
+    <w:lsdException w:name="Outline List 3" w:semiHidden="1" w:unhideWhenUsed="1"/>
+    <w:lsdException w:name="Table Simple 1" w:semiHidden="1" w:unhideWhenUsed="1"/>
+    <w:lsdException w:name="Table Simple 2" w:semiHidden="1" w:unhideWhenUsed="1"/>
+    <w:lsdException w:name="Table Simple 3" w:semiHidden="1" w:unhideWhenUsed="1"/>
+    <w:lsdException w:name="Table Classic 1" w:semiHidden="1" w:unhideWhenUsed="1"/>
+    <w:lsdException w:name="Table Classic 2" w:semiHidden="1" w:unhideWhenUsed="1"/>
+    <w:lsdException w:name="Table Classic 3" w:semiHidden="1" w:unhideWhenUsed="1"/>
+    <w:lsdException w:name="Table Classic 4" w:semiHidden="1" w:unhideWhenUsed="1"/>
+    <w:lsdException w:name="Table Colorful 1" w:semiHidden="1" w:unhideWhenUsed="1"/>
+    <w:lsdException w:name="Table Colorful 2" w:semiHidden="1" w:unhideWhenUsed="1"/>
+    <w:lsdException w:name="Table Colorful 3" w:semiHidden="1" w:unhideWhenUsed="1"/>
+    <w:lsdException w:name="Table Columns 1" w:semiHidden="1" w:unhideWhenUsed="1"/>
+    <w:lsdException w:name="Table Columns 2" w:semiHidden="1" w:unhideWhenUsed="1"/>
+    <w:lsdException w:name="Table Columns 3" w:semiHidden="1" w:unhideWhenUsed="1"/>
+    <w:lsdException w:name="Table Columns 4" w:semiHidden="1" w:unhideWhenUsed="1"/>
+    <w:lsdException w:name="Table Columns 5" w:semiHidden="1" w:unhideWhenUsed="1"/>
+    <w:lsdException w:name="Table Grid 1" w:semiHidden="1" w:unhideWhenUsed="1"/>
+    <w:lsdException w:name="Table Grid 2" w:semiHidden="1" w:unhideWhenUsed="1"/>
+    <w:lsdException w:name="Table Grid 3" w:semiHidden="1" w:unhideWhenUsed="1"/>
+    <w:lsdException w:name="Table Grid 4" w:semiHidden="1" w:unhideWhenUsed="1"/>
+    <w:lsdException w:name="Table Grid 5" w:semiHidden="1" w:unhideWhenUsed="1"/>
+    <w:lsdException w:name="Table Grid 6" w:semiHidden="1" w:unhideWhenUsed="1"/>
+    <w:lsdException w:name="Table Grid 7" w:semiHidden="1" w:unhideWhenUsed="1"/>
+    <w:lsdException w:name="Table Grid 8" w:semiHidden="1" w:unhideWhenUsed="1"/>
+    <w:lsdException w:name="Table List 1" w:semiHidden="1" w:unhideWhenUsed="1"/>
+    <w:lsdException w:name="Table List 2" w:semiHidden="1" w:unhideWhenUsed="1"/>
+    <w:lsdException w:name="Table List 3" w:semiHidden="1" w:unhideWhenUsed="1"/>
+    <w:lsdException w:name="Table List 4" w:semiHidden="1" w:unhideWhenUsed="1"/>
+    <w:lsdException w:name="Table List 5" w:semiHidden="1" w:unhideWhenUsed="1"/>
+    <w:lsdException w:name="Table List 6" w:semiHidden="1" w:unhideWhenUsed="1"/>
+    <w:lsdException w:name="Table List 7" w:semiHidden="1" w:unhideWhenUsed="1"/>
+    <w:lsdException w:name="Table List 8" w:semiHidden="1" w:unhideWhenUsed="1"/>
+    <w:lsdException w:name="Table 3D effects 1" w:semiHidden="1" w:unhideWhenUsed="1"/>
+    <w:lsdException w:name="Table 3D effects 2" w:semiHidden="1" w:unhideWhenUsed="1"/>
+    <w:lsdException w:name="Table 3D effects 3" w:semiHidden="1" w:unhideWhenUsed="1"/>
+    <w:lsdException w:name="Table Contemporary" w:semiHidden="1" w:unhideWhenUsed="1"/>
+    <w:lsdException w:name="Table Elegant" w:semiHidden="1" w:unhideWhenUsed="1"/>
+    <w:lsdException w:name="Table Professional" w:semiHidden="1" w:unhideWhenUsed="1"/>
+    <w:lsdException w:name="Table Subtle 1" w:semiHidden="1" w:unhideWhenUsed="1"/>
+    <w:lsdException w:name="Table Subtle 2" w:semiHidden="1" w:unhideWhenUsed="1"/>
+    <w:lsdException w:name="Table Web 1" w:semiHidden="1" w:unhideWhenUsed="1"/>
+    <w:lsdException w:name="Table Web 2" w:semiHidden="1" w:unhideWhenUsed="1"/>
+    <w:lsdException w:name="Table Web 3" w:semiHidden="1" w:unhideWhenUsed="1"/>
+    <w:lsdException w:name="Balloon Text" w:semiHidden="1" w:unhideWhenUsed="1"/>
+    <w:lsdException w:name="Table Grid" w:uiPriority="39"/>
+    <w:lsdException w:name="Table Theme" w:semiHidden="1" w:unhideWhenUsed="1"/>
+    <w:lsdException w:name="Placeholder Text" w:semiHidden="1"/>
+    <w:lsdException w:name="No Spacing" w:uiPriority="1" w:qFormat="1"/>
+    <w:lsdException w:name="Light Shading" w:uiPriority="60"/>
+    <w:lsdException w:name="Light List" w:uiPriority="61"/>
+    <w:lsdException w:name="Light Grid" w:uiPriority="62"/>
+    <w:lsdException w:name="Medium Shading 1" w:uiPriority="63"/>
+    <w:lsdException w:name="Medium Shading 2" w:uiPriority="64"/>
+    <w:lsdException w:name="Medium List 1" w:uiPriority="65"/>
+    <w:lsdException w:name="Medium List 2" w:uiPriority="66"/>
+    <w:lsdException w:name="Medium Grid 1" w:uiPriority="67"/>
+    <w:lsdException w:name="Medium Grid 2" w:uiPriority="68"/>
+    <w:lsdException w:name="Medium Grid 3" w:uiPriority="69"/>
+    <w:lsdException w:name="Dark List" w:uiPriority="70"/>
+    <w:lsdException w:name="Colorful Shading" w:uiPriority="71"/>
+    <w:lsdException w:name="Colorful List" w:uiPriority="72"/>
+    <w:lsdException w:name="Colorful Grid" w:uiPriority="73"/>
+    <w:lsdException w:name="Light Shading Accent 1" w:uiPriority="60"/>
+    <w:lsdException w:name="Light List Accent 1" w:uiPriority="61"/>
+    <w:lsdException w:name="Light Grid Accent 1" w:uiPriority="62"/>
+    <w:lsdException w:name="Medium Shading 1 Accent 1" w:uiPriority="63"/>
+    <w:lsdException w:name="Medium Shading 2 Accent 1" w:uiPriority="64"/>
+    <w:lsdException w:name="Medium List 1 Accent 1" w:uiPriority="65"/>
+    <w:lsdException w:name="Revision" w:semiHidden="1"/>
+    <w:lsdException w:name="List Paragraph" w:uiPriority="34" w:qFormat="1"/>
+    <w:lsdException w:name="Quote" w:uiPriority="29" w:qFormat="1"/>
+    <w:lsdException w:name="Intense Quote" w:uiPriority="30" w:qFormat="1"/>
+    <w:lsdException w:name="Medium List 2 Accent 1" w:uiPriority="66"/>
+    <w:lsdException w:name="Medium Grid 1 Accent 1" w:uiPriority="67"/>
+    <w:lsdException w:name="Medium Grid 2 Accent 1" w:uiPriority="68"/>
+    <w:lsdException w:name="Medium Grid 3 Accent 1" w:uiPriority="69"/>
+    <w:lsdException w:name="Dark List Accent 1" w:uiPriority="70"/>
+    <w:lsdException w:name="Colorful Shading Accent 1" w:uiPriority="71"/>
+    <w:lsdException w:name="Colorful List Accent 1" w:uiPriority="72"/>
+    <w:lsdException w:name="Colorful Grid Accent 1" w:uiPriority="73"/>
+    <w:lsdException w:name="Light Shading Accent 2" w:uiPriority="60"/>
+    <w:lsdException w:name="Light List Accent 2" w:uiPriority="61"/>
+    <w:lsdException w:name="Light Grid Accent 2" w:uiPriority="62"/>
+    <w:lsdException w:name="Medium Shading 1 Accent 2" w:uiPriority="63"/>
+    <w:lsdException w:name="Medium Shading 2 Accent 2" w:uiPriority="64"/>
+    <w:lsdException w:name="Medium List 1 Accent 2" w:uiPriority="65"/>
+    <w:lsdException w:name="Medium List 2 Accent 2" w:uiPriority="66"/>
+    <w:lsdException w:name="Medium Grid 1 Accent 2" w:uiPriority="67"/>
+    <w:lsdException w:name="Medium Grid 2 Accent 2" w:uiPriority="68"/>
+    <w:lsdException w:name="Medium Grid 3 Accent 2" w:uiPriority="69"/>
+    <w:lsdException w:name="Dark List Accent 2" w:uiPriority="70"/>
+    <w:lsdException w:name="Colorful Shading Accent 2" w:uiPriority="71"/>
+    <w:lsdException w:name="Colorful List Accent 2" w:uiPriority="72"/>
+    <w:lsdException w:name="Colorful Grid Accent 2" w:uiPriority="73"/>
+    <w:lsdException w:name="Light Shading Accent 3" w:uiPriority="60"/>
+    <w:lsdException w:name="Light List Accent 3" w:uiPriority="61"/>
+    <w:lsdException w:name="Light Grid Accent 3" w:uiPriority="62"/>
+    <w:lsdException w:name="Medium Shading 1 Accent 3" w:uiPriority="63"/>
+    <w:lsdException w:name="Medium Shading 2 Accent 3" w:uiPriority="64"/>
+    <w:lsdException w:name="Medium List 1 Accent 3" w:uiPriority="65"/>
+    <w:lsdException w:name="Medium List 2 Accent 3" w:uiPriority="66"/>
+    <w:lsdException w:name="Medium Grid 1 Accent 3" w:uiPriority="67"/>
+    <w:lsdException w:name="Medium Grid 2 Accent 3" w:uiPriority="68"/>
+    <w:lsdException w:name="Medium Grid 3 Accent 3" w:uiPriority="69"/>
+    <w:lsdException w:name="Dark List Accent 3" w:uiPriority="70"/>
+    <w:lsdException w:name="Colorful Shading Accent 3" w:uiPriority="71"/>
+    <w:lsdException w:name="Colorful List Accent 3" w:uiPriority="72"/>
+    <w:lsdException w:name="Colorful Grid Accent 3" w:uiPriority="73"/>
+    <w:lsdException w:name="Light Shading Accent 4" w:uiPriority="60"/>
+    <w:lsdException w:name="Light List Accent 4" w:uiPriority="61"/>
+    <w:lsdException w:name="Light Grid Accent 4" w:uiPriority="62"/>
+    <w:lsdException w:name="Medium Shading 1 Accent 4" w:uiPriority="63"/>
+    <w:lsdException w:name="Medium Shading 2 Accent 4" w:uiPriority="64"/>
+    <w:lsdException w:name="Medium List 1 Accent 4" w:uiPriority="65"/>
+    <w:lsdException w:name="Medium List 2 Accent 4" w:uiPriority="66"/>
+    <w:lsdException w:name="Medium Grid 1 Accent 4" w:uiPriority="67"/>
+    <w:lsdException w:name="Medium Grid 2 Accent 4" w:uiPriority="68"/>
+    <w:lsdException w:name="Medium Grid 3 Accent 4" w:uiPriority="69"/>
+    <w:lsdException w:name="Dark List Accent 4" w:uiPriority="70"/>
+    <w:lsdException w:name="Colorful Shading Accent 4" w:uiPriority="71"/>
+    <w:lsdException w:name="Colorful List Accent 4" w:uiPriority="72"/>
+    <w:lsdException w:name="Colorful Grid Accent 4" w:uiPriority="73"/>
+    <w:lsdException w:name="Light Shading Accent 5" w:uiPriority="60"/>
+    <w:lsdException w:name="Light List Accent 5" w:uiPriority="61"/>
+    <w:lsdException w:name="Light Grid Accent 5" w:uiPriority="62"/>
+    <w:lsdException w:name="Medium Shading 1 Accent 5" w:uiPriority="63"/>
+    <w:lsdException w:name="Medium Shading 2 Accent 5" w:uiPriority="64"/>
+    <w:lsdException w:name="Medium List 1 Accent 5" w:uiPriority="65"/>
+    <w:lsdException w:name="Medium List 2 Accent 5" w:uiPriority="66"/>
+    <w:lsdException w:name="Medium Grid 1 Accent 5" w:uiPriority="67"/>
+    <w:lsdException w:name="Medium Grid 2 Accent 5" w:uiPriority="68"/>
+    <w:lsdException w:name="Medium Grid 3 Accent 5" w:uiPriority="69"/>
+    <w:lsdException w:name="Dark List Accent 5" w:uiPriority="70"/>
+    <w:lsdException w:name="Colorful Shading Accent 5" w:uiPriority="71"/>
+    <w:lsdException w:name="Colorful List Accent 5" w:uiPriority="72"/>
+    <w:lsdException w:name="Colorful Grid Accent 5" w:uiPriority="73"/>
+    <w:lsdException w:name="Light Shading Accent 6" w:uiPriority="60"/>
+    <w:lsdException w:name="Light List Accent 6" w:uiPriority="61"/>
+    <w:lsdException w:name="Light Grid Accent 6" w:uiPriority="62"/>
+    <w:lsdException w:name="Medium Shading 1 Accent 6" w:uiPriority="63"/>
+    <w:lsdException w:name="Medium Shading 2 Accent 6" w:uiPriority="64"/>
+    <w:lsdException w:name="Medium List 1 Accent 6" w:uiPriority="65"/>
+    <w:lsdException w:name="Medium List 2 Accent 6" w:uiPriority="66"/>
+    <w:lsdException w:name="Medium Grid 1 Accent 6" w:uiPriority="67"/>
+    <w:lsdException w:name="Medium Grid 2 Accent 6" w:uiPriority="68"/>
+    <w:lsdException w:name="Medium Grid 3 Accent 6" w:uiPriority="69"/>
+    <w:lsdException w:name="Dark List Accent 6" w:uiPriority="70"/>
+    <w:lsdException w:name="Colorful Shading Accent 6" w:uiPriority="71"/>
+    <w:lsdException w:name="Colorful List Accent 6" w:uiPriority="72"/>
+    <w:lsdException w:name="Colorful Grid Accent 6" w:uiPriority="73"/>
+    <w:lsdException w:name="Subtle Emphasis" w:uiPriority="19" w:qFormat="1"/>
+    <w:lsdException w:name="Intense Emphasis" w:uiPriority="21" w:qFormat="1"/>
+    <w:lsdException w:name="Subtle Reference" w:uiPriority="31" w:qFormat="1"/>
+    <w:lsdException w:name="Intense Reference" w:uiPriority="32" w:qFormat="1"/>
+    <w:lsdException w:name="Book Title" w:uiPriority="33" w:qFormat="1"/>
+    <w:lsdException w:name="Bibliography" w:semiHidden="1" w:uiPriority="37" w:unhideWhenUsed="1"/>
+    <w:lsdException w:name="TOC Heading" w:semiHidden="1" w:uiPriority="39" w:unhideWhenUsed="1" w:qFormat="1"/>
+    <w:lsdException w:name="Plain Table 1" w:uiPriority="41"/>
+    <w:lsdException w:name="Plain Table 2" w:uiPriority="42"/>
+    <w:lsdException w:name="Plain Table 3" w:uiPriority="43"/>
+    <w:lsdException w:name="Plain Table 4" w:uiPriority="44"/>
+    <w:lsdException w:name="Plain Table 5" w:uiPriority="45"/>
+    <w:lsdException w:name="Grid Table Light" w:uiPriority="40"/>
+    <w:lsdException w:name="Grid Table 1 Light" w:uiPriority="46"/>
+    <w:lsdException w:name="Grid Table 2" w:uiPriority="47"/>
+    <w:lsdException w:name="Grid Table 3" w:uiPriority="48"/>
+    <w:lsdException w:name="Grid Table 4" w:uiPriority="49"/>
+    <w:lsdException w:name="Grid Table 5 Dark" w:uiPriority="50"/>
+    <w:lsdException w:name="Grid Table 6 Colorful" w:uiPriority="51"/>
+    <w:lsdException w:name="Grid Table 7 Colorful" w:uiPriority="52"/>
+    <w:lsdException w:name="Grid Table 1 Light Accent 1" w:uiPriority="46"/>
+    <w:lsdException w:name="Grid Table 2 Accent 1" w:uiPriority="47"/>
+    <w:lsdException w:name="Grid Table 3 Accent 1" w:uiPriority="48"/>
+    <w:lsdException w:name="Grid Table 4 Accent 1" w:uiPriority="49"/>
+    <w:lsdException w:name="Grid Table 5 Dark Accent 1" w:uiPriority="50"/>
+    <w:lsdException w:name="Grid Table 6 Colorful Accent 1" w:uiPriority="51"/>
+    <w:lsdException w:name="Grid Table 7 Colorful Accent 1" w:uiPriority="52"/>
+    <w:lsdException w:name="Grid Table 1 Light Accent 2" w:uiPriority="46"/>
+    <w:lsdException w:name="Grid Table 2 Accent 2" w:uiPriority="47"/>
+    <w:lsdException w:name="Grid Table 3 Accent 2" w:uiPriority="48"/>
+    <w:lsdException w:name="Grid Table 4 Accent 2" w:uiPriority="49"/>
+    <w:lsdException w:name="Grid Table 5 Dark Accent 2" w:uiPriority="50"/>
+    <w:lsdException w:name="Grid Table 6 Colorful Accent 2" w:uiPriority="51"/>
+    <w:lsdException w:name="Grid Table 7 Colorful Accent 2" w:uiPriority="52"/>
+    <w:lsdException w:name="Grid Table 1 Light Accent 3" w:uiPriority="46"/>
+    <w:lsdException w:name="Grid Table 2 Accent 3" w:uiPriority="47"/>
+    <w:lsdException w:name="Grid Table 3 Accent 3" w:uiPriority="48"/>
+    <w:lsdException w:name="Grid Table 4 Accent 3" w:uiPriority="49"/>
+    <w:lsdException w:name="Grid Table 5 Dark Accent 3" w:uiPriority="50"/>
+    <w:lsdException w:name="Grid Table 6 Colorful Accent 3" w:uiPriority="51"/>
+    <w:lsdException w:name="Grid Table 7 Colorful Accent 3" w:uiPriority="52"/>
+    <w:lsdException w:name="Grid Table 1 Light Accent 4" w:uiPriority="46"/>
+    <w:lsdException w:name="Grid Table 2 Accent 4" w:uiPriority="47"/>
+    <w:lsdException w:name="Grid Table 3 Accent 4" w:uiPriority="48"/>
+    <w:lsdException w:name="Grid Table 4 Accent 4" w:uiPriority="49"/>
+    <w:lsdException w:name="Grid Table 5 Dark Accent 4" w:uiPriority="50"/>
+    <w:lsdException w:name="Grid Table 6 Colorful Accent 4" w:uiPriority="51"/>
+    <w:lsdException w:name="Grid Table 7 Colorful Accent 4" w:uiPriority="52"/>
+    <w:lsdException w:name="Grid Table 1 Light Accent 5" w:uiPriority="46"/>
+    <w:lsdException w:name="Grid Table 2 Accent 5" w:uiPriority="47"/>
+    <w:lsdException w:name="Grid Table 3 Accent 5" w:uiPriority="48"/>
+    <w:lsdException w:name="Grid Table 4 Accent 5" w:uiPriority="49"/>
+    <w:lsdException w:name="Grid Table 5 Dark Accent 5" w:uiPriority="50"/>
+    <w:lsdException w:name="Grid Table 6 Colorful Accent 5" w:uiPriority="51"/>
+    <w:lsdException w:name="Grid Table 7 Colorful Accent 5" w:uiPriority="52"/>
+    <w:lsdException w:name="Grid Table 1 Light Accent 6" w:uiPriority="46"/>
+    <w:lsdException w:name="Grid Table 2 Accent 6" w:uiPriority="47"/>
+    <w:lsdException w:name="Grid Table 3 Accent 6" w:uiPriority="48"/>
+    <w:lsdException w:name="Grid Table 4 Accent 6" w:uiPriority="49"/>
+    <w:lsdException w:name="Grid Table 5 Dark Accent 6" w:uiPriority="50"/>
+    <w:lsdException w:name="Grid Table 6 Colorful Accent 6" w:uiPriority="51"/>
+    <w:lsdException w:name="Grid Table 7 Colorful Accent 6" w:uiPriority="52"/>
+    <w:lsdException w:name="List Table 1 Light" w:uiPriority="46"/>
+    <w:lsdException w:name="List Table 2" w:uiPriority="47"/>
+    <w:lsdException w:name="List Table 3" w:uiPriority="48"/>
+    <w:lsdException w:name="List Table 4" w:uiPriority="49"/>
+    <w:lsdException w:name="List Table 5 Dark" w:uiPriority="50"/>
+    <w:lsdException w:name="List Table 6 Colorful" w:uiPriority="51"/>
+    <w:lsdException w:name="List Table 7 Colorful" w:uiPriority="52"/>
+    <w:lsdException w:name="List Table 1 Light Accent 1" w:uiPriority="46"/>
+    <w:lsdException w:name="List Table 2 Accent 1" w:uiPriority="47"/>
+    <w:lsdException w:name="List Table 3 Accent 1" w:uiPriority="48"/>
+    <w:lsdException w:name="List Table 4 Accent 1" w:uiPriority="49"/>
+    <w:lsdException w:name="List Table 5 Dark Accent 1" w:uiPriority="50"/>
+    <w:lsdException w:name="List Table 6 Colorful Accent 1" w:uiPriority="51"/>
+    <w:lsdException w:name="List Table 7 Colorful Accent 1" w:uiPriority="52"/>
+    <w:lsdException w:name="List Table 1 Light Accent 2" w:uiPriority="46"/>
+    <w:lsdException w:name="List Table 2 Accent 2" w:uiPriority="47"/>
+    <w:lsdException w:name="List Table 3 Accent 2" w:uiPriority="48"/>
+    <w:lsdException w:name="List Table 4 Accent 2" w:uiPriority="49"/>
+    <w:lsdException w:name="List Table 5 Dark Accent 2" w:uiPriority="50"/>
+    <w:lsdException w:name="List Table 6 Colorful Accent 2" w:uiPriority="51"/>
+    <w:lsdException w:name="List Table 7 Colorful Accent 2" w:uiPriority="52"/>
+    <w:lsdException w:name="List Table 1 Light Accent 3" w:uiPriority="46"/>
+    <w:lsdException w:name="List Table 2 Accent 3" w:uiPriority="47"/>
+    <w:lsdException w:name="List Table 3 Accent 3" w:uiPriority="48"/>
+    <w:lsdException w:name="List Table 4 Accent 3" w:uiPriority="49"/>
+    <w:lsdException w:name="List Table 5 Dark Accent 3" w:uiPriority="50"/>
+    <w:lsdException w:name="List Table 6 Colorful Accent 3" w:uiPriority="51"/>
+    <w:lsdException w:name="List Table 7 Colorful Accent 3" w:uiPriority="52"/>
+    <w:lsdException w:name="List Table 1 Light Accent 4" w:uiPriority="46"/>
+    <w:lsdException w:name="List Table 2 Accent 4" w:uiPriority="47"/>
+    <w:lsdException w:name="List Table 3 Accent 4" w:uiPriority="48"/>
+    <w:lsdException w:name="List Table 4 Accent 4" w:uiPriority="49"/>
+    <w:lsdException w:name="List Table 5 Dark Accent 4" w:uiPriority="50"/>
+    <w:lsdException w:name="List Table 6 Colorful Accent 4" w:uiPriority="51"/>
+    <w:lsdException w:name="List Table 7 Colorful Accent 4" w:uiPriority="52"/>
+    <w:lsdException w:name="List Table 1 Light Accent 5" w:uiPriority="46"/>
+    <w:lsdException w:name="List Table 2 Accent 5" w:uiPriority="47"/>
+    <w:lsdException w:name="List Table 3 Accent 5" w:uiPriority="48"/>
+    <w:lsdException w:name="List Table 4 Accent 5" w:uiPriority="49"/>
+    <w:lsdException w:name="List Table 5 Dark Accent 5" w:uiPriority="50"/>
+    <w:lsdException w:name="List Table 6 Colorful Accent 5" w:uiPriority="51"/>
+    <w:lsdException w:name="List Table 7 Colorful Accent 5" w:uiPriority="52"/>
+    <w:lsdException w:name="List Table 1 Light Accent 6" w:uiPriority="46"/>
+    <w:lsdException w:name="List Table 2 Accent 6" w:uiPriority="47"/>
+    <w:lsdException w:name="List Table 3 Accent 6" w:uiPriority="48"/>
+    <w:lsdException w:name="List Table 4 Accent 6" w:uiPriority="49"/>
+    <w:lsdException w:name="List Table 5 Dark Accent 6" w:uiPriority="50"/>
+    <w:lsdException w:name="List Table 6 Colorful Accent 6" w:uiPriority="51"/>
+    <w:lsdException w:name="List Table 7 Colorful Accent 6" w:uiPriority="52"/>
   </w:latentStyles>
   <w:style w:type="paragraph" w:default="1" w:styleId="Normal">
     <w:name w:val="Normal"/>
@@ -3629,7 +3976,6 @@
       <w:spacing w:after="0" w:line="240" w:lineRule="auto"/>
     </w:pPr>
     <w:tblPr>
-      <w:tblInd w:w="0" w:type="dxa"/>
       <w:tblBorders>
         <w:top w:val="single" w:sz="4" w:space="0" w:color="auto"/>
         <w:left w:val="single" w:sz="4" w:space="0" w:color="auto"/>
@@ -3638,12 +3984,6 @@
         <w:insideH w:val="single" w:sz="4" w:space="0" w:color="auto"/>
         <w:insideV w:val="single" w:sz="4" w:space="0" w:color="auto"/>
       </w:tblBorders>
-      <w:tblCellMar>
-        <w:top w:w="0" w:type="dxa"/>
-        <w:left w:w="108" w:type="dxa"/>
-        <w:bottom w:w="0" w:type="dxa"/>
-        <w:right w:w="108" w:type="dxa"/>
-      </w:tblCellMar>
     </w:tblPr>
   </w:style>
   <w:style w:type="character" w:styleId="Hyperlink">
@@ -3660,200 +4000,10 @@
 </w:styles>
 </file>
 
-<file path=word/stylesWithEffects.xml><?xml version="1.0" encoding="utf-8"?>
-<w:styles xmlns:wpc="http://schemas.microsoft.com/office/word/2010/wordprocessingCanvas" xmlns:mc="http://schemas.openxmlformats.org/markup-compatibility/2006" xmlns:o="urn:schemas-microsoft-com:office:office" xmlns:r="http://schemas.openxmlformats.org/officeDocument/2006/relationships" xmlns:m="http://schemas.openxmlformats.org/officeDocument/2006/math" xmlns:v="urn:schemas-microsoft-com:vml" xmlns:wp14="http://schemas.microsoft.com/office/word/2010/wordprocessingDrawing" xmlns:wp="http://schemas.openxmlformats.org/drawingml/2006/wordprocessingDrawing" xmlns:w10="urn:schemas-microsoft-com:office:word" xmlns:w="http://schemas.openxmlformats.org/wordprocessingml/2006/main" xmlns:w14="http://schemas.microsoft.com/office/word/2010/wordml" xmlns:wpg="http://schemas.microsoft.com/office/word/2010/wordprocessingGroup" xmlns:wpi="http://schemas.microsoft.com/office/word/2010/wordprocessingInk" xmlns:wne="http://schemas.microsoft.com/office/word/2006/wordml" xmlns:wps="http://schemas.microsoft.com/office/word/2010/wordprocessingShape" mc:Ignorable="w14 wp14">
-  <w:docDefaults>
-    <w:rPrDefault>
-      <w:rPr>
-        <w:rFonts w:asciiTheme="minorHAnsi" w:eastAsiaTheme="minorEastAsia" w:hAnsiTheme="minorHAnsi" w:cstheme="minorBidi"/>
-        <w:sz w:val="22"/>
-        <w:szCs w:val="22"/>
-        <w:lang w:val="fi-FI" w:eastAsia="fi-FI" w:bidi="ar-SA"/>
-      </w:rPr>
-    </w:rPrDefault>
-    <w:pPrDefault>
-      <w:pPr>
-        <w:spacing w:after="200" w:line="276" w:lineRule="auto"/>
-      </w:pPr>
-    </w:pPrDefault>
-  </w:docDefaults>
-  <w:latentStyles w:defLockedState="0" w:defUIPriority="99" w:defSemiHidden="1" w:defUnhideWhenUsed="1" w:defQFormat="0" w:count="267">
-    <w:lsdException w:name="Normal" w:semiHidden="0" w:uiPriority="0" w:unhideWhenUsed="0" w:qFormat="1"/>
-    <w:lsdException w:name="heading 1" w:semiHidden="0" w:uiPriority="9" w:unhideWhenUsed="0" w:qFormat="1"/>
-    <w:lsdException w:name="heading 2" w:uiPriority="9" w:qFormat="1"/>
-    <w:lsdException w:name="heading 3" w:uiPriority="9" w:qFormat="1"/>
-    <w:lsdException w:name="heading 4" w:uiPriority="9" w:qFormat="1"/>
-    <w:lsdException w:name="heading 5" w:uiPriority="9" w:qFormat="1"/>
-    <w:lsdException w:name="heading 6" w:uiPriority="9" w:qFormat="1"/>
-    <w:lsdException w:name="heading 7" w:uiPriority="9" w:qFormat="1"/>
-    <w:lsdException w:name="heading 8" w:uiPriority="9" w:qFormat="1"/>
-    <w:lsdException w:name="heading 9" w:uiPriority="9" w:qFormat="1"/>
-    <w:lsdException w:name="toc 1" w:uiPriority="39"/>
-    <w:lsdException w:name="toc 2" w:uiPriority="39"/>
-    <w:lsdException w:name="toc 3" w:uiPriority="39"/>
-    <w:lsdException w:name="toc 4" w:uiPriority="39"/>
-    <w:lsdException w:name="toc 5" w:uiPriority="39"/>
-    <w:lsdException w:name="toc 6" w:uiPriority="39"/>
-    <w:lsdException w:name="toc 7" w:uiPriority="39"/>
-    <w:lsdException w:name="toc 8" w:uiPriority="39"/>
-    <w:lsdException w:name="toc 9" w:uiPriority="39"/>
-    <w:lsdException w:name="caption" w:uiPriority="35" w:qFormat="1"/>
-    <w:lsdException w:name="Title" w:semiHidden="0" w:uiPriority="10" w:unhideWhenUsed="0" w:qFormat="1"/>
-    <w:lsdException w:name="Default Paragraph Font" w:uiPriority="1"/>
-    <w:lsdException w:name="Subtitle" w:semiHidden="0" w:uiPriority="11" w:unhideWhenUsed="0" w:qFormat="1"/>
-    <w:lsdException w:name="Strong" w:semiHidden="0" w:uiPriority="22" w:unhideWhenUsed="0" w:qFormat="1"/>
-    <w:lsdException w:name="Emphasis" w:semiHidden="0" w:uiPriority="20" w:unhideWhenUsed="0" w:qFormat="1"/>
-    <w:lsdException w:name="Table Grid" w:semiHidden="0" w:uiPriority="59" w:unhideWhenUsed="0"/>
-    <w:lsdException w:name="Placeholder Text" w:unhideWhenUsed="0"/>
-    <w:lsdException w:name="No Spacing" w:semiHidden="0" w:uiPriority="1" w:unhideWhenUsed="0" w:qFormat="1"/>
-    <w:lsdException w:name="Light Shading" w:semiHidden="0" w:uiPriority="60" w:unhideWhenUsed="0"/>
-    <w:lsdException w:name="Light List" w:semiHidden="0" w:uiPriority="61" w:unhideWhenUsed="0"/>
-    <w:lsdException w:name="Light Grid" w:semiHidden="0" w:uiPriority="62" w:unhideWhenUsed="0"/>
-    <w:lsdException w:name="Medium Shading 1" w:semiHidden="0" w:uiPriority="63" w:unhideWhenUsed="0"/>
-    <w:lsdException w:name="Medium Shading 2" w:semiHidden="0" w:uiPriority="64" w:unhideWhenUsed="0"/>
-    <w:lsdException w:name="Medium List 1" w:semiHidden="0" w:uiPriority="65" w:unhideWhenUsed="0"/>
-    <w:lsdException w:name="Medium List 2" w:semiHidden="0" w:uiPriority="66" w:unhideWhenUsed="0"/>
-    <w:lsdException w:name="Medium Grid 1" w:semiHidden="0" w:uiPriority="67" w:unhideWhenUsed="0"/>
-    <w:lsdException w:name="Medium Grid 2" w:semiHidden="0" w:uiPriority="68" w:unhideWhenUsed="0"/>
-    <w:lsdException w:name="Medium Grid 3" w:semiHidden="0" w:uiPriority="69" w:unhideWhenUsed="0"/>
-    <w:lsdException w:name="Dark List" w:semiHidden="0" w:uiPriority="70" w:unhideWhenUsed="0"/>
-    <w:lsdException w:name="Colorful Shading" w:semiHidden="0" w:uiPriority="71" w:unhideWhenUsed="0"/>
-    <w:lsdException w:name="Colorful List" w:semiHidden="0" w:uiPriority="72" w:unhideWhenUsed="0"/>
-    <w:lsdException w:name="Colorful Grid" w:semiHidden="0" w:uiPriority="73" w:unhideWhenUsed="0"/>
-    <w:lsdException w:name="Light Shading Accent 1" w:semiHidden="0" w:uiPriority="60" w:unhideWhenUsed="0"/>
-    <w:lsdException w:name="Light List Accent 1" w:semiHidden="0" w:uiPriority="61" w:unhideWhenUsed="0"/>
-    <w:lsdException w:name="Light Grid Accent 1" w:semiHidden="0" w:uiPriority="62" w:unhideWhenUsed="0"/>
-    <w:lsdException w:name="Medium Shading 1 Accent 1" w:semiHidden="0" w:uiPriority="63" w:unhideWhenUsed="0"/>
-    <w:lsdException w:name="Medium Shading 2 Accent 1" w:semiHidden="0" w:uiPriority="64" w:unhideWhenUsed="0"/>
-    <w:lsdException w:name="Medium List 1 Accent 1" w:semiHidden="0" w:uiPriority="65" w:unhideWhenUsed="0"/>
-    <w:lsdException w:name="Revision" w:unhideWhenUsed="0"/>
-    <w:lsdException w:name="List Paragraph" w:semiHidden="0" w:uiPriority="34" w:unhideWhenUsed="0" w:qFormat="1"/>
-    <w:lsdException w:name="Quote" w:semiHidden="0" w:uiPriority="29" w:unhideWhenUsed="0" w:qFormat="1"/>
-    <w:lsdException w:name="Intense Quote" w:semiHidden="0" w:uiPriority="30" w:unhideWhenUsed="0" w:qFormat="1"/>
-    <w:lsdException w:name="Medium List 2 Accent 1" w:semiHidden="0" w:uiPriority="66" w:unhideWhenUsed="0"/>
-    <w:lsdException w:name="Medium Grid 1 Accent 1" w:semiHidden="0" w:uiPriority="67" w:unhideWhenUsed="0"/>
-    <w:lsdException w:name="Medium Grid 2 Accent 1" w:semiHidden="0" w:uiPriority="68" w:unhideWhenUsed="0"/>
-    <w:lsdException w:name="Medium Grid 3 Accent 1" w:semiHidden="0" w:uiPriority="69" w:unhideWhenUsed="0"/>
-    <w:lsdException w:name="Dark List Accent 1" w:semiHidden="0" w:uiPriority="70" w:unhideWhenUsed="0"/>
-    <w:lsdException w:name="Colorful Shading Accent 1" w:semiHidden="0" w:uiPriority="71" w:unhideWhenUsed="0"/>
-    <w:lsdException w:name="Colorful List Accent 1" w:semiHidden="0" w:uiPriority="72" w:unhideWhenUsed="0"/>
-    <w:lsdException w:name="Colorful Grid Accent 1" w:semiHidden="0" w:uiPriority="73" w:unhideWhenUsed="0"/>
-    <w:lsdException w:name="Light Shading Accent 2" w:semiHidden="0" w:uiPriority="60" w:unhideWhenUsed="0"/>
-    <w:lsdException w:name="Light List Accent 2" w:semiHidden="0" w:uiPriority="61" w:unhideWhenUsed="0"/>
-    <w:lsdException w:name="Light Grid Accent 2" w:semiHidden="0" w:uiPriority="62" w:unhideWhenUsed="0"/>
-    <w:lsdException w:name="Medium Shading 1 Accent 2" w:semiHidden="0" w:uiPriority="63" w:unhideWhenUsed="0"/>
-    <w:lsdException w:name="Medium Shading 2 Accent 2" w:semiHidden="0" w:uiPriority="64" w:unhideWhenUsed="0"/>
-    <w:lsdException w:name="Medium List 1 Accent 2" w:semiHidden="0" w:uiPriority="65" w:unhideWhenUsed="0"/>
-    <w:lsdException w:name="Medium List 2 Accent 2" w:semiHidden="0" w:uiPriority="66" w:unhideWhenUsed="0"/>
-    <w:lsdException w:name="Medium Grid 1 Accent 2" w:semiHidden="0" w:uiPriority="67" w:unhideWhenUsed="0"/>
-    <w:lsdException w:name="Medium Grid 2 Accent 2" w:semiHidden="0" w:uiPriority="68" w:unhideWhenUsed="0"/>
-    <w:lsdException w:name="Medium Grid 3 Accent 2" w:semiHidden="0" w:uiPriority="69" w:unhideWhenUsed="0"/>
-    <w:lsdException w:name="Dark List Accent 2" w:semiHidden="0" w:uiPriority="70" w:unhideWhenUsed="0"/>
-    <w:lsdException w:name="Colorful Shading Accent 2" w:semiHidden="0" w:uiPriority="71" w:unhideWhenUsed="0"/>
-    <w:lsdException w:name="Colorful List Accent 2" w:semiHidden="0" w:uiPriority="72" w:unhideWhenUsed="0"/>
-    <w:lsdException w:name="Colorful Grid Accent 2" w:semiHidden="0" w:uiPriority="73" w:unhideWhenUsed="0"/>
-    <w:lsdException w:name="Light Shading Accent 3" w:semiHidden="0" w:uiPriority="60" w:unhideWhenUsed="0"/>
-    <w:lsdException w:name="Light List Accent 3" w:semiHidden="0" w:uiPriority="61" w:unhideWhenUsed="0"/>
-    <w:lsdException w:name="Light Grid Accent 3" w:semiHidden="0" w:uiPriority="62" w:unhideWhenUsed="0"/>
-    <w:lsdException w:name="Medium Shading 1 Accent 3" w:semiHidden="0" w:uiPriority="63" w:unhideWhenUsed="0"/>
-    <w:lsdException w:name="Medium Shading 2 Accent 3" w:semiHidden="0" w:uiPriority="64" w:unhideWhenUsed="0"/>
-    <w:lsdException w:name="Medium List 1 Accent 3" w:semiHidden="0" w:uiPriority="65" w:unhideWhenUsed="0"/>
-    <w:lsdException w:name="Medium List 2 Accent 3" w:semiHidden="0" w:uiPriority="66" w:unhideWhenUsed="0"/>
-    <w:lsdException w:name="Medium Grid 1 Accent 3" w:semiHidden="0" w:uiPriority="67" w:unhideWhenUsed="0"/>
-    <w:lsdException w:name="Medium Grid 2 Accent 3" w:semiHidden="0" w:uiPriority="68" w:unhideWhenUsed="0"/>
-    <w:lsdException w:name="Medium Grid 3 Accent 3" w:semiHidden="0" w:uiPriority="69" w:unhideWhenUsed="0"/>
-    <w:lsdException w:name="Dark List Accent 3" w:semiHidden="0" w:uiPriority="70" w:unhideWhenUsed="0"/>
-    <w:lsdException w:name="Colorful Shading Accent 3" w:semiHidden="0" w:uiPriority="71" w:unhideWhenUsed="0"/>
-    <w:lsdException w:name="Colorful List Accent 3" w:semiHidden="0" w:uiPriority="72" w:unhideWhenUsed="0"/>
-    <w:lsdException w:name="Colorful Grid Accent 3" w:semiHidden="0" w:uiPriority="73" w:unhideWhenUsed="0"/>
-    <w:lsdException w:name="Light Shading Accent 4" w:semiHidden="0" w:uiPriority="60" w:unhideWhenUsed="0"/>
-    <w:lsdException w:name="Light List Accent 4" w:semiHidden="0" w:uiPriority="61" w:unhideWhenUsed="0"/>
-    <w:lsdException w:name="Light Grid Accent 4" w:semiHidden="0" w:uiPriority="62" w:unhideWhenUsed="0"/>
-    <w:lsdException w:name="Medium Shading 1 Accent 4" w:semiHidden="0" w:uiPriority="63" w:unhideWhenUsed="0"/>
-    <w:lsdException w:name="Medium Shading 2 Accent 4" w:semiHidden="0" w:uiPriority="64" w:unhideWhenUsed="0"/>
-    <w:lsdException w:name="Medium List 1 Accent 4" w:semiHidden="0" w:uiPriority="65" w:unhideWhenUsed="0"/>
-    <w:lsdException w:name="Medium List 2 Accent 4" w:semiHidden="0" w:uiPriority="66" w:unhideWhenUsed="0"/>
-    <w:lsdException w:name="Medium Grid 1 Accent 4" w:semiHidden="0" w:uiPriority="67" w:unhideWhenUsed="0"/>
-    <w:lsdException w:name="Medium Grid 2 Accent 4" w:semiHidden="0" w:uiPriority="68" w:unhideWhenUsed="0"/>
-    <w:lsdException w:name="Medium Grid 3 Accent 4" w:semiHidden="0" w:uiPriority="69" w:unhideWhenUsed="0"/>
-    <w:lsdException w:name="Dark List Accent 4" w:semiHidden="0" w:uiPriority="70" w:unhideWhenUsed="0"/>
-    <w:lsdException w:name="Colorful Shading Accent 4" w:semiHidden="0" w:uiPriority="71" w:unhideWhenUsed="0"/>
-    <w:lsdException w:name="Colorful List Accent 4" w:semiHidden="0" w:uiPriority="72" w:unhideWhenUsed="0"/>
-    <w:lsdException w:name="Colorful Grid Accent 4" w:semiHidden="0" w:uiPriority="73" w:unhideWhenUsed="0"/>
-    <w:lsdException w:name="Light Shading Accent 5" w:semiHidden="0" w:uiPriority="60" w:unhideWhenUsed="0"/>
-    <w:lsdException w:name="Light List Accent 5" w:semiHidden="0" w:uiPriority="61" w:unhideWhenUsed="0"/>
-    <w:lsdException w:name="Light Grid Accent 5" w:semiHidden="0" w:uiPriority="62" w:unhideWhenUsed="0"/>
-    <w:lsdException w:name="Medium Shading 1 Accent 5" w:semiHidden="0" w:uiPriority="63" w:unhideWhenUsed="0"/>
-    <w:lsdException w:name="Medium Shading 2 Accent 5" w:semiHidden="0" w:uiPriority="64" w:unhideWhenUsed="0"/>
-    <w:lsdException w:name="Medium List 1 Accent 5" w:semiHidden="0" w:uiPriority="65" w:unhideWhenUsed="0"/>
-    <w:lsdException w:name="Medium List 2 Accent 5" w:semiHidden="0" w:uiPriority="66" w:unhideWhenUsed="0"/>
-    <w:lsdException w:name="Medium Grid 1 Accent 5" w:semiHidden="0" w:uiPriority="67" w:unhideWhenUsed="0"/>
-    <w:lsdException w:name="Medium Grid 2 Accent 5" w:semiHidden="0" w:uiPriority="68" w:unhideWhenUsed="0"/>
-    <w:lsdException w:name="Medium Grid 3 Accent 5" w:semiHidden="0" w:uiPriority="69" w:unhideWhenUsed="0"/>
-    <w:lsdException w:name="Dark List Accent 5" w:semiHidden="0" w:uiPriority="70" w:unhideWhenUsed="0"/>
-    <w:lsdException w:name="Colorful Shading Accent 5" w:semiHidden="0" w:uiPriority="71" w:unhideWhenUsed="0"/>
-    <w:lsdException w:name="Colorful List Accent 5" w:semiHidden="0" w:uiPriority="72" w:unhideWhenUsed="0"/>
-    <w:lsdException w:name="Colorful Grid Accent 5" w:semiHidden="0" w:uiPriority="73" w:unhideWhenUsed="0"/>
-    <w:lsdException w:name="Light Shading Accent 6" w:semiHidden="0" w:uiPriority="60" w:unhideWhenUsed="0"/>
-    <w:lsdException w:name="Light List Accent 6" w:semiHidden="0" w:uiPriority="61" w:unhideWhenUsed="0"/>
-    <w:lsdException w:name="Light Grid Accent 6" w:semiHidden="0" w:uiPriority="62" w:unhideWhenUsed="0"/>
-    <w:lsdException w:name="Medium Shading 1 Accent 6" w:semiHidden="0" w:uiPriority="63" w:unhideWhenUsed="0"/>
-    <w:lsdException w:name="Medium Shading 2 Accent 6" w:semiHidden="0" w:uiPriority="64" w:unhideWhenUsed="0"/>
-    <w:lsdException w:name="Medium List 1 Accent 6" w:semiHidden="0" w:uiPriority="65" w:unhideWhenUsed="0"/>
-    <w:lsdException w:name="Medium List 2 Accent 6" w:semiHidden="0" w:uiPriority="66" w:unhideWhenUsed="0"/>
-    <w:lsdException w:name="Medium Grid 1 Accent 6" w:semiHidden="0" w:uiPriority="67" w:unhideWhenUsed="0"/>
-    <w:lsdException w:name="Medium Grid 2 Accent 6" w:semiHidden="0" w:uiPriority="68" w:unhideWhenUsed="0"/>
-    <w:lsdException w:name="Medium Grid 3 Accent 6" w:semiHidden="0" w:uiPriority="69" w:unhideWhenUsed="0"/>
-    <w:lsdException w:name="Dark List Accent 6" w:semiHidden="0" w:uiPriority="70" w:unhideWhenUsed="0"/>
-    <w:lsdException w:name="Colorful Shading Accent 6" w:semiHidden="0" w:uiPriority="71" w:unhideWhenUsed="0"/>
-    <w:lsdException w:name="Colorful List Accent 6" w:semiHidden="0" w:uiPriority="72" w:unhideWhenUsed="0"/>
-    <w:lsdException w:name="Colorful Grid Accent 6" w:semiHidden="0" w:uiPriority="73" w:unhideWhenUsed="0"/>
-    <w:lsdException w:name="Subtle Emphasis" w:semiHidden="0" w:uiPriority="19" w:unhideWhenUsed="0" w:qFormat="1"/>
-    <w:lsdException w:name="Intense Emphasis" w:semiHidden="0" w:uiPriority="21" w:unhideWhenUsed="0" w:qFormat="1"/>
-    <w:lsdException w:name="Subtle Reference" w:semiHidden="0" w:uiPriority="31" w:unhideWhenUsed="0" w:qFormat="1"/>
-    <w:lsdException w:name="Intense Reference" w:semiHidden="0" w:uiPriority="32" w:unhideWhenUsed="0" w:qFormat="1"/>
-    <w:lsdException w:name="Book Title" w:semiHidden="0" w:uiPriority="33" w:unhideWhenUsed="0" w:qFormat="1"/>
-    <w:lsdException w:name="Bibliography" w:uiPriority="37"/>
-    <w:lsdException w:name="TOC Heading" w:uiPriority="39" w:qFormat="1"/>
-  </w:latentStyles>
-  <w:style w:type="paragraph" w:default="1" w:styleId="Normal">
-    <w:name w:val="Normal"/>
-    <w:qFormat/>
-  </w:style>
-  <w:style w:type="character" w:default="1" w:styleId="DefaultParagraphFont">
-    <w:name w:val="Default Paragraph Font"/>
-    <w:uiPriority w:val="1"/>
-    <w:semiHidden/>
-    <w:unhideWhenUsed/>
-  </w:style>
-  <w:style w:type="table" w:default="1" w:styleId="TableNormal">
-    <w:name w:val="Normal Table"/>
-    <w:uiPriority w:val="99"/>
-    <w:semiHidden/>
-    <w:unhideWhenUsed/>
-    <w:tblPr>
-      <w:tblInd w:w="0" w:type="dxa"/>
-      <w:tblCellMar>
-        <w:top w:w="0" w:type="dxa"/>
-        <w:left w:w="108" w:type="dxa"/>
-        <w:bottom w:w="0" w:type="dxa"/>
-        <w:right w:w="108" w:type="dxa"/>
-      </w:tblCellMar>
-    </w:tblPr>
-  </w:style>
-  <w:style w:type="numbering" w:default="1" w:styleId="NoList">
-    <w:name w:val="No List"/>
-    <w:uiPriority w:val="99"/>
-    <w:semiHidden/>
-    <w:unhideWhenUsed/>
-  </w:style>
-</w:styles>
-</file>
-
 <file path=word/charts/chart1.xml><?xml version="1.0" encoding="utf-8"?>
 <c:chartSpace xmlns:c="http://schemas.openxmlformats.org/drawingml/2006/chart" xmlns:a="http://schemas.openxmlformats.org/drawingml/2006/main" xmlns:r="http://schemas.openxmlformats.org/officeDocument/2006/relationships">
   <c:date1904 val="0"/>
-  <c:lang val="fi-FI"/>
+  <c:lang val="en-US"/>
   <c:roundedCorners val="0"/>
   <mc:AlternateContent xmlns:mc="http://schemas.openxmlformats.org/markup-compatibility/2006">
     <mc:Choice xmlns:c14="http://schemas.microsoft.com/office/drawing/2007/8/2/chart" Requires="c14">
@@ -3865,31 +4015,6 @@
   </mc:AlternateContent>
   <c:chart>
     <c:title>
-      <c:tx>
-        <c:rich>
-          <a:bodyPr rot="0" spcFirstLastPara="1" vertOverflow="ellipsis" vert="horz" wrap="square" anchor="ctr" anchorCtr="1"/>
-          <a:lstStyle/>
-          <a:p>
-            <a:pPr>
-              <a:defRPr sz="1400" b="0" i="0" u="none" strike="noStrike" kern="1200" spc="0" baseline="0">
-                <a:solidFill>
-                  <a:schemeClr val="tx1">
-                    <a:lumMod val="65000"/>
-                    <a:lumOff val="35000"/>
-                  </a:schemeClr>
-                </a:solidFill>
-                <a:latin typeface="+mn-lt"/>
-                <a:ea typeface="+mn-ea"/>
-                <a:cs typeface="+mn-cs"/>
-              </a:defRPr>
-            </a:pPr>
-            <a:r>
-              <a:rPr lang="en-US"/>
-              <a:t>Kartan latausaika</a:t>
-            </a:r>
-          </a:p>
-        </c:rich>
-      </c:tx>
       <c:overlay val="0"/>
       <c:spPr>
         <a:noFill/>
@@ -3898,6 +4023,26 @@
         </a:ln>
         <a:effectLst/>
       </c:spPr>
+      <c:txPr>
+        <a:bodyPr rot="0" spcFirstLastPara="1" vertOverflow="ellipsis" vert="horz" wrap="square" anchor="ctr" anchorCtr="1"/>
+        <a:lstStyle/>
+        <a:p>
+          <a:pPr>
+            <a:defRPr sz="1400" b="0" i="0" u="none" strike="noStrike" kern="1200" spc="0" baseline="0">
+              <a:solidFill>
+                <a:schemeClr val="tx1">
+                  <a:lumMod val="65000"/>
+                  <a:lumOff val="35000"/>
+                </a:schemeClr>
+              </a:solidFill>
+              <a:latin typeface="+mn-lt"/>
+              <a:ea typeface="+mn-ea"/>
+              <a:cs typeface="+mn-cs"/>
+            </a:defRPr>
+          </a:pPr>
+          <a:endParaRPr lang="fi-FI"/>
+        </a:p>
+      </c:txPr>
     </c:title>
     <c:autoTitleDeleted val="0"/>
     <c:plotArea>
@@ -3910,11 +4055,11 @@
           <c:order val="0"/>
           <c:tx>
             <c:strRef>
-              <c:f>'[Chart in Microsoft Word]Sheet1'!$B$1</c:f>
+              <c:f>Sheet1!$B$1</c:f>
               <c:strCache>
                 <c:ptCount val="1"/>
                 <c:pt idx="0">
-                  <c:v>Aika</c:v>
+                  <c:v>Aika (s)</c:v>
                 </c:pt>
               </c:strCache>
             </c:strRef>
@@ -3945,10 +4090,10 @@
           </c:marker>
           <c:xVal>
             <c:numRef>
-              <c:f>'[Chart in Microsoft Word]Sheet1'!$A$2:$A$12</c:f>
+              <c:f>Sheet1!$A$2:$A$17</c:f>
               <c:numCache>
                 <c:formatCode>General</c:formatCode>
-                <c:ptCount val="11"/>
+                <c:ptCount val="16"/>
                 <c:pt idx="0">
                   <c:v>10</c:v>
                 </c:pt>
@@ -3987,10 +4132,10 @@
           </c:xVal>
           <c:yVal>
             <c:numRef>
-              <c:f>'[Chart in Microsoft Word]Sheet1'!$B$2:$B$12</c:f>
+              <c:f>Sheet1!$B$2:$B$17</c:f>
               <c:numCache>
                 <c:formatCode>General</c:formatCode>
-                <c:ptCount val="11"/>
+                <c:ptCount val="16"/>
                 <c:pt idx="0">
                   <c:v>2.64</c:v>
                 </c:pt>
@@ -4037,237 +4182,11 @@
           <c:showPercent val="0"/>
           <c:showBubbleSize val="0"/>
         </c:dLbls>
-        <c:axId val="173233664"/>
-        <c:axId val="158949376"/>
-        <c:extLst>
-          <c:ext xmlns:c15="http://schemas.microsoft.com/office/drawing/2012/chart" uri="{02D57815-91ED-43cb-92C2-25804820EDAC}">
-            <c15:filteredScatterSeries>
-              <c15:ser>
-                <c:idx val="1"/>
-                <c:order val="1"/>
-                <c:tx>
-                  <c:strRef>
-                    <c:extLst>
-                      <c:ext uri="{02D57815-91ED-43cb-92C2-25804820EDAC}">
-                        <c15:formulaRef>
-                          <c15:sqref>'[Chart in Microsoft Word]Sheet1'!$C$1</c15:sqref>
-                        </c15:formulaRef>
-                      </c:ext>
-                    </c:extLst>
-                    <c:strCache>
-                      <c:ptCount val="1"/>
-                      <c:pt idx="0">
-                        <c:v>Column1</c:v>
-                      </c:pt>
-                    </c:strCache>
-                  </c:strRef>
-                </c:tx>
-                <c:spPr>
-                  <a:ln w="19050" cap="rnd">
-                    <a:solidFill>
-                      <a:schemeClr val="accent2"/>
-                    </a:solidFill>
-                    <a:round/>
-                  </a:ln>
-                  <a:effectLst/>
-                </c:spPr>
-                <c:marker>
-                  <c:symbol val="circle"/>
-                  <c:size val="5"/>
-                  <c:spPr>
-                    <a:solidFill>
-                      <a:schemeClr val="accent2"/>
-                    </a:solidFill>
-                    <a:ln w="9525">
-                      <a:solidFill>
-                        <a:schemeClr val="accent2"/>
-                      </a:solidFill>
-                    </a:ln>
-                    <a:effectLst/>
-                  </c:spPr>
-                </c:marker>
-                <c:xVal>
-                  <c:numRef>
-                    <c:extLst>
-                      <c:ext uri="{02D57815-91ED-43cb-92C2-25804820EDAC}">
-                        <c15:formulaRef>
-                          <c15:sqref>'[Chart in Microsoft Word]Sheet1'!$A$2:$A$12</c15:sqref>
-                        </c15:formulaRef>
-                      </c:ext>
-                    </c:extLst>
-                    <c:numCache>
-                      <c:formatCode>General</c:formatCode>
-                      <c:ptCount val="11"/>
-                      <c:pt idx="0">
-                        <c:v>10</c:v>
-                      </c:pt>
-                      <c:pt idx="1">
-                        <c:v>50</c:v>
-                      </c:pt>
-                      <c:pt idx="2">
-                        <c:v>100</c:v>
-                      </c:pt>
-                      <c:pt idx="3">
-                        <c:v>150</c:v>
-                      </c:pt>
-                      <c:pt idx="4">
-                        <c:v>200</c:v>
-                      </c:pt>
-                      <c:pt idx="5">
-                        <c:v>250</c:v>
-                      </c:pt>
-                      <c:pt idx="6">
-                        <c:v>300</c:v>
-                      </c:pt>
-                      <c:pt idx="7">
-                        <c:v>400</c:v>
-                      </c:pt>
-                      <c:pt idx="8">
-                        <c:v>500</c:v>
-                      </c:pt>
-                      <c:pt idx="9">
-                        <c:v>525</c:v>
-                      </c:pt>
-                      <c:pt idx="10">
-                        <c:v>540</c:v>
-                      </c:pt>
-                    </c:numCache>
-                  </c:numRef>
-                </c:xVal>
-                <c:yVal>
-                  <c:numRef>
-                    <c:extLst>
-                      <c:ext uri="{02D57815-91ED-43cb-92C2-25804820EDAC}">
-                        <c15:formulaRef>
-                          <c15:sqref>'[Chart in Microsoft Word]Sheet1'!$C$2:$C$12</c15:sqref>
-                        </c15:formulaRef>
-                      </c:ext>
-                    </c:extLst>
-                    <c:numCache>
-                      <c:formatCode>General</c:formatCode>
-                      <c:ptCount val="11"/>
-                    </c:numCache>
-                  </c:numRef>
-                </c:yVal>
-                <c:smooth val="0"/>
-              </c15:ser>
-            </c15:filteredScatterSeries>
-            <c15:filteredScatterSeries>
-              <c15:ser>
-                <c:idx val="2"/>
-                <c:order val="2"/>
-                <c:tx>
-                  <c:strRef>
-                    <c:extLst xmlns:c15="http://schemas.microsoft.com/office/drawing/2012/chart">
-                      <c:ext xmlns:c15="http://schemas.microsoft.com/office/drawing/2012/chart" uri="{02D57815-91ED-43cb-92C2-25804820EDAC}">
-                        <c15:formulaRef>
-                          <c15:sqref>'[Chart in Microsoft Word]Sheet1'!$D$1</c15:sqref>
-                        </c15:formulaRef>
-                      </c:ext>
-                    </c:extLst>
-                    <c:strCache>
-                      <c:ptCount val="1"/>
-                      <c:pt idx="0">
-                        <c:v>Column2</c:v>
-                      </c:pt>
-                    </c:strCache>
-                  </c:strRef>
-                </c:tx>
-                <c:spPr>
-                  <a:ln w="19050" cap="rnd">
-                    <a:solidFill>
-                      <a:schemeClr val="accent3"/>
-                    </a:solidFill>
-                    <a:round/>
-                  </a:ln>
-                  <a:effectLst/>
-                </c:spPr>
-                <c:marker>
-                  <c:symbol val="circle"/>
-                  <c:size val="5"/>
-                  <c:spPr>
-                    <a:solidFill>
-                      <a:schemeClr val="accent3"/>
-                    </a:solidFill>
-                    <a:ln w="9525">
-                      <a:solidFill>
-                        <a:schemeClr val="accent3"/>
-                      </a:solidFill>
-                    </a:ln>
-                    <a:effectLst/>
-                  </c:spPr>
-                </c:marker>
-                <c:xVal>
-                  <c:numRef>
-                    <c:extLst xmlns:c15="http://schemas.microsoft.com/office/drawing/2012/chart">
-                      <c:ext xmlns:c15="http://schemas.microsoft.com/office/drawing/2012/chart" uri="{02D57815-91ED-43cb-92C2-25804820EDAC}">
-                        <c15:formulaRef>
-                          <c15:sqref>'[Chart in Microsoft Word]Sheet1'!$A$2:$A$12</c15:sqref>
-                        </c15:formulaRef>
-                      </c:ext>
-                    </c:extLst>
-                    <c:numCache>
-                      <c:formatCode>General</c:formatCode>
-                      <c:ptCount val="11"/>
-                      <c:pt idx="0">
-                        <c:v>10</c:v>
-                      </c:pt>
-                      <c:pt idx="1">
-                        <c:v>50</c:v>
-                      </c:pt>
-                      <c:pt idx="2">
-                        <c:v>100</c:v>
-                      </c:pt>
-                      <c:pt idx="3">
-                        <c:v>150</c:v>
-                      </c:pt>
-                      <c:pt idx="4">
-                        <c:v>200</c:v>
-                      </c:pt>
-                      <c:pt idx="5">
-                        <c:v>250</c:v>
-                      </c:pt>
-                      <c:pt idx="6">
-                        <c:v>300</c:v>
-                      </c:pt>
-                      <c:pt idx="7">
-                        <c:v>400</c:v>
-                      </c:pt>
-                      <c:pt idx="8">
-                        <c:v>500</c:v>
-                      </c:pt>
-                      <c:pt idx="9">
-                        <c:v>525</c:v>
-                      </c:pt>
-                      <c:pt idx="10">
-                        <c:v>540</c:v>
-                      </c:pt>
-                    </c:numCache>
-                  </c:numRef>
-                </c:xVal>
-                <c:yVal>
-                  <c:numRef>
-                    <c:extLst xmlns:c15="http://schemas.microsoft.com/office/drawing/2012/chart">
-                      <c:ext xmlns:c15="http://schemas.microsoft.com/office/drawing/2012/chart" uri="{02D57815-91ED-43cb-92C2-25804820EDAC}">
-                        <c15:formulaRef>
-                          <c15:sqref>'[Chart in Microsoft Word]Sheet1'!$D$2:$D$12</c15:sqref>
-                        </c15:formulaRef>
-                      </c:ext>
-                    </c:extLst>
-                    <c:numCache>
-                      <c:formatCode>General</c:formatCode>
-                      <c:ptCount val="11"/>
-                    </c:numCache>
-                  </c:numRef>
-                </c:yVal>
-                <c:smooth val="0"/>
-              </c15:ser>
-            </c15:filteredScatterSeries>
-          </c:ext>
-        </c:extLst>
+        <c:axId val="272756944"/>
+        <c:axId val="272758624"/>
       </c:scatterChart>
       <c:valAx>
-        <c:axId val="173233664"/>
+        <c:axId val="272756944"/>
         <c:scaling>
           <c:orientation val="minMax"/>
         </c:scaling>
@@ -4308,13 +4227,8 @@
                 </a:pPr>
                 <a:r>
                   <a:rPr lang="fi-FI"/>
-                  <a:t>Kartta</a:t>
+                  <a:t>Kartan palat</a:t>
                 </a:r>
-                <a:r>
-                  <a:rPr lang="fi-FI" baseline="0"/>
-                  <a:t> (kpl)</a:t>
-                </a:r>
-                <a:endParaRPr lang="fi-FI"/>
               </a:p>
             </c:rich>
           </c:tx>
@@ -4326,6 +4240,26 @@
             </a:ln>
             <a:effectLst/>
           </c:spPr>
+          <c:txPr>
+            <a:bodyPr rot="0" spcFirstLastPara="1" vertOverflow="ellipsis" vert="horz" wrap="square" anchor="ctr" anchorCtr="1"/>
+            <a:lstStyle/>
+            <a:p>
+              <a:pPr>
+                <a:defRPr sz="1000" b="0" i="0" u="none" strike="noStrike" kern="1200" baseline="0">
+                  <a:solidFill>
+                    <a:schemeClr val="tx1">
+                      <a:lumMod val="65000"/>
+                      <a:lumOff val="35000"/>
+                    </a:schemeClr>
+                  </a:solidFill>
+                  <a:latin typeface="+mn-lt"/>
+                  <a:ea typeface="+mn-ea"/>
+                  <a:cs typeface="+mn-cs"/>
+                </a:defRPr>
+              </a:pPr>
+              <a:endParaRPr lang="fi-FI"/>
+            </a:p>
+          </c:txPr>
         </c:title>
         <c:numFmt formatCode="General" sourceLinked="1"/>
         <c:majorTickMark val="none"/>
@@ -4364,12 +4298,12 @@
             <a:endParaRPr lang="fi-FI"/>
           </a:p>
         </c:txPr>
-        <c:crossAx val="158949376"/>
+        <c:crossAx val="272758624"/>
         <c:crosses val="autoZero"/>
         <c:crossBetween val="midCat"/>
       </c:valAx>
       <c:valAx>
-        <c:axId val="158949376"/>
+        <c:axId val="272758624"/>
         <c:scaling>
           <c:orientation val="minMax"/>
         </c:scaling>
@@ -4423,6 +4357,26 @@
             </a:ln>
             <a:effectLst/>
           </c:spPr>
+          <c:txPr>
+            <a:bodyPr rot="-5400000" spcFirstLastPara="1" vertOverflow="ellipsis" vert="horz" wrap="square" anchor="ctr" anchorCtr="1"/>
+            <a:lstStyle/>
+            <a:p>
+              <a:pPr>
+                <a:defRPr sz="1000" b="0" i="0" u="none" strike="noStrike" kern="1200" baseline="0">
+                  <a:solidFill>
+                    <a:schemeClr val="tx1">
+                      <a:lumMod val="65000"/>
+                      <a:lumOff val="35000"/>
+                    </a:schemeClr>
+                  </a:solidFill>
+                  <a:latin typeface="+mn-lt"/>
+                  <a:ea typeface="+mn-ea"/>
+                  <a:cs typeface="+mn-cs"/>
+                </a:defRPr>
+              </a:pPr>
+              <a:endParaRPr lang="fi-FI"/>
+            </a:p>
+          </c:txPr>
         </c:title>
         <c:numFmt formatCode="General" sourceLinked="1"/>
         <c:majorTickMark val="none"/>
@@ -4461,7 +4415,7 @@
             <a:endParaRPr lang="fi-FI"/>
           </a:p>
         </c:txPr>
-        <c:crossAx val="173233664"/>
+        <c:crossAx val="272756944"/>
         <c:crosses val="autoZero"/>
         <c:crossBetween val="midCat"/>
       </c:valAx>
@@ -4502,7 +4456,7 @@
       <a:endParaRPr lang="fi-FI"/>
     </a:p>
   </c:txPr>
-  <c:externalData r:id="rId1">
+  <c:externalData r:id="rId3">
     <c:autoUpdate val="0"/>
   </c:externalData>
 </c:chartSpace>
@@ -4511,7 +4465,7 @@
 <file path=word/charts/chart2.xml><?xml version="1.0" encoding="utf-8"?>
 <c:chartSpace xmlns:c="http://schemas.openxmlformats.org/drawingml/2006/chart" xmlns:a="http://schemas.openxmlformats.org/drawingml/2006/main" xmlns:r="http://schemas.openxmlformats.org/officeDocument/2006/relationships">
   <c:date1904 val="0"/>
-  <c:lang val="fi-FI"/>
+  <c:lang val="en-US"/>
   <c:roundedCorners val="0"/>
   <mc:AlternateContent xmlns:mc="http://schemas.openxmlformats.org/markup-compatibility/2006">
     <mc:Choice xmlns:c14="http://schemas.microsoft.com/office/drawing/2007/8/2/chart" Requires="c14">
@@ -4523,36 +4477,6 @@
   </mc:AlternateContent>
   <c:chart>
     <c:title>
-      <c:tx>
-        <c:rich>
-          <a:bodyPr rot="0" spcFirstLastPara="1" vertOverflow="ellipsis" vert="horz" wrap="square" anchor="ctr" anchorCtr="1"/>
-          <a:lstStyle/>
-          <a:p>
-            <a:pPr>
-              <a:defRPr sz="1400" b="0" i="0" u="none" strike="noStrike" kern="1200" spc="0" baseline="0">
-                <a:solidFill>
-                  <a:schemeClr val="tx1">
-                    <a:lumMod val="65000"/>
-                    <a:lumOff val="35000"/>
-                  </a:schemeClr>
-                </a:solidFill>
-                <a:latin typeface="+mn-lt"/>
-                <a:ea typeface="+mn-ea"/>
-                <a:cs typeface="+mn-cs"/>
-              </a:defRPr>
-            </a:pPr>
-            <a:r>
-              <a:rPr lang="en-US"/>
-              <a:t>FPS suhteessa vihollisten</a:t>
-            </a:r>
-            <a:r>
-              <a:rPr lang="en-US" baseline="0"/>
-              <a:t> määrään</a:t>
-            </a:r>
-            <a:endParaRPr lang="en-US"/>
-          </a:p>
-        </c:rich>
-      </c:tx>
       <c:overlay val="0"/>
       <c:spPr>
         <a:noFill/>
@@ -4561,6 +4485,26 @@
         </a:ln>
         <a:effectLst/>
       </c:spPr>
+      <c:txPr>
+        <a:bodyPr rot="0" spcFirstLastPara="1" vertOverflow="ellipsis" vert="horz" wrap="square" anchor="ctr" anchorCtr="1"/>
+        <a:lstStyle/>
+        <a:p>
+          <a:pPr>
+            <a:defRPr sz="1400" b="0" i="0" u="none" strike="noStrike" kern="1200" spc="0" baseline="0">
+              <a:solidFill>
+                <a:schemeClr val="tx1">
+                  <a:lumMod val="65000"/>
+                  <a:lumOff val="35000"/>
+                </a:schemeClr>
+              </a:solidFill>
+              <a:latin typeface="+mn-lt"/>
+              <a:ea typeface="+mn-ea"/>
+              <a:cs typeface="+mn-cs"/>
+            </a:defRPr>
+          </a:pPr>
+          <a:endParaRPr lang="fi-FI"/>
+        </a:p>
+      </c:txPr>
     </c:title>
     <c:autoTitleDeleted val="0"/>
     <c:plotArea>
@@ -4573,7 +4517,7 @@
           <c:order val="0"/>
           <c:tx>
             <c:strRef>
-              <c:f>Sheet1!$B$1</c:f>
+              <c:f>Sheet1!$E$1</c:f>
               <c:strCache>
                 <c:ptCount val="1"/>
                 <c:pt idx="0">
@@ -4608,96 +4552,120 @@
           </c:marker>
           <c:xVal>
             <c:numRef>
-              <c:f>Sheet1!$A$2:$A$14</c:f>
+              <c:f>Sheet1!$D$2:$D$18</c:f>
               <c:numCache>
                 <c:formatCode>General</c:formatCode>
-                <c:ptCount val="13"/>
+                <c:ptCount val="17"/>
                 <c:pt idx="0">
+                  <c:v>1</c:v>
+                </c:pt>
+                <c:pt idx="1">
                   <c:v>10</c:v>
                 </c:pt>
-                <c:pt idx="1">
+                <c:pt idx="2">
                   <c:v>50</c:v>
                 </c:pt>
-                <c:pt idx="2">
+                <c:pt idx="3">
                   <c:v>100</c:v>
                 </c:pt>
-                <c:pt idx="3">
+                <c:pt idx="4">
                   <c:v>150</c:v>
                 </c:pt>
-                <c:pt idx="4">
+                <c:pt idx="5">
                   <c:v>200</c:v>
                 </c:pt>
-                <c:pt idx="5">
+                <c:pt idx="6">
                   <c:v>300</c:v>
                 </c:pt>
-                <c:pt idx="6">
+                <c:pt idx="7">
                   <c:v>400</c:v>
                 </c:pt>
-                <c:pt idx="7">
+                <c:pt idx="8">
                   <c:v>500</c:v>
                 </c:pt>
-                <c:pt idx="8">
+                <c:pt idx="9">
                   <c:v>1000</c:v>
                 </c:pt>
-                <c:pt idx="9">
+                <c:pt idx="10">
                   <c:v>2000</c:v>
                 </c:pt>
-                <c:pt idx="10">
+                <c:pt idx="11">
                   <c:v>3000</c:v>
                 </c:pt>
-                <c:pt idx="11">
+                <c:pt idx="12">
                   <c:v>4000</c:v>
                 </c:pt>
-                <c:pt idx="12">
+                <c:pt idx="13">
                   <c:v>5000</c:v>
+                </c:pt>
+                <c:pt idx="14">
+                  <c:v>10000</c:v>
+                </c:pt>
+                <c:pt idx="15">
+                  <c:v>20000</c:v>
+                </c:pt>
+                <c:pt idx="16">
+                  <c:v>100000</c:v>
                 </c:pt>
               </c:numCache>
             </c:numRef>
           </c:xVal>
           <c:yVal>
             <c:numRef>
-              <c:f>Sheet1!$B$2:$B$14</c:f>
+              <c:f>Sheet1!$E$2:$E$18</c:f>
               <c:numCache>
                 <c:formatCode>General</c:formatCode>
-                <c:ptCount val="13"/>
+                <c:ptCount val="17"/>
                 <c:pt idx="0">
+                  <c:v>496</c:v>
+                </c:pt>
+                <c:pt idx="1">
                   <c:v>481</c:v>
                 </c:pt>
-                <c:pt idx="1">
+                <c:pt idx="2">
                   <c:v>457</c:v>
                 </c:pt>
-                <c:pt idx="2">
+                <c:pt idx="3">
                   <c:v>427</c:v>
                 </c:pt>
-                <c:pt idx="3">
+                <c:pt idx="4">
                   <c:v>405</c:v>
                 </c:pt>
-                <c:pt idx="4">
+                <c:pt idx="5">
                   <c:v>382</c:v>
                 </c:pt>
-                <c:pt idx="5">
+                <c:pt idx="6">
                   <c:v>343</c:v>
                 </c:pt>
-                <c:pt idx="6">
+                <c:pt idx="7">
                   <c:v>315</c:v>
                 </c:pt>
-                <c:pt idx="7">
+                <c:pt idx="8">
                   <c:v>286</c:v>
                 </c:pt>
-                <c:pt idx="8">
+                <c:pt idx="9">
                   <c:v>200</c:v>
                 </c:pt>
-                <c:pt idx="9">
+                <c:pt idx="10">
                   <c:v>125</c:v>
                 </c:pt>
-                <c:pt idx="10">
+                <c:pt idx="11">
                   <c:v>93</c:v>
                 </c:pt>
-                <c:pt idx="11">
+                <c:pt idx="12">
                   <c:v>73</c:v>
                 </c:pt>
-                <c:pt idx="12">
+                <c:pt idx="13">
                   <c:v>61</c:v>
+                </c:pt>
+                <c:pt idx="14">
+                  <c:v>32</c:v>
+                </c:pt>
+                <c:pt idx="15">
+                  <c:v>15</c:v>
+                </c:pt>
+                <c:pt idx="16">
+                  <c:v>3</c:v>
                 </c:pt>
               </c:numCache>
             </c:numRef>
@@ -4712,15 +4680,13 @@
           <c:showPercent val="0"/>
           <c:showBubbleSize val="0"/>
         </c:dLbls>
-        <c:axId val="158990336"/>
-        <c:axId val="158992640"/>
+        <c:axId val="272725296"/>
+        <c:axId val="272725856"/>
       </c:scatterChart>
       <c:valAx>
-        <c:axId val="158990336"/>
+        <c:axId val="272725296"/>
         <c:scaling>
-          <c:logBase val="10"/>
           <c:orientation val="minMax"/>
-          <c:min val="10"/>
         </c:scaling>
         <c:delete val="0"/>
         <c:axPos val="b"/>
@@ -4759,7 +4725,7 @@
                 </a:pPr>
                 <a:r>
                   <a:rPr lang="fi-FI"/>
-                  <a:t>Enemy (kpl)</a:t>
+                  <a:t>Vihollisten lkm</a:t>
                 </a:r>
               </a:p>
             </c:rich>
@@ -4772,6 +4738,26 @@
             </a:ln>
             <a:effectLst/>
           </c:spPr>
+          <c:txPr>
+            <a:bodyPr rot="0" spcFirstLastPara="1" vertOverflow="ellipsis" vert="horz" wrap="square" anchor="ctr" anchorCtr="1"/>
+            <a:lstStyle/>
+            <a:p>
+              <a:pPr>
+                <a:defRPr sz="1000" b="0" i="0" u="none" strike="noStrike" kern="1200" baseline="0">
+                  <a:solidFill>
+                    <a:schemeClr val="tx1">
+                      <a:lumMod val="65000"/>
+                      <a:lumOff val="35000"/>
+                    </a:schemeClr>
+                  </a:solidFill>
+                  <a:latin typeface="+mn-lt"/>
+                  <a:ea typeface="+mn-ea"/>
+                  <a:cs typeface="+mn-cs"/>
+                </a:defRPr>
+              </a:pPr>
+              <a:endParaRPr lang="fi-FI"/>
+            </a:p>
+          </c:txPr>
         </c:title>
         <c:numFmt formatCode="General" sourceLinked="1"/>
         <c:majorTickMark val="none"/>
@@ -4810,12 +4796,12 @@
             <a:endParaRPr lang="fi-FI"/>
           </a:p>
         </c:txPr>
-        <c:crossAx val="158992640"/>
+        <c:crossAx val="272725856"/>
         <c:crosses val="autoZero"/>
         <c:crossBetween val="midCat"/>
       </c:valAx>
       <c:valAx>
-        <c:axId val="158992640"/>
+        <c:axId val="272725856"/>
         <c:scaling>
           <c:orientation val="minMax"/>
         </c:scaling>
@@ -4869,6 +4855,26 @@
             </a:ln>
             <a:effectLst/>
           </c:spPr>
+          <c:txPr>
+            <a:bodyPr rot="-5400000" spcFirstLastPara="1" vertOverflow="ellipsis" vert="horz" wrap="square" anchor="ctr" anchorCtr="1"/>
+            <a:lstStyle/>
+            <a:p>
+              <a:pPr>
+                <a:defRPr sz="1000" b="0" i="0" u="none" strike="noStrike" kern="1200" baseline="0">
+                  <a:solidFill>
+                    <a:schemeClr val="tx1">
+                      <a:lumMod val="65000"/>
+                      <a:lumOff val="35000"/>
+                    </a:schemeClr>
+                  </a:solidFill>
+                  <a:latin typeface="+mn-lt"/>
+                  <a:ea typeface="+mn-ea"/>
+                  <a:cs typeface="+mn-cs"/>
+                </a:defRPr>
+              </a:pPr>
+              <a:endParaRPr lang="fi-FI"/>
+            </a:p>
+          </c:txPr>
         </c:title>
         <c:numFmt formatCode="General" sourceLinked="1"/>
         <c:majorTickMark val="none"/>
@@ -4907,7 +4913,7 @@
             <a:endParaRPr lang="fi-FI"/>
           </a:p>
         </c:txPr>
-        <c:crossAx val="158990336"/>
+        <c:crossAx val="272725296"/>
         <c:crosses val="autoZero"/>
         <c:crossBetween val="midCat"/>
       </c:valAx>
@@ -4948,10 +4954,1122 @@
       <a:endParaRPr lang="fi-FI"/>
     </a:p>
   </c:txPr>
-  <c:externalData r:id="rId1">
+  <c:externalData r:id="rId3">
     <c:autoUpdate val="0"/>
   </c:externalData>
 </c:chartSpace>
+</file>
+
+<file path=word/charts/colors1.xml><?xml version="1.0" encoding="utf-8"?>
+<cs:colorStyle xmlns:cs="http://schemas.microsoft.com/office/drawing/2012/chartStyle" xmlns:a="http://schemas.openxmlformats.org/drawingml/2006/main" meth="cycle" id="10">
+  <a:schemeClr val="accent1"/>
+  <a:schemeClr val="accent2"/>
+  <a:schemeClr val="accent3"/>
+  <a:schemeClr val="accent4"/>
+  <a:schemeClr val="accent5"/>
+  <a:schemeClr val="accent6"/>
+  <cs:variation/>
+  <cs:variation>
+    <a:lumMod val="60000"/>
+  </cs:variation>
+  <cs:variation>
+    <a:lumMod val="80000"/>
+    <a:lumOff val="20000"/>
+  </cs:variation>
+  <cs:variation>
+    <a:lumMod val="80000"/>
+  </cs:variation>
+  <cs:variation>
+    <a:lumMod val="60000"/>
+    <a:lumOff val="40000"/>
+  </cs:variation>
+  <cs:variation>
+    <a:lumMod val="50000"/>
+  </cs:variation>
+  <cs:variation>
+    <a:lumMod val="70000"/>
+    <a:lumOff val="30000"/>
+  </cs:variation>
+  <cs:variation>
+    <a:lumMod val="70000"/>
+  </cs:variation>
+  <cs:variation>
+    <a:lumMod val="50000"/>
+    <a:lumOff val="50000"/>
+  </cs:variation>
+</cs:colorStyle>
+</file>
+
+<file path=word/charts/colors2.xml><?xml version="1.0" encoding="utf-8"?>
+<cs:colorStyle xmlns:cs="http://schemas.microsoft.com/office/drawing/2012/chartStyle" xmlns:a="http://schemas.openxmlformats.org/drawingml/2006/main" meth="cycle" id="10">
+  <a:schemeClr val="accent1"/>
+  <a:schemeClr val="accent2"/>
+  <a:schemeClr val="accent3"/>
+  <a:schemeClr val="accent4"/>
+  <a:schemeClr val="accent5"/>
+  <a:schemeClr val="accent6"/>
+  <cs:variation/>
+  <cs:variation>
+    <a:lumMod val="60000"/>
+  </cs:variation>
+  <cs:variation>
+    <a:lumMod val="80000"/>
+    <a:lumOff val="20000"/>
+  </cs:variation>
+  <cs:variation>
+    <a:lumMod val="80000"/>
+  </cs:variation>
+  <cs:variation>
+    <a:lumMod val="60000"/>
+    <a:lumOff val="40000"/>
+  </cs:variation>
+  <cs:variation>
+    <a:lumMod val="50000"/>
+  </cs:variation>
+  <cs:variation>
+    <a:lumMod val="70000"/>
+    <a:lumOff val="30000"/>
+  </cs:variation>
+  <cs:variation>
+    <a:lumMod val="70000"/>
+  </cs:variation>
+  <cs:variation>
+    <a:lumMod val="50000"/>
+    <a:lumOff val="50000"/>
+  </cs:variation>
+</cs:colorStyle>
+</file>
+
+<file path=word/charts/style1.xml><?xml version="1.0" encoding="utf-8"?>
+<cs:chartStyle xmlns:cs="http://schemas.microsoft.com/office/drawing/2012/chartStyle" xmlns:a="http://schemas.openxmlformats.org/drawingml/2006/main" id="240">
+  <cs:axisTitle>
+    <cs:lnRef idx="0"/>
+    <cs:fillRef idx="0"/>
+    <cs:effectRef idx="0"/>
+    <cs:fontRef idx="minor">
+      <a:schemeClr val="tx1">
+        <a:lumMod val="65000"/>
+        <a:lumOff val="35000"/>
+      </a:schemeClr>
+    </cs:fontRef>
+    <cs:defRPr sz="1000" kern="1200"/>
+  </cs:axisTitle>
+  <cs:categoryAxis>
+    <cs:lnRef idx="0"/>
+    <cs:fillRef idx="0"/>
+    <cs:effectRef idx="0"/>
+    <cs:fontRef idx="minor">
+      <a:schemeClr val="tx1">
+        <a:lumMod val="65000"/>
+        <a:lumOff val="35000"/>
+      </a:schemeClr>
+    </cs:fontRef>
+    <cs:spPr>
+      <a:ln w="9525" cap="flat" cmpd="sng" algn="ctr">
+        <a:solidFill>
+          <a:schemeClr val="tx1">
+            <a:lumMod val="25000"/>
+            <a:lumOff val="75000"/>
+          </a:schemeClr>
+        </a:solidFill>
+        <a:round/>
+      </a:ln>
+    </cs:spPr>
+    <cs:defRPr sz="900" kern="1200"/>
+  </cs:categoryAxis>
+  <cs:chartArea mods="allowNoFillOverride allowNoLineOverride">
+    <cs:lnRef idx="0"/>
+    <cs:fillRef idx="0"/>
+    <cs:effectRef idx="0"/>
+    <cs:fontRef idx="minor">
+      <a:schemeClr val="tx1"/>
+    </cs:fontRef>
+    <cs:spPr>
+      <a:solidFill>
+        <a:schemeClr val="bg1"/>
+      </a:solidFill>
+      <a:ln w="9525" cap="flat" cmpd="sng" algn="ctr">
+        <a:solidFill>
+          <a:schemeClr val="tx1">
+            <a:lumMod val="15000"/>
+            <a:lumOff val="85000"/>
+          </a:schemeClr>
+        </a:solidFill>
+        <a:round/>
+      </a:ln>
+    </cs:spPr>
+    <cs:defRPr sz="1000" kern="1200"/>
+  </cs:chartArea>
+  <cs:dataLabel>
+    <cs:lnRef idx="0"/>
+    <cs:fillRef idx="0"/>
+    <cs:effectRef idx="0"/>
+    <cs:fontRef idx="minor">
+      <a:schemeClr val="tx1">
+        <a:lumMod val="75000"/>
+        <a:lumOff val="25000"/>
+      </a:schemeClr>
+    </cs:fontRef>
+    <cs:defRPr sz="900" kern="1200"/>
+  </cs:dataLabel>
+  <cs:dataLabelCallout>
+    <cs:lnRef idx="0"/>
+    <cs:fillRef idx="0"/>
+    <cs:effectRef idx="0"/>
+    <cs:fontRef idx="minor">
+      <a:schemeClr val="dk1">
+        <a:lumMod val="65000"/>
+        <a:lumOff val="35000"/>
+      </a:schemeClr>
+    </cs:fontRef>
+    <cs:spPr>
+      <a:solidFill>
+        <a:schemeClr val="lt1"/>
+      </a:solidFill>
+      <a:ln>
+        <a:solidFill>
+          <a:schemeClr val="dk1">
+            <a:lumMod val="25000"/>
+            <a:lumOff val="75000"/>
+          </a:schemeClr>
+        </a:solidFill>
+      </a:ln>
+    </cs:spPr>
+    <cs:defRPr sz="900" kern="1200"/>
+    <cs:bodyPr rot="0" spcFirstLastPara="1" vertOverflow="clip" horzOverflow="clip" vert="horz" wrap="square" lIns="36576" tIns="18288" rIns="36576" bIns="18288" anchor="ctr" anchorCtr="1">
+      <a:spAutoFit/>
+    </cs:bodyPr>
+  </cs:dataLabelCallout>
+  <cs:dataPoint>
+    <cs:lnRef idx="0"/>
+    <cs:fillRef idx="1">
+      <cs:styleClr val="auto"/>
+    </cs:fillRef>
+    <cs:effectRef idx="0"/>
+    <cs:fontRef idx="minor">
+      <a:schemeClr val="tx1"/>
+    </cs:fontRef>
+  </cs:dataPoint>
+  <cs:dataPoint3D>
+    <cs:lnRef idx="0"/>
+    <cs:fillRef idx="1">
+      <cs:styleClr val="auto"/>
+    </cs:fillRef>
+    <cs:effectRef idx="0"/>
+    <cs:fontRef idx="minor">
+      <a:schemeClr val="tx1"/>
+    </cs:fontRef>
+  </cs:dataPoint3D>
+  <cs:dataPointLine>
+    <cs:lnRef idx="0">
+      <cs:styleClr val="auto"/>
+    </cs:lnRef>
+    <cs:fillRef idx="1"/>
+    <cs:effectRef idx="0"/>
+    <cs:fontRef idx="minor">
+      <a:schemeClr val="tx1"/>
+    </cs:fontRef>
+    <cs:spPr>
+      <a:ln w="19050" cap="rnd">
+        <a:solidFill>
+          <a:schemeClr val="phClr"/>
+        </a:solidFill>
+        <a:round/>
+      </a:ln>
+    </cs:spPr>
+  </cs:dataPointLine>
+  <cs:dataPointMarker>
+    <cs:lnRef idx="0">
+      <cs:styleClr val="auto"/>
+    </cs:lnRef>
+    <cs:fillRef idx="1">
+      <cs:styleClr val="auto"/>
+    </cs:fillRef>
+    <cs:effectRef idx="0"/>
+    <cs:fontRef idx="minor">
+      <a:schemeClr val="tx1"/>
+    </cs:fontRef>
+    <cs:spPr>
+      <a:ln w="9525">
+        <a:solidFill>
+          <a:schemeClr val="phClr"/>
+        </a:solidFill>
+      </a:ln>
+    </cs:spPr>
+  </cs:dataPointMarker>
+  <cs:dataPointMarkerLayout symbol="circle" size="5"/>
+  <cs:dataPointWireframe>
+    <cs:lnRef idx="0">
+      <cs:styleClr val="auto"/>
+    </cs:lnRef>
+    <cs:fillRef idx="0"/>
+    <cs:effectRef idx="0"/>
+    <cs:fontRef idx="minor">
+      <a:schemeClr val="dk1"/>
+    </cs:fontRef>
+    <cs:spPr>
+      <a:ln w="9525" cap="rnd">
+        <a:solidFill>
+          <a:schemeClr val="phClr"/>
+        </a:solidFill>
+        <a:round/>
+      </a:ln>
+    </cs:spPr>
+  </cs:dataPointWireframe>
+  <cs:dataTable>
+    <cs:lnRef idx="0"/>
+    <cs:fillRef idx="0"/>
+    <cs:effectRef idx="0"/>
+    <cs:fontRef idx="minor">
+      <a:schemeClr val="tx1">
+        <a:lumMod val="65000"/>
+        <a:lumOff val="35000"/>
+      </a:schemeClr>
+    </cs:fontRef>
+    <cs:spPr>
+      <a:noFill/>
+      <a:ln w="9525" cap="flat" cmpd="sng" algn="ctr">
+        <a:solidFill>
+          <a:schemeClr val="tx1">
+            <a:lumMod val="15000"/>
+            <a:lumOff val="85000"/>
+          </a:schemeClr>
+        </a:solidFill>
+        <a:round/>
+      </a:ln>
+    </cs:spPr>
+    <cs:defRPr sz="900" kern="1200"/>
+  </cs:dataTable>
+  <cs:downBar>
+    <cs:lnRef idx="0"/>
+    <cs:fillRef idx="0"/>
+    <cs:effectRef idx="0"/>
+    <cs:fontRef idx="minor">
+      <a:schemeClr val="tx1"/>
+    </cs:fontRef>
+    <cs:spPr>
+      <a:solidFill>
+        <a:schemeClr val="dk1">
+          <a:lumMod val="75000"/>
+          <a:lumOff val="25000"/>
+        </a:schemeClr>
+      </a:solidFill>
+      <a:ln w="9525" cap="flat" cmpd="sng" algn="ctr">
+        <a:solidFill>
+          <a:schemeClr val="tx1">
+            <a:lumMod val="65000"/>
+            <a:lumOff val="35000"/>
+          </a:schemeClr>
+        </a:solidFill>
+        <a:round/>
+      </a:ln>
+    </cs:spPr>
+  </cs:downBar>
+  <cs:dropLine>
+    <cs:lnRef idx="0"/>
+    <cs:fillRef idx="0"/>
+    <cs:effectRef idx="0"/>
+    <cs:fontRef idx="minor">
+      <a:schemeClr val="tx1"/>
+    </cs:fontRef>
+    <cs:spPr>
+      <a:ln w="9525" cap="flat" cmpd="sng" algn="ctr">
+        <a:solidFill>
+          <a:schemeClr val="tx1">
+            <a:lumMod val="35000"/>
+            <a:lumOff val="65000"/>
+          </a:schemeClr>
+        </a:solidFill>
+        <a:round/>
+      </a:ln>
+    </cs:spPr>
+  </cs:dropLine>
+  <cs:errorBar>
+    <cs:lnRef idx="0"/>
+    <cs:fillRef idx="0"/>
+    <cs:effectRef idx="0"/>
+    <cs:fontRef idx="minor">
+      <a:schemeClr val="tx1"/>
+    </cs:fontRef>
+    <cs:spPr>
+      <a:ln w="9525" cap="flat" cmpd="sng" algn="ctr">
+        <a:solidFill>
+          <a:schemeClr val="tx1">
+            <a:lumMod val="65000"/>
+            <a:lumOff val="35000"/>
+          </a:schemeClr>
+        </a:solidFill>
+        <a:round/>
+      </a:ln>
+    </cs:spPr>
+  </cs:errorBar>
+  <cs:floor>
+    <cs:lnRef idx="0"/>
+    <cs:fillRef idx="0"/>
+    <cs:effectRef idx="0"/>
+    <cs:fontRef idx="minor">
+      <a:schemeClr val="tx1"/>
+    </cs:fontRef>
+    <cs:spPr>
+      <a:noFill/>
+      <a:ln>
+        <a:noFill/>
+      </a:ln>
+    </cs:spPr>
+  </cs:floor>
+  <cs:gridlineMajor>
+    <cs:lnRef idx="0"/>
+    <cs:fillRef idx="0"/>
+    <cs:effectRef idx="0"/>
+    <cs:fontRef idx="minor">
+      <a:schemeClr val="tx1"/>
+    </cs:fontRef>
+    <cs:spPr>
+      <a:ln w="9525" cap="flat" cmpd="sng" algn="ctr">
+        <a:solidFill>
+          <a:schemeClr val="tx1">
+            <a:lumMod val="15000"/>
+            <a:lumOff val="85000"/>
+          </a:schemeClr>
+        </a:solidFill>
+        <a:round/>
+      </a:ln>
+    </cs:spPr>
+  </cs:gridlineMajor>
+  <cs:gridlineMinor>
+    <cs:lnRef idx="0"/>
+    <cs:fillRef idx="0"/>
+    <cs:effectRef idx="0"/>
+    <cs:fontRef idx="minor">
+      <a:schemeClr val="tx1"/>
+    </cs:fontRef>
+    <cs:spPr>
+      <a:ln w="9525" cap="flat" cmpd="sng" algn="ctr">
+        <a:solidFill>
+          <a:schemeClr val="tx1">
+            <a:lumMod val="5000"/>
+            <a:lumOff val="95000"/>
+          </a:schemeClr>
+        </a:solidFill>
+        <a:round/>
+      </a:ln>
+    </cs:spPr>
+  </cs:gridlineMinor>
+  <cs:hiLoLine>
+    <cs:lnRef idx="0"/>
+    <cs:fillRef idx="0"/>
+    <cs:effectRef idx="0"/>
+    <cs:fontRef idx="minor">
+      <a:schemeClr val="tx1"/>
+    </cs:fontRef>
+    <cs:spPr>
+      <a:ln w="9525" cap="flat" cmpd="sng" algn="ctr">
+        <a:solidFill>
+          <a:schemeClr val="tx1">
+            <a:lumMod val="50000"/>
+            <a:lumOff val="50000"/>
+          </a:schemeClr>
+        </a:solidFill>
+        <a:round/>
+      </a:ln>
+    </cs:spPr>
+  </cs:hiLoLine>
+  <cs:leaderLine>
+    <cs:lnRef idx="0"/>
+    <cs:fillRef idx="0"/>
+    <cs:effectRef idx="0"/>
+    <cs:fontRef idx="minor">
+      <a:schemeClr val="tx1"/>
+    </cs:fontRef>
+    <cs:spPr>
+      <a:ln w="9525" cap="flat" cmpd="sng" algn="ctr">
+        <a:solidFill>
+          <a:schemeClr val="tx1">
+            <a:lumMod val="35000"/>
+            <a:lumOff val="65000"/>
+          </a:schemeClr>
+        </a:solidFill>
+        <a:round/>
+      </a:ln>
+    </cs:spPr>
+  </cs:leaderLine>
+  <cs:legend>
+    <cs:lnRef idx="0"/>
+    <cs:fillRef idx="0"/>
+    <cs:effectRef idx="0"/>
+    <cs:fontRef idx="minor">
+      <a:schemeClr val="tx1">
+        <a:lumMod val="65000"/>
+        <a:lumOff val="35000"/>
+      </a:schemeClr>
+    </cs:fontRef>
+    <cs:defRPr sz="900" kern="1200"/>
+  </cs:legend>
+  <cs:plotArea mods="allowNoFillOverride allowNoLineOverride">
+    <cs:lnRef idx="0"/>
+    <cs:fillRef idx="0"/>
+    <cs:effectRef idx="0"/>
+    <cs:fontRef idx="minor">
+      <a:schemeClr val="tx1"/>
+    </cs:fontRef>
+  </cs:plotArea>
+  <cs:plotArea3D mods="allowNoFillOverride allowNoLineOverride">
+    <cs:lnRef idx="0"/>
+    <cs:fillRef idx="0"/>
+    <cs:effectRef idx="0"/>
+    <cs:fontRef idx="minor">
+      <a:schemeClr val="tx1"/>
+    </cs:fontRef>
+  </cs:plotArea3D>
+  <cs:seriesAxis>
+    <cs:lnRef idx="0"/>
+    <cs:fillRef idx="0"/>
+    <cs:effectRef idx="0"/>
+    <cs:fontRef idx="minor">
+      <a:schemeClr val="tx1">
+        <a:lumMod val="65000"/>
+        <a:lumOff val="35000"/>
+      </a:schemeClr>
+    </cs:fontRef>
+    <cs:defRPr sz="900" kern="1200"/>
+  </cs:seriesAxis>
+  <cs:seriesLine>
+    <cs:lnRef idx="0"/>
+    <cs:fillRef idx="0"/>
+    <cs:effectRef idx="0"/>
+    <cs:fontRef idx="minor">
+      <a:schemeClr val="tx1"/>
+    </cs:fontRef>
+    <cs:spPr>
+      <a:ln w="9525" cap="flat" cmpd="sng" algn="ctr">
+        <a:solidFill>
+          <a:schemeClr val="tx1">
+            <a:lumMod val="35000"/>
+            <a:lumOff val="65000"/>
+          </a:schemeClr>
+        </a:solidFill>
+        <a:round/>
+      </a:ln>
+    </cs:spPr>
+  </cs:seriesLine>
+  <cs:title>
+    <cs:lnRef idx="0"/>
+    <cs:fillRef idx="0"/>
+    <cs:effectRef idx="0"/>
+    <cs:fontRef idx="minor">
+      <a:schemeClr val="tx1">
+        <a:lumMod val="65000"/>
+        <a:lumOff val="35000"/>
+      </a:schemeClr>
+    </cs:fontRef>
+    <cs:defRPr sz="1400" b="0" kern="1200" spc="0" baseline="0"/>
+  </cs:title>
+  <cs:trendline>
+    <cs:lnRef idx="0">
+      <cs:styleClr val="auto"/>
+    </cs:lnRef>
+    <cs:fillRef idx="0"/>
+    <cs:effectRef idx="0"/>
+    <cs:fontRef idx="minor">
+      <a:schemeClr val="tx1"/>
+    </cs:fontRef>
+    <cs:spPr>
+      <a:ln w="19050" cap="rnd">
+        <a:solidFill>
+          <a:schemeClr val="phClr"/>
+        </a:solidFill>
+        <a:prstDash val="sysDot"/>
+      </a:ln>
+    </cs:spPr>
+  </cs:trendline>
+  <cs:trendlineLabel>
+    <cs:lnRef idx="0"/>
+    <cs:fillRef idx="0"/>
+    <cs:effectRef idx="0"/>
+    <cs:fontRef idx="minor">
+      <a:schemeClr val="tx1">
+        <a:lumMod val="65000"/>
+        <a:lumOff val="35000"/>
+      </a:schemeClr>
+    </cs:fontRef>
+    <cs:defRPr sz="900" kern="1200"/>
+  </cs:trendlineLabel>
+  <cs:upBar>
+    <cs:lnRef idx="0"/>
+    <cs:fillRef idx="0"/>
+    <cs:effectRef idx="0"/>
+    <cs:fontRef idx="minor">
+      <a:schemeClr val="tx1"/>
+    </cs:fontRef>
+    <cs:spPr>
+      <a:solidFill>
+        <a:schemeClr val="lt1"/>
+      </a:solidFill>
+      <a:ln w="9525" cap="flat" cmpd="sng" algn="ctr">
+        <a:solidFill>
+          <a:schemeClr val="tx1">
+            <a:lumMod val="65000"/>
+            <a:lumOff val="35000"/>
+          </a:schemeClr>
+        </a:solidFill>
+        <a:round/>
+      </a:ln>
+    </cs:spPr>
+  </cs:upBar>
+  <cs:valueAxis>
+    <cs:lnRef idx="0"/>
+    <cs:fillRef idx="0"/>
+    <cs:effectRef idx="0"/>
+    <cs:fontRef idx="minor">
+      <a:schemeClr val="tx1">
+        <a:lumMod val="65000"/>
+        <a:lumOff val="35000"/>
+      </a:schemeClr>
+    </cs:fontRef>
+    <cs:spPr>
+      <a:ln w="9525" cap="flat" cmpd="sng" algn="ctr">
+        <a:solidFill>
+          <a:schemeClr val="tx1">
+            <a:lumMod val="25000"/>
+            <a:lumOff val="75000"/>
+          </a:schemeClr>
+        </a:solidFill>
+        <a:round/>
+      </a:ln>
+    </cs:spPr>
+    <cs:defRPr sz="900" kern="1200"/>
+  </cs:valueAxis>
+  <cs:wall>
+    <cs:lnRef idx="0"/>
+    <cs:fillRef idx="0"/>
+    <cs:effectRef idx="0"/>
+    <cs:fontRef idx="minor">
+      <a:schemeClr val="tx1"/>
+    </cs:fontRef>
+    <cs:spPr>
+      <a:noFill/>
+      <a:ln>
+        <a:noFill/>
+      </a:ln>
+    </cs:spPr>
+  </cs:wall>
+</cs:chartStyle>
+</file>
+
+<file path=word/charts/style2.xml><?xml version="1.0" encoding="utf-8"?>
+<cs:chartStyle xmlns:cs="http://schemas.microsoft.com/office/drawing/2012/chartStyle" xmlns:a="http://schemas.openxmlformats.org/drawingml/2006/main" id="240">
+  <cs:axisTitle>
+    <cs:lnRef idx="0"/>
+    <cs:fillRef idx="0"/>
+    <cs:effectRef idx="0"/>
+    <cs:fontRef idx="minor">
+      <a:schemeClr val="tx1">
+        <a:lumMod val="65000"/>
+        <a:lumOff val="35000"/>
+      </a:schemeClr>
+    </cs:fontRef>
+    <cs:defRPr sz="1000" kern="1200"/>
+  </cs:axisTitle>
+  <cs:categoryAxis>
+    <cs:lnRef idx="0"/>
+    <cs:fillRef idx="0"/>
+    <cs:effectRef idx="0"/>
+    <cs:fontRef idx="minor">
+      <a:schemeClr val="tx1">
+        <a:lumMod val="65000"/>
+        <a:lumOff val="35000"/>
+      </a:schemeClr>
+    </cs:fontRef>
+    <cs:spPr>
+      <a:ln w="9525" cap="flat" cmpd="sng" algn="ctr">
+        <a:solidFill>
+          <a:schemeClr val="tx1">
+            <a:lumMod val="25000"/>
+            <a:lumOff val="75000"/>
+          </a:schemeClr>
+        </a:solidFill>
+        <a:round/>
+      </a:ln>
+    </cs:spPr>
+    <cs:defRPr sz="900" kern="1200"/>
+  </cs:categoryAxis>
+  <cs:chartArea mods="allowNoFillOverride allowNoLineOverride">
+    <cs:lnRef idx="0"/>
+    <cs:fillRef idx="0"/>
+    <cs:effectRef idx="0"/>
+    <cs:fontRef idx="minor">
+      <a:schemeClr val="tx1"/>
+    </cs:fontRef>
+    <cs:spPr>
+      <a:solidFill>
+        <a:schemeClr val="bg1"/>
+      </a:solidFill>
+      <a:ln w="9525" cap="flat" cmpd="sng" algn="ctr">
+        <a:solidFill>
+          <a:schemeClr val="tx1">
+            <a:lumMod val="15000"/>
+            <a:lumOff val="85000"/>
+          </a:schemeClr>
+        </a:solidFill>
+        <a:round/>
+      </a:ln>
+    </cs:spPr>
+    <cs:defRPr sz="1000" kern="1200"/>
+  </cs:chartArea>
+  <cs:dataLabel>
+    <cs:lnRef idx="0"/>
+    <cs:fillRef idx="0"/>
+    <cs:effectRef idx="0"/>
+    <cs:fontRef idx="minor">
+      <a:schemeClr val="tx1">
+        <a:lumMod val="75000"/>
+        <a:lumOff val="25000"/>
+      </a:schemeClr>
+    </cs:fontRef>
+    <cs:defRPr sz="900" kern="1200"/>
+  </cs:dataLabel>
+  <cs:dataLabelCallout>
+    <cs:lnRef idx="0"/>
+    <cs:fillRef idx="0"/>
+    <cs:effectRef idx="0"/>
+    <cs:fontRef idx="minor">
+      <a:schemeClr val="dk1">
+        <a:lumMod val="65000"/>
+        <a:lumOff val="35000"/>
+      </a:schemeClr>
+    </cs:fontRef>
+    <cs:spPr>
+      <a:solidFill>
+        <a:schemeClr val="lt1"/>
+      </a:solidFill>
+      <a:ln>
+        <a:solidFill>
+          <a:schemeClr val="dk1">
+            <a:lumMod val="25000"/>
+            <a:lumOff val="75000"/>
+          </a:schemeClr>
+        </a:solidFill>
+      </a:ln>
+    </cs:spPr>
+    <cs:defRPr sz="900" kern="1200"/>
+    <cs:bodyPr rot="0" spcFirstLastPara="1" vertOverflow="clip" horzOverflow="clip" vert="horz" wrap="square" lIns="36576" tIns="18288" rIns="36576" bIns="18288" anchor="ctr" anchorCtr="1">
+      <a:spAutoFit/>
+    </cs:bodyPr>
+  </cs:dataLabelCallout>
+  <cs:dataPoint>
+    <cs:lnRef idx="0"/>
+    <cs:fillRef idx="1">
+      <cs:styleClr val="auto"/>
+    </cs:fillRef>
+    <cs:effectRef idx="0"/>
+    <cs:fontRef idx="minor">
+      <a:schemeClr val="tx1"/>
+    </cs:fontRef>
+  </cs:dataPoint>
+  <cs:dataPoint3D>
+    <cs:lnRef idx="0"/>
+    <cs:fillRef idx="1">
+      <cs:styleClr val="auto"/>
+    </cs:fillRef>
+    <cs:effectRef idx="0"/>
+    <cs:fontRef idx="minor">
+      <a:schemeClr val="tx1"/>
+    </cs:fontRef>
+  </cs:dataPoint3D>
+  <cs:dataPointLine>
+    <cs:lnRef idx="0">
+      <cs:styleClr val="auto"/>
+    </cs:lnRef>
+    <cs:fillRef idx="1"/>
+    <cs:effectRef idx="0"/>
+    <cs:fontRef idx="minor">
+      <a:schemeClr val="tx1"/>
+    </cs:fontRef>
+    <cs:spPr>
+      <a:ln w="19050" cap="rnd">
+        <a:solidFill>
+          <a:schemeClr val="phClr"/>
+        </a:solidFill>
+        <a:round/>
+      </a:ln>
+    </cs:spPr>
+  </cs:dataPointLine>
+  <cs:dataPointMarker>
+    <cs:lnRef idx="0">
+      <cs:styleClr val="auto"/>
+    </cs:lnRef>
+    <cs:fillRef idx="1">
+      <cs:styleClr val="auto"/>
+    </cs:fillRef>
+    <cs:effectRef idx="0"/>
+    <cs:fontRef idx="minor">
+      <a:schemeClr val="tx1"/>
+    </cs:fontRef>
+    <cs:spPr>
+      <a:ln w="9525">
+        <a:solidFill>
+          <a:schemeClr val="phClr"/>
+        </a:solidFill>
+      </a:ln>
+    </cs:spPr>
+  </cs:dataPointMarker>
+  <cs:dataPointMarkerLayout symbol="circle" size="5"/>
+  <cs:dataPointWireframe>
+    <cs:lnRef idx="0">
+      <cs:styleClr val="auto"/>
+    </cs:lnRef>
+    <cs:fillRef idx="0"/>
+    <cs:effectRef idx="0"/>
+    <cs:fontRef idx="minor">
+      <a:schemeClr val="dk1"/>
+    </cs:fontRef>
+    <cs:spPr>
+      <a:ln w="9525" cap="rnd">
+        <a:solidFill>
+          <a:schemeClr val="phClr"/>
+        </a:solidFill>
+        <a:round/>
+      </a:ln>
+    </cs:spPr>
+  </cs:dataPointWireframe>
+  <cs:dataTable>
+    <cs:lnRef idx="0"/>
+    <cs:fillRef idx="0"/>
+    <cs:effectRef idx="0"/>
+    <cs:fontRef idx="minor">
+      <a:schemeClr val="tx1">
+        <a:lumMod val="65000"/>
+        <a:lumOff val="35000"/>
+      </a:schemeClr>
+    </cs:fontRef>
+    <cs:spPr>
+      <a:noFill/>
+      <a:ln w="9525" cap="flat" cmpd="sng" algn="ctr">
+        <a:solidFill>
+          <a:schemeClr val="tx1">
+            <a:lumMod val="15000"/>
+            <a:lumOff val="85000"/>
+          </a:schemeClr>
+        </a:solidFill>
+        <a:round/>
+      </a:ln>
+    </cs:spPr>
+    <cs:defRPr sz="900" kern="1200"/>
+  </cs:dataTable>
+  <cs:downBar>
+    <cs:lnRef idx="0"/>
+    <cs:fillRef idx="0"/>
+    <cs:effectRef idx="0"/>
+    <cs:fontRef idx="minor">
+      <a:schemeClr val="tx1"/>
+    </cs:fontRef>
+    <cs:spPr>
+      <a:solidFill>
+        <a:schemeClr val="dk1">
+          <a:lumMod val="75000"/>
+          <a:lumOff val="25000"/>
+        </a:schemeClr>
+      </a:solidFill>
+      <a:ln w="9525" cap="flat" cmpd="sng" algn="ctr">
+        <a:solidFill>
+          <a:schemeClr val="tx1">
+            <a:lumMod val="65000"/>
+            <a:lumOff val="35000"/>
+          </a:schemeClr>
+        </a:solidFill>
+        <a:round/>
+      </a:ln>
+    </cs:spPr>
+  </cs:downBar>
+  <cs:dropLine>
+    <cs:lnRef idx="0"/>
+    <cs:fillRef idx="0"/>
+    <cs:effectRef idx="0"/>
+    <cs:fontRef idx="minor">
+      <a:schemeClr val="tx1"/>
+    </cs:fontRef>
+    <cs:spPr>
+      <a:ln w="9525" cap="flat" cmpd="sng" algn="ctr">
+        <a:solidFill>
+          <a:schemeClr val="tx1">
+            <a:lumMod val="35000"/>
+            <a:lumOff val="65000"/>
+          </a:schemeClr>
+        </a:solidFill>
+        <a:round/>
+      </a:ln>
+    </cs:spPr>
+  </cs:dropLine>
+  <cs:errorBar>
+    <cs:lnRef idx="0"/>
+    <cs:fillRef idx="0"/>
+    <cs:effectRef idx="0"/>
+    <cs:fontRef idx="minor">
+      <a:schemeClr val="tx1"/>
+    </cs:fontRef>
+    <cs:spPr>
+      <a:ln w="9525" cap="flat" cmpd="sng" algn="ctr">
+        <a:solidFill>
+          <a:schemeClr val="tx1">
+            <a:lumMod val="65000"/>
+            <a:lumOff val="35000"/>
+          </a:schemeClr>
+        </a:solidFill>
+        <a:round/>
+      </a:ln>
+    </cs:spPr>
+  </cs:errorBar>
+  <cs:floor>
+    <cs:lnRef idx="0"/>
+    <cs:fillRef idx="0"/>
+    <cs:effectRef idx="0"/>
+    <cs:fontRef idx="minor">
+      <a:schemeClr val="tx1"/>
+    </cs:fontRef>
+    <cs:spPr>
+      <a:noFill/>
+      <a:ln>
+        <a:noFill/>
+      </a:ln>
+    </cs:spPr>
+  </cs:floor>
+  <cs:gridlineMajor>
+    <cs:lnRef idx="0"/>
+    <cs:fillRef idx="0"/>
+    <cs:effectRef idx="0"/>
+    <cs:fontRef idx="minor">
+      <a:schemeClr val="tx1"/>
+    </cs:fontRef>
+    <cs:spPr>
+      <a:ln w="9525" cap="flat" cmpd="sng" algn="ctr">
+        <a:solidFill>
+          <a:schemeClr val="tx1">
+            <a:lumMod val="15000"/>
+            <a:lumOff val="85000"/>
+          </a:schemeClr>
+        </a:solidFill>
+        <a:round/>
+      </a:ln>
+    </cs:spPr>
+  </cs:gridlineMajor>
+  <cs:gridlineMinor>
+    <cs:lnRef idx="0"/>
+    <cs:fillRef idx="0"/>
+    <cs:effectRef idx="0"/>
+    <cs:fontRef idx="minor">
+      <a:schemeClr val="tx1"/>
+    </cs:fontRef>
+    <cs:spPr>
+      <a:ln w="9525" cap="flat" cmpd="sng" algn="ctr">
+        <a:solidFill>
+          <a:schemeClr val="tx1">
+            <a:lumMod val="5000"/>
+            <a:lumOff val="95000"/>
+          </a:schemeClr>
+        </a:solidFill>
+        <a:round/>
+      </a:ln>
+    </cs:spPr>
+  </cs:gridlineMinor>
+  <cs:hiLoLine>
+    <cs:lnRef idx="0"/>
+    <cs:fillRef idx="0"/>
+    <cs:effectRef idx="0"/>
+    <cs:fontRef idx="minor">
+      <a:schemeClr val="tx1"/>
+    </cs:fontRef>
+    <cs:spPr>
+      <a:ln w="9525" cap="flat" cmpd="sng" algn="ctr">
+        <a:solidFill>
+          <a:schemeClr val="tx1">
+            <a:lumMod val="50000"/>
+            <a:lumOff val="50000"/>
+          </a:schemeClr>
+        </a:solidFill>
+        <a:round/>
+      </a:ln>
+    </cs:spPr>
+  </cs:hiLoLine>
+  <cs:leaderLine>
+    <cs:lnRef idx="0"/>
+    <cs:fillRef idx="0"/>
+    <cs:effectRef idx="0"/>
+    <cs:fontRef idx="minor">
+      <a:schemeClr val="tx1"/>
+    </cs:fontRef>
+    <cs:spPr>
+      <a:ln w="9525" cap="flat" cmpd="sng" algn="ctr">
+        <a:solidFill>
+          <a:schemeClr val="tx1">
+            <a:lumMod val="35000"/>
+            <a:lumOff val="65000"/>
+          </a:schemeClr>
+        </a:solidFill>
+        <a:round/>
+      </a:ln>
+    </cs:spPr>
+  </cs:leaderLine>
+  <cs:legend>
+    <cs:lnRef idx="0"/>
+    <cs:fillRef idx="0"/>
+    <cs:effectRef idx="0"/>
+    <cs:fontRef idx="minor">
+      <a:schemeClr val="tx1">
+        <a:lumMod val="65000"/>
+        <a:lumOff val="35000"/>
+      </a:schemeClr>
+    </cs:fontRef>
+    <cs:defRPr sz="900" kern="1200"/>
+  </cs:legend>
+  <cs:plotArea mods="allowNoFillOverride allowNoLineOverride">
+    <cs:lnRef idx="0"/>
+    <cs:fillRef idx="0"/>
+    <cs:effectRef idx="0"/>
+    <cs:fontRef idx="minor">
+      <a:schemeClr val="tx1"/>
+    </cs:fontRef>
+  </cs:plotArea>
+  <cs:plotArea3D mods="allowNoFillOverride allowNoLineOverride">
+    <cs:lnRef idx="0"/>
+    <cs:fillRef idx="0"/>
+    <cs:effectRef idx="0"/>
+    <cs:fontRef idx="minor">
+      <a:schemeClr val="tx1"/>
+    </cs:fontRef>
+  </cs:plotArea3D>
+  <cs:seriesAxis>
+    <cs:lnRef idx="0"/>
+    <cs:fillRef idx="0"/>
+    <cs:effectRef idx="0"/>
+    <cs:fontRef idx="minor">
+      <a:schemeClr val="tx1">
+        <a:lumMod val="65000"/>
+        <a:lumOff val="35000"/>
+      </a:schemeClr>
+    </cs:fontRef>
+    <cs:defRPr sz="900" kern="1200"/>
+  </cs:seriesAxis>
+  <cs:seriesLine>
+    <cs:lnRef idx="0"/>
+    <cs:fillRef idx="0"/>
+    <cs:effectRef idx="0"/>
+    <cs:fontRef idx="minor">
+      <a:schemeClr val="tx1"/>
+    </cs:fontRef>
+    <cs:spPr>
+      <a:ln w="9525" cap="flat" cmpd="sng" algn="ctr">
+        <a:solidFill>
+          <a:schemeClr val="tx1">
+            <a:lumMod val="35000"/>
+            <a:lumOff val="65000"/>
+          </a:schemeClr>
+        </a:solidFill>
+        <a:round/>
+      </a:ln>
+    </cs:spPr>
+  </cs:seriesLine>
+  <cs:title>
+    <cs:lnRef idx="0"/>
+    <cs:fillRef idx="0"/>
+    <cs:effectRef idx="0"/>
+    <cs:fontRef idx="minor">
+      <a:schemeClr val="tx1">
+        <a:lumMod val="65000"/>
+        <a:lumOff val="35000"/>
+      </a:schemeClr>
+    </cs:fontRef>
+    <cs:defRPr sz="1400" b="0" kern="1200" spc="0" baseline="0"/>
+  </cs:title>
+  <cs:trendline>
+    <cs:lnRef idx="0">
+      <cs:styleClr val="auto"/>
+    </cs:lnRef>
+    <cs:fillRef idx="0"/>
+    <cs:effectRef idx="0"/>
+    <cs:fontRef idx="minor">
+      <a:schemeClr val="tx1"/>
+    </cs:fontRef>
+    <cs:spPr>
+      <a:ln w="19050" cap="rnd">
+        <a:solidFill>
+          <a:schemeClr val="phClr"/>
+        </a:solidFill>
+        <a:prstDash val="sysDot"/>
+      </a:ln>
+    </cs:spPr>
+  </cs:trendline>
+  <cs:trendlineLabel>
+    <cs:lnRef idx="0"/>
+    <cs:fillRef idx="0"/>
+    <cs:effectRef idx="0"/>
+    <cs:fontRef idx="minor">
+      <a:schemeClr val="tx1">
+        <a:lumMod val="65000"/>
+        <a:lumOff val="35000"/>
+      </a:schemeClr>
+    </cs:fontRef>
+    <cs:defRPr sz="900" kern="1200"/>
+  </cs:trendlineLabel>
+  <cs:upBar>
+    <cs:lnRef idx="0"/>
+    <cs:fillRef idx="0"/>
+    <cs:effectRef idx="0"/>
+    <cs:fontRef idx="minor">
+      <a:schemeClr val="tx1"/>
+    </cs:fontRef>
+    <cs:spPr>
+      <a:solidFill>
+        <a:schemeClr val="lt1"/>
+      </a:solidFill>
+      <a:ln w="9525" cap="flat" cmpd="sng" algn="ctr">
+        <a:solidFill>
+          <a:schemeClr val="tx1">
+            <a:lumMod val="65000"/>
+            <a:lumOff val="35000"/>
+          </a:schemeClr>
+        </a:solidFill>
+        <a:round/>
+      </a:ln>
+    </cs:spPr>
+  </cs:upBar>
+  <cs:valueAxis>
+    <cs:lnRef idx="0"/>
+    <cs:fillRef idx="0"/>
+    <cs:effectRef idx="0"/>
+    <cs:fontRef idx="minor">
+      <a:schemeClr val="tx1">
+        <a:lumMod val="65000"/>
+        <a:lumOff val="35000"/>
+      </a:schemeClr>
+    </cs:fontRef>
+    <cs:spPr>
+      <a:ln w="9525" cap="flat" cmpd="sng" algn="ctr">
+        <a:solidFill>
+          <a:schemeClr val="tx1">
+            <a:lumMod val="25000"/>
+            <a:lumOff val="75000"/>
+          </a:schemeClr>
+        </a:solidFill>
+        <a:round/>
+      </a:ln>
+    </cs:spPr>
+    <cs:defRPr sz="900" kern="1200"/>
+  </cs:valueAxis>
+  <cs:wall>
+    <cs:lnRef idx="0"/>
+    <cs:fillRef idx="0"/>
+    <cs:effectRef idx="0"/>
+    <cs:fontRef idx="minor">
+      <a:schemeClr val="tx1"/>
+    </cs:fontRef>
+    <cs:spPr>
+      <a:noFill/>
+      <a:ln>
+        <a:noFill/>
+      </a:ln>
+    </cs:spPr>
+  </cs:wall>
+</cs:chartStyle>
 </file>
 
 <file path=word/theme/theme1.xml><?xml version="1.0" encoding="utf-8"?>
@@ -5209,7 +6327,7 @@
   <a:extraClrSchemeLst/>
   <a:extLst>
     <a:ext uri="{05A4C25C-085E-4340-85A3-A5531E510DB2}">
-      <thm15:themeFamily xmlns:thm15="http://schemas.microsoft.com/office/thememl/2012/main" xmlns="" name="Office Theme" id="{62F939B6-93AF-4DB8-9C6B-D6C7DFDC589F}" vid="{4A3C46E8-61CC-4603-A589-7422A47A8E4A}"/>
+      <thm15:themeFamily xmlns:thm15="http://schemas.microsoft.com/office/thememl/2012/main" name="Office Theme" id="{62F939B6-93AF-4DB8-9C6B-D6C7DFDC589F}" vid="{4A3C46E8-61CC-4603-A589-7422A47A8E4A}"/>
     </a:ext>
   </a:extLst>
 </a:theme>
@@ -5220,7 +6338,7 @@
 </file>
 
 <file path=customXml/itemProps1.xml><?xml version="1.0" encoding="utf-8"?>
-<ds:datastoreItem xmlns:ds="http://schemas.openxmlformats.org/officeDocument/2006/customXml" ds:itemID="{8043BC38-50EC-4677-AEA8-7924F9BDC180}">
+<ds:datastoreItem xmlns:ds="http://schemas.openxmlformats.org/officeDocument/2006/customXml" ds:itemID="{F69A59AD-4D79-40B4-8452-59B50ABB8F02}">
   <ds:schemaRefs>
     <ds:schemaRef ds:uri="http://schemas.openxmlformats.org/officeDocument/2006/bibliography"/>
   </ds:schemaRefs>

</xml_diff>

<commit_message>
PS: Aina ei voi voittaa, ei edes joka kerta.
logarithmd
</commit_message>
<xml_diff>
--- a/Pelin algoritmit.docx
+++ b/Pelin algoritmit.docx
@@ -1,6 +1,6 @@
 
 <file path=word/document.xml><?xml version="1.0" encoding="utf-8"?>
-<w:document xmlns:wpc="http://schemas.microsoft.com/office/word/2010/wordprocessingCanvas" xmlns:mc="http://schemas.openxmlformats.org/markup-compatibility/2006" xmlns:o="urn:schemas-microsoft-com:office:office" xmlns:r="http://schemas.openxmlformats.org/officeDocument/2006/relationships" xmlns:m="http://schemas.openxmlformats.org/officeDocument/2006/math" xmlns:v="urn:schemas-microsoft-com:vml" xmlns:wp14="http://schemas.microsoft.com/office/word/2010/wordprocessingDrawing" xmlns:wp="http://schemas.openxmlformats.org/drawingml/2006/wordprocessingDrawing" xmlns:w10="urn:schemas-microsoft-com:office:word" xmlns:w="http://schemas.openxmlformats.org/wordprocessingml/2006/main" xmlns:w14="http://schemas.microsoft.com/office/word/2010/wordml" xmlns:w15="http://schemas.microsoft.com/office/word/2012/wordml" xmlns:wpg="http://schemas.microsoft.com/office/word/2010/wordprocessingGroup" xmlns:wpi="http://schemas.microsoft.com/office/word/2010/wordprocessingInk" xmlns:wne="http://schemas.microsoft.com/office/word/2006/wordml" xmlns:wps="http://schemas.microsoft.com/office/word/2010/wordprocessingShape" mc:Ignorable="w14 w15 wp14">
+<w:document xmlns:wpc="http://schemas.microsoft.com/office/word/2010/wordprocessingCanvas" xmlns:mc="http://schemas.openxmlformats.org/markup-compatibility/2006" xmlns:o="urn:schemas-microsoft-com:office:office" xmlns:r="http://schemas.openxmlformats.org/officeDocument/2006/relationships" xmlns:m="http://schemas.openxmlformats.org/officeDocument/2006/math" xmlns:v="urn:schemas-microsoft-com:vml" xmlns:wp14="http://schemas.microsoft.com/office/word/2010/wordprocessingDrawing" xmlns:wp="http://schemas.openxmlformats.org/drawingml/2006/wordprocessingDrawing" xmlns:w10="urn:schemas-microsoft-com:office:word" xmlns:w="http://schemas.openxmlformats.org/wordprocessingml/2006/main" xmlns:w14="http://schemas.microsoft.com/office/word/2010/wordml" xmlns:wpg="http://schemas.microsoft.com/office/word/2010/wordprocessingGroup" xmlns:wpi="http://schemas.microsoft.com/office/word/2010/wordprocessingInk" xmlns:wne="http://schemas.microsoft.com/office/word/2006/wordml" xmlns:wps="http://schemas.microsoft.com/office/word/2010/wordprocessingShape" mc:Ignorable="w14 wp14">
   <w:body>
     <w:p>
       <w:pPr>
@@ -262,7 +262,7 @@
                     </pic:cNvPicPr>
                   </pic:nvPicPr>
                   <pic:blipFill>
-                    <a:blip r:embed="rId8" cstate="print">
+                    <a:blip r:embed="rId9" cstate="print">
                       <a:extLst>
                         <a:ext uri="{28A0092B-C50C-407E-A947-70E740481C1C}">
                           <a14:useLocalDpi xmlns:a14="http://schemas.microsoft.com/office/drawing/2010/main" val="0"/>
@@ -332,7 +332,7 @@
                     </pic:cNvPicPr>
                   </pic:nvPicPr>
                   <pic:blipFill>
-                    <a:blip r:embed="rId8" cstate="print">
+                    <a:blip r:embed="rId9" cstate="print">
                       <a:extLst>
                         <a:ext uri="{28A0092B-C50C-407E-A947-70E740481C1C}">
                           <a14:useLocalDpi xmlns:a14="http://schemas.microsoft.com/office/drawing/2010/main" val="0"/>
@@ -384,8 +384,8 @@
     <w:p>
       <w:pPr>
         <w:sectPr>
-          <w:headerReference w:type="default" r:id="rId9"/>
-          <w:footerReference w:type="default" r:id="rId10"/>
+          <w:headerReference w:type="default" r:id="rId10"/>
+          <w:footerReference w:type="default" r:id="rId11"/>
           <w:pgSz w:w="11906" w:h="16838"/>
           <w:pgMar w:top="1134" w:right="1134" w:bottom="1134" w:left="1134" w:header="709" w:footer="709" w:gutter="0"/>
           <w:cols w:space="708"/>
@@ -1080,7 +1080,7 @@
                     <pic:cNvPicPr/>
                   </pic:nvPicPr>
                   <pic:blipFill>
-                    <a:blip r:embed="rId11" cstate="print"/>
+                    <a:blip r:embed="rId12" cstate="print"/>
                     <a:stretch>
                       <a:fillRect/>
                     </a:stretch>
@@ -1108,30 +1108,14 @@
       <w:r>
         <w:t xml:space="preserve">Kuva </w:t>
       </w:r>
-      <w:r>
-        <w:fldChar w:fldCharType="begin"/>
-      </w:r>
-      <w:r>
-        <w:instrText xml:space="preserve"> SEQ Kuva \* ARA</w:instrText>
-      </w:r>
-      <w:r>
-        <w:instrText xml:space="preserve">BIC </w:instrText>
-      </w:r>
-      <w:r>
-        <w:fldChar w:fldCharType="separate"/>
-      </w:r>
-      <w:r>
-        <w:rPr>
-          <w:noProof/>
-        </w:rPr>
-        <w:t>1</w:t>
-      </w:r>
-      <w:r>
-        <w:rPr>
-          <w:noProof/>
-        </w:rPr>
-        <w:fldChar w:fldCharType="end"/>
-      </w:r>
+      <w:fldSimple w:instr=" SEQ Kuva \* ARABIC ">
+        <w:r>
+          <w:rPr>
+            <w:noProof/>
+          </w:rPr>
+          <w:t>1</w:t>
+        </w:r>
+      </w:fldSimple>
       <w:r>
         <w:t xml:space="preserve"> </w:t>
       </w:r>
@@ -1551,35 +1535,7 @@
         <w:rPr>
           <w:lang w:val="en-US"/>
         </w:rPr>
-        <w:t xml:space="preserve"> </w:t>
-      </w:r>
-      <w:proofErr w:type="spellStart"/>
-      <w:r>
-        <w:rPr>
-          <w:lang w:val="en-US"/>
-        </w:rPr>
-        <w:t>i</w:t>
-      </w:r>
-      <w:proofErr w:type="spellEnd"/>
-      <w:r>
-        <w:rPr>
-          <w:lang w:val="en-US"/>
-        </w:rPr>
-        <w:t xml:space="preserve"> = 0; </w:t>
-      </w:r>
-      <w:proofErr w:type="spellStart"/>
-      <w:r>
-        <w:rPr>
-          <w:lang w:val="en-US"/>
-        </w:rPr>
-        <w:t>i</w:t>
-      </w:r>
-      <w:proofErr w:type="spellEnd"/>
-      <w:r>
-        <w:rPr>
-          <w:lang w:val="en-US"/>
-        </w:rPr>
-        <w:t xml:space="preserve"> &lt; </w:t>
+        <w:t xml:space="preserve"> i = 0; i &lt; </w:t>
       </w:r>
       <w:proofErr w:type="spellStart"/>
       <w:r>
@@ -1607,21 +1563,7 @@
         <w:rPr>
           <w:lang w:val="en-US"/>
         </w:rPr>
-        <w:t>].size(); ++</w:t>
-      </w:r>
-      <w:proofErr w:type="spellStart"/>
-      <w:r>
-        <w:rPr>
-          <w:lang w:val="en-US"/>
-        </w:rPr>
-        <w:t>i</w:t>
-      </w:r>
-      <w:proofErr w:type="spellEnd"/>
-      <w:r>
-        <w:rPr>
-          <w:lang w:val="en-US"/>
-        </w:rPr>
-        <w:t>)</w:t>
+        <w:t>].size(); ++i)</w:t>
       </w:r>
     </w:p>
     <w:p>
@@ -1684,7 +1626,7 @@
                     </pic:cNvPicPr>
                   </pic:nvPicPr>
                   <pic:blipFill>
-                    <a:blip r:embed="rId12">
+                    <a:blip r:embed="rId13">
                       <a:extLst>
                         <a:ext uri="{28A0092B-C50C-407E-A947-70E740481C1C}">
                           <a14:useLocalDpi xmlns:a14="http://schemas.microsoft.com/office/drawing/2010/main" val="0"/>
@@ -1723,14 +1665,27 @@
       <w:r>
         <w:t xml:space="preserve">Kuva </w:t>
       </w:r>
-      <w:fldSimple w:instr=" SEQ Kuva \* ARABIC ">
-        <w:r>
-          <w:rPr>
-            <w:noProof/>
-          </w:rPr>
-          <w:t>2</w:t>
-        </w:r>
-      </w:fldSimple>
+      <w:r>
+        <w:fldChar w:fldCharType="begin"/>
+      </w:r>
+      <w:r>
+        <w:instrText xml:space="preserve"> SEQ Kuva \* ARABIC </w:instrText>
+      </w:r>
+      <w:r>
+        <w:fldChar w:fldCharType="separate"/>
+      </w:r>
+      <w:r>
+        <w:rPr>
+          <w:noProof/>
+        </w:rPr>
+        <w:t>2</w:t>
+      </w:r>
+      <w:r>
+        <w:rPr>
+          <w:noProof/>
+        </w:rPr>
+        <w:fldChar w:fldCharType="end"/>
+      </w:r>
     </w:p>
     <w:p>
       <w:r>
@@ -1813,7 +1768,7 @@
                     </pic:cNvPicPr>
                   </pic:nvPicPr>
                   <pic:blipFill>
-                    <a:blip r:embed="rId13">
+                    <a:blip r:embed="rId14">
                       <a:extLst>
                         <a:ext uri="{28A0092B-C50C-407E-A947-70E740481C1C}">
                           <a14:useLocalDpi xmlns:a14="http://schemas.microsoft.com/office/drawing/2010/main" val="0"/>
@@ -1852,14 +1807,27 @@
       <w:r>
         <w:t xml:space="preserve">Kuva </w:t>
       </w:r>
-      <w:fldSimple w:instr=" SEQ Kuva \* ARABIC ">
-        <w:r>
-          <w:rPr>
-            <w:noProof/>
-          </w:rPr>
-          <w:t>3</w:t>
-        </w:r>
-      </w:fldSimple>
+      <w:r>
+        <w:fldChar w:fldCharType="begin"/>
+      </w:r>
+      <w:r>
+        <w:instrText xml:space="preserve"> SEQ Kuva \* ARABIC </w:instrText>
+      </w:r>
+      <w:r>
+        <w:fldChar w:fldCharType="separate"/>
+      </w:r>
+      <w:r>
+        <w:rPr>
+          <w:noProof/>
+        </w:rPr>
+        <w:t>3</w:t>
+      </w:r>
+      <w:r>
+        <w:rPr>
+          <w:noProof/>
+        </w:rPr>
+        <w:fldChar w:fldCharType="end"/>
+      </w:r>
       <w:r>
         <w:t xml:space="preserve"> FPS mittari</w:t>
       </w:r>
@@ -1919,9 +1887,9 @@
             <o:lock v:ext="edit" aspectratio="t"/>
           </v:shapetype>
           <v:shape id="_x0000_i1025" type="#_x0000_t75" style="width:393pt;height:276pt" o:ole="">
-            <v:imagedata r:id="rId14" o:title=""/>
+            <v:imagedata r:id="rId15" o:title=""/>
           </v:shape>
-          <o:OLEObject Type="Embed" ProgID="Excel.Sheet.12" ShapeID="_x0000_i1025" DrawAspect="Content" ObjectID="_1479149801" r:id="rId15"/>
+          <o:OLEObject Type="Embed" ProgID="Excel.Sheet.12" ShapeID="_x0000_i1025" DrawAspect="Content" ObjectID="_1479149934" r:id="rId16"/>
         </w:object>
       </w:r>
     </w:p>
@@ -1954,7 +1922,7 @@
             <wp:cNvGraphicFramePr/>
             <a:graphic xmlns:a="http://schemas.openxmlformats.org/drawingml/2006/main">
               <a:graphicData uri="http://schemas.openxmlformats.org/drawingml/2006/chart">
-                <c:chart xmlns:c="http://schemas.openxmlformats.org/drawingml/2006/chart" xmlns:r="http://schemas.openxmlformats.org/officeDocument/2006/relationships" r:id="rId16"/>
+                <c:chart xmlns:c="http://schemas.openxmlformats.org/drawingml/2006/chart" xmlns:r="http://schemas.openxmlformats.org/officeDocument/2006/relationships" r:id="rId17"/>
               </a:graphicData>
             </a:graphic>
           </wp:inline>
@@ -1992,7 +1960,7 @@
             <wp:cNvGraphicFramePr/>
             <a:graphic xmlns:a="http://schemas.openxmlformats.org/drawingml/2006/main">
               <a:graphicData uri="http://schemas.openxmlformats.org/drawingml/2006/chart">
-                <c:chart xmlns:c="http://schemas.openxmlformats.org/drawingml/2006/chart" xmlns:r="http://schemas.openxmlformats.org/officeDocument/2006/relationships" r:id="rId17"/>
+                <c:chart xmlns:c="http://schemas.openxmlformats.org/drawingml/2006/chart" xmlns:r="http://schemas.openxmlformats.org/officeDocument/2006/relationships" r:id="rId18"/>
               </a:graphicData>
             </a:graphic>
           </wp:inline>
@@ -2006,17 +1974,19 @@
       <w:r>
         <w:t>Ohjelma kesti kääntyä vielä 100 000 viholliseen asti, mutta ruudunpäivitykselle jäi aikaa vain päivittyä 3 kertaa sekunnissa. Toki tulokset vaihtelevat tietokoneittain.</w:t>
       </w:r>
+      <w:bookmarkStart w:id="5" w:name="_GoBack"/>
+      <w:bookmarkEnd w:id="5"/>
     </w:p>
     <w:p>
       <w:pPr>
         <w:pStyle w:val="Heading1"/>
       </w:pPr>
-      <w:bookmarkStart w:id="5" w:name="_Toc405392834"/>
+      <w:bookmarkStart w:id="6" w:name="_Toc405392834"/>
       <w:r>
         <w:lastRenderedPageBreak/>
         <w:t>Yhteenveto</w:t>
       </w:r>
-      <w:bookmarkEnd w:id="5"/>
+      <w:bookmarkEnd w:id="6"/>
     </w:p>
     <w:p>
       <w:pPr>
@@ -2073,7 +2043,7 @@
       <w:r>
         <w:t xml:space="preserve">kaikki dokumentin sisältävä materiaali on ryhmän omaa tuotosta. Projekti on tehty avoimella lähdekoodilla ja sen netti sivut löytyvät täältä: </w:t>
       </w:r>
-      <w:hyperlink r:id="rId18" w:history="1">
+      <w:hyperlink r:id="rId19" w:history="1">
         <w:r>
           <w:rPr>
             <w:rStyle w:val="Hyperlink"/>
@@ -2114,15 +2084,7 @@
         <w:rPr>
           <w:lang w:val="en-US"/>
         </w:rPr>
-        <w:t>li</w:t>
-      </w:r>
-      <w:bookmarkStart w:id="6" w:name="_GoBack"/>
-      <w:bookmarkEnd w:id="6"/>
-      <w:r>
-        <w:rPr>
-          <w:lang w:val="en-US"/>
-        </w:rPr>
-        <w:t>senssi</w:t>
+        <w:t>lisenssi</w:t>
       </w:r>
       <w:proofErr w:type="spellEnd"/>
       <w:r>
@@ -2131,7 +2093,7 @@
         </w:rPr>
         <w:t xml:space="preserve"> on: </w:t>
       </w:r>
-      <w:hyperlink r:id="rId19" w:history="1">
+      <w:hyperlink r:id="rId20" w:history="1">
         <w:r>
           <w:rPr>
             <w:rStyle w:val="Hyperlink"/>
@@ -2142,8 +2104,8 @@
       </w:hyperlink>
     </w:p>
     <w:sectPr>
-      <w:headerReference w:type="default" r:id="rId20"/>
-      <w:footerReference w:type="default" r:id="rId21"/>
+      <w:headerReference w:type="default" r:id="rId21"/>
+      <w:footerReference w:type="default" r:id="rId22"/>
       <w:pgSz w:w="11906" w:h="16838"/>
       <w:pgMar w:top="1134" w:right="1134" w:bottom="1134" w:left="2438" w:header="709" w:footer="709" w:gutter="0"/>
       <w:pgNumType w:start="1"/>
@@ -2155,7 +2117,7 @@
 </file>
 
 <file path=word/endnotes.xml><?xml version="1.0" encoding="utf-8"?>
-<w:endnotes xmlns:wpc="http://schemas.microsoft.com/office/word/2010/wordprocessingCanvas" xmlns:mc="http://schemas.openxmlformats.org/markup-compatibility/2006" xmlns:o="urn:schemas-microsoft-com:office:office" xmlns:r="http://schemas.openxmlformats.org/officeDocument/2006/relationships" xmlns:m="http://schemas.openxmlformats.org/officeDocument/2006/math" xmlns:v="urn:schemas-microsoft-com:vml" xmlns:wp14="http://schemas.microsoft.com/office/word/2010/wordprocessingDrawing" xmlns:wp="http://schemas.openxmlformats.org/drawingml/2006/wordprocessingDrawing" xmlns:w10="urn:schemas-microsoft-com:office:word" xmlns:w="http://schemas.openxmlformats.org/wordprocessingml/2006/main" xmlns:w14="http://schemas.microsoft.com/office/word/2010/wordml" xmlns:w15="http://schemas.microsoft.com/office/word/2012/wordml" xmlns:wpg="http://schemas.microsoft.com/office/word/2010/wordprocessingGroup" xmlns:wpi="http://schemas.microsoft.com/office/word/2010/wordprocessingInk" xmlns:wne="http://schemas.microsoft.com/office/word/2006/wordml" xmlns:wps="http://schemas.microsoft.com/office/word/2010/wordprocessingShape" mc:Ignorable="w14 w15 wp14">
+<w:endnotes xmlns:wpc="http://schemas.microsoft.com/office/word/2010/wordprocessingCanvas" xmlns:mc="http://schemas.openxmlformats.org/markup-compatibility/2006" xmlns:o="urn:schemas-microsoft-com:office:office" xmlns:r="http://schemas.openxmlformats.org/officeDocument/2006/relationships" xmlns:m="http://schemas.openxmlformats.org/officeDocument/2006/math" xmlns:v="urn:schemas-microsoft-com:vml" xmlns:wp14="http://schemas.microsoft.com/office/word/2010/wordprocessingDrawing" xmlns:wp="http://schemas.openxmlformats.org/drawingml/2006/wordprocessingDrawing" xmlns:w10="urn:schemas-microsoft-com:office:word" xmlns:w="http://schemas.openxmlformats.org/wordprocessingml/2006/main" xmlns:w14="http://schemas.microsoft.com/office/word/2010/wordml" xmlns:wpg="http://schemas.microsoft.com/office/word/2010/wordprocessingGroup" xmlns:wpi="http://schemas.microsoft.com/office/word/2010/wordprocessingInk" xmlns:wne="http://schemas.microsoft.com/office/word/2006/wordml" xmlns:wps="http://schemas.microsoft.com/office/word/2010/wordprocessingShape" mc:Ignorable="w14 wp14">
   <w:endnote w:type="separator" w:id="-1">
     <w:p>
       <w:pPr>
@@ -2180,7 +2142,7 @@
 </file>
 
 <file path=word/footer1.xml><?xml version="1.0" encoding="utf-8"?>
-<w:ftr xmlns:wpc="http://schemas.microsoft.com/office/word/2010/wordprocessingCanvas" xmlns:mc="http://schemas.openxmlformats.org/markup-compatibility/2006" xmlns:o="urn:schemas-microsoft-com:office:office" xmlns:r="http://schemas.openxmlformats.org/officeDocument/2006/relationships" xmlns:m="http://schemas.openxmlformats.org/officeDocument/2006/math" xmlns:v="urn:schemas-microsoft-com:vml" xmlns:wp14="http://schemas.microsoft.com/office/word/2010/wordprocessingDrawing" xmlns:wp="http://schemas.openxmlformats.org/drawingml/2006/wordprocessingDrawing" xmlns:w10="urn:schemas-microsoft-com:office:word" xmlns:w="http://schemas.openxmlformats.org/wordprocessingml/2006/main" xmlns:w14="http://schemas.microsoft.com/office/word/2010/wordml" xmlns:w15="http://schemas.microsoft.com/office/word/2012/wordml" xmlns:wpg="http://schemas.microsoft.com/office/word/2010/wordprocessingGroup" xmlns:wpi="http://schemas.microsoft.com/office/word/2010/wordprocessingInk" xmlns:wne="http://schemas.microsoft.com/office/word/2006/wordml" xmlns:wps="http://schemas.microsoft.com/office/word/2010/wordprocessingShape" mc:Ignorable="w14 w15 wp14">
+<w:ftr xmlns:wpc="http://schemas.microsoft.com/office/word/2010/wordprocessingCanvas" xmlns:mc="http://schemas.openxmlformats.org/markup-compatibility/2006" xmlns:o="urn:schemas-microsoft-com:office:office" xmlns:r="http://schemas.openxmlformats.org/officeDocument/2006/relationships" xmlns:m="http://schemas.openxmlformats.org/officeDocument/2006/math" xmlns:v="urn:schemas-microsoft-com:vml" xmlns:wp14="http://schemas.microsoft.com/office/word/2010/wordprocessingDrawing" xmlns:wp="http://schemas.openxmlformats.org/drawingml/2006/wordprocessingDrawing" xmlns:w10="urn:schemas-microsoft-com:office:word" xmlns:w="http://schemas.openxmlformats.org/wordprocessingml/2006/main" xmlns:w14="http://schemas.microsoft.com/office/word/2010/wordml" xmlns:wpg="http://schemas.microsoft.com/office/word/2010/wordprocessingGroup" xmlns:wpi="http://schemas.microsoft.com/office/word/2010/wordprocessingInk" xmlns:wne="http://schemas.microsoft.com/office/word/2006/wordml" xmlns:wps="http://schemas.microsoft.com/office/word/2010/wordprocessingShape" mc:Ignorable="w14 wp14">
   <w:p>
     <w:pPr>
       <w:pStyle w:val="Footer"/>
@@ -2243,7 +2205,7 @@
 </file>
 
 <file path=word/footer2.xml><?xml version="1.0" encoding="utf-8"?>
-<w:ftr xmlns:wpc="http://schemas.microsoft.com/office/word/2010/wordprocessingCanvas" xmlns:mc="http://schemas.openxmlformats.org/markup-compatibility/2006" xmlns:o="urn:schemas-microsoft-com:office:office" xmlns:r="http://schemas.openxmlformats.org/officeDocument/2006/relationships" xmlns:m="http://schemas.openxmlformats.org/officeDocument/2006/math" xmlns:v="urn:schemas-microsoft-com:vml" xmlns:wp14="http://schemas.microsoft.com/office/word/2010/wordprocessingDrawing" xmlns:wp="http://schemas.openxmlformats.org/drawingml/2006/wordprocessingDrawing" xmlns:w10="urn:schemas-microsoft-com:office:word" xmlns:w="http://schemas.openxmlformats.org/wordprocessingml/2006/main" xmlns:w14="http://schemas.microsoft.com/office/word/2010/wordml" xmlns:w15="http://schemas.microsoft.com/office/word/2012/wordml" xmlns:wpg="http://schemas.microsoft.com/office/word/2010/wordprocessingGroup" xmlns:wpi="http://schemas.microsoft.com/office/word/2010/wordprocessingInk" xmlns:wne="http://schemas.microsoft.com/office/word/2006/wordml" xmlns:wps="http://schemas.microsoft.com/office/word/2010/wordprocessingShape" mc:Ignorable="w14 w15 wp14">
+<w:ftr xmlns:wpc="http://schemas.microsoft.com/office/word/2010/wordprocessingCanvas" xmlns:mc="http://schemas.openxmlformats.org/markup-compatibility/2006" xmlns:o="urn:schemas-microsoft-com:office:office" xmlns:r="http://schemas.openxmlformats.org/officeDocument/2006/relationships" xmlns:m="http://schemas.openxmlformats.org/officeDocument/2006/math" xmlns:v="urn:schemas-microsoft-com:vml" xmlns:wp14="http://schemas.microsoft.com/office/word/2010/wordprocessingDrawing" xmlns:wp="http://schemas.openxmlformats.org/drawingml/2006/wordprocessingDrawing" xmlns:w10="urn:schemas-microsoft-com:office:word" xmlns:w="http://schemas.openxmlformats.org/wordprocessingml/2006/main" xmlns:w14="http://schemas.microsoft.com/office/word/2010/wordml" xmlns:wpg="http://schemas.microsoft.com/office/word/2010/wordprocessingGroup" xmlns:wpi="http://schemas.microsoft.com/office/word/2010/wordprocessingInk" xmlns:wne="http://schemas.microsoft.com/office/word/2006/wordml" xmlns:wps="http://schemas.microsoft.com/office/word/2010/wordprocessingShape" mc:Ignorable="w14 wp14">
   <w:p>
     <w:pPr>
       <w:pStyle w:val="Footer"/>
@@ -2253,7 +2215,7 @@
 </file>
 
 <file path=word/footnotes.xml><?xml version="1.0" encoding="utf-8"?>
-<w:footnotes xmlns:wpc="http://schemas.microsoft.com/office/word/2010/wordprocessingCanvas" xmlns:mc="http://schemas.openxmlformats.org/markup-compatibility/2006" xmlns:o="urn:schemas-microsoft-com:office:office" xmlns:r="http://schemas.openxmlformats.org/officeDocument/2006/relationships" xmlns:m="http://schemas.openxmlformats.org/officeDocument/2006/math" xmlns:v="urn:schemas-microsoft-com:vml" xmlns:wp14="http://schemas.microsoft.com/office/word/2010/wordprocessingDrawing" xmlns:wp="http://schemas.openxmlformats.org/drawingml/2006/wordprocessingDrawing" xmlns:w10="urn:schemas-microsoft-com:office:word" xmlns:w="http://schemas.openxmlformats.org/wordprocessingml/2006/main" xmlns:w14="http://schemas.microsoft.com/office/word/2010/wordml" xmlns:w15="http://schemas.microsoft.com/office/word/2012/wordml" xmlns:wpg="http://schemas.microsoft.com/office/word/2010/wordprocessingGroup" xmlns:wpi="http://schemas.microsoft.com/office/word/2010/wordprocessingInk" xmlns:wne="http://schemas.microsoft.com/office/word/2006/wordml" xmlns:wps="http://schemas.microsoft.com/office/word/2010/wordprocessingShape" mc:Ignorable="w14 w15 wp14">
+<w:footnotes xmlns:wpc="http://schemas.microsoft.com/office/word/2010/wordprocessingCanvas" xmlns:mc="http://schemas.openxmlformats.org/markup-compatibility/2006" xmlns:o="urn:schemas-microsoft-com:office:office" xmlns:r="http://schemas.openxmlformats.org/officeDocument/2006/relationships" xmlns:m="http://schemas.openxmlformats.org/officeDocument/2006/math" xmlns:v="urn:schemas-microsoft-com:vml" xmlns:wp14="http://schemas.microsoft.com/office/word/2010/wordprocessingDrawing" xmlns:wp="http://schemas.openxmlformats.org/drawingml/2006/wordprocessingDrawing" xmlns:w10="urn:schemas-microsoft-com:office:word" xmlns:w="http://schemas.openxmlformats.org/wordprocessingml/2006/main" xmlns:w14="http://schemas.microsoft.com/office/word/2010/wordml" xmlns:wpg="http://schemas.microsoft.com/office/word/2010/wordprocessingGroup" xmlns:wpi="http://schemas.microsoft.com/office/word/2010/wordprocessingInk" xmlns:wne="http://schemas.microsoft.com/office/word/2006/wordml" xmlns:wps="http://schemas.microsoft.com/office/word/2010/wordprocessingShape" mc:Ignorable="w14 wp14">
   <w:footnote w:type="separator" w:id="-1">
     <w:p>
       <w:pPr>
@@ -2278,7 +2240,7 @@
 </file>
 
 <file path=word/header1.xml><?xml version="1.0" encoding="utf-8"?>
-<w:hdr xmlns:wpc="http://schemas.microsoft.com/office/word/2010/wordprocessingCanvas" xmlns:mc="http://schemas.openxmlformats.org/markup-compatibility/2006" xmlns:o="urn:schemas-microsoft-com:office:office" xmlns:r="http://schemas.openxmlformats.org/officeDocument/2006/relationships" xmlns:m="http://schemas.openxmlformats.org/officeDocument/2006/math" xmlns:v="urn:schemas-microsoft-com:vml" xmlns:wp14="http://schemas.microsoft.com/office/word/2010/wordprocessingDrawing" xmlns:wp="http://schemas.openxmlformats.org/drawingml/2006/wordprocessingDrawing" xmlns:w10="urn:schemas-microsoft-com:office:word" xmlns:w="http://schemas.openxmlformats.org/wordprocessingml/2006/main" xmlns:w14="http://schemas.microsoft.com/office/word/2010/wordml" xmlns:w15="http://schemas.microsoft.com/office/word/2012/wordml" xmlns:wpg="http://schemas.microsoft.com/office/word/2010/wordprocessingGroup" xmlns:wpi="http://schemas.microsoft.com/office/word/2010/wordprocessingInk" xmlns:wne="http://schemas.microsoft.com/office/word/2006/wordml" xmlns:wps="http://schemas.microsoft.com/office/word/2010/wordprocessingShape" mc:Ignorable="w14 w15 wp14">
+<w:hdr xmlns:wpc="http://schemas.microsoft.com/office/word/2010/wordprocessingCanvas" xmlns:mc="http://schemas.openxmlformats.org/markup-compatibility/2006" xmlns:o="urn:schemas-microsoft-com:office:office" xmlns:r="http://schemas.openxmlformats.org/officeDocument/2006/relationships" xmlns:m="http://schemas.openxmlformats.org/officeDocument/2006/math" xmlns:v="urn:schemas-microsoft-com:vml" xmlns:wp14="http://schemas.microsoft.com/office/word/2010/wordprocessingDrawing" xmlns:wp="http://schemas.openxmlformats.org/drawingml/2006/wordprocessingDrawing" xmlns:w10="urn:schemas-microsoft-com:office:word" xmlns:w="http://schemas.openxmlformats.org/wordprocessingml/2006/main" xmlns:w14="http://schemas.microsoft.com/office/word/2010/wordml" xmlns:wpg="http://schemas.microsoft.com/office/word/2010/wordprocessingGroup" xmlns:wpi="http://schemas.microsoft.com/office/word/2010/wordprocessingInk" xmlns:wne="http://schemas.microsoft.com/office/word/2006/wordml" xmlns:wps="http://schemas.microsoft.com/office/word/2010/wordprocessingShape" mc:Ignorable="w14 wp14">
   <w:p>
     <w:pPr>
       <w:pStyle w:val="Header"/>
@@ -2340,7 +2302,7 @@
 </file>
 
 <file path=word/header2.xml><?xml version="1.0" encoding="utf-8"?>
-<w:hdr xmlns:wpc="http://schemas.microsoft.com/office/word/2010/wordprocessingCanvas" xmlns:mc="http://schemas.openxmlformats.org/markup-compatibility/2006" xmlns:o="urn:schemas-microsoft-com:office:office" xmlns:r="http://schemas.openxmlformats.org/officeDocument/2006/relationships" xmlns:m="http://schemas.openxmlformats.org/officeDocument/2006/math" xmlns:v="urn:schemas-microsoft-com:vml" xmlns:wp14="http://schemas.microsoft.com/office/word/2010/wordprocessingDrawing" xmlns:wp="http://schemas.openxmlformats.org/drawingml/2006/wordprocessingDrawing" xmlns:w10="urn:schemas-microsoft-com:office:word" xmlns:w="http://schemas.openxmlformats.org/wordprocessingml/2006/main" xmlns:w14="http://schemas.microsoft.com/office/word/2010/wordml" xmlns:w15="http://schemas.microsoft.com/office/word/2012/wordml" xmlns:wpg="http://schemas.microsoft.com/office/word/2010/wordprocessingGroup" xmlns:wpi="http://schemas.microsoft.com/office/word/2010/wordprocessingInk" xmlns:wne="http://schemas.microsoft.com/office/word/2006/wordml" xmlns:wps="http://schemas.microsoft.com/office/word/2010/wordprocessingShape" mc:Ignorable="w14 w15 wp14">
+<w:hdr xmlns:wpc="http://schemas.microsoft.com/office/word/2010/wordprocessingCanvas" xmlns:mc="http://schemas.openxmlformats.org/markup-compatibility/2006" xmlns:o="urn:schemas-microsoft-com:office:office" xmlns:r="http://schemas.openxmlformats.org/officeDocument/2006/relationships" xmlns:m="http://schemas.openxmlformats.org/officeDocument/2006/math" xmlns:v="urn:schemas-microsoft-com:vml" xmlns:wp14="http://schemas.microsoft.com/office/word/2010/wordprocessingDrawing" xmlns:wp="http://schemas.openxmlformats.org/drawingml/2006/wordprocessingDrawing" xmlns:w10="urn:schemas-microsoft-com:office:word" xmlns:w="http://schemas.openxmlformats.org/wordprocessingml/2006/main" xmlns:w14="http://schemas.microsoft.com/office/word/2010/wordml" xmlns:wpg="http://schemas.microsoft.com/office/word/2010/wordprocessingGroup" xmlns:wpi="http://schemas.microsoft.com/office/word/2010/wordprocessingInk" xmlns:wne="http://schemas.microsoft.com/office/word/2006/wordml" xmlns:wps="http://schemas.microsoft.com/office/word/2010/wordprocessingShape" mc:Ignorable="w14 wp14">
   <w:sdt>
     <w:sdtPr>
       <w:id w:val="-429132827"/>
@@ -2392,7 +2354,7 @@
 </file>
 
 <file path=word/numbering.xml><?xml version="1.0" encoding="utf-8"?>
-<w:numbering xmlns:wpc="http://schemas.microsoft.com/office/word/2010/wordprocessingCanvas" xmlns:mc="http://schemas.openxmlformats.org/markup-compatibility/2006" xmlns:o="urn:schemas-microsoft-com:office:office" xmlns:r="http://schemas.openxmlformats.org/officeDocument/2006/relationships" xmlns:m="http://schemas.openxmlformats.org/officeDocument/2006/math" xmlns:v="urn:schemas-microsoft-com:vml" xmlns:wp14="http://schemas.microsoft.com/office/word/2010/wordprocessingDrawing" xmlns:wp="http://schemas.openxmlformats.org/drawingml/2006/wordprocessingDrawing" xmlns:w10="urn:schemas-microsoft-com:office:word" xmlns:w="http://schemas.openxmlformats.org/wordprocessingml/2006/main" xmlns:w14="http://schemas.microsoft.com/office/word/2010/wordml" xmlns:w15="http://schemas.microsoft.com/office/word/2012/wordml" xmlns:wpg="http://schemas.microsoft.com/office/word/2010/wordprocessingGroup" xmlns:wpi="http://schemas.microsoft.com/office/word/2010/wordprocessingInk" xmlns:wne="http://schemas.microsoft.com/office/word/2006/wordml" xmlns:wps="http://schemas.microsoft.com/office/word/2010/wordprocessingShape" mc:Ignorable="w14 w15 wp14">
+<w:numbering xmlns:wpc="http://schemas.microsoft.com/office/word/2010/wordprocessingCanvas" xmlns:mc="http://schemas.openxmlformats.org/markup-compatibility/2006" xmlns:o="urn:schemas-microsoft-com:office:office" xmlns:r="http://schemas.openxmlformats.org/officeDocument/2006/relationships" xmlns:m="http://schemas.openxmlformats.org/officeDocument/2006/math" xmlns:v="urn:schemas-microsoft-com:vml" xmlns:wp14="http://schemas.microsoft.com/office/word/2010/wordprocessingDrawing" xmlns:wp="http://schemas.openxmlformats.org/drawingml/2006/wordprocessingDrawing" xmlns:w10="urn:schemas-microsoft-com:office:word" xmlns:w="http://schemas.openxmlformats.org/wordprocessingml/2006/main" xmlns:w14="http://schemas.microsoft.com/office/word/2010/wordml" xmlns:wpg="http://schemas.microsoft.com/office/word/2010/wordprocessingGroup" xmlns:wpi="http://schemas.microsoft.com/office/word/2010/wordprocessingInk" xmlns:wne="http://schemas.microsoft.com/office/word/2006/wordml" xmlns:wps="http://schemas.microsoft.com/office/word/2010/wordprocessingShape" mc:Ignorable="w14 wp14">
   <w:abstractNum w:abstractNumId="0">
     <w:nsid w:val="FFFFFF7C"/>
     <w:multiLevelType w:val="singleLevel"/>
@@ -2799,7 +2761,7 @@
 </file>
 
 <file path=word/styles.xml><?xml version="1.0" encoding="utf-8"?>
-<w:styles xmlns:mc="http://schemas.openxmlformats.org/markup-compatibility/2006" xmlns:r="http://schemas.openxmlformats.org/officeDocument/2006/relationships" xmlns:w="http://schemas.openxmlformats.org/wordprocessingml/2006/main" xmlns:w14="http://schemas.microsoft.com/office/word/2010/wordml" xmlns:w15="http://schemas.microsoft.com/office/word/2012/wordml" mc:Ignorable="w14 w15">
+<w:styles xmlns:mc="http://schemas.openxmlformats.org/markup-compatibility/2006" xmlns:r="http://schemas.openxmlformats.org/officeDocument/2006/relationships" xmlns:w="http://schemas.openxmlformats.org/wordprocessingml/2006/main" xmlns:w14="http://schemas.microsoft.com/office/word/2010/wordml" mc:Ignorable="w14">
   <w:docDefaults>
     <w:rPrDefault>
       <w:rPr>
@@ -2815,378 +2777,144 @@
       </w:pPr>
     </w:pPrDefault>
   </w:docDefaults>
-  <w:latentStyles w:defLockedState="0" w:defUIPriority="99" w:defSemiHidden="0" w:defUnhideWhenUsed="0" w:defQFormat="0" w:count="371">
-    <w:lsdException w:name="Normal" w:uiPriority="0" w:qFormat="1"/>
-    <w:lsdException w:name="heading 1" w:uiPriority="9" w:qFormat="1"/>
-    <w:lsdException w:name="heading 2" w:semiHidden="1" w:uiPriority="9" w:unhideWhenUsed="1" w:qFormat="1"/>
-    <w:lsdException w:name="heading 3" w:semiHidden="1" w:uiPriority="9" w:unhideWhenUsed="1" w:qFormat="1"/>
-    <w:lsdException w:name="heading 4" w:semiHidden="1" w:uiPriority="9" w:unhideWhenUsed="1" w:qFormat="1"/>
-    <w:lsdException w:name="heading 5" w:semiHidden="1" w:uiPriority="9" w:unhideWhenUsed="1" w:qFormat="1"/>
-    <w:lsdException w:name="heading 6" w:semiHidden="1" w:uiPriority="9" w:unhideWhenUsed="1" w:qFormat="1"/>
-    <w:lsdException w:name="heading 7" w:semiHidden="1" w:uiPriority="9" w:unhideWhenUsed="1" w:qFormat="1"/>
-    <w:lsdException w:name="heading 8" w:semiHidden="1" w:uiPriority="9" w:unhideWhenUsed="1" w:qFormat="1"/>
-    <w:lsdException w:name="heading 9" w:semiHidden="1" w:uiPriority="9" w:unhideWhenUsed="1" w:qFormat="1"/>
-    <w:lsdException w:name="index 1" w:semiHidden="1" w:unhideWhenUsed="1"/>
-    <w:lsdException w:name="index 2" w:semiHidden="1" w:unhideWhenUsed="1"/>
-    <w:lsdException w:name="index 3" w:semiHidden="1" w:unhideWhenUsed="1"/>
-    <w:lsdException w:name="index 4" w:semiHidden="1" w:unhideWhenUsed="1"/>
-    <w:lsdException w:name="index 5" w:semiHidden="1" w:unhideWhenUsed="1"/>
-    <w:lsdException w:name="index 6" w:semiHidden="1" w:unhideWhenUsed="1"/>
-    <w:lsdException w:name="index 7" w:semiHidden="1" w:unhideWhenUsed="1"/>
-    <w:lsdException w:name="index 8" w:semiHidden="1" w:unhideWhenUsed="1"/>
-    <w:lsdException w:name="index 9" w:semiHidden="1" w:unhideWhenUsed="1"/>
-    <w:lsdException w:name="toc 1" w:semiHidden="1" w:uiPriority="39" w:unhideWhenUsed="1"/>
-    <w:lsdException w:name="toc 2" w:semiHidden="1" w:uiPriority="39" w:unhideWhenUsed="1"/>
-    <w:lsdException w:name="toc 3" w:semiHidden="1" w:uiPriority="39" w:unhideWhenUsed="1"/>
-    <w:lsdException w:name="toc 4" w:semiHidden="1" w:uiPriority="39" w:unhideWhenUsed="1"/>
-    <w:lsdException w:name="toc 5" w:semiHidden="1" w:uiPriority="39" w:unhideWhenUsed="1"/>
-    <w:lsdException w:name="toc 6" w:semiHidden="1" w:uiPriority="39" w:unhideWhenUsed="1"/>
-    <w:lsdException w:name="toc 7" w:semiHidden="1" w:uiPriority="39" w:unhideWhenUsed="1"/>
-    <w:lsdException w:name="toc 8" w:semiHidden="1" w:uiPriority="39" w:unhideWhenUsed="1"/>
-    <w:lsdException w:name="toc 9" w:semiHidden="1" w:uiPriority="39" w:unhideWhenUsed="1"/>
-    <w:lsdException w:name="Normal Indent" w:semiHidden="1" w:unhideWhenUsed="1"/>
-    <w:lsdException w:name="footnote text" w:semiHidden="1" w:unhideWhenUsed="1"/>
-    <w:lsdException w:name="annotation text" w:semiHidden="1" w:unhideWhenUsed="1"/>
-    <w:lsdException w:name="header" w:semiHidden="1" w:unhideWhenUsed="1"/>
-    <w:lsdException w:name="footer" w:semiHidden="1" w:unhideWhenUsed="1"/>
-    <w:lsdException w:name="index heading" w:semiHidden="1" w:unhideWhenUsed="1"/>
-    <w:lsdException w:name="caption" w:semiHidden="1" w:uiPriority="35" w:unhideWhenUsed="1" w:qFormat="1"/>
-    <w:lsdException w:name="table of figures" w:semiHidden="1" w:unhideWhenUsed="1"/>
-    <w:lsdException w:name="envelope address" w:semiHidden="1" w:unhideWhenUsed="1"/>
-    <w:lsdException w:name="envelope return" w:semiHidden="1" w:unhideWhenUsed="1"/>
-    <w:lsdException w:name="footnote reference" w:semiHidden="1" w:unhideWhenUsed="1"/>
-    <w:lsdException w:name="annotation reference" w:semiHidden="1" w:unhideWhenUsed="1"/>
-    <w:lsdException w:name="line number" w:semiHidden="1" w:unhideWhenUsed="1"/>
-    <w:lsdException w:name="page number" w:semiHidden="1" w:unhideWhenUsed="1"/>
-    <w:lsdException w:name="endnote reference" w:semiHidden="1" w:unhideWhenUsed="1"/>
-    <w:lsdException w:name="endnote text" w:semiHidden="1" w:unhideWhenUsed="1"/>
-    <w:lsdException w:name="table of authorities" w:semiHidden="1" w:unhideWhenUsed="1"/>
-    <w:lsdException w:name="macro" w:semiHidden="1" w:unhideWhenUsed="1"/>
-    <w:lsdException w:name="toa heading" w:semiHidden="1" w:unhideWhenUsed="1"/>
-    <w:lsdException w:name="List" w:semiHidden="1" w:unhideWhenUsed="1"/>
-    <w:lsdException w:name="List Bullet" w:semiHidden="1" w:unhideWhenUsed="1"/>
-    <w:lsdException w:name="List Number" w:semiHidden="1" w:unhideWhenUsed="1"/>
-    <w:lsdException w:name="List 2" w:semiHidden="1" w:unhideWhenUsed="1"/>
-    <w:lsdException w:name="List 3" w:semiHidden="1" w:unhideWhenUsed="1"/>
-    <w:lsdException w:name="List 4" w:semiHidden="1" w:unhideWhenUsed="1"/>
-    <w:lsdException w:name="List 5" w:semiHidden="1" w:unhideWhenUsed="1"/>
-    <w:lsdException w:name="List Bullet 2" w:semiHidden="1" w:unhideWhenUsed="1"/>
-    <w:lsdException w:name="List Bullet 3" w:semiHidden="1" w:unhideWhenUsed="1"/>
-    <w:lsdException w:name="List Bullet 4" w:semiHidden="1" w:unhideWhenUsed="1"/>
-    <w:lsdException w:name="List Bullet 5" w:semiHidden="1" w:unhideWhenUsed="1"/>
-    <w:lsdException w:name="List Number 2" w:semiHidden="1" w:unhideWhenUsed="1"/>
-    <w:lsdException w:name="List Number 3" w:semiHidden="1" w:unhideWhenUsed="1"/>
-    <w:lsdException w:name="List Number 4" w:semiHidden="1" w:unhideWhenUsed="1"/>
-    <w:lsdException w:name="List Number 5" w:semiHidden="1" w:unhideWhenUsed="1"/>
-    <w:lsdException w:name="Title" w:uiPriority="10" w:qFormat="1"/>
-    <w:lsdException w:name="Closing" w:semiHidden="1" w:unhideWhenUsed="1"/>
-    <w:lsdException w:name="Signature" w:semiHidden="1" w:unhideWhenUsed="1"/>
-    <w:lsdException w:name="Default Paragraph Font" w:semiHidden="1" w:uiPriority="1" w:unhideWhenUsed="1"/>
-    <w:lsdException w:name="Body Text" w:semiHidden="1" w:unhideWhenUsed="1"/>
-    <w:lsdException w:name="Body Text Indent" w:semiHidden="1" w:unhideWhenUsed="1"/>
-    <w:lsdException w:name="List Continue" w:semiHidden="1" w:unhideWhenUsed="1"/>
-    <w:lsdException w:name="List Continue 2" w:semiHidden="1" w:unhideWhenUsed="1"/>
-    <w:lsdException w:name="List Continue 3" w:semiHidden="1" w:unhideWhenUsed="1"/>
-    <w:lsdException w:name="List Continue 4" w:semiHidden="1" w:unhideWhenUsed="1"/>
-    <w:lsdException w:name="List Continue 5" w:semiHidden="1" w:unhideWhenUsed="1"/>
-    <w:lsdException w:name="Message Header" w:semiHidden="1" w:unhideWhenUsed="1"/>
-    <w:lsdException w:name="Subtitle" w:uiPriority="11" w:qFormat="1"/>
-    <w:lsdException w:name="Salutation" w:semiHidden="1" w:unhideWhenUsed="1"/>
-    <w:lsdException w:name="Date" w:semiHidden="1" w:unhideWhenUsed="1"/>
-    <w:lsdException w:name="Body Text First Indent" w:semiHidden="1" w:unhideWhenUsed="1"/>
-    <w:lsdException w:name="Body Text First Indent 2" w:semiHidden="1" w:unhideWhenUsed="1"/>
-    <w:lsdException w:name="Note Heading" w:semiHidden="1" w:unhideWhenUsed="1"/>
-    <w:lsdException w:name="Body Text 2" w:semiHidden="1" w:unhideWhenUsed="1"/>
-    <w:lsdException w:name="Body Text 3" w:semiHidden="1" w:unhideWhenUsed="1"/>
-    <w:lsdException w:name="Body Text Indent 2" w:semiHidden="1" w:unhideWhenUsed="1"/>
-    <w:lsdException w:name="Body Text Indent 3" w:semiHidden="1" w:unhideWhenUsed="1"/>
-    <w:lsdException w:name="Block Text" w:semiHidden="1" w:unhideWhenUsed="1"/>
-    <w:lsdException w:name="Hyperlink" w:semiHidden="1" w:unhideWhenUsed="1"/>
-    <w:lsdException w:name="FollowedHyperlink" w:semiHidden="1" w:unhideWhenUsed="1"/>
-    <w:lsdException w:name="Strong" w:uiPriority="22" w:qFormat="1"/>
-    <w:lsdException w:name="Emphasis" w:uiPriority="20" w:qFormat="1"/>
-    <w:lsdException w:name="Document Map" w:semiHidden="1" w:unhideWhenUsed="1"/>
-    <w:lsdException w:name="Plain Text" w:semiHidden="1" w:unhideWhenUsed="1"/>
-    <w:lsdException w:name="E-mail Signature" w:semiHidden="1" w:unhideWhenUsed="1"/>
-    <w:lsdException w:name="HTML Top of Form" w:semiHidden="1" w:unhideWhenUsed="1"/>
-    <w:lsdException w:name="HTML Bottom of Form" w:semiHidden="1" w:unhideWhenUsed="1"/>
-    <w:lsdException w:name="Normal (Web)" w:semiHidden="1" w:unhideWhenUsed="1"/>
-    <w:lsdException w:name="HTML Acronym" w:semiHidden="1" w:unhideWhenUsed="1"/>
-    <w:lsdException w:name="HTML Address" w:semiHidden="1" w:unhideWhenUsed="1"/>
-    <w:lsdException w:name="HTML Cite" w:semiHidden="1" w:unhideWhenUsed="1"/>
-    <w:lsdException w:name="HTML Code" w:semiHidden="1" w:unhideWhenUsed="1"/>
-    <w:lsdException w:name="HTML Definition" w:semiHidden="1" w:unhideWhenUsed="1"/>
-    <w:lsdException w:name="HTML Keyboard" w:semiHidden="1" w:unhideWhenUsed="1"/>
-    <w:lsdException w:name="HTML Preformatted" w:semiHidden="1" w:unhideWhenUsed="1"/>
-    <w:lsdException w:name="HTML Sample" w:semiHidden="1" w:unhideWhenUsed="1"/>
-    <w:lsdException w:name="HTML Typewriter" w:semiHidden="1" w:unhideWhenUsed="1"/>
-    <w:lsdException w:name="HTML Variable" w:semiHidden="1" w:unhideWhenUsed="1"/>
-    <w:lsdException w:name="Normal Table" w:semiHidden="1" w:unhideWhenUsed="1"/>
-    <w:lsdException w:name="annotation subject" w:semiHidden="1" w:unhideWhenUsed="1"/>
-    <w:lsdException w:name="No List" w:semiHidden="1" w:unhideWhenUsed="1"/>
-    <w:lsdException w:name="Outline List 1" w:semiHidden="1" w:unhideWhenUsed="1"/>
-    <w:lsdException w:name="Outline List 2" w:semiHidden="1" w:unhideWhenUsed="1"/>
-    <w:lsdException w:name="Outline List 3" w:semiHidden="1" w:unhideWhenUsed="1"/>
-    <w:lsdException w:name="Table Simple 1" w:semiHidden="1" w:unhideWhenUsed="1"/>
-    <w:lsdException w:name="Table Simple 2" w:semiHidden="1" w:unhideWhenUsed="1"/>
-    <w:lsdException w:name="Table Simple 3" w:semiHidden="1" w:unhideWhenUsed="1"/>
-    <w:lsdException w:name="Table Classic 1" w:semiHidden="1" w:unhideWhenUsed="1"/>
-    <w:lsdException w:name="Table Classic 2" w:semiHidden="1" w:unhideWhenUsed="1"/>
-    <w:lsdException w:name="Table Classic 3" w:semiHidden="1" w:unhideWhenUsed="1"/>
-    <w:lsdException w:name="Table Classic 4" w:semiHidden="1" w:unhideWhenUsed="1"/>
-    <w:lsdException w:name="Table Colorful 1" w:semiHidden="1" w:unhideWhenUsed="1"/>
-    <w:lsdException w:name="Table Colorful 2" w:semiHidden="1" w:unhideWhenUsed="1"/>
-    <w:lsdException w:name="Table Colorful 3" w:semiHidden="1" w:unhideWhenUsed="1"/>
-    <w:lsdException w:name="Table Columns 1" w:semiHidden="1" w:unhideWhenUsed="1"/>
-    <w:lsdException w:name="Table Columns 2" w:semiHidden="1" w:unhideWhenUsed="1"/>
-    <w:lsdException w:name="Table Columns 3" w:semiHidden="1" w:unhideWhenUsed="1"/>
-    <w:lsdException w:name="Table Columns 4" w:semiHidden="1" w:unhideWhenUsed="1"/>
-    <w:lsdException w:name="Table Columns 5" w:semiHidden="1" w:unhideWhenUsed="1"/>
-    <w:lsdException w:name="Table Grid 1" w:semiHidden="1" w:unhideWhenUsed="1"/>
-    <w:lsdException w:name="Table Grid 2" w:semiHidden="1" w:unhideWhenUsed="1"/>
-    <w:lsdException w:name="Table Grid 3" w:semiHidden="1" w:unhideWhenUsed="1"/>
-    <w:lsdException w:name="Table Grid 4" w:semiHidden="1" w:unhideWhenUsed="1"/>
-    <w:lsdException w:name="Table Grid 5" w:semiHidden="1" w:unhideWhenUsed="1"/>
-    <w:lsdException w:name="Table Grid 6" w:semiHidden="1" w:unhideWhenUsed="1"/>
-    <w:lsdException w:name="Table Grid 7" w:semiHidden="1" w:unhideWhenUsed="1"/>
-    <w:lsdException w:name="Table Grid 8" w:semiHidden="1" w:unhideWhenUsed="1"/>
-    <w:lsdException w:name="Table List 1" w:semiHidden="1" w:unhideWhenUsed="1"/>
-    <w:lsdException w:name="Table List 2" w:semiHidden="1" w:unhideWhenUsed="1"/>
-    <w:lsdException w:name="Table List 3" w:semiHidden="1" w:unhideWhenUsed="1"/>
-    <w:lsdException w:name="Table List 4" w:semiHidden="1" w:unhideWhenUsed="1"/>
-    <w:lsdException w:name="Table List 5" w:semiHidden="1" w:unhideWhenUsed="1"/>
-    <w:lsdException w:name="Table List 6" w:semiHidden="1" w:unhideWhenUsed="1"/>
-    <w:lsdException w:name="Table List 7" w:semiHidden="1" w:unhideWhenUsed="1"/>
-    <w:lsdException w:name="Table List 8" w:semiHidden="1" w:unhideWhenUsed="1"/>
-    <w:lsdException w:name="Table 3D effects 1" w:semiHidden="1" w:unhideWhenUsed="1"/>
-    <w:lsdException w:name="Table 3D effects 2" w:semiHidden="1" w:unhideWhenUsed="1"/>
-    <w:lsdException w:name="Table 3D effects 3" w:semiHidden="1" w:unhideWhenUsed="1"/>
-    <w:lsdException w:name="Table Contemporary" w:semiHidden="1" w:unhideWhenUsed="1"/>
-    <w:lsdException w:name="Table Elegant" w:semiHidden="1" w:unhideWhenUsed="1"/>
-    <w:lsdException w:name="Table Professional" w:semiHidden="1" w:unhideWhenUsed="1"/>
-    <w:lsdException w:name="Table Subtle 1" w:semiHidden="1" w:unhideWhenUsed="1"/>
-    <w:lsdException w:name="Table Subtle 2" w:semiHidden="1" w:unhideWhenUsed="1"/>
-    <w:lsdException w:name="Table Web 1" w:semiHidden="1" w:unhideWhenUsed="1"/>
-    <w:lsdException w:name="Table Web 2" w:semiHidden="1" w:unhideWhenUsed="1"/>
-    <w:lsdException w:name="Table Web 3" w:semiHidden="1" w:unhideWhenUsed="1"/>
-    <w:lsdException w:name="Balloon Text" w:semiHidden="1" w:unhideWhenUsed="1"/>
-    <w:lsdException w:name="Table Grid" w:uiPriority="39"/>
-    <w:lsdException w:name="Table Theme" w:semiHidden="1" w:unhideWhenUsed="1"/>
-    <w:lsdException w:name="Placeholder Text" w:semiHidden="1"/>
-    <w:lsdException w:name="No Spacing" w:uiPriority="1" w:qFormat="1"/>
-    <w:lsdException w:name="Light Shading" w:uiPriority="60"/>
-    <w:lsdException w:name="Light List" w:uiPriority="61"/>
-    <w:lsdException w:name="Light Grid" w:uiPriority="62"/>
-    <w:lsdException w:name="Medium Shading 1" w:uiPriority="63"/>
-    <w:lsdException w:name="Medium Shading 2" w:uiPriority="64"/>
-    <w:lsdException w:name="Medium List 1" w:uiPriority="65"/>
-    <w:lsdException w:name="Medium List 2" w:uiPriority="66"/>
-    <w:lsdException w:name="Medium Grid 1" w:uiPriority="67"/>
-    <w:lsdException w:name="Medium Grid 2" w:uiPriority="68"/>
-    <w:lsdException w:name="Medium Grid 3" w:uiPriority="69"/>
-    <w:lsdException w:name="Dark List" w:uiPriority="70"/>
-    <w:lsdException w:name="Colorful Shading" w:uiPriority="71"/>
-    <w:lsdException w:name="Colorful List" w:uiPriority="72"/>
-    <w:lsdException w:name="Colorful Grid" w:uiPriority="73"/>
-    <w:lsdException w:name="Light Shading Accent 1" w:uiPriority="60"/>
-    <w:lsdException w:name="Light List Accent 1" w:uiPriority="61"/>
-    <w:lsdException w:name="Light Grid Accent 1" w:uiPriority="62"/>
-    <w:lsdException w:name="Medium Shading 1 Accent 1" w:uiPriority="63"/>
-    <w:lsdException w:name="Medium Shading 2 Accent 1" w:uiPriority="64"/>
-    <w:lsdException w:name="Medium List 1 Accent 1" w:uiPriority="65"/>
-    <w:lsdException w:name="Revision" w:semiHidden="1"/>
-    <w:lsdException w:name="List Paragraph" w:uiPriority="34" w:qFormat="1"/>
-    <w:lsdException w:name="Quote" w:uiPriority="29" w:qFormat="1"/>
-    <w:lsdException w:name="Intense Quote" w:uiPriority="30" w:qFormat="1"/>
-    <w:lsdException w:name="Medium List 2 Accent 1" w:uiPriority="66"/>
-    <w:lsdException w:name="Medium Grid 1 Accent 1" w:uiPriority="67"/>
-    <w:lsdException w:name="Medium Grid 2 Accent 1" w:uiPriority="68"/>
-    <w:lsdException w:name="Medium Grid 3 Accent 1" w:uiPriority="69"/>
-    <w:lsdException w:name="Dark List Accent 1" w:uiPriority="70"/>
-    <w:lsdException w:name="Colorful Shading Accent 1" w:uiPriority="71"/>
-    <w:lsdException w:name="Colorful List Accent 1" w:uiPriority="72"/>
-    <w:lsdException w:name="Colorful Grid Accent 1" w:uiPriority="73"/>
-    <w:lsdException w:name="Light Shading Accent 2" w:uiPriority="60"/>
-    <w:lsdException w:name="Light List Accent 2" w:uiPriority="61"/>
-    <w:lsdException w:name="Light Grid Accent 2" w:uiPriority="62"/>
-    <w:lsdException w:name="Medium Shading 1 Accent 2" w:uiPriority="63"/>
-    <w:lsdException w:name="Medium Shading 2 Accent 2" w:uiPriority="64"/>
-    <w:lsdException w:name="Medium List 1 Accent 2" w:uiPriority="65"/>
-    <w:lsdException w:name="Medium List 2 Accent 2" w:uiPriority="66"/>
-    <w:lsdException w:name="Medium Grid 1 Accent 2" w:uiPriority="67"/>
-    <w:lsdException w:name="Medium Grid 2 Accent 2" w:uiPriority="68"/>
-    <w:lsdException w:name="Medium Grid 3 Accent 2" w:uiPriority="69"/>
-    <w:lsdException w:name="Dark List Accent 2" w:uiPriority="70"/>
-    <w:lsdException w:name="Colorful Shading Accent 2" w:uiPriority="71"/>
-    <w:lsdException w:name="Colorful List Accent 2" w:uiPriority="72"/>
-    <w:lsdException w:name="Colorful Grid Accent 2" w:uiPriority="73"/>
-    <w:lsdException w:name="Light Shading Accent 3" w:uiPriority="60"/>
-    <w:lsdException w:name="Light List Accent 3" w:uiPriority="61"/>
-    <w:lsdException w:name="Light Grid Accent 3" w:uiPriority="62"/>
-    <w:lsdException w:name="Medium Shading 1 Accent 3" w:uiPriority="63"/>
-    <w:lsdException w:name="Medium Shading 2 Accent 3" w:uiPriority="64"/>
-    <w:lsdException w:name="Medium List 1 Accent 3" w:uiPriority="65"/>
-    <w:lsdException w:name="Medium List 2 Accent 3" w:uiPriority="66"/>
-    <w:lsdException w:name="Medium Grid 1 Accent 3" w:uiPriority="67"/>
-    <w:lsdException w:name="Medium Grid 2 Accent 3" w:uiPriority="68"/>
-    <w:lsdException w:name="Medium Grid 3 Accent 3" w:uiPriority="69"/>
-    <w:lsdException w:name="Dark List Accent 3" w:uiPriority="70"/>
-    <w:lsdException w:name="Colorful Shading Accent 3" w:uiPriority="71"/>
-    <w:lsdException w:name="Colorful List Accent 3" w:uiPriority="72"/>
-    <w:lsdException w:name="Colorful Grid Accent 3" w:uiPriority="73"/>
-    <w:lsdException w:name="Light Shading Accent 4" w:uiPriority="60"/>
-    <w:lsdException w:name="Light List Accent 4" w:uiPriority="61"/>
-    <w:lsdException w:name="Light Grid Accent 4" w:uiPriority="62"/>
-    <w:lsdException w:name="Medium Shading 1 Accent 4" w:uiPriority="63"/>
-    <w:lsdException w:name="Medium Shading 2 Accent 4" w:uiPriority="64"/>
-    <w:lsdException w:name="Medium List 1 Accent 4" w:uiPriority="65"/>
-    <w:lsdException w:name="Medium List 2 Accent 4" w:uiPriority="66"/>
-    <w:lsdException w:name="Medium Grid 1 Accent 4" w:uiPriority="67"/>
-    <w:lsdException w:name="Medium Grid 2 Accent 4" w:uiPriority="68"/>
-    <w:lsdException w:name="Medium Grid 3 Accent 4" w:uiPriority="69"/>
-    <w:lsdException w:name="Dark List Accent 4" w:uiPriority="70"/>
-    <w:lsdException w:name="Colorful Shading Accent 4" w:uiPriority="71"/>
-    <w:lsdException w:name="Colorful List Accent 4" w:uiPriority="72"/>
-    <w:lsdException w:name="Colorful Grid Accent 4" w:uiPriority="73"/>
-    <w:lsdException w:name="Light Shading Accent 5" w:uiPriority="60"/>
-    <w:lsdException w:name="Light List Accent 5" w:uiPriority="61"/>
-    <w:lsdException w:name="Light Grid Accent 5" w:uiPriority="62"/>
-    <w:lsdException w:name="Medium Shading 1 Accent 5" w:uiPriority="63"/>
-    <w:lsdException w:name="Medium Shading 2 Accent 5" w:uiPriority="64"/>
-    <w:lsdException w:name="Medium List 1 Accent 5" w:uiPriority="65"/>
-    <w:lsdException w:name="Medium List 2 Accent 5" w:uiPriority="66"/>
-    <w:lsdException w:name="Medium Grid 1 Accent 5" w:uiPriority="67"/>
-    <w:lsdException w:name="Medium Grid 2 Accent 5" w:uiPriority="68"/>
-    <w:lsdException w:name="Medium Grid 3 Accent 5" w:uiPriority="69"/>
-    <w:lsdException w:name="Dark List Accent 5" w:uiPriority="70"/>
-    <w:lsdException w:name="Colorful Shading Accent 5" w:uiPriority="71"/>
-    <w:lsdException w:name="Colorful List Accent 5" w:uiPriority="72"/>
-    <w:lsdException w:name="Colorful Grid Accent 5" w:uiPriority="73"/>
-    <w:lsdException w:name="Light Shading Accent 6" w:uiPriority="60"/>
-    <w:lsdException w:name="Light List Accent 6" w:uiPriority="61"/>
-    <w:lsdException w:name="Light Grid Accent 6" w:uiPriority="62"/>
-    <w:lsdException w:name="Medium Shading 1 Accent 6" w:uiPriority="63"/>
-    <w:lsdException w:name="Medium Shading 2 Accent 6" w:uiPriority="64"/>
-    <w:lsdException w:name="Medium List 1 Accent 6" w:uiPriority="65"/>
-    <w:lsdException w:name="Medium List 2 Accent 6" w:uiPriority="66"/>
-    <w:lsdException w:name="Medium Grid 1 Accent 6" w:uiPriority="67"/>
-    <w:lsdException w:name="Medium Grid 2 Accent 6" w:uiPriority="68"/>
-    <w:lsdException w:name="Medium Grid 3 Accent 6" w:uiPriority="69"/>
-    <w:lsdException w:name="Dark List Accent 6" w:uiPriority="70"/>
-    <w:lsdException w:name="Colorful Shading Accent 6" w:uiPriority="71"/>
-    <w:lsdException w:name="Colorful List Accent 6" w:uiPriority="72"/>
-    <w:lsdException w:name="Colorful Grid Accent 6" w:uiPriority="73"/>
-    <w:lsdException w:name="Subtle Emphasis" w:uiPriority="19" w:qFormat="1"/>
-    <w:lsdException w:name="Intense Emphasis" w:uiPriority="21" w:qFormat="1"/>
-    <w:lsdException w:name="Subtle Reference" w:uiPriority="31" w:qFormat="1"/>
-    <w:lsdException w:name="Intense Reference" w:uiPriority="32" w:qFormat="1"/>
-    <w:lsdException w:name="Book Title" w:uiPriority="33" w:qFormat="1"/>
-    <w:lsdException w:name="Bibliography" w:semiHidden="1" w:uiPriority="37" w:unhideWhenUsed="1"/>
-    <w:lsdException w:name="TOC Heading" w:semiHidden="1" w:uiPriority="39" w:unhideWhenUsed="1" w:qFormat="1"/>
-    <w:lsdException w:name="Plain Table 1" w:uiPriority="41"/>
-    <w:lsdException w:name="Plain Table 2" w:uiPriority="42"/>
-    <w:lsdException w:name="Plain Table 3" w:uiPriority="43"/>
-    <w:lsdException w:name="Plain Table 4" w:uiPriority="44"/>
-    <w:lsdException w:name="Plain Table 5" w:uiPriority="45"/>
-    <w:lsdException w:name="Grid Table Light" w:uiPriority="40"/>
-    <w:lsdException w:name="Grid Table 1 Light" w:uiPriority="46"/>
-    <w:lsdException w:name="Grid Table 2" w:uiPriority="47"/>
-    <w:lsdException w:name="Grid Table 3" w:uiPriority="48"/>
-    <w:lsdException w:name="Grid Table 4" w:uiPriority="49"/>
-    <w:lsdException w:name="Grid Table 5 Dark" w:uiPriority="50"/>
-    <w:lsdException w:name="Grid Table 6 Colorful" w:uiPriority="51"/>
-    <w:lsdException w:name="Grid Table 7 Colorful" w:uiPriority="52"/>
-    <w:lsdException w:name="Grid Table 1 Light Accent 1" w:uiPriority="46"/>
-    <w:lsdException w:name="Grid Table 2 Accent 1" w:uiPriority="47"/>
-    <w:lsdException w:name="Grid Table 3 Accent 1" w:uiPriority="48"/>
-    <w:lsdException w:name="Grid Table 4 Accent 1" w:uiPriority="49"/>
-    <w:lsdException w:name="Grid Table 5 Dark Accent 1" w:uiPriority="50"/>
-    <w:lsdException w:name="Grid Table 6 Colorful Accent 1" w:uiPriority="51"/>
-    <w:lsdException w:name="Grid Table 7 Colorful Accent 1" w:uiPriority="52"/>
-    <w:lsdException w:name="Grid Table 1 Light Accent 2" w:uiPriority="46"/>
-    <w:lsdException w:name="Grid Table 2 Accent 2" w:uiPriority="47"/>
-    <w:lsdException w:name="Grid Table 3 Accent 2" w:uiPriority="48"/>
-    <w:lsdException w:name="Grid Table 4 Accent 2" w:uiPriority="49"/>
-    <w:lsdException w:name="Grid Table 5 Dark Accent 2" w:uiPriority="50"/>
-    <w:lsdException w:name="Grid Table 6 Colorful Accent 2" w:uiPriority="51"/>
-    <w:lsdException w:name="Grid Table 7 Colorful Accent 2" w:uiPriority="52"/>
-    <w:lsdException w:name="Grid Table 1 Light Accent 3" w:uiPriority="46"/>
-    <w:lsdException w:name="Grid Table 2 Accent 3" w:uiPriority="47"/>
-    <w:lsdException w:name="Grid Table 3 Accent 3" w:uiPriority="48"/>
-    <w:lsdException w:name="Grid Table 4 Accent 3" w:uiPriority="49"/>
-    <w:lsdException w:name="Grid Table 5 Dark Accent 3" w:uiPriority="50"/>
-    <w:lsdException w:name="Grid Table 6 Colorful Accent 3" w:uiPriority="51"/>
-    <w:lsdException w:name="Grid Table 7 Colorful Accent 3" w:uiPriority="52"/>
-    <w:lsdException w:name="Grid Table 1 Light Accent 4" w:uiPriority="46"/>
-    <w:lsdException w:name="Grid Table 2 Accent 4" w:uiPriority="47"/>
-    <w:lsdException w:name="Grid Table 3 Accent 4" w:uiPriority="48"/>
-    <w:lsdException w:name="Grid Table 4 Accent 4" w:uiPriority="49"/>
-    <w:lsdException w:name="Grid Table 5 Dark Accent 4" w:uiPriority="50"/>
-    <w:lsdException w:name="Grid Table 6 Colorful Accent 4" w:uiPriority="51"/>
-    <w:lsdException w:name="Grid Table 7 Colorful Accent 4" w:uiPriority="52"/>
-    <w:lsdException w:name="Grid Table 1 Light Accent 5" w:uiPriority="46"/>
-    <w:lsdException w:name="Grid Table 2 Accent 5" w:uiPriority="47"/>
-    <w:lsdException w:name="Grid Table 3 Accent 5" w:uiPriority="48"/>
-    <w:lsdException w:name="Grid Table 4 Accent 5" w:uiPriority="49"/>
-    <w:lsdException w:name="Grid Table 5 Dark Accent 5" w:uiPriority="50"/>
-    <w:lsdException w:name="Grid Table 6 Colorful Accent 5" w:uiPriority="51"/>
-    <w:lsdException w:name="Grid Table 7 Colorful Accent 5" w:uiPriority="52"/>
-    <w:lsdException w:name="Grid Table 1 Light Accent 6" w:uiPriority="46"/>
-    <w:lsdException w:name="Grid Table 2 Accent 6" w:uiPriority="47"/>
-    <w:lsdException w:name="Grid Table 3 Accent 6" w:uiPriority="48"/>
-    <w:lsdException w:name="Grid Table 4 Accent 6" w:uiPriority="49"/>
-    <w:lsdException w:name="Grid Table 5 Dark Accent 6" w:uiPriority="50"/>
-    <w:lsdException w:name="Grid Table 6 Colorful Accent 6" w:uiPriority="51"/>
-    <w:lsdException w:name="Grid Table 7 Colorful Accent 6" w:uiPriority="52"/>
-    <w:lsdException w:name="List Table 1 Light" w:uiPriority="46"/>
-    <w:lsdException w:name="List Table 2" w:uiPriority="47"/>
-    <w:lsdException w:name="List Table 3" w:uiPriority="48"/>
-    <w:lsdException w:name="List Table 4" w:uiPriority="49"/>
-    <w:lsdException w:name="List Table 5 Dark" w:uiPriority="50"/>
-    <w:lsdException w:name="List Table 6 Colorful" w:uiPriority="51"/>
-    <w:lsdException w:name="List Table 7 Colorful" w:uiPriority="52"/>
-    <w:lsdException w:name="List Table 1 Light Accent 1" w:uiPriority="46"/>
-    <w:lsdException w:name="List Table 2 Accent 1" w:uiPriority="47"/>
-    <w:lsdException w:name="List Table 3 Accent 1" w:uiPriority="48"/>
-    <w:lsdException w:name="List Table 4 Accent 1" w:uiPriority="49"/>
-    <w:lsdException w:name="List Table 5 Dark Accent 1" w:uiPriority="50"/>
-    <w:lsdException w:name="List Table 6 Colorful Accent 1" w:uiPriority="51"/>
-    <w:lsdException w:name="List Table 7 Colorful Accent 1" w:uiPriority="52"/>
-    <w:lsdException w:name="List Table 1 Light Accent 2" w:uiPriority="46"/>
-    <w:lsdException w:name="List Table 2 Accent 2" w:uiPriority="47"/>
-    <w:lsdException w:name="List Table 3 Accent 2" w:uiPriority="48"/>
-    <w:lsdException w:name="List Table 4 Accent 2" w:uiPriority="49"/>
-    <w:lsdException w:name="List Table 5 Dark Accent 2" w:uiPriority="50"/>
-    <w:lsdException w:name="List Table 6 Colorful Accent 2" w:uiPriority="51"/>
-    <w:lsdException w:name="List Table 7 Colorful Accent 2" w:uiPriority="52"/>
-    <w:lsdException w:name="List Table 1 Light Accent 3" w:uiPriority="46"/>
-    <w:lsdException w:name="List Table 2 Accent 3" w:uiPriority="47"/>
-    <w:lsdException w:name="List Table 3 Accent 3" w:uiPriority="48"/>
-    <w:lsdException w:name="List Table 4 Accent 3" w:uiPriority="49"/>
-    <w:lsdException w:name="List Table 5 Dark Accent 3" w:uiPriority="50"/>
-    <w:lsdException w:name="List Table 6 Colorful Accent 3" w:uiPriority="51"/>
-    <w:lsdException w:name="List Table 7 Colorful Accent 3" w:uiPriority="52"/>
-    <w:lsdException w:name="List Table 1 Light Accent 4" w:uiPriority="46"/>
-    <w:lsdException w:name="List Table 2 Accent 4" w:uiPriority="47"/>
-    <w:lsdException w:name="List Table 3 Accent 4" w:uiPriority="48"/>
-    <w:lsdException w:name="List Table 4 Accent 4" w:uiPriority="49"/>
-    <w:lsdException w:name="List Table 5 Dark Accent 4" w:uiPriority="50"/>
-    <w:lsdException w:name="List Table 6 Colorful Accent 4" w:uiPriority="51"/>
-    <w:lsdException w:name="List Table 7 Colorful Accent 4" w:uiPriority="52"/>
-    <w:lsdException w:name="List Table 1 Light Accent 5" w:uiPriority="46"/>
-    <w:lsdException w:name="List Table 2 Accent 5" w:uiPriority="47"/>
-    <w:lsdException w:name="List Table 3 Accent 5" w:uiPriority="48"/>
-    <w:lsdException w:name="List Table 4 Accent 5" w:uiPriority="49"/>
-    <w:lsdException w:name="List Table 5 Dark Accent 5" w:uiPriority="50"/>
-    <w:lsdException w:name="List Table 6 Colorful Accent 5" w:uiPriority="51"/>
-    <w:lsdException w:name="List Table 7 Colorful Accent 5" w:uiPriority="52"/>
-    <w:lsdException w:name="List Table 1 Light Accent 6" w:uiPriority="46"/>
-    <w:lsdException w:name="List Table 2 Accent 6" w:uiPriority="47"/>
-    <w:lsdException w:name="List Table 3 Accent 6" w:uiPriority="48"/>
-    <w:lsdException w:name="List Table 4 Accent 6" w:uiPriority="49"/>
-    <w:lsdException w:name="List Table 5 Dark Accent 6" w:uiPriority="50"/>
-    <w:lsdException w:name="List Table 6 Colorful Accent 6" w:uiPriority="51"/>
-    <w:lsdException w:name="List Table 7 Colorful Accent 6" w:uiPriority="52"/>
+  <w:latentStyles w:defLockedState="0" w:defUIPriority="99" w:defSemiHidden="1" w:defUnhideWhenUsed="1" w:defQFormat="0" w:count="267">
+    <w:lsdException w:name="Normal" w:semiHidden="0" w:uiPriority="0" w:unhideWhenUsed="0" w:qFormat="1"/>
+    <w:lsdException w:name="heading 1" w:semiHidden="0" w:uiPriority="9" w:unhideWhenUsed="0" w:qFormat="1"/>
+    <w:lsdException w:name="heading 2" w:uiPriority="9" w:qFormat="1"/>
+    <w:lsdException w:name="heading 3" w:uiPriority="9" w:qFormat="1"/>
+    <w:lsdException w:name="heading 4" w:uiPriority="9" w:qFormat="1"/>
+    <w:lsdException w:name="heading 5" w:uiPriority="9" w:qFormat="1"/>
+    <w:lsdException w:name="heading 6" w:uiPriority="9" w:qFormat="1"/>
+    <w:lsdException w:name="heading 7" w:uiPriority="9" w:qFormat="1"/>
+    <w:lsdException w:name="heading 8" w:uiPriority="9" w:qFormat="1"/>
+    <w:lsdException w:name="heading 9" w:uiPriority="9" w:qFormat="1"/>
+    <w:lsdException w:name="toc 1" w:uiPriority="39"/>
+    <w:lsdException w:name="toc 2" w:uiPriority="39"/>
+    <w:lsdException w:name="toc 3" w:uiPriority="39"/>
+    <w:lsdException w:name="toc 4" w:uiPriority="39"/>
+    <w:lsdException w:name="toc 5" w:uiPriority="39"/>
+    <w:lsdException w:name="toc 6" w:uiPriority="39"/>
+    <w:lsdException w:name="toc 7" w:uiPriority="39"/>
+    <w:lsdException w:name="toc 8" w:uiPriority="39"/>
+    <w:lsdException w:name="toc 9" w:uiPriority="39"/>
+    <w:lsdException w:name="caption" w:uiPriority="35" w:qFormat="1"/>
+    <w:lsdException w:name="Title" w:semiHidden="0" w:uiPriority="10" w:unhideWhenUsed="0" w:qFormat="1"/>
+    <w:lsdException w:name="Default Paragraph Font" w:uiPriority="1"/>
+    <w:lsdException w:name="Subtitle" w:semiHidden="0" w:uiPriority="11" w:unhideWhenUsed="0" w:qFormat="1"/>
+    <w:lsdException w:name="Strong" w:semiHidden="0" w:uiPriority="22" w:unhideWhenUsed="0" w:qFormat="1"/>
+    <w:lsdException w:name="Emphasis" w:semiHidden="0" w:uiPriority="20" w:unhideWhenUsed="0" w:qFormat="1"/>
+    <w:lsdException w:name="Table Grid" w:semiHidden="0" w:uiPriority="39" w:unhideWhenUsed="0"/>
+    <w:lsdException w:name="Placeholder Text" w:unhideWhenUsed="0"/>
+    <w:lsdException w:name="No Spacing" w:semiHidden="0" w:uiPriority="1" w:unhideWhenUsed="0" w:qFormat="1"/>
+    <w:lsdException w:name="Light Shading" w:semiHidden="0" w:uiPriority="60" w:unhideWhenUsed="0"/>
+    <w:lsdException w:name="Light List" w:semiHidden="0" w:uiPriority="61" w:unhideWhenUsed="0"/>
+    <w:lsdException w:name="Light Grid" w:semiHidden="0" w:uiPriority="62" w:unhideWhenUsed="0"/>
+    <w:lsdException w:name="Medium Shading 1" w:semiHidden="0" w:uiPriority="63" w:unhideWhenUsed="0"/>
+    <w:lsdException w:name="Medium Shading 2" w:semiHidden="0" w:uiPriority="64" w:unhideWhenUsed="0"/>
+    <w:lsdException w:name="Medium List 1" w:semiHidden="0" w:uiPriority="65" w:unhideWhenUsed="0"/>
+    <w:lsdException w:name="Medium List 2" w:semiHidden="0" w:uiPriority="66" w:unhideWhenUsed="0"/>
+    <w:lsdException w:name="Medium Grid 1" w:semiHidden="0" w:uiPriority="67" w:unhideWhenUsed="0"/>
+    <w:lsdException w:name="Medium Grid 2" w:semiHidden="0" w:uiPriority="68" w:unhideWhenUsed="0"/>
+    <w:lsdException w:name="Medium Grid 3" w:semiHidden="0" w:uiPriority="69" w:unhideWhenUsed="0"/>
+    <w:lsdException w:name="Dark List" w:semiHidden="0" w:uiPriority="70" w:unhideWhenUsed="0"/>
+    <w:lsdException w:name="Colorful Shading" w:semiHidden="0" w:uiPriority="71" w:unhideWhenUsed="0"/>
+    <w:lsdException w:name="Colorful List" w:semiHidden="0" w:uiPriority="72" w:unhideWhenUsed="0"/>
+    <w:lsdException w:name="Colorful Grid" w:semiHidden="0" w:uiPriority="73" w:unhideWhenUsed="0"/>
+    <w:lsdException w:name="Light Shading Accent 1" w:semiHidden="0" w:uiPriority="60" w:unhideWhenUsed="0"/>
+    <w:lsdException w:name="Light List Accent 1" w:semiHidden="0" w:uiPriority="61" w:unhideWhenUsed="0"/>
+    <w:lsdException w:name="Light Grid Accent 1" w:semiHidden="0" w:uiPriority="62" w:unhideWhenUsed="0"/>
+    <w:lsdException w:name="Medium Shading 1 Accent 1" w:semiHidden="0" w:uiPriority="63" w:unhideWhenUsed="0"/>
+    <w:lsdException w:name="Medium Shading 2 Accent 1" w:semiHidden="0" w:uiPriority="64" w:unhideWhenUsed="0"/>
+    <w:lsdException w:name="Medium List 1 Accent 1" w:semiHidden="0" w:uiPriority="65" w:unhideWhenUsed="0"/>
+    <w:lsdException w:name="Revision" w:unhideWhenUsed="0"/>
+    <w:lsdException w:name="List Paragraph" w:semiHidden="0" w:uiPriority="34" w:unhideWhenUsed="0" w:qFormat="1"/>
+    <w:lsdException w:name="Quote" w:semiHidden="0" w:uiPriority="29" w:unhideWhenUsed="0" w:qFormat="1"/>
+    <w:lsdException w:name="Intense Quote" w:semiHidden="0" w:uiPriority="30" w:unhideWhenUsed="0" w:qFormat="1"/>
+    <w:lsdException w:name="Medium List 2 Accent 1" w:semiHidden="0" w:uiPriority="66" w:unhideWhenUsed="0"/>
+    <w:lsdException w:name="Medium Grid 1 Accent 1" w:semiHidden="0" w:uiPriority="67" w:unhideWhenUsed="0"/>
+    <w:lsdException w:name="Medium Grid 2 Accent 1" w:semiHidden="0" w:uiPriority="68" w:unhideWhenUsed="0"/>
+    <w:lsdException w:name="Medium Grid 3 Accent 1" w:semiHidden="0" w:uiPriority="69" w:unhideWhenUsed="0"/>
+    <w:lsdException w:name="Dark List Accent 1" w:semiHidden="0" w:uiPriority="70" w:unhideWhenUsed="0"/>
+    <w:lsdException w:name="Colorful Shading Accent 1" w:semiHidden="0" w:uiPriority="71" w:unhideWhenUsed="0"/>
+    <w:lsdException w:name="Colorful List Accent 1" w:semiHidden="0" w:uiPriority="72" w:unhideWhenUsed="0"/>
+    <w:lsdException w:name="Colorful Grid Accent 1" w:semiHidden="0" w:uiPriority="73" w:unhideWhenUsed="0"/>
+    <w:lsdException w:name="Light Shading Accent 2" w:semiHidden="0" w:uiPriority="60" w:unhideWhenUsed="0"/>
+    <w:lsdException w:name="Light List Accent 2" w:semiHidden="0" w:uiPriority="61" w:unhideWhenUsed="0"/>
+    <w:lsdException w:name="Light Grid Accent 2" w:semiHidden="0" w:uiPriority="62" w:unhideWhenUsed="0"/>
+    <w:lsdException w:name="Medium Shading 1 Accent 2" w:semiHidden="0" w:uiPriority="63" w:unhideWhenUsed="0"/>
+    <w:lsdException w:name="Medium Shading 2 Accent 2" w:semiHidden="0" w:uiPriority="64" w:unhideWhenUsed="0"/>
+    <w:lsdException w:name="Medium List 1 Accent 2" w:semiHidden="0" w:uiPriority="65" w:unhideWhenUsed="0"/>
+    <w:lsdException w:name="Medium List 2 Accent 2" w:semiHidden="0" w:uiPriority="66" w:unhideWhenUsed="0"/>
+    <w:lsdException w:name="Medium Grid 1 Accent 2" w:semiHidden="0" w:uiPriority="67" w:unhideWhenUsed="0"/>
+    <w:lsdException w:name="Medium Grid 2 Accent 2" w:semiHidden="0" w:uiPriority="68" w:unhideWhenUsed="0"/>
+    <w:lsdException w:name="Medium Grid 3 Accent 2" w:semiHidden="0" w:uiPriority="69" w:unhideWhenUsed="0"/>
+    <w:lsdException w:name="Dark List Accent 2" w:semiHidden="0" w:uiPriority="70" w:unhideWhenUsed="0"/>
+    <w:lsdException w:name="Colorful Shading Accent 2" w:semiHidden="0" w:uiPriority="71" w:unhideWhenUsed="0"/>
+    <w:lsdException w:name="Colorful List Accent 2" w:semiHidden="0" w:uiPriority="72" w:unhideWhenUsed="0"/>
+    <w:lsdException w:name="Colorful Grid Accent 2" w:semiHidden="0" w:uiPriority="73" w:unhideWhenUsed="0"/>
+    <w:lsdException w:name="Light Shading Accent 3" w:semiHidden="0" w:uiPriority="60" w:unhideWhenUsed="0"/>
+    <w:lsdException w:name="Light List Accent 3" w:semiHidden="0" w:uiPriority="61" w:unhideWhenUsed="0"/>
+    <w:lsdException w:name="Light Grid Accent 3" w:semiHidden="0" w:uiPriority="62" w:unhideWhenUsed="0"/>
+    <w:lsdException w:name="Medium Shading 1 Accent 3" w:semiHidden="0" w:uiPriority="63" w:unhideWhenUsed="0"/>
+    <w:lsdException w:name="Medium Shading 2 Accent 3" w:semiHidden="0" w:uiPriority="64" w:unhideWhenUsed="0"/>
+    <w:lsdException w:name="Medium List 1 Accent 3" w:semiHidden="0" w:uiPriority="65" w:unhideWhenUsed="0"/>
+    <w:lsdException w:name="Medium List 2 Accent 3" w:semiHidden="0" w:uiPriority="66" w:unhideWhenUsed="0"/>
+    <w:lsdException w:name="Medium Grid 1 Accent 3" w:semiHidden="0" w:uiPriority="67" w:unhideWhenUsed="0"/>
+    <w:lsdException w:name="Medium Grid 2 Accent 3" w:semiHidden="0" w:uiPriority="68" w:unhideWhenUsed="0"/>
+    <w:lsdException w:name="Medium Grid 3 Accent 3" w:semiHidden="0" w:uiPriority="69" w:unhideWhenUsed="0"/>
+    <w:lsdException w:name="Dark List Accent 3" w:semiHidden="0" w:uiPriority="70" w:unhideWhenUsed="0"/>
+    <w:lsdException w:name="Colorful Shading Accent 3" w:semiHidden="0" w:uiPriority="71" w:unhideWhenUsed="0"/>
+    <w:lsdException w:name="Colorful List Accent 3" w:semiHidden="0" w:uiPriority="72" w:unhideWhenUsed="0"/>
+    <w:lsdException w:name="Colorful Grid Accent 3" w:semiHidden="0" w:uiPriority="73" w:unhideWhenUsed="0"/>
+    <w:lsdException w:name="Light Shading Accent 4" w:semiHidden="0" w:uiPriority="60" w:unhideWhenUsed="0"/>
+    <w:lsdException w:name="Light List Accent 4" w:semiHidden="0" w:uiPriority="61" w:unhideWhenUsed="0"/>
+    <w:lsdException w:name="Light Grid Accent 4" w:semiHidden="0" w:uiPriority="62" w:unhideWhenUsed="0"/>
+    <w:lsdException w:name="Medium Shading 1 Accent 4" w:semiHidden="0" w:uiPriority="63" w:unhideWhenUsed="0"/>
+    <w:lsdException w:name="Medium Shading 2 Accent 4" w:semiHidden="0" w:uiPriority="64" w:unhideWhenUsed="0"/>
+    <w:lsdException w:name="Medium List 1 Accent 4" w:semiHidden="0" w:uiPriority="65" w:unhideWhenUsed="0"/>
+    <w:lsdException w:name="Medium List 2 Accent 4" w:semiHidden="0" w:uiPriority="66" w:unhideWhenUsed="0"/>
+    <w:lsdException w:name="Medium Grid 1 Accent 4" w:semiHidden="0" w:uiPriority="67" w:unhideWhenUsed="0"/>
+    <w:lsdException w:name="Medium Grid 2 Accent 4" w:semiHidden="0" w:uiPriority="68" w:unhideWhenUsed="0"/>
+    <w:lsdException w:name="Medium Grid 3 Accent 4" w:semiHidden="0" w:uiPriority="69" w:unhideWhenUsed="0"/>
+    <w:lsdException w:name="Dark List Accent 4" w:semiHidden="0" w:uiPriority="70" w:unhideWhenUsed="0"/>
+    <w:lsdException w:name="Colorful Shading Accent 4" w:semiHidden="0" w:uiPriority="71" w:unhideWhenUsed="0"/>
+    <w:lsdException w:name="Colorful List Accent 4" w:semiHidden="0" w:uiPriority="72" w:unhideWhenUsed="0"/>
+    <w:lsdException w:name="Colorful Grid Accent 4" w:semiHidden="0" w:uiPriority="73" w:unhideWhenUsed="0"/>
+    <w:lsdException w:name="Light Shading Accent 5" w:semiHidden="0" w:uiPriority="60" w:unhideWhenUsed="0"/>
+    <w:lsdException w:name="Light List Accent 5" w:semiHidden="0" w:uiPriority="61" w:unhideWhenUsed="0"/>
+    <w:lsdException w:name="Light Grid Accent 5" w:semiHidden="0" w:uiPriority="62" w:unhideWhenUsed="0"/>
+    <w:lsdException w:name="Medium Shading 1 Accent 5" w:semiHidden="0" w:uiPriority="63" w:unhideWhenUsed="0"/>
+    <w:lsdException w:name="Medium Shading 2 Accent 5" w:semiHidden="0" w:uiPriority="64" w:unhideWhenUsed="0"/>
+    <w:lsdException w:name="Medium List 1 Accent 5" w:semiHidden="0" w:uiPriority="65" w:unhideWhenUsed="0"/>
+    <w:lsdException w:name="Medium List 2 Accent 5" w:semiHidden="0" w:uiPriority="66" w:unhideWhenUsed="0"/>
+    <w:lsdException w:name="Medium Grid 1 Accent 5" w:semiHidden="0" w:uiPriority="67" w:unhideWhenUsed="0"/>
+    <w:lsdException w:name="Medium Grid 2 Accent 5" w:semiHidden="0" w:uiPriority="68" w:unhideWhenUsed="0"/>
+    <w:lsdException w:name="Medium Grid 3 Accent 5" w:semiHidden="0" w:uiPriority="69" w:unhideWhenUsed="0"/>
+    <w:lsdException w:name="Dark List Accent 5" w:semiHidden="0" w:uiPriority="70" w:unhideWhenUsed="0"/>
+    <w:lsdException w:name="Colorful Shading Accent 5" w:semiHidden="0" w:uiPriority="71" w:unhideWhenUsed="0"/>
+    <w:lsdException w:name="Colorful List Accent 5" w:semiHidden="0" w:uiPriority="72" w:unhideWhenUsed="0"/>
+    <w:lsdException w:name="Colorful Grid Accent 5" w:semiHidden="0" w:uiPriority="73" w:unhideWhenUsed="0"/>
+    <w:lsdException w:name="Light Shading Accent 6" w:semiHidden="0" w:uiPriority="60" w:unhideWhenUsed="0"/>
+    <w:lsdException w:name="Light List Accent 6" w:semiHidden="0" w:uiPriority="61" w:unhideWhenUsed="0"/>
+    <w:lsdException w:name="Light Grid Accent 6" w:semiHidden="0" w:uiPriority="62" w:unhideWhenUsed="0"/>
+    <w:lsdException w:name="Medium Shading 1 Accent 6" w:semiHidden="0" w:uiPriority="63" w:unhideWhenUsed="0"/>
+    <w:lsdException w:name="Medium Shading 2 Accent 6" w:semiHidden="0" w:uiPriority="64" w:unhideWhenUsed="0"/>
+    <w:lsdException w:name="Medium List 1 Accent 6" w:semiHidden="0" w:uiPriority="65" w:unhideWhenUsed="0"/>
+    <w:lsdException w:name="Medium List 2 Accent 6" w:semiHidden="0" w:uiPriority="66" w:unhideWhenUsed="0"/>
+    <w:lsdException w:name="Medium Grid 1 Accent 6" w:semiHidden="0" w:uiPriority="67" w:unhideWhenUsed="0"/>
+    <w:lsdException w:name="Medium Grid 2 Accent 6" w:semiHidden="0" w:uiPriority="68" w:unhideWhenUsed="0"/>
+    <w:lsdException w:name="Medium Grid 3 Accent 6" w:semiHidden="0" w:uiPriority="69" w:unhideWhenUsed="0"/>
+    <w:lsdException w:name="Dark List Accent 6" w:semiHidden="0" w:uiPriority="70" w:unhideWhenUsed="0"/>
+    <w:lsdException w:name="Colorful Shading Accent 6" w:semiHidden="0" w:uiPriority="71" w:unhideWhenUsed="0"/>
+    <w:lsdException w:name="Colorful List Accent 6" w:semiHidden="0" w:uiPriority="72" w:unhideWhenUsed="0"/>
+    <w:lsdException w:name="Colorful Grid Accent 6" w:semiHidden="0" w:uiPriority="73" w:unhideWhenUsed="0"/>
+    <w:lsdException w:name="Subtle Emphasis" w:semiHidden="0" w:uiPriority="19" w:unhideWhenUsed="0" w:qFormat="1"/>
+    <w:lsdException w:name="Intense Emphasis" w:semiHidden="0" w:uiPriority="21" w:unhideWhenUsed="0" w:qFormat="1"/>
+    <w:lsdException w:name="Subtle Reference" w:semiHidden="0" w:uiPriority="31" w:unhideWhenUsed="0" w:qFormat="1"/>
+    <w:lsdException w:name="Intense Reference" w:semiHidden="0" w:uiPriority="32" w:unhideWhenUsed="0" w:qFormat="1"/>
+    <w:lsdException w:name="Book Title" w:semiHidden="0" w:uiPriority="33" w:unhideWhenUsed="0" w:qFormat="1"/>
+    <w:lsdException w:name="Bibliography" w:uiPriority="37"/>
+    <w:lsdException w:name="TOC Heading" w:uiPriority="39" w:qFormat="1"/>
   </w:latentStyles>
   <w:style w:type="paragraph" w:default="1" w:styleId="Normal">
     <w:name w:val="Normal"/>
@@ -3976,6 +3704,7 @@
       <w:spacing w:after="0" w:line="240" w:lineRule="auto"/>
     </w:pPr>
     <w:tblPr>
+      <w:tblInd w:w="0" w:type="dxa"/>
       <w:tblBorders>
         <w:top w:val="single" w:sz="4" w:space="0" w:color="auto"/>
         <w:left w:val="single" w:sz="4" w:space="0" w:color="auto"/>
@@ -3984,6 +3713,12 @@
         <w:insideH w:val="single" w:sz="4" w:space="0" w:color="auto"/>
         <w:insideV w:val="single" w:sz="4" w:space="0" w:color="auto"/>
       </w:tblBorders>
+      <w:tblCellMar>
+        <w:top w:w="0" w:type="dxa"/>
+        <w:left w:w="108" w:type="dxa"/>
+        <w:bottom w:w="0" w:type="dxa"/>
+        <w:right w:w="108" w:type="dxa"/>
+      </w:tblCellMar>
     </w:tblPr>
   </w:style>
   <w:style w:type="character" w:styleId="Hyperlink">
@@ -4000,10 +3735,200 @@
 </w:styles>
 </file>
 
+<file path=word/stylesWithEffects.xml><?xml version="1.0" encoding="utf-8"?>
+<w:styles xmlns:wpc="http://schemas.microsoft.com/office/word/2010/wordprocessingCanvas" xmlns:mc="http://schemas.openxmlformats.org/markup-compatibility/2006" xmlns:o="urn:schemas-microsoft-com:office:office" xmlns:r="http://schemas.openxmlformats.org/officeDocument/2006/relationships" xmlns:m="http://schemas.openxmlformats.org/officeDocument/2006/math" xmlns:v="urn:schemas-microsoft-com:vml" xmlns:wp14="http://schemas.microsoft.com/office/word/2010/wordprocessingDrawing" xmlns:wp="http://schemas.openxmlformats.org/drawingml/2006/wordprocessingDrawing" xmlns:w10="urn:schemas-microsoft-com:office:word" xmlns:w="http://schemas.openxmlformats.org/wordprocessingml/2006/main" xmlns:w14="http://schemas.microsoft.com/office/word/2010/wordml" xmlns:wpg="http://schemas.microsoft.com/office/word/2010/wordprocessingGroup" xmlns:wpi="http://schemas.microsoft.com/office/word/2010/wordprocessingInk" xmlns:wne="http://schemas.microsoft.com/office/word/2006/wordml" xmlns:wps="http://schemas.microsoft.com/office/word/2010/wordprocessingShape" mc:Ignorable="w14 wp14">
+  <w:docDefaults>
+    <w:rPrDefault>
+      <w:rPr>
+        <w:rFonts w:asciiTheme="minorHAnsi" w:eastAsiaTheme="minorEastAsia" w:hAnsiTheme="minorHAnsi" w:cstheme="minorBidi"/>
+        <w:sz w:val="22"/>
+        <w:szCs w:val="22"/>
+        <w:lang w:val="fi-FI" w:eastAsia="fi-FI" w:bidi="ar-SA"/>
+      </w:rPr>
+    </w:rPrDefault>
+    <w:pPrDefault>
+      <w:pPr>
+        <w:spacing w:after="200" w:line="276" w:lineRule="auto"/>
+      </w:pPr>
+    </w:pPrDefault>
+  </w:docDefaults>
+  <w:latentStyles w:defLockedState="0" w:defUIPriority="99" w:defSemiHidden="1" w:defUnhideWhenUsed="1" w:defQFormat="0" w:count="267">
+    <w:lsdException w:name="Normal" w:semiHidden="0" w:uiPriority="0" w:unhideWhenUsed="0" w:qFormat="1"/>
+    <w:lsdException w:name="heading 1" w:semiHidden="0" w:uiPriority="9" w:unhideWhenUsed="0" w:qFormat="1"/>
+    <w:lsdException w:name="heading 2" w:uiPriority="9" w:qFormat="1"/>
+    <w:lsdException w:name="heading 3" w:uiPriority="9" w:qFormat="1"/>
+    <w:lsdException w:name="heading 4" w:uiPriority="9" w:qFormat="1"/>
+    <w:lsdException w:name="heading 5" w:uiPriority="9" w:qFormat="1"/>
+    <w:lsdException w:name="heading 6" w:uiPriority="9" w:qFormat="1"/>
+    <w:lsdException w:name="heading 7" w:uiPriority="9" w:qFormat="1"/>
+    <w:lsdException w:name="heading 8" w:uiPriority="9" w:qFormat="1"/>
+    <w:lsdException w:name="heading 9" w:uiPriority="9" w:qFormat="1"/>
+    <w:lsdException w:name="toc 1" w:uiPriority="39"/>
+    <w:lsdException w:name="toc 2" w:uiPriority="39"/>
+    <w:lsdException w:name="toc 3" w:uiPriority="39"/>
+    <w:lsdException w:name="toc 4" w:uiPriority="39"/>
+    <w:lsdException w:name="toc 5" w:uiPriority="39"/>
+    <w:lsdException w:name="toc 6" w:uiPriority="39"/>
+    <w:lsdException w:name="toc 7" w:uiPriority="39"/>
+    <w:lsdException w:name="toc 8" w:uiPriority="39"/>
+    <w:lsdException w:name="toc 9" w:uiPriority="39"/>
+    <w:lsdException w:name="caption" w:uiPriority="35" w:qFormat="1"/>
+    <w:lsdException w:name="Title" w:semiHidden="0" w:uiPriority="10" w:unhideWhenUsed="0" w:qFormat="1"/>
+    <w:lsdException w:name="Default Paragraph Font" w:uiPriority="1"/>
+    <w:lsdException w:name="Subtitle" w:semiHidden="0" w:uiPriority="11" w:unhideWhenUsed="0" w:qFormat="1"/>
+    <w:lsdException w:name="Strong" w:semiHidden="0" w:uiPriority="22" w:unhideWhenUsed="0" w:qFormat="1"/>
+    <w:lsdException w:name="Emphasis" w:semiHidden="0" w:uiPriority="20" w:unhideWhenUsed="0" w:qFormat="1"/>
+    <w:lsdException w:name="Table Grid" w:semiHidden="0" w:uiPriority="59" w:unhideWhenUsed="0"/>
+    <w:lsdException w:name="Placeholder Text" w:unhideWhenUsed="0"/>
+    <w:lsdException w:name="No Spacing" w:semiHidden="0" w:uiPriority="1" w:unhideWhenUsed="0" w:qFormat="1"/>
+    <w:lsdException w:name="Light Shading" w:semiHidden="0" w:uiPriority="60" w:unhideWhenUsed="0"/>
+    <w:lsdException w:name="Light List" w:semiHidden="0" w:uiPriority="61" w:unhideWhenUsed="0"/>
+    <w:lsdException w:name="Light Grid" w:semiHidden="0" w:uiPriority="62" w:unhideWhenUsed="0"/>
+    <w:lsdException w:name="Medium Shading 1" w:semiHidden="0" w:uiPriority="63" w:unhideWhenUsed="0"/>
+    <w:lsdException w:name="Medium Shading 2" w:semiHidden="0" w:uiPriority="64" w:unhideWhenUsed="0"/>
+    <w:lsdException w:name="Medium List 1" w:semiHidden="0" w:uiPriority="65" w:unhideWhenUsed="0"/>
+    <w:lsdException w:name="Medium List 2" w:semiHidden="0" w:uiPriority="66" w:unhideWhenUsed="0"/>
+    <w:lsdException w:name="Medium Grid 1" w:semiHidden="0" w:uiPriority="67" w:unhideWhenUsed="0"/>
+    <w:lsdException w:name="Medium Grid 2" w:semiHidden="0" w:uiPriority="68" w:unhideWhenUsed="0"/>
+    <w:lsdException w:name="Medium Grid 3" w:semiHidden="0" w:uiPriority="69" w:unhideWhenUsed="0"/>
+    <w:lsdException w:name="Dark List" w:semiHidden="0" w:uiPriority="70" w:unhideWhenUsed="0"/>
+    <w:lsdException w:name="Colorful Shading" w:semiHidden="0" w:uiPriority="71" w:unhideWhenUsed="0"/>
+    <w:lsdException w:name="Colorful List" w:semiHidden="0" w:uiPriority="72" w:unhideWhenUsed="0"/>
+    <w:lsdException w:name="Colorful Grid" w:semiHidden="0" w:uiPriority="73" w:unhideWhenUsed="0"/>
+    <w:lsdException w:name="Light Shading Accent 1" w:semiHidden="0" w:uiPriority="60" w:unhideWhenUsed="0"/>
+    <w:lsdException w:name="Light List Accent 1" w:semiHidden="0" w:uiPriority="61" w:unhideWhenUsed="0"/>
+    <w:lsdException w:name="Light Grid Accent 1" w:semiHidden="0" w:uiPriority="62" w:unhideWhenUsed="0"/>
+    <w:lsdException w:name="Medium Shading 1 Accent 1" w:semiHidden="0" w:uiPriority="63" w:unhideWhenUsed="0"/>
+    <w:lsdException w:name="Medium Shading 2 Accent 1" w:semiHidden="0" w:uiPriority="64" w:unhideWhenUsed="0"/>
+    <w:lsdException w:name="Medium List 1 Accent 1" w:semiHidden="0" w:uiPriority="65" w:unhideWhenUsed="0"/>
+    <w:lsdException w:name="Revision" w:unhideWhenUsed="0"/>
+    <w:lsdException w:name="List Paragraph" w:semiHidden="0" w:uiPriority="34" w:unhideWhenUsed="0" w:qFormat="1"/>
+    <w:lsdException w:name="Quote" w:semiHidden="0" w:uiPriority="29" w:unhideWhenUsed="0" w:qFormat="1"/>
+    <w:lsdException w:name="Intense Quote" w:semiHidden="0" w:uiPriority="30" w:unhideWhenUsed="0" w:qFormat="1"/>
+    <w:lsdException w:name="Medium List 2 Accent 1" w:semiHidden="0" w:uiPriority="66" w:unhideWhenUsed="0"/>
+    <w:lsdException w:name="Medium Grid 1 Accent 1" w:semiHidden="0" w:uiPriority="67" w:unhideWhenUsed="0"/>
+    <w:lsdException w:name="Medium Grid 2 Accent 1" w:semiHidden="0" w:uiPriority="68" w:unhideWhenUsed="0"/>
+    <w:lsdException w:name="Medium Grid 3 Accent 1" w:semiHidden="0" w:uiPriority="69" w:unhideWhenUsed="0"/>
+    <w:lsdException w:name="Dark List Accent 1" w:semiHidden="0" w:uiPriority="70" w:unhideWhenUsed="0"/>
+    <w:lsdException w:name="Colorful Shading Accent 1" w:semiHidden="0" w:uiPriority="71" w:unhideWhenUsed="0"/>
+    <w:lsdException w:name="Colorful List Accent 1" w:semiHidden="0" w:uiPriority="72" w:unhideWhenUsed="0"/>
+    <w:lsdException w:name="Colorful Grid Accent 1" w:semiHidden="0" w:uiPriority="73" w:unhideWhenUsed="0"/>
+    <w:lsdException w:name="Light Shading Accent 2" w:semiHidden="0" w:uiPriority="60" w:unhideWhenUsed="0"/>
+    <w:lsdException w:name="Light List Accent 2" w:semiHidden="0" w:uiPriority="61" w:unhideWhenUsed="0"/>
+    <w:lsdException w:name="Light Grid Accent 2" w:semiHidden="0" w:uiPriority="62" w:unhideWhenUsed="0"/>
+    <w:lsdException w:name="Medium Shading 1 Accent 2" w:semiHidden="0" w:uiPriority="63" w:unhideWhenUsed="0"/>
+    <w:lsdException w:name="Medium Shading 2 Accent 2" w:semiHidden="0" w:uiPriority="64" w:unhideWhenUsed="0"/>
+    <w:lsdException w:name="Medium List 1 Accent 2" w:semiHidden="0" w:uiPriority="65" w:unhideWhenUsed="0"/>
+    <w:lsdException w:name="Medium List 2 Accent 2" w:semiHidden="0" w:uiPriority="66" w:unhideWhenUsed="0"/>
+    <w:lsdException w:name="Medium Grid 1 Accent 2" w:semiHidden="0" w:uiPriority="67" w:unhideWhenUsed="0"/>
+    <w:lsdException w:name="Medium Grid 2 Accent 2" w:semiHidden="0" w:uiPriority="68" w:unhideWhenUsed="0"/>
+    <w:lsdException w:name="Medium Grid 3 Accent 2" w:semiHidden="0" w:uiPriority="69" w:unhideWhenUsed="0"/>
+    <w:lsdException w:name="Dark List Accent 2" w:semiHidden="0" w:uiPriority="70" w:unhideWhenUsed="0"/>
+    <w:lsdException w:name="Colorful Shading Accent 2" w:semiHidden="0" w:uiPriority="71" w:unhideWhenUsed="0"/>
+    <w:lsdException w:name="Colorful List Accent 2" w:semiHidden="0" w:uiPriority="72" w:unhideWhenUsed="0"/>
+    <w:lsdException w:name="Colorful Grid Accent 2" w:semiHidden="0" w:uiPriority="73" w:unhideWhenUsed="0"/>
+    <w:lsdException w:name="Light Shading Accent 3" w:semiHidden="0" w:uiPriority="60" w:unhideWhenUsed="0"/>
+    <w:lsdException w:name="Light List Accent 3" w:semiHidden="0" w:uiPriority="61" w:unhideWhenUsed="0"/>
+    <w:lsdException w:name="Light Grid Accent 3" w:semiHidden="0" w:uiPriority="62" w:unhideWhenUsed="0"/>
+    <w:lsdException w:name="Medium Shading 1 Accent 3" w:semiHidden="0" w:uiPriority="63" w:unhideWhenUsed="0"/>
+    <w:lsdException w:name="Medium Shading 2 Accent 3" w:semiHidden="0" w:uiPriority="64" w:unhideWhenUsed="0"/>
+    <w:lsdException w:name="Medium List 1 Accent 3" w:semiHidden="0" w:uiPriority="65" w:unhideWhenUsed="0"/>
+    <w:lsdException w:name="Medium List 2 Accent 3" w:semiHidden="0" w:uiPriority="66" w:unhideWhenUsed="0"/>
+    <w:lsdException w:name="Medium Grid 1 Accent 3" w:semiHidden="0" w:uiPriority="67" w:unhideWhenUsed="0"/>
+    <w:lsdException w:name="Medium Grid 2 Accent 3" w:semiHidden="0" w:uiPriority="68" w:unhideWhenUsed="0"/>
+    <w:lsdException w:name="Medium Grid 3 Accent 3" w:semiHidden="0" w:uiPriority="69" w:unhideWhenUsed="0"/>
+    <w:lsdException w:name="Dark List Accent 3" w:semiHidden="0" w:uiPriority="70" w:unhideWhenUsed="0"/>
+    <w:lsdException w:name="Colorful Shading Accent 3" w:semiHidden="0" w:uiPriority="71" w:unhideWhenUsed="0"/>
+    <w:lsdException w:name="Colorful List Accent 3" w:semiHidden="0" w:uiPriority="72" w:unhideWhenUsed="0"/>
+    <w:lsdException w:name="Colorful Grid Accent 3" w:semiHidden="0" w:uiPriority="73" w:unhideWhenUsed="0"/>
+    <w:lsdException w:name="Light Shading Accent 4" w:semiHidden="0" w:uiPriority="60" w:unhideWhenUsed="0"/>
+    <w:lsdException w:name="Light List Accent 4" w:semiHidden="0" w:uiPriority="61" w:unhideWhenUsed="0"/>
+    <w:lsdException w:name="Light Grid Accent 4" w:semiHidden="0" w:uiPriority="62" w:unhideWhenUsed="0"/>
+    <w:lsdException w:name="Medium Shading 1 Accent 4" w:semiHidden="0" w:uiPriority="63" w:unhideWhenUsed="0"/>
+    <w:lsdException w:name="Medium Shading 2 Accent 4" w:semiHidden="0" w:uiPriority="64" w:unhideWhenUsed="0"/>
+    <w:lsdException w:name="Medium List 1 Accent 4" w:semiHidden="0" w:uiPriority="65" w:unhideWhenUsed="0"/>
+    <w:lsdException w:name="Medium List 2 Accent 4" w:semiHidden="0" w:uiPriority="66" w:unhideWhenUsed="0"/>
+    <w:lsdException w:name="Medium Grid 1 Accent 4" w:semiHidden="0" w:uiPriority="67" w:unhideWhenUsed="0"/>
+    <w:lsdException w:name="Medium Grid 2 Accent 4" w:semiHidden="0" w:uiPriority="68" w:unhideWhenUsed="0"/>
+    <w:lsdException w:name="Medium Grid 3 Accent 4" w:semiHidden="0" w:uiPriority="69" w:unhideWhenUsed="0"/>
+    <w:lsdException w:name="Dark List Accent 4" w:semiHidden="0" w:uiPriority="70" w:unhideWhenUsed="0"/>
+    <w:lsdException w:name="Colorful Shading Accent 4" w:semiHidden="0" w:uiPriority="71" w:unhideWhenUsed="0"/>
+    <w:lsdException w:name="Colorful List Accent 4" w:semiHidden="0" w:uiPriority="72" w:unhideWhenUsed="0"/>
+    <w:lsdException w:name="Colorful Grid Accent 4" w:semiHidden="0" w:uiPriority="73" w:unhideWhenUsed="0"/>
+    <w:lsdException w:name="Light Shading Accent 5" w:semiHidden="0" w:uiPriority="60" w:unhideWhenUsed="0"/>
+    <w:lsdException w:name="Light List Accent 5" w:semiHidden="0" w:uiPriority="61" w:unhideWhenUsed="0"/>
+    <w:lsdException w:name="Light Grid Accent 5" w:semiHidden="0" w:uiPriority="62" w:unhideWhenUsed="0"/>
+    <w:lsdException w:name="Medium Shading 1 Accent 5" w:semiHidden="0" w:uiPriority="63" w:unhideWhenUsed="0"/>
+    <w:lsdException w:name="Medium Shading 2 Accent 5" w:semiHidden="0" w:uiPriority="64" w:unhideWhenUsed="0"/>
+    <w:lsdException w:name="Medium List 1 Accent 5" w:semiHidden="0" w:uiPriority="65" w:unhideWhenUsed="0"/>
+    <w:lsdException w:name="Medium List 2 Accent 5" w:semiHidden="0" w:uiPriority="66" w:unhideWhenUsed="0"/>
+    <w:lsdException w:name="Medium Grid 1 Accent 5" w:semiHidden="0" w:uiPriority="67" w:unhideWhenUsed="0"/>
+    <w:lsdException w:name="Medium Grid 2 Accent 5" w:semiHidden="0" w:uiPriority="68" w:unhideWhenUsed="0"/>
+    <w:lsdException w:name="Medium Grid 3 Accent 5" w:semiHidden="0" w:uiPriority="69" w:unhideWhenUsed="0"/>
+    <w:lsdException w:name="Dark List Accent 5" w:semiHidden="0" w:uiPriority="70" w:unhideWhenUsed="0"/>
+    <w:lsdException w:name="Colorful Shading Accent 5" w:semiHidden="0" w:uiPriority="71" w:unhideWhenUsed="0"/>
+    <w:lsdException w:name="Colorful List Accent 5" w:semiHidden="0" w:uiPriority="72" w:unhideWhenUsed="0"/>
+    <w:lsdException w:name="Colorful Grid Accent 5" w:semiHidden="0" w:uiPriority="73" w:unhideWhenUsed="0"/>
+    <w:lsdException w:name="Light Shading Accent 6" w:semiHidden="0" w:uiPriority="60" w:unhideWhenUsed="0"/>
+    <w:lsdException w:name="Light List Accent 6" w:semiHidden="0" w:uiPriority="61" w:unhideWhenUsed="0"/>
+    <w:lsdException w:name="Light Grid Accent 6" w:semiHidden="0" w:uiPriority="62" w:unhideWhenUsed="0"/>
+    <w:lsdException w:name="Medium Shading 1 Accent 6" w:semiHidden="0" w:uiPriority="63" w:unhideWhenUsed="0"/>
+    <w:lsdException w:name="Medium Shading 2 Accent 6" w:semiHidden="0" w:uiPriority="64" w:unhideWhenUsed="0"/>
+    <w:lsdException w:name="Medium List 1 Accent 6" w:semiHidden="0" w:uiPriority="65" w:unhideWhenUsed="0"/>
+    <w:lsdException w:name="Medium List 2 Accent 6" w:semiHidden="0" w:uiPriority="66" w:unhideWhenUsed="0"/>
+    <w:lsdException w:name="Medium Grid 1 Accent 6" w:semiHidden="0" w:uiPriority="67" w:unhideWhenUsed="0"/>
+    <w:lsdException w:name="Medium Grid 2 Accent 6" w:semiHidden="0" w:uiPriority="68" w:unhideWhenUsed="0"/>
+    <w:lsdException w:name="Medium Grid 3 Accent 6" w:semiHidden="0" w:uiPriority="69" w:unhideWhenUsed="0"/>
+    <w:lsdException w:name="Dark List Accent 6" w:semiHidden="0" w:uiPriority="70" w:unhideWhenUsed="0"/>
+    <w:lsdException w:name="Colorful Shading Accent 6" w:semiHidden="0" w:uiPriority="71" w:unhideWhenUsed="0"/>
+    <w:lsdException w:name="Colorful List Accent 6" w:semiHidden="0" w:uiPriority="72" w:unhideWhenUsed="0"/>
+    <w:lsdException w:name="Colorful Grid Accent 6" w:semiHidden="0" w:uiPriority="73" w:unhideWhenUsed="0"/>
+    <w:lsdException w:name="Subtle Emphasis" w:semiHidden="0" w:uiPriority="19" w:unhideWhenUsed="0" w:qFormat="1"/>
+    <w:lsdException w:name="Intense Emphasis" w:semiHidden="0" w:uiPriority="21" w:unhideWhenUsed="0" w:qFormat="1"/>
+    <w:lsdException w:name="Subtle Reference" w:semiHidden="0" w:uiPriority="31" w:unhideWhenUsed="0" w:qFormat="1"/>
+    <w:lsdException w:name="Intense Reference" w:semiHidden="0" w:uiPriority="32" w:unhideWhenUsed="0" w:qFormat="1"/>
+    <w:lsdException w:name="Book Title" w:semiHidden="0" w:uiPriority="33" w:unhideWhenUsed="0" w:qFormat="1"/>
+    <w:lsdException w:name="Bibliography" w:uiPriority="37"/>
+    <w:lsdException w:name="TOC Heading" w:uiPriority="39" w:qFormat="1"/>
+  </w:latentStyles>
+  <w:style w:type="paragraph" w:default="1" w:styleId="Normal">
+    <w:name w:val="Normal"/>
+    <w:qFormat/>
+  </w:style>
+  <w:style w:type="character" w:default="1" w:styleId="DefaultParagraphFont">
+    <w:name w:val="Default Paragraph Font"/>
+    <w:uiPriority w:val="1"/>
+    <w:semiHidden/>
+    <w:unhideWhenUsed/>
+  </w:style>
+  <w:style w:type="table" w:default="1" w:styleId="TableNormal">
+    <w:name w:val="Normal Table"/>
+    <w:uiPriority w:val="99"/>
+    <w:semiHidden/>
+    <w:unhideWhenUsed/>
+    <w:tblPr>
+      <w:tblInd w:w="0" w:type="dxa"/>
+      <w:tblCellMar>
+        <w:top w:w="0" w:type="dxa"/>
+        <w:left w:w="108" w:type="dxa"/>
+        <w:bottom w:w="0" w:type="dxa"/>
+        <w:right w:w="108" w:type="dxa"/>
+      </w:tblCellMar>
+    </w:tblPr>
+  </w:style>
+  <w:style w:type="numbering" w:default="1" w:styleId="NoList">
+    <w:name w:val="No List"/>
+    <w:uiPriority w:val="99"/>
+    <w:semiHidden/>
+    <w:unhideWhenUsed/>
+  </w:style>
+</w:styles>
+</file>
+
 <file path=word/charts/chart1.xml><?xml version="1.0" encoding="utf-8"?>
 <c:chartSpace xmlns:c="http://schemas.openxmlformats.org/drawingml/2006/chart" xmlns:a="http://schemas.openxmlformats.org/drawingml/2006/main" xmlns:r="http://schemas.openxmlformats.org/officeDocument/2006/relationships">
   <c:date1904 val="0"/>
-  <c:lang val="en-US"/>
+  <c:lang val="fi-FI"/>
   <c:roundedCorners val="0"/>
   <mc:AlternateContent xmlns:mc="http://schemas.openxmlformats.org/markup-compatibility/2006">
     <mc:Choice xmlns:c14="http://schemas.microsoft.com/office/drawing/2007/8/2/chart" Requires="c14">
@@ -4182,11 +4107,11 @@
           <c:showPercent val="0"/>
           <c:showBubbleSize val="0"/>
         </c:dLbls>
-        <c:axId val="272756944"/>
-        <c:axId val="272758624"/>
+        <c:axId val="172090880"/>
+        <c:axId val="172560384"/>
       </c:scatterChart>
       <c:valAx>
-        <c:axId val="272756944"/>
+        <c:axId val="172090880"/>
         <c:scaling>
           <c:orientation val="minMax"/>
         </c:scaling>
@@ -4240,26 +4165,6 @@
             </a:ln>
             <a:effectLst/>
           </c:spPr>
-          <c:txPr>
-            <a:bodyPr rot="0" spcFirstLastPara="1" vertOverflow="ellipsis" vert="horz" wrap="square" anchor="ctr" anchorCtr="1"/>
-            <a:lstStyle/>
-            <a:p>
-              <a:pPr>
-                <a:defRPr sz="1000" b="0" i="0" u="none" strike="noStrike" kern="1200" baseline="0">
-                  <a:solidFill>
-                    <a:schemeClr val="tx1">
-                      <a:lumMod val="65000"/>
-                      <a:lumOff val="35000"/>
-                    </a:schemeClr>
-                  </a:solidFill>
-                  <a:latin typeface="+mn-lt"/>
-                  <a:ea typeface="+mn-ea"/>
-                  <a:cs typeface="+mn-cs"/>
-                </a:defRPr>
-              </a:pPr>
-              <a:endParaRPr lang="fi-FI"/>
-            </a:p>
-          </c:txPr>
         </c:title>
         <c:numFmt formatCode="General" sourceLinked="1"/>
         <c:majorTickMark val="none"/>
@@ -4298,12 +4203,12 @@
             <a:endParaRPr lang="fi-FI"/>
           </a:p>
         </c:txPr>
-        <c:crossAx val="272758624"/>
+        <c:crossAx val="172560384"/>
         <c:crosses val="autoZero"/>
         <c:crossBetween val="midCat"/>
       </c:valAx>
       <c:valAx>
-        <c:axId val="272758624"/>
+        <c:axId val="172560384"/>
         <c:scaling>
           <c:orientation val="minMax"/>
         </c:scaling>
@@ -4357,26 +4262,6 @@
             </a:ln>
             <a:effectLst/>
           </c:spPr>
-          <c:txPr>
-            <a:bodyPr rot="-5400000" spcFirstLastPara="1" vertOverflow="ellipsis" vert="horz" wrap="square" anchor="ctr" anchorCtr="1"/>
-            <a:lstStyle/>
-            <a:p>
-              <a:pPr>
-                <a:defRPr sz="1000" b="0" i="0" u="none" strike="noStrike" kern="1200" baseline="0">
-                  <a:solidFill>
-                    <a:schemeClr val="tx1">
-                      <a:lumMod val="65000"/>
-                      <a:lumOff val="35000"/>
-                    </a:schemeClr>
-                  </a:solidFill>
-                  <a:latin typeface="+mn-lt"/>
-                  <a:ea typeface="+mn-ea"/>
-                  <a:cs typeface="+mn-cs"/>
-                </a:defRPr>
-              </a:pPr>
-              <a:endParaRPr lang="fi-FI"/>
-            </a:p>
-          </c:txPr>
         </c:title>
         <c:numFmt formatCode="General" sourceLinked="1"/>
         <c:majorTickMark val="none"/>
@@ -4415,7 +4300,7 @@
             <a:endParaRPr lang="fi-FI"/>
           </a:p>
         </c:txPr>
-        <c:crossAx val="272756944"/>
+        <c:crossAx val="172090880"/>
         <c:crosses val="autoZero"/>
         <c:crossBetween val="midCat"/>
       </c:valAx>
@@ -4456,7 +4341,7 @@
       <a:endParaRPr lang="fi-FI"/>
     </a:p>
   </c:txPr>
-  <c:externalData r:id="rId3">
+  <c:externalData r:id="rId1">
     <c:autoUpdate val="0"/>
   </c:externalData>
 </c:chartSpace>
@@ -4465,7 +4350,7 @@
 <file path=word/charts/chart2.xml><?xml version="1.0" encoding="utf-8"?>
 <c:chartSpace xmlns:c="http://schemas.openxmlformats.org/drawingml/2006/chart" xmlns:a="http://schemas.openxmlformats.org/drawingml/2006/main" xmlns:r="http://schemas.openxmlformats.org/officeDocument/2006/relationships">
   <c:date1904 val="0"/>
-  <c:lang val="en-US"/>
+  <c:lang val="fi-FI"/>
   <c:roundedCorners val="0"/>
   <mc:AlternateContent xmlns:mc="http://schemas.openxmlformats.org/markup-compatibility/2006">
     <mc:Choice xmlns:c14="http://schemas.microsoft.com/office/drawing/2007/8/2/chart" Requires="c14">
@@ -4680,12 +4565,13 @@
           <c:showPercent val="0"/>
           <c:showBubbleSize val="0"/>
         </c:dLbls>
-        <c:axId val="272725296"/>
-        <c:axId val="272725856"/>
+        <c:axId val="172576128"/>
+        <c:axId val="172603264"/>
       </c:scatterChart>
       <c:valAx>
-        <c:axId val="272725296"/>
+        <c:axId val="172576128"/>
         <c:scaling>
+          <c:logBase val="10"/>
           <c:orientation val="minMax"/>
         </c:scaling>
         <c:delete val="0"/>
@@ -4738,26 +4624,6 @@
             </a:ln>
             <a:effectLst/>
           </c:spPr>
-          <c:txPr>
-            <a:bodyPr rot="0" spcFirstLastPara="1" vertOverflow="ellipsis" vert="horz" wrap="square" anchor="ctr" anchorCtr="1"/>
-            <a:lstStyle/>
-            <a:p>
-              <a:pPr>
-                <a:defRPr sz="1000" b="0" i="0" u="none" strike="noStrike" kern="1200" baseline="0">
-                  <a:solidFill>
-                    <a:schemeClr val="tx1">
-                      <a:lumMod val="65000"/>
-                      <a:lumOff val="35000"/>
-                    </a:schemeClr>
-                  </a:solidFill>
-                  <a:latin typeface="+mn-lt"/>
-                  <a:ea typeface="+mn-ea"/>
-                  <a:cs typeface="+mn-cs"/>
-                </a:defRPr>
-              </a:pPr>
-              <a:endParaRPr lang="fi-FI"/>
-            </a:p>
-          </c:txPr>
         </c:title>
         <c:numFmt formatCode="General" sourceLinked="1"/>
         <c:majorTickMark val="none"/>
@@ -4796,12 +4662,12 @@
             <a:endParaRPr lang="fi-FI"/>
           </a:p>
         </c:txPr>
-        <c:crossAx val="272725856"/>
+        <c:crossAx val="172603264"/>
         <c:crosses val="autoZero"/>
         <c:crossBetween val="midCat"/>
       </c:valAx>
       <c:valAx>
-        <c:axId val="272725856"/>
+        <c:axId val="172603264"/>
         <c:scaling>
           <c:orientation val="minMax"/>
         </c:scaling>
@@ -4855,26 +4721,6 @@
             </a:ln>
             <a:effectLst/>
           </c:spPr>
-          <c:txPr>
-            <a:bodyPr rot="-5400000" spcFirstLastPara="1" vertOverflow="ellipsis" vert="horz" wrap="square" anchor="ctr" anchorCtr="1"/>
-            <a:lstStyle/>
-            <a:p>
-              <a:pPr>
-                <a:defRPr sz="1000" b="0" i="0" u="none" strike="noStrike" kern="1200" baseline="0">
-                  <a:solidFill>
-                    <a:schemeClr val="tx1">
-                      <a:lumMod val="65000"/>
-                      <a:lumOff val="35000"/>
-                    </a:schemeClr>
-                  </a:solidFill>
-                  <a:latin typeface="+mn-lt"/>
-                  <a:ea typeface="+mn-ea"/>
-                  <a:cs typeface="+mn-cs"/>
-                </a:defRPr>
-              </a:pPr>
-              <a:endParaRPr lang="fi-FI"/>
-            </a:p>
-          </c:txPr>
         </c:title>
         <c:numFmt formatCode="General" sourceLinked="1"/>
         <c:majorTickMark val="none"/>
@@ -4913,7 +4759,7 @@
             <a:endParaRPr lang="fi-FI"/>
           </a:p>
         </c:txPr>
-        <c:crossAx val="272725296"/>
+        <c:crossAx val="172576128"/>
         <c:crosses val="autoZero"/>
         <c:crossBetween val="midCat"/>
       </c:valAx>
@@ -4954,1122 +4800,10 @@
       <a:endParaRPr lang="fi-FI"/>
     </a:p>
   </c:txPr>
-  <c:externalData r:id="rId3">
+  <c:externalData r:id="rId1">
     <c:autoUpdate val="0"/>
   </c:externalData>
 </c:chartSpace>
-</file>
-
-<file path=word/charts/colors1.xml><?xml version="1.0" encoding="utf-8"?>
-<cs:colorStyle xmlns:cs="http://schemas.microsoft.com/office/drawing/2012/chartStyle" xmlns:a="http://schemas.openxmlformats.org/drawingml/2006/main" meth="cycle" id="10">
-  <a:schemeClr val="accent1"/>
-  <a:schemeClr val="accent2"/>
-  <a:schemeClr val="accent3"/>
-  <a:schemeClr val="accent4"/>
-  <a:schemeClr val="accent5"/>
-  <a:schemeClr val="accent6"/>
-  <cs:variation/>
-  <cs:variation>
-    <a:lumMod val="60000"/>
-  </cs:variation>
-  <cs:variation>
-    <a:lumMod val="80000"/>
-    <a:lumOff val="20000"/>
-  </cs:variation>
-  <cs:variation>
-    <a:lumMod val="80000"/>
-  </cs:variation>
-  <cs:variation>
-    <a:lumMod val="60000"/>
-    <a:lumOff val="40000"/>
-  </cs:variation>
-  <cs:variation>
-    <a:lumMod val="50000"/>
-  </cs:variation>
-  <cs:variation>
-    <a:lumMod val="70000"/>
-    <a:lumOff val="30000"/>
-  </cs:variation>
-  <cs:variation>
-    <a:lumMod val="70000"/>
-  </cs:variation>
-  <cs:variation>
-    <a:lumMod val="50000"/>
-    <a:lumOff val="50000"/>
-  </cs:variation>
-</cs:colorStyle>
-</file>
-
-<file path=word/charts/colors2.xml><?xml version="1.0" encoding="utf-8"?>
-<cs:colorStyle xmlns:cs="http://schemas.microsoft.com/office/drawing/2012/chartStyle" xmlns:a="http://schemas.openxmlformats.org/drawingml/2006/main" meth="cycle" id="10">
-  <a:schemeClr val="accent1"/>
-  <a:schemeClr val="accent2"/>
-  <a:schemeClr val="accent3"/>
-  <a:schemeClr val="accent4"/>
-  <a:schemeClr val="accent5"/>
-  <a:schemeClr val="accent6"/>
-  <cs:variation/>
-  <cs:variation>
-    <a:lumMod val="60000"/>
-  </cs:variation>
-  <cs:variation>
-    <a:lumMod val="80000"/>
-    <a:lumOff val="20000"/>
-  </cs:variation>
-  <cs:variation>
-    <a:lumMod val="80000"/>
-  </cs:variation>
-  <cs:variation>
-    <a:lumMod val="60000"/>
-    <a:lumOff val="40000"/>
-  </cs:variation>
-  <cs:variation>
-    <a:lumMod val="50000"/>
-  </cs:variation>
-  <cs:variation>
-    <a:lumMod val="70000"/>
-    <a:lumOff val="30000"/>
-  </cs:variation>
-  <cs:variation>
-    <a:lumMod val="70000"/>
-  </cs:variation>
-  <cs:variation>
-    <a:lumMod val="50000"/>
-    <a:lumOff val="50000"/>
-  </cs:variation>
-</cs:colorStyle>
-</file>
-
-<file path=word/charts/style1.xml><?xml version="1.0" encoding="utf-8"?>
-<cs:chartStyle xmlns:cs="http://schemas.microsoft.com/office/drawing/2012/chartStyle" xmlns:a="http://schemas.openxmlformats.org/drawingml/2006/main" id="240">
-  <cs:axisTitle>
-    <cs:lnRef idx="0"/>
-    <cs:fillRef idx="0"/>
-    <cs:effectRef idx="0"/>
-    <cs:fontRef idx="minor">
-      <a:schemeClr val="tx1">
-        <a:lumMod val="65000"/>
-        <a:lumOff val="35000"/>
-      </a:schemeClr>
-    </cs:fontRef>
-    <cs:defRPr sz="1000" kern="1200"/>
-  </cs:axisTitle>
-  <cs:categoryAxis>
-    <cs:lnRef idx="0"/>
-    <cs:fillRef idx="0"/>
-    <cs:effectRef idx="0"/>
-    <cs:fontRef idx="minor">
-      <a:schemeClr val="tx1">
-        <a:lumMod val="65000"/>
-        <a:lumOff val="35000"/>
-      </a:schemeClr>
-    </cs:fontRef>
-    <cs:spPr>
-      <a:ln w="9525" cap="flat" cmpd="sng" algn="ctr">
-        <a:solidFill>
-          <a:schemeClr val="tx1">
-            <a:lumMod val="25000"/>
-            <a:lumOff val="75000"/>
-          </a:schemeClr>
-        </a:solidFill>
-        <a:round/>
-      </a:ln>
-    </cs:spPr>
-    <cs:defRPr sz="900" kern="1200"/>
-  </cs:categoryAxis>
-  <cs:chartArea mods="allowNoFillOverride allowNoLineOverride">
-    <cs:lnRef idx="0"/>
-    <cs:fillRef idx="0"/>
-    <cs:effectRef idx="0"/>
-    <cs:fontRef idx="minor">
-      <a:schemeClr val="tx1"/>
-    </cs:fontRef>
-    <cs:spPr>
-      <a:solidFill>
-        <a:schemeClr val="bg1"/>
-      </a:solidFill>
-      <a:ln w="9525" cap="flat" cmpd="sng" algn="ctr">
-        <a:solidFill>
-          <a:schemeClr val="tx1">
-            <a:lumMod val="15000"/>
-            <a:lumOff val="85000"/>
-          </a:schemeClr>
-        </a:solidFill>
-        <a:round/>
-      </a:ln>
-    </cs:spPr>
-    <cs:defRPr sz="1000" kern="1200"/>
-  </cs:chartArea>
-  <cs:dataLabel>
-    <cs:lnRef idx="0"/>
-    <cs:fillRef idx="0"/>
-    <cs:effectRef idx="0"/>
-    <cs:fontRef idx="minor">
-      <a:schemeClr val="tx1">
-        <a:lumMod val="75000"/>
-        <a:lumOff val="25000"/>
-      </a:schemeClr>
-    </cs:fontRef>
-    <cs:defRPr sz="900" kern="1200"/>
-  </cs:dataLabel>
-  <cs:dataLabelCallout>
-    <cs:lnRef idx="0"/>
-    <cs:fillRef idx="0"/>
-    <cs:effectRef idx="0"/>
-    <cs:fontRef idx="minor">
-      <a:schemeClr val="dk1">
-        <a:lumMod val="65000"/>
-        <a:lumOff val="35000"/>
-      </a:schemeClr>
-    </cs:fontRef>
-    <cs:spPr>
-      <a:solidFill>
-        <a:schemeClr val="lt1"/>
-      </a:solidFill>
-      <a:ln>
-        <a:solidFill>
-          <a:schemeClr val="dk1">
-            <a:lumMod val="25000"/>
-            <a:lumOff val="75000"/>
-          </a:schemeClr>
-        </a:solidFill>
-      </a:ln>
-    </cs:spPr>
-    <cs:defRPr sz="900" kern="1200"/>
-    <cs:bodyPr rot="0" spcFirstLastPara="1" vertOverflow="clip" horzOverflow="clip" vert="horz" wrap="square" lIns="36576" tIns="18288" rIns="36576" bIns="18288" anchor="ctr" anchorCtr="1">
-      <a:spAutoFit/>
-    </cs:bodyPr>
-  </cs:dataLabelCallout>
-  <cs:dataPoint>
-    <cs:lnRef idx="0"/>
-    <cs:fillRef idx="1">
-      <cs:styleClr val="auto"/>
-    </cs:fillRef>
-    <cs:effectRef idx="0"/>
-    <cs:fontRef idx="minor">
-      <a:schemeClr val="tx1"/>
-    </cs:fontRef>
-  </cs:dataPoint>
-  <cs:dataPoint3D>
-    <cs:lnRef idx="0"/>
-    <cs:fillRef idx="1">
-      <cs:styleClr val="auto"/>
-    </cs:fillRef>
-    <cs:effectRef idx="0"/>
-    <cs:fontRef idx="minor">
-      <a:schemeClr val="tx1"/>
-    </cs:fontRef>
-  </cs:dataPoint3D>
-  <cs:dataPointLine>
-    <cs:lnRef idx="0">
-      <cs:styleClr val="auto"/>
-    </cs:lnRef>
-    <cs:fillRef idx="1"/>
-    <cs:effectRef idx="0"/>
-    <cs:fontRef idx="minor">
-      <a:schemeClr val="tx1"/>
-    </cs:fontRef>
-    <cs:spPr>
-      <a:ln w="19050" cap="rnd">
-        <a:solidFill>
-          <a:schemeClr val="phClr"/>
-        </a:solidFill>
-        <a:round/>
-      </a:ln>
-    </cs:spPr>
-  </cs:dataPointLine>
-  <cs:dataPointMarker>
-    <cs:lnRef idx="0">
-      <cs:styleClr val="auto"/>
-    </cs:lnRef>
-    <cs:fillRef idx="1">
-      <cs:styleClr val="auto"/>
-    </cs:fillRef>
-    <cs:effectRef idx="0"/>
-    <cs:fontRef idx="minor">
-      <a:schemeClr val="tx1"/>
-    </cs:fontRef>
-    <cs:spPr>
-      <a:ln w="9525">
-        <a:solidFill>
-          <a:schemeClr val="phClr"/>
-        </a:solidFill>
-      </a:ln>
-    </cs:spPr>
-  </cs:dataPointMarker>
-  <cs:dataPointMarkerLayout symbol="circle" size="5"/>
-  <cs:dataPointWireframe>
-    <cs:lnRef idx="0">
-      <cs:styleClr val="auto"/>
-    </cs:lnRef>
-    <cs:fillRef idx="0"/>
-    <cs:effectRef idx="0"/>
-    <cs:fontRef idx="minor">
-      <a:schemeClr val="dk1"/>
-    </cs:fontRef>
-    <cs:spPr>
-      <a:ln w="9525" cap="rnd">
-        <a:solidFill>
-          <a:schemeClr val="phClr"/>
-        </a:solidFill>
-        <a:round/>
-      </a:ln>
-    </cs:spPr>
-  </cs:dataPointWireframe>
-  <cs:dataTable>
-    <cs:lnRef idx="0"/>
-    <cs:fillRef idx="0"/>
-    <cs:effectRef idx="0"/>
-    <cs:fontRef idx="minor">
-      <a:schemeClr val="tx1">
-        <a:lumMod val="65000"/>
-        <a:lumOff val="35000"/>
-      </a:schemeClr>
-    </cs:fontRef>
-    <cs:spPr>
-      <a:noFill/>
-      <a:ln w="9525" cap="flat" cmpd="sng" algn="ctr">
-        <a:solidFill>
-          <a:schemeClr val="tx1">
-            <a:lumMod val="15000"/>
-            <a:lumOff val="85000"/>
-          </a:schemeClr>
-        </a:solidFill>
-        <a:round/>
-      </a:ln>
-    </cs:spPr>
-    <cs:defRPr sz="900" kern="1200"/>
-  </cs:dataTable>
-  <cs:downBar>
-    <cs:lnRef idx="0"/>
-    <cs:fillRef idx="0"/>
-    <cs:effectRef idx="0"/>
-    <cs:fontRef idx="minor">
-      <a:schemeClr val="tx1"/>
-    </cs:fontRef>
-    <cs:spPr>
-      <a:solidFill>
-        <a:schemeClr val="dk1">
-          <a:lumMod val="75000"/>
-          <a:lumOff val="25000"/>
-        </a:schemeClr>
-      </a:solidFill>
-      <a:ln w="9525" cap="flat" cmpd="sng" algn="ctr">
-        <a:solidFill>
-          <a:schemeClr val="tx1">
-            <a:lumMod val="65000"/>
-            <a:lumOff val="35000"/>
-          </a:schemeClr>
-        </a:solidFill>
-        <a:round/>
-      </a:ln>
-    </cs:spPr>
-  </cs:downBar>
-  <cs:dropLine>
-    <cs:lnRef idx="0"/>
-    <cs:fillRef idx="0"/>
-    <cs:effectRef idx="0"/>
-    <cs:fontRef idx="minor">
-      <a:schemeClr val="tx1"/>
-    </cs:fontRef>
-    <cs:spPr>
-      <a:ln w="9525" cap="flat" cmpd="sng" algn="ctr">
-        <a:solidFill>
-          <a:schemeClr val="tx1">
-            <a:lumMod val="35000"/>
-            <a:lumOff val="65000"/>
-          </a:schemeClr>
-        </a:solidFill>
-        <a:round/>
-      </a:ln>
-    </cs:spPr>
-  </cs:dropLine>
-  <cs:errorBar>
-    <cs:lnRef idx="0"/>
-    <cs:fillRef idx="0"/>
-    <cs:effectRef idx="0"/>
-    <cs:fontRef idx="minor">
-      <a:schemeClr val="tx1"/>
-    </cs:fontRef>
-    <cs:spPr>
-      <a:ln w="9525" cap="flat" cmpd="sng" algn="ctr">
-        <a:solidFill>
-          <a:schemeClr val="tx1">
-            <a:lumMod val="65000"/>
-            <a:lumOff val="35000"/>
-          </a:schemeClr>
-        </a:solidFill>
-        <a:round/>
-      </a:ln>
-    </cs:spPr>
-  </cs:errorBar>
-  <cs:floor>
-    <cs:lnRef idx="0"/>
-    <cs:fillRef idx="0"/>
-    <cs:effectRef idx="0"/>
-    <cs:fontRef idx="minor">
-      <a:schemeClr val="tx1"/>
-    </cs:fontRef>
-    <cs:spPr>
-      <a:noFill/>
-      <a:ln>
-        <a:noFill/>
-      </a:ln>
-    </cs:spPr>
-  </cs:floor>
-  <cs:gridlineMajor>
-    <cs:lnRef idx="0"/>
-    <cs:fillRef idx="0"/>
-    <cs:effectRef idx="0"/>
-    <cs:fontRef idx="minor">
-      <a:schemeClr val="tx1"/>
-    </cs:fontRef>
-    <cs:spPr>
-      <a:ln w="9525" cap="flat" cmpd="sng" algn="ctr">
-        <a:solidFill>
-          <a:schemeClr val="tx1">
-            <a:lumMod val="15000"/>
-            <a:lumOff val="85000"/>
-          </a:schemeClr>
-        </a:solidFill>
-        <a:round/>
-      </a:ln>
-    </cs:spPr>
-  </cs:gridlineMajor>
-  <cs:gridlineMinor>
-    <cs:lnRef idx="0"/>
-    <cs:fillRef idx="0"/>
-    <cs:effectRef idx="0"/>
-    <cs:fontRef idx="minor">
-      <a:schemeClr val="tx1"/>
-    </cs:fontRef>
-    <cs:spPr>
-      <a:ln w="9525" cap="flat" cmpd="sng" algn="ctr">
-        <a:solidFill>
-          <a:schemeClr val="tx1">
-            <a:lumMod val="5000"/>
-            <a:lumOff val="95000"/>
-          </a:schemeClr>
-        </a:solidFill>
-        <a:round/>
-      </a:ln>
-    </cs:spPr>
-  </cs:gridlineMinor>
-  <cs:hiLoLine>
-    <cs:lnRef idx="0"/>
-    <cs:fillRef idx="0"/>
-    <cs:effectRef idx="0"/>
-    <cs:fontRef idx="minor">
-      <a:schemeClr val="tx1"/>
-    </cs:fontRef>
-    <cs:spPr>
-      <a:ln w="9525" cap="flat" cmpd="sng" algn="ctr">
-        <a:solidFill>
-          <a:schemeClr val="tx1">
-            <a:lumMod val="50000"/>
-            <a:lumOff val="50000"/>
-          </a:schemeClr>
-        </a:solidFill>
-        <a:round/>
-      </a:ln>
-    </cs:spPr>
-  </cs:hiLoLine>
-  <cs:leaderLine>
-    <cs:lnRef idx="0"/>
-    <cs:fillRef idx="0"/>
-    <cs:effectRef idx="0"/>
-    <cs:fontRef idx="minor">
-      <a:schemeClr val="tx1"/>
-    </cs:fontRef>
-    <cs:spPr>
-      <a:ln w="9525" cap="flat" cmpd="sng" algn="ctr">
-        <a:solidFill>
-          <a:schemeClr val="tx1">
-            <a:lumMod val="35000"/>
-            <a:lumOff val="65000"/>
-          </a:schemeClr>
-        </a:solidFill>
-        <a:round/>
-      </a:ln>
-    </cs:spPr>
-  </cs:leaderLine>
-  <cs:legend>
-    <cs:lnRef idx="0"/>
-    <cs:fillRef idx="0"/>
-    <cs:effectRef idx="0"/>
-    <cs:fontRef idx="minor">
-      <a:schemeClr val="tx1">
-        <a:lumMod val="65000"/>
-        <a:lumOff val="35000"/>
-      </a:schemeClr>
-    </cs:fontRef>
-    <cs:defRPr sz="900" kern="1200"/>
-  </cs:legend>
-  <cs:plotArea mods="allowNoFillOverride allowNoLineOverride">
-    <cs:lnRef idx="0"/>
-    <cs:fillRef idx="0"/>
-    <cs:effectRef idx="0"/>
-    <cs:fontRef idx="minor">
-      <a:schemeClr val="tx1"/>
-    </cs:fontRef>
-  </cs:plotArea>
-  <cs:plotArea3D mods="allowNoFillOverride allowNoLineOverride">
-    <cs:lnRef idx="0"/>
-    <cs:fillRef idx="0"/>
-    <cs:effectRef idx="0"/>
-    <cs:fontRef idx="minor">
-      <a:schemeClr val="tx1"/>
-    </cs:fontRef>
-  </cs:plotArea3D>
-  <cs:seriesAxis>
-    <cs:lnRef idx="0"/>
-    <cs:fillRef idx="0"/>
-    <cs:effectRef idx="0"/>
-    <cs:fontRef idx="minor">
-      <a:schemeClr val="tx1">
-        <a:lumMod val="65000"/>
-        <a:lumOff val="35000"/>
-      </a:schemeClr>
-    </cs:fontRef>
-    <cs:defRPr sz="900" kern="1200"/>
-  </cs:seriesAxis>
-  <cs:seriesLine>
-    <cs:lnRef idx="0"/>
-    <cs:fillRef idx="0"/>
-    <cs:effectRef idx="0"/>
-    <cs:fontRef idx="minor">
-      <a:schemeClr val="tx1"/>
-    </cs:fontRef>
-    <cs:spPr>
-      <a:ln w="9525" cap="flat" cmpd="sng" algn="ctr">
-        <a:solidFill>
-          <a:schemeClr val="tx1">
-            <a:lumMod val="35000"/>
-            <a:lumOff val="65000"/>
-          </a:schemeClr>
-        </a:solidFill>
-        <a:round/>
-      </a:ln>
-    </cs:spPr>
-  </cs:seriesLine>
-  <cs:title>
-    <cs:lnRef idx="0"/>
-    <cs:fillRef idx="0"/>
-    <cs:effectRef idx="0"/>
-    <cs:fontRef idx="minor">
-      <a:schemeClr val="tx1">
-        <a:lumMod val="65000"/>
-        <a:lumOff val="35000"/>
-      </a:schemeClr>
-    </cs:fontRef>
-    <cs:defRPr sz="1400" b="0" kern="1200" spc="0" baseline="0"/>
-  </cs:title>
-  <cs:trendline>
-    <cs:lnRef idx="0">
-      <cs:styleClr val="auto"/>
-    </cs:lnRef>
-    <cs:fillRef idx="0"/>
-    <cs:effectRef idx="0"/>
-    <cs:fontRef idx="minor">
-      <a:schemeClr val="tx1"/>
-    </cs:fontRef>
-    <cs:spPr>
-      <a:ln w="19050" cap="rnd">
-        <a:solidFill>
-          <a:schemeClr val="phClr"/>
-        </a:solidFill>
-        <a:prstDash val="sysDot"/>
-      </a:ln>
-    </cs:spPr>
-  </cs:trendline>
-  <cs:trendlineLabel>
-    <cs:lnRef idx="0"/>
-    <cs:fillRef idx="0"/>
-    <cs:effectRef idx="0"/>
-    <cs:fontRef idx="minor">
-      <a:schemeClr val="tx1">
-        <a:lumMod val="65000"/>
-        <a:lumOff val="35000"/>
-      </a:schemeClr>
-    </cs:fontRef>
-    <cs:defRPr sz="900" kern="1200"/>
-  </cs:trendlineLabel>
-  <cs:upBar>
-    <cs:lnRef idx="0"/>
-    <cs:fillRef idx="0"/>
-    <cs:effectRef idx="0"/>
-    <cs:fontRef idx="minor">
-      <a:schemeClr val="tx1"/>
-    </cs:fontRef>
-    <cs:spPr>
-      <a:solidFill>
-        <a:schemeClr val="lt1"/>
-      </a:solidFill>
-      <a:ln w="9525" cap="flat" cmpd="sng" algn="ctr">
-        <a:solidFill>
-          <a:schemeClr val="tx1">
-            <a:lumMod val="65000"/>
-            <a:lumOff val="35000"/>
-          </a:schemeClr>
-        </a:solidFill>
-        <a:round/>
-      </a:ln>
-    </cs:spPr>
-  </cs:upBar>
-  <cs:valueAxis>
-    <cs:lnRef idx="0"/>
-    <cs:fillRef idx="0"/>
-    <cs:effectRef idx="0"/>
-    <cs:fontRef idx="minor">
-      <a:schemeClr val="tx1">
-        <a:lumMod val="65000"/>
-        <a:lumOff val="35000"/>
-      </a:schemeClr>
-    </cs:fontRef>
-    <cs:spPr>
-      <a:ln w="9525" cap="flat" cmpd="sng" algn="ctr">
-        <a:solidFill>
-          <a:schemeClr val="tx1">
-            <a:lumMod val="25000"/>
-            <a:lumOff val="75000"/>
-          </a:schemeClr>
-        </a:solidFill>
-        <a:round/>
-      </a:ln>
-    </cs:spPr>
-    <cs:defRPr sz="900" kern="1200"/>
-  </cs:valueAxis>
-  <cs:wall>
-    <cs:lnRef idx="0"/>
-    <cs:fillRef idx="0"/>
-    <cs:effectRef idx="0"/>
-    <cs:fontRef idx="minor">
-      <a:schemeClr val="tx1"/>
-    </cs:fontRef>
-    <cs:spPr>
-      <a:noFill/>
-      <a:ln>
-        <a:noFill/>
-      </a:ln>
-    </cs:spPr>
-  </cs:wall>
-</cs:chartStyle>
-</file>
-
-<file path=word/charts/style2.xml><?xml version="1.0" encoding="utf-8"?>
-<cs:chartStyle xmlns:cs="http://schemas.microsoft.com/office/drawing/2012/chartStyle" xmlns:a="http://schemas.openxmlformats.org/drawingml/2006/main" id="240">
-  <cs:axisTitle>
-    <cs:lnRef idx="0"/>
-    <cs:fillRef idx="0"/>
-    <cs:effectRef idx="0"/>
-    <cs:fontRef idx="minor">
-      <a:schemeClr val="tx1">
-        <a:lumMod val="65000"/>
-        <a:lumOff val="35000"/>
-      </a:schemeClr>
-    </cs:fontRef>
-    <cs:defRPr sz="1000" kern="1200"/>
-  </cs:axisTitle>
-  <cs:categoryAxis>
-    <cs:lnRef idx="0"/>
-    <cs:fillRef idx="0"/>
-    <cs:effectRef idx="0"/>
-    <cs:fontRef idx="minor">
-      <a:schemeClr val="tx1">
-        <a:lumMod val="65000"/>
-        <a:lumOff val="35000"/>
-      </a:schemeClr>
-    </cs:fontRef>
-    <cs:spPr>
-      <a:ln w="9525" cap="flat" cmpd="sng" algn="ctr">
-        <a:solidFill>
-          <a:schemeClr val="tx1">
-            <a:lumMod val="25000"/>
-            <a:lumOff val="75000"/>
-          </a:schemeClr>
-        </a:solidFill>
-        <a:round/>
-      </a:ln>
-    </cs:spPr>
-    <cs:defRPr sz="900" kern="1200"/>
-  </cs:categoryAxis>
-  <cs:chartArea mods="allowNoFillOverride allowNoLineOverride">
-    <cs:lnRef idx="0"/>
-    <cs:fillRef idx="0"/>
-    <cs:effectRef idx="0"/>
-    <cs:fontRef idx="minor">
-      <a:schemeClr val="tx1"/>
-    </cs:fontRef>
-    <cs:spPr>
-      <a:solidFill>
-        <a:schemeClr val="bg1"/>
-      </a:solidFill>
-      <a:ln w="9525" cap="flat" cmpd="sng" algn="ctr">
-        <a:solidFill>
-          <a:schemeClr val="tx1">
-            <a:lumMod val="15000"/>
-            <a:lumOff val="85000"/>
-          </a:schemeClr>
-        </a:solidFill>
-        <a:round/>
-      </a:ln>
-    </cs:spPr>
-    <cs:defRPr sz="1000" kern="1200"/>
-  </cs:chartArea>
-  <cs:dataLabel>
-    <cs:lnRef idx="0"/>
-    <cs:fillRef idx="0"/>
-    <cs:effectRef idx="0"/>
-    <cs:fontRef idx="minor">
-      <a:schemeClr val="tx1">
-        <a:lumMod val="75000"/>
-        <a:lumOff val="25000"/>
-      </a:schemeClr>
-    </cs:fontRef>
-    <cs:defRPr sz="900" kern="1200"/>
-  </cs:dataLabel>
-  <cs:dataLabelCallout>
-    <cs:lnRef idx="0"/>
-    <cs:fillRef idx="0"/>
-    <cs:effectRef idx="0"/>
-    <cs:fontRef idx="minor">
-      <a:schemeClr val="dk1">
-        <a:lumMod val="65000"/>
-        <a:lumOff val="35000"/>
-      </a:schemeClr>
-    </cs:fontRef>
-    <cs:spPr>
-      <a:solidFill>
-        <a:schemeClr val="lt1"/>
-      </a:solidFill>
-      <a:ln>
-        <a:solidFill>
-          <a:schemeClr val="dk1">
-            <a:lumMod val="25000"/>
-            <a:lumOff val="75000"/>
-          </a:schemeClr>
-        </a:solidFill>
-      </a:ln>
-    </cs:spPr>
-    <cs:defRPr sz="900" kern="1200"/>
-    <cs:bodyPr rot="0" spcFirstLastPara="1" vertOverflow="clip" horzOverflow="clip" vert="horz" wrap="square" lIns="36576" tIns="18288" rIns="36576" bIns="18288" anchor="ctr" anchorCtr="1">
-      <a:spAutoFit/>
-    </cs:bodyPr>
-  </cs:dataLabelCallout>
-  <cs:dataPoint>
-    <cs:lnRef idx="0"/>
-    <cs:fillRef idx="1">
-      <cs:styleClr val="auto"/>
-    </cs:fillRef>
-    <cs:effectRef idx="0"/>
-    <cs:fontRef idx="minor">
-      <a:schemeClr val="tx1"/>
-    </cs:fontRef>
-  </cs:dataPoint>
-  <cs:dataPoint3D>
-    <cs:lnRef idx="0"/>
-    <cs:fillRef idx="1">
-      <cs:styleClr val="auto"/>
-    </cs:fillRef>
-    <cs:effectRef idx="0"/>
-    <cs:fontRef idx="minor">
-      <a:schemeClr val="tx1"/>
-    </cs:fontRef>
-  </cs:dataPoint3D>
-  <cs:dataPointLine>
-    <cs:lnRef idx="0">
-      <cs:styleClr val="auto"/>
-    </cs:lnRef>
-    <cs:fillRef idx="1"/>
-    <cs:effectRef idx="0"/>
-    <cs:fontRef idx="minor">
-      <a:schemeClr val="tx1"/>
-    </cs:fontRef>
-    <cs:spPr>
-      <a:ln w="19050" cap="rnd">
-        <a:solidFill>
-          <a:schemeClr val="phClr"/>
-        </a:solidFill>
-        <a:round/>
-      </a:ln>
-    </cs:spPr>
-  </cs:dataPointLine>
-  <cs:dataPointMarker>
-    <cs:lnRef idx="0">
-      <cs:styleClr val="auto"/>
-    </cs:lnRef>
-    <cs:fillRef idx="1">
-      <cs:styleClr val="auto"/>
-    </cs:fillRef>
-    <cs:effectRef idx="0"/>
-    <cs:fontRef idx="minor">
-      <a:schemeClr val="tx1"/>
-    </cs:fontRef>
-    <cs:spPr>
-      <a:ln w="9525">
-        <a:solidFill>
-          <a:schemeClr val="phClr"/>
-        </a:solidFill>
-      </a:ln>
-    </cs:spPr>
-  </cs:dataPointMarker>
-  <cs:dataPointMarkerLayout symbol="circle" size="5"/>
-  <cs:dataPointWireframe>
-    <cs:lnRef idx="0">
-      <cs:styleClr val="auto"/>
-    </cs:lnRef>
-    <cs:fillRef idx="0"/>
-    <cs:effectRef idx="0"/>
-    <cs:fontRef idx="minor">
-      <a:schemeClr val="dk1"/>
-    </cs:fontRef>
-    <cs:spPr>
-      <a:ln w="9525" cap="rnd">
-        <a:solidFill>
-          <a:schemeClr val="phClr"/>
-        </a:solidFill>
-        <a:round/>
-      </a:ln>
-    </cs:spPr>
-  </cs:dataPointWireframe>
-  <cs:dataTable>
-    <cs:lnRef idx="0"/>
-    <cs:fillRef idx="0"/>
-    <cs:effectRef idx="0"/>
-    <cs:fontRef idx="minor">
-      <a:schemeClr val="tx1">
-        <a:lumMod val="65000"/>
-        <a:lumOff val="35000"/>
-      </a:schemeClr>
-    </cs:fontRef>
-    <cs:spPr>
-      <a:noFill/>
-      <a:ln w="9525" cap="flat" cmpd="sng" algn="ctr">
-        <a:solidFill>
-          <a:schemeClr val="tx1">
-            <a:lumMod val="15000"/>
-            <a:lumOff val="85000"/>
-          </a:schemeClr>
-        </a:solidFill>
-        <a:round/>
-      </a:ln>
-    </cs:spPr>
-    <cs:defRPr sz="900" kern="1200"/>
-  </cs:dataTable>
-  <cs:downBar>
-    <cs:lnRef idx="0"/>
-    <cs:fillRef idx="0"/>
-    <cs:effectRef idx="0"/>
-    <cs:fontRef idx="minor">
-      <a:schemeClr val="tx1"/>
-    </cs:fontRef>
-    <cs:spPr>
-      <a:solidFill>
-        <a:schemeClr val="dk1">
-          <a:lumMod val="75000"/>
-          <a:lumOff val="25000"/>
-        </a:schemeClr>
-      </a:solidFill>
-      <a:ln w="9525" cap="flat" cmpd="sng" algn="ctr">
-        <a:solidFill>
-          <a:schemeClr val="tx1">
-            <a:lumMod val="65000"/>
-            <a:lumOff val="35000"/>
-          </a:schemeClr>
-        </a:solidFill>
-        <a:round/>
-      </a:ln>
-    </cs:spPr>
-  </cs:downBar>
-  <cs:dropLine>
-    <cs:lnRef idx="0"/>
-    <cs:fillRef idx="0"/>
-    <cs:effectRef idx="0"/>
-    <cs:fontRef idx="minor">
-      <a:schemeClr val="tx1"/>
-    </cs:fontRef>
-    <cs:spPr>
-      <a:ln w="9525" cap="flat" cmpd="sng" algn="ctr">
-        <a:solidFill>
-          <a:schemeClr val="tx1">
-            <a:lumMod val="35000"/>
-            <a:lumOff val="65000"/>
-          </a:schemeClr>
-        </a:solidFill>
-        <a:round/>
-      </a:ln>
-    </cs:spPr>
-  </cs:dropLine>
-  <cs:errorBar>
-    <cs:lnRef idx="0"/>
-    <cs:fillRef idx="0"/>
-    <cs:effectRef idx="0"/>
-    <cs:fontRef idx="minor">
-      <a:schemeClr val="tx1"/>
-    </cs:fontRef>
-    <cs:spPr>
-      <a:ln w="9525" cap="flat" cmpd="sng" algn="ctr">
-        <a:solidFill>
-          <a:schemeClr val="tx1">
-            <a:lumMod val="65000"/>
-            <a:lumOff val="35000"/>
-          </a:schemeClr>
-        </a:solidFill>
-        <a:round/>
-      </a:ln>
-    </cs:spPr>
-  </cs:errorBar>
-  <cs:floor>
-    <cs:lnRef idx="0"/>
-    <cs:fillRef idx="0"/>
-    <cs:effectRef idx="0"/>
-    <cs:fontRef idx="minor">
-      <a:schemeClr val="tx1"/>
-    </cs:fontRef>
-    <cs:spPr>
-      <a:noFill/>
-      <a:ln>
-        <a:noFill/>
-      </a:ln>
-    </cs:spPr>
-  </cs:floor>
-  <cs:gridlineMajor>
-    <cs:lnRef idx="0"/>
-    <cs:fillRef idx="0"/>
-    <cs:effectRef idx="0"/>
-    <cs:fontRef idx="minor">
-      <a:schemeClr val="tx1"/>
-    </cs:fontRef>
-    <cs:spPr>
-      <a:ln w="9525" cap="flat" cmpd="sng" algn="ctr">
-        <a:solidFill>
-          <a:schemeClr val="tx1">
-            <a:lumMod val="15000"/>
-            <a:lumOff val="85000"/>
-          </a:schemeClr>
-        </a:solidFill>
-        <a:round/>
-      </a:ln>
-    </cs:spPr>
-  </cs:gridlineMajor>
-  <cs:gridlineMinor>
-    <cs:lnRef idx="0"/>
-    <cs:fillRef idx="0"/>
-    <cs:effectRef idx="0"/>
-    <cs:fontRef idx="minor">
-      <a:schemeClr val="tx1"/>
-    </cs:fontRef>
-    <cs:spPr>
-      <a:ln w="9525" cap="flat" cmpd="sng" algn="ctr">
-        <a:solidFill>
-          <a:schemeClr val="tx1">
-            <a:lumMod val="5000"/>
-            <a:lumOff val="95000"/>
-          </a:schemeClr>
-        </a:solidFill>
-        <a:round/>
-      </a:ln>
-    </cs:spPr>
-  </cs:gridlineMinor>
-  <cs:hiLoLine>
-    <cs:lnRef idx="0"/>
-    <cs:fillRef idx="0"/>
-    <cs:effectRef idx="0"/>
-    <cs:fontRef idx="minor">
-      <a:schemeClr val="tx1"/>
-    </cs:fontRef>
-    <cs:spPr>
-      <a:ln w="9525" cap="flat" cmpd="sng" algn="ctr">
-        <a:solidFill>
-          <a:schemeClr val="tx1">
-            <a:lumMod val="50000"/>
-            <a:lumOff val="50000"/>
-          </a:schemeClr>
-        </a:solidFill>
-        <a:round/>
-      </a:ln>
-    </cs:spPr>
-  </cs:hiLoLine>
-  <cs:leaderLine>
-    <cs:lnRef idx="0"/>
-    <cs:fillRef idx="0"/>
-    <cs:effectRef idx="0"/>
-    <cs:fontRef idx="minor">
-      <a:schemeClr val="tx1"/>
-    </cs:fontRef>
-    <cs:spPr>
-      <a:ln w="9525" cap="flat" cmpd="sng" algn="ctr">
-        <a:solidFill>
-          <a:schemeClr val="tx1">
-            <a:lumMod val="35000"/>
-            <a:lumOff val="65000"/>
-          </a:schemeClr>
-        </a:solidFill>
-        <a:round/>
-      </a:ln>
-    </cs:spPr>
-  </cs:leaderLine>
-  <cs:legend>
-    <cs:lnRef idx="0"/>
-    <cs:fillRef idx="0"/>
-    <cs:effectRef idx="0"/>
-    <cs:fontRef idx="minor">
-      <a:schemeClr val="tx1">
-        <a:lumMod val="65000"/>
-        <a:lumOff val="35000"/>
-      </a:schemeClr>
-    </cs:fontRef>
-    <cs:defRPr sz="900" kern="1200"/>
-  </cs:legend>
-  <cs:plotArea mods="allowNoFillOverride allowNoLineOverride">
-    <cs:lnRef idx="0"/>
-    <cs:fillRef idx="0"/>
-    <cs:effectRef idx="0"/>
-    <cs:fontRef idx="minor">
-      <a:schemeClr val="tx1"/>
-    </cs:fontRef>
-  </cs:plotArea>
-  <cs:plotArea3D mods="allowNoFillOverride allowNoLineOverride">
-    <cs:lnRef idx="0"/>
-    <cs:fillRef idx="0"/>
-    <cs:effectRef idx="0"/>
-    <cs:fontRef idx="minor">
-      <a:schemeClr val="tx1"/>
-    </cs:fontRef>
-  </cs:plotArea3D>
-  <cs:seriesAxis>
-    <cs:lnRef idx="0"/>
-    <cs:fillRef idx="0"/>
-    <cs:effectRef idx="0"/>
-    <cs:fontRef idx="minor">
-      <a:schemeClr val="tx1">
-        <a:lumMod val="65000"/>
-        <a:lumOff val="35000"/>
-      </a:schemeClr>
-    </cs:fontRef>
-    <cs:defRPr sz="900" kern="1200"/>
-  </cs:seriesAxis>
-  <cs:seriesLine>
-    <cs:lnRef idx="0"/>
-    <cs:fillRef idx="0"/>
-    <cs:effectRef idx="0"/>
-    <cs:fontRef idx="minor">
-      <a:schemeClr val="tx1"/>
-    </cs:fontRef>
-    <cs:spPr>
-      <a:ln w="9525" cap="flat" cmpd="sng" algn="ctr">
-        <a:solidFill>
-          <a:schemeClr val="tx1">
-            <a:lumMod val="35000"/>
-            <a:lumOff val="65000"/>
-          </a:schemeClr>
-        </a:solidFill>
-        <a:round/>
-      </a:ln>
-    </cs:spPr>
-  </cs:seriesLine>
-  <cs:title>
-    <cs:lnRef idx="0"/>
-    <cs:fillRef idx="0"/>
-    <cs:effectRef idx="0"/>
-    <cs:fontRef idx="minor">
-      <a:schemeClr val="tx1">
-        <a:lumMod val="65000"/>
-        <a:lumOff val="35000"/>
-      </a:schemeClr>
-    </cs:fontRef>
-    <cs:defRPr sz="1400" b="0" kern="1200" spc="0" baseline="0"/>
-  </cs:title>
-  <cs:trendline>
-    <cs:lnRef idx="0">
-      <cs:styleClr val="auto"/>
-    </cs:lnRef>
-    <cs:fillRef idx="0"/>
-    <cs:effectRef idx="0"/>
-    <cs:fontRef idx="minor">
-      <a:schemeClr val="tx1"/>
-    </cs:fontRef>
-    <cs:spPr>
-      <a:ln w="19050" cap="rnd">
-        <a:solidFill>
-          <a:schemeClr val="phClr"/>
-        </a:solidFill>
-        <a:prstDash val="sysDot"/>
-      </a:ln>
-    </cs:spPr>
-  </cs:trendline>
-  <cs:trendlineLabel>
-    <cs:lnRef idx="0"/>
-    <cs:fillRef idx="0"/>
-    <cs:effectRef idx="0"/>
-    <cs:fontRef idx="minor">
-      <a:schemeClr val="tx1">
-        <a:lumMod val="65000"/>
-        <a:lumOff val="35000"/>
-      </a:schemeClr>
-    </cs:fontRef>
-    <cs:defRPr sz="900" kern="1200"/>
-  </cs:trendlineLabel>
-  <cs:upBar>
-    <cs:lnRef idx="0"/>
-    <cs:fillRef idx="0"/>
-    <cs:effectRef idx="0"/>
-    <cs:fontRef idx="minor">
-      <a:schemeClr val="tx1"/>
-    </cs:fontRef>
-    <cs:spPr>
-      <a:solidFill>
-        <a:schemeClr val="lt1"/>
-      </a:solidFill>
-      <a:ln w="9525" cap="flat" cmpd="sng" algn="ctr">
-        <a:solidFill>
-          <a:schemeClr val="tx1">
-            <a:lumMod val="65000"/>
-            <a:lumOff val="35000"/>
-          </a:schemeClr>
-        </a:solidFill>
-        <a:round/>
-      </a:ln>
-    </cs:spPr>
-  </cs:upBar>
-  <cs:valueAxis>
-    <cs:lnRef idx="0"/>
-    <cs:fillRef idx="0"/>
-    <cs:effectRef idx="0"/>
-    <cs:fontRef idx="minor">
-      <a:schemeClr val="tx1">
-        <a:lumMod val="65000"/>
-        <a:lumOff val="35000"/>
-      </a:schemeClr>
-    </cs:fontRef>
-    <cs:spPr>
-      <a:ln w="9525" cap="flat" cmpd="sng" algn="ctr">
-        <a:solidFill>
-          <a:schemeClr val="tx1">
-            <a:lumMod val="25000"/>
-            <a:lumOff val="75000"/>
-          </a:schemeClr>
-        </a:solidFill>
-        <a:round/>
-      </a:ln>
-    </cs:spPr>
-    <cs:defRPr sz="900" kern="1200"/>
-  </cs:valueAxis>
-  <cs:wall>
-    <cs:lnRef idx="0"/>
-    <cs:fillRef idx="0"/>
-    <cs:effectRef idx="0"/>
-    <cs:fontRef idx="minor">
-      <a:schemeClr val="tx1"/>
-    </cs:fontRef>
-    <cs:spPr>
-      <a:noFill/>
-      <a:ln>
-        <a:noFill/>
-      </a:ln>
-    </cs:spPr>
-  </cs:wall>
-</cs:chartStyle>
 </file>
 
 <file path=word/theme/theme1.xml><?xml version="1.0" encoding="utf-8"?>
@@ -6327,7 +5061,7 @@
   <a:extraClrSchemeLst/>
   <a:extLst>
     <a:ext uri="{05A4C25C-085E-4340-85A3-A5531E510DB2}">
-      <thm15:themeFamily xmlns:thm15="http://schemas.microsoft.com/office/thememl/2012/main" name="Office Theme" id="{62F939B6-93AF-4DB8-9C6B-D6C7DFDC589F}" vid="{4A3C46E8-61CC-4603-A589-7422A47A8E4A}"/>
+      <thm15:themeFamily xmlns:thm15="http://schemas.microsoft.com/office/thememl/2012/main" xmlns="" name="Office Theme" id="{62F939B6-93AF-4DB8-9C6B-D6C7DFDC589F}" vid="{4A3C46E8-61CC-4603-A589-7422A47A8E4A}"/>
     </a:ext>
   </a:extLst>
 </a:theme>
@@ -6338,7 +5072,7 @@
 </file>
 
 <file path=customXml/itemProps1.xml><?xml version="1.0" encoding="utf-8"?>
-<ds:datastoreItem xmlns:ds="http://schemas.openxmlformats.org/officeDocument/2006/customXml" ds:itemID="{F69A59AD-4D79-40B4-8452-59B50ABB8F02}">
+<ds:datastoreItem xmlns:ds="http://schemas.openxmlformats.org/officeDocument/2006/customXml" ds:itemID="{DB86768B-0283-4FD4-A4AF-97581251D9BC}">
   <ds:schemaRefs>
     <ds:schemaRef ds:uri="http://schemas.openxmlformats.org/officeDocument/2006/bibliography"/>
   </ds:schemaRefs>

</xml_diff>

<commit_message>
No jos nyt olis valmis - Dokkari edition
</commit_message>
<xml_diff>
--- a/Pelin algoritmit.docx
+++ b/Pelin algoritmit.docx
@@ -1,6 +1,6 @@
 
 <file path=word/document.xml><?xml version="1.0" encoding="utf-8"?>
-<w:document xmlns:wpc="http://schemas.microsoft.com/office/word/2010/wordprocessingCanvas" xmlns:mc="http://schemas.openxmlformats.org/markup-compatibility/2006" xmlns:o="urn:schemas-microsoft-com:office:office" xmlns:r="http://schemas.openxmlformats.org/officeDocument/2006/relationships" xmlns:m="http://schemas.openxmlformats.org/officeDocument/2006/math" xmlns:v="urn:schemas-microsoft-com:vml" xmlns:wp14="http://schemas.microsoft.com/office/word/2010/wordprocessingDrawing" xmlns:wp="http://schemas.openxmlformats.org/drawingml/2006/wordprocessingDrawing" xmlns:w10="urn:schemas-microsoft-com:office:word" xmlns:w="http://schemas.openxmlformats.org/wordprocessingml/2006/main" xmlns:w14="http://schemas.microsoft.com/office/word/2010/wordml" xmlns:wpg="http://schemas.microsoft.com/office/word/2010/wordprocessingGroup" xmlns:wpi="http://schemas.microsoft.com/office/word/2010/wordprocessingInk" xmlns:wne="http://schemas.microsoft.com/office/word/2006/wordml" xmlns:wps="http://schemas.microsoft.com/office/word/2010/wordprocessingShape" mc:Ignorable="w14 wp14">
+<w:document xmlns:wpc="http://schemas.microsoft.com/office/word/2010/wordprocessingCanvas" xmlns:mc="http://schemas.openxmlformats.org/markup-compatibility/2006" xmlns:o="urn:schemas-microsoft-com:office:office" xmlns:r="http://schemas.openxmlformats.org/officeDocument/2006/relationships" xmlns:m="http://schemas.openxmlformats.org/officeDocument/2006/math" xmlns:v="urn:schemas-microsoft-com:vml" xmlns:wp14="http://schemas.microsoft.com/office/word/2010/wordprocessingDrawing" xmlns:wp="http://schemas.openxmlformats.org/drawingml/2006/wordprocessingDrawing" xmlns:w10="urn:schemas-microsoft-com:office:word" xmlns:w="http://schemas.openxmlformats.org/wordprocessingml/2006/main" xmlns:w14="http://schemas.microsoft.com/office/word/2010/wordml" xmlns:w15="http://schemas.microsoft.com/office/word/2012/wordml" xmlns:wpg="http://schemas.microsoft.com/office/word/2010/wordprocessingGroup" xmlns:wpi="http://schemas.microsoft.com/office/word/2010/wordprocessingInk" xmlns:wne="http://schemas.microsoft.com/office/word/2006/wordml" xmlns:wps="http://schemas.microsoft.com/office/word/2010/wordprocessingShape" mc:Ignorable="w14 w15 wp14">
   <w:body>
     <w:p>
       <w:pPr>
@@ -262,7 +262,7 @@
                     </pic:cNvPicPr>
                   </pic:nvPicPr>
                   <pic:blipFill>
-                    <a:blip r:embed="rId9" cstate="print">
+                    <a:blip r:embed="rId8" cstate="print">
                       <a:extLst>
                         <a:ext uri="{28A0092B-C50C-407E-A947-70E740481C1C}">
                           <a14:useLocalDpi xmlns:a14="http://schemas.microsoft.com/office/drawing/2010/main" val="0"/>
@@ -332,7 +332,7 @@
                     </pic:cNvPicPr>
                   </pic:nvPicPr>
                   <pic:blipFill>
-                    <a:blip r:embed="rId9" cstate="print">
+                    <a:blip r:embed="rId8" cstate="print">
                       <a:extLst>
                         <a:ext uri="{28A0092B-C50C-407E-A947-70E740481C1C}">
                           <a14:useLocalDpi xmlns:a14="http://schemas.microsoft.com/office/drawing/2010/main" val="0"/>
@@ -384,8 +384,8 @@
     <w:p>
       <w:pPr>
         <w:sectPr>
-          <w:headerReference w:type="default" r:id="rId10"/>
-          <w:footerReference w:type="default" r:id="rId11"/>
+          <w:headerReference w:type="default" r:id="rId9"/>
+          <w:footerReference w:type="default" r:id="rId10"/>
           <w:pgSz w:w="11906" w:h="16838"/>
           <w:pgMar w:top="1134" w:right="1134" w:bottom="1134" w:left="1134" w:header="709" w:footer="709" w:gutter="0"/>
           <w:cols w:space="708"/>
@@ -450,7 +450,7 @@
           <w:r>
             <w:fldChar w:fldCharType="separate"/>
           </w:r>
-          <w:hyperlink w:anchor="_Toc405392830" w:history="1">
+          <w:hyperlink w:anchor="_Toc405408261" w:history="1">
             <w:r>
               <w:rPr>
                 <w:rStyle w:val="Hyperlink"/>
@@ -494,7 +494,7 @@
                 <w:noProof/>
                 <w:webHidden/>
               </w:rPr>
-              <w:instrText xml:space="preserve"> PAGEREF _Toc405392830 \h </w:instrText>
+              <w:instrText xml:space="preserve"> PAGEREF _Toc405408261 \h </w:instrText>
             </w:r>
             <w:r>
               <w:rPr>
@@ -540,7 +540,7 @@
               <w:lang w:eastAsia="fi-FI"/>
             </w:rPr>
           </w:pPr>
-          <w:hyperlink w:anchor="_Toc405392831" w:history="1">
+          <w:hyperlink w:anchor="_Toc405408262" w:history="1">
             <w:r>
               <w:rPr>
                 <w:rStyle w:val="Hyperlink"/>
@@ -584,7 +584,7 @@
                 <w:noProof/>
                 <w:webHidden/>
               </w:rPr>
-              <w:instrText xml:space="preserve"> PAGEREF _Toc405392831 \h </w:instrText>
+              <w:instrText xml:space="preserve"> PAGEREF _Toc405408262 \h </w:instrText>
             </w:r>
             <w:r>
               <w:rPr>
@@ -630,7 +630,7 @@
               <w:lang w:eastAsia="fi-FI"/>
             </w:rPr>
           </w:pPr>
-          <w:hyperlink w:anchor="_Toc405392832" w:history="1">
+          <w:hyperlink w:anchor="_Toc405408263" w:history="1">
             <w:r>
               <w:rPr>
                 <w:rStyle w:val="Hyperlink"/>
@@ -674,7 +674,7 @@
                 <w:noProof/>
                 <w:webHidden/>
               </w:rPr>
-              <w:instrText xml:space="preserve"> PAGEREF _Toc405392832 \h </w:instrText>
+              <w:instrText xml:space="preserve"> PAGEREF _Toc405408263 \h </w:instrText>
             </w:r>
             <w:r>
               <w:rPr>
@@ -720,7 +720,7 @@
               <w:lang w:eastAsia="fi-FI"/>
             </w:rPr>
           </w:pPr>
-          <w:hyperlink w:anchor="_Toc405392833" w:history="1">
+          <w:hyperlink w:anchor="_Toc405408264" w:history="1">
             <w:r>
               <w:rPr>
                 <w:rStyle w:val="Hyperlink"/>
@@ -764,7 +764,7 @@
                 <w:noProof/>
                 <w:webHidden/>
               </w:rPr>
-              <w:instrText xml:space="preserve"> PAGEREF _Toc405392833 \h </w:instrText>
+              <w:instrText xml:space="preserve"> PAGEREF _Toc405408264 \h </w:instrText>
             </w:r>
             <w:r>
               <w:rPr>
@@ -784,7 +784,7 @@
                 <w:noProof/>
                 <w:webHidden/>
               </w:rPr>
-              <w:t>5</w:t>
+              <w:t>6</w:t>
             </w:r>
             <w:r>
               <w:rPr>
@@ -810,7 +810,7 @@
               <w:lang w:eastAsia="fi-FI"/>
             </w:rPr>
           </w:pPr>
-          <w:hyperlink w:anchor="_Toc405392834" w:history="1">
+          <w:hyperlink w:anchor="_Toc405408265" w:history="1">
             <w:r>
               <w:rPr>
                 <w:rStyle w:val="Hyperlink"/>
@@ -854,7 +854,7 @@
                 <w:noProof/>
                 <w:webHidden/>
               </w:rPr>
-              <w:instrText xml:space="preserve"> PAGEREF _Toc405392834 \h </w:instrText>
+              <w:instrText xml:space="preserve"> PAGEREF _Toc405408265 \h </w:instrText>
             </w:r>
             <w:r>
               <w:rPr>
@@ -874,7 +874,97 @@
                 <w:noProof/>
                 <w:webHidden/>
               </w:rPr>
+              <w:t>8</w:t>
+            </w:r>
+            <w:r>
+              <w:rPr>
+                <w:noProof/>
+                <w:webHidden/>
+              </w:rPr>
+              <w:fldChar w:fldCharType="end"/>
+            </w:r>
+          </w:hyperlink>
+        </w:p>
+        <w:p>
+          <w:pPr>
+            <w:pStyle w:val="TOC1"/>
+            <w:tabs>
+              <w:tab w:val="left" w:pos="482"/>
+              <w:tab w:val="right" w:leader="dot" w:pos="8324"/>
+            </w:tabs>
+            <w:rPr>
+              <w:rFonts w:eastAsiaTheme="minorEastAsia"/>
+              <w:b w:val="0"/>
+              <w:noProof/>
+              <w:sz w:val="22"/>
+              <w:lang w:eastAsia="fi-FI"/>
+            </w:rPr>
+          </w:pPr>
+          <w:hyperlink w:anchor="_Toc405408266" w:history="1">
+            <w:r>
+              <w:rPr>
+                <w:rStyle w:val="Hyperlink"/>
+                <w:noProof/>
+              </w:rPr>
               <w:t>6</w:t>
+            </w:r>
+            <w:r>
+              <w:rPr>
+                <w:rFonts w:eastAsiaTheme="minorEastAsia"/>
+                <w:b w:val="0"/>
+                <w:noProof/>
+                <w:sz w:val="22"/>
+                <w:lang w:eastAsia="fi-FI"/>
+              </w:rPr>
+              <w:tab/>
+            </w:r>
+            <w:r>
+              <w:rPr>
+                <w:rStyle w:val="Hyperlink"/>
+                <w:noProof/>
+              </w:rPr>
+              <w:t>Viitteet</w:t>
+            </w:r>
+            <w:r>
+              <w:rPr>
+                <w:noProof/>
+                <w:webHidden/>
+              </w:rPr>
+              <w:tab/>
+            </w:r>
+            <w:r>
+              <w:rPr>
+                <w:noProof/>
+                <w:webHidden/>
+              </w:rPr>
+              <w:fldChar w:fldCharType="begin"/>
+            </w:r>
+            <w:r>
+              <w:rPr>
+                <w:noProof/>
+                <w:webHidden/>
+              </w:rPr>
+              <w:instrText xml:space="preserve"> PAGEREF _Toc405408266 \h </w:instrText>
+            </w:r>
+            <w:r>
+              <w:rPr>
+                <w:noProof/>
+                <w:webHidden/>
+              </w:rPr>
+            </w:r>
+            <w:r>
+              <w:rPr>
+                <w:noProof/>
+                <w:webHidden/>
+              </w:rPr>
+              <w:fldChar w:fldCharType="separate"/>
+            </w:r>
+            <w:r>
+              <w:rPr>
+                <w:noProof/>
+                <w:webHidden/>
+              </w:rPr>
+              <w:t>8</w:t>
             </w:r>
             <w:r>
               <w:rPr>
@@ -979,7 +1069,7 @@
       <w:pPr>
         <w:pStyle w:val="Heading1"/>
       </w:pPr>
-      <w:bookmarkStart w:id="0" w:name="_Toc405392830"/>
+      <w:bookmarkStart w:id="0" w:name="_Toc405408261"/>
       <w:r>
         <w:t>Johdanto</w:t>
       </w:r>
@@ -1041,7 +1131,7 @@
       <w:pPr>
         <w:pStyle w:val="Heading1"/>
       </w:pPr>
-      <w:bookmarkStart w:id="1" w:name="_Toc405392831"/>
+      <w:bookmarkStart w:id="1" w:name="_Toc405408262"/>
       <w:r>
         <w:t>Algoritmin tehokkuus &amp; erityispiirteet</w:t>
       </w:r>
@@ -1053,7 +1143,10 @@
         <w:keepNext/>
       </w:pPr>
       <w:r>
-        <w:t xml:space="preserve">Alussa kartta parsittaisiin kartta editorissa käyttäjän tekemistä paloista merge tilassa. Käyttäjällä on tällä hetkellä kyky uudelleen rakentaa kartta ja tallentaa se. Tallennettu kartta avataan peli tilassa ja parsitaan kolmiulotteiseksi vektoriksi x- ja y </w:t>
+        <w:t>Alussa kartta parsittaisiin kartta editorissa käyttäjän tekemistä paloista merge tilassa. Käyttäjällä on tällä hetkellä kyky uudelleen rakentaa kartta ja tallentaa se. Tallennettu kartta avataan peli tilassa ja parsitaan kolmiulotteiseksi vektoriksi x- ja y</w:t>
+      </w:r>
+      <w:r>
+        <w:t xml:space="preserve"> </w:t>
       </w:r>
       <w:r>
         <w:lastRenderedPageBreak/>
@@ -1080,7 +1173,7 @@
                     <pic:cNvPicPr/>
                   </pic:nvPicPr>
                   <pic:blipFill>
-                    <a:blip r:embed="rId12" cstate="print"/>
+                    <a:blip r:embed="rId11" cstate="print"/>
                     <a:stretch>
                       <a:fillRect/>
                     </a:stretch>
@@ -1108,14 +1201,30 @@
       <w:r>
         <w:t xml:space="preserve">Kuva </w:t>
       </w:r>
-      <w:fldSimple w:instr=" SEQ Kuva \* ARABIC ">
-        <w:r>
-          <w:rPr>
-            <w:noProof/>
-          </w:rPr>
-          <w:t>1</w:t>
-        </w:r>
-      </w:fldSimple>
+      <w:r>
+        <w:fldChar w:fldCharType="begin"/>
+      </w:r>
+      <w:r>
+        <w:instrText xml:space="preserve"> SEQ Kuva \* ARA</w:instrText>
+      </w:r>
+      <w:r>
+        <w:instrText xml:space="preserve">BIC </w:instrText>
+      </w:r>
+      <w:r>
+        <w:fldChar w:fldCharType="separate"/>
+      </w:r>
+      <w:r>
+        <w:rPr>
+          <w:noProof/>
+        </w:rPr>
+        <w:t>1</w:t>
+      </w:r>
+      <w:r>
+        <w:rPr>
+          <w:noProof/>
+        </w:rPr>
+        <w:fldChar w:fldCharType="end"/>
+      </w:r>
       <w:r>
         <w:t xml:space="preserve"> </w:t>
       </w:r>
@@ -1355,215 +1464,37 @@
           <w:lang w:val="en-US"/>
         </w:rPr>
       </w:pPr>
-      <w:proofErr w:type="gramStart"/>
       <w:r>
         <w:rPr>
           <w:lang w:val="en-US"/>
         </w:rPr>
-        <w:t>for</w:t>
-      </w:r>
-      <w:proofErr w:type="gramEnd"/>
-      <w:r>
+        <w:t>for (int yy = -1; yy &lt; 2; ++yy)</w:t>
+      </w:r>
+    </w:p>
+    <w:p>
+      <w:pPr>
         <w:rPr>
           <w:lang w:val="en-US"/>
         </w:rPr>
-        <w:t xml:space="preserve"> (</w:t>
-      </w:r>
-      <w:proofErr w:type="spellStart"/>
+      </w:pPr>
       <w:r>
         <w:rPr>
           <w:lang w:val="en-US"/>
         </w:rPr>
-        <w:t>int</w:t>
-      </w:r>
-      <w:proofErr w:type="spellEnd"/>
-      <w:r>
+        <w:t>if (x + xx &gt;= 0 &amp;&amp; y + yy &gt;= 0 &amp;&amp; x + xx &lt; xRivi.size() &amp;&amp; y + yy &lt; xRivi.size())</w:t>
+      </w:r>
+    </w:p>
+    <w:p>
+      <w:pPr>
         <w:rPr>
           <w:lang w:val="en-US"/>
         </w:rPr>
-        <w:t xml:space="preserve"> </w:t>
-      </w:r>
-      <w:proofErr w:type="spellStart"/>
+      </w:pPr>
       <w:r>
         <w:rPr>
           <w:lang w:val="en-US"/>
         </w:rPr>
-        <w:t>yy</w:t>
-      </w:r>
-      <w:proofErr w:type="spellEnd"/>
-      <w:r>
-        <w:rPr>
-          <w:lang w:val="en-US"/>
-        </w:rPr>
-        <w:t xml:space="preserve"> = -1; </w:t>
-      </w:r>
-      <w:proofErr w:type="spellStart"/>
-      <w:r>
-        <w:rPr>
-          <w:lang w:val="en-US"/>
-        </w:rPr>
-        <w:t>yy</w:t>
-      </w:r>
-      <w:proofErr w:type="spellEnd"/>
-      <w:r>
-        <w:rPr>
-          <w:lang w:val="en-US"/>
-        </w:rPr>
-        <w:t xml:space="preserve"> &lt; 2; ++</w:t>
-      </w:r>
-      <w:proofErr w:type="spellStart"/>
-      <w:r>
-        <w:rPr>
-          <w:lang w:val="en-US"/>
-        </w:rPr>
-        <w:t>yy</w:t>
-      </w:r>
-      <w:proofErr w:type="spellEnd"/>
-      <w:r>
-        <w:rPr>
-          <w:lang w:val="en-US"/>
-        </w:rPr>
-        <w:t>)</w:t>
-      </w:r>
-    </w:p>
-    <w:p>
-      <w:pPr>
-        <w:rPr>
-          <w:lang w:val="en-US"/>
-        </w:rPr>
-      </w:pPr>
-      <w:proofErr w:type="gramStart"/>
-      <w:r>
-        <w:rPr>
-          <w:lang w:val="en-US"/>
-        </w:rPr>
-        <w:t>if</w:t>
-      </w:r>
-      <w:proofErr w:type="gramEnd"/>
-      <w:r>
-        <w:rPr>
-          <w:lang w:val="en-US"/>
-        </w:rPr>
-        <w:t xml:space="preserve"> (x + xx &gt;= 0 &amp;&amp; y + </w:t>
-      </w:r>
-      <w:proofErr w:type="spellStart"/>
-      <w:r>
-        <w:rPr>
-          <w:lang w:val="en-US"/>
-        </w:rPr>
-        <w:t>yy</w:t>
-      </w:r>
-      <w:proofErr w:type="spellEnd"/>
-      <w:r>
-        <w:rPr>
-          <w:lang w:val="en-US"/>
-        </w:rPr>
-        <w:t xml:space="preserve"> &gt;= 0 &amp;&amp; x + xx &lt; </w:t>
-      </w:r>
-      <w:proofErr w:type="spellStart"/>
-      <w:r>
-        <w:rPr>
-          <w:lang w:val="en-US"/>
-        </w:rPr>
-        <w:t>xRivi.size</w:t>
-      </w:r>
-      <w:proofErr w:type="spellEnd"/>
-      <w:r>
-        <w:rPr>
-          <w:lang w:val="en-US"/>
-        </w:rPr>
-        <w:t xml:space="preserve">() &amp;&amp; y + </w:t>
-      </w:r>
-      <w:proofErr w:type="spellStart"/>
-      <w:r>
-        <w:rPr>
-          <w:lang w:val="en-US"/>
-        </w:rPr>
-        <w:t>yy</w:t>
-      </w:r>
-      <w:proofErr w:type="spellEnd"/>
-      <w:r>
-        <w:rPr>
-          <w:lang w:val="en-US"/>
-        </w:rPr>
-        <w:t xml:space="preserve"> &lt; </w:t>
-      </w:r>
-      <w:proofErr w:type="spellStart"/>
-      <w:r>
-        <w:rPr>
-          <w:lang w:val="en-US"/>
-        </w:rPr>
-        <w:t>xRivi.size</w:t>
-      </w:r>
-      <w:proofErr w:type="spellEnd"/>
-      <w:r>
-        <w:rPr>
-          <w:lang w:val="en-US"/>
-        </w:rPr>
-        <w:t>())</w:t>
-      </w:r>
-    </w:p>
-    <w:p>
-      <w:pPr>
-        <w:rPr>
-          <w:lang w:val="en-US"/>
-        </w:rPr>
-      </w:pPr>
-      <w:proofErr w:type="gramStart"/>
-      <w:r>
-        <w:rPr>
-          <w:lang w:val="en-US"/>
-        </w:rPr>
-        <w:t>for</w:t>
-      </w:r>
-      <w:proofErr w:type="gramEnd"/>
-      <w:r>
-        <w:rPr>
-          <w:lang w:val="en-US"/>
-        </w:rPr>
-        <w:t xml:space="preserve"> (</w:t>
-      </w:r>
-      <w:proofErr w:type="spellStart"/>
-      <w:r>
-        <w:rPr>
-          <w:lang w:val="en-US"/>
-        </w:rPr>
-        <w:t>int</w:t>
-      </w:r>
-      <w:proofErr w:type="spellEnd"/>
-      <w:r>
-        <w:rPr>
-          <w:lang w:val="en-US"/>
-        </w:rPr>
-        <w:t xml:space="preserve"> i = 0; i &lt; </w:t>
-      </w:r>
-      <w:proofErr w:type="spellStart"/>
-      <w:r>
-        <w:rPr>
-          <w:lang w:val="en-US"/>
-        </w:rPr>
-        <w:t>xRivi</w:t>
-      </w:r>
-      <w:proofErr w:type="spellEnd"/>
-      <w:r>
-        <w:rPr>
-          <w:lang w:val="en-US"/>
-        </w:rPr>
-        <w:t xml:space="preserve">[x + xx][y + </w:t>
-      </w:r>
-      <w:proofErr w:type="spellStart"/>
-      <w:r>
-        <w:rPr>
-          <w:lang w:val="en-US"/>
-        </w:rPr>
-        <w:t>yy</w:t>
-      </w:r>
-      <w:proofErr w:type="spellEnd"/>
-      <w:r>
-        <w:rPr>
-          <w:lang w:val="en-US"/>
-        </w:rPr>
-        <w:t>].size(); ++i)</w:t>
+        <w:t>for (int i = 0; i &lt; xRivi[x + xx][y + yy].size(); ++i)</w:t>
       </w:r>
     </w:p>
     <w:p>
@@ -1626,7 +1557,7 @@
                     </pic:cNvPicPr>
                   </pic:nvPicPr>
                   <pic:blipFill>
-                    <a:blip r:embed="rId13">
+                    <a:blip r:embed="rId12">
                       <a:extLst>
                         <a:ext uri="{28A0092B-C50C-407E-A947-70E740481C1C}">
                           <a14:useLocalDpi xmlns:a14="http://schemas.microsoft.com/office/drawing/2010/main" val="0"/>
@@ -1665,27 +1596,14 @@
       <w:r>
         <w:t xml:space="preserve">Kuva </w:t>
       </w:r>
-      <w:r>
-        <w:fldChar w:fldCharType="begin"/>
-      </w:r>
-      <w:r>
-        <w:instrText xml:space="preserve"> SEQ Kuva \* ARABIC </w:instrText>
-      </w:r>
-      <w:r>
-        <w:fldChar w:fldCharType="separate"/>
-      </w:r>
-      <w:r>
-        <w:rPr>
-          <w:noProof/>
-        </w:rPr>
-        <w:t>2</w:t>
-      </w:r>
-      <w:r>
-        <w:rPr>
-          <w:noProof/>
-        </w:rPr>
-        <w:fldChar w:fldCharType="end"/>
-      </w:r>
+      <w:fldSimple w:instr=" SEQ Kuva \* ARABIC ">
+        <w:r>
+          <w:rPr>
+            <w:noProof/>
+          </w:rPr>
+          <w:t>2</w:t>
+        </w:r>
+      </w:fldSimple>
     </w:p>
     <w:p>
       <w:r>
@@ -1696,7 +1614,7 @@
       <w:pPr>
         <w:pStyle w:val="Heading1"/>
       </w:pPr>
-      <w:bookmarkStart w:id="2" w:name="_Toc405392832"/>
+      <w:bookmarkStart w:id="2" w:name="_Toc405408263"/>
       <w:r>
         <w:t>Toteutus</w:t>
       </w:r>
@@ -1768,7 +1686,7 @@
                     </pic:cNvPicPr>
                   </pic:nvPicPr>
                   <pic:blipFill>
-                    <a:blip r:embed="rId14">
+                    <a:blip r:embed="rId13">
                       <a:extLst>
                         <a:ext uri="{28A0092B-C50C-407E-A947-70E740481C1C}">
                           <a14:useLocalDpi xmlns:a14="http://schemas.microsoft.com/office/drawing/2010/main" val="0"/>
@@ -1807,27 +1725,14 @@
       <w:r>
         <w:t xml:space="preserve">Kuva </w:t>
       </w:r>
-      <w:r>
-        <w:fldChar w:fldCharType="begin"/>
-      </w:r>
-      <w:r>
-        <w:instrText xml:space="preserve"> SEQ Kuva \* ARABIC </w:instrText>
-      </w:r>
-      <w:r>
-        <w:fldChar w:fldCharType="separate"/>
-      </w:r>
-      <w:r>
-        <w:rPr>
-          <w:noProof/>
-        </w:rPr>
-        <w:t>3</w:t>
-      </w:r>
-      <w:r>
-        <w:rPr>
-          <w:noProof/>
-        </w:rPr>
-        <w:fldChar w:fldCharType="end"/>
-      </w:r>
+      <w:fldSimple w:instr=" SEQ Kuva \* ARABIC ">
+        <w:r>
+          <w:rPr>
+            <w:noProof/>
+          </w:rPr>
+          <w:t>3</w:t>
+        </w:r>
+      </w:fldSimple>
       <w:r>
         <w:t xml:space="preserve"> FPS mittari</w:t>
       </w:r>
@@ -1836,7 +1741,7 @@
       <w:pPr>
         <w:pStyle w:val="Heading1"/>
       </w:pPr>
-      <w:bookmarkStart w:id="3" w:name="_Toc405392833"/>
+      <w:bookmarkStart w:id="3" w:name="_Toc405408264"/>
       <w:r>
         <w:t>Testiaineiston generointi ja testaus</w:t>
       </w:r>
@@ -1887,9 +1792,9 @@
             <o:lock v:ext="edit" aspectratio="t"/>
           </v:shapetype>
           <v:shape id="_x0000_i1025" type="#_x0000_t75" style="width:393pt;height:276pt" o:ole="">
-            <v:imagedata r:id="rId15" o:title=""/>
+            <v:imagedata r:id="rId14" o:title=""/>
           </v:shape>
-          <o:OLEObject Type="Embed" ProgID="Excel.Sheet.12" ShapeID="_x0000_i1025" DrawAspect="Content" ObjectID="_1479149934" r:id="rId16"/>
+          <o:OLEObject Type="Embed" ProgID="Excel.Sheet.12" ShapeID="_x0000_i1025" DrawAspect="Content" ObjectID="_1479150264" r:id="rId15"/>
         </w:object>
       </w:r>
     </w:p>
@@ -1909,6 +1814,7 @@
       <w:pPr>
         <w:pStyle w:val="BodyText"/>
       </w:pPr>
+      <w:bookmarkStart w:id="5" w:name="_GoBack"/>
       <w:r>
         <w:rPr>
           <w:noProof/>
@@ -1922,12 +1828,13 @@
             <wp:cNvGraphicFramePr/>
             <a:graphic xmlns:a="http://schemas.openxmlformats.org/drawingml/2006/main">
               <a:graphicData uri="http://schemas.openxmlformats.org/drawingml/2006/chart">
-                <c:chart xmlns:c="http://schemas.openxmlformats.org/drawingml/2006/chart" xmlns:r="http://schemas.openxmlformats.org/officeDocument/2006/relationships" r:id="rId17"/>
+                <c:chart xmlns:c="http://schemas.openxmlformats.org/drawingml/2006/chart" xmlns:r="http://schemas.openxmlformats.org/officeDocument/2006/relationships" r:id="rId16"/>
               </a:graphicData>
             </a:graphic>
           </wp:inline>
         </w:drawing>
       </w:r>
+      <w:bookmarkEnd w:id="5"/>
     </w:p>
     <w:p>
       <w:pPr>
@@ -1960,7 +1867,7 @@
             <wp:cNvGraphicFramePr/>
             <a:graphic xmlns:a="http://schemas.openxmlformats.org/drawingml/2006/main">
               <a:graphicData uri="http://schemas.openxmlformats.org/drawingml/2006/chart">
-                <c:chart xmlns:c="http://schemas.openxmlformats.org/drawingml/2006/chart" xmlns:r="http://schemas.openxmlformats.org/officeDocument/2006/relationships" r:id="rId18"/>
+                <c:chart xmlns:c="http://schemas.openxmlformats.org/drawingml/2006/chart" xmlns:r="http://schemas.openxmlformats.org/officeDocument/2006/relationships" r:id="rId17"/>
               </a:graphicData>
             </a:graphic>
           </wp:inline>
@@ -1974,14 +1881,12 @@
       <w:r>
         <w:t>Ohjelma kesti kääntyä vielä 100 000 viholliseen asti, mutta ruudunpäivitykselle jäi aikaa vain päivittyä 3 kertaa sekunnissa. Toki tulokset vaihtelevat tietokoneittain.</w:t>
       </w:r>
-      <w:bookmarkStart w:id="5" w:name="_GoBack"/>
-      <w:bookmarkEnd w:id="5"/>
     </w:p>
     <w:p>
       <w:pPr>
         <w:pStyle w:val="Heading1"/>
       </w:pPr>
-      <w:bookmarkStart w:id="6" w:name="_Toc405392834"/>
+      <w:bookmarkStart w:id="6" w:name="_Toc405408265"/>
       <w:r>
         <w:lastRenderedPageBreak/>
         <w:t>Yhteenveto</w:t>
@@ -2029,9 +1934,11 @@
       <w:pPr>
         <w:pStyle w:val="Heading1"/>
       </w:pPr>
+      <w:bookmarkStart w:id="7" w:name="_Toc405408266"/>
       <w:r>
         <w:t>Viitteet</w:t>
       </w:r>
+      <w:bookmarkEnd w:id="7"/>
     </w:p>
     <w:p>
       <w:pPr>
@@ -2043,7 +1950,7 @@
       <w:r>
         <w:t xml:space="preserve">kaikki dokumentin sisältävä materiaali on ryhmän omaa tuotosta. Projekti on tehty avoimella lähdekoodilla ja sen netti sivut löytyvät täältä: </w:t>
       </w:r>
-      <w:hyperlink r:id="rId19" w:history="1">
+      <w:hyperlink r:id="rId18" w:history="1">
         <w:r>
           <w:rPr>
             <w:rStyle w:val="Hyperlink"/>
@@ -2059,7 +1966,6 @@
           <w:lang w:val="en-US"/>
         </w:rPr>
       </w:pPr>
-      <w:proofErr w:type="spellStart"/>
       <w:r>
         <w:rPr>
           <w:lang w:val="en-US"/>
@@ -2072,28 +1978,19 @@
         </w:rPr>
         <w:t>n</w:t>
       </w:r>
-      <w:proofErr w:type="spellEnd"/>
       <w:r>
         <w:rPr>
           <w:lang w:val="en-US"/>
         </w:rPr>
         <w:t xml:space="preserve"> </w:t>
       </w:r>
-      <w:proofErr w:type="spellStart"/>
       <w:r>
         <w:rPr>
           <w:lang w:val="en-US"/>
         </w:rPr>
-        <w:t>lisenssi</w:t>
-      </w:r>
-      <w:proofErr w:type="spellEnd"/>
-      <w:r>
-        <w:rPr>
-          <w:lang w:val="en-US"/>
-        </w:rPr>
-        <w:t xml:space="preserve"> on: </w:t>
-      </w:r>
-      <w:hyperlink r:id="rId20" w:history="1">
+        <w:t xml:space="preserve">lisenssi on: </w:t>
+      </w:r>
+      <w:hyperlink r:id="rId19" w:history="1">
         <w:r>
           <w:rPr>
             <w:rStyle w:val="Hyperlink"/>
@@ -2104,8 +2001,8 @@
       </w:hyperlink>
     </w:p>
     <w:sectPr>
-      <w:headerReference w:type="default" r:id="rId21"/>
-      <w:footerReference w:type="default" r:id="rId22"/>
+      <w:headerReference w:type="default" r:id="rId20"/>
+      <w:footerReference w:type="default" r:id="rId21"/>
       <w:pgSz w:w="11906" w:h="16838"/>
       <w:pgMar w:top="1134" w:right="1134" w:bottom="1134" w:left="2438" w:header="709" w:footer="709" w:gutter="0"/>
       <w:pgNumType w:start="1"/>
@@ -2117,7 +2014,7 @@
 </file>
 
 <file path=word/endnotes.xml><?xml version="1.0" encoding="utf-8"?>
-<w:endnotes xmlns:wpc="http://schemas.microsoft.com/office/word/2010/wordprocessingCanvas" xmlns:mc="http://schemas.openxmlformats.org/markup-compatibility/2006" xmlns:o="urn:schemas-microsoft-com:office:office" xmlns:r="http://schemas.openxmlformats.org/officeDocument/2006/relationships" xmlns:m="http://schemas.openxmlformats.org/officeDocument/2006/math" xmlns:v="urn:schemas-microsoft-com:vml" xmlns:wp14="http://schemas.microsoft.com/office/word/2010/wordprocessingDrawing" xmlns:wp="http://schemas.openxmlformats.org/drawingml/2006/wordprocessingDrawing" xmlns:w10="urn:schemas-microsoft-com:office:word" xmlns:w="http://schemas.openxmlformats.org/wordprocessingml/2006/main" xmlns:w14="http://schemas.microsoft.com/office/word/2010/wordml" xmlns:wpg="http://schemas.microsoft.com/office/word/2010/wordprocessingGroup" xmlns:wpi="http://schemas.microsoft.com/office/word/2010/wordprocessingInk" xmlns:wne="http://schemas.microsoft.com/office/word/2006/wordml" xmlns:wps="http://schemas.microsoft.com/office/word/2010/wordprocessingShape" mc:Ignorable="w14 wp14">
+<w:endnotes xmlns:wpc="http://schemas.microsoft.com/office/word/2010/wordprocessingCanvas" xmlns:mc="http://schemas.openxmlformats.org/markup-compatibility/2006" xmlns:o="urn:schemas-microsoft-com:office:office" xmlns:r="http://schemas.openxmlformats.org/officeDocument/2006/relationships" xmlns:m="http://schemas.openxmlformats.org/officeDocument/2006/math" xmlns:v="urn:schemas-microsoft-com:vml" xmlns:wp14="http://schemas.microsoft.com/office/word/2010/wordprocessingDrawing" xmlns:wp="http://schemas.openxmlformats.org/drawingml/2006/wordprocessingDrawing" xmlns:w10="urn:schemas-microsoft-com:office:word" xmlns:w="http://schemas.openxmlformats.org/wordprocessingml/2006/main" xmlns:w14="http://schemas.microsoft.com/office/word/2010/wordml" xmlns:w15="http://schemas.microsoft.com/office/word/2012/wordml" xmlns:wpg="http://schemas.microsoft.com/office/word/2010/wordprocessingGroup" xmlns:wpi="http://schemas.microsoft.com/office/word/2010/wordprocessingInk" xmlns:wne="http://schemas.microsoft.com/office/word/2006/wordml" xmlns:wps="http://schemas.microsoft.com/office/word/2010/wordprocessingShape" mc:Ignorable="w14 w15 wp14">
   <w:endnote w:type="separator" w:id="-1">
     <w:p>
       <w:pPr>
@@ -2142,7 +2039,7 @@
 </file>
 
 <file path=word/footer1.xml><?xml version="1.0" encoding="utf-8"?>
-<w:ftr xmlns:wpc="http://schemas.microsoft.com/office/word/2010/wordprocessingCanvas" xmlns:mc="http://schemas.openxmlformats.org/markup-compatibility/2006" xmlns:o="urn:schemas-microsoft-com:office:office" xmlns:r="http://schemas.openxmlformats.org/officeDocument/2006/relationships" xmlns:m="http://schemas.openxmlformats.org/officeDocument/2006/math" xmlns:v="urn:schemas-microsoft-com:vml" xmlns:wp14="http://schemas.microsoft.com/office/word/2010/wordprocessingDrawing" xmlns:wp="http://schemas.openxmlformats.org/drawingml/2006/wordprocessingDrawing" xmlns:w10="urn:schemas-microsoft-com:office:word" xmlns:w="http://schemas.openxmlformats.org/wordprocessingml/2006/main" xmlns:w14="http://schemas.microsoft.com/office/word/2010/wordml" xmlns:wpg="http://schemas.microsoft.com/office/word/2010/wordprocessingGroup" xmlns:wpi="http://schemas.microsoft.com/office/word/2010/wordprocessingInk" xmlns:wne="http://schemas.microsoft.com/office/word/2006/wordml" xmlns:wps="http://schemas.microsoft.com/office/word/2010/wordprocessingShape" mc:Ignorable="w14 wp14">
+<w:ftr xmlns:wpc="http://schemas.microsoft.com/office/word/2010/wordprocessingCanvas" xmlns:mc="http://schemas.openxmlformats.org/markup-compatibility/2006" xmlns:o="urn:schemas-microsoft-com:office:office" xmlns:r="http://schemas.openxmlformats.org/officeDocument/2006/relationships" xmlns:m="http://schemas.openxmlformats.org/officeDocument/2006/math" xmlns:v="urn:schemas-microsoft-com:vml" xmlns:wp14="http://schemas.microsoft.com/office/word/2010/wordprocessingDrawing" xmlns:wp="http://schemas.openxmlformats.org/drawingml/2006/wordprocessingDrawing" xmlns:w10="urn:schemas-microsoft-com:office:word" xmlns:w="http://schemas.openxmlformats.org/wordprocessingml/2006/main" xmlns:w14="http://schemas.microsoft.com/office/word/2010/wordml" xmlns:w15="http://schemas.microsoft.com/office/word/2012/wordml" xmlns:wpg="http://schemas.microsoft.com/office/word/2010/wordprocessingGroup" xmlns:wpi="http://schemas.microsoft.com/office/word/2010/wordprocessingInk" xmlns:wne="http://schemas.microsoft.com/office/word/2006/wordml" xmlns:wps="http://schemas.microsoft.com/office/word/2010/wordprocessingShape" mc:Ignorable="w14 w15 wp14">
   <w:p>
     <w:pPr>
       <w:pStyle w:val="Footer"/>
@@ -2205,7 +2102,7 @@
 </file>
 
 <file path=word/footer2.xml><?xml version="1.0" encoding="utf-8"?>
-<w:ftr xmlns:wpc="http://schemas.microsoft.com/office/word/2010/wordprocessingCanvas" xmlns:mc="http://schemas.openxmlformats.org/markup-compatibility/2006" xmlns:o="urn:schemas-microsoft-com:office:office" xmlns:r="http://schemas.openxmlformats.org/officeDocument/2006/relationships" xmlns:m="http://schemas.openxmlformats.org/officeDocument/2006/math" xmlns:v="urn:schemas-microsoft-com:vml" xmlns:wp14="http://schemas.microsoft.com/office/word/2010/wordprocessingDrawing" xmlns:wp="http://schemas.openxmlformats.org/drawingml/2006/wordprocessingDrawing" xmlns:w10="urn:schemas-microsoft-com:office:word" xmlns:w="http://schemas.openxmlformats.org/wordprocessingml/2006/main" xmlns:w14="http://schemas.microsoft.com/office/word/2010/wordml" xmlns:wpg="http://schemas.microsoft.com/office/word/2010/wordprocessingGroup" xmlns:wpi="http://schemas.microsoft.com/office/word/2010/wordprocessingInk" xmlns:wne="http://schemas.microsoft.com/office/word/2006/wordml" xmlns:wps="http://schemas.microsoft.com/office/word/2010/wordprocessingShape" mc:Ignorable="w14 wp14">
+<w:ftr xmlns:wpc="http://schemas.microsoft.com/office/word/2010/wordprocessingCanvas" xmlns:mc="http://schemas.openxmlformats.org/markup-compatibility/2006" xmlns:o="urn:schemas-microsoft-com:office:office" xmlns:r="http://schemas.openxmlformats.org/officeDocument/2006/relationships" xmlns:m="http://schemas.openxmlformats.org/officeDocument/2006/math" xmlns:v="urn:schemas-microsoft-com:vml" xmlns:wp14="http://schemas.microsoft.com/office/word/2010/wordprocessingDrawing" xmlns:wp="http://schemas.openxmlformats.org/drawingml/2006/wordprocessingDrawing" xmlns:w10="urn:schemas-microsoft-com:office:word" xmlns:w="http://schemas.openxmlformats.org/wordprocessingml/2006/main" xmlns:w14="http://schemas.microsoft.com/office/word/2010/wordml" xmlns:w15="http://schemas.microsoft.com/office/word/2012/wordml" xmlns:wpg="http://schemas.microsoft.com/office/word/2010/wordprocessingGroup" xmlns:wpi="http://schemas.microsoft.com/office/word/2010/wordprocessingInk" xmlns:wne="http://schemas.microsoft.com/office/word/2006/wordml" xmlns:wps="http://schemas.microsoft.com/office/word/2010/wordprocessingShape" mc:Ignorable="w14 w15 wp14">
   <w:p>
     <w:pPr>
       <w:pStyle w:val="Footer"/>
@@ -2215,7 +2112,7 @@
 </file>
 
 <file path=word/footnotes.xml><?xml version="1.0" encoding="utf-8"?>
-<w:footnotes xmlns:wpc="http://schemas.microsoft.com/office/word/2010/wordprocessingCanvas" xmlns:mc="http://schemas.openxmlformats.org/markup-compatibility/2006" xmlns:o="urn:schemas-microsoft-com:office:office" xmlns:r="http://schemas.openxmlformats.org/officeDocument/2006/relationships" xmlns:m="http://schemas.openxmlformats.org/officeDocument/2006/math" xmlns:v="urn:schemas-microsoft-com:vml" xmlns:wp14="http://schemas.microsoft.com/office/word/2010/wordprocessingDrawing" xmlns:wp="http://schemas.openxmlformats.org/drawingml/2006/wordprocessingDrawing" xmlns:w10="urn:schemas-microsoft-com:office:word" xmlns:w="http://schemas.openxmlformats.org/wordprocessingml/2006/main" xmlns:w14="http://schemas.microsoft.com/office/word/2010/wordml" xmlns:wpg="http://schemas.microsoft.com/office/word/2010/wordprocessingGroup" xmlns:wpi="http://schemas.microsoft.com/office/word/2010/wordprocessingInk" xmlns:wne="http://schemas.microsoft.com/office/word/2006/wordml" xmlns:wps="http://schemas.microsoft.com/office/word/2010/wordprocessingShape" mc:Ignorable="w14 wp14">
+<w:footnotes xmlns:wpc="http://schemas.microsoft.com/office/word/2010/wordprocessingCanvas" xmlns:mc="http://schemas.openxmlformats.org/markup-compatibility/2006" xmlns:o="urn:schemas-microsoft-com:office:office" xmlns:r="http://schemas.openxmlformats.org/officeDocument/2006/relationships" xmlns:m="http://schemas.openxmlformats.org/officeDocument/2006/math" xmlns:v="urn:schemas-microsoft-com:vml" xmlns:wp14="http://schemas.microsoft.com/office/word/2010/wordprocessingDrawing" xmlns:wp="http://schemas.openxmlformats.org/drawingml/2006/wordprocessingDrawing" xmlns:w10="urn:schemas-microsoft-com:office:word" xmlns:w="http://schemas.openxmlformats.org/wordprocessingml/2006/main" xmlns:w14="http://schemas.microsoft.com/office/word/2010/wordml" xmlns:w15="http://schemas.microsoft.com/office/word/2012/wordml" xmlns:wpg="http://schemas.microsoft.com/office/word/2010/wordprocessingGroup" xmlns:wpi="http://schemas.microsoft.com/office/word/2010/wordprocessingInk" xmlns:wne="http://schemas.microsoft.com/office/word/2006/wordml" xmlns:wps="http://schemas.microsoft.com/office/word/2010/wordprocessingShape" mc:Ignorable="w14 w15 wp14">
   <w:footnote w:type="separator" w:id="-1">
     <w:p>
       <w:pPr>
@@ -2240,7 +2137,7 @@
 </file>
 
 <file path=word/header1.xml><?xml version="1.0" encoding="utf-8"?>
-<w:hdr xmlns:wpc="http://schemas.microsoft.com/office/word/2010/wordprocessingCanvas" xmlns:mc="http://schemas.openxmlformats.org/markup-compatibility/2006" xmlns:o="urn:schemas-microsoft-com:office:office" xmlns:r="http://schemas.openxmlformats.org/officeDocument/2006/relationships" xmlns:m="http://schemas.openxmlformats.org/officeDocument/2006/math" xmlns:v="urn:schemas-microsoft-com:vml" xmlns:wp14="http://schemas.microsoft.com/office/word/2010/wordprocessingDrawing" xmlns:wp="http://schemas.openxmlformats.org/drawingml/2006/wordprocessingDrawing" xmlns:w10="urn:schemas-microsoft-com:office:word" xmlns:w="http://schemas.openxmlformats.org/wordprocessingml/2006/main" xmlns:w14="http://schemas.microsoft.com/office/word/2010/wordml" xmlns:wpg="http://schemas.microsoft.com/office/word/2010/wordprocessingGroup" xmlns:wpi="http://schemas.microsoft.com/office/word/2010/wordprocessingInk" xmlns:wne="http://schemas.microsoft.com/office/word/2006/wordml" xmlns:wps="http://schemas.microsoft.com/office/word/2010/wordprocessingShape" mc:Ignorable="w14 wp14">
+<w:hdr xmlns:wpc="http://schemas.microsoft.com/office/word/2010/wordprocessingCanvas" xmlns:mc="http://schemas.openxmlformats.org/markup-compatibility/2006" xmlns:o="urn:schemas-microsoft-com:office:office" xmlns:r="http://schemas.openxmlformats.org/officeDocument/2006/relationships" xmlns:m="http://schemas.openxmlformats.org/officeDocument/2006/math" xmlns:v="urn:schemas-microsoft-com:vml" xmlns:wp14="http://schemas.microsoft.com/office/word/2010/wordprocessingDrawing" xmlns:wp="http://schemas.openxmlformats.org/drawingml/2006/wordprocessingDrawing" xmlns:w10="urn:schemas-microsoft-com:office:word" xmlns:w="http://schemas.openxmlformats.org/wordprocessingml/2006/main" xmlns:w14="http://schemas.microsoft.com/office/word/2010/wordml" xmlns:w15="http://schemas.microsoft.com/office/word/2012/wordml" xmlns:wpg="http://schemas.microsoft.com/office/word/2010/wordprocessingGroup" xmlns:wpi="http://schemas.microsoft.com/office/word/2010/wordprocessingInk" xmlns:wne="http://schemas.microsoft.com/office/word/2006/wordml" xmlns:wps="http://schemas.microsoft.com/office/word/2010/wordprocessingShape" mc:Ignorable="w14 w15 wp14">
   <w:p>
     <w:pPr>
       <w:pStyle w:val="Header"/>
@@ -2302,7 +2199,7 @@
 </file>
 
 <file path=word/header2.xml><?xml version="1.0" encoding="utf-8"?>
-<w:hdr xmlns:wpc="http://schemas.microsoft.com/office/word/2010/wordprocessingCanvas" xmlns:mc="http://schemas.openxmlformats.org/markup-compatibility/2006" xmlns:o="urn:schemas-microsoft-com:office:office" xmlns:r="http://schemas.openxmlformats.org/officeDocument/2006/relationships" xmlns:m="http://schemas.openxmlformats.org/officeDocument/2006/math" xmlns:v="urn:schemas-microsoft-com:vml" xmlns:wp14="http://schemas.microsoft.com/office/word/2010/wordprocessingDrawing" xmlns:wp="http://schemas.openxmlformats.org/drawingml/2006/wordprocessingDrawing" xmlns:w10="urn:schemas-microsoft-com:office:word" xmlns:w="http://schemas.openxmlformats.org/wordprocessingml/2006/main" xmlns:w14="http://schemas.microsoft.com/office/word/2010/wordml" xmlns:wpg="http://schemas.microsoft.com/office/word/2010/wordprocessingGroup" xmlns:wpi="http://schemas.microsoft.com/office/word/2010/wordprocessingInk" xmlns:wne="http://schemas.microsoft.com/office/word/2006/wordml" xmlns:wps="http://schemas.microsoft.com/office/word/2010/wordprocessingShape" mc:Ignorable="w14 wp14">
+<w:hdr xmlns:wpc="http://schemas.microsoft.com/office/word/2010/wordprocessingCanvas" xmlns:mc="http://schemas.openxmlformats.org/markup-compatibility/2006" xmlns:o="urn:schemas-microsoft-com:office:office" xmlns:r="http://schemas.openxmlformats.org/officeDocument/2006/relationships" xmlns:m="http://schemas.openxmlformats.org/officeDocument/2006/math" xmlns:v="urn:schemas-microsoft-com:vml" xmlns:wp14="http://schemas.microsoft.com/office/word/2010/wordprocessingDrawing" xmlns:wp="http://schemas.openxmlformats.org/drawingml/2006/wordprocessingDrawing" xmlns:w10="urn:schemas-microsoft-com:office:word" xmlns:w="http://schemas.openxmlformats.org/wordprocessingml/2006/main" xmlns:w14="http://schemas.microsoft.com/office/word/2010/wordml" xmlns:w15="http://schemas.microsoft.com/office/word/2012/wordml" xmlns:wpg="http://schemas.microsoft.com/office/word/2010/wordprocessingGroup" xmlns:wpi="http://schemas.microsoft.com/office/word/2010/wordprocessingInk" xmlns:wne="http://schemas.microsoft.com/office/word/2006/wordml" xmlns:wps="http://schemas.microsoft.com/office/word/2010/wordprocessingShape" mc:Ignorable="w14 w15 wp14">
   <w:sdt>
     <w:sdtPr>
       <w:id w:val="-429132827"/>
@@ -2334,7 +2231,7 @@
           <w:rPr>
             <w:noProof/>
           </w:rPr>
-          <w:t>7</w:t>
+          <w:t>8</w:t>
         </w:r>
         <w:r>
           <w:rPr>
@@ -2354,7 +2251,7 @@
 </file>
 
 <file path=word/numbering.xml><?xml version="1.0" encoding="utf-8"?>
-<w:numbering xmlns:wpc="http://schemas.microsoft.com/office/word/2010/wordprocessingCanvas" xmlns:mc="http://schemas.openxmlformats.org/markup-compatibility/2006" xmlns:o="urn:schemas-microsoft-com:office:office" xmlns:r="http://schemas.openxmlformats.org/officeDocument/2006/relationships" xmlns:m="http://schemas.openxmlformats.org/officeDocument/2006/math" xmlns:v="urn:schemas-microsoft-com:vml" xmlns:wp14="http://schemas.microsoft.com/office/word/2010/wordprocessingDrawing" xmlns:wp="http://schemas.openxmlformats.org/drawingml/2006/wordprocessingDrawing" xmlns:w10="urn:schemas-microsoft-com:office:word" xmlns:w="http://schemas.openxmlformats.org/wordprocessingml/2006/main" xmlns:w14="http://schemas.microsoft.com/office/word/2010/wordml" xmlns:wpg="http://schemas.microsoft.com/office/word/2010/wordprocessingGroup" xmlns:wpi="http://schemas.microsoft.com/office/word/2010/wordprocessingInk" xmlns:wne="http://schemas.microsoft.com/office/word/2006/wordml" xmlns:wps="http://schemas.microsoft.com/office/word/2010/wordprocessingShape" mc:Ignorable="w14 wp14">
+<w:numbering xmlns:wpc="http://schemas.microsoft.com/office/word/2010/wordprocessingCanvas" xmlns:mc="http://schemas.openxmlformats.org/markup-compatibility/2006" xmlns:o="urn:schemas-microsoft-com:office:office" xmlns:r="http://schemas.openxmlformats.org/officeDocument/2006/relationships" xmlns:m="http://schemas.openxmlformats.org/officeDocument/2006/math" xmlns:v="urn:schemas-microsoft-com:vml" xmlns:wp14="http://schemas.microsoft.com/office/word/2010/wordprocessingDrawing" xmlns:wp="http://schemas.openxmlformats.org/drawingml/2006/wordprocessingDrawing" xmlns:w10="urn:schemas-microsoft-com:office:word" xmlns:w="http://schemas.openxmlformats.org/wordprocessingml/2006/main" xmlns:w14="http://schemas.microsoft.com/office/word/2010/wordml" xmlns:w15="http://schemas.microsoft.com/office/word/2012/wordml" xmlns:wpg="http://schemas.microsoft.com/office/word/2010/wordprocessingGroup" xmlns:wpi="http://schemas.microsoft.com/office/word/2010/wordprocessingInk" xmlns:wne="http://schemas.microsoft.com/office/word/2006/wordml" xmlns:wps="http://schemas.microsoft.com/office/word/2010/wordprocessingShape" mc:Ignorable="w14 w15 wp14">
   <w:abstractNum w:abstractNumId="0">
     <w:nsid w:val="FFFFFF7C"/>
     <w:multiLevelType w:val="singleLevel"/>
@@ -2761,7 +2658,7 @@
 </file>
 
 <file path=word/styles.xml><?xml version="1.0" encoding="utf-8"?>
-<w:styles xmlns:mc="http://schemas.openxmlformats.org/markup-compatibility/2006" xmlns:r="http://schemas.openxmlformats.org/officeDocument/2006/relationships" xmlns:w="http://schemas.openxmlformats.org/wordprocessingml/2006/main" xmlns:w14="http://schemas.microsoft.com/office/word/2010/wordml" mc:Ignorable="w14">
+<w:styles xmlns:mc="http://schemas.openxmlformats.org/markup-compatibility/2006" xmlns:r="http://schemas.openxmlformats.org/officeDocument/2006/relationships" xmlns:w="http://schemas.openxmlformats.org/wordprocessingml/2006/main" xmlns:w14="http://schemas.microsoft.com/office/word/2010/wordml" xmlns:w15="http://schemas.microsoft.com/office/word/2012/wordml" mc:Ignorable="w14 w15">
   <w:docDefaults>
     <w:rPrDefault>
       <w:rPr>
@@ -2777,144 +2674,378 @@
       </w:pPr>
     </w:pPrDefault>
   </w:docDefaults>
-  <w:latentStyles w:defLockedState="0" w:defUIPriority="99" w:defSemiHidden="1" w:defUnhideWhenUsed="1" w:defQFormat="0" w:count="267">
-    <w:lsdException w:name="Normal" w:semiHidden="0" w:uiPriority="0" w:unhideWhenUsed="0" w:qFormat="1"/>
-    <w:lsdException w:name="heading 1" w:semiHidden="0" w:uiPriority="9" w:unhideWhenUsed="0" w:qFormat="1"/>
-    <w:lsdException w:name="heading 2" w:uiPriority="9" w:qFormat="1"/>
-    <w:lsdException w:name="heading 3" w:uiPriority="9" w:qFormat="1"/>
-    <w:lsdException w:name="heading 4" w:uiPriority="9" w:qFormat="1"/>
-    <w:lsdException w:name="heading 5" w:uiPriority="9" w:qFormat="1"/>
-    <w:lsdException w:name="heading 6" w:uiPriority="9" w:qFormat="1"/>
-    <w:lsdException w:name="heading 7" w:uiPriority="9" w:qFormat="1"/>
-    <w:lsdException w:name="heading 8" w:uiPriority="9" w:qFormat="1"/>
-    <w:lsdException w:name="heading 9" w:uiPriority="9" w:qFormat="1"/>
-    <w:lsdException w:name="toc 1" w:uiPriority="39"/>
-    <w:lsdException w:name="toc 2" w:uiPriority="39"/>
-    <w:lsdException w:name="toc 3" w:uiPriority="39"/>
-    <w:lsdException w:name="toc 4" w:uiPriority="39"/>
-    <w:lsdException w:name="toc 5" w:uiPriority="39"/>
-    <w:lsdException w:name="toc 6" w:uiPriority="39"/>
-    <w:lsdException w:name="toc 7" w:uiPriority="39"/>
-    <w:lsdException w:name="toc 8" w:uiPriority="39"/>
-    <w:lsdException w:name="toc 9" w:uiPriority="39"/>
-    <w:lsdException w:name="caption" w:uiPriority="35" w:qFormat="1"/>
-    <w:lsdException w:name="Title" w:semiHidden="0" w:uiPriority="10" w:unhideWhenUsed="0" w:qFormat="1"/>
-    <w:lsdException w:name="Default Paragraph Font" w:uiPriority="1"/>
-    <w:lsdException w:name="Subtitle" w:semiHidden="0" w:uiPriority="11" w:unhideWhenUsed="0" w:qFormat="1"/>
-    <w:lsdException w:name="Strong" w:semiHidden="0" w:uiPriority="22" w:unhideWhenUsed="0" w:qFormat="1"/>
-    <w:lsdException w:name="Emphasis" w:semiHidden="0" w:uiPriority="20" w:unhideWhenUsed="0" w:qFormat="1"/>
-    <w:lsdException w:name="Table Grid" w:semiHidden="0" w:uiPriority="39" w:unhideWhenUsed="0"/>
-    <w:lsdException w:name="Placeholder Text" w:unhideWhenUsed="0"/>
-    <w:lsdException w:name="No Spacing" w:semiHidden="0" w:uiPriority="1" w:unhideWhenUsed="0" w:qFormat="1"/>
-    <w:lsdException w:name="Light Shading" w:semiHidden="0" w:uiPriority="60" w:unhideWhenUsed="0"/>
-    <w:lsdException w:name="Light List" w:semiHidden="0" w:uiPriority="61" w:unhideWhenUsed="0"/>
-    <w:lsdException w:name="Light Grid" w:semiHidden="0" w:uiPriority="62" w:unhideWhenUsed="0"/>
-    <w:lsdException w:name="Medium Shading 1" w:semiHidden="0" w:uiPriority="63" w:unhideWhenUsed="0"/>
-    <w:lsdException w:name="Medium Shading 2" w:semiHidden="0" w:uiPriority="64" w:unhideWhenUsed="0"/>
-    <w:lsdException w:name="Medium List 1" w:semiHidden="0" w:uiPriority="65" w:unhideWhenUsed="0"/>
-    <w:lsdException w:name="Medium List 2" w:semiHidden="0" w:uiPriority="66" w:unhideWhenUsed="0"/>
-    <w:lsdException w:name="Medium Grid 1" w:semiHidden="0" w:uiPriority="67" w:unhideWhenUsed="0"/>
-    <w:lsdException w:name="Medium Grid 2" w:semiHidden="0" w:uiPriority="68" w:unhideWhenUsed="0"/>
-    <w:lsdException w:name="Medium Grid 3" w:semiHidden="0" w:uiPriority="69" w:unhideWhenUsed="0"/>
-    <w:lsdException w:name="Dark List" w:semiHidden="0" w:uiPriority="70" w:unhideWhenUsed="0"/>
-    <w:lsdException w:name="Colorful Shading" w:semiHidden="0" w:uiPriority="71" w:unhideWhenUsed="0"/>
-    <w:lsdException w:name="Colorful List" w:semiHidden="0" w:uiPriority="72" w:unhideWhenUsed="0"/>
-    <w:lsdException w:name="Colorful Grid" w:semiHidden="0" w:uiPriority="73" w:unhideWhenUsed="0"/>
-    <w:lsdException w:name="Light Shading Accent 1" w:semiHidden="0" w:uiPriority="60" w:unhideWhenUsed="0"/>
-    <w:lsdException w:name="Light List Accent 1" w:semiHidden="0" w:uiPriority="61" w:unhideWhenUsed="0"/>
-    <w:lsdException w:name="Light Grid Accent 1" w:semiHidden="0" w:uiPriority="62" w:unhideWhenUsed="0"/>
-    <w:lsdException w:name="Medium Shading 1 Accent 1" w:semiHidden="0" w:uiPriority="63" w:unhideWhenUsed="0"/>
-    <w:lsdException w:name="Medium Shading 2 Accent 1" w:semiHidden="0" w:uiPriority="64" w:unhideWhenUsed="0"/>
-    <w:lsdException w:name="Medium List 1 Accent 1" w:semiHidden="0" w:uiPriority="65" w:unhideWhenUsed="0"/>
-    <w:lsdException w:name="Revision" w:unhideWhenUsed="0"/>
-    <w:lsdException w:name="List Paragraph" w:semiHidden="0" w:uiPriority="34" w:unhideWhenUsed="0" w:qFormat="1"/>
-    <w:lsdException w:name="Quote" w:semiHidden="0" w:uiPriority="29" w:unhideWhenUsed="0" w:qFormat="1"/>
-    <w:lsdException w:name="Intense Quote" w:semiHidden="0" w:uiPriority="30" w:unhideWhenUsed="0" w:qFormat="1"/>
-    <w:lsdException w:name="Medium List 2 Accent 1" w:semiHidden="0" w:uiPriority="66" w:unhideWhenUsed="0"/>
-    <w:lsdException w:name="Medium Grid 1 Accent 1" w:semiHidden="0" w:uiPriority="67" w:unhideWhenUsed="0"/>
-    <w:lsdException w:name="Medium Grid 2 Accent 1" w:semiHidden="0" w:uiPriority="68" w:unhideWhenUsed="0"/>
-    <w:lsdException w:name="Medium Grid 3 Accent 1" w:semiHidden="0" w:uiPriority="69" w:unhideWhenUsed="0"/>
-    <w:lsdException w:name="Dark List Accent 1" w:semiHidden="0" w:uiPriority="70" w:unhideWhenUsed="0"/>
-    <w:lsdException w:name="Colorful Shading Accent 1" w:semiHidden="0" w:uiPriority="71" w:unhideWhenUsed="0"/>
-    <w:lsdException w:name="Colorful List Accent 1" w:semiHidden="0" w:uiPriority="72" w:unhideWhenUsed="0"/>
-    <w:lsdException w:name="Colorful Grid Accent 1" w:semiHidden="0" w:uiPriority="73" w:unhideWhenUsed="0"/>
-    <w:lsdException w:name="Light Shading Accent 2" w:semiHidden="0" w:uiPriority="60" w:unhideWhenUsed="0"/>
-    <w:lsdException w:name="Light List Accent 2" w:semiHidden="0" w:uiPriority="61" w:unhideWhenUsed="0"/>
-    <w:lsdException w:name="Light Grid Accent 2" w:semiHidden="0" w:uiPriority="62" w:unhideWhenUsed="0"/>
-    <w:lsdException w:name="Medium Shading 1 Accent 2" w:semiHidden="0" w:uiPriority="63" w:unhideWhenUsed="0"/>
-    <w:lsdException w:name="Medium Shading 2 Accent 2" w:semiHidden="0" w:uiPriority="64" w:unhideWhenUsed="0"/>
-    <w:lsdException w:name="Medium List 1 Accent 2" w:semiHidden="0" w:uiPriority="65" w:unhideWhenUsed="0"/>
-    <w:lsdException w:name="Medium List 2 Accent 2" w:semiHidden="0" w:uiPriority="66" w:unhideWhenUsed="0"/>
-    <w:lsdException w:name="Medium Grid 1 Accent 2" w:semiHidden="0" w:uiPriority="67" w:unhideWhenUsed="0"/>
-    <w:lsdException w:name="Medium Grid 2 Accent 2" w:semiHidden="0" w:uiPriority="68" w:unhideWhenUsed="0"/>
-    <w:lsdException w:name="Medium Grid 3 Accent 2" w:semiHidden="0" w:uiPriority="69" w:unhideWhenUsed="0"/>
-    <w:lsdException w:name="Dark List Accent 2" w:semiHidden="0" w:uiPriority="70" w:unhideWhenUsed="0"/>
-    <w:lsdException w:name="Colorful Shading Accent 2" w:semiHidden="0" w:uiPriority="71" w:unhideWhenUsed="0"/>
-    <w:lsdException w:name="Colorful List Accent 2" w:semiHidden="0" w:uiPriority="72" w:unhideWhenUsed="0"/>
-    <w:lsdException w:name="Colorful Grid Accent 2" w:semiHidden="0" w:uiPriority="73" w:unhideWhenUsed="0"/>
-    <w:lsdException w:name="Light Shading Accent 3" w:semiHidden="0" w:uiPriority="60" w:unhideWhenUsed="0"/>
-    <w:lsdException w:name="Light List Accent 3" w:semiHidden="0" w:uiPriority="61" w:unhideWhenUsed="0"/>
-    <w:lsdException w:name="Light Grid Accent 3" w:semiHidden="0" w:uiPriority="62" w:unhideWhenUsed="0"/>
-    <w:lsdException w:name="Medium Shading 1 Accent 3" w:semiHidden="0" w:uiPriority="63" w:unhideWhenUsed="0"/>
-    <w:lsdException w:name="Medium Shading 2 Accent 3" w:semiHidden="0" w:uiPriority="64" w:unhideWhenUsed="0"/>
-    <w:lsdException w:name="Medium List 1 Accent 3" w:semiHidden="0" w:uiPriority="65" w:unhideWhenUsed="0"/>
-    <w:lsdException w:name="Medium List 2 Accent 3" w:semiHidden="0" w:uiPriority="66" w:unhideWhenUsed="0"/>
-    <w:lsdException w:name="Medium Grid 1 Accent 3" w:semiHidden="0" w:uiPriority="67" w:unhideWhenUsed="0"/>
-    <w:lsdException w:name="Medium Grid 2 Accent 3" w:semiHidden="0" w:uiPriority="68" w:unhideWhenUsed="0"/>
-    <w:lsdException w:name="Medium Grid 3 Accent 3" w:semiHidden="0" w:uiPriority="69" w:unhideWhenUsed="0"/>
-    <w:lsdException w:name="Dark List Accent 3" w:semiHidden="0" w:uiPriority="70" w:unhideWhenUsed="0"/>
-    <w:lsdException w:name="Colorful Shading Accent 3" w:semiHidden="0" w:uiPriority="71" w:unhideWhenUsed="0"/>
-    <w:lsdException w:name="Colorful List Accent 3" w:semiHidden="0" w:uiPriority="72" w:unhideWhenUsed="0"/>
-    <w:lsdException w:name="Colorful Grid Accent 3" w:semiHidden="0" w:uiPriority="73" w:unhideWhenUsed="0"/>
-    <w:lsdException w:name="Light Shading Accent 4" w:semiHidden="0" w:uiPriority="60" w:unhideWhenUsed="0"/>
-    <w:lsdException w:name="Light List Accent 4" w:semiHidden="0" w:uiPriority="61" w:unhideWhenUsed="0"/>
-    <w:lsdException w:name="Light Grid Accent 4" w:semiHidden="0" w:uiPriority="62" w:unhideWhenUsed="0"/>
-    <w:lsdException w:name="Medium Shading 1 Accent 4" w:semiHidden="0" w:uiPriority="63" w:unhideWhenUsed="0"/>
-    <w:lsdException w:name="Medium Shading 2 Accent 4" w:semiHidden="0" w:uiPriority="64" w:unhideWhenUsed="0"/>
-    <w:lsdException w:name="Medium List 1 Accent 4" w:semiHidden="0" w:uiPriority="65" w:unhideWhenUsed="0"/>
-    <w:lsdException w:name="Medium List 2 Accent 4" w:semiHidden="0" w:uiPriority="66" w:unhideWhenUsed="0"/>
-    <w:lsdException w:name="Medium Grid 1 Accent 4" w:semiHidden="0" w:uiPriority="67" w:unhideWhenUsed="0"/>
-    <w:lsdException w:name="Medium Grid 2 Accent 4" w:semiHidden="0" w:uiPriority="68" w:unhideWhenUsed="0"/>
-    <w:lsdException w:name="Medium Grid 3 Accent 4" w:semiHidden="0" w:uiPriority="69" w:unhideWhenUsed="0"/>
-    <w:lsdException w:name="Dark List Accent 4" w:semiHidden="0" w:uiPriority="70" w:unhideWhenUsed="0"/>
-    <w:lsdException w:name="Colorful Shading Accent 4" w:semiHidden="0" w:uiPriority="71" w:unhideWhenUsed="0"/>
-    <w:lsdException w:name="Colorful List Accent 4" w:semiHidden="0" w:uiPriority="72" w:unhideWhenUsed="0"/>
-    <w:lsdException w:name="Colorful Grid Accent 4" w:semiHidden="0" w:uiPriority="73" w:unhideWhenUsed="0"/>
-    <w:lsdException w:name="Light Shading Accent 5" w:semiHidden="0" w:uiPriority="60" w:unhideWhenUsed="0"/>
-    <w:lsdException w:name="Light List Accent 5" w:semiHidden="0" w:uiPriority="61" w:unhideWhenUsed="0"/>
-    <w:lsdException w:name="Light Grid Accent 5" w:semiHidden="0" w:uiPriority="62" w:unhideWhenUsed="0"/>
-    <w:lsdException w:name="Medium Shading 1 Accent 5" w:semiHidden="0" w:uiPriority="63" w:unhideWhenUsed="0"/>
-    <w:lsdException w:name="Medium Shading 2 Accent 5" w:semiHidden="0" w:uiPriority="64" w:unhideWhenUsed="0"/>
-    <w:lsdException w:name="Medium List 1 Accent 5" w:semiHidden="0" w:uiPriority="65" w:unhideWhenUsed="0"/>
-    <w:lsdException w:name="Medium List 2 Accent 5" w:semiHidden="0" w:uiPriority="66" w:unhideWhenUsed="0"/>
-    <w:lsdException w:name="Medium Grid 1 Accent 5" w:semiHidden="0" w:uiPriority="67" w:unhideWhenUsed="0"/>
-    <w:lsdException w:name="Medium Grid 2 Accent 5" w:semiHidden="0" w:uiPriority="68" w:unhideWhenUsed="0"/>
-    <w:lsdException w:name="Medium Grid 3 Accent 5" w:semiHidden="0" w:uiPriority="69" w:unhideWhenUsed="0"/>
-    <w:lsdException w:name="Dark List Accent 5" w:semiHidden="0" w:uiPriority="70" w:unhideWhenUsed="0"/>
-    <w:lsdException w:name="Colorful Shading Accent 5" w:semiHidden="0" w:uiPriority="71" w:unhideWhenUsed="0"/>
-    <w:lsdException w:name="Colorful List Accent 5" w:semiHidden="0" w:uiPriority="72" w:unhideWhenUsed="0"/>
-    <w:lsdException w:name="Colorful Grid Accent 5" w:semiHidden="0" w:uiPriority="73" w:unhideWhenUsed="0"/>
-    <w:lsdException w:name="Light Shading Accent 6" w:semiHidden="0" w:uiPriority="60" w:unhideWhenUsed="0"/>
-    <w:lsdException w:name="Light List Accent 6" w:semiHidden="0" w:uiPriority="61" w:unhideWhenUsed="0"/>
-    <w:lsdException w:name="Light Grid Accent 6" w:semiHidden="0" w:uiPriority="62" w:unhideWhenUsed="0"/>
-    <w:lsdException w:name="Medium Shading 1 Accent 6" w:semiHidden="0" w:uiPriority="63" w:unhideWhenUsed="0"/>
-    <w:lsdException w:name="Medium Shading 2 Accent 6" w:semiHidden="0" w:uiPriority="64" w:unhideWhenUsed="0"/>
-    <w:lsdException w:name="Medium List 1 Accent 6" w:semiHidden="0" w:uiPriority="65" w:unhideWhenUsed="0"/>
-    <w:lsdException w:name="Medium List 2 Accent 6" w:semiHidden="0" w:uiPriority="66" w:unhideWhenUsed="0"/>
-    <w:lsdException w:name="Medium Grid 1 Accent 6" w:semiHidden="0" w:uiPriority="67" w:unhideWhenUsed="0"/>
-    <w:lsdException w:name="Medium Grid 2 Accent 6" w:semiHidden="0" w:uiPriority="68" w:unhideWhenUsed="0"/>
-    <w:lsdException w:name="Medium Grid 3 Accent 6" w:semiHidden="0" w:uiPriority="69" w:unhideWhenUsed="0"/>
-    <w:lsdException w:name="Dark List Accent 6" w:semiHidden="0" w:uiPriority="70" w:unhideWhenUsed="0"/>
-    <w:lsdException w:name="Colorful Shading Accent 6" w:semiHidden="0" w:uiPriority="71" w:unhideWhenUsed="0"/>
-    <w:lsdException w:name="Colorful List Accent 6" w:semiHidden="0" w:uiPriority="72" w:unhideWhenUsed="0"/>
-    <w:lsdException w:name="Colorful Grid Accent 6" w:semiHidden="0" w:uiPriority="73" w:unhideWhenUsed="0"/>
-    <w:lsdException w:name="Subtle Emphasis" w:semiHidden="0" w:uiPriority="19" w:unhideWhenUsed="0" w:qFormat="1"/>
-    <w:lsdException w:name="Intense Emphasis" w:semiHidden="0" w:uiPriority="21" w:unhideWhenUsed="0" w:qFormat="1"/>
-    <w:lsdException w:name="Subtle Reference" w:semiHidden="0" w:uiPriority="31" w:unhideWhenUsed="0" w:qFormat="1"/>
-    <w:lsdException w:name="Intense Reference" w:semiHidden="0" w:uiPriority="32" w:unhideWhenUsed="0" w:qFormat="1"/>
-    <w:lsdException w:name="Book Title" w:semiHidden="0" w:uiPriority="33" w:unhideWhenUsed="0" w:qFormat="1"/>
-    <w:lsdException w:name="Bibliography" w:uiPriority="37"/>
-    <w:lsdException w:name="TOC Heading" w:uiPriority="39" w:qFormat="1"/>
+  <w:latentStyles w:defLockedState="0" w:defUIPriority="99" w:defSemiHidden="0" w:defUnhideWhenUsed="0" w:defQFormat="0" w:count="371">
+    <w:lsdException w:name="Normal" w:uiPriority="0" w:qFormat="1"/>
+    <w:lsdException w:name="heading 1" w:uiPriority="9" w:qFormat="1"/>
+    <w:lsdException w:name="heading 2" w:semiHidden="1" w:uiPriority="9" w:unhideWhenUsed="1" w:qFormat="1"/>
+    <w:lsdException w:name="heading 3" w:semiHidden="1" w:uiPriority="9" w:unhideWhenUsed="1" w:qFormat="1"/>
+    <w:lsdException w:name="heading 4" w:semiHidden="1" w:uiPriority="9" w:unhideWhenUsed="1" w:qFormat="1"/>
+    <w:lsdException w:name="heading 5" w:semiHidden="1" w:uiPriority="9" w:unhideWhenUsed="1" w:qFormat="1"/>
+    <w:lsdException w:name="heading 6" w:semiHidden="1" w:uiPriority="9" w:unhideWhenUsed="1" w:qFormat="1"/>
+    <w:lsdException w:name="heading 7" w:semiHidden="1" w:uiPriority="9" w:unhideWhenUsed="1" w:qFormat="1"/>
+    <w:lsdException w:name="heading 8" w:semiHidden="1" w:uiPriority="9" w:unhideWhenUsed="1" w:qFormat="1"/>
+    <w:lsdException w:name="heading 9" w:semiHidden="1" w:uiPriority="9" w:unhideWhenUsed="1" w:qFormat="1"/>
+    <w:lsdException w:name="index 1" w:semiHidden="1" w:unhideWhenUsed="1"/>
+    <w:lsdException w:name="index 2" w:semiHidden="1" w:unhideWhenUsed="1"/>
+    <w:lsdException w:name="index 3" w:semiHidden="1" w:unhideWhenUsed="1"/>
+    <w:lsdException w:name="index 4" w:semiHidden="1" w:unhideWhenUsed="1"/>
+    <w:lsdException w:name="index 5" w:semiHidden="1" w:unhideWhenUsed="1"/>
+    <w:lsdException w:name="index 6" w:semiHidden="1" w:unhideWhenUsed="1"/>
+    <w:lsdException w:name="index 7" w:semiHidden="1" w:unhideWhenUsed="1"/>
+    <w:lsdException w:name="index 8" w:semiHidden="1" w:unhideWhenUsed="1"/>
+    <w:lsdException w:name="index 9" w:semiHidden="1" w:unhideWhenUsed="1"/>
+    <w:lsdException w:name="toc 1" w:semiHidden="1" w:uiPriority="39" w:unhideWhenUsed="1"/>
+    <w:lsdException w:name="toc 2" w:semiHidden="1" w:uiPriority="39" w:unhideWhenUsed="1"/>
+    <w:lsdException w:name="toc 3" w:semiHidden="1" w:uiPriority="39" w:unhideWhenUsed="1"/>
+    <w:lsdException w:name="toc 4" w:semiHidden="1" w:uiPriority="39" w:unhideWhenUsed="1"/>
+    <w:lsdException w:name="toc 5" w:semiHidden="1" w:uiPriority="39" w:unhideWhenUsed="1"/>
+    <w:lsdException w:name="toc 6" w:semiHidden="1" w:uiPriority="39" w:unhideWhenUsed="1"/>
+    <w:lsdException w:name="toc 7" w:semiHidden="1" w:uiPriority="39" w:unhideWhenUsed="1"/>
+    <w:lsdException w:name="toc 8" w:semiHidden="1" w:uiPriority="39" w:unhideWhenUsed="1"/>
+    <w:lsdException w:name="toc 9" w:semiHidden="1" w:uiPriority="39" w:unhideWhenUsed="1"/>
+    <w:lsdException w:name="Normal Indent" w:semiHidden="1" w:unhideWhenUsed="1"/>
+    <w:lsdException w:name="footnote text" w:semiHidden="1" w:unhideWhenUsed="1"/>
+    <w:lsdException w:name="annotation text" w:semiHidden="1" w:unhideWhenUsed="1"/>
+    <w:lsdException w:name="header" w:semiHidden="1" w:unhideWhenUsed="1"/>
+    <w:lsdException w:name="footer" w:semiHidden="1" w:unhideWhenUsed="1"/>
+    <w:lsdException w:name="index heading" w:semiHidden="1" w:unhideWhenUsed="1"/>
+    <w:lsdException w:name="caption" w:semiHidden="1" w:uiPriority="35" w:unhideWhenUsed="1" w:qFormat="1"/>
+    <w:lsdException w:name="table of figures" w:semiHidden="1" w:unhideWhenUsed="1"/>
+    <w:lsdException w:name="envelope address" w:semiHidden="1" w:unhideWhenUsed="1"/>
+    <w:lsdException w:name="envelope return" w:semiHidden="1" w:unhideWhenUsed="1"/>
+    <w:lsdException w:name="footnote reference" w:semiHidden="1" w:unhideWhenUsed="1"/>
+    <w:lsdException w:name="annotation reference" w:semiHidden="1" w:unhideWhenUsed="1"/>
+    <w:lsdException w:name="line number" w:semiHidden="1" w:unhideWhenUsed="1"/>
+    <w:lsdException w:name="page number" w:semiHidden="1" w:unhideWhenUsed="1"/>
+    <w:lsdException w:name="endnote reference" w:semiHidden="1" w:unhideWhenUsed="1"/>
+    <w:lsdException w:name="endnote text" w:semiHidden="1" w:unhideWhenUsed="1"/>
+    <w:lsdException w:name="table of authorities" w:semiHidden="1" w:unhideWhenUsed="1"/>
+    <w:lsdException w:name="macro" w:semiHidden="1" w:unhideWhenUsed="1"/>
+    <w:lsdException w:name="toa heading" w:semiHidden="1" w:unhideWhenUsed="1"/>
+    <w:lsdException w:name="List" w:semiHidden="1" w:unhideWhenUsed="1"/>
+    <w:lsdException w:name="List Bullet" w:semiHidden="1" w:unhideWhenUsed="1"/>
+    <w:lsdException w:name="List Number" w:semiHidden="1" w:unhideWhenUsed="1"/>
+    <w:lsdException w:name="List 2" w:semiHidden="1" w:unhideWhenUsed="1"/>
+    <w:lsdException w:name="List 3" w:semiHidden="1" w:unhideWhenUsed="1"/>
+    <w:lsdException w:name="List 4" w:semiHidden="1" w:unhideWhenUsed="1"/>
+    <w:lsdException w:name="List 5" w:semiHidden="1" w:unhideWhenUsed="1"/>
+    <w:lsdException w:name="List Bullet 2" w:semiHidden="1" w:unhideWhenUsed="1"/>
+    <w:lsdException w:name="List Bullet 3" w:semiHidden="1" w:unhideWhenUsed="1"/>
+    <w:lsdException w:name="List Bullet 4" w:semiHidden="1" w:unhideWhenUsed="1"/>
+    <w:lsdException w:name="List Bullet 5" w:semiHidden="1" w:unhideWhenUsed="1"/>
+    <w:lsdException w:name="List Number 2" w:semiHidden="1" w:unhideWhenUsed="1"/>
+    <w:lsdException w:name="List Number 3" w:semiHidden="1" w:unhideWhenUsed="1"/>
+    <w:lsdException w:name="List Number 4" w:semiHidden="1" w:unhideWhenUsed="1"/>
+    <w:lsdException w:name="List Number 5" w:semiHidden="1" w:unhideWhenUsed="1"/>
+    <w:lsdException w:name="Title" w:uiPriority="10" w:qFormat="1"/>
+    <w:lsdException w:name="Closing" w:semiHidden="1" w:unhideWhenUsed="1"/>
+    <w:lsdException w:name="Signature" w:semiHidden="1" w:unhideWhenUsed="1"/>
+    <w:lsdException w:name="Default Paragraph Font" w:semiHidden="1" w:uiPriority="1" w:unhideWhenUsed="1"/>
+    <w:lsdException w:name="Body Text" w:semiHidden="1" w:unhideWhenUsed="1"/>
+    <w:lsdException w:name="Body Text Indent" w:semiHidden="1" w:unhideWhenUsed="1"/>
+    <w:lsdException w:name="List Continue" w:semiHidden="1" w:unhideWhenUsed="1"/>
+    <w:lsdException w:name="List Continue 2" w:semiHidden="1" w:unhideWhenUsed="1"/>
+    <w:lsdException w:name="List Continue 3" w:semiHidden="1" w:unhideWhenUsed="1"/>
+    <w:lsdException w:name="List Continue 4" w:semiHidden="1" w:unhideWhenUsed="1"/>
+    <w:lsdException w:name="List Continue 5" w:semiHidden="1" w:unhideWhenUsed="1"/>
+    <w:lsdException w:name="Message Header" w:semiHidden="1" w:unhideWhenUsed="1"/>
+    <w:lsdException w:name="Subtitle" w:uiPriority="11" w:qFormat="1"/>
+    <w:lsdException w:name="Salutation" w:semiHidden="1" w:unhideWhenUsed="1"/>
+    <w:lsdException w:name="Date" w:semiHidden="1" w:unhideWhenUsed="1"/>
+    <w:lsdException w:name="Body Text First Indent" w:semiHidden="1" w:unhideWhenUsed="1"/>
+    <w:lsdException w:name="Body Text First Indent 2" w:semiHidden="1" w:unhideWhenUsed="1"/>
+    <w:lsdException w:name="Note Heading" w:semiHidden="1" w:unhideWhenUsed="1"/>
+    <w:lsdException w:name="Body Text 2" w:semiHidden="1" w:unhideWhenUsed="1"/>
+    <w:lsdException w:name="Body Text 3" w:semiHidden="1" w:unhideWhenUsed="1"/>
+    <w:lsdException w:name="Body Text Indent 2" w:semiHidden="1" w:unhideWhenUsed="1"/>
+    <w:lsdException w:name="Body Text Indent 3" w:semiHidden="1" w:unhideWhenUsed="1"/>
+    <w:lsdException w:name="Block Text" w:semiHidden="1" w:unhideWhenUsed="1"/>
+    <w:lsdException w:name="Hyperlink" w:semiHidden="1" w:unhideWhenUsed="1"/>
+    <w:lsdException w:name="FollowedHyperlink" w:semiHidden="1" w:unhideWhenUsed="1"/>
+    <w:lsdException w:name="Strong" w:uiPriority="22" w:qFormat="1"/>
+    <w:lsdException w:name="Emphasis" w:uiPriority="20" w:qFormat="1"/>
+    <w:lsdException w:name="Document Map" w:semiHidden="1" w:unhideWhenUsed="1"/>
+    <w:lsdException w:name="Plain Text" w:semiHidden="1" w:unhideWhenUsed="1"/>
+    <w:lsdException w:name="E-mail Signature" w:semiHidden="1" w:unhideWhenUsed="1"/>
+    <w:lsdException w:name="HTML Top of Form" w:semiHidden="1" w:unhideWhenUsed="1"/>
+    <w:lsdException w:name="HTML Bottom of Form" w:semiHidden="1" w:unhideWhenUsed="1"/>
+    <w:lsdException w:name="Normal (Web)" w:semiHidden="1" w:unhideWhenUsed="1"/>
+    <w:lsdException w:name="HTML Acronym" w:semiHidden="1" w:unhideWhenUsed="1"/>
+    <w:lsdException w:name="HTML Address" w:semiHidden="1" w:unhideWhenUsed="1"/>
+    <w:lsdException w:name="HTML Cite" w:semiHidden="1" w:unhideWhenUsed="1"/>
+    <w:lsdException w:name="HTML Code" w:semiHidden="1" w:unhideWhenUsed="1"/>
+    <w:lsdException w:name="HTML Definition" w:semiHidden="1" w:unhideWhenUsed="1"/>
+    <w:lsdException w:name="HTML Keyboard" w:semiHidden="1" w:unhideWhenUsed="1"/>
+    <w:lsdException w:name="HTML Preformatted" w:semiHidden="1" w:unhideWhenUsed="1"/>
+    <w:lsdException w:name="HTML Sample" w:semiHidden="1" w:unhideWhenUsed="1"/>
+    <w:lsdException w:name="HTML Typewriter" w:semiHidden="1" w:unhideWhenUsed="1"/>
+    <w:lsdException w:name="HTML Variable" w:semiHidden="1" w:unhideWhenUsed="1"/>
+    <w:lsdException w:name="Normal Table" w:semiHidden="1" w:unhideWhenUsed="1"/>
+    <w:lsdException w:name="annotation subject" w:semiHidden="1" w:unhideWhenUsed="1"/>
+    <w:lsdException w:name="No List" w:semiHidden="1" w:unhideWhenUsed="1"/>
+    <w:lsdException w:name="Outline List 1" w:semiHidden="1" w:unhideWhenUsed="1"/>
+    <w:lsdException w:name="Outline List 2" w:semiHidden="1" w:unhideWhenUsed="1"/>
+    <w:lsdException w:name="Outline List 3" w:semiHidden="1" w:unhideWhenUsed="1"/>
+    <w:lsdException w:name="Table Simple 1" w:semiHidden="1" w:unhideWhenUsed="1"/>
+    <w:lsdException w:name="Table Simple 2" w:semiHidden="1" w:unhideWhenUsed="1"/>
+    <w:lsdException w:name="Table Simple 3" w:semiHidden="1" w:unhideWhenUsed="1"/>
+    <w:lsdException w:name="Table Classic 1" w:semiHidden="1" w:unhideWhenUsed="1"/>
+    <w:lsdException w:name="Table Classic 2" w:semiHidden="1" w:unhideWhenUsed="1"/>
+    <w:lsdException w:name="Table Classic 3" w:semiHidden="1" w:unhideWhenUsed="1"/>
+    <w:lsdException w:name="Table Classic 4" w:semiHidden="1" w:unhideWhenUsed="1"/>
+    <w:lsdException w:name="Table Colorful 1" w:semiHidden="1" w:unhideWhenUsed="1"/>
+    <w:lsdException w:name="Table Colorful 2" w:semiHidden="1" w:unhideWhenUsed="1"/>
+    <w:lsdException w:name="Table Colorful 3" w:semiHidden="1" w:unhideWhenUsed="1"/>
+    <w:lsdException w:name="Table Columns 1" w:semiHidden="1" w:unhideWhenUsed="1"/>
+    <w:lsdException w:name="Table Columns 2" w:semiHidden="1" w:unhideWhenUsed="1"/>
+    <w:lsdException w:name="Table Columns 3" w:semiHidden="1" w:unhideWhenUsed="1"/>
+    <w:lsdException w:name="Table Columns 4" w:semiHidden="1" w:unhideWhenUsed="1"/>
+    <w:lsdException w:name="Table Columns 5" w:semiHidden="1" w:unhideWhenUsed="1"/>
+    <w:lsdException w:name="Table Grid 1" w:semiHidden="1" w:unhideWhenUsed="1"/>
+    <w:lsdException w:name="Table Grid 2" w:semiHidden="1" w:unhideWhenUsed="1"/>
+    <w:lsdException w:name="Table Grid 3" w:semiHidden="1" w:unhideWhenUsed="1"/>
+    <w:lsdException w:name="Table Grid 4" w:semiHidden="1" w:unhideWhenUsed="1"/>
+    <w:lsdException w:name="Table Grid 5" w:semiHidden="1" w:unhideWhenUsed="1"/>
+    <w:lsdException w:name="Table Grid 6" w:semiHidden="1" w:unhideWhenUsed="1"/>
+    <w:lsdException w:name="Table Grid 7" w:semiHidden="1" w:unhideWhenUsed="1"/>
+    <w:lsdException w:name="Table Grid 8" w:semiHidden="1" w:unhideWhenUsed="1"/>
+    <w:lsdException w:name="Table List 1" w:semiHidden="1" w:unhideWhenUsed="1"/>
+    <w:lsdException w:name="Table List 2" w:semiHidden="1" w:unhideWhenUsed="1"/>
+    <w:lsdException w:name="Table List 3" w:semiHidden="1" w:unhideWhenUsed="1"/>
+    <w:lsdException w:name="Table List 4" w:semiHidden="1" w:unhideWhenUsed="1"/>
+    <w:lsdException w:name="Table List 5" w:semiHidden="1" w:unhideWhenUsed="1"/>
+    <w:lsdException w:name="Table List 6" w:semiHidden="1" w:unhideWhenUsed="1"/>
+    <w:lsdException w:name="Table List 7" w:semiHidden="1" w:unhideWhenUsed="1"/>
+    <w:lsdException w:name="Table List 8" w:semiHidden="1" w:unhideWhenUsed="1"/>
+    <w:lsdException w:name="Table 3D effects 1" w:semiHidden="1" w:unhideWhenUsed="1"/>
+    <w:lsdException w:name="Table 3D effects 2" w:semiHidden="1" w:unhideWhenUsed="1"/>
+    <w:lsdException w:name="Table 3D effects 3" w:semiHidden="1" w:unhideWhenUsed="1"/>
+    <w:lsdException w:name="Table Contemporary" w:semiHidden="1" w:unhideWhenUsed="1"/>
+    <w:lsdException w:name="Table Elegant" w:semiHidden="1" w:unhideWhenUsed="1"/>
+    <w:lsdException w:name="Table Professional" w:semiHidden="1" w:unhideWhenUsed="1"/>
+    <w:lsdException w:name="Table Subtle 1" w:semiHidden="1" w:unhideWhenUsed="1"/>
+    <w:lsdException w:name="Table Subtle 2" w:semiHidden="1" w:unhideWhenUsed="1"/>
+    <w:lsdException w:name="Table Web 1" w:semiHidden="1" w:unhideWhenUsed="1"/>
+    <w:lsdException w:name="Table Web 2" w:semiHidden="1" w:unhideWhenUsed="1"/>
+    <w:lsdException w:name="Table Web 3" w:semiHidden="1" w:unhideWhenUsed="1"/>
+    <w:lsdException w:name="Balloon Text" w:semiHidden="1" w:unhideWhenUsed="1"/>
+    <w:lsdException w:name="Table Grid" w:uiPriority="39"/>
+    <w:lsdException w:name="Table Theme" w:semiHidden="1" w:unhideWhenUsed="1"/>
+    <w:lsdException w:name="Placeholder Text" w:semiHidden="1"/>
+    <w:lsdException w:name="No Spacing" w:uiPriority="1" w:qFormat="1"/>
+    <w:lsdException w:name="Light Shading" w:uiPriority="60"/>
+    <w:lsdException w:name="Light List" w:uiPriority="61"/>
+    <w:lsdException w:name="Light Grid" w:uiPriority="62"/>
+    <w:lsdException w:name="Medium Shading 1" w:uiPriority="63"/>
+    <w:lsdException w:name="Medium Shading 2" w:uiPriority="64"/>
+    <w:lsdException w:name="Medium List 1" w:uiPriority="65"/>
+    <w:lsdException w:name="Medium List 2" w:uiPriority="66"/>
+    <w:lsdException w:name="Medium Grid 1" w:uiPriority="67"/>
+    <w:lsdException w:name="Medium Grid 2" w:uiPriority="68"/>
+    <w:lsdException w:name="Medium Grid 3" w:uiPriority="69"/>
+    <w:lsdException w:name="Dark List" w:uiPriority="70"/>
+    <w:lsdException w:name="Colorful Shading" w:uiPriority="71"/>
+    <w:lsdException w:name="Colorful List" w:uiPriority="72"/>
+    <w:lsdException w:name="Colorful Grid" w:uiPriority="73"/>
+    <w:lsdException w:name="Light Shading Accent 1" w:uiPriority="60"/>
+    <w:lsdException w:name="Light List Accent 1" w:uiPriority="61"/>
+    <w:lsdException w:name="Light Grid Accent 1" w:uiPriority="62"/>
+    <w:lsdException w:name="Medium Shading 1 Accent 1" w:uiPriority="63"/>
+    <w:lsdException w:name="Medium Shading 2 Accent 1" w:uiPriority="64"/>
+    <w:lsdException w:name="Medium List 1 Accent 1" w:uiPriority="65"/>
+    <w:lsdException w:name="Revision" w:semiHidden="1"/>
+    <w:lsdException w:name="List Paragraph" w:uiPriority="34" w:qFormat="1"/>
+    <w:lsdException w:name="Quote" w:uiPriority="29" w:qFormat="1"/>
+    <w:lsdException w:name="Intense Quote" w:uiPriority="30" w:qFormat="1"/>
+    <w:lsdException w:name="Medium List 2 Accent 1" w:uiPriority="66"/>
+    <w:lsdException w:name="Medium Grid 1 Accent 1" w:uiPriority="67"/>
+    <w:lsdException w:name="Medium Grid 2 Accent 1" w:uiPriority="68"/>
+    <w:lsdException w:name="Medium Grid 3 Accent 1" w:uiPriority="69"/>
+    <w:lsdException w:name="Dark List Accent 1" w:uiPriority="70"/>
+    <w:lsdException w:name="Colorful Shading Accent 1" w:uiPriority="71"/>
+    <w:lsdException w:name="Colorful List Accent 1" w:uiPriority="72"/>
+    <w:lsdException w:name="Colorful Grid Accent 1" w:uiPriority="73"/>
+    <w:lsdException w:name="Light Shading Accent 2" w:uiPriority="60"/>
+    <w:lsdException w:name="Light List Accent 2" w:uiPriority="61"/>
+    <w:lsdException w:name="Light Grid Accent 2" w:uiPriority="62"/>
+    <w:lsdException w:name="Medium Shading 1 Accent 2" w:uiPriority="63"/>
+    <w:lsdException w:name="Medium Shading 2 Accent 2" w:uiPriority="64"/>
+    <w:lsdException w:name="Medium List 1 Accent 2" w:uiPriority="65"/>
+    <w:lsdException w:name="Medium List 2 Accent 2" w:uiPriority="66"/>
+    <w:lsdException w:name="Medium Grid 1 Accent 2" w:uiPriority="67"/>
+    <w:lsdException w:name="Medium Grid 2 Accent 2" w:uiPriority="68"/>
+    <w:lsdException w:name="Medium Grid 3 Accent 2" w:uiPriority="69"/>
+    <w:lsdException w:name="Dark List Accent 2" w:uiPriority="70"/>
+    <w:lsdException w:name="Colorful Shading Accent 2" w:uiPriority="71"/>
+    <w:lsdException w:name="Colorful List Accent 2" w:uiPriority="72"/>
+    <w:lsdException w:name="Colorful Grid Accent 2" w:uiPriority="73"/>
+    <w:lsdException w:name="Light Shading Accent 3" w:uiPriority="60"/>
+    <w:lsdException w:name="Light List Accent 3" w:uiPriority="61"/>
+    <w:lsdException w:name="Light Grid Accent 3" w:uiPriority="62"/>
+    <w:lsdException w:name="Medium Shading 1 Accent 3" w:uiPriority="63"/>
+    <w:lsdException w:name="Medium Shading 2 Accent 3" w:uiPriority="64"/>
+    <w:lsdException w:name="Medium List 1 Accent 3" w:uiPriority="65"/>
+    <w:lsdException w:name="Medium List 2 Accent 3" w:uiPriority="66"/>
+    <w:lsdException w:name="Medium Grid 1 Accent 3" w:uiPriority="67"/>
+    <w:lsdException w:name="Medium Grid 2 Accent 3" w:uiPriority="68"/>
+    <w:lsdException w:name="Medium Grid 3 Accent 3" w:uiPriority="69"/>
+    <w:lsdException w:name="Dark List Accent 3" w:uiPriority="70"/>
+    <w:lsdException w:name="Colorful Shading Accent 3" w:uiPriority="71"/>
+    <w:lsdException w:name="Colorful List Accent 3" w:uiPriority="72"/>
+    <w:lsdException w:name="Colorful Grid Accent 3" w:uiPriority="73"/>
+    <w:lsdException w:name="Light Shading Accent 4" w:uiPriority="60"/>
+    <w:lsdException w:name="Light List Accent 4" w:uiPriority="61"/>
+    <w:lsdException w:name="Light Grid Accent 4" w:uiPriority="62"/>
+    <w:lsdException w:name="Medium Shading 1 Accent 4" w:uiPriority="63"/>
+    <w:lsdException w:name="Medium Shading 2 Accent 4" w:uiPriority="64"/>
+    <w:lsdException w:name="Medium List 1 Accent 4" w:uiPriority="65"/>
+    <w:lsdException w:name="Medium List 2 Accent 4" w:uiPriority="66"/>
+    <w:lsdException w:name="Medium Grid 1 Accent 4" w:uiPriority="67"/>
+    <w:lsdException w:name="Medium Grid 2 Accent 4" w:uiPriority="68"/>
+    <w:lsdException w:name="Medium Grid 3 Accent 4" w:uiPriority="69"/>
+    <w:lsdException w:name="Dark List Accent 4" w:uiPriority="70"/>
+    <w:lsdException w:name="Colorful Shading Accent 4" w:uiPriority="71"/>
+    <w:lsdException w:name="Colorful List Accent 4" w:uiPriority="72"/>
+    <w:lsdException w:name="Colorful Grid Accent 4" w:uiPriority="73"/>
+    <w:lsdException w:name="Light Shading Accent 5" w:uiPriority="60"/>
+    <w:lsdException w:name="Light List Accent 5" w:uiPriority="61"/>
+    <w:lsdException w:name="Light Grid Accent 5" w:uiPriority="62"/>
+    <w:lsdException w:name="Medium Shading 1 Accent 5" w:uiPriority="63"/>
+    <w:lsdException w:name="Medium Shading 2 Accent 5" w:uiPriority="64"/>
+    <w:lsdException w:name="Medium List 1 Accent 5" w:uiPriority="65"/>
+    <w:lsdException w:name="Medium List 2 Accent 5" w:uiPriority="66"/>
+    <w:lsdException w:name="Medium Grid 1 Accent 5" w:uiPriority="67"/>
+    <w:lsdException w:name="Medium Grid 2 Accent 5" w:uiPriority="68"/>
+    <w:lsdException w:name="Medium Grid 3 Accent 5" w:uiPriority="69"/>
+    <w:lsdException w:name="Dark List Accent 5" w:uiPriority="70"/>
+    <w:lsdException w:name="Colorful Shading Accent 5" w:uiPriority="71"/>
+    <w:lsdException w:name="Colorful List Accent 5" w:uiPriority="72"/>
+    <w:lsdException w:name="Colorful Grid Accent 5" w:uiPriority="73"/>
+    <w:lsdException w:name="Light Shading Accent 6" w:uiPriority="60"/>
+    <w:lsdException w:name="Light List Accent 6" w:uiPriority="61"/>
+    <w:lsdException w:name="Light Grid Accent 6" w:uiPriority="62"/>
+    <w:lsdException w:name="Medium Shading 1 Accent 6" w:uiPriority="63"/>
+    <w:lsdException w:name="Medium Shading 2 Accent 6" w:uiPriority="64"/>
+    <w:lsdException w:name="Medium List 1 Accent 6" w:uiPriority="65"/>
+    <w:lsdException w:name="Medium List 2 Accent 6" w:uiPriority="66"/>
+    <w:lsdException w:name="Medium Grid 1 Accent 6" w:uiPriority="67"/>
+    <w:lsdException w:name="Medium Grid 2 Accent 6" w:uiPriority="68"/>
+    <w:lsdException w:name="Medium Grid 3 Accent 6" w:uiPriority="69"/>
+    <w:lsdException w:name="Dark List Accent 6" w:uiPriority="70"/>
+    <w:lsdException w:name="Colorful Shading Accent 6" w:uiPriority="71"/>
+    <w:lsdException w:name="Colorful List Accent 6" w:uiPriority="72"/>
+    <w:lsdException w:name="Colorful Grid Accent 6" w:uiPriority="73"/>
+    <w:lsdException w:name="Subtle Emphasis" w:uiPriority="19" w:qFormat="1"/>
+    <w:lsdException w:name="Intense Emphasis" w:uiPriority="21" w:qFormat="1"/>
+    <w:lsdException w:name="Subtle Reference" w:uiPriority="31" w:qFormat="1"/>
+    <w:lsdException w:name="Intense Reference" w:uiPriority="32" w:qFormat="1"/>
+    <w:lsdException w:name="Book Title" w:uiPriority="33" w:qFormat="1"/>
+    <w:lsdException w:name="Bibliography" w:semiHidden="1" w:uiPriority="37" w:unhideWhenUsed="1"/>
+    <w:lsdException w:name="TOC Heading" w:semiHidden="1" w:uiPriority="39" w:unhideWhenUsed="1" w:qFormat="1"/>
+    <w:lsdException w:name="Plain Table 1" w:uiPriority="41"/>
+    <w:lsdException w:name="Plain Table 2" w:uiPriority="42"/>
+    <w:lsdException w:name="Plain Table 3" w:uiPriority="43"/>
+    <w:lsdException w:name="Plain Table 4" w:uiPriority="44"/>
+    <w:lsdException w:name="Plain Table 5" w:uiPriority="45"/>
+    <w:lsdException w:name="Grid Table Light" w:uiPriority="40"/>
+    <w:lsdException w:name="Grid Table 1 Light" w:uiPriority="46"/>
+    <w:lsdException w:name="Grid Table 2" w:uiPriority="47"/>
+    <w:lsdException w:name="Grid Table 3" w:uiPriority="48"/>
+    <w:lsdException w:name="Grid Table 4" w:uiPriority="49"/>
+    <w:lsdException w:name="Grid Table 5 Dark" w:uiPriority="50"/>
+    <w:lsdException w:name="Grid Table 6 Colorful" w:uiPriority="51"/>
+    <w:lsdException w:name="Grid Table 7 Colorful" w:uiPriority="52"/>
+    <w:lsdException w:name="Grid Table 1 Light Accent 1" w:uiPriority="46"/>
+    <w:lsdException w:name="Grid Table 2 Accent 1" w:uiPriority="47"/>
+    <w:lsdException w:name="Grid Table 3 Accent 1" w:uiPriority="48"/>
+    <w:lsdException w:name="Grid Table 4 Accent 1" w:uiPriority="49"/>
+    <w:lsdException w:name="Grid Table 5 Dark Accent 1" w:uiPriority="50"/>
+    <w:lsdException w:name="Grid Table 6 Colorful Accent 1" w:uiPriority="51"/>
+    <w:lsdException w:name="Grid Table 7 Colorful Accent 1" w:uiPriority="52"/>
+    <w:lsdException w:name="Grid Table 1 Light Accent 2" w:uiPriority="46"/>
+    <w:lsdException w:name="Grid Table 2 Accent 2" w:uiPriority="47"/>
+    <w:lsdException w:name="Grid Table 3 Accent 2" w:uiPriority="48"/>
+    <w:lsdException w:name="Grid Table 4 Accent 2" w:uiPriority="49"/>
+    <w:lsdException w:name="Grid Table 5 Dark Accent 2" w:uiPriority="50"/>
+    <w:lsdException w:name="Grid Table 6 Colorful Accent 2" w:uiPriority="51"/>
+    <w:lsdException w:name="Grid Table 7 Colorful Accent 2" w:uiPriority="52"/>
+    <w:lsdException w:name="Grid Table 1 Light Accent 3" w:uiPriority="46"/>
+    <w:lsdException w:name="Grid Table 2 Accent 3" w:uiPriority="47"/>
+    <w:lsdException w:name="Grid Table 3 Accent 3" w:uiPriority="48"/>
+    <w:lsdException w:name="Grid Table 4 Accent 3" w:uiPriority="49"/>
+    <w:lsdException w:name="Grid Table 5 Dark Accent 3" w:uiPriority="50"/>
+    <w:lsdException w:name="Grid Table 6 Colorful Accent 3" w:uiPriority="51"/>
+    <w:lsdException w:name="Grid Table 7 Colorful Accent 3" w:uiPriority="52"/>
+    <w:lsdException w:name="Grid Table 1 Light Accent 4" w:uiPriority="46"/>
+    <w:lsdException w:name="Grid Table 2 Accent 4" w:uiPriority="47"/>
+    <w:lsdException w:name="Grid Table 3 Accent 4" w:uiPriority="48"/>
+    <w:lsdException w:name="Grid Table 4 Accent 4" w:uiPriority="49"/>
+    <w:lsdException w:name="Grid Table 5 Dark Accent 4" w:uiPriority="50"/>
+    <w:lsdException w:name="Grid Table 6 Colorful Accent 4" w:uiPriority="51"/>
+    <w:lsdException w:name="Grid Table 7 Colorful Accent 4" w:uiPriority="52"/>
+    <w:lsdException w:name="Grid Table 1 Light Accent 5" w:uiPriority="46"/>
+    <w:lsdException w:name="Grid Table 2 Accent 5" w:uiPriority="47"/>
+    <w:lsdException w:name="Grid Table 3 Accent 5" w:uiPriority="48"/>
+    <w:lsdException w:name="Grid Table 4 Accent 5" w:uiPriority="49"/>
+    <w:lsdException w:name="Grid Table 5 Dark Accent 5" w:uiPriority="50"/>
+    <w:lsdException w:name="Grid Table 6 Colorful Accent 5" w:uiPriority="51"/>
+    <w:lsdException w:name="Grid Table 7 Colorful Accent 5" w:uiPriority="52"/>
+    <w:lsdException w:name="Grid Table 1 Light Accent 6" w:uiPriority="46"/>
+    <w:lsdException w:name="Grid Table 2 Accent 6" w:uiPriority="47"/>
+    <w:lsdException w:name="Grid Table 3 Accent 6" w:uiPriority="48"/>
+    <w:lsdException w:name="Grid Table 4 Accent 6" w:uiPriority="49"/>
+    <w:lsdException w:name="Grid Table 5 Dark Accent 6" w:uiPriority="50"/>
+    <w:lsdException w:name="Grid Table 6 Colorful Accent 6" w:uiPriority="51"/>
+    <w:lsdException w:name="Grid Table 7 Colorful Accent 6" w:uiPriority="52"/>
+    <w:lsdException w:name="List Table 1 Light" w:uiPriority="46"/>
+    <w:lsdException w:name="List Table 2" w:uiPriority="47"/>
+    <w:lsdException w:name="List Table 3" w:uiPriority="48"/>
+    <w:lsdException w:name="List Table 4" w:uiPriority="49"/>
+    <w:lsdException w:name="List Table 5 Dark" w:uiPriority="50"/>
+    <w:lsdException w:name="List Table 6 Colorful" w:uiPriority="51"/>
+    <w:lsdException w:name="List Table 7 Colorful" w:uiPriority="52"/>
+    <w:lsdException w:name="List Table 1 Light Accent 1" w:uiPriority="46"/>
+    <w:lsdException w:name="List Table 2 Accent 1" w:uiPriority="47"/>
+    <w:lsdException w:name="List Table 3 Accent 1" w:uiPriority="48"/>
+    <w:lsdException w:name="List Table 4 Accent 1" w:uiPriority="49"/>
+    <w:lsdException w:name="List Table 5 Dark Accent 1" w:uiPriority="50"/>
+    <w:lsdException w:name="List Table 6 Colorful Accent 1" w:uiPriority="51"/>
+    <w:lsdException w:name="List Table 7 Colorful Accent 1" w:uiPriority="52"/>
+    <w:lsdException w:name="List Table 1 Light Accent 2" w:uiPriority="46"/>
+    <w:lsdException w:name="List Table 2 Accent 2" w:uiPriority="47"/>
+    <w:lsdException w:name="List Table 3 Accent 2" w:uiPriority="48"/>
+    <w:lsdException w:name="List Table 4 Accent 2" w:uiPriority="49"/>
+    <w:lsdException w:name="List Table 5 Dark Accent 2" w:uiPriority="50"/>
+    <w:lsdException w:name="List Table 6 Colorful Accent 2" w:uiPriority="51"/>
+    <w:lsdException w:name="List Table 7 Colorful Accent 2" w:uiPriority="52"/>
+    <w:lsdException w:name="List Table 1 Light Accent 3" w:uiPriority="46"/>
+    <w:lsdException w:name="List Table 2 Accent 3" w:uiPriority="47"/>
+    <w:lsdException w:name="List Table 3 Accent 3" w:uiPriority="48"/>
+    <w:lsdException w:name="List Table 4 Accent 3" w:uiPriority="49"/>
+    <w:lsdException w:name="List Table 5 Dark Accent 3" w:uiPriority="50"/>
+    <w:lsdException w:name="List Table 6 Colorful Accent 3" w:uiPriority="51"/>
+    <w:lsdException w:name="List Table 7 Colorful Accent 3" w:uiPriority="52"/>
+    <w:lsdException w:name="List Table 1 Light Accent 4" w:uiPriority="46"/>
+    <w:lsdException w:name="List Table 2 Accent 4" w:uiPriority="47"/>
+    <w:lsdException w:name="List Table 3 Accent 4" w:uiPriority="48"/>
+    <w:lsdException w:name="List Table 4 Accent 4" w:uiPriority="49"/>
+    <w:lsdException w:name="List Table 5 Dark Accent 4" w:uiPriority="50"/>
+    <w:lsdException w:name="List Table 6 Colorful Accent 4" w:uiPriority="51"/>
+    <w:lsdException w:name="List Table 7 Colorful Accent 4" w:uiPriority="52"/>
+    <w:lsdException w:name="List Table 1 Light Accent 5" w:uiPriority="46"/>
+    <w:lsdException w:name="List Table 2 Accent 5" w:uiPriority="47"/>
+    <w:lsdException w:name="List Table 3 Accent 5" w:uiPriority="48"/>
+    <w:lsdException w:name="List Table 4 Accent 5" w:uiPriority="49"/>
+    <w:lsdException w:name="List Table 5 Dark Accent 5" w:uiPriority="50"/>
+    <w:lsdException w:name="List Table 6 Colorful Accent 5" w:uiPriority="51"/>
+    <w:lsdException w:name="List Table 7 Colorful Accent 5" w:uiPriority="52"/>
+    <w:lsdException w:name="List Table 1 Light Accent 6" w:uiPriority="46"/>
+    <w:lsdException w:name="List Table 2 Accent 6" w:uiPriority="47"/>
+    <w:lsdException w:name="List Table 3 Accent 6" w:uiPriority="48"/>
+    <w:lsdException w:name="List Table 4 Accent 6" w:uiPriority="49"/>
+    <w:lsdException w:name="List Table 5 Dark Accent 6" w:uiPriority="50"/>
+    <w:lsdException w:name="List Table 6 Colorful Accent 6" w:uiPriority="51"/>
+    <w:lsdException w:name="List Table 7 Colorful Accent 6" w:uiPriority="52"/>
   </w:latentStyles>
   <w:style w:type="paragraph" w:default="1" w:styleId="Normal">
     <w:name w:val="Normal"/>
@@ -3704,7 +3835,6 @@
       <w:spacing w:after="0" w:line="240" w:lineRule="auto"/>
     </w:pPr>
     <w:tblPr>
-      <w:tblInd w:w="0" w:type="dxa"/>
       <w:tblBorders>
         <w:top w:val="single" w:sz="4" w:space="0" w:color="auto"/>
         <w:left w:val="single" w:sz="4" w:space="0" w:color="auto"/>
@@ -3713,12 +3843,6 @@
         <w:insideH w:val="single" w:sz="4" w:space="0" w:color="auto"/>
         <w:insideV w:val="single" w:sz="4" w:space="0" w:color="auto"/>
       </w:tblBorders>
-      <w:tblCellMar>
-        <w:top w:w="0" w:type="dxa"/>
-        <w:left w:w="108" w:type="dxa"/>
-        <w:bottom w:w="0" w:type="dxa"/>
-        <w:right w:w="108" w:type="dxa"/>
-      </w:tblCellMar>
     </w:tblPr>
   </w:style>
   <w:style w:type="character" w:styleId="Hyperlink">
@@ -3735,200 +3859,10 @@
 </w:styles>
 </file>
 
-<file path=word/stylesWithEffects.xml><?xml version="1.0" encoding="utf-8"?>
-<w:styles xmlns:wpc="http://schemas.microsoft.com/office/word/2010/wordprocessingCanvas" xmlns:mc="http://schemas.openxmlformats.org/markup-compatibility/2006" xmlns:o="urn:schemas-microsoft-com:office:office" xmlns:r="http://schemas.openxmlformats.org/officeDocument/2006/relationships" xmlns:m="http://schemas.openxmlformats.org/officeDocument/2006/math" xmlns:v="urn:schemas-microsoft-com:vml" xmlns:wp14="http://schemas.microsoft.com/office/word/2010/wordprocessingDrawing" xmlns:wp="http://schemas.openxmlformats.org/drawingml/2006/wordprocessingDrawing" xmlns:w10="urn:schemas-microsoft-com:office:word" xmlns:w="http://schemas.openxmlformats.org/wordprocessingml/2006/main" xmlns:w14="http://schemas.microsoft.com/office/word/2010/wordml" xmlns:wpg="http://schemas.microsoft.com/office/word/2010/wordprocessingGroup" xmlns:wpi="http://schemas.microsoft.com/office/word/2010/wordprocessingInk" xmlns:wne="http://schemas.microsoft.com/office/word/2006/wordml" xmlns:wps="http://schemas.microsoft.com/office/word/2010/wordprocessingShape" mc:Ignorable="w14 wp14">
-  <w:docDefaults>
-    <w:rPrDefault>
-      <w:rPr>
-        <w:rFonts w:asciiTheme="minorHAnsi" w:eastAsiaTheme="minorEastAsia" w:hAnsiTheme="minorHAnsi" w:cstheme="minorBidi"/>
-        <w:sz w:val="22"/>
-        <w:szCs w:val="22"/>
-        <w:lang w:val="fi-FI" w:eastAsia="fi-FI" w:bidi="ar-SA"/>
-      </w:rPr>
-    </w:rPrDefault>
-    <w:pPrDefault>
-      <w:pPr>
-        <w:spacing w:after="200" w:line="276" w:lineRule="auto"/>
-      </w:pPr>
-    </w:pPrDefault>
-  </w:docDefaults>
-  <w:latentStyles w:defLockedState="0" w:defUIPriority="99" w:defSemiHidden="1" w:defUnhideWhenUsed="1" w:defQFormat="0" w:count="267">
-    <w:lsdException w:name="Normal" w:semiHidden="0" w:uiPriority="0" w:unhideWhenUsed="0" w:qFormat="1"/>
-    <w:lsdException w:name="heading 1" w:semiHidden="0" w:uiPriority="9" w:unhideWhenUsed="0" w:qFormat="1"/>
-    <w:lsdException w:name="heading 2" w:uiPriority="9" w:qFormat="1"/>
-    <w:lsdException w:name="heading 3" w:uiPriority="9" w:qFormat="1"/>
-    <w:lsdException w:name="heading 4" w:uiPriority="9" w:qFormat="1"/>
-    <w:lsdException w:name="heading 5" w:uiPriority="9" w:qFormat="1"/>
-    <w:lsdException w:name="heading 6" w:uiPriority="9" w:qFormat="1"/>
-    <w:lsdException w:name="heading 7" w:uiPriority="9" w:qFormat="1"/>
-    <w:lsdException w:name="heading 8" w:uiPriority="9" w:qFormat="1"/>
-    <w:lsdException w:name="heading 9" w:uiPriority="9" w:qFormat="1"/>
-    <w:lsdException w:name="toc 1" w:uiPriority="39"/>
-    <w:lsdException w:name="toc 2" w:uiPriority="39"/>
-    <w:lsdException w:name="toc 3" w:uiPriority="39"/>
-    <w:lsdException w:name="toc 4" w:uiPriority="39"/>
-    <w:lsdException w:name="toc 5" w:uiPriority="39"/>
-    <w:lsdException w:name="toc 6" w:uiPriority="39"/>
-    <w:lsdException w:name="toc 7" w:uiPriority="39"/>
-    <w:lsdException w:name="toc 8" w:uiPriority="39"/>
-    <w:lsdException w:name="toc 9" w:uiPriority="39"/>
-    <w:lsdException w:name="caption" w:uiPriority="35" w:qFormat="1"/>
-    <w:lsdException w:name="Title" w:semiHidden="0" w:uiPriority="10" w:unhideWhenUsed="0" w:qFormat="1"/>
-    <w:lsdException w:name="Default Paragraph Font" w:uiPriority="1"/>
-    <w:lsdException w:name="Subtitle" w:semiHidden="0" w:uiPriority="11" w:unhideWhenUsed="0" w:qFormat="1"/>
-    <w:lsdException w:name="Strong" w:semiHidden="0" w:uiPriority="22" w:unhideWhenUsed="0" w:qFormat="1"/>
-    <w:lsdException w:name="Emphasis" w:semiHidden="0" w:uiPriority="20" w:unhideWhenUsed="0" w:qFormat="1"/>
-    <w:lsdException w:name="Table Grid" w:semiHidden="0" w:uiPriority="59" w:unhideWhenUsed="0"/>
-    <w:lsdException w:name="Placeholder Text" w:unhideWhenUsed="0"/>
-    <w:lsdException w:name="No Spacing" w:semiHidden="0" w:uiPriority="1" w:unhideWhenUsed="0" w:qFormat="1"/>
-    <w:lsdException w:name="Light Shading" w:semiHidden="0" w:uiPriority="60" w:unhideWhenUsed="0"/>
-    <w:lsdException w:name="Light List" w:semiHidden="0" w:uiPriority="61" w:unhideWhenUsed="0"/>
-    <w:lsdException w:name="Light Grid" w:semiHidden="0" w:uiPriority="62" w:unhideWhenUsed="0"/>
-    <w:lsdException w:name="Medium Shading 1" w:semiHidden="0" w:uiPriority="63" w:unhideWhenUsed="0"/>
-    <w:lsdException w:name="Medium Shading 2" w:semiHidden="0" w:uiPriority="64" w:unhideWhenUsed="0"/>
-    <w:lsdException w:name="Medium List 1" w:semiHidden="0" w:uiPriority="65" w:unhideWhenUsed="0"/>
-    <w:lsdException w:name="Medium List 2" w:semiHidden="0" w:uiPriority="66" w:unhideWhenUsed="0"/>
-    <w:lsdException w:name="Medium Grid 1" w:semiHidden="0" w:uiPriority="67" w:unhideWhenUsed="0"/>
-    <w:lsdException w:name="Medium Grid 2" w:semiHidden="0" w:uiPriority="68" w:unhideWhenUsed="0"/>
-    <w:lsdException w:name="Medium Grid 3" w:semiHidden="0" w:uiPriority="69" w:unhideWhenUsed="0"/>
-    <w:lsdException w:name="Dark List" w:semiHidden="0" w:uiPriority="70" w:unhideWhenUsed="0"/>
-    <w:lsdException w:name="Colorful Shading" w:semiHidden="0" w:uiPriority="71" w:unhideWhenUsed="0"/>
-    <w:lsdException w:name="Colorful List" w:semiHidden="0" w:uiPriority="72" w:unhideWhenUsed="0"/>
-    <w:lsdException w:name="Colorful Grid" w:semiHidden="0" w:uiPriority="73" w:unhideWhenUsed="0"/>
-    <w:lsdException w:name="Light Shading Accent 1" w:semiHidden="0" w:uiPriority="60" w:unhideWhenUsed="0"/>
-    <w:lsdException w:name="Light List Accent 1" w:semiHidden="0" w:uiPriority="61" w:unhideWhenUsed="0"/>
-    <w:lsdException w:name="Light Grid Accent 1" w:semiHidden="0" w:uiPriority="62" w:unhideWhenUsed="0"/>
-    <w:lsdException w:name="Medium Shading 1 Accent 1" w:semiHidden="0" w:uiPriority="63" w:unhideWhenUsed="0"/>
-    <w:lsdException w:name="Medium Shading 2 Accent 1" w:semiHidden="0" w:uiPriority="64" w:unhideWhenUsed="0"/>
-    <w:lsdException w:name="Medium List 1 Accent 1" w:semiHidden="0" w:uiPriority="65" w:unhideWhenUsed="0"/>
-    <w:lsdException w:name="Revision" w:unhideWhenUsed="0"/>
-    <w:lsdException w:name="List Paragraph" w:semiHidden="0" w:uiPriority="34" w:unhideWhenUsed="0" w:qFormat="1"/>
-    <w:lsdException w:name="Quote" w:semiHidden="0" w:uiPriority="29" w:unhideWhenUsed="0" w:qFormat="1"/>
-    <w:lsdException w:name="Intense Quote" w:semiHidden="0" w:uiPriority="30" w:unhideWhenUsed="0" w:qFormat="1"/>
-    <w:lsdException w:name="Medium List 2 Accent 1" w:semiHidden="0" w:uiPriority="66" w:unhideWhenUsed="0"/>
-    <w:lsdException w:name="Medium Grid 1 Accent 1" w:semiHidden="0" w:uiPriority="67" w:unhideWhenUsed="0"/>
-    <w:lsdException w:name="Medium Grid 2 Accent 1" w:semiHidden="0" w:uiPriority="68" w:unhideWhenUsed="0"/>
-    <w:lsdException w:name="Medium Grid 3 Accent 1" w:semiHidden="0" w:uiPriority="69" w:unhideWhenUsed="0"/>
-    <w:lsdException w:name="Dark List Accent 1" w:semiHidden="0" w:uiPriority="70" w:unhideWhenUsed="0"/>
-    <w:lsdException w:name="Colorful Shading Accent 1" w:semiHidden="0" w:uiPriority="71" w:unhideWhenUsed="0"/>
-    <w:lsdException w:name="Colorful List Accent 1" w:semiHidden="0" w:uiPriority="72" w:unhideWhenUsed="0"/>
-    <w:lsdException w:name="Colorful Grid Accent 1" w:semiHidden="0" w:uiPriority="73" w:unhideWhenUsed="0"/>
-    <w:lsdException w:name="Light Shading Accent 2" w:semiHidden="0" w:uiPriority="60" w:unhideWhenUsed="0"/>
-    <w:lsdException w:name="Light List Accent 2" w:semiHidden="0" w:uiPriority="61" w:unhideWhenUsed="0"/>
-    <w:lsdException w:name="Light Grid Accent 2" w:semiHidden="0" w:uiPriority="62" w:unhideWhenUsed="0"/>
-    <w:lsdException w:name="Medium Shading 1 Accent 2" w:semiHidden="0" w:uiPriority="63" w:unhideWhenUsed="0"/>
-    <w:lsdException w:name="Medium Shading 2 Accent 2" w:semiHidden="0" w:uiPriority="64" w:unhideWhenUsed="0"/>
-    <w:lsdException w:name="Medium List 1 Accent 2" w:semiHidden="0" w:uiPriority="65" w:unhideWhenUsed="0"/>
-    <w:lsdException w:name="Medium List 2 Accent 2" w:semiHidden="0" w:uiPriority="66" w:unhideWhenUsed="0"/>
-    <w:lsdException w:name="Medium Grid 1 Accent 2" w:semiHidden="0" w:uiPriority="67" w:unhideWhenUsed="0"/>
-    <w:lsdException w:name="Medium Grid 2 Accent 2" w:semiHidden="0" w:uiPriority="68" w:unhideWhenUsed="0"/>
-    <w:lsdException w:name="Medium Grid 3 Accent 2" w:semiHidden="0" w:uiPriority="69" w:unhideWhenUsed="0"/>
-    <w:lsdException w:name="Dark List Accent 2" w:semiHidden="0" w:uiPriority="70" w:unhideWhenUsed="0"/>
-    <w:lsdException w:name="Colorful Shading Accent 2" w:semiHidden="0" w:uiPriority="71" w:unhideWhenUsed="0"/>
-    <w:lsdException w:name="Colorful List Accent 2" w:semiHidden="0" w:uiPriority="72" w:unhideWhenUsed="0"/>
-    <w:lsdException w:name="Colorful Grid Accent 2" w:semiHidden="0" w:uiPriority="73" w:unhideWhenUsed="0"/>
-    <w:lsdException w:name="Light Shading Accent 3" w:semiHidden="0" w:uiPriority="60" w:unhideWhenUsed="0"/>
-    <w:lsdException w:name="Light List Accent 3" w:semiHidden="0" w:uiPriority="61" w:unhideWhenUsed="0"/>
-    <w:lsdException w:name="Light Grid Accent 3" w:semiHidden="0" w:uiPriority="62" w:unhideWhenUsed="0"/>
-    <w:lsdException w:name="Medium Shading 1 Accent 3" w:semiHidden="0" w:uiPriority="63" w:unhideWhenUsed="0"/>
-    <w:lsdException w:name="Medium Shading 2 Accent 3" w:semiHidden="0" w:uiPriority="64" w:unhideWhenUsed="0"/>
-    <w:lsdException w:name="Medium List 1 Accent 3" w:semiHidden="0" w:uiPriority="65" w:unhideWhenUsed="0"/>
-    <w:lsdException w:name="Medium List 2 Accent 3" w:semiHidden="0" w:uiPriority="66" w:unhideWhenUsed="0"/>
-    <w:lsdException w:name="Medium Grid 1 Accent 3" w:semiHidden="0" w:uiPriority="67" w:unhideWhenUsed="0"/>
-    <w:lsdException w:name="Medium Grid 2 Accent 3" w:semiHidden="0" w:uiPriority="68" w:unhideWhenUsed="0"/>
-    <w:lsdException w:name="Medium Grid 3 Accent 3" w:semiHidden="0" w:uiPriority="69" w:unhideWhenUsed="0"/>
-    <w:lsdException w:name="Dark List Accent 3" w:semiHidden="0" w:uiPriority="70" w:unhideWhenUsed="0"/>
-    <w:lsdException w:name="Colorful Shading Accent 3" w:semiHidden="0" w:uiPriority="71" w:unhideWhenUsed="0"/>
-    <w:lsdException w:name="Colorful List Accent 3" w:semiHidden="0" w:uiPriority="72" w:unhideWhenUsed="0"/>
-    <w:lsdException w:name="Colorful Grid Accent 3" w:semiHidden="0" w:uiPriority="73" w:unhideWhenUsed="0"/>
-    <w:lsdException w:name="Light Shading Accent 4" w:semiHidden="0" w:uiPriority="60" w:unhideWhenUsed="0"/>
-    <w:lsdException w:name="Light List Accent 4" w:semiHidden="0" w:uiPriority="61" w:unhideWhenUsed="0"/>
-    <w:lsdException w:name="Light Grid Accent 4" w:semiHidden="0" w:uiPriority="62" w:unhideWhenUsed="0"/>
-    <w:lsdException w:name="Medium Shading 1 Accent 4" w:semiHidden="0" w:uiPriority="63" w:unhideWhenUsed="0"/>
-    <w:lsdException w:name="Medium Shading 2 Accent 4" w:semiHidden="0" w:uiPriority="64" w:unhideWhenUsed="0"/>
-    <w:lsdException w:name="Medium List 1 Accent 4" w:semiHidden="0" w:uiPriority="65" w:unhideWhenUsed="0"/>
-    <w:lsdException w:name="Medium List 2 Accent 4" w:semiHidden="0" w:uiPriority="66" w:unhideWhenUsed="0"/>
-    <w:lsdException w:name="Medium Grid 1 Accent 4" w:semiHidden="0" w:uiPriority="67" w:unhideWhenUsed="0"/>
-    <w:lsdException w:name="Medium Grid 2 Accent 4" w:semiHidden="0" w:uiPriority="68" w:unhideWhenUsed="0"/>
-    <w:lsdException w:name="Medium Grid 3 Accent 4" w:semiHidden="0" w:uiPriority="69" w:unhideWhenUsed="0"/>
-    <w:lsdException w:name="Dark List Accent 4" w:semiHidden="0" w:uiPriority="70" w:unhideWhenUsed="0"/>
-    <w:lsdException w:name="Colorful Shading Accent 4" w:semiHidden="0" w:uiPriority="71" w:unhideWhenUsed="0"/>
-    <w:lsdException w:name="Colorful List Accent 4" w:semiHidden="0" w:uiPriority="72" w:unhideWhenUsed="0"/>
-    <w:lsdException w:name="Colorful Grid Accent 4" w:semiHidden="0" w:uiPriority="73" w:unhideWhenUsed="0"/>
-    <w:lsdException w:name="Light Shading Accent 5" w:semiHidden="0" w:uiPriority="60" w:unhideWhenUsed="0"/>
-    <w:lsdException w:name="Light List Accent 5" w:semiHidden="0" w:uiPriority="61" w:unhideWhenUsed="0"/>
-    <w:lsdException w:name="Light Grid Accent 5" w:semiHidden="0" w:uiPriority="62" w:unhideWhenUsed="0"/>
-    <w:lsdException w:name="Medium Shading 1 Accent 5" w:semiHidden="0" w:uiPriority="63" w:unhideWhenUsed="0"/>
-    <w:lsdException w:name="Medium Shading 2 Accent 5" w:semiHidden="0" w:uiPriority="64" w:unhideWhenUsed="0"/>
-    <w:lsdException w:name="Medium List 1 Accent 5" w:semiHidden="0" w:uiPriority="65" w:unhideWhenUsed="0"/>
-    <w:lsdException w:name="Medium List 2 Accent 5" w:semiHidden="0" w:uiPriority="66" w:unhideWhenUsed="0"/>
-    <w:lsdException w:name="Medium Grid 1 Accent 5" w:semiHidden="0" w:uiPriority="67" w:unhideWhenUsed="0"/>
-    <w:lsdException w:name="Medium Grid 2 Accent 5" w:semiHidden="0" w:uiPriority="68" w:unhideWhenUsed="0"/>
-    <w:lsdException w:name="Medium Grid 3 Accent 5" w:semiHidden="0" w:uiPriority="69" w:unhideWhenUsed="0"/>
-    <w:lsdException w:name="Dark List Accent 5" w:semiHidden="0" w:uiPriority="70" w:unhideWhenUsed="0"/>
-    <w:lsdException w:name="Colorful Shading Accent 5" w:semiHidden="0" w:uiPriority="71" w:unhideWhenUsed="0"/>
-    <w:lsdException w:name="Colorful List Accent 5" w:semiHidden="0" w:uiPriority="72" w:unhideWhenUsed="0"/>
-    <w:lsdException w:name="Colorful Grid Accent 5" w:semiHidden="0" w:uiPriority="73" w:unhideWhenUsed="0"/>
-    <w:lsdException w:name="Light Shading Accent 6" w:semiHidden="0" w:uiPriority="60" w:unhideWhenUsed="0"/>
-    <w:lsdException w:name="Light List Accent 6" w:semiHidden="0" w:uiPriority="61" w:unhideWhenUsed="0"/>
-    <w:lsdException w:name="Light Grid Accent 6" w:semiHidden="0" w:uiPriority="62" w:unhideWhenUsed="0"/>
-    <w:lsdException w:name="Medium Shading 1 Accent 6" w:semiHidden="0" w:uiPriority="63" w:unhideWhenUsed="0"/>
-    <w:lsdException w:name="Medium Shading 2 Accent 6" w:semiHidden="0" w:uiPriority="64" w:unhideWhenUsed="0"/>
-    <w:lsdException w:name="Medium List 1 Accent 6" w:semiHidden="0" w:uiPriority="65" w:unhideWhenUsed="0"/>
-    <w:lsdException w:name="Medium List 2 Accent 6" w:semiHidden="0" w:uiPriority="66" w:unhideWhenUsed="0"/>
-    <w:lsdException w:name="Medium Grid 1 Accent 6" w:semiHidden="0" w:uiPriority="67" w:unhideWhenUsed="0"/>
-    <w:lsdException w:name="Medium Grid 2 Accent 6" w:semiHidden="0" w:uiPriority="68" w:unhideWhenUsed="0"/>
-    <w:lsdException w:name="Medium Grid 3 Accent 6" w:semiHidden="0" w:uiPriority="69" w:unhideWhenUsed="0"/>
-    <w:lsdException w:name="Dark List Accent 6" w:semiHidden="0" w:uiPriority="70" w:unhideWhenUsed="0"/>
-    <w:lsdException w:name="Colorful Shading Accent 6" w:semiHidden="0" w:uiPriority="71" w:unhideWhenUsed="0"/>
-    <w:lsdException w:name="Colorful List Accent 6" w:semiHidden="0" w:uiPriority="72" w:unhideWhenUsed="0"/>
-    <w:lsdException w:name="Colorful Grid Accent 6" w:semiHidden="0" w:uiPriority="73" w:unhideWhenUsed="0"/>
-    <w:lsdException w:name="Subtle Emphasis" w:semiHidden="0" w:uiPriority="19" w:unhideWhenUsed="0" w:qFormat="1"/>
-    <w:lsdException w:name="Intense Emphasis" w:semiHidden="0" w:uiPriority="21" w:unhideWhenUsed="0" w:qFormat="1"/>
-    <w:lsdException w:name="Subtle Reference" w:semiHidden="0" w:uiPriority="31" w:unhideWhenUsed="0" w:qFormat="1"/>
-    <w:lsdException w:name="Intense Reference" w:semiHidden="0" w:uiPriority="32" w:unhideWhenUsed="0" w:qFormat="1"/>
-    <w:lsdException w:name="Book Title" w:semiHidden="0" w:uiPriority="33" w:unhideWhenUsed="0" w:qFormat="1"/>
-    <w:lsdException w:name="Bibliography" w:uiPriority="37"/>
-    <w:lsdException w:name="TOC Heading" w:uiPriority="39" w:qFormat="1"/>
-  </w:latentStyles>
-  <w:style w:type="paragraph" w:default="1" w:styleId="Normal">
-    <w:name w:val="Normal"/>
-    <w:qFormat/>
-  </w:style>
-  <w:style w:type="character" w:default="1" w:styleId="DefaultParagraphFont">
-    <w:name w:val="Default Paragraph Font"/>
-    <w:uiPriority w:val="1"/>
-    <w:semiHidden/>
-    <w:unhideWhenUsed/>
-  </w:style>
-  <w:style w:type="table" w:default="1" w:styleId="TableNormal">
-    <w:name w:val="Normal Table"/>
-    <w:uiPriority w:val="99"/>
-    <w:semiHidden/>
-    <w:unhideWhenUsed/>
-    <w:tblPr>
-      <w:tblInd w:w="0" w:type="dxa"/>
-      <w:tblCellMar>
-        <w:top w:w="0" w:type="dxa"/>
-        <w:left w:w="108" w:type="dxa"/>
-        <w:bottom w:w="0" w:type="dxa"/>
-        <w:right w:w="108" w:type="dxa"/>
-      </w:tblCellMar>
-    </w:tblPr>
-  </w:style>
-  <w:style w:type="numbering" w:default="1" w:styleId="NoList">
-    <w:name w:val="No List"/>
-    <w:uiPriority w:val="99"/>
-    <w:semiHidden/>
-    <w:unhideWhenUsed/>
-  </w:style>
-</w:styles>
-</file>
-
 <file path=word/charts/chart1.xml><?xml version="1.0" encoding="utf-8"?>
 <c:chartSpace xmlns:c="http://schemas.openxmlformats.org/drawingml/2006/chart" xmlns:a="http://schemas.openxmlformats.org/drawingml/2006/main" xmlns:r="http://schemas.openxmlformats.org/officeDocument/2006/relationships">
   <c:date1904 val="0"/>
-  <c:lang val="fi-FI"/>
+  <c:lang val="en-US"/>
   <c:roundedCorners val="0"/>
   <mc:AlternateContent xmlns:mc="http://schemas.openxmlformats.org/markup-compatibility/2006">
     <mc:Choice xmlns:c14="http://schemas.microsoft.com/office/drawing/2007/8/2/chart" Requires="c14">
@@ -4107,11 +4041,11 @@
           <c:showPercent val="0"/>
           <c:showBubbleSize val="0"/>
         </c:dLbls>
-        <c:axId val="172090880"/>
-        <c:axId val="172560384"/>
+        <c:axId val="266172112"/>
+        <c:axId val="266174352"/>
       </c:scatterChart>
       <c:valAx>
-        <c:axId val="172090880"/>
+        <c:axId val="266172112"/>
         <c:scaling>
           <c:orientation val="minMax"/>
         </c:scaling>
@@ -4203,12 +4137,12 @@
             <a:endParaRPr lang="fi-FI"/>
           </a:p>
         </c:txPr>
-        <c:crossAx val="172560384"/>
+        <c:crossAx val="266174352"/>
         <c:crosses val="autoZero"/>
         <c:crossBetween val="midCat"/>
       </c:valAx>
       <c:valAx>
-        <c:axId val="172560384"/>
+        <c:axId val="266174352"/>
         <c:scaling>
           <c:orientation val="minMax"/>
         </c:scaling>
@@ -4300,7 +4234,7 @@
             <a:endParaRPr lang="fi-FI"/>
           </a:p>
         </c:txPr>
-        <c:crossAx val="172090880"/>
+        <c:crossAx val="266172112"/>
         <c:crosses val="autoZero"/>
         <c:crossBetween val="midCat"/>
       </c:valAx>
@@ -4350,7 +4284,7 @@
 <file path=word/charts/chart2.xml><?xml version="1.0" encoding="utf-8"?>
 <c:chartSpace xmlns:c="http://schemas.openxmlformats.org/drawingml/2006/chart" xmlns:a="http://schemas.openxmlformats.org/drawingml/2006/main" xmlns:r="http://schemas.openxmlformats.org/officeDocument/2006/relationships">
   <c:date1904 val="0"/>
-  <c:lang val="fi-FI"/>
+  <c:lang val="en-US"/>
   <c:roundedCorners val="0"/>
   <mc:AlternateContent xmlns:mc="http://schemas.openxmlformats.org/markup-compatibility/2006">
     <mc:Choice xmlns:c14="http://schemas.microsoft.com/office/drawing/2007/8/2/chart" Requires="c14">
@@ -4565,11 +4499,11 @@
           <c:showPercent val="0"/>
           <c:showBubbleSize val="0"/>
         </c:dLbls>
-        <c:axId val="172576128"/>
-        <c:axId val="172603264"/>
+        <c:axId val="266177152"/>
+        <c:axId val="266176592"/>
       </c:scatterChart>
       <c:valAx>
-        <c:axId val="172576128"/>
+        <c:axId val="266177152"/>
         <c:scaling>
           <c:logBase val="10"/>
           <c:orientation val="minMax"/>
@@ -4662,12 +4596,12 @@
             <a:endParaRPr lang="fi-FI"/>
           </a:p>
         </c:txPr>
-        <c:crossAx val="172603264"/>
+        <c:crossAx val="266176592"/>
         <c:crosses val="autoZero"/>
         <c:crossBetween val="midCat"/>
       </c:valAx>
       <c:valAx>
-        <c:axId val="172603264"/>
+        <c:axId val="266176592"/>
         <c:scaling>
           <c:orientation val="minMax"/>
         </c:scaling>
@@ -4759,7 +4693,7 @@
             <a:endParaRPr lang="fi-FI"/>
           </a:p>
         </c:txPr>
-        <c:crossAx val="172576128"/>
+        <c:crossAx val="266177152"/>
         <c:crosses val="autoZero"/>
         <c:crossBetween val="midCat"/>
       </c:valAx>
@@ -5061,7 +4995,7 @@
   <a:extraClrSchemeLst/>
   <a:extLst>
     <a:ext uri="{05A4C25C-085E-4340-85A3-A5531E510DB2}">
-      <thm15:themeFamily xmlns:thm15="http://schemas.microsoft.com/office/thememl/2012/main" xmlns="" name="Office Theme" id="{62F939B6-93AF-4DB8-9C6B-D6C7DFDC589F}" vid="{4A3C46E8-61CC-4603-A589-7422A47A8E4A}"/>
+      <thm15:themeFamily xmlns:thm15="http://schemas.microsoft.com/office/thememl/2012/main" name="Office Theme" id="{62F939B6-93AF-4DB8-9C6B-D6C7DFDC589F}" vid="{4A3C46E8-61CC-4603-A589-7422A47A8E4A}"/>
     </a:ext>
   </a:extLst>
 </a:theme>
@@ -5072,7 +5006,7 @@
 </file>
 
 <file path=customXml/itemProps1.xml><?xml version="1.0" encoding="utf-8"?>
-<ds:datastoreItem xmlns:ds="http://schemas.openxmlformats.org/officeDocument/2006/customXml" ds:itemID="{DB86768B-0283-4FD4-A4AF-97581251D9BC}">
+<ds:datastoreItem xmlns:ds="http://schemas.openxmlformats.org/officeDocument/2006/customXml" ds:itemID="{77FB0F17-1503-4171-9481-85C136CEF58E}">
   <ds:schemaRefs>
     <ds:schemaRef ds:uri="http://schemas.openxmlformats.org/officeDocument/2006/bibliography"/>
   </ds:schemaRefs>

</xml_diff>